<commit_message>
Scraper funcionality requirements finished
</commit_message>
<xml_diff>
--- a/diplomaterv.docx
+++ b/diplomaterv.docx
@@ -2008,6 +2008,44 @@
       </w:r>
     </w:p>
     <w:p>
+      <w:r>
+        <w:t>Látható, hogy a három bemenetből kettő csak kényelmi szempontból szerepel, mivel ugyan azt a szerepet töltik be. Annyiban szerencsés egy fájlból beolvasó módot is alkalmazni, hogy így nem vagyunk ráutalva a pipeline használatára, ez fontos lehet a processek közötti kommunikációban</w:t>
+      </w:r>
+      <w:r>
+        <w:t>, ha nem közvetlenül az URL-eket szolgáltató folyamat indítja a scriptet. Fordítva pedig hasznos a pipeline-ra hagy</w:t>
+      </w:r>
+      <w:r>
+        <w:t xml:space="preserve">atkozni, ha közvetlenül indítható egy másik programból, vagy kézzel hívjuk meg a scriptet, mondjuk, </w:t>
+      </w:r>
+      <w:r>
+        <w:lastRenderedPageBreak/>
+        <w:t>ha csak egy bemeneti URL-t tartalmazna a fájl, amit beolvas. Ebben a két esetben az az elvárás, hogy a megadott webcímeken lévő adatokat beolvassa és átalakítsa a script programozottan kezelhető struktúrába</w:t>
+      </w:r>
+      <w:r>
+        <w:t xml:space="preserve">. </w:t>
+      </w:r>
+      <w:r>
+        <w:t>Az adatokat és a lapokat későbbi offline tesztelés céljából a script elmenti.</w:t>
+      </w:r>
+    </w:p>
+    <w:p>
+      <w:r>
+        <w:t xml:space="preserve">A maradék esetben már </w:t>
+      </w:r>
+      <w:r>
+        <w:t>strukturált</w:t>
+      </w:r>
+      <w:r>
+        <w:t xml:space="preserve"> adatok kerülnek visszaolvasásra, így nincs szükség átalakításra. Ezután mindhárom esetben véget ér a script futása, innentől az algoritmusnak kerülnek átadásra az adatok, illetve ennek visszatérési értéke továbbadódik a hívónak.</w:t>
+      </w:r>
+    </w:p>
+    <w:p>
+      <w:pPr>
+        <w:pStyle w:val="Cmsor4"/>
+      </w:pPr>
+      <w:r>
+        <w:t>A rest service</w:t>
+      </w:r>
       <w:bookmarkStart w:id="10" w:name="_GoBack"/>
       <w:bookmarkEnd w:id="10"/>
     </w:p>
@@ -2769,7 +2807,7 @@
         <w:rStyle w:val="Oldalszm"/>
         <w:noProof/>
       </w:rPr>
-      <w:t>10</w:t>
+      <w:t>15</w:t>
     </w:r>
     <w:r>
       <w:rPr>
@@ -4998,7 +5036,7 @@
 </file>
 
 <file path=customXml/itemProps1.xml><?xml version="1.0" encoding="utf-8"?>
-<ds:datastoreItem xmlns:ds="http://schemas.openxmlformats.org/officeDocument/2006/customXml" ds:itemID="{9E89DE79-EB5D-4005-9896-C698D3E6D358}">
+<ds:datastoreItem xmlns:ds="http://schemas.openxmlformats.org/officeDocument/2006/customXml" ds:itemID="{3D6B00A5-490D-45AE-AA3F-B9AA91928A5A}">
   <ds:schemaRefs>
     <ds:schemaRef ds:uri="http://schemas.openxmlformats.org/officeDocument/2006/bibliography"/>
   </ds:schemaRefs>

</xml_diff>

<commit_message>
rest service tervezés (funkcionális)
</commit_message>
<xml_diff>
--- a/diplomaterv.docx
+++ b/diplomaterv.docx
@@ -21,7 +21,15 @@
         <w:t>tanszék saját előírása szerint</w:t>
       </w:r>
       <w:r>
-        <w:t xml:space="preserve"> vagy a tanszéki adminisztrációban lehet átvenni, és a tanszéki pecséttel ellátott, a tanszékvezető által aláírt lapot kell belefűzni a leadott munkába, vagy a tanszékvezető által elektronikusan jóváhagyott feladatkiírást kell a Diplomaterv Portálról letölteni és a leadott munkába belefűzni (ezen oldal HELYETT, ez az oldal csak útmutatás). Az elektronikusan feltöltött dolgozatban már nem kell megismételni a feladatkiírást.</w:t>
+        <w:t xml:space="preserve"> vagy a tanszéki </w:t>
+      </w:r>
+      <w:proofErr w:type="gramStart"/>
+      <w:r>
+        <w:t>adminisztrációban</w:t>
+      </w:r>
+      <w:proofErr w:type="gramEnd"/>
+      <w:r>
+        <w:t xml:space="preserve"> lehet átvenni, és a tanszéki pecséttel ellátott, a tanszékvezető által aláírt lapot kell belefűzni a leadott munkába, vagy a tanszékvezető által elektronikusan jóváhagyott feladatkiírást kell a Diplomaterv Portálról letölteni és a leadott munkába belefűzni (ezen oldal HELYETT, ez az oldal csak útmutatás). Az elektronikusan feltöltött dolgozatban már nem kell megismételni a feladatkiírást.</w:t>
       </w:r>
     </w:p>
     <w:p>
@@ -225,6 +233,7 @@
                                 <w:smallCaps/>
                               </w:rPr>
                             </w:pPr>
+                            <w:proofErr w:type="gramStart"/>
                             <w:r>
                               <w:rPr>
                                 <w:smallCaps/>
@@ -237,6 +246,7 @@
                               </w:rPr>
                               <w:t>ek</w:t>
                             </w:r>
+                            <w:proofErr w:type="gramEnd"/>
                           </w:p>
                           <w:p>
                             <w:pPr>
@@ -318,6 +328,7 @@
                           <w:smallCaps/>
                         </w:rPr>
                       </w:pPr>
+                      <w:proofErr w:type="gramStart"/>
                       <w:r>
                         <w:rPr>
                           <w:smallCaps/>
@@ -330,6 +341,7 @@
                         </w:rPr>
                         <w:t>ek</w:t>
                       </w:r>
+                      <w:proofErr w:type="gramEnd"/>
                     </w:p>
                     <w:p>
                       <w:pPr>
@@ -414,7 +426,7 @@
       <w:r>
         <w:fldChar w:fldCharType="separate"/>
       </w:r>
-      <w:hyperlink w:anchor="_Toc461906900" w:history="1">
+      <w:hyperlink w:anchor="_Toc462601200" w:history="1">
         <w:r>
           <w:rPr>
             <w:rStyle w:val="Hiperhivatkozs"/>
@@ -441,7 +453,7 @@
             <w:noProof/>
             <w:webHidden/>
           </w:rPr>
-          <w:instrText xml:space="preserve"> PAGEREF _Toc461906900 \h </w:instrText>
+          <w:instrText xml:space="preserve"> PAGEREF _Toc462601200 \h </w:instrText>
         </w:r>
         <w:r>
           <w:rPr>
@@ -484,7 +496,7 @@
           <w:lang w:val="en-US"/>
         </w:rPr>
       </w:pPr>
-      <w:hyperlink w:anchor="_Toc461906901" w:history="1">
+      <w:hyperlink w:anchor="_Toc462601201" w:history="1">
         <w:r>
           <w:rPr>
             <w:rStyle w:val="Hiperhivatkozs"/>
@@ -511,7 +523,7 @@
             <w:noProof/>
             <w:webHidden/>
           </w:rPr>
-          <w:instrText xml:space="preserve"> PAGEREF _Toc461906901 \h </w:instrText>
+          <w:instrText xml:space="preserve"> PAGEREF _Toc462601201 \h </w:instrText>
         </w:r>
         <w:r>
           <w:rPr>
@@ -554,7 +566,7 @@
           <w:lang w:val="en-US"/>
         </w:rPr>
       </w:pPr>
-      <w:hyperlink w:anchor="_Toc461906902" w:history="1">
+      <w:hyperlink w:anchor="_Toc462601202" w:history="1">
         <w:r>
           <w:rPr>
             <w:rStyle w:val="Hiperhivatkozs"/>
@@ -581,7 +593,7 @@
             <w:noProof/>
             <w:webHidden/>
           </w:rPr>
-          <w:instrText xml:space="preserve"> PAGEREF _Toc461906902 \h </w:instrText>
+          <w:instrText xml:space="preserve"> PAGEREF _Toc462601202 \h </w:instrText>
         </w:r>
         <w:r>
           <w:rPr>
@@ -624,7 +636,7 @@
           <w:lang w:val="en-US"/>
         </w:rPr>
       </w:pPr>
-      <w:hyperlink w:anchor="_Toc461906903" w:history="1">
+      <w:hyperlink w:anchor="_Toc462601203" w:history="1">
         <w:r>
           <w:rPr>
             <w:rStyle w:val="Hiperhivatkozs"/>
@@ -651,7 +663,7 @@
             <w:noProof/>
             <w:webHidden/>
           </w:rPr>
-          <w:instrText xml:space="preserve"> PAGEREF _Toc461906903 \h </w:instrText>
+          <w:instrText xml:space="preserve"> PAGEREF _Toc462601203 \h </w:instrText>
         </w:r>
         <w:r>
           <w:rPr>
@@ -696,7 +708,7 @@
           <w:lang w:val="en-US"/>
         </w:rPr>
       </w:pPr>
-      <w:hyperlink w:anchor="_Toc461906904" w:history="1">
+      <w:hyperlink w:anchor="_Toc462601204" w:history="1">
         <w:r>
           <w:rPr>
             <w:rStyle w:val="Hiperhivatkozs"/>
@@ -723,7 +735,7 @@
             <w:noProof/>
             <w:webHidden/>
           </w:rPr>
-          <w:instrText xml:space="preserve"> PAGEREF _Toc461906904 \h </w:instrText>
+          <w:instrText xml:space="preserve"> PAGEREF _Toc462601204 \h </w:instrText>
         </w:r>
         <w:r>
           <w:rPr>
@@ -768,7 +780,7 @@
           <w:lang w:val="en-US"/>
         </w:rPr>
       </w:pPr>
-      <w:hyperlink w:anchor="_Toc461906905" w:history="1">
+      <w:hyperlink w:anchor="_Toc462601205" w:history="1">
         <w:r>
           <w:rPr>
             <w:rStyle w:val="Hiperhivatkozs"/>
@@ -795,7 +807,7 @@
             <w:noProof/>
             <w:webHidden/>
           </w:rPr>
-          <w:instrText xml:space="preserve"> PAGEREF _Toc461906905 \h </w:instrText>
+          <w:instrText xml:space="preserve"> PAGEREF _Toc462601205 \h </w:instrText>
         </w:r>
         <w:r>
           <w:rPr>
@@ -840,7 +852,7 @@
           <w:lang w:val="en-US"/>
         </w:rPr>
       </w:pPr>
-      <w:hyperlink w:anchor="_Toc461906906" w:history="1">
+      <w:hyperlink w:anchor="_Toc462601206" w:history="1">
         <w:r>
           <w:rPr>
             <w:rStyle w:val="Hiperhivatkozs"/>
@@ -867,7 +879,7 @@
             <w:noProof/>
             <w:webHidden/>
           </w:rPr>
-          <w:instrText xml:space="preserve"> PAGEREF _Toc461906906 \h </w:instrText>
+          <w:instrText xml:space="preserve"> PAGEREF _Toc462601206 \h </w:instrText>
         </w:r>
         <w:r>
           <w:rPr>
@@ -912,7 +924,7 @@
           <w:lang w:val="en-US"/>
         </w:rPr>
       </w:pPr>
-      <w:hyperlink w:anchor="_Toc461906907" w:history="1">
+      <w:hyperlink w:anchor="_Toc462601207" w:history="1">
         <w:r>
           <w:rPr>
             <w:rStyle w:val="Hiperhivatkozs"/>
@@ -939,7 +951,7 @@
             <w:noProof/>
             <w:webHidden/>
           </w:rPr>
-          <w:instrText xml:space="preserve"> PAGEREF _Toc461906907 \h </w:instrText>
+          <w:instrText xml:space="preserve"> PAGEREF _Toc462601207 \h </w:instrText>
         </w:r>
         <w:r>
           <w:rPr>
@@ -982,7 +994,7 @@
           <w:lang w:val="en-US"/>
         </w:rPr>
       </w:pPr>
-      <w:hyperlink w:anchor="_Toc461906908" w:history="1">
+      <w:hyperlink w:anchor="_Toc462601208" w:history="1">
         <w:r>
           <w:rPr>
             <w:rStyle w:val="Hiperhivatkozs"/>
@@ -1009,7 +1021,151 @@
             <w:noProof/>
             <w:webHidden/>
           </w:rPr>
-          <w:instrText xml:space="preserve"> PAGEREF _Toc461906908 \h </w:instrText>
+          <w:instrText xml:space="preserve"> PAGEREF _Toc462601208 \h </w:instrText>
+        </w:r>
+        <w:r>
+          <w:rPr>
+            <w:noProof/>
+            <w:webHidden/>
+          </w:rPr>
+        </w:r>
+        <w:r>
+          <w:rPr>
+            <w:noProof/>
+            <w:webHidden/>
+          </w:rPr>
+          <w:fldChar w:fldCharType="separate"/>
+        </w:r>
+        <w:r>
+          <w:rPr>
+            <w:noProof/>
+            <w:webHidden/>
+          </w:rPr>
+          <w:t>10</w:t>
+        </w:r>
+        <w:r>
+          <w:rPr>
+            <w:noProof/>
+            <w:webHidden/>
+          </w:rPr>
+          <w:fldChar w:fldCharType="end"/>
+        </w:r>
+      </w:hyperlink>
+    </w:p>
+    <w:p>
+      <w:pPr>
+        <w:pStyle w:val="TJ2"/>
+        <w:tabs>
+          <w:tab w:val="right" w:leader="dot" w:pos="8494"/>
+        </w:tabs>
+        <w:rPr>
+          <w:rFonts w:asciiTheme="minorHAnsi" w:eastAsiaTheme="minorEastAsia" w:hAnsiTheme="minorHAnsi" w:cstheme="minorBidi"/>
+          <w:noProof/>
+          <w:sz w:val="22"/>
+          <w:szCs w:val="22"/>
+          <w:lang w:val="en-US"/>
+        </w:rPr>
+      </w:pPr>
+      <w:hyperlink w:anchor="_Toc462601209" w:history="1">
+        <w:r>
+          <w:rPr>
+            <w:rStyle w:val="Hiperhivatkozs"/>
+            <w:noProof/>
+          </w:rPr>
+          <w:t>3.1 Funkcionalitás</w:t>
+        </w:r>
+        <w:r>
+          <w:rPr>
+            <w:noProof/>
+            <w:webHidden/>
+          </w:rPr>
+          <w:tab/>
+        </w:r>
+        <w:r>
+          <w:rPr>
+            <w:noProof/>
+            <w:webHidden/>
+          </w:rPr>
+          <w:fldChar w:fldCharType="begin"/>
+        </w:r>
+        <w:r>
+          <w:rPr>
+            <w:noProof/>
+            <w:webHidden/>
+          </w:rPr>
+          <w:instrText xml:space="preserve"> PAGEREF _Toc462601209 \h </w:instrText>
+        </w:r>
+        <w:r>
+          <w:rPr>
+            <w:noProof/>
+            <w:webHidden/>
+          </w:rPr>
+        </w:r>
+        <w:r>
+          <w:rPr>
+            <w:noProof/>
+            <w:webHidden/>
+          </w:rPr>
+          <w:fldChar w:fldCharType="separate"/>
+        </w:r>
+        <w:r>
+          <w:rPr>
+            <w:noProof/>
+            <w:webHidden/>
+          </w:rPr>
+          <w:t>10</w:t>
+        </w:r>
+        <w:r>
+          <w:rPr>
+            <w:noProof/>
+            <w:webHidden/>
+          </w:rPr>
+          <w:fldChar w:fldCharType="end"/>
+        </w:r>
+      </w:hyperlink>
+    </w:p>
+    <w:p>
+      <w:pPr>
+        <w:pStyle w:val="TJ3"/>
+        <w:tabs>
+          <w:tab w:val="right" w:leader="dot" w:pos="8494"/>
+        </w:tabs>
+        <w:rPr>
+          <w:rFonts w:asciiTheme="minorHAnsi" w:eastAsiaTheme="minorEastAsia" w:hAnsiTheme="minorHAnsi" w:cstheme="minorBidi"/>
+          <w:noProof/>
+          <w:sz w:val="22"/>
+          <w:szCs w:val="22"/>
+          <w:lang w:val="en-US"/>
+        </w:rPr>
+      </w:pPr>
+      <w:hyperlink w:anchor="_Toc462601210" w:history="1">
+        <w:r>
+          <w:rPr>
+            <w:rStyle w:val="Hiperhivatkozs"/>
+            <w:noProof/>
+          </w:rPr>
+          <w:t>3.1.1 Back-end</w:t>
+        </w:r>
+        <w:r>
+          <w:rPr>
+            <w:noProof/>
+            <w:webHidden/>
+          </w:rPr>
+          <w:tab/>
+        </w:r>
+        <w:r>
+          <w:rPr>
+            <w:noProof/>
+            <w:webHidden/>
+          </w:rPr>
+          <w:fldChar w:fldCharType="begin"/>
+        </w:r>
+        <w:r>
+          <w:rPr>
+            <w:noProof/>
+            <w:webHidden/>
+          </w:rPr>
+          <w:instrText xml:space="preserve"> PAGEREF _Toc462601210 \h </w:instrText>
         </w:r>
         <w:r>
           <w:rPr>
@@ -1052,7 +1208,7 @@
           <w:lang w:val="en-US"/>
         </w:rPr>
       </w:pPr>
-      <w:hyperlink w:anchor="_Toc461906909" w:history="1">
+      <w:hyperlink w:anchor="_Toc462601211" w:history="1">
         <w:r>
           <w:rPr>
             <w:rStyle w:val="Hiperhivatkozs"/>
@@ -1079,7 +1235,7 @@
             <w:noProof/>
             <w:webHidden/>
           </w:rPr>
-          <w:instrText xml:space="preserve"> PAGEREF _Toc461906909 \h </w:instrText>
+          <w:instrText xml:space="preserve"> PAGEREF _Toc462601211 \h </w:instrText>
         </w:r>
         <w:r>
           <w:rPr>
@@ -1099,7 +1255,7 @@
             <w:noProof/>
             <w:webHidden/>
           </w:rPr>
-          <w:t>11</w:t>
+          <w:t>13</w:t>
         </w:r>
         <w:r>
           <w:rPr>
@@ -1122,7 +1278,7 @@
           <w:lang w:val="en-US"/>
         </w:rPr>
       </w:pPr>
-      <w:hyperlink w:anchor="_Toc461906910" w:history="1">
+      <w:hyperlink w:anchor="_Toc462601212" w:history="1">
         <w:r>
           <w:rPr>
             <w:rStyle w:val="Hiperhivatkozs"/>
@@ -1149,7 +1305,7 @@
             <w:noProof/>
             <w:webHidden/>
           </w:rPr>
-          <w:instrText xml:space="preserve"> PAGEREF _Toc461906910 \h </w:instrText>
+          <w:instrText xml:space="preserve"> PAGEREF _Toc462601212 \h </w:instrText>
         </w:r>
         <w:r>
           <w:rPr>
@@ -1169,7 +1325,7 @@
             <w:noProof/>
             <w:webHidden/>
           </w:rPr>
-          <w:t>12</w:t>
+          <w:t>14</w:t>
         </w:r>
         <w:r>
           <w:rPr>
@@ -1192,7 +1348,7 @@
           <w:lang w:val="en-US"/>
         </w:rPr>
       </w:pPr>
-      <w:hyperlink w:anchor="_Toc461906911" w:history="1">
+      <w:hyperlink w:anchor="_Toc462601213" w:history="1">
         <w:r>
           <w:rPr>
             <w:rStyle w:val="Hiperhivatkozs"/>
@@ -1219,7 +1375,7 @@
             <w:noProof/>
             <w:webHidden/>
           </w:rPr>
-          <w:instrText xml:space="preserve"> PAGEREF _Toc461906911 \h </w:instrText>
+          <w:instrText xml:space="preserve"> PAGEREF _Toc462601213 \h </w:instrText>
         </w:r>
         <w:r>
           <w:rPr>
@@ -1239,7 +1395,7 @@
             <w:noProof/>
             <w:webHidden/>
           </w:rPr>
-          <w:t>13</w:t>
+          <w:t>15</w:t>
         </w:r>
         <w:r>
           <w:rPr>
@@ -1262,7 +1418,7 @@
           <w:lang w:val="en-US"/>
         </w:rPr>
       </w:pPr>
-      <w:hyperlink w:anchor="_Toc461906912" w:history="1">
+      <w:hyperlink w:anchor="_Toc462601214" w:history="1">
         <w:r>
           <w:rPr>
             <w:rStyle w:val="Hiperhivatkozs"/>
@@ -1289,7 +1445,7 @@
             <w:noProof/>
             <w:webHidden/>
           </w:rPr>
-          <w:instrText xml:space="preserve"> PAGEREF _Toc461906912 \h </w:instrText>
+          <w:instrText xml:space="preserve"> PAGEREF _Toc462601214 \h </w:instrText>
         </w:r>
         <w:r>
           <w:rPr>
@@ -1309,7 +1465,7 @@
             <w:noProof/>
             <w:webHidden/>
           </w:rPr>
-          <w:t>14</w:t>
+          <w:t>16</w:t>
         </w:r>
         <w:r>
           <w:rPr>
@@ -1358,7 +1514,15 @@
         <w:t>Deák Zsolt</w:t>
       </w:r>
       <w:r>
-        <w:t>, szigorló hallgató kijelentem, hogy ezt a szakdolgozatot meg nem engedett segítség nélkül, saját magam készítettem, csak a megadott forrásokat (szakirodalom, eszközök stb.) használtam fel. Minden olyan részt, melyet szó szerint, vagy azonos értelemben, de átfogalmazva más forrásból átvettem, egyértelműen, a forrás megadásával megjelöltem.</w:t>
+        <w:t xml:space="preserve">, </w:t>
+      </w:r>
+      <w:proofErr w:type="gramStart"/>
+      <w:r>
+        <w:t>szigorló hallgató</w:t>
+      </w:r>
+      <w:proofErr w:type="gramEnd"/>
+      <w:r>
+        <w:t xml:space="preserve"> kijelentem, hogy ezt a szakdolgozatot meg nem engedett segítség nélkül, saját magam készítettem, csak a megadott forrásokat (szakirodalom, eszközök stb.) használtam fel. Minden olyan részt, melyet szó szerint, vagy azonos értelemben, de átfogalmazva más forrásból átvettem, egyértelműen, a forrás megadásával megjelöltem.</w:t>
       </w:r>
     </w:p>
     <w:p>
@@ -1366,7 +1530,15 @@
         <w:pStyle w:val="Nyilatkozatszveg"/>
       </w:pPr>
       <w:r>
-        <w:t>Hozzájárulok, hogy a jelen munkám alapadatait (szerző(k), cím, angol és magyar nyelvű tartalmi kivonat, készítés éve, konzulens(ek) neve) a BME VIK nyilvánosan hozzáférhető elektronikus formában, a munka teljes szövegét pedig az egyetem belső hálózatán keresztül (vagy hitelesített felhasználók számára) közzétegye. Kijelentem, hogy a benyújtott munka és annak elektronikus verziója megegyezik. Dékáni engedéllyel titkosított diplomatervek esetén a dolgozat szövege csak 3 év eltelte után válik hozzáférhetővé.</w:t>
+        <w:t xml:space="preserve">Hozzájárulok, hogy a jelen munkám alapadatait (szerző(k), cím, angol és magyar nyelvű tartalmi kivonat, készítés éve, </w:t>
+      </w:r>
+      <w:proofErr w:type="gramStart"/>
+      <w:r>
+        <w:t>konzulens</w:t>
+      </w:r>
+      <w:proofErr w:type="gramEnd"/>
+      <w:r>
+        <w:t>(ek) neve) a BME VIK nyilvánosan hozzáférhető elektronikus formában, a munka teljes szövegét pedig az egyetem belső hálózatán keresztül (vagy hitelesített felhasználók számára) közzétegye. Kijelentem, hogy a benyújtott munka és annak elektronikus verziója megegyezik. Dékáni engedéllyel titkosított diplomatervek esetén a dolgozat szövege csak 3 év eltelte után válik hozzáférhetővé.</w:t>
       </w:r>
     </w:p>
     <w:p>
@@ -1389,7 +1561,7 @@
         <w:rPr>
           <w:noProof/>
         </w:rPr>
-        <w:t>2016. 09. 18.</w:t>
+        <w:t>2016. 09. 25.</w:t>
       </w:r>
       <w:r>
         <w:fldChar w:fldCharType="end"/>
@@ -1435,7 +1607,7 @@
       <w:pPr>
         <w:pStyle w:val="Fejezetcimszmozsnlkl"/>
       </w:pPr>
-      <w:bookmarkStart w:id="0" w:name="_Toc461906900"/>
+      <w:bookmarkStart w:id="0" w:name="_Toc462601200"/>
       <w:r>
         <w:lastRenderedPageBreak/>
         <w:t>Összefoglaló</w:t>
@@ -1444,19 +1616,75 @@
     </w:p>
     <w:p>
       <w:r>
-        <w:t xml:space="preserve">Adva van egy erőteljes eszköz, a PowerShell, aminek első számú célja a rendszeradminisztráció automatizálása, megkönnyítése. Szintén adott a probléma, hogy az Interneten strukturáltalanul jelen levő információhoz hozzáférhessünk. Ebben a munkámban egy konkrét esettanulmányon keresztül bemutatom, hogy hála a PowerShell sokszínűségének egy alapfeladatától távol eső területen is hatékony megoldást lehet vele készíteni. </w:t>
-      </w:r>
-    </w:p>
-    <w:p>
-      <w:r>
-        <w:t>A példában a Használtautó.hu autóhirdetéseinek adatait nyerem ki és dolgozom fel. A feldolgozás célja, hogy a site egy hiányosságát, az összehasonlító funkciót pótolja. Eredetileg egy az árukereső.hu azonos lehetőségéhez hasonló, a termékeket adataikkal együtt egymás mellett oszlopokban, táblázat formájában megjelenítő összehasonlítás volt a cél. Ezt kiegészítettem egy rangsorral, amit az autók tulajdonságaiból számított érték alapján állítok fel. Mivel különböző korú és állapotú járművek összehasonlítása lineáris módszerekkel, néhány tulajdonság kiválasztásával még megközelítőleg sem ad valós képet, így ennek alapját egy általam kidolgozott egyszerű (és determinisztikus) algoritmus adja. A nagyjából azonos korú és értékű autók összehasonlítása láthatóan értékes információval is szolgálhat ennek segítségével. A példa teljessége érdekében létrehoztam egy egyszerű weblapot is, hogy online elérhető legyen a szolgáltatás. Ez utóbbi nem PowerShell nyelven van írva, hanem egy szokványos PHP és JavaScript alapú website.</w:t>
+        <w:t>Adva van egy erőteljes eszköz, a PowerShell, aminek első számú célja a rendszer</w:t>
+      </w:r>
+      <w:proofErr w:type="gramStart"/>
+      <w:r>
+        <w:t>adminisztráció</w:t>
+      </w:r>
+      <w:proofErr w:type="gramEnd"/>
+      <w:r>
+        <w:t xml:space="preserve"> automatizálása, megkönnyítése. Szintén adott a </w:t>
+      </w:r>
+      <w:proofErr w:type="gramStart"/>
+      <w:r>
+        <w:t>probléma</w:t>
+      </w:r>
+      <w:proofErr w:type="gramEnd"/>
+      <w:r>
+        <w:t xml:space="preserve">, hogy az Interneten strukturáltalanul jelen levő információhoz hozzáférhessünk. Ebben a munkámban egy </w:t>
+      </w:r>
+      <w:proofErr w:type="gramStart"/>
+      <w:r>
+        <w:t>konkrét</w:t>
+      </w:r>
+      <w:proofErr w:type="gramEnd"/>
+      <w:r>
+        <w:t xml:space="preserve"> esettanulmányon keresztül bemutatom, hogy hála a PowerShell sokszínűségének egy alapfeladatától távol eső területen is hatékony megoldást lehet vele készíteni. </w:t>
+      </w:r>
+    </w:p>
+    <w:p>
+      <w:r>
+        <w:t>A példában a Használtautó.</w:t>
+      </w:r>
+      <w:proofErr w:type="gramStart"/>
+      <w:r>
+        <w:t>hu</w:t>
+      </w:r>
+      <w:proofErr w:type="gramEnd"/>
+      <w:r>
+        <w:t xml:space="preserve"> autóhirdetéseinek adatait nyerem ki és dolgozom fel. A feldolgozás célja, hogy a site egy hiányosságát, az összehasonlító </w:t>
+      </w:r>
+      <w:proofErr w:type="gramStart"/>
+      <w:r>
+        <w:t>funkciót</w:t>
+      </w:r>
+      <w:proofErr w:type="gramEnd"/>
+      <w:r>
+        <w:t xml:space="preserve"> pótolja. Eredetileg egy az árukereső.</w:t>
+      </w:r>
+      <w:proofErr w:type="gramStart"/>
+      <w:r>
+        <w:t>hu</w:t>
+      </w:r>
+      <w:proofErr w:type="gramEnd"/>
+      <w:r>
+        <w:t xml:space="preserve"> azonos lehetőségéhez hasonló, a termékeket adataikkal együtt egymás mellett oszlopokban, táblázat formájában megjelenítő összehasonlítás volt a cél. Ezt kiegészítettem egy rangsorral, amit az autók tulajdonságaiból számított érték alapján állítok fel. Mivel különböző korú és állapotú járművek összehasonlítása lineáris módszerekkel, néhány tulajdonság kiválasztásával még megközelítőleg sem ad valós képet, így ennek alapját egy általam kidolgozott egyszerű (és determinisztikus) algoritmus adja. A nagyjából azonos korú és értékű autók összehasonlítása láthatóan értékes </w:t>
+      </w:r>
+      <w:proofErr w:type="gramStart"/>
+      <w:r>
+        <w:t>információval</w:t>
+      </w:r>
+      <w:proofErr w:type="gramEnd"/>
+      <w:r>
+        <w:t xml:space="preserve"> is szolgálhat ennek segítségével. A példa teljessége érdekében létrehoztam egy egyszerű weblapot is, hogy online elérhető legyen a szolgáltatás. Ez utóbbi nem PowerShell nyelven van írva, hanem egy szokványos PHP és JavaScript alapú website.</w:t>
       </w:r>
     </w:p>
     <w:p>
       <w:pPr>
         <w:pStyle w:val="Fejezetcimszmozsnlkl"/>
       </w:pPr>
-      <w:bookmarkStart w:id="1" w:name="_Toc461906901"/>
+      <w:bookmarkStart w:id="1" w:name="_Toc462601201"/>
       <w:r>
         <w:lastRenderedPageBreak/>
         <w:t>Abstract</w:t>
@@ -1471,7 +1699,39 @@
     </w:p>
     <w:p>
       <w:r>
-        <w:t>The proof of concept is about processing data of Használtautó.hu’s car pages. This processing is focused on the car comparison functionality that is not present on the site. The idea is coming from árukereső.hu’s similar functionality, a table based, side by side comparator of products’ details. I improved this idea by ranking the cars based on their main parameters. Due to the ineffectiveness of linear methodologies in comparing cars of varied ages and conditions by a handful of data, I needed to develop my own simple (and deterministic) algorithm. This gives the base of the car ranking that can produce valuable information about cars of similar ages and prices. For the sake of completeness, I created a webpage for the service to be available online. This is a user friendly abstraction in place of the PowerShell command line, written in PHP and JavaScript.</w:t>
+        <w:t>The proof of concept is about processing data of Használtautó</w:t>
+      </w:r>
+      <w:proofErr w:type="gramStart"/>
+      <w:r>
+        <w:t>.hu</w:t>
+      </w:r>
+      <w:proofErr w:type="gramEnd"/>
+      <w:r>
+        <w:t xml:space="preserve">’s car pages. This processing is focused on the car comparison functionality that is not present on the site. The </w:t>
+      </w:r>
+      <w:proofErr w:type="gramStart"/>
+      <w:r>
+        <w:t>idea</w:t>
+      </w:r>
+      <w:proofErr w:type="gramEnd"/>
+      <w:r>
+        <w:t xml:space="preserve"> is coming from árukereső.hu’s similar functionality, a table based, side by side comparator of products’ details. I improved this </w:t>
+      </w:r>
+      <w:proofErr w:type="gramStart"/>
+      <w:r>
+        <w:t>idea</w:t>
+      </w:r>
+      <w:proofErr w:type="gramEnd"/>
+      <w:r>
+        <w:t xml:space="preserve"> by ranking the cars based on their main parameters. Due to the ineffectiveness of linear methodologies in comparing cars of varied ages and conditions by a handful of data, I needed to develop my own simple (and deterministic) algorithm. This gives the base of the car ranking that can produce valuable information about cars of similar ages and prices. For the sake of completeness, I created a webpage for the service to be available online. This is </w:t>
+      </w:r>
+      <w:proofErr w:type="gramStart"/>
+      <w:r>
+        <w:t>a</w:t>
+      </w:r>
+      <w:proofErr w:type="gramEnd"/>
+      <w:r>
+        <w:t xml:space="preserve"> user friendly abstraction in place of the PowerShell command line, written in PHP and JavaScript.</w:t>
       </w:r>
       <w:bookmarkEnd w:id="2"/>
     </w:p>
@@ -1479,7 +1739,7 @@
       <w:pPr>
         <w:pStyle w:val="Cmsor1"/>
       </w:pPr>
-      <w:bookmarkStart w:id="3" w:name="_Toc461906902"/>
+      <w:bookmarkStart w:id="3" w:name="_Toc462601202"/>
       <w:r>
         <w:lastRenderedPageBreak/>
         <w:t>Bevezetés</w:t>
@@ -1490,7 +1750,7 @@
       <w:pPr>
         <w:pStyle w:val="Cmsor1"/>
       </w:pPr>
-      <w:bookmarkStart w:id="4" w:name="_Toc461906903"/>
+      <w:bookmarkStart w:id="4" w:name="_Toc462601203"/>
       <w:r>
         <w:lastRenderedPageBreak/>
         <w:t>Irodalomkutatás</w:t>
@@ -1501,7 +1761,7 @@
       <w:pPr>
         <w:pStyle w:val="Cmsor2"/>
       </w:pPr>
-      <w:bookmarkStart w:id="5" w:name="_Toc461906904"/>
+      <w:bookmarkStart w:id="5" w:name="_Toc462601204"/>
       <w:r>
         <w:t>PowerShell</w:t>
       </w:r>
@@ -1521,10 +1781,26 @@
         <w:t xml:space="preserve"> egyszerre képes kiváltani a hagyományos Windows Management Instrumentation Command-line-t és nyújt hozzáférést a .NET </w:t>
       </w:r>
       <w:r>
-        <w:t>keretrendszerhez egy konvencionális script-nyelven keresztül.</w:t>
-      </w:r>
-      <w:r>
-        <w:t xml:space="preserve"> Lehetőség nyílik rajta keresztül objektumokat használni, függvényeket definiálni és rendelkezik a script-nyelvekre jellemző tömörséggel is. </w:t>
+        <w:t xml:space="preserve">keretrendszerhez egy </w:t>
+      </w:r>
+      <w:proofErr w:type="gramStart"/>
+      <w:r>
+        <w:t>konvencionális</w:t>
+      </w:r>
+      <w:proofErr w:type="gramEnd"/>
+      <w:r>
+        <w:t xml:space="preserve"> script-nyelven keresztül.</w:t>
+      </w:r>
+      <w:r>
+        <w:t xml:space="preserve"> Lehetőség nyílik rajta keresztül </w:t>
+      </w:r>
+      <w:proofErr w:type="gramStart"/>
+      <w:r>
+        <w:t>objektumokat</w:t>
+      </w:r>
+      <w:proofErr w:type="gramEnd"/>
+      <w:r>
+        <w:t xml:space="preserve"> használni, függvényeket definiálni és rendelkezik a script-nyelvekre jellemző tömörséggel is. </w:t>
       </w:r>
       <w:r>
         <w:fldChar w:fldCharType="begin"/>
@@ -1556,7 +1832,15 @@
         <w:t xml:space="preserve"> HyperText Markup Language</w:t>
       </w:r>
       <w:r>
-        <w:t xml:space="preserve"> (HTML) alapú weblapok automatikus feldolgozásához rendelkezésre állnak-e </w:t>
+        <w:t xml:space="preserve"> (HTML) alapú weblapok </w:t>
+      </w:r>
+      <w:proofErr w:type="gramStart"/>
+      <w:r>
+        <w:t>automatikus</w:t>
+      </w:r>
+      <w:proofErr w:type="gramEnd"/>
+      <w:r>
+        <w:t xml:space="preserve"> feldolgozásához rendelkezésre állnak-e </w:t>
       </w:r>
       <w:r>
         <w:t>eszközök.</w:t>
@@ -1583,13 +1867,29 @@
         <w:t xml:space="preserve">Hypertext Transfer Protocol (HTTP) lekérdezésekhez és az általuk visszaadott adatok </w:t>
       </w:r>
       <w:r>
-        <w:t>kezelhető struktúrába átalakításához.</w:t>
+        <w:t xml:space="preserve">kezelhető </w:t>
+      </w:r>
+      <w:proofErr w:type="gramStart"/>
+      <w:r>
+        <w:t>struktúrába</w:t>
+      </w:r>
+      <w:proofErr w:type="gramEnd"/>
+      <w:r>
+        <w:t xml:space="preserve"> átalakításához.</w:t>
       </w:r>
       <w:r>
         <w:t xml:space="preserve"> Verziótól </w:t>
       </w:r>
       <w:r>
-        <w:t>függően több megoldást is nyújtanak az előre definiált könyvtárak. PowerShell 3.0 –</w:t>
+        <w:t xml:space="preserve">függően több megoldást is nyújtanak az előre </w:t>
+      </w:r>
+      <w:proofErr w:type="gramStart"/>
+      <w:r>
+        <w:t>definiált</w:t>
+      </w:r>
+      <w:proofErr w:type="gramEnd"/>
+      <w:r>
+        <w:t xml:space="preserve"> könyvtárak. PowerShell 3.0 –</w:t>
       </w:r>
       <w:r>
         <w:t xml:space="preserve"> </w:t>
@@ -1674,7 +1974,7 @@
       <w:pPr>
         <w:pStyle w:val="Cmsor3"/>
       </w:pPr>
-      <w:bookmarkStart w:id="6" w:name="_Toc461906905"/>
+      <w:bookmarkStart w:id="6" w:name="_Toc462601205"/>
       <w:r>
         <w:t>Invoke-Webrequest, Invoke-RestMethod</w:t>
       </w:r>
@@ -1684,9 +1984,11 @@
       <w:r>
         <w:t xml:space="preserve">Az Invoke-Webrequest és az Invoke-RestMethod nagyon hasonló </w:t>
       </w:r>
+      <w:proofErr w:type="gramStart"/>
       <w:r>
         <w:t>metódusok</w:t>
       </w:r>
+      <w:proofErr w:type="gramEnd"/>
       <w:r>
         <w:t>, szembeszökő, hogy paraméterezésük megegyezik. Az első különbség, ami észrevehető, hogy a részletes leírás szerint az Invoke-Webrequest HTTP, HTTPS, FTP, FILE kérések küldésére alkalmas</w:t>
       </w:r>
@@ -1711,7 +2013,15 @@
     </w:p>
     <w:p>
       <w:r>
-        <w:t>Különbség lehetne még, hogy Invoke-WebRequest esetén a UseBasicParsing paraméter dokumentációjából kiderül, hogy enélkül a paraméter nélkül</w:t>
+        <w:t xml:space="preserve">Különbség lehetne még, hogy Invoke-WebRequest esetén </w:t>
+      </w:r>
+      <w:proofErr w:type="gramStart"/>
+      <w:r>
+        <w:t>a</w:t>
+      </w:r>
+      <w:proofErr w:type="gramEnd"/>
+      <w:r>
+        <w:t xml:space="preserve"> UseBasicParsing paraméter dokumentációjából kiderül, hogy enélkül a paraméter nélkül</w:t>
       </w:r>
       <w:r>
         <w:t xml:space="preserve"> a háttérben az Internet Explorer (vagy annak modulja) van használva a parse-oláshoz. </w:t>
@@ -1723,7 +2033,15 @@
         <w:t>Indicates that the cmdlet uses basic parsing.</w:t>
       </w:r>
       <w:r>
-        <w:t>”, vagyis hogy az alapvető parse-olás használatát jelöli ez a paraméter, azon kívül csak egy másik paraméter leírása van duplikálva itt.</w:t>
+        <w:t xml:space="preserve">”, vagyis hogy az alapvető parse-olás használatát jelöli ez a paraméter, azon kívül csak egy másik paraméter leírása van </w:t>
+      </w:r>
+      <w:proofErr w:type="gramStart"/>
+      <w:r>
+        <w:t>duplikálva</w:t>
+      </w:r>
+      <w:proofErr w:type="gramEnd"/>
+      <w:r>
+        <w:t xml:space="preserve"> itt.</w:t>
       </w:r>
     </w:p>
     <w:p>
@@ -1745,7 +2063,7 @@
       <w:pPr>
         <w:pStyle w:val="Cmsor3"/>
       </w:pPr>
-      <w:bookmarkStart w:id="7" w:name="_Toc461906906"/>
+      <w:bookmarkStart w:id="7" w:name="_Toc462601206"/>
       <w:r>
         <w:t>Internet Explorer object</w:t>
       </w:r>
@@ -1800,8 +2118,13 @@
       <w:r>
         <w:t xml:space="preserve">k eredetileg. Az IE esetében </w:t>
       </w:r>
-      <w:r>
-        <w:t>probléma lehet az old</w:t>
+      <w:proofErr w:type="gramStart"/>
+      <w:r>
+        <w:t>probléma</w:t>
+      </w:r>
+      <w:proofErr w:type="gramEnd"/>
+      <w:r>
+        <w:t xml:space="preserve"> lehet az old</w:t>
       </w:r>
       <w:r>
         <w:t>alak betöltésének hatékonysága.</w:t>
@@ -1809,7 +2132,15 @@
     </w:p>
     <w:p>
       <w:r>
-        <w:t>A navigációs Application Pogramming Interface (API)</w:t>
+        <w:t xml:space="preserve">A </w:t>
+      </w:r>
+      <w:proofErr w:type="gramStart"/>
+      <w:r>
+        <w:t>navigációs</w:t>
+      </w:r>
+      <w:proofErr w:type="gramEnd"/>
+      <w:r>
+        <w:t xml:space="preserve"> Application Pogramming Interface (API)</w:t>
       </w:r>
       <w:r>
         <w:fldChar w:fldCharType="begin"/>
@@ -1858,7 +2189,7 @@
       <w:pPr>
         <w:pStyle w:val="Cmsor2"/>
       </w:pPr>
-      <w:bookmarkStart w:id="8" w:name="_Toc461906907"/>
+      <w:bookmarkStart w:id="8" w:name="_Toc462601207"/>
       <w:r>
         <w:t>Front-end</w:t>
       </w:r>
@@ -1887,7 +2218,15 @@
         <w:fldChar w:fldCharType="end"/>
       </w:r>
       <w:r>
-        <w:t>, utánanézni a paraméterezésnek, elolvasni a dokumentáció egy részét. Minden úgy működik, ahogy azt a felhasználók már megszokták az évek során használt programokkal, weblapokkal. A visszakapott eredményeket is könnyebb megérteni, ha valamilyen szép vizuális megjelenítés van társítva hozzájuk, nem csak szimpla logok, vagy excel fájlok a kimenetek.</w:t>
+        <w:t xml:space="preserve">, utánanézni a paraméterezésnek, elolvasni a dokumentáció egy részét. Minden úgy működik, ahogy azt a felhasználók már megszokták az évek során használt programokkal, weblapokkal. A visszakapott eredményeket is könnyebb megérteni, ha valamilyen szép vizuális megjelenítés van társítva hozzájuk, nem csak szimpla logok, vagy excel </w:t>
+      </w:r>
+      <w:proofErr w:type="gramStart"/>
+      <w:r>
+        <w:t>fájlok</w:t>
+      </w:r>
+      <w:proofErr w:type="gramEnd"/>
+      <w:r>
+        <w:t xml:space="preserve"> a kimenetek.</w:t>
       </w:r>
       <w:r>
         <w:t xml:space="preserve"> Mindehhez nincs másra szükség csak egy egyszerű HTML alapú weboldalra és a legelterjedtebb</w:t>
@@ -1915,7 +2254,7 @@
       <w:pPr>
         <w:pStyle w:val="Cmsor1"/>
       </w:pPr>
-      <w:bookmarkStart w:id="9" w:name="_Toc461906908"/>
+      <w:bookmarkStart w:id="9" w:name="_Toc462601208"/>
       <w:r>
         <w:lastRenderedPageBreak/>
         <w:t>Tervezés</w:t>
@@ -1926,24 +2265,52 @@
       <w:pPr>
         <w:pStyle w:val="Cmsor2"/>
       </w:pPr>
+      <w:bookmarkStart w:id="10" w:name="_Toc462601209"/>
       <w:r>
         <w:t>Funkcionalitás</w:t>
       </w:r>
+      <w:bookmarkEnd w:id="10"/>
     </w:p>
     <w:p>
       <w:pPr>
         <w:pStyle w:val="Cmsor3"/>
       </w:pPr>
+      <w:bookmarkStart w:id="11" w:name="_Toc462601210"/>
       <w:r>
         <w:t>Back-end</w:t>
       </w:r>
-    </w:p>
-    <w:p>
-      <w:r>
-        <w:t>A back-end három fő és egy mellék komponensre osztható. Ezek a scaper, a rest service, a comparator és a funkcionalitásban részt nem vevő autó li</w:t>
-      </w:r>
-      <w:r>
-        <w:t>nk gyűjtő script. Először ezek funkcionális képességeit ismertetem a pontos architektúra és belső felépítés bemutatásának mellőzésével.</w:t>
+      <w:bookmarkEnd w:id="11"/>
+    </w:p>
+    <w:p>
+      <w:r>
+        <w:t xml:space="preserve">A back-end három fő és egy mellék </w:t>
+      </w:r>
+      <w:proofErr w:type="gramStart"/>
+      <w:r>
+        <w:t>komponensre</w:t>
+      </w:r>
+      <w:proofErr w:type="gramEnd"/>
+      <w:r>
+        <w:t xml:space="preserve"> osztható. Ezek a scaper, a rest service, a comparator és a funkcionalitásban részt nem vevő autó </w:t>
+      </w:r>
+      <w:proofErr w:type="gramStart"/>
+      <w:r>
+        <w:t>li</w:t>
+      </w:r>
+      <w:r>
+        <w:t>nk</w:t>
+      </w:r>
+      <w:proofErr w:type="gramEnd"/>
+      <w:r>
+        <w:t xml:space="preserve"> gyűjtő script. Először ezek </w:t>
+      </w:r>
+      <w:proofErr w:type="gramStart"/>
+      <w:r>
+        <w:t>funkcionális</w:t>
+      </w:r>
+      <w:proofErr w:type="gramEnd"/>
+      <w:r>
+        <w:t xml:space="preserve"> képességeit ismertetem a pontos architektúra és belső felépítés bemutatásának mellőzésével.</w:t>
       </w:r>
     </w:p>
     <w:p>
@@ -1959,7 +2326,29 @@
     </w:p>
     <w:p>
       <w:r>
-        <w:t>Ez a script képezi az egész projekt alapját, mivel ez végzi a weblapok automatikus feldolgozását, az adatok kinyerését. Háromféle teljesen szeparált működésre képes</w:t>
+        <w:t xml:space="preserve">Ez a script </w:t>
+      </w:r>
+      <w:r>
+        <w:t xml:space="preserve">(skyscreper_ie.ps1) </w:t>
+      </w:r>
+      <w:r>
+        <w:t xml:space="preserve">képezi az egész projekt alapját, mivel ez végzi a weblapok </w:t>
+      </w:r>
+      <w:proofErr w:type="gramStart"/>
+      <w:r>
+        <w:t>automatikus</w:t>
+      </w:r>
+      <w:proofErr w:type="gramEnd"/>
+      <w:r>
+        <w:t xml:space="preserve"> feldolgozását, az adatok kinyerését. Háromféle teljesen </w:t>
+      </w:r>
+      <w:proofErr w:type="gramStart"/>
+      <w:r>
+        <w:t>szeparált</w:t>
+      </w:r>
+      <w:proofErr w:type="gramEnd"/>
+      <w:r>
+        <w:t xml:space="preserve"> működésre képes</w:t>
       </w:r>
       <w:r>
         <w:t xml:space="preserve"> paraméterezéstől függően.</w:t>
@@ -1992,24 +2381,56 @@
     </w:p>
     <w:p>
       <w:r>
-        <w:t xml:space="preserve">A harmadik típus használatához a UseSaved paramétert kell </w:t>
+        <w:t xml:space="preserve">A harmadik típus használatához </w:t>
+      </w:r>
+      <w:proofErr w:type="gramStart"/>
+      <w:r>
+        <w:t>a</w:t>
+      </w:r>
+      <w:proofErr w:type="gramEnd"/>
+      <w:r>
+        <w:t xml:space="preserve"> UseSaved paramétert kell </w:t>
       </w:r>
       <w:r>
         <w:t>megadni</w:t>
       </w:r>
       <w:r>
-        <w:t xml:space="preserve"> bemenő érték nélkül. Ennek a kapcsoló (switch) fajtájú paraméternek a jelenléte indikálja, hogy </w:t>
+        <w:t xml:space="preserve"> bemenő érték nélkül. Ennek a kapcsoló (switch) fajtájú paraméternek a jelenléte </w:t>
+      </w:r>
+      <w:proofErr w:type="gramStart"/>
+      <w:r>
+        <w:t>indikálja</w:t>
+      </w:r>
+      <w:proofErr w:type="gramEnd"/>
+      <w:r>
+        <w:t xml:space="preserve">, hogy </w:t>
       </w:r>
       <w:r>
         <w:t>a mentett adatok alapján kell futtatni a programot.</w:t>
       </w:r>
       <w:r>
-        <w:t xml:space="preserve"> Így az eddigi futtatások során keletkezett adatokon fog lefutni a kiértékelés, melyek már nem HTML formában vannak tárolva, hanem xml (Extensible Markup Language) fájlokban.</w:t>
-      </w:r>
-    </w:p>
-    <w:p>
-      <w:r>
-        <w:t>Látható, hogy a három bemenetből kettő csak kényelmi szempontból szerepel, mivel ugyan azt a szerepet töltik be. Annyiban szerencsés egy fájlból beolvasó módot is alkalmazni, hogy így nem vagyunk ráutalva a pipeline használatára, ez fontos lehet a processek közötti kommunikációban</w:t>
+        <w:t xml:space="preserve"> Így az eddigi futtatások során keletkezett adatokon fog lefutni a kiértékelés, melyek már nem HTML formában vannak tárolva, hanem xml (Extensible Markup Language) </w:t>
+      </w:r>
+      <w:proofErr w:type="gramStart"/>
+      <w:r>
+        <w:t>fájlokban</w:t>
+      </w:r>
+      <w:proofErr w:type="gramEnd"/>
+      <w:r>
+        <w:t>.</w:t>
+      </w:r>
+    </w:p>
+    <w:p>
+      <w:r>
+        <w:t xml:space="preserve">Látható, hogy a három bemenetből kettő csak kényelmi szempontból szerepel, mivel ugyan azt a szerepet töltik be. Annyiban szerencsés egy </w:t>
+      </w:r>
+      <w:proofErr w:type="gramStart"/>
+      <w:r>
+        <w:t>fájlból</w:t>
+      </w:r>
+      <w:proofErr w:type="gramEnd"/>
+      <w:r>
+        <w:t xml:space="preserve"> beolvasó módot is alkalmazni, hogy így nem vagyunk ráutalva a pipeline használatára, ez fontos lehet a processek közötti kommunikációban</w:t>
       </w:r>
       <w:r>
         <w:t>, ha nem közvetlenül az URL-eket szolgáltató folyamat indítja a scriptet. Fordítva pedig hasznos a pipeline-ra hagy</w:t>
@@ -2019,13 +2440,29 @@
       </w:r>
       <w:r>
         <w:lastRenderedPageBreak/>
-        <w:t>ha csak egy bemeneti URL-t tartalmazna a fájl, amit beolvas. Ebben a két esetben az az elvárás, hogy a megadott webcímeken lévő adatokat beolvassa és átalakítsa a script programozottan kezelhető struktúrába</w:t>
-      </w:r>
-      <w:r>
-        <w:t xml:space="preserve">. </w:t>
-      </w:r>
-      <w:r>
-        <w:t>Az adatokat és a lapokat későbbi offline tesztelés céljából a script elmenti.</w:t>
+        <w:t xml:space="preserve">ha csak egy bemeneti URL-t tartalmazna a </w:t>
+      </w:r>
+      <w:proofErr w:type="gramStart"/>
+      <w:r>
+        <w:t>fájl</w:t>
+      </w:r>
+      <w:proofErr w:type="gramEnd"/>
+      <w:r>
+        <w:t xml:space="preserve">, amit beolvas. Ebben a két esetben az az elvárás, hogy a megadott webcímeken lévő adatokat beolvassa és átalakítsa a script programozottan kezelhető </w:t>
+      </w:r>
+      <w:proofErr w:type="gramStart"/>
+      <w:r>
+        <w:t>struktúrába</w:t>
+      </w:r>
+      <w:proofErr w:type="gramEnd"/>
+      <w:r>
+        <w:t>. Az adatokat és a lapokat későbbi offline tesztelés céljából a</w:t>
+      </w:r>
+      <w:r>
+        <w:t xml:space="preserve"> script képes elmenteni</w:t>
+      </w:r>
+      <w:r>
+        <w:t>.</w:t>
       </w:r>
     </w:p>
     <w:p>
@@ -2044,32 +2481,218 @@
         <w:pStyle w:val="Cmsor4"/>
       </w:pPr>
       <w:r>
-        <w:t>A rest service</w:t>
-      </w:r>
-      <w:bookmarkStart w:id="10" w:name="_GoBack"/>
-      <w:bookmarkEnd w:id="10"/>
+        <w:t xml:space="preserve">A </w:t>
+      </w:r>
+      <w:r>
+        <w:t>REST</w:t>
+      </w:r>
+      <w:r>
+        <w:t xml:space="preserve"> service</w:t>
+      </w:r>
+    </w:p>
+    <w:p>
+      <w:r>
+        <w:t xml:space="preserve">A </w:t>
+      </w:r>
+      <w:r>
+        <w:t>REST</w:t>
+      </w:r>
+      <w:r>
+        <w:t xml:space="preserve"> service (skyscraper_rest_service.ps1) azért lett létrehozva, hogy távoli eléréssel is lehessen futtatni a scrapert. Tehát </w:t>
+      </w:r>
+      <w:r>
+        <w:t>online elérhetővé teszi a kulcs</w:t>
+      </w:r>
+      <w:r>
+        <w:t xml:space="preserve">szolgáltatást, lehetővé téve, hogy a front end és a back end </w:t>
+      </w:r>
+      <w:proofErr w:type="gramStart"/>
+      <w:r>
+        <w:t>szeparálódjon</w:t>
+      </w:r>
+      <w:proofErr w:type="gramEnd"/>
+      <w:r>
+        <w:t xml:space="preserve"> egymástól. Szükségtelenné válik, hogy a front end szerver és  a back end szerver ugyanazon a gépen, vagy </w:t>
+      </w:r>
+      <w:proofErr w:type="gramStart"/>
+      <w:r>
+        <w:t>virtuális</w:t>
+      </w:r>
+      <w:proofErr w:type="gramEnd"/>
+      <w:r>
+        <w:t xml:space="preserve"> gépen fusson. Ez nagy előny</w:t>
+      </w:r>
+      <w:r>
+        <w:t>t jelent az</w:t>
+      </w:r>
+      <w:r>
+        <w:t xml:space="preserve"> implementációban. A PoweShell 2016. augusztusig nem is volt elérhető, csak Windowson. Most már elérhető nyílt forrású GitHub projektként és használható Linuxon és OSX-en</w:t>
+      </w:r>
+      <w:r>
+        <w:t>.</w:t>
+      </w:r>
+      <w:r>
+        <w:fldChar w:fldCharType="begin"/>
+      </w:r>
+      <w:r>
+        <w:instrText xml:space="preserve"> REF _Ref462052572 \r \h </w:instrText>
+      </w:r>
+      <w:r>
+        <w:fldChar w:fldCharType="separate"/>
+      </w:r>
+      <w:r>
+        <w:t>[11]</w:t>
+      </w:r>
+      <w:r>
+        <w:fldChar w:fldCharType="end"/>
+      </w:r>
+      <w:r>
+        <w:t xml:space="preserve"> Ez azonban még így is kizárja a Platform as a Service (PaaS)</w:t>
+      </w:r>
+      <w:r>
+        <w:t xml:space="preserve"> használatát, ha mint szo</w:t>
+      </w:r>
+      <w:r>
+        <w:t xml:space="preserve">lgáltatás nincs felajánlva a PS (PoweShell), mivel </w:t>
+      </w:r>
+      <w:r>
+        <w:t>ekkor</w:t>
+      </w:r>
+      <w:r>
+        <w:t xml:space="preserve"> nincs lehetőség a környezet </w:t>
+      </w:r>
+      <w:r>
+        <w:t>személyre szabására</w:t>
+      </w:r>
+      <w:r>
+        <w:t>.</w:t>
+      </w:r>
+      <w:r>
+        <w:t xml:space="preserve"> Ez azonban nem jellemző, feltehetőleg a fent említett Windows kényszer miatt.</w:t>
+      </w:r>
+      <w:r>
+        <w:t xml:space="preserve"> A </w:t>
+      </w:r>
+      <w:r>
+        <w:t>REST</w:t>
+      </w:r>
+      <w:r>
+        <w:t xml:space="preserve"> service a 8089-es porton várja a kérések beérkezését. </w:t>
+      </w:r>
+      <w:r>
+        <w:t>Ennek a működéséhez az összes tűzfalnak</w:t>
+      </w:r>
+      <w:r>
+        <w:t xml:space="preserve"> és hálózatbiztonsági berendezésnek (amely a gép és a nyilvános hálózat között található) engedélyeznie kell a bejövő és kimenő forgalmat ezen a porton.</w:t>
+      </w:r>
+    </w:p>
+    <w:p>
+      <w:pPr>
+        <w:rPr>
+          <w:lang w:val="en-US"/>
+        </w:rPr>
+      </w:pPr>
+      <w:r>
+        <w:t xml:space="preserve">A service egymással időben nem átlapolódó kérések kiszolgálására képes, tehát szekvenciálisan működik. Ez az elv működőképességéhez elegendő, viszont valódi termékben nem alkalmazható módszer, mivel gyakorlatilag kizárja a többfelhasználós működést. Ehhez a tényhez hozzájárul az is, hogy habár jelenleg a bejövő URL-ek száma tízben van </w:t>
+      </w:r>
+      <w:proofErr w:type="gramStart"/>
+      <w:r>
+        <w:t>maximálva</w:t>
+      </w:r>
+      <w:proofErr w:type="gramEnd"/>
+      <w:r>
+        <w:t>, ezek feldolgozása akár több mint tíz másodpercet is igénybe vehet. Mivel az alapvető célkitűzés nem egy sokfelhasználós internetes szolgáltatás felépítése volt, ezért nem is lett rá hangsúly fektetve. Ennek ellenére a lehetőség adott, mivel a központi funkcionalitás könnyedén skálázható újabb PS processek indításával, tehát csak a REST service-nek kell erre, illetve a sokszoros kérések kiszolgálására. Ehhez azonban figyelembe kell venni megfontolásokat, mint load balancing</w:t>
+      </w:r>
+      <w:r>
+        <w:fldChar w:fldCharType="begin"/>
+      </w:r>
+      <w:r>
+        <w:instrText xml:space="preserve"> REF _Ref462601270 \r \h </w:instrText>
+      </w:r>
+      <w:r>
+        <w:fldChar w:fldCharType="separate"/>
+      </w:r>
+      <w:r>
+        <w:t>[12]</w:t>
+      </w:r>
+      <w:r>
+        <w:fldChar w:fldCharType="end"/>
+      </w:r>
+      <w:r>
+        <w:fldChar w:fldCharType="begin"/>
+      </w:r>
+      <w:r>
+        <w:instrText xml:space="preserve"> REF _Ref462601070 \r \h </w:instrText>
+      </w:r>
+      <w:r>
+        <w:fldChar w:fldCharType="separate"/>
+      </w:r>
+      <w:r>
+        <w:fldChar w:fldCharType="end"/>
+      </w:r>
+      <w:r>
+        <w:t>, DDoS</w:t>
+      </w:r>
+      <w:r>
+        <w:fldChar w:fldCharType="begin"/>
+      </w:r>
+      <w:r>
+        <w:instrText xml:space="preserve"> REF _Ref462601070 \r \h </w:instrText>
+      </w:r>
+      <w:r>
+        <w:fldChar w:fldCharType="separate"/>
+      </w:r>
+      <w:r>
+        <w:t>[13]</w:t>
+      </w:r>
+      <w:r>
+        <w:fldChar w:fldCharType="end"/>
+      </w:r>
+      <w:r>
+        <w:t xml:space="preserve"> támadások </w:t>
+      </w:r>
+      <w:r>
+        <w:lastRenderedPageBreak/>
+        <w:t>elleni védekezés</w:t>
+      </w:r>
+      <w:r>
+        <w:t xml:space="preserve">, </w:t>
+      </w:r>
+      <w:proofErr w:type="gramStart"/>
+      <w:r>
+        <w:t>konkurens</w:t>
+      </w:r>
+      <w:proofErr w:type="gramEnd"/>
+      <w:r>
+        <w:t xml:space="preserve"> működés kezelése, közös erőforrás használat</w:t>
+      </w:r>
+      <w:r>
+        <w:t xml:space="preserve"> (a teljesség igénye nélkül).</w:t>
+      </w:r>
+      <w:bookmarkStart w:id="12" w:name="_GoBack"/>
+      <w:bookmarkEnd w:id="12"/>
     </w:p>
     <w:p>
       <w:pPr>
         <w:pStyle w:val="Cmsor1"/>
       </w:pPr>
-      <w:bookmarkStart w:id="11" w:name="_Toc461906909"/>
+      <w:bookmarkStart w:id="13" w:name="_Toc462601211"/>
       <w:r>
         <w:lastRenderedPageBreak/>
         <w:t>Összefoglalás</w:t>
       </w:r>
-      <w:bookmarkEnd w:id="11"/>
+      <w:bookmarkEnd w:id="13"/>
     </w:p>
     <w:p>
       <w:pPr>
         <w:pStyle w:val="Cmsor1"/>
       </w:pPr>
-      <w:bookmarkStart w:id="12" w:name="_Toc461906910"/>
+      <w:bookmarkStart w:id="14" w:name="_Toc462601212"/>
       <w:r>
         <w:lastRenderedPageBreak/>
         <w:t>Irodalomjegyzék</w:t>
       </w:r>
-      <w:bookmarkEnd w:id="12"/>
+      <w:bookmarkEnd w:id="14"/>
     </w:p>
     <w:p>
       <w:pPr>
@@ -2078,7 +2701,7 @@
       <w:r>
         <w:t xml:space="preserve"> </w:t>
       </w:r>
-      <w:bookmarkStart w:id="13" w:name="_Ref455415234"/>
+      <w:bookmarkStart w:id="15" w:name="_Ref455415234"/>
       <w:r>
         <w:t xml:space="preserve">TechNet: </w:t>
       </w:r>
@@ -2102,13 +2725,13 @@
       <w:r>
         <w:t xml:space="preserve"> (revision 15:03, 4 July 2016)</w:t>
       </w:r>
-      <w:bookmarkEnd w:id="13"/>
+      <w:bookmarkEnd w:id="15"/>
     </w:p>
     <w:p>
       <w:pPr>
         <w:pStyle w:val="Irodalomjegyzksor"/>
       </w:pPr>
-      <w:bookmarkStart w:id="14" w:name="_Ref461454255"/>
+      <w:bookmarkStart w:id="16" w:name="_Ref461454255"/>
       <w:r>
         <w:t xml:space="preserve">TechNet: </w:t>
       </w:r>
@@ -2138,13 +2761,13 @@
       <w:r>
         <w:t xml:space="preserve"> (revision 09:57, 10 September 2016)</w:t>
       </w:r>
-      <w:bookmarkEnd w:id="14"/>
+      <w:bookmarkEnd w:id="16"/>
     </w:p>
     <w:p>
       <w:pPr>
         <w:pStyle w:val="Irodalomjegyzksor"/>
       </w:pPr>
-      <w:bookmarkStart w:id="15" w:name="_Ref461454279"/>
+      <w:bookmarkStart w:id="17" w:name="_Ref461454279"/>
       <w:r>
         <w:t xml:space="preserve">TechNet: </w:t>
       </w:r>
@@ -2168,13 +2791,13 @@
       <w:r>
         <w:t xml:space="preserve"> (revision 09:58, 10 September 2016)</w:t>
       </w:r>
-      <w:bookmarkEnd w:id="15"/>
+      <w:bookmarkEnd w:id="17"/>
     </w:p>
     <w:p>
       <w:pPr>
         <w:pStyle w:val="Irodalomjegyzksor"/>
       </w:pPr>
-      <w:bookmarkStart w:id="16" w:name="_Ref461453782"/>
+      <w:bookmarkStart w:id="18" w:name="_Ref461453782"/>
       <w:r>
         <w:t xml:space="preserve">MSDN: </w:t>
       </w:r>
@@ -2198,13 +2821,13 @@
       <w:r>
         <w:t xml:space="preserve"> (revision, 14:25, 12 September 2016)</w:t>
       </w:r>
-      <w:bookmarkEnd w:id="16"/>
+      <w:bookmarkEnd w:id="18"/>
     </w:p>
     <w:p>
       <w:pPr>
         <w:pStyle w:val="Irodalomjegyzksor"/>
       </w:pPr>
-      <w:bookmarkStart w:id="17" w:name="_Ref461453778"/>
+      <w:bookmarkStart w:id="19" w:name="_Ref461453778"/>
       <w:r>
         <w:t xml:space="preserve">PowerShell Team: </w:t>
       </w:r>
@@ -2228,7 +2851,7 @@
       <w:r>
         <w:t xml:space="preserve"> (revision, 14:22, 12 September 2016)</w:t>
       </w:r>
-      <w:bookmarkEnd w:id="17"/>
+      <w:bookmarkEnd w:id="19"/>
     </w:p>
     <w:p>
       <w:pPr>
@@ -2268,7 +2891,7 @@
       <w:pPr>
         <w:pStyle w:val="Irodalomjegyzksor"/>
       </w:pPr>
-      <w:bookmarkStart w:id="18" w:name="_Ref461645609"/>
+      <w:bookmarkStart w:id="20" w:name="_Ref461645609"/>
       <w:r>
         <w:t xml:space="preserve">JuanPablo Jofre (MSDN): </w:t>
       </w:r>
@@ -2298,13 +2921,13 @@
       <w:r>
         <w:t>:42, 14 September 2016)</w:t>
       </w:r>
-      <w:bookmarkEnd w:id="18"/>
+      <w:bookmarkEnd w:id="20"/>
     </w:p>
     <w:p>
       <w:pPr>
         <w:pStyle w:val="Irodalomjegyzksor"/>
       </w:pPr>
-      <w:bookmarkStart w:id="19" w:name="_Ref461648161"/>
+      <w:bookmarkStart w:id="21" w:name="_Ref461648161"/>
       <w:r>
         <w:t xml:space="preserve">MSDN: </w:t>
       </w:r>
@@ -2328,13 +2951,13 @@
       <w:r>
         <w:t xml:space="preserve"> (revision 20:26, 14 September 2016)</w:t>
       </w:r>
-      <w:bookmarkEnd w:id="19"/>
+      <w:bookmarkEnd w:id="21"/>
     </w:p>
     <w:p>
       <w:pPr>
         <w:pStyle w:val="Irodalomjegyzksor"/>
       </w:pPr>
-      <w:bookmarkStart w:id="20" w:name="_Ref461899459"/>
+      <w:bookmarkStart w:id="22" w:name="_Ref461899459"/>
       <w:r>
         <w:t xml:space="preserve">TechNet: </w:t>
       </w:r>
@@ -2358,13 +2981,13 @@
       <w:r>
         <w:t xml:space="preserve"> (revision 18:14, 17 September 2016)</w:t>
       </w:r>
-      <w:bookmarkEnd w:id="20"/>
+      <w:bookmarkEnd w:id="22"/>
     </w:p>
     <w:p>
       <w:pPr>
         <w:pStyle w:val="Irodalomjegyzksor"/>
       </w:pPr>
-      <w:bookmarkStart w:id="21" w:name="_Ref461902893"/>
+      <w:bookmarkStart w:id="23" w:name="_Ref461902893"/>
       <w:r>
         <w:t xml:space="preserve">Bootstrap: </w:t>
       </w:r>
@@ -2388,18 +3011,108 @@
       <w:r>
         <w:t xml:space="preserve"> (revision 19:10, 17 September 2016)</w:t>
       </w:r>
-      <w:bookmarkEnd w:id="21"/>
+      <w:bookmarkEnd w:id="23"/>
+    </w:p>
+    <w:p>
+      <w:pPr>
+        <w:pStyle w:val="Irodalomjegyzksor"/>
+      </w:pPr>
+      <w:bookmarkStart w:id="24" w:name="_Ref462052572"/>
+      <w:r>
+        <w:t xml:space="preserve">PowerShell Team: </w:t>
+      </w:r>
+      <w:r>
+        <w:rPr>
+          <w:i/>
+        </w:rPr>
+        <w:t>PowerShell on Linux and Open Source!</w:t>
+      </w:r>
+      <w:r>
+        <w:t xml:space="preserve">, </w:t>
+      </w:r>
+      <w:hyperlink r:id="rId21" w:history="1">
+        <w:r>
+          <w:rPr>
+            <w:rStyle w:val="Hiperhivatkozs"/>
+          </w:rPr>
+          <w:t>https://blogs.msdn.microsoft.com/powershell/2016/08/18/powershell-on-linux-and-open-source-2/</w:t>
+        </w:r>
+      </w:hyperlink>
+      <w:r>
+        <w:t xml:space="preserve"> (revision 12:40, 19 September)</w:t>
+      </w:r>
+      <w:bookmarkEnd w:id="24"/>
+    </w:p>
+    <w:p>
+      <w:pPr>
+        <w:pStyle w:val="Irodalomjegyzksor"/>
+      </w:pPr>
+      <w:bookmarkStart w:id="25" w:name="_Ref462601270"/>
+      <w:r>
+        <w:t xml:space="preserve">Wikipedia: </w:t>
+      </w:r>
+      <w:r>
+        <w:rPr>
+          <w:i/>
+        </w:rPr>
+        <w:t>Load balancing (computing)</w:t>
+      </w:r>
+      <w:r>
+        <w:t xml:space="preserve">, </w:t>
+      </w:r>
+      <w:hyperlink r:id="rId22" w:history="1">
+        <w:r>
+          <w:rPr>
+            <w:rStyle w:val="Hiperhivatkozs"/>
+          </w:rPr>
+          <w:t>https://en.wikipedia.org/wiki/Load_balancing_(computing)</w:t>
+        </w:r>
+      </w:hyperlink>
+      <w:r>
+        <w:t xml:space="preserve"> (revision 21:10, 25 September)</w:t>
+      </w:r>
+      <w:bookmarkEnd w:id="25"/>
+    </w:p>
+    <w:p>
+      <w:pPr>
+        <w:pStyle w:val="Irodalomjegyzksor"/>
+      </w:pPr>
+      <w:bookmarkStart w:id="26" w:name="_Ref462601070"/>
+      <w:r>
+        <w:t xml:space="preserve">Wikipedia: </w:t>
+      </w:r>
+      <w:r>
+        <w:rPr>
+          <w:i/>
+        </w:rPr>
+        <w:t>Denial-of-service attack</w:t>
+      </w:r>
+      <w:r>
+        <w:t xml:space="preserve">, </w:t>
+      </w:r>
+      <w:hyperlink r:id="rId23" w:history="1">
+        <w:r>
+          <w:rPr>
+            <w:rStyle w:val="Hiperhivatkozs"/>
+          </w:rPr>
+          <w:t>https://en.wikipedia.org/wiki/Denial-of-service_attack</w:t>
+        </w:r>
+      </w:hyperlink>
+      <w:r>
+        <w:t xml:space="preserve"> (revision 21:06, 25 September)</w:t>
+      </w:r>
+      <w:bookmarkEnd w:id="26"/>
     </w:p>
     <w:p>
       <w:pPr>
         <w:pStyle w:val="Cmsor1"/>
       </w:pPr>
-      <w:bookmarkStart w:id="22" w:name="_Toc461906911"/>
+      <w:bookmarkStart w:id="27" w:name="_Toc462601213"/>
       <w:r>
         <w:lastRenderedPageBreak/>
         <w:t>Rövidítések jegyzéke</w:t>
       </w:r>
-      <w:bookmarkEnd w:id="22"/>
+      <w:bookmarkEnd w:id="27"/>
     </w:p>
     <w:tbl>
       <w:tblPr>
@@ -2667,24 +3380,88 @@
           </w:p>
         </w:tc>
       </w:tr>
+      <w:tr>
+        <w:tc>
+          <w:tcPr>
+            <w:tcW w:w="4247" w:type="dxa"/>
+            <w:vAlign w:val="center"/>
+          </w:tcPr>
+          <w:p>
+            <w:pPr>
+              <w:ind w:firstLine="0"/>
+              <w:jc w:val="center"/>
+            </w:pPr>
+            <w:r>
+              <w:t>PaaS</w:t>
+            </w:r>
+          </w:p>
+        </w:tc>
+        <w:tc>
+          <w:tcPr>
+            <w:tcW w:w="4247" w:type="dxa"/>
+            <w:vAlign w:val="center"/>
+          </w:tcPr>
+          <w:p>
+            <w:pPr>
+              <w:ind w:firstLine="0"/>
+              <w:jc w:val="center"/>
+            </w:pPr>
+            <w:r>
+              <w:t>Platform as a Service</w:t>
+            </w:r>
+          </w:p>
+        </w:tc>
+      </w:tr>
+      <w:tr>
+        <w:tc>
+          <w:tcPr>
+            <w:tcW w:w="4247" w:type="dxa"/>
+            <w:vAlign w:val="center"/>
+          </w:tcPr>
+          <w:p>
+            <w:pPr>
+              <w:ind w:firstLine="0"/>
+              <w:jc w:val="center"/>
+            </w:pPr>
+            <w:r>
+              <w:t>PS</w:t>
+            </w:r>
+          </w:p>
+        </w:tc>
+        <w:tc>
+          <w:tcPr>
+            <w:tcW w:w="4247" w:type="dxa"/>
+            <w:vAlign w:val="center"/>
+          </w:tcPr>
+          <w:p>
+            <w:pPr>
+              <w:ind w:firstLine="0"/>
+              <w:jc w:val="center"/>
+            </w:pPr>
+            <w:r>
+              <w:t>PowerShell</w:t>
+            </w:r>
+          </w:p>
+        </w:tc>
+      </w:tr>
     </w:tbl>
     <w:p/>
     <w:p>
       <w:pPr>
         <w:pStyle w:val="Fejezetcimszmozsnlkl"/>
       </w:pPr>
-      <w:bookmarkStart w:id="23" w:name="_Toc461906912"/>
+      <w:bookmarkStart w:id="28" w:name="_Toc462601214"/>
       <w:r>
         <w:lastRenderedPageBreak/>
         <w:t>Függelék</w:t>
       </w:r>
-      <w:bookmarkEnd w:id="23"/>
+      <w:bookmarkEnd w:id="28"/>
     </w:p>
     <w:p/>
     <w:p/>
     <w:sectPr>
-      <w:headerReference w:type="even" r:id="rId21"/>
-      <w:footerReference w:type="default" r:id="rId22"/>
+      <w:headerReference w:type="even" r:id="rId24"/>
+      <w:footerReference w:type="default" r:id="rId25"/>
       <w:type w:val="continuous"/>
       <w:pgSz w:w="11907" w:h="16840" w:code="9"/>
       <w:pgMar w:top="1418" w:right="1418" w:bottom="1418" w:left="1418" w:header="709" w:footer="709" w:gutter="567"/>
@@ -2807,7 +3584,7 @@
         <w:rStyle w:val="Oldalszm"/>
         <w:noProof/>
       </w:rPr>
-      <w:t>15</w:t>
+      <w:t>12</w:t>
     </w:r>
     <w:r>
       <w:rPr>
@@ -5036,7 +5813,7 @@
 </file>
 
 <file path=customXml/itemProps1.xml><?xml version="1.0" encoding="utf-8"?>
-<ds:datastoreItem xmlns:ds="http://schemas.openxmlformats.org/officeDocument/2006/customXml" ds:itemID="{3D6B00A5-490D-45AE-AA3F-B9AA91928A5A}">
+<ds:datastoreItem xmlns:ds="http://schemas.openxmlformats.org/officeDocument/2006/customXml" ds:itemID="{B11279CE-716D-4ACE-9F16-AB019BCAD2A5}">
   <ds:schemaRefs>
     <ds:schemaRef ds:uri="http://schemas.openxmlformats.org/officeDocument/2006/bibliography"/>
   </ds:schemaRefs>

</xml_diff>

<commit_message>
Funkcionális terv: linkgyűjtő, használati esetek bevezető
</commit_message>
<xml_diff>
--- a/diplomaterv.docx
+++ b/diplomaterv.docx
@@ -21,15 +21,7 @@
         <w:t>tanszék saját előírása szerint</w:t>
       </w:r>
       <w:r>
-        <w:t xml:space="preserve"> vagy a tanszéki </w:t>
-      </w:r>
-      <w:proofErr w:type="gramStart"/>
-      <w:r>
-        <w:t>adminisztrációban</w:t>
-      </w:r>
-      <w:proofErr w:type="gramEnd"/>
-      <w:r>
-        <w:t xml:space="preserve"> lehet átvenni, és a tanszéki pecséttel ellátott, a tanszékvezető által aláírt lapot kell belefűzni a leadott munkába, vagy a tanszékvezető által elektronikusan jóváhagyott feladatkiírást kell a Diplomaterv Portálról letölteni és a leadott munkába belefűzni (ezen oldal HELYETT, ez az oldal csak útmutatás). Az elektronikusan feltöltött dolgozatban már nem kell megismételni a feladatkiírást.</w:t>
+        <w:t xml:space="preserve"> vagy a tanszéki adminisztrációban lehet átvenni, és a tanszéki pecséttel ellátott, a tanszékvezető által aláírt lapot kell belefűzni a leadott munkába, vagy a tanszékvezető által elektronikusan jóváhagyott feladatkiírást kell a Diplomaterv Portálról letölteni és a leadott munkába belefűzni (ezen oldal HELYETT, ez az oldal csak útmutatás). Az elektronikusan feltöltött dolgozatban már nem kell megismételni a feladatkiírást.</w:t>
       </w:r>
     </w:p>
     <w:p>
@@ -233,7 +225,6 @@
                                 <w:smallCaps/>
                               </w:rPr>
                             </w:pPr>
-                            <w:proofErr w:type="gramStart"/>
                             <w:r>
                               <w:rPr>
                                 <w:smallCaps/>
@@ -246,7 +237,6 @@
                               </w:rPr>
                               <w:t>ek</w:t>
                             </w:r>
-                            <w:proofErr w:type="gramEnd"/>
                           </w:p>
                           <w:p>
                             <w:pPr>
@@ -328,7 +318,6 @@
                           <w:smallCaps/>
                         </w:rPr>
                       </w:pPr>
-                      <w:proofErr w:type="gramStart"/>
                       <w:r>
                         <w:rPr>
                           <w:smallCaps/>
@@ -341,7 +330,6 @@
                         </w:rPr>
                         <w:t>ek</w:t>
                       </w:r>
-                      <w:proofErr w:type="gramEnd"/>
                     </w:p>
                     <w:p>
                       <w:pPr>
@@ -426,7 +414,7 @@
       <w:r>
         <w:fldChar w:fldCharType="separate"/>
       </w:r>
-      <w:hyperlink w:anchor="_Toc462601200" w:history="1">
+      <w:hyperlink w:anchor="_Toc462647071" w:history="1">
         <w:r>
           <w:rPr>
             <w:rStyle w:val="Hiperhivatkozs"/>
@@ -453,7 +441,7 @@
             <w:noProof/>
             <w:webHidden/>
           </w:rPr>
-          <w:instrText xml:space="preserve"> PAGEREF _Toc462601200 \h </w:instrText>
+          <w:instrText xml:space="preserve"> PAGEREF _Toc462647071 \h </w:instrText>
         </w:r>
         <w:r>
           <w:rPr>
@@ -496,7 +484,7 @@
           <w:lang w:val="en-US"/>
         </w:rPr>
       </w:pPr>
-      <w:hyperlink w:anchor="_Toc462601201" w:history="1">
+      <w:hyperlink w:anchor="_Toc462647072" w:history="1">
         <w:r>
           <w:rPr>
             <w:rStyle w:val="Hiperhivatkozs"/>
@@ -523,7 +511,7 @@
             <w:noProof/>
             <w:webHidden/>
           </w:rPr>
-          <w:instrText xml:space="preserve"> PAGEREF _Toc462601201 \h </w:instrText>
+          <w:instrText xml:space="preserve"> PAGEREF _Toc462647072 \h </w:instrText>
         </w:r>
         <w:r>
           <w:rPr>
@@ -566,7 +554,7 @@
           <w:lang w:val="en-US"/>
         </w:rPr>
       </w:pPr>
-      <w:hyperlink w:anchor="_Toc462601202" w:history="1">
+      <w:hyperlink w:anchor="_Toc462647073" w:history="1">
         <w:r>
           <w:rPr>
             <w:rStyle w:val="Hiperhivatkozs"/>
@@ -593,7 +581,7 @@
             <w:noProof/>
             <w:webHidden/>
           </w:rPr>
-          <w:instrText xml:space="preserve"> PAGEREF _Toc462601202 \h </w:instrText>
+          <w:instrText xml:space="preserve"> PAGEREF _Toc462647073 \h </w:instrText>
         </w:r>
         <w:r>
           <w:rPr>
@@ -636,7 +624,7 @@
           <w:lang w:val="en-US"/>
         </w:rPr>
       </w:pPr>
-      <w:hyperlink w:anchor="_Toc462601203" w:history="1">
+      <w:hyperlink w:anchor="_Toc462647074" w:history="1">
         <w:r>
           <w:rPr>
             <w:rStyle w:val="Hiperhivatkozs"/>
@@ -663,7 +651,7 @@
             <w:noProof/>
             <w:webHidden/>
           </w:rPr>
-          <w:instrText xml:space="preserve"> PAGEREF _Toc462601203 \h </w:instrText>
+          <w:instrText xml:space="preserve"> PAGEREF _Toc462647074 \h </w:instrText>
         </w:r>
         <w:r>
           <w:rPr>
@@ -708,7 +696,7 @@
           <w:lang w:val="en-US"/>
         </w:rPr>
       </w:pPr>
-      <w:hyperlink w:anchor="_Toc462601204" w:history="1">
+      <w:hyperlink w:anchor="_Toc462647075" w:history="1">
         <w:r>
           <w:rPr>
             <w:rStyle w:val="Hiperhivatkozs"/>
@@ -735,7 +723,7 @@
             <w:noProof/>
             <w:webHidden/>
           </w:rPr>
-          <w:instrText xml:space="preserve"> PAGEREF _Toc462601204 \h </w:instrText>
+          <w:instrText xml:space="preserve"> PAGEREF _Toc462647075 \h </w:instrText>
         </w:r>
         <w:r>
           <w:rPr>
@@ -780,7 +768,7 @@
           <w:lang w:val="en-US"/>
         </w:rPr>
       </w:pPr>
-      <w:hyperlink w:anchor="_Toc462601205" w:history="1">
+      <w:hyperlink w:anchor="_Toc462647076" w:history="1">
         <w:r>
           <w:rPr>
             <w:rStyle w:val="Hiperhivatkozs"/>
@@ -807,7 +795,7 @@
             <w:noProof/>
             <w:webHidden/>
           </w:rPr>
-          <w:instrText xml:space="preserve"> PAGEREF _Toc462601205 \h </w:instrText>
+          <w:instrText xml:space="preserve"> PAGEREF _Toc462647076 \h </w:instrText>
         </w:r>
         <w:r>
           <w:rPr>
@@ -852,7 +840,7 @@
           <w:lang w:val="en-US"/>
         </w:rPr>
       </w:pPr>
-      <w:hyperlink w:anchor="_Toc462601206" w:history="1">
+      <w:hyperlink w:anchor="_Toc462647077" w:history="1">
         <w:r>
           <w:rPr>
             <w:rStyle w:val="Hiperhivatkozs"/>
@@ -879,7 +867,7 @@
             <w:noProof/>
             <w:webHidden/>
           </w:rPr>
-          <w:instrText xml:space="preserve"> PAGEREF _Toc462601206 \h </w:instrText>
+          <w:instrText xml:space="preserve"> PAGEREF _Toc462647077 \h </w:instrText>
         </w:r>
         <w:r>
           <w:rPr>
@@ -924,7 +912,7 @@
           <w:lang w:val="en-US"/>
         </w:rPr>
       </w:pPr>
-      <w:hyperlink w:anchor="_Toc462601207" w:history="1">
+      <w:hyperlink w:anchor="_Toc462647078" w:history="1">
         <w:r>
           <w:rPr>
             <w:rStyle w:val="Hiperhivatkozs"/>
@@ -951,7 +939,7 @@
             <w:noProof/>
             <w:webHidden/>
           </w:rPr>
-          <w:instrText xml:space="preserve"> PAGEREF _Toc462601207 \h </w:instrText>
+          <w:instrText xml:space="preserve"> PAGEREF _Toc462647078 \h </w:instrText>
         </w:r>
         <w:r>
           <w:rPr>
@@ -994,7 +982,7 @@
           <w:lang w:val="en-US"/>
         </w:rPr>
       </w:pPr>
-      <w:hyperlink w:anchor="_Toc462601208" w:history="1">
+      <w:hyperlink w:anchor="_Toc462647079" w:history="1">
         <w:r>
           <w:rPr>
             <w:rStyle w:val="Hiperhivatkozs"/>
@@ -1021,7 +1009,7 @@
             <w:noProof/>
             <w:webHidden/>
           </w:rPr>
-          <w:instrText xml:space="preserve"> PAGEREF _Toc462601208 \h </w:instrText>
+          <w:instrText xml:space="preserve"> PAGEREF _Toc462647079 \h </w:instrText>
         </w:r>
         <w:r>
           <w:rPr>
@@ -1066,7 +1054,7 @@
           <w:lang w:val="en-US"/>
         </w:rPr>
       </w:pPr>
-      <w:hyperlink w:anchor="_Toc462601209" w:history="1">
+      <w:hyperlink w:anchor="_Toc462647080" w:history="1">
         <w:r>
           <w:rPr>
             <w:rStyle w:val="Hiperhivatkozs"/>
@@ -1093,7 +1081,7 @@
             <w:noProof/>
             <w:webHidden/>
           </w:rPr>
-          <w:instrText xml:space="preserve"> PAGEREF _Toc462601209 \h </w:instrText>
+          <w:instrText xml:space="preserve"> PAGEREF _Toc462647080 \h </w:instrText>
         </w:r>
         <w:r>
           <w:rPr>
@@ -1138,13 +1126,20 @@
           <w:lang w:val="en-US"/>
         </w:rPr>
       </w:pPr>
-      <w:hyperlink w:anchor="_Toc462601210" w:history="1">
+      <w:hyperlink w:anchor="_Toc462647081" w:history="1">
         <w:r>
           <w:rPr>
             <w:rStyle w:val="Hiperhivatkozs"/>
             <w:noProof/>
           </w:rPr>
-          <w:t>3.1.1 Back-end</w:t>
+          <w:t>3.1.1 Back-en</w:t>
+        </w:r>
+        <w:r>
+          <w:rPr>
+            <w:rStyle w:val="Hiperhivatkozs"/>
+            <w:noProof/>
+          </w:rPr>
+          <w:t>d</w:t>
         </w:r>
         <w:r>
           <w:rPr>
@@ -1165,7 +1160,7 @@
             <w:noProof/>
             <w:webHidden/>
           </w:rPr>
-          <w:instrText xml:space="preserve"> PAGEREF _Toc462601210 \h </w:instrText>
+          <w:instrText xml:space="preserve"> PAGEREF _Toc462647081 \h </w:instrText>
         </w:r>
         <w:r>
           <w:rPr>
@@ -1208,7 +1203,7 @@
           <w:lang w:val="en-US"/>
         </w:rPr>
       </w:pPr>
-      <w:hyperlink w:anchor="_Toc462601211" w:history="1">
+      <w:hyperlink w:anchor="_Toc462647082" w:history="1">
         <w:r>
           <w:rPr>
             <w:rStyle w:val="Hiperhivatkozs"/>
@@ -1235,7 +1230,7 @@
             <w:noProof/>
             <w:webHidden/>
           </w:rPr>
-          <w:instrText xml:space="preserve"> PAGEREF _Toc462601211 \h </w:instrText>
+          <w:instrText xml:space="preserve"> PAGEREF _Toc462647082 \h </w:instrText>
         </w:r>
         <w:r>
           <w:rPr>
@@ -1278,7 +1273,7 @@
           <w:lang w:val="en-US"/>
         </w:rPr>
       </w:pPr>
-      <w:hyperlink w:anchor="_Toc462601212" w:history="1">
+      <w:hyperlink w:anchor="_Toc462647083" w:history="1">
         <w:r>
           <w:rPr>
             <w:rStyle w:val="Hiperhivatkozs"/>
@@ -1305,7 +1300,7 @@
             <w:noProof/>
             <w:webHidden/>
           </w:rPr>
-          <w:instrText xml:space="preserve"> PAGEREF _Toc462601212 \h </w:instrText>
+          <w:instrText xml:space="preserve"> PAGEREF _Toc462647083 \h </w:instrText>
         </w:r>
         <w:r>
           <w:rPr>
@@ -1348,7 +1343,7 @@
           <w:lang w:val="en-US"/>
         </w:rPr>
       </w:pPr>
-      <w:hyperlink w:anchor="_Toc462601213" w:history="1">
+      <w:hyperlink w:anchor="_Toc462647084" w:history="1">
         <w:r>
           <w:rPr>
             <w:rStyle w:val="Hiperhivatkozs"/>
@@ -1375,7 +1370,7 @@
             <w:noProof/>
             <w:webHidden/>
           </w:rPr>
-          <w:instrText xml:space="preserve"> PAGEREF _Toc462601213 \h </w:instrText>
+          <w:instrText xml:space="preserve"> PAGEREF _Toc462647084 \h </w:instrText>
         </w:r>
         <w:r>
           <w:rPr>
@@ -1418,7 +1413,7 @@
           <w:lang w:val="en-US"/>
         </w:rPr>
       </w:pPr>
-      <w:hyperlink w:anchor="_Toc462601214" w:history="1">
+      <w:hyperlink w:anchor="_Toc462647085" w:history="1">
         <w:r>
           <w:rPr>
             <w:rStyle w:val="Hiperhivatkozs"/>
@@ -1445,7 +1440,7 @@
             <w:noProof/>
             <w:webHidden/>
           </w:rPr>
-          <w:instrText xml:space="preserve"> PAGEREF _Toc462601214 \h </w:instrText>
+          <w:instrText xml:space="preserve"> PAGEREF _Toc462647085 \h </w:instrText>
         </w:r>
         <w:r>
           <w:rPr>
@@ -1514,15 +1509,7 @@
         <w:t>Deák Zsolt</w:t>
       </w:r>
       <w:r>
-        <w:t xml:space="preserve">, </w:t>
-      </w:r>
-      <w:proofErr w:type="gramStart"/>
-      <w:r>
-        <w:t>szigorló hallgató</w:t>
-      </w:r>
-      <w:proofErr w:type="gramEnd"/>
-      <w:r>
-        <w:t xml:space="preserve"> kijelentem, hogy ezt a szakdolgozatot meg nem engedett segítség nélkül, saját magam készítettem, csak a megadott forrásokat (szakirodalom, eszközök stb.) használtam fel. Minden olyan részt, melyet szó szerint, vagy azonos értelemben, de átfogalmazva más forrásból átvettem, egyértelműen, a forrás megadásával megjelöltem.</w:t>
+        <w:t>, szigorló hallgató kijelentem, hogy ezt a szakdolgozatot meg nem engedett segítség nélkül, saját magam készítettem, csak a megadott forrásokat (szakirodalom, eszközök stb.) használtam fel. Minden olyan részt, melyet szó szerint, vagy azonos értelemben, de átfogalmazva más forrásból átvettem, egyértelműen, a forrás megadásával megjelöltem.</w:t>
       </w:r>
     </w:p>
     <w:p>
@@ -1530,15 +1517,7 @@
         <w:pStyle w:val="Nyilatkozatszveg"/>
       </w:pPr>
       <w:r>
-        <w:t xml:space="preserve">Hozzájárulok, hogy a jelen munkám alapadatait (szerző(k), cím, angol és magyar nyelvű tartalmi kivonat, készítés éve, </w:t>
-      </w:r>
-      <w:proofErr w:type="gramStart"/>
-      <w:r>
-        <w:t>konzulens</w:t>
-      </w:r>
-      <w:proofErr w:type="gramEnd"/>
-      <w:r>
-        <w:t>(ek) neve) a BME VIK nyilvánosan hozzáférhető elektronikus formában, a munka teljes szövegét pedig az egyetem belső hálózatán keresztül (vagy hitelesített felhasználók számára) közzétegye. Kijelentem, hogy a benyújtott munka és annak elektronikus verziója megegyezik. Dékáni engedéllyel titkosított diplomatervek esetén a dolgozat szövege csak 3 év eltelte után válik hozzáférhetővé.</w:t>
+        <w:t>Hozzájárulok, hogy a jelen munkám alapadatait (szerző(k), cím, angol és magyar nyelvű tartalmi kivonat, készítés éve, konzulens(ek) neve) a BME VIK nyilvánosan hozzáférhető elektronikus formában, a munka teljes szövegét pedig az egyetem belső hálózatán keresztül (vagy hitelesített felhasználók számára) közzétegye. Kijelentem, hogy a benyújtott munka és annak elektronikus verziója megegyezik. Dékáni engedéllyel titkosított diplomatervek esetén a dolgozat szövege csak 3 év eltelte után válik hozzáférhetővé.</w:t>
       </w:r>
     </w:p>
     <w:p>
@@ -1561,7 +1540,7 @@
         <w:rPr>
           <w:noProof/>
         </w:rPr>
-        <w:t>2016. 09. 25.</w:t>
+        <w:t>2016. 09. 26.</w:t>
       </w:r>
       <w:r>
         <w:fldChar w:fldCharType="end"/>
@@ -1607,7 +1586,7 @@
       <w:pPr>
         <w:pStyle w:val="Fejezetcimszmozsnlkl"/>
       </w:pPr>
-      <w:bookmarkStart w:id="0" w:name="_Toc462601200"/>
+      <w:bookmarkStart w:id="0" w:name="_Toc462647071"/>
       <w:r>
         <w:lastRenderedPageBreak/>
         <w:t>Összefoglaló</w:t>
@@ -1616,75 +1595,25 @@
     </w:p>
     <w:p>
       <w:r>
-        <w:t>Adva van egy erőteljes eszköz, a PowerShell, aminek első számú célja a rendszer</w:t>
-      </w:r>
-      <w:proofErr w:type="gramStart"/>
-      <w:r>
-        <w:t>adminisztráció</w:t>
-      </w:r>
-      <w:proofErr w:type="gramEnd"/>
-      <w:r>
-        <w:t xml:space="preserve"> automatizálása, megkönnyítése. Szintén adott a </w:t>
-      </w:r>
-      <w:proofErr w:type="gramStart"/>
-      <w:r>
-        <w:t>probléma</w:t>
-      </w:r>
-      <w:proofErr w:type="gramEnd"/>
-      <w:r>
-        <w:t xml:space="preserve">, hogy az Interneten strukturáltalanul jelen levő információhoz hozzáférhessünk. Ebben a munkámban egy </w:t>
-      </w:r>
-      <w:proofErr w:type="gramStart"/>
-      <w:r>
-        <w:t>konkrét</w:t>
-      </w:r>
-      <w:proofErr w:type="gramEnd"/>
-      <w:r>
-        <w:t xml:space="preserve"> esettanulmányon keresztül bemutatom, hogy hála a PowerShell sokszínűségének egy alapfeladatától távol eső területen is hatékony megoldást lehet vele készíteni. </w:t>
-      </w:r>
-    </w:p>
-    <w:p>
-      <w:r>
-        <w:t>A példában a Használtautó.</w:t>
-      </w:r>
-      <w:proofErr w:type="gramStart"/>
-      <w:r>
-        <w:t>hu</w:t>
-      </w:r>
-      <w:proofErr w:type="gramEnd"/>
-      <w:r>
-        <w:t xml:space="preserve"> autóhirdetéseinek adatait nyerem ki és dolgozom fel. A feldolgozás célja, hogy a site egy hiányosságát, az összehasonlító </w:t>
-      </w:r>
-      <w:proofErr w:type="gramStart"/>
-      <w:r>
-        <w:t>funkciót</w:t>
-      </w:r>
-      <w:proofErr w:type="gramEnd"/>
-      <w:r>
-        <w:t xml:space="preserve"> pótolja. Eredetileg egy az árukereső.</w:t>
-      </w:r>
-      <w:proofErr w:type="gramStart"/>
-      <w:r>
-        <w:t>hu</w:t>
-      </w:r>
-      <w:proofErr w:type="gramEnd"/>
-      <w:r>
-        <w:t xml:space="preserve"> azonos lehetőségéhez hasonló, a termékeket adataikkal együtt egymás mellett oszlopokban, táblázat formájában megjelenítő összehasonlítás volt a cél. Ezt kiegészítettem egy rangsorral, amit az autók tulajdonságaiból számított érték alapján állítok fel. Mivel különböző korú és állapotú járművek összehasonlítása lineáris módszerekkel, néhány tulajdonság kiválasztásával még megközelítőleg sem ad valós képet, így ennek alapját egy általam kidolgozott egyszerű (és determinisztikus) algoritmus adja. A nagyjából azonos korú és értékű autók összehasonlítása láthatóan értékes </w:t>
-      </w:r>
-      <w:proofErr w:type="gramStart"/>
-      <w:r>
-        <w:t>információval</w:t>
-      </w:r>
-      <w:proofErr w:type="gramEnd"/>
-      <w:r>
-        <w:t xml:space="preserve"> is szolgálhat ennek segítségével. A példa teljessége érdekében létrehoztam egy egyszerű weblapot is, hogy online elérhető legyen a szolgáltatás. Ez utóbbi nem PowerShell nyelven van írva, hanem egy szokványos PHP és JavaScript alapú website.</w:t>
+        <w:t xml:space="preserve">Adva van egy erőteljes eszköz, a PowerShell, aminek első számú célja a rendszeradminisztráció automatizálása, megkönnyítése. Szintén adott a probléma, hogy az Interneten strukturáltalanul jelen levő információhoz hozzáférhessünk. Ebben a munkámban egy konkrét esettanulmányon keresztül bemutatom, hogy hála a PowerShell sokszínűségének egy alapfeladatától távol eső területen is hatékony megoldást lehet vele készíteni. </w:t>
+      </w:r>
+    </w:p>
+    <w:p>
+      <w:r>
+        <w:t>A példában a Használtautó.hu autóhirdetéseinek adatait nyerem ki és dolgozom fel</w:t>
+      </w:r>
+      <w:r>
+        <w:t xml:space="preserve"> (az ilyen eljárások gyűjtőneve a web scraping)</w:t>
+      </w:r>
+      <w:r>
+        <w:t>. A feldolgozás célja, hogy a site egy hiányosságát, az összehasonlító funkciót pótolja. Eredetileg egy az árukereső.hu azonos lehetőségéhez hasonló, a termékeket adataikkal együtt egymás mellett oszlopokban, táblázat formájában megjelenítő összehasonlítás volt a cél. Ezt kiegészítettem egy rangsorral, amit az autók tulajdonságaiból számított érték alapján állítok fel. Mivel különböző korú és állapotú járművek összehasonlítása lineáris módszerekkel, néhány tulajdonság kiválasztásával még megközelítőleg sem ad valós képet, így ennek alapját egy általam kidolgozott egyszerű (és determinisztikus) algoritmus adja. A nagyjából azonos korú és értékű autók összehasonlítása láthatóan értékes információval is szolgálhat ennek segítségével. A példa teljessége érdekében létrehoztam egy egyszerű weblapot is, hogy online elérhető legyen a szolgáltatás. Ez utóbbi nem PowerShell nyelven van írva, hanem egy szokványos PHP és JavaScript alapú website.</w:t>
       </w:r>
     </w:p>
     <w:p>
       <w:pPr>
         <w:pStyle w:val="Fejezetcimszmozsnlkl"/>
       </w:pPr>
-      <w:bookmarkStart w:id="1" w:name="_Toc462601201"/>
+      <w:bookmarkStart w:id="1" w:name="_Toc462647072"/>
       <w:r>
         <w:lastRenderedPageBreak/>
         <w:t>Abstract</w:t>
@@ -1699,39 +1628,13 @@
     </w:p>
     <w:p>
       <w:r>
-        <w:t>The proof of concept is about processing data of Használtautó</w:t>
-      </w:r>
-      <w:proofErr w:type="gramStart"/>
-      <w:r>
-        <w:t>.hu</w:t>
-      </w:r>
-      <w:proofErr w:type="gramEnd"/>
-      <w:r>
-        <w:t xml:space="preserve">’s car pages. This processing is focused on the car comparison functionality that is not present on the site. The </w:t>
-      </w:r>
-      <w:proofErr w:type="gramStart"/>
-      <w:r>
-        <w:t>idea</w:t>
-      </w:r>
-      <w:proofErr w:type="gramEnd"/>
-      <w:r>
-        <w:t xml:space="preserve"> is coming from árukereső.hu’s similar functionality, a table based, side by side comparator of products’ details. I improved this </w:t>
-      </w:r>
-      <w:proofErr w:type="gramStart"/>
-      <w:r>
-        <w:t>idea</w:t>
-      </w:r>
-      <w:proofErr w:type="gramEnd"/>
-      <w:r>
-        <w:t xml:space="preserve"> by ranking the cars based on their main parameters. Due to the ineffectiveness of linear methodologies in comparing cars of varied ages and conditions by a handful of data, I needed to develop my own simple (and deterministic) algorithm. This gives the base of the car ranking that can produce valuable information about cars of similar ages and prices. For the sake of completeness, I created a webpage for the service to be available online. This is </w:t>
-      </w:r>
-      <w:proofErr w:type="gramStart"/>
-      <w:r>
-        <w:t>a</w:t>
-      </w:r>
-      <w:proofErr w:type="gramEnd"/>
-      <w:r>
-        <w:t xml:space="preserve"> user friendly abstraction in place of the PowerShell command line, written in PHP and JavaScript.</w:t>
+        <w:t>The proof of concept is about processing data of Használtautó.hu’s car pages</w:t>
+      </w:r>
+      <w:r>
+        <w:t xml:space="preserve"> (which is called web scraping in general)</w:t>
+      </w:r>
+      <w:r>
+        <w:t>. This processing is focused on the car comparison functionality that is not present on the site. The idea is coming from árukereső.hu’s similar functionality, a table based, side by side comparator of products’ details. I improved this idea by ranking the cars based on their main parameters. Due to the ineffectiveness of linear methodologies in comparing cars of varied ages and conditions by a handful of data, I needed to develop my own simple (and deterministic) algorithm. This gives the base of the car ranking that can produce valuable information about cars of similar ages and prices. For the sake of completeness, I created a webpage for the service to be available online. This is a user friendly abstraction in place of the PowerShell command line, written in PHP and JavaScript.</w:t>
       </w:r>
       <w:bookmarkEnd w:id="2"/>
     </w:p>
@@ -1739,7 +1642,7 @@
       <w:pPr>
         <w:pStyle w:val="Cmsor1"/>
       </w:pPr>
-      <w:bookmarkStart w:id="3" w:name="_Toc462601202"/>
+      <w:bookmarkStart w:id="3" w:name="_Toc462647073"/>
       <w:r>
         <w:lastRenderedPageBreak/>
         <w:t>Bevezetés</w:t>
@@ -1750,7 +1653,7 @@
       <w:pPr>
         <w:pStyle w:val="Cmsor1"/>
       </w:pPr>
-      <w:bookmarkStart w:id="4" w:name="_Toc462601203"/>
+      <w:bookmarkStart w:id="4" w:name="_Toc462647074"/>
       <w:r>
         <w:lastRenderedPageBreak/>
         <w:t>Irodalomkutatás</w:t>
@@ -1761,7 +1664,7 @@
       <w:pPr>
         <w:pStyle w:val="Cmsor2"/>
       </w:pPr>
-      <w:bookmarkStart w:id="5" w:name="_Toc462601204"/>
+      <w:bookmarkStart w:id="5" w:name="_Toc462647075"/>
       <w:r>
         <w:t>PowerShell</w:t>
       </w:r>
@@ -1781,26 +1684,10 @@
         <w:t xml:space="preserve"> egyszerre képes kiváltani a hagyományos Windows Management Instrumentation Command-line-t és nyújt hozzáférést a .NET </w:t>
       </w:r>
       <w:r>
-        <w:t xml:space="preserve">keretrendszerhez egy </w:t>
-      </w:r>
-      <w:proofErr w:type="gramStart"/>
-      <w:r>
-        <w:t>konvencionális</w:t>
-      </w:r>
-      <w:proofErr w:type="gramEnd"/>
-      <w:r>
-        <w:t xml:space="preserve"> script-nyelven keresztül.</w:t>
-      </w:r>
-      <w:r>
-        <w:t xml:space="preserve"> Lehetőség nyílik rajta keresztül </w:t>
-      </w:r>
-      <w:proofErr w:type="gramStart"/>
-      <w:r>
-        <w:t>objektumokat</w:t>
-      </w:r>
-      <w:proofErr w:type="gramEnd"/>
-      <w:r>
-        <w:t xml:space="preserve"> használni, függvényeket definiálni és rendelkezik a script-nyelvekre jellemző tömörséggel is. </w:t>
+        <w:t>keretrendszerhez egy konvencionális script-nyelven keresztül.</w:t>
+      </w:r>
+      <w:r>
+        <w:t xml:space="preserve"> Lehetőség nyílik rajta keresztül objektumokat használni, függvényeket definiálni és rendelkezik a script-nyelvekre jellemző tömörséggel is. </w:t>
       </w:r>
       <w:r>
         <w:fldChar w:fldCharType="begin"/>
@@ -1832,15 +1719,7 @@
         <w:t xml:space="preserve"> HyperText Markup Language</w:t>
       </w:r>
       <w:r>
-        <w:t xml:space="preserve"> (HTML) alapú weblapok </w:t>
-      </w:r>
-      <w:proofErr w:type="gramStart"/>
-      <w:r>
-        <w:t>automatikus</w:t>
-      </w:r>
-      <w:proofErr w:type="gramEnd"/>
-      <w:r>
-        <w:t xml:space="preserve"> feldolgozásához rendelkezésre állnak-e </w:t>
+        <w:t xml:space="preserve"> (HTML) alapú weblapok automatikus feldolgozásához rendelkezésre állnak-e </w:t>
       </w:r>
       <w:r>
         <w:t>eszközök.</w:t>
@@ -1867,29 +1746,13 @@
         <w:t xml:space="preserve">Hypertext Transfer Protocol (HTTP) lekérdezésekhez és az általuk visszaadott adatok </w:t>
       </w:r>
       <w:r>
-        <w:t xml:space="preserve">kezelhető </w:t>
-      </w:r>
-      <w:proofErr w:type="gramStart"/>
-      <w:r>
-        <w:t>struktúrába</w:t>
-      </w:r>
-      <w:proofErr w:type="gramEnd"/>
-      <w:r>
-        <w:t xml:space="preserve"> átalakításához.</w:t>
+        <w:t>kezelhető struktúrába átalakításához.</w:t>
       </w:r>
       <w:r>
         <w:t xml:space="preserve"> Verziótól </w:t>
       </w:r>
       <w:r>
-        <w:t xml:space="preserve">függően több megoldást is nyújtanak az előre </w:t>
-      </w:r>
-      <w:proofErr w:type="gramStart"/>
-      <w:r>
-        <w:t>definiált</w:t>
-      </w:r>
-      <w:proofErr w:type="gramEnd"/>
-      <w:r>
-        <w:t xml:space="preserve"> könyvtárak. PowerShell 3.0 –</w:t>
+        <w:t>függően több megoldást is nyújtanak az előre definiált könyvtárak. PowerShell 3.0 –</w:t>
       </w:r>
       <w:r>
         <w:t xml:space="preserve"> </w:t>
@@ -1974,7 +1837,7 @@
       <w:pPr>
         <w:pStyle w:val="Cmsor3"/>
       </w:pPr>
-      <w:bookmarkStart w:id="6" w:name="_Toc462601205"/>
+      <w:bookmarkStart w:id="6" w:name="_Toc462647076"/>
       <w:r>
         <w:t>Invoke-Webrequest, Invoke-RestMethod</w:t>
       </w:r>
@@ -1984,11 +1847,9 @@
       <w:r>
         <w:t xml:space="preserve">Az Invoke-Webrequest és az Invoke-RestMethod nagyon hasonló </w:t>
       </w:r>
-      <w:proofErr w:type="gramStart"/>
       <w:r>
         <w:t>metódusok</w:t>
       </w:r>
-      <w:proofErr w:type="gramEnd"/>
       <w:r>
         <w:t>, szembeszökő, hogy paraméterezésük megegyezik. Az első különbség, ami észrevehető, hogy a részletes leírás szerint az Invoke-Webrequest HTTP, HTTPS, FTP, FILE kérések küldésére alkalmas</w:t>
       </w:r>
@@ -2013,15 +1874,7 @@
     </w:p>
     <w:p>
       <w:r>
-        <w:t xml:space="preserve">Különbség lehetne még, hogy Invoke-WebRequest esetén </w:t>
-      </w:r>
-      <w:proofErr w:type="gramStart"/>
-      <w:r>
-        <w:t>a</w:t>
-      </w:r>
-      <w:proofErr w:type="gramEnd"/>
-      <w:r>
-        <w:t xml:space="preserve"> UseBasicParsing paraméter dokumentációjából kiderül, hogy enélkül a paraméter nélkül</w:t>
+        <w:t>Különbség lehetne még, hogy Invoke-WebRequest esetén a UseBasicParsing paraméter dokumentációjából kiderül, hogy enélkül a paraméter nélkül</w:t>
       </w:r>
       <w:r>
         <w:t xml:space="preserve"> a háttérben az Internet Explorer (vagy annak modulja) van használva a parse-oláshoz. </w:t>
@@ -2033,15 +1886,7 @@
         <w:t>Indicates that the cmdlet uses basic parsing.</w:t>
       </w:r>
       <w:r>
-        <w:t xml:space="preserve">”, vagyis hogy az alapvető parse-olás használatát jelöli ez a paraméter, azon kívül csak egy másik paraméter leírása van </w:t>
-      </w:r>
-      <w:proofErr w:type="gramStart"/>
-      <w:r>
-        <w:t>duplikálva</w:t>
-      </w:r>
-      <w:proofErr w:type="gramEnd"/>
-      <w:r>
-        <w:t xml:space="preserve"> itt.</w:t>
+        <w:t>”, vagyis hogy az alapvető parse-olás használatát jelöli ez a paraméter, azon kívül csak egy másik paraméter leírása van duplikálva itt.</w:t>
       </w:r>
     </w:p>
     <w:p>
@@ -2063,7 +1908,7 @@
       <w:pPr>
         <w:pStyle w:val="Cmsor3"/>
       </w:pPr>
-      <w:bookmarkStart w:id="7" w:name="_Toc462601206"/>
+      <w:bookmarkStart w:id="7" w:name="_Toc462647077"/>
       <w:r>
         <w:t>Internet Explorer object</w:t>
       </w:r>
@@ -2118,13 +1963,8 @@
       <w:r>
         <w:t xml:space="preserve">k eredetileg. Az IE esetében </w:t>
       </w:r>
-      <w:proofErr w:type="gramStart"/>
-      <w:r>
-        <w:t>probléma</w:t>
-      </w:r>
-      <w:proofErr w:type="gramEnd"/>
-      <w:r>
-        <w:t xml:space="preserve"> lehet az old</w:t>
+      <w:r>
+        <w:t>probléma lehet az old</w:t>
       </w:r>
       <w:r>
         <w:t>alak betöltésének hatékonysága.</w:t>
@@ -2132,15 +1972,7 @@
     </w:p>
     <w:p>
       <w:r>
-        <w:t xml:space="preserve">A </w:t>
-      </w:r>
-      <w:proofErr w:type="gramStart"/>
-      <w:r>
-        <w:t>navigációs</w:t>
-      </w:r>
-      <w:proofErr w:type="gramEnd"/>
-      <w:r>
-        <w:t xml:space="preserve"> Application Pogramming Interface (API)</w:t>
+        <w:t>A navigációs Application Pogramming Interface (API)</w:t>
       </w:r>
       <w:r>
         <w:fldChar w:fldCharType="begin"/>
@@ -2189,7 +2021,7 @@
       <w:pPr>
         <w:pStyle w:val="Cmsor2"/>
       </w:pPr>
-      <w:bookmarkStart w:id="8" w:name="_Toc462601207"/>
+      <w:bookmarkStart w:id="8" w:name="_Toc462647078"/>
       <w:r>
         <w:t>Front-end</w:t>
       </w:r>
@@ -2218,15 +2050,7 @@
         <w:fldChar w:fldCharType="end"/>
       </w:r>
       <w:r>
-        <w:t xml:space="preserve">, utánanézni a paraméterezésnek, elolvasni a dokumentáció egy részét. Minden úgy működik, ahogy azt a felhasználók már megszokták az évek során használt programokkal, weblapokkal. A visszakapott eredményeket is könnyebb megérteni, ha valamilyen szép vizuális megjelenítés van társítva hozzájuk, nem csak szimpla logok, vagy excel </w:t>
-      </w:r>
-      <w:proofErr w:type="gramStart"/>
-      <w:r>
-        <w:t>fájlok</w:t>
-      </w:r>
-      <w:proofErr w:type="gramEnd"/>
-      <w:r>
-        <w:t xml:space="preserve"> a kimenetek.</w:t>
+        <w:t>, utánanézni a paraméterezésnek, elolvasni a dokumentáció egy részét. Minden úgy működik, ahogy azt a felhasználók már megszokták az évek során használt programokkal, weblapokkal. A visszakapott eredményeket is könnyebb megérteni, ha valamilyen szép vizuális megjelenítés van társítva hozzájuk, nem csak szimpla logok, vagy excel fájlok a kimenetek.</w:t>
       </w:r>
       <w:r>
         <w:t xml:space="preserve"> Mindehhez nincs másra szükség csak egy egyszerű HTML alapú weboldalra és a legelterjedtebb</w:t>
@@ -2254,7 +2078,7 @@
       <w:pPr>
         <w:pStyle w:val="Cmsor1"/>
       </w:pPr>
-      <w:bookmarkStart w:id="9" w:name="_Toc462601208"/>
+      <w:bookmarkStart w:id="9" w:name="_Toc462647079"/>
       <w:r>
         <w:lastRenderedPageBreak/>
         <w:t>Tervezés</w:t>
@@ -2265,7 +2089,7 @@
       <w:pPr>
         <w:pStyle w:val="Cmsor2"/>
       </w:pPr>
-      <w:bookmarkStart w:id="10" w:name="_Toc462601209"/>
+      <w:bookmarkStart w:id="10" w:name="_Toc462647080"/>
       <w:r>
         <w:t>Funkcionalitás</w:t>
       </w:r>
@@ -2275,7 +2099,7 @@
       <w:pPr>
         <w:pStyle w:val="Cmsor3"/>
       </w:pPr>
-      <w:bookmarkStart w:id="11" w:name="_Toc462601210"/>
+      <w:bookmarkStart w:id="11" w:name="_Toc462647081"/>
       <w:r>
         <w:t>Back-end</w:t>
       </w:r>
@@ -2283,36 +2107,83 @@
     </w:p>
     <w:p>
       <w:r>
-        <w:t xml:space="preserve">A back-end három fő és egy mellék </w:t>
-      </w:r>
-      <w:proofErr w:type="gramStart"/>
-      <w:r>
-        <w:t>komponensre</w:t>
-      </w:r>
-      <w:proofErr w:type="gramEnd"/>
-      <w:r>
-        <w:t xml:space="preserve"> osztható. Ezek a scaper, a rest service, a comparator és a funkcionalitásban részt nem vevő autó </w:t>
-      </w:r>
-      <w:proofErr w:type="gramStart"/>
-      <w:r>
-        <w:t>li</w:t>
-      </w:r>
-      <w:r>
-        <w:t>nk</w:t>
-      </w:r>
-      <w:proofErr w:type="gramEnd"/>
-      <w:r>
-        <w:t xml:space="preserve"> gyűjtő script. Először ezek </w:t>
-      </w:r>
-      <w:proofErr w:type="gramStart"/>
-      <w:r>
-        <w:t>funkcionális</w:t>
-      </w:r>
-      <w:proofErr w:type="gramEnd"/>
-      <w:r>
-        <w:t xml:space="preserve"> képességeit ismertetem a pontos architektúra és belső felépítés bemutatásának mellőzésével.</w:t>
-      </w:r>
-    </w:p>
+        <w:t>A back-end három fő és egy mellék komponensre osztható. Ezek a scaper, a rest service, a comparator és a funkcionalitásban részt nem vevő autó li</w:t>
+      </w:r>
+      <w:r>
+        <w:t>nkgyűjtő script. Először ezek funkcionális képességeit ismertetem a pontos architektúra és belső felépítés bemutatásának mellőzésével.</w:t>
+      </w:r>
+    </w:p>
+    <w:p>
+      <w:r>
+        <w:t>A funkcionalitás tervezésénél a használati eseteknek való megfelelés szempontjait járom körbe. Ehhez szükséges első sorban a használati esetek feltérképezése.</w:t>
+      </w:r>
+      <w:r>
+        <w:t xml:space="preserve"> Mivel a back end teljes egészében script alapú, ezért kétféle képpen lehet rá tekinteni: mint kiszolgáló a front endnek, vagy mint önálló applikáció. A back end  tervezésénél bemutatom mindkét szempontot, viszont az egyes funkciókat csak egyszer, tehát a front end felé nyitott képességek nem kerülnek külön bemutatásra stand-alone szempontból.</w:t>
+      </w:r>
+    </w:p>
+    <w:p>
+      <w:pPr>
+        <w:pStyle w:val="Kp"/>
+      </w:pPr>
+      <w:r>
+        <w:rPr>
+          <w:noProof/>
+          <w:lang w:val="en-US"/>
+        </w:rPr>
+        <w:drawing>
+          <wp:inline distT="0" distB="0" distL="0" distR="0">
+            <wp:extent cx="5400040" cy="2239645"/>
+            <wp:effectExtent l="0" t="0" r="0" b="0"/>
+            <wp:docPr id="1" name="Kép 1"/>
+            <wp:cNvGraphicFramePr>
+              <a:graphicFrameLocks xmlns:a="http://schemas.openxmlformats.org/drawingml/2006/main" noChangeAspect="1"/>
+            </wp:cNvGraphicFramePr>
+            <a:graphic xmlns:a="http://schemas.openxmlformats.org/drawingml/2006/main">
+              <a:graphicData uri="http://schemas.openxmlformats.org/drawingml/2006/picture">
+                <pic:pic xmlns:pic="http://schemas.openxmlformats.org/drawingml/2006/picture">
+                  <pic:nvPicPr>
+                    <pic:cNvPr id="1" name="UCD_skyscraper1.png"/>
+                    <pic:cNvPicPr/>
+                  </pic:nvPicPr>
+                  <pic:blipFill>
+                    <a:blip r:embed="rId11">
+                      <a:extLst>
+                        <a:ext uri="{28A0092B-C50C-407E-A947-70E740481C1C}">
+                          <a14:useLocalDpi xmlns:a14="http://schemas.microsoft.com/office/drawing/2010/main" val="0"/>
+                        </a:ext>
+                      </a:extLst>
+                    </a:blip>
+                    <a:stretch>
+                      <a:fillRect/>
+                    </a:stretch>
+                  </pic:blipFill>
+                  <pic:spPr>
+                    <a:xfrm>
+                      <a:off x="0" y="0"/>
+                      <a:ext cx="5400040" cy="2239645"/>
+                    </a:xfrm>
+                    <a:prstGeom prst="rect">
+                      <a:avLst/>
+                    </a:prstGeom>
+                  </pic:spPr>
+                </pic:pic>
+              </a:graphicData>
+            </a:graphic>
+          </wp:inline>
+        </w:drawing>
+      </w:r>
+    </w:p>
+    <w:p>
+      <w:pPr>
+        <w:pStyle w:val="Kpalrs"/>
+      </w:pPr>
+      <w:r>
+        <w:t>Front end és back end használati esete</w:t>
+      </w:r>
+      <w:bookmarkStart w:id="12" w:name="_GoBack"/>
+      <w:bookmarkEnd w:id="12"/>
+    </w:p>
+    <w:p/>
     <w:p>
       <w:pPr>
         <w:pStyle w:val="Cmsor4"/>
@@ -2332,23 +2203,7 @@
         <w:t xml:space="preserve">(skyscreper_ie.ps1) </w:t>
       </w:r>
       <w:r>
-        <w:t xml:space="preserve">képezi az egész projekt alapját, mivel ez végzi a weblapok </w:t>
-      </w:r>
-      <w:proofErr w:type="gramStart"/>
-      <w:r>
-        <w:t>automatikus</w:t>
-      </w:r>
-      <w:proofErr w:type="gramEnd"/>
-      <w:r>
-        <w:t xml:space="preserve"> feldolgozását, az adatok kinyerését. Háromféle teljesen </w:t>
-      </w:r>
-      <w:proofErr w:type="gramStart"/>
-      <w:r>
-        <w:t>szeparált</w:t>
-      </w:r>
-      <w:proofErr w:type="gramEnd"/>
-      <w:r>
-        <w:t xml:space="preserve"> működésre képes</w:t>
+        <w:t>képezi az egész projekt alapját, mivel ez végzi a weblapok automatikus feldolgozását, az adatok kinyerését. Háromféle teljesen szeparált működésre képes</w:t>
       </w:r>
       <w:r>
         <w:t xml:space="preserve"> paraméterezéstől függően.</w:t>
@@ -2356,6 +2211,7 @@
     </w:p>
     <w:p>
       <w:r>
+        <w:lastRenderedPageBreak/>
         <w:t xml:space="preserve">A legfontosabb, hogy képes egy URL, vagy egy URL tömb feldolgozására, melyet az Uri </w:t>
       </w:r>
       <w:r>
@@ -2381,302 +2237,293 @@
     </w:p>
     <w:p>
       <w:r>
-        <w:t xml:space="preserve">A harmadik típus használatához </w:t>
-      </w:r>
-      <w:proofErr w:type="gramStart"/>
-      <w:r>
-        <w:t>a</w:t>
-      </w:r>
-      <w:proofErr w:type="gramEnd"/>
-      <w:r>
-        <w:t xml:space="preserve"> UseSaved paramétert kell </w:t>
+        <w:t xml:space="preserve">A harmadik típus használatához a UseSaved paramétert kell </w:t>
       </w:r>
       <w:r>
         <w:t>megadni</w:t>
       </w:r>
       <w:r>
-        <w:t xml:space="preserve"> bemenő érték nélkül. Ennek a kapcsoló (switch) fajtájú paraméternek a jelenléte </w:t>
-      </w:r>
-      <w:proofErr w:type="gramStart"/>
-      <w:r>
-        <w:t>indikálja</w:t>
-      </w:r>
-      <w:proofErr w:type="gramEnd"/>
-      <w:r>
-        <w:t xml:space="preserve">, hogy </w:t>
+        <w:t xml:space="preserve"> bemenő érték nélkül. Ennek a kapcsoló (switch) fajtájú paraméternek a jelenléte indikálja, hogy </w:t>
       </w:r>
       <w:r>
         <w:t>a mentett adatok alapján kell futtatni a programot.</w:t>
       </w:r>
       <w:r>
-        <w:t xml:space="preserve"> Így az eddigi futtatások során keletkezett adatokon fog lefutni a kiértékelés, melyek már nem HTML formában vannak tárolva, hanem xml (Extensible Markup Language) </w:t>
-      </w:r>
-      <w:proofErr w:type="gramStart"/>
-      <w:r>
-        <w:t>fájlokban</w:t>
-      </w:r>
-      <w:proofErr w:type="gramEnd"/>
+        <w:t xml:space="preserve"> Így az eddigi futtatások során keletkezett adatokon fog lefutni a kiértékelés, melyek már nem HTML formában vannak tárolva, hanem xml (Extensible Markup Language) fájlokban.</w:t>
+      </w:r>
+    </w:p>
+    <w:p>
+      <w:r>
+        <w:t>Látható, hogy a három bemenetből kettő csak kényelmi szempontból szerepel, mivel ugyan azt a szerepet töltik be. Annyiban szerencsés egy fájlból beolvasó módot is alkalmazni, hogy így nem vagyunk ráutalva a pipeline használatára, ez fontos lehet a processek közötti kommunikációban</w:t>
+      </w:r>
+      <w:r>
+        <w:t>, ha nem közvetlenül az URL-eket szolgáltató folyamat indítja a scriptet. Fordítva pedig hasznos a pipeline-ra hagy</w:t>
+      </w:r>
+      <w:r>
+        <w:t>atkozni, ha közvetlenül indítható egy másik programból, vagy kézzel hívjuk meg a scriptet, mondjuk, ha csak egy bemeneti URL-t tartalmazna a fájl, amit beolvas. Ebben a két esetben az az elvárás, hogy a megadott webcímeken lévő adatokat beolvassa és átalakítsa a script programozottan kezelhető struktúrába</w:t>
+      </w:r>
+      <w:r>
+        <w:t>. Az adatokat és a lapokat későbbi offline tesztelés céljából a</w:t>
+      </w:r>
+      <w:r>
+        <w:t xml:space="preserve"> script képes elmenteni</w:t>
+      </w:r>
       <w:r>
         <w:t>.</w:t>
       </w:r>
     </w:p>
     <w:p>
       <w:r>
-        <w:t xml:space="preserve">Látható, hogy a három bemenetből kettő csak kényelmi szempontból szerepel, mivel ugyan azt a szerepet töltik be. Annyiban szerencsés egy </w:t>
-      </w:r>
-      <w:proofErr w:type="gramStart"/>
-      <w:r>
-        <w:t>fájlból</w:t>
-      </w:r>
-      <w:proofErr w:type="gramEnd"/>
-      <w:r>
-        <w:t xml:space="preserve"> beolvasó módot is alkalmazni, hogy így nem vagyunk ráutalva a pipeline használatára, ez fontos lehet a processek közötti kommunikációban</w:t>
-      </w:r>
-      <w:r>
-        <w:t>, ha nem közvetlenül az URL-eket szolgáltató folyamat indítja a scriptet. Fordítva pedig hasznos a pipeline-ra hagy</w:t>
-      </w:r>
-      <w:r>
-        <w:t xml:space="preserve">atkozni, ha közvetlenül indítható egy másik programból, vagy kézzel hívjuk meg a scriptet, mondjuk, </w:t>
+        <w:t xml:space="preserve">A maradék esetben már </w:t>
+      </w:r>
+      <w:r>
+        <w:t>strukturált</w:t>
+      </w:r>
+      <w:r>
+        <w:t xml:space="preserve"> adatok kerülnek visszaolvasásra, így nincs szükség átalakításra. Ezután mindhárom esetben véget ér a script futása, innentől az algoritmusnak kerülnek átadásra az adatok, illetve ennek visszatérési értéke továbbadódik a hívónak.</w:t>
+      </w:r>
+    </w:p>
+    <w:p>
+      <w:pPr>
+        <w:pStyle w:val="Cmsor4"/>
+      </w:pPr>
+      <w:r>
+        <w:t xml:space="preserve">A </w:t>
+      </w:r>
+      <w:r>
+        <w:t>REST</w:t>
+      </w:r>
+      <w:r>
+        <w:t xml:space="preserve"> service</w:t>
+      </w:r>
+    </w:p>
+    <w:p>
+      <w:r>
+        <w:t xml:space="preserve">A </w:t>
+      </w:r>
+      <w:r>
+        <w:t>REST</w:t>
+      </w:r>
+      <w:r>
+        <w:t xml:space="preserve"> service (skyscraper_rest_service.ps1) azért lett létrehozva, hogy távoli eléréssel is lehessen futtatni a scrapert. Tehát </w:t>
+      </w:r>
+      <w:r>
+        <w:t>online elérhetővé teszi a kulcs</w:t>
+      </w:r>
+      <w:r>
+        <w:t xml:space="preserve">szolgáltatást, lehetővé téve, hogy a front end és a back end </w:t>
+      </w:r>
+      <w:r>
+        <w:t>szeparálódjon egymástól. Szükségtelenné válik, hogy a front end szerver és  a back end szerver ugyanazon a gépen, vagy virtuális gépen fusson. Ez nagy előny</w:t>
+      </w:r>
+      <w:r>
+        <w:t>t jelent az</w:t>
+      </w:r>
+      <w:r>
+        <w:t xml:space="preserve"> implementációban. A PoweShell 2016. </w:t>
       </w:r>
       <w:r>
         <w:lastRenderedPageBreak/>
-        <w:t xml:space="preserve">ha csak egy bemeneti URL-t tartalmazna a </w:t>
-      </w:r>
-      <w:proofErr w:type="gramStart"/>
-      <w:r>
-        <w:t>fájl</w:t>
-      </w:r>
-      <w:proofErr w:type="gramEnd"/>
-      <w:r>
-        <w:t xml:space="preserve">, amit beolvas. Ebben a két esetben az az elvárás, hogy a megadott webcímeken lévő adatokat beolvassa és átalakítsa a script programozottan kezelhető </w:t>
-      </w:r>
-      <w:proofErr w:type="gramStart"/>
-      <w:r>
-        <w:t>struktúrába</w:t>
-      </w:r>
-      <w:proofErr w:type="gramEnd"/>
-      <w:r>
-        <w:t>. Az adatokat és a lapokat későbbi offline tesztelés céljából a</w:t>
-      </w:r>
-      <w:r>
-        <w:t xml:space="preserve"> script képes elmenteni</w:t>
+        <w:t>augusztusig nem is volt elérhető, csak Windowson. Most már elérhető nyílt forrású GitHub projektként és használható Linuxon és OSX-en</w:t>
       </w:r>
       <w:r>
         <w:t>.</w:t>
       </w:r>
-    </w:p>
-    <w:p>
-      <w:r>
-        <w:t xml:space="preserve">A maradék esetben már </w:t>
-      </w:r>
-      <w:r>
-        <w:t>strukturált</w:t>
-      </w:r>
-      <w:r>
-        <w:t xml:space="preserve"> adatok kerülnek visszaolvasásra, így nincs szükség átalakításra. Ezután mindhárom esetben véget ér a script futása, innentől az algoritmusnak kerülnek átadásra az adatok, illetve ennek visszatérési értéke továbbadódik a hívónak.</w:t>
+      <w:r>
+        <w:fldChar w:fldCharType="begin"/>
+      </w:r>
+      <w:r>
+        <w:instrText xml:space="preserve"> REF _Ref462052572 \r \h </w:instrText>
+      </w:r>
+      <w:r>
+        <w:fldChar w:fldCharType="separate"/>
+      </w:r>
+      <w:r>
+        <w:t>[11]</w:t>
+      </w:r>
+      <w:r>
+        <w:fldChar w:fldCharType="end"/>
+      </w:r>
+      <w:r>
+        <w:t xml:space="preserve"> </w:t>
+      </w:r>
+      <w:r>
+        <w:t xml:space="preserve">A </w:t>
+      </w:r>
+      <w:r>
+        <w:t>REST</w:t>
+      </w:r>
+      <w:r>
+        <w:t xml:space="preserve"> service a 8089-es porton várja a kérések beérkezését. </w:t>
+      </w:r>
+      <w:r>
+        <w:t>Ennek a működéséhez az összes tűzfalnak</w:t>
+      </w:r>
+      <w:r>
+        <w:t xml:space="preserve"> és hálózatbiztonsági berendezésnek (amely a gép és a nyilvános hálózat között található) engedélyeznie kell a bejövő és kimenő forgalmat ezen a porton.</w:t>
+      </w:r>
+    </w:p>
+    <w:p>
+      <w:r>
+        <w:t>A service egymással időben nem átlapolódó kérések kiszolgálására képes, tehát szekvenciálisan működik. Ez az elv működőképességéhez elegendő, viszont valódi termékben nem alkalmazható módszer, mivel gyakorlatilag kizárja a többfelhasználós működést. Ehhez a tényhez hozzájárul az is, hogy habár jelenleg a bejövő URL-ek száma tízben van maximálva, ezek feldolgozása akár több mint tíz másodpercet is igénybe vehet. Mivel az alapvető célkitűzés nem egy sokfelhasználós internetes szolgáltatás felépítése volt, ezért nem is lett rá hangsúly fektetve. Ennek ellenére a lehetőség adott, mivel a központi funkcionalitás könnyedén skálázható újabb PS processek indításával, tehát csak a REST service-nek kell erre, illetve a sokszoros kérések kiszolgálására. Ehhez azonban figyelembe kell venni megfontolásokat, mint load balancing</w:t>
+      </w:r>
+      <w:r>
+        <w:fldChar w:fldCharType="begin"/>
+      </w:r>
+      <w:r>
+        <w:instrText xml:space="preserve"> REF _Ref462601270 \r \h </w:instrText>
+      </w:r>
+      <w:r>
+        <w:fldChar w:fldCharType="separate"/>
+      </w:r>
+      <w:r>
+        <w:t>[12]</w:t>
+      </w:r>
+      <w:r>
+        <w:fldChar w:fldCharType="end"/>
+      </w:r>
+      <w:r>
+        <w:fldChar w:fldCharType="begin"/>
+      </w:r>
+      <w:r>
+        <w:instrText xml:space="preserve"> REF _Ref462601070 \r \h </w:instrText>
+      </w:r>
+      <w:r>
+        <w:fldChar w:fldCharType="end"/>
+      </w:r>
+      <w:r>
+        <w:t>, DDoS</w:t>
+      </w:r>
+      <w:r>
+        <w:fldChar w:fldCharType="begin"/>
+      </w:r>
+      <w:r>
+        <w:instrText xml:space="preserve"> REF _Ref462601070 \r \h </w:instrText>
+      </w:r>
+      <w:r>
+        <w:fldChar w:fldCharType="separate"/>
+      </w:r>
+      <w:r>
+        <w:t>[13]</w:t>
+      </w:r>
+      <w:r>
+        <w:fldChar w:fldCharType="end"/>
+      </w:r>
+      <w:r>
+        <w:t xml:space="preserve"> támadások elleni védekezés</w:t>
+      </w:r>
+      <w:r>
+        <w:t>, konkurens működés kezelése, közös erőforrás használat</w:t>
+      </w:r>
+      <w:r>
+        <w:t xml:space="preserve"> (a teljesség igénye nélkül).</w:t>
       </w:r>
     </w:p>
     <w:p>
       <w:pPr>
         <w:pStyle w:val="Cmsor4"/>
-      </w:pPr>
-      <w:r>
-        <w:t xml:space="preserve">A </w:t>
-      </w:r>
-      <w:r>
-        <w:t>REST</w:t>
-      </w:r>
-      <w:r>
-        <w:t xml:space="preserve"> service</w:t>
-      </w:r>
-    </w:p>
-    <w:p>
-      <w:r>
-        <w:t xml:space="preserve">A </w:t>
-      </w:r>
-      <w:r>
-        <w:t>REST</w:t>
-      </w:r>
-      <w:r>
-        <w:t xml:space="preserve"> service (skyscraper_rest_service.ps1) azért lett létrehozva, hogy távoli eléréssel is lehessen futtatni a scrapert. Tehát </w:t>
-      </w:r>
-      <w:r>
-        <w:t>online elérhetővé teszi a kulcs</w:t>
-      </w:r>
-      <w:r>
-        <w:t xml:space="preserve">szolgáltatást, lehetővé téve, hogy a front end és a back end </w:t>
-      </w:r>
-      <w:proofErr w:type="gramStart"/>
-      <w:r>
-        <w:t>szeparálódjon</w:t>
-      </w:r>
-      <w:proofErr w:type="gramEnd"/>
-      <w:r>
-        <w:t xml:space="preserve"> egymástól. Szükségtelenné válik, hogy a front end szerver és  a back end szerver ugyanazon a gépen, vagy </w:t>
-      </w:r>
-      <w:proofErr w:type="gramStart"/>
-      <w:r>
-        <w:t>virtuális</w:t>
-      </w:r>
-      <w:proofErr w:type="gramEnd"/>
-      <w:r>
-        <w:t xml:space="preserve"> gépen fusson. Ez nagy előny</w:t>
-      </w:r>
-      <w:r>
-        <w:t>t jelent az</w:t>
-      </w:r>
-      <w:r>
-        <w:t xml:space="preserve"> implementációban. A PoweShell 2016. augusztusig nem is volt elérhető, csak Windowson. Most már elérhető nyílt forrású GitHub projektként és használható Linuxon és OSX-en</w:t>
-      </w:r>
-      <w:r>
-        <w:t>.</w:t>
-      </w:r>
-      <w:r>
-        <w:fldChar w:fldCharType="begin"/>
-      </w:r>
-      <w:r>
-        <w:instrText xml:space="preserve"> REF _Ref462052572 \r \h </w:instrText>
-      </w:r>
-      <w:r>
-        <w:fldChar w:fldCharType="separate"/>
-      </w:r>
-      <w:r>
-        <w:t>[11]</w:t>
-      </w:r>
-      <w:r>
-        <w:fldChar w:fldCharType="end"/>
-      </w:r>
-      <w:r>
-        <w:t xml:space="preserve"> Ez azonban még így is kizárja a Platform as a Service (PaaS)</w:t>
-      </w:r>
-      <w:r>
-        <w:t xml:space="preserve"> használatát, ha mint szo</w:t>
-      </w:r>
-      <w:r>
-        <w:t xml:space="preserve">lgáltatás nincs felajánlva a PS (PoweShell), mivel </w:t>
-      </w:r>
-      <w:r>
-        <w:t>ekkor</w:t>
-      </w:r>
-      <w:r>
-        <w:t xml:space="preserve"> nincs lehetőség a környezet </w:t>
-      </w:r>
-      <w:r>
-        <w:t>személyre szabására</w:t>
-      </w:r>
-      <w:r>
-        <w:t>.</w:t>
-      </w:r>
-      <w:r>
-        <w:t xml:space="preserve"> Ez azonban nem jellemző, feltehetőleg a fent említett Windows kényszer miatt.</w:t>
-      </w:r>
-      <w:r>
-        <w:t xml:space="preserve"> A </w:t>
-      </w:r>
-      <w:r>
-        <w:t>REST</w:t>
-      </w:r>
-      <w:r>
-        <w:t xml:space="preserve"> service a 8089-es porton várja a kérések beérkezését. </w:t>
-      </w:r>
-      <w:r>
-        <w:t>Ennek a működéséhez az összes tűzfalnak</w:t>
-      </w:r>
-      <w:r>
-        <w:t xml:space="preserve"> és hálózatbiztonsági berendezésnek (amely a gép és a nyilvános hálózat között található) engedélyeznie kell a bejövő és kimenő forgalmat ezen a porton.</w:t>
-      </w:r>
-    </w:p>
-    <w:p>
-      <w:pPr>
         <w:rPr>
           <w:lang w:val="en-US"/>
         </w:rPr>
       </w:pPr>
       <w:r>
-        <w:t xml:space="preserve">A service egymással időben nem átlapolódó kérések kiszolgálására képes, tehát szekvenciálisan működik. Ez az elv működőképességéhez elegendő, viszont valódi termékben nem alkalmazható módszer, mivel gyakorlatilag kizárja a többfelhasználós működést. Ehhez a tényhez hozzájárul az is, hogy habár jelenleg a bejövő URL-ek száma tízben van </w:t>
-      </w:r>
-      <w:proofErr w:type="gramStart"/>
-      <w:r>
-        <w:t>maximálva</w:t>
-      </w:r>
-      <w:proofErr w:type="gramEnd"/>
-      <w:r>
-        <w:t>, ezek feldolgozása akár több mint tíz másodpercet is igénybe vehet. Mivel az alapvető célkitűzés nem egy sokfelhasználós internetes szolgáltatás felépítése volt, ezért nem is lett rá hangsúly fektetve. Ennek ellenére a lehetőség adott, mivel a központi funkcionalitás könnyedén skálázható újabb PS processek indításával, tehát csak a REST service-nek kell erre, illetve a sokszoros kérések kiszolgálására. Ehhez azonban figyelembe kell venni megfontolásokat, mint load balancing</w:t>
-      </w:r>
-      <w:r>
-        <w:fldChar w:fldCharType="begin"/>
-      </w:r>
-      <w:r>
-        <w:instrText xml:space="preserve"> REF _Ref462601270 \r \h </w:instrText>
-      </w:r>
-      <w:r>
-        <w:fldChar w:fldCharType="separate"/>
-      </w:r>
-      <w:r>
-        <w:t>[12]</w:t>
-      </w:r>
-      <w:r>
-        <w:fldChar w:fldCharType="end"/>
-      </w:r>
-      <w:r>
-        <w:fldChar w:fldCharType="begin"/>
-      </w:r>
-      <w:r>
-        <w:instrText xml:space="preserve"> REF _Ref462601070 \r \h </w:instrText>
-      </w:r>
-      <w:r>
-        <w:fldChar w:fldCharType="separate"/>
-      </w:r>
-      <w:r>
-        <w:fldChar w:fldCharType="end"/>
-      </w:r>
-      <w:r>
-        <w:t>, DDoS</w:t>
-      </w:r>
-      <w:r>
-        <w:fldChar w:fldCharType="begin"/>
-      </w:r>
-      <w:r>
-        <w:instrText xml:space="preserve"> REF _Ref462601070 \r \h </w:instrText>
-      </w:r>
-      <w:r>
-        <w:fldChar w:fldCharType="separate"/>
-      </w:r>
-      <w:r>
-        <w:t>[13]</w:t>
-      </w:r>
-      <w:r>
-        <w:fldChar w:fldCharType="end"/>
-      </w:r>
-      <w:r>
-        <w:t xml:space="preserve"> támadások </w:t>
+        <w:rPr>
+          <w:lang w:val="en-US"/>
+        </w:rPr>
+        <w:t>Comparator</w:t>
+      </w:r>
+    </w:p>
+    <w:p>
+      <w:r>
+        <w:rPr>
+          <w:lang w:val="en-US"/>
+        </w:rPr>
+        <w:t>A comparator service (</w:t>
+      </w:r>
+      <w:r>
+        <w:t>compare.ps1) tovább viszi</w:t>
+      </w:r>
+      <w:r>
+        <w:rPr>
+          <w:lang w:val="en-US"/>
+        </w:rPr>
+        <w:t xml:space="preserve"> </w:t>
+      </w:r>
+      <w:r>
+        <w:t>egy lépéssel a web scraping</w:t>
+      </w:r>
+      <w:r>
+        <w:t xml:space="preserve"> elvét. A kinyert és immáron strukturált adatokat feldolgozza, majd visszatér a feldolgozás eredményével. </w:t>
+      </w:r>
+      <w:r>
+        <w:t>A bemeneten egy kulcs-érték párokból álló objektumot vár (hashtáblák tömbje), kimenetként pedig egy ember által olvasható HTML ad vissza és ment el a lokális állományok közé. Az elmentett verzió mindig a legutolsó futtatás eredményeit tartalmazza, míg a HTML kódot azért kell vissza is adni, hogy egyszerű workflow legyen biztosítva a ráépülő szolgáltatásoknak.</w:t>
+      </w:r>
+    </w:p>
+    <w:p>
+      <w:pPr>
+        <w:pStyle w:val="Cmsor4"/>
+      </w:pPr>
+      <w:r>
+        <w:rPr>
+          <w:lang w:val="en-US"/>
+        </w:rPr>
+        <w:t>Link</w:t>
+      </w:r>
+      <w:r>
+        <w:t>gyűjtő</w:t>
+      </w:r>
+      <w:r>
+        <w:t xml:space="preserve"> script</w:t>
+      </w:r>
+    </w:p>
+    <w:p>
+      <w:r>
+        <w:t xml:space="preserve">Ez a script ugyan nincs elérhetővé téve a REST endpointon keresztül, tehát nincs rá épülő front end szolgáltatás, viszont stand alone alkalmazásként használva a scriptcsomagot nagyon hasznos. Azt a használati esetet fedi le, mikor  a felhasználó nem kifejezetten kiválasztott különböző márkájú, vagy évjáratú autókat akar összehasonlítani, amit biztosít maga a scraper és a comparator, hanem azt az esetet, mikor a felhasználó kihasználná az egymás mellé helyezés és rangsorolás adta lehetőségeket. </w:t>
+      </w:r>
+      <w:r>
+        <w:t xml:space="preserve">Tehát például </w:t>
       </w:r>
       <w:r>
         <w:lastRenderedPageBreak/>
-        <w:t>elleni védekezés</w:t>
-      </w:r>
-      <w:r>
-        <w:t xml:space="preserve">, </w:t>
-      </w:r>
-      <w:proofErr w:type="gramStart"/>
-      <w:r>
-        <w:t>konkurens</w:t>
-      </w:r>
-      <w:proofErr w:type="gramEnd"/>
-      <w:r>
-        <w:t xml:space="preserve"> működés kezelése, közös erőforrás használat</w:t>
-      </w:r>
-      <w:r>
-        <w:t xml:space="preserve"> (a teljesség igénye nélkül).</w:t>
-      </w:r>
-      <w:bookmarkStart w:id="12" w:name="_GoBack"/>
-      <w:bookmarkEnd w:id="12"/>
+        <w:t xml:space="preserve">van egy felhasználó, akinek megvannak a preferenciái: adott márkát keres (Suzuki), azon belül adott típust (Swift), meghatározott korút (2010 és utána gyártott), és természetesen van egy büdzséje a vásárlásra (max 4 millió forint). Ezek alapján futtat egy keresést a Hasznaltauto.hu-n és kap egy eredményt (majdnem száz autóhirdetés). </w:t>
+      </w:r>
+    </w:p>
+    <w:p>
+      <w:r>
+        <w:t>Ezeknek az egyesével végigböngészése helyett a találati olda</w:t>
+      </w:r>
+      <w:r>
+        <w:t>l URL-jét bemenetül adva a link</w:t>
+      </w:r>
+      <w:r>
+        <w:t>gyűjtő scriptnek az kimenti egy fájlba az összes hirdetés linkjét, amely</w:t>
+      </w:r>
+      <w:r>
+        <w:t xml:space="preserve"> </w:t>
+      </w:r>
+      <w:r>
+        <w:t>fájl közvetlen bemenetként át lehet adva a scaper-nek. A scraper lefuttatása után pedig lesz egy rangsor a látszólag ugyanolyan, vagy nagyon hasonló autókról. Természetesen ez a rangsor is tartalmazhat azonos elemeket, viszont egyfajta szűrést mindenképp jelent, már csak a hirdetésekben található adatok mennyiségét tekintve is, mivel negatívabban bírál el olyan hirdetéseket, ahol valamely adatok hiányoznak.</w:t>
+      </w:r>
+    </w:p>
+    <w:p>
+      <w:r>
+        <w:t>A linkgyűjtő ezen kívül képes egy másik paraméterben átvenni a linkgyűjtés mélységét, vagyis, hogy hány lapozást végezzen. Lapozás alatt a találati lista következő 10 autója értendő</w:t>
+      </w:r>
+      <w:r>
+        <w:rPr>
+          <w:lang w:val="en-US"/>
+        </w:rPr>
+        <w:t>.</w:t>
+      </w:r>
+      <w:r>
+        <w:t xml:space="preserve"> Ugyanígy, mikor megnyitja a kapott linket, a tíz autót megjelenítő változatot fogja értelmezni. Ha a megadott mélység túlmutat az oldalak számán, a script leáll az utolsó még valós lap linkjeinek mentését követően.</w:t>
+      </w:r>
     </w:p>
     <w:p>
       <w:pPr>
         <w:pStyle w:val="Cmsor1"/>
       </w:pPr>
-      <w:bookmarkStart w:id="13" w:name="_Toc462601211"/>
+      <w:bookmarkStart w:id="13" w:name="_Toc462647082"/>
       <w:r>
         <w:lastRenderedPageBreak/>
         <w:t>Összefoglalás</w:t>
@@ -2687,7 +2534,7 @@
       <w:pPr>
         <w:pStyle w:val="Cmsor1"/>
       </w:pPr>
-      <w:bookmarkStart w:id="14" w:name="_Toc462601212"/>
+      <w:bookmarkStart w:id="14" w:name="_Toc462647083"/>
       <w:r>
         <w:lastRenderedPageBreak/>
         <w:t>Irodalomjegyzék</w:t>
@@ -2714,7 +2561,7 @@
       <w:r>
         <w:t xml:space="preserve">, </w:t>
       </w:r>
-      <w:hyperlink r:id="rId11" w:history="1">
+      <w:hyperlink r:id="rId12" w:history="1">
         <w:r>
           <w:rPr>
             <w:rStyle w:val="Hiperhivatkozs"/>
@@ -2750,7 +2597,7 @@
       <w:r>
         <w:t xml:space="preserve">, </w:t>
       </w:r>
-      <w:hyperlink r:id="rId12" w:history="1">
+      <w:hyperlink r:id="rId13" w:history="1">
         <w:r>
           <w:rPr>
             <w:rStyle w:val="Hiperhivatkozs"/>
@@ -2780,7 +2627,7 @@
       <w:r>
         <w:t xml:space="preserve">, </w:t>
       </w:r>
-      <w:hyperlink r:id="rId13" w:history="1">
+      <w:hyperlink r:id="rId14" w:history="1">
         <w:r>
           <w:rPr>
             <w:rStyle w:val="Hiperhivatkozs"/>
@@ -2810,7 +2657,7 @@
       <w:r>
         <w:t xml:space="preserve">, </w:t>
       </w:r>
-      <w:hyperlink r:id="rId14" w:anchor="properties" w:history="1">
+      <w:hyperlink r:id="rId15" w:anchor="properties" w:history="1">
         <w:r>
           <w:rPr>
             <w:rStyle w:val="Hiperhivatkozs"/>
@@ -2840,7 +2687,7 @@
       <w:r>
         <w:t xml:space="preserve">, </w:t>
       </w:r>
-      <w:hyperlink r:id="rId15" w:history="1">
+      <w:hyperlink r:id="rId16" w:history="1">
         <w:r>
           <w:rPr>
             <w:rStyle w:val="Hiperhivatkozs"/>
@@ -2869,7 +2716,7 @@
       <w:r>
         <w:t xml:space="preserve">, </w:t>
       </w:r>
-      <w:hyperlink r:id="rId16" w:history="1">
+      <w:hyperlink r:id="rId17" w:history="1">
         <w:r>
           <w:rPr>
             <w:rStyle w:val="Hiperhivatkozs"/>
@@ -2904,7 +2751,7 @@
       <w:r>
         <w:t xml:space="preserve">, </w:t>
       </w:r>
-      <w:hyperlink r:id="rId17" w:anchor="creating-com-objects-with-new-object" w:history="1">
+      <w:hyperlink r:id="rId18" w:anchor="creating-com-objects-with-new-object" w:history="1">
         <w:r>
           <w:rPr>
             <w:rStyle w:val="Hiperhivatkozs"/>
@@ -2940,7 +2787,7 @@
       <w:r>
         <w:t xml:space="preserve">, </w:t>
       </w:r>
-      <w:hyperlink r:id="rId18" w:history="1">
+      <w:hyperlink r:id="rId19" w:history="1">
         <w:r>
           <w:rPr>
             <w:rStyle w:val="Hiperhivatkozs"/>
@@ -2970,7 +2817,7 @@
       <w:r>
         <w:t xml:space="preserve">, </w:t>
       </w:r>
-      <w:hyperlink r:id="rId19" w:history="1">
+      <w:hyperlink r:id="rId20" w:history="1">
         <w:r>
           <w:rPr>
             <w:rStyle w:val="Hiperhivatkozs"/>
@@ -3000,7 +2847,7 @@
       <w:r>
         <w:t xml:space="preserve">, </w:t>
       </w:r>
-      <w:hyperlink r:id="rId20" w:history="1">
+      <w:hyperlink r:id="rId21" w:history="1">
         <w:r>
           <w:rPr>
             <w:rStyle w:val="Hiperhivatkozs"/>
@@ -3030,7 +2877,7 @@
       <w:r>
         <w:t xml:space="preserve">, </w:t>
       </w:r>
-      <w:hyperlink r:id="rId21" w:history="1">
+      <w:hyperlink r:id="rId22" w:history="1">
         <w:r>
           <w:rPr>
             <w:rStyle w:val="Hiperhivatkozs"/>
@@ -3060,7 +2907,7 @@
       <w:r>
         <w:t xml:space="preserve">, </w:t>
       </w:r>
-      <w:hyperlink r:id="rId22" w:history="1">
+      <w:hyperlink r:id="rId23" w:history="1">
         <w:r>
           <w:rPr>
             <w:rStyle w:val="Hiperhivatkozs"/>
@@ -3090,7 +2937,7 @@
       <w:r>
         <w:t xml:space="preserve">, </w:t>
       </w:r>
-      <w:hyperlink r:id="rId23" w:history="1">
+      <w:hyperlink r:id="rId24" w:history="1">
         <w:r>
           <w:rPr>
             <w:rStyle w:val="Hiperhivatkozs"/>
@@ -3107,7 +2954,7 @@
       <w:pPr>
         <w:pStyle w:val="Cmsor1"/>
       </w:pPr>
-      <w:bookmarkStart w:id="27" w:name="_Toc462601213"/>
+      <w:bookmarkStart w:id="27" w:name="_Toc462647084"/>
       <w:r>
         <w:lastRenderedPageBreak/>
         <w:t>Rövidítések jegyzéke</w:t>
@@ -3450,7 +3297,7 @@
       <w:pPr>
         <w:pStyle w:val="Fejezetcimszmozsnlkl"/>
       </w:pPr>
-      <w:bookmarkStart w:id="28" w:name="_Toc462601214"/>
+      <w:bookmarkStart w:id="28" w:name="_Toc462647085"/>
       <w:r>
         <w:lastRenderedPageBreak/>
         <w:t>Függelék</w:t>
@@ -3460,8 +3307,8 @@
     <w:p/>
     <w:p/>
     <w:sectPr>
-      <w:headerReference w:type="even" r:id="rId24"/>
-      <w:footerReference w:type="default" r:id="rId25"/>
+      <w:headerReference w:type="even" r:id="rId25"/>
+      <w:footerReference w:type="default" r:id="rId26"/>
       <w:type w:val="continuous"/>
       <w:pgSz w:w="11907" w:h="16840" w:code="9"/>
       <w:pgMar w:top="1418" w:right="1418" w:bottom="1418" w:left="1418" w:header="709" w:footer="709" w:gutter="567"/>
@@ -3584,7 +3431,7 @@
         <w:rStyle w:val="Oldalszm"/>
         <w:noProof/>
       </w:rPr>
-      <w:t>12</w:t>
+      <w:t>10</w:t>
     </w:r>
     <w:r>
       <w:rPr>
@@ -5813,7 +5660,7 @@
 </file>
 
 <file path=customXml/itemProps1.xml><?xml version="1.0" encoding="utf-8"?>
-<ds:datastoreItem xmlns:ds="http://schemas.openxmlformats.org/officeDocument/2006/customXml" ds:itemID="{B11279CE-716D-4ACE-9F16-AB019BCAD2A5}">
+<ds:datastoreItem xmlns:ds="http://schemas.openxmlformats.org/officeDocument/2006/customXml" ds:itemID="{9B9B39EB-89E5-4E70-8156-F9285B79A514}">
   <ds:schemaRefs>
     <ds:schemaRef ds:uri="http://schemas.openxmlformats.org/officeDocument/2006/bibliography"/>
   </ds:schemaRefs>

</xml_diff>

<commit_message>
ábrajegyzék + első ábra magyarázat
</commit_message>
<xml_diff>
--- a/diplomaterv.docx
+++ b/diplomaterv.docx
@@ -1132,14 +1132,7 @@
             <w:rStyle w:val="Hiperhivatkozs"/>
             <w:noProof/>
           </w:rPr>
-          <w:t>3.1.1 Back-en</w:t>
-        </w:r>
-        <w:r>
-          <w:rPr>
-            <w:rStyle w:val="Hiperhivatkozs"/>
-            <w:noProof/>
-          </w:rPr>
-          <w:t>d</w:t>
+          <w:t>3.1.1 Back-end</w:t>
         </w:r>
         <w:r>
           <w:rPr>
@@ -1472,6 +1465,15 @@
       </w:hyperlink>
     </w:p>
     <w:p>
+      <w:pPr>
+        <w:ind w:firstLine="0"/>
+        <w:rPr>
+          <w:b/>
+          <w:bCs/>
+          <w:sz w:val="20"/>
+          <w:szCs w:val="20"/>
+        </w:rPr>
+      </w:pPr>
       <w:r>
         <w:rPr>
           <w:b/>
@@ -1479,11 +1481,107 @@
         </w:rPr>
         <w:fldChar w:fldCharType="end"/>
       </w:r>
-    </w:p>
-    <w:p>
-      <w:pPr>
-        <w:pStyle w:val="Kpalrs"/>
-      </w:pPr>
+      <w:r>
+        <w:br w:type="page"/>
+      </w:r>
+    </w:p>
+    <w:p>
+      <w:pPr>
+        <w:pStyle w:val="Fejezetcmtartalomjegyzknlkl"/>
+      </w:pPr>
+      <w:r>
+        <w:lastRenderedPageBreak/>
+        <w:t>Ábrajegyzék</w:t>
+      </w:r>
+    </w:p>
+    <w:p>
+      <w:pPr>
+        <w:pStyle w:val="brajegyzk"/>
+        <w:tabs>
+          <w:tab w:val="right" w:leader="dot" w:pos="8494"/>
+        </w:tabs>
+        <w:rPr>
+          <w:rFonts w:asciiTheme="minorHAnsi" w:eastAsiaTheme="minorEastAsia" w:hAnsiTheme="minorHAnsi" w:cstheme="minorBidi"/>
+          <w:noProof/>
+          <w:sz w:val="22"/>
+          <w:szCs w:val="22"/>
+          <w:lang w:val="en-US"/>
+        </w:rPr>
+      </w:pPr>
+      <w:r>
+        <w:fldChar w:fldCharType="begin"/>
+      </w:r>
+      <w:r>
+        <w:instrText xml:space="preserve"> TOC \h \z \c "ábra" </w:instrText>
+      </w:r>
+      <w:r>
+        <w:fldChar w:fldCharType="separate"/>
+      </w:r>
+      <w:hyperlink w:anchor="_Toc462686599" w:history="1">
+        <w:r>
+          <w:rPr>
+            <w:rStyle w:val="Hiperhivatkozs"/>
+            <w:noProof/>
+          </w:rPr>
+          <w:t>ábra 1: Back end Use Case diagramja front end szempontból</w:t>
+        </w:r>
+        <w:r>
+          <w:rPr>
+            <w:noProof/>
+            <w:webHidden/>
+          </w:rPr>
+          <w:tab/>
+        </w:r>
+        <w:r>
+          <w:rPr>
+            <w:noProof/>
+            <w:webHidden/>
+          </w:rPr>
+          <w:fldChar w:fldCharType="begin"/>
+        </w:r>
+        <w:r>
+          <w:rPr>
+            <w:noProof/>
+            <w:webHidden/>
+          </w:rPr>
+          <w:instrText xml:space="preserve"> PAGEREF _Toc462686599 \h </w:instrText>
+        </w:r>
+        <w:r>
+          <w:rPr>
+            <w:noProof/>
+            <w:webHidden/>
+          </w:rPr>
+        </w:r>
+        <w:r>
+          <w:rPr>
+            <w:noProof/>
+            <w:webHidden/>
+          </w:rPr>
+          <w:fldChar w:fldCharType="separate"/>
+        </w:r>
+        <w:r>
+          <w:rPr>
+            <w:noProof/>
+            <w:webHidden/>
+          </w:rPr>
+          <w:t>11</w:t>
+        </w:r>
+        <w:r>
+          <w:rPr>
+            <w:noProof/>
+            <w:webHidden/>
+          </w:rPr>
+          <w:fldChar w:fldCharType="end"/>
+        </w:r>
+      </w:hyperlink>
+    </w:p>
+    <w:p>
+      <w:pPr>
+        <w:ind w:firstLine="0"/>
+      </w:pPr>
+      <w:r>
+        <w:fldChar w:fldCharType="end"/>
+      </w:r>
     </w:p>
     <w:p>
       <w:pPr>
@@ -2177,18 +2275,61 @@
       <w:pPr>
         <w:pStyle w:val="Kpalrs"/>
       </w:pPr>
-      <w:r>
-        <w:t>Front end és back end használati esete</w:t>
-      </w:r>
-      <w:bookmarkStart w:id="12" w:name="_GoBack"/>
+      <w:bookmarkStart w:id="12" w:name="_Toc462686599"/>
+      <w:r>
+        <w:t xml:space="preserve">ábra </w:t>
+      </w:r>
+      <w:r>
+        <w:fldChar w:fldCharType="begin"/>
+      </w:r>
+      <w:r>
+        <w:instrText xml:space="preserve"> SEQ ábra \* ARABIC </w:instrText>
+      </w:r>
+      <w:r>
+        <w:fldChar w:fldCharType="separate"/>
+      </w:r>
+      <w:r>
+        <w:rPr>
+          <w:noProof/>
+        </w:rPr>
+        <w:t>1</w:t>
+      </w:r>
+      <w:r>
+        <w:fldChar w:fldCharType="end"/>
+      </w:r>
+      <w:r>
+        <w:t>: Back end Use Case diagramja front end szempontból</w:t>
+      </w:r>
       <w:bookmarkEnd w:id="12"/>
     </w:p>
-    <w:p/>
+    <w:p>
+      <w:r>
+        <w:t xml:space="preserve">A Unified Modeling Language (UML) 2 Use case diagramon látható a front end, mint aktor. A </w:t>
+      </w:r>
+      <w:r>
+        <w:t>„</w:t>
+      </w:r>
+      <w:r>
+        <w:t>valid POST request</w:t>
+      </w:r>
+      <w:r>
+        <w:t>”</w:t>
+      </w:r>
+      <w:r>
+        <w:t xml:space="preserve"> </w:t>
+      </w:r>
+      <w:r>
+        <w:t>nevű use case jelképezi a back end határát, a beérkező kérésk feldolgozását. Ez a „kapott oldalak feldolgozása” használati esettel van asszociálva, ami maga a magja a szolgáltatásnak. Ennek a magnak részegysége az „algoritmus futtatása az adatokon” használati eset, mely minden esetben lefut (ezt jelöli az „include” stereotype a dependecia mellett), mégis kiemelendő.</w:t>
+      </w:r>
+      <w:bookmarkStart w:id="13" w:name="_GoBack"/>
+      <w:bookmarkEnd w:id="13"/>
+    </w:p>
     <w:p>
       <w:pPr>
         <w:pStyle w:val="Cmsor4"/>
       </w:pPr>
       <w:r>
+        <w:lastRenderedPageBreak/>
         <w:t>A s</w:t>
       </w:r>
       <w:r>
@@ -2211,83 +2352,83 @@
     </w:p>
     <w:p>
       <w:r>
+        <w:t xml:space="preserve">A legfontosabb, hogy képes egy URL, vagy egy URL tömb feldolgozására, melyet az Uri </w:t>
+      </w:r>
+      <w:r>
+        <w:t xml:space="preserve">nevesített </w:t>
+      </w:r>
+      <w:r>
+        <w:t>bemeneti paraméteren keresztül vár.</w:t>
+      </w:r>
+      <w:r>
+        <w:t xml:space="preserve"> A feldolgozás</w:t>
+      </w:r>
+      <w:r>
+        <w:t xml:space="preserve"> során vagy a megadott honlap adatait használja fel, vagy ennek egy aznap mentett (gyorsítót</w:t>
+      </w:r>
+      <w:r>
+        <w:t>árazott / cache-elt) verzióját.</w:t>
+      </w:r>
+    </w:p>
+    <w:p>
+      <w:r>
+        <w:t>Másodsorban képes egy megadott elérési útvonalon lévő text állományból kiolvasni az URL-eket (soronként egy URL-t) és ezeken elvégezni a fent említett feldolgozást. Ehez a működéshez a Path paramétert kell használni a script indításakor.</w:t>
+      </w:r>
+    </w:p>
+    <w:p>
+      <w:r>
+        <w:t xml:space="preserve">A harmadik típus használatához a UseSaved paramétert kell </w:t>
+      </w:r>
+      <w:r>
+        <w:t>megadni</w:t>
+      </w:r>
+      <w:r>
+        <w:t xml:space="preserve"> bemenő érték nélkül. Ennek a kapcsoló (switch) fajtájú paraméternek a jelenléte indikálja, hogy </w:t>
+      </w:r>
+      <w:r>
+        <w:t>a mentett adatok alapján kell futtatni a programot.</w:t>
+      </w:r>
+      <w:r>
+        <w:t xml:space="preserve"> Így az eddigi futtatások során keletkezett adatokon fog lefutni a kiértékelés, melyek már nem HTML formában vannak tárolva, hanem xml (Extensible Markup Language) fájlokban.</w:t>
+      </w:r>
+    </w:p>
+    <w:p>
+      <w:r>
+        <w:t>Látható, hogy a három bemenetből kettő csak kényelmi szempontból szerepel, mivel ugyan azt a szerepet töltik be. Annyiban szerencsés egy fájlból beolvasó módot is alkalmazni, hogy így nem vagyunk ráutalva a pipeline használatára, ez fontos lehet a processek közötti kommunikációban</w:t>
+      </w:r>
+      <w:r>
+        <w:t>, ha nem közvetlenül az URL-eket szolgáltató folyamat indítja a scriptet. Fordítva pedig hasznos a pipeline-ra hagy</w:t>
+      </w:r>
+      <w:r>
+        <w:t>atkozni, ha közvetlenül indítható egy másik programból, vagy kézzel hívjuk meg a scriptet, mondjuk, ha csak egy bemeneti URL-t tartalmazna a fájl, amit beolvas. Ebben a két esetben az az elvárás, hogy a megadott webcímeken lévő adatokat beolvassa és átalakítsa a script programozottan kezelhető struktúrába</w:t>
+      </w:r>
+      <w:r>
+        <w:t>. Az adatokat és a lapokat későbbi offline tesztelés céljából a</w:t>
+      </w:r>
+      <w:r>
+        <w:t xml:space="preserve"> script képes elmenteni</w:t>
+      </w:r>
+      <w:r>
+        <w:t>.</w:t>
+      </w:r>
+    </w:p>
+    <w:p>
+      <w:r>
+        <w:t xml:space="preserve">A maradék esetben már </w:t>
+      </w:r>
+      <w:r>
+        <w:t>strukturált</w:t>
+      </w:r>
+      <w:r>
+        <w:t xml:space="preserve"> adatok kerülnek visszaolvasásra, így nincs szükség átalakításra. Ezután mindhárom esetben véget ér a script futása, innentől az algoritmusnak kerülnek átadásra az adatok, illetve ennek visszatérési értéke továbbadódik a hívónak.</w:t>
+      </w:r>
+    </w:p>
+    <w:p>
+      <w:pPr>
+        <w:pStyle w:val="Cmsor4"/>
+      </w:pPr>
+      <w:r>
         <w:lastRenderedPageBreak/>
-        <w:t xml:space="preserve">A legfontosabb, hogy képes egy URL, vagy egy URL tömb feldolgozására, melyet az Uri </w:t>
-      </w:r>
-      <w:r>
-        <w:t xml:space="preserve">nevesített </w:t>
-      </w:r>
-      <w:r>
-        <w:t>bemeneti paraméteren keresztül vár.</w:t>
-      </w:r>
-      <w:r>
-        <w:t xml:space="preserve"> A feldolgozás</w:t>
-      </w:r>
-      <w:r>
-        <w:t xml:space="preserve"> során vagy a megadott honlap adatait használja fel, vagy ennek egy aznap mentett (gyorsítót</w:t>
-      </w:r>
-      <w:r>
-        <w:t>árazott / cache-elt) verzióját.</w:t>
-      </w:r>
-    </w:p>
-    <w:p>
-      <w:r>
-        <w:t>Másodsorban képes egy megadott elérési útvonalon lévő text állományból kiolvasni az URL-eket (soronként egy URL-t) és ezeken elvégezni a fent említett feldolgozást. Ehez a működéshez a Path paramétert kell használni a script indításakor.</w:t>
-      </w:r>
-    </w:p>
-    <w:p>
-      <w:r>
-        <w:t xml:space="preserve">A harmadik típus használatához a UseSaved paramétert kell </w:t>
-      </w:r>
-      <w:r>
-        <w:t>megadni</w:t>
-      </w:r>
-      <w:r>
-        <w:t xml:space="preserve"> bemenő érték nélkül. Ennek a kapcsoló (switch) fajtájú paraméternek a jelenléte indikálja, hogy </w:t>
-      </w:r>
-      <w:r>
-        <w:t>a mentett adatok alapján kell futtatni a programot.</w:t>
-      </w:r>
-      <w:r>
-        <w:t xml:space="preserve"> Így az eddigi futtatások során keletkezett adatokon fog lefutni a kiértékelés, melyek már nem HTML formában vannak tárolva, hanem xml (Extensible Markup Language) fájlokban.</w:t>
-      </w:r>
-    </w:p>
-    <w:p>
-      <w:r>
-        <w:t>Látható, hogy a három bemenetből kettő csak kényelmi szempontból szerepel, mivel ugyan azt a szerepet töltik be. Annyiban szerencsés egy fájlból beolvasó módot is alkalmazni, hogy így nem vagyunk ráutalva a pipeline használatára, ez fontos lehet a processek közötti kommunikációban</w:t>
-      </w:r>
-      <w:r>
-        <w:t>, ha nem közvetlenül az URL-eket szolgáltató folyamat indítja a scriptet. Fordítva pedig hasznos a pipeline-ra hagy</w:t>
-      </w:r>
-      <w:r>
-        <w:t>atkozni, ha közvetlenül indítható egy másik programból, vagy kézzel hívjuk meg a scriptet, mondjuk, ha csak egy bemeneti URL-t tartalmazna a fájl, amit beolvas. Ebben a két esetben az az elvárás, hogy a megadott webcímeken lévő adatokat beolvassa és átalakítsa a script programozottan kezelhető struktúrába</w:t>
-      </w:r>
-      <w:r>
-        <w:t>. Az adatokat és a lapokat későbbi offline tesztelés céljából a</w:t>
-      </w:r>
-      <w:r>
-        <w:t xml:space="preserve"> script képes elmenteni</w:t>
-      </w:r>
-      <w:r>
-        <w:t>.</w:t>
-      </w:r>
-    </w:p>
-    <w:p>
-      <w:r>
-        <w:t xml:space="preserve">A maradék esetben már </w:t>
-      </w:r>
-      <w:r>
-        <w:t>strukturált</w:t>
-      </w:r>
-      <w:r>
-        <w:t xml:space="preserve"> adatok kerülnek visszaolvasásra, így nincs szükség átalakításra. Ezután mindhárom esetben véget ér a script futása, innentől az algoritmusnak kerülnek átadásra az adatok, illetve ennek visszatérési értéke továbbadódik a hívónak.</w:t>
-      </w:r>
-    </w:p>
-    <w:p>
-      <w:pPr>
-        <w:pStyle w:val="Cmsor4"/>
-      </w:pPr>
-      <w:r>
         <w:t xml:space="preserve">A </w:t>
       </w:r>
       <w:r>
@@ -2320,11 +2461,7 @@
         <w:t>t jelent az</w:t>
       </w:r>
       <w:r>
-        <w:t xml:space="preserve"> implementációban. A PoweShell 2016. </w:t>
-      </w:r>
-      <w:r>
-        <w:lastRenderedPageBreak/>
-        <w:t>augusztusig nem is volt elérhető, csak Windowson. Most már elérhető nyílt forrású GitHub projektként és használható Linuxon és OSX-en</w:t>
+        <w:t xml:space="preserve"> implementációban. A PoweShell 2016. augusztusig nem is volt elérhető, csak Windowson. Most már elérhető nyílt forrású GitHub projektként és használható Linuxon és OSX-en</w:t>
       </w:r>
       <w:r>
         <w:t>.</w:t>
@@ -2467,6 +2604,7 @@
         <w:rPr>
           <w:lang w:val="en-US"/>
         </w:rPr>
+        <w:lastRenderedPageBreak/>
         <w:t>Link</w:t>
       </w:r>
       <w:r>
@@ -2481,11 +2619,7 @@
         <w:t xml:space="preserve">Ez a script ugyan nincs elérhetővé téve a REST endpointon keresztül, tehát nincs rá épülő front end szolgáltatás, viszont stand alone alkalmazásként használva a scriptcsomagot nagyon hasznos. Azt a használati esetet fedi le, mikor  a felhasználó nem kifejezetten kiválasztott különböző márkájú, vagy évjáratú autókat akar összehasonlítani, amit biztosít maga a scraper és a comparator, hanem azt az esetet, mikor a felhasználó kihasználná az egymás mellé helyezés és rangsorolás adta lehetőségeket. </w:t>
       </w:r>
       <w:r>
-        <w:t xml:space="preserve">Tehát például </w:t>
-      </w:r>
-      <w:r>
-        <w:lastRenderedPageBreak/>
-        <w:t xml:space="preserve">van egy felhasználó, akinek megvannak a preferenciái: adott márkát keres (Suzuki), azon belül adott típust (Swift), meghatározott korút (2010 és utána gyártott), és természetesen van egy büdzséje a vásárlásra (max 4 millió forint). Ezek alapján futtat egy keresést a Hasznaltauto.hu-n és kap egy eredményt (majdnem száz autóhirdetés). </w:t>
+        <w:t xml:space="preserve">Tehát például van egy felhasználó, akinek megvannak a preferenciái: adott márkát keres (Suzuki), azon belül adott típust (Swift), meghatározott korút (2010 és utána gyártott), és természetesen van egy büdzséje a vásárlásra (max 4 millió forint). Ezek alapján futtat egy keresést a Hasznaltauto.hu-n és kap egy eredményt (majdnem száz autóhirdetés). </w:t>
       </w:r>
     </w:p>
     <w:p>
@@ -2523,23 +2657,23 @@
       <w:pPr>
         <w:pStyle w:val="Cmsor1"/>
       </w:pPr>
-      <w:bookmarkStart w:id="13" w:name="_Toc462647082"/>
+      <w:bookmarkStart w:id="14" w:name="_Toc462647082"/>
       <w:r>
         <w:lastRenderedPageBreak/>
         <w:t>Összefoglalás</w:t>
       </w:r>
-      <w:bookmarkEnd w:id="13"/>
+      <w:bookmarkEnd w:id="14"/>
     </w:p>
     <w:p>
       <w:pPr>
         <w:pStyle w:val="Cmsor1"/>
       </w:pPr>
-      <w:bookmarkStart w:id="14" w:name="_Toc462647083"/>
+      <w:bookmarkStart w:id="15" w:name="_Toc462647083"/>
       <w:r>
         <w:lastRenderedPageBreak/>
         <w:t>Irodalomjegyzék</w:t>
       </w:r>
-      <w:bookmarkEnd w:id="14"/>
+      <w:bookmarkEnd w:id="15"/>
     </w:p>
     <w:p>
       <w:pPr>
@@ -2548,7 +2682,7 @@
       <w:r>
         <w:t xml:space="preserve"> </w:t>
       </w:r>
-      <w:bookmarkStart w:id="15" w:name="_Ref455415234"/>
+      <w:bookmarkStart w:id="16" w:name="_Ref455415234"/>
       <w:r>
         <w:t xml:space="preserve">TechNet: </w:t>
       </w:r>
@@ -2572,13 +2706,13 @@
       <w:r>
         <w:t xml:space="preserve"> (revision 15:03, 4 July 2016)</w:t>
       </w:r>
-      <w:bookmarkEnd w:id="15"/>
+      <w:bookmarkEnd w:id="16"/>
     </w:p>
     <w:p>
       <w:pPr>
         <w:pStyle w:val="Irodalomjegyzksor"/>
       </w:pPr>
-      <w:bookmarkStart w:id="16" w:name="_Ref461454255"/>
+      <w:bookmarkStart w:id="17" w:name="_Ref461454255"/>
       <w:r>
         <w:t xml:space="preserve">TechNet: </w:t>
       </w:r>
@@ -2608,13 +2742,13 @@
       <w:r>
         <w:t xml:space="preserve"> (revision 09:57, 10 September 2016)</w:t>
       </w:r>
-      <w:bookmarkEnd w:id="16"/>
+      <w:bookmarkEnd w:id="17"/>
     </w:p>
     <w:p>
       <w:pPr>
         <w:pStyle w:val="Irodalomjegyzksor"/>
       </w:pPr>
-      <w:bookmarkStart w:id="17" w:name="_Ref461454279"/>
+      <w:bookmarkStart w:id="18" w:name="_Ref461454279"/>
       <w:r>
         <w:t xml:space="preserve">TechNet: </w:t>
       </w:r>
@@ -2638,13 +2772,13 @@
       <w:r>
         <w:t xml:space="preserve"> (revision 09:58, 10 September 2016)</w:t>
       </w:r>
-      <w:bookmarkEnd w:id="17"/>
+      <w:bookmarkEnd w:id="18"/>
     </w:p>
     <w:p>
       <w:pPr>
         <w:pStyle w:val="Irodalomjegyzksor"/>
       </w:pPr>
-      <w:bookmarkStart w:id="18" w:name="_Ref461453782"/>
+      <w:bookmarkStart w:id="19" w:name="_Ref461453782"/>
       <w:r>
         <w:t xml:space="preserve">MSDN: </w:t>
       </w:r>
@@ -2668,13 +2802,13 @@
       <w:r>
         <w:t xml:space="preserve"> (revision, 14:25, 12 September 2016)</w:t>
       </w:r>
-      <w:bookmarkEnd w:id="18"/>
+      <w:bookmarkEnd w:id="19"/>
     </w:p>
     <w:p>
       <w:pPr>
         <w:pStyle w:val="Irodalomjegyzksor"/>
       </w:pPr>
-      <w:bookmarkStart w:id="19" w:name="_Ref461453778"/>
+      <w:bookmarkStart w:id="20" w:name="_Ref461453778"/>
       <w:r>
         <w:t xml:space="preserve">PowerShell Team: </w:t>
       </w:r>
@@ -2698,7 +2832,7 @@
       <w:r>
         <w:t xml:space="preserve"> (revision, 14:22, 12 September 2016)</w:t>
       </w:r>
-      <w:bookmarkEnd w:id="19"/>
+      <w:bookmarkEnd w:id="20"/>
     </w:p>
     <w:p>
       <w:pPr>
@@ -2738,7 +2872,7 @@
       <w:pPr>
         <w:pStyle w:val="Irodalomjegyzksor"/>
       </w:pPr>
-      <w:bookmarkStart w:id="20" w:name="_Ref461645609"/>
+      <w:bookmarkStart w:id="21" w:name="_Ref461645609"/>
       <w:r>
         <w:t xml:space="preserve">JuanPablo Jofre (MSDN): </w:t>
       </w:r>
@@ -2768,13 +2902,13 @@
       <w:r>
         <w:t>:42, 14 September 2016)</w:t>
       </w:r>
-      <w:bookmarkEnd w:id="20"/>
+      <w:bookmarkEnd w:id="21"/>
     </w:p>
     <w:p>
       <w:pPr>
         <w:pStyle w:val="Irodalomjegyzksor"/>
       </w:pPr>
-      <w:bookmarkStart w:id="21" w:name="_Ref461648161"/>
+      <w:bookmarkStart w:id="22" w:name="_Ref461648161"/>
       <w:r>
         <w:t xml:space="preserve">MSDN: </w:t>
       </w:r>
@@ -2798,13 +2932,13 @@
       <w:r>
         <w:t xml:space="preserve"> (revision 20:26, 14 September 2016)</w:t>
       </w:r>
-      <w:bookmarkEnd w:id="21"/>
+      <w:bookmarkEnd w:id="22"/>
     </w:p>
     <w:p>
       <w:pPr>
         <w:pStyle w:val="Irodalomjegyzksor"/>
       </w:pPr>
-      <w:bookmarkStart w:id="22" w:name="_Ref461899459"/>
+      <w:bookmarkStart w:id="23" w:name="_Ref461899459"/>
       <w:r>
         <w:t xml:space="preserve">TechNet: </w:t>
       </w:r>
@@ -2828,13 +2962,13 @@
       <w:r>
         <w:t xml:space="preserve"> (revision 18:14, 17 September 2016)</w:t>
       </w:r>
-      <w:bookmarkEnd w:id="22"/>
+      <w:bookmarkEnd w:id="23"/>
     </w:p>
     <w:p>
       <w:pPr>
         <w:pStyle w:val="Irodalomjegyzksor"/>
       </w:pPr>
-      <w:bookmarkStart w:id="23" w:name="_Ref461902893"/>
+      <w:bookmarkStart w:id="24" w:name="_Ref461902893"/>
       <w:r>
         <w:t xml:space="preserve">Bootstrap: </w:t>
       </w:r>
@@ -2858,13 +2992,13 @@
       <w:r>
         <w:t xml:space="preserve"> (revision 19:10, 17 September 2016)</w:t>
       </w:r>
-      <w:bookmarkEnd w:id="23"/>
+      <w:bookmarkEnd w:id="24"/>
     </w:p>
     <w:p>
       <w:pPr>
         <w:pStyle w:val="Irodalomjegyzksor"/>
       </w:pPr>
-      <w:bookmarkStart w:id="24" w:name="_Ref462052572"/>
+      <w:bookmarkStart w:id="25" w:name="_Ref462052572"/>
       <w:r>
         <w:t xml:space="preserve">PowerShell Team: </w:t>
       </w:r>
@@ -2888,13 +3022,13 @@
       <w:r>
         <w:t xml:space="preserve"> (revision 12:40, 19 September)</w:t>
       </w:r>
-      <w:bookmarkEnd w:id="24"/>
+      <w:bookmarkEnd w:id="25"/>
     </w:p>
     <w:p>
       <w:pPr>
         <w:pStyle w:val="Irodalomjegyzksor"/>
       </w:pPr>
-      <w:bookmarkStart w:id="25" w:name="_Ref462601270"/>
+      <w:bookmarkStart w:id="26" w:name="_Ref462601270"/>
       <w:r>
         <w:t xml:space="preserve">Wikipedia: </w:t>
       </w:r>
@@ -2918,13 +3052,13 @@
       <w:r>
         <w:t xml:space="preserve"> (revision 21:10, 25 September)</w:t>
       </w:r>
-      <w:bookmarkEnd w:id="25"/>
+      <w:bookmarkEnd w:id="26"/>
     </w:p>
     <w:p>
       <w:pPr>
         <w:pStyle w:val="Irodalomjegyzksor"/>
       </w:pPr>
-      <w:bookmarkStart w:id="26" w:name="_Ref462601070"/>
+      <w:bookmarkStart w:id="27" w:name="_Ref462601070"/>
       <w:r>
         <w:t xml:space="preserve">Wikipedia: </w:t>
       </w:r>
@@ -2948,18 +3082,18 @@
       <w:r>
         <w:t xml:space="preserve"> (revision 21:06, 25 September)</w:t>
       </w:r>
-      <w:bookmarkEnd w:id="26"/>
+      <w:bookmarkEnd w:id="27"/>
     </w:p>
     <w:p>
       <w:pPr>
         <w:pStyle w:val="Cmsor1"/>
       </w:pPr>
-      <w:bookmarkStart w:id="27" w:name="_Toc462647084"/>
+      <w:bookmarkStart w:id="28" w:name="_Toc462647084"/>
       <w:r>
         <w:lastRenderedPageBreak/>
         <w:t>Rövidítések jegyzéke</w:t>
       </w:r>
-      <w:bookmarkEnd w:id="27"/>
+      <w:bookmarkEnd w:id="28"/>
     </w:p>
     <w:tbl>
       <w:tblPr>
@@ -3297,12 +3431,12 @@
       <w:pPr>
         <w:pStyle w:val="Fejezetcimszmozsnlkl"/>
       </w:pPr>
-      <w:bookmarkStart w:id="28" w:name="_Toc462647085"/>
+      <w:bookmarkStart w:id="29" w:name="_Toc462647085"/>
       <w:r>
         <w:lastRenderedPageBreak/>
         <w:t>Függelék</w:t>
       </w:r>
-      <w:bookmarkEnd w:id="28"/>
+      <w:bookmarkEnd w:id="29"/>
     </w:p>
     <w:p/>
     <w:p/>
@@ -3385,7 +3519,7 @@
           <w:rPr>
             <w:noProof/>
           </w:rPr>
-          <w:t>5</w:t>
+          <w:t>6</w:t>
         </w:r>
         <w:r>
           <w:fldChar w:fldCharType="end"/>
@@ -3431,7 +3565,7 @@
         <w:rStyle w:val="Oldalszm"/>
         <w:noProof/>
       </w:rPr>
-      <w:t>10</w:t>
+      <w:t>11</w:t>
     </w:r>
     <w:r>
       <w:rPr>
@@ -3603,6 +3737,92 @@
     <w:numStyleLink w:val="tmutatszmozottlista"/>
   </w:abstractNum>
   <w:abstractNum w:abstractNumId="2" w15:restartNumberingAfterBreak="0">
+    <w:nsid w:val="2E0D569E"/>
+    <w:multiLevelType w:val="hybridMultilevel"/>
+    <w:tmpl w:val="52F2A0E4"/>
+    <w:lvl w:ilvl="0" w:tplc="A9222824">
+      <w:start w:val="1"/>
+      <w:numFmt w:val="decimal"/>
+      <w:lvlText w:val="%1."/>
+      <w:lvlJc w:val="left"/>
+      <w:pPr>
+        <w:ind w:left="1440" w:hanging="360"/>
+      </w:pPr>
+    </w:lvl>
+    <w:lvl w:ilvl="1" w:tplc="04090019" w:tentative="1">
+      <w:start w:val="1"/>
+      <w:numFmt w:val="lowerLetter"/>
+      <w:lvlText w:val="%2."/>
+      <w:lvlJc w:val="left"/>
+      <w:pPr>
+        <w:ind w:left="2160" w:hanging="360"/>
+      </w:pPr>
+    </w:lvl>
+    <w:lvl w:ilvl="2" w:tplc="0409001B" w:tentative="1">
+      <w:start w:val="1"/>
+      <w:numFmt w:val="lowerRoman"/>
+      <w:lvlText w:val="%3."/>
+      <w:lvlJc w:val="right"/>
+      <w:pPr>
+        <w:ind w:left="2880" w:hanging="180"/>
+      </w:pPr>
+    </w:lvl>
+    <w:lvl w:ilvl="3" w:tplc="0409000F" w:tentative="1">
+      <w:start w:val="1"/>
+      <w:numFmt w:val="decimal"/>
+      <w:lvlText w:val="%4."/>
+      <w:lvlJc w:val="left"/>
+      <w:pPr>
+        <w:ind w:left="3600" w:hanging="360"/>
+      </w:pPr>
+    </w:lvl>
+    <w:lvl w:ilvl="4" w:tplc="04090019" w:tentative="1">
+      <w:start w:val="1"/>
+      <w:numFmt w:val="lowerLetter"/>
+      <w:lvlText w:val="%5."/>
+      <w:lvlJc w:val="left"/>
+      <w:pPr>
+        <w:ind w:left="4320" w:hanging="360"/>
+      </w:pPr>
+    </w:lvl>
+    <w:lvl w:ilvl="5" w:tplc="0409001B" w:tentative="1">
+      <w:start w:val="1"/>
+      <w:numFmt w:val="lowerRoman"/>
+      <w:lvlText w:val="%6."/>
+      <w:lvlJc w:val="right"/>
+      <w:pPr>
+        <w:ind w:left="5040" w:hanging="180"/>
+      </w:pPr>
+    </w:lvl>
+    <w:lvl w:ilvl="6" w:tplc="0409000F" w:tentative="1">
+      <w:start w:val="1"/>
+      <w:numFmt w:val="decimal"/>
+      <w:lvlText w:val="%7."/>
+      <w:lvlJc w:val="left"/>
+      <w:pPr>
+        <w:ind w:left="5760" w:hanging="360"/>
+      </w:pPr>
+    </w:lvl>
+    <w:lvl w:ilvl="7" w:tplc="04090019" w:tentative="1">
+      <w:start w:val="1"/>
+      <w:numFmt w:val="lowerLetter"/>
+      <w:lvlText w:val="%8."/>
+      <w:lvlJc w:val="left"/>
+      <w:pPr>
+        <w:ind w:left="6480" w:hanging="360"/>
+      </w:pPr>
+    </w:lvl>
+    <w:lvl w:ilvl="8" w:tplc="0409001B" w:tentative="1">
+      <w:start w:val="1"/>
+      <w:numFmt w:val="lowerRoman"/>
+      <w:lvlText w:val="%9."/>
+      <w:lvlJc w:val="right"/>
+      <w:pPr>
+        <w:ind w:left="7200" w:hanging="180"/>
+      </w:pPr>
+    </w:lvl>
+  </w:abstractNum>
+  <w:abstractNum w:abstractNumId="3" w15:restartNumberingAfterBreak="0">
     <w:nsid w:val="3353475A"/>
     <w:multiLevelType w:val="multilevel"/>
     <w:tmpl w:val="418E4214"/>
@@ -3689,7 +3909,93 @@
       </w:pPr>
     </w:lvl>
   </w:abstractNum>
-  <w:abstractNum w:abstractNumId="3" w15:restartNumberingAfterBreak="0">
+  <w:abstractNum w:abstractNumId="4" w15:restartNumberingAfterBreak="0">
+    <w:nsid w:val="413C587E"/>
+    <w:multiLevelType w:val="hybridMultilevel"/>
+    <w:tmpl w:val="3D147234"/>
+    <w:lvl w:ilvl="0" w:tplc="CE6A770C">
+      <w:start w:val="1"/>
+      <w:numFmt w:val="decimal"/>
+      <w:lvlText w:val="%1."/>
+      <w:lvlJc w:val="left"/>
+      <w:pPr>
+        <w:ind w:left="720" w:hanging="360"/>
+      </w:pPr>
+    </w:lvl>
+    <w:lvl w:ilvl="1" w:tplc="04090019" w:tentative="1">
+      <w:start w:val="1"/>
+      <w:numFmt w:val="lowerLetter"/>
+      <w:lvlText w:val="%2."/>
+      <w:lvlJc w:val="left"/>
+      <w:pPr>
+        <w:ind w:left="1440" w:hanging="360"/>
+      </w:pPr>
+    </w:lvl>
+    <w:lvl w:ilvl="2" w:tplc="0409001B" w:tentative="1">
+      <w:start w:val="1"/>
+      <w:numFmt w:val="lowerRoman"/>
+      <w:lvlText w:val="%3."/>
+      <w:lvlJc w:val="right"/>
+      <w:pPr>
+        <w:ind w:left="2160" w:hanging="180"/>
+      </w:pPr>
+    </w:lvl>
+    <w:lvl w:ilvl="3" w:tplc="0409000F" w:tentative="1">
+      <w:start w:val="1"/>
+      <w:numFmt w:val="decimal"/>
+      <w:lvlText w:val="%4."/>
+      <w:lvlJc w:val="left"/>
+      <w:pPr>
+        <w:ind w:left="2880" w:hanging="360"/>
+      </w:pPr>
+    </w:lvl>
+    <w:lvl w:ilvl="4" w:tplc="04090019" w:tentative="1">
+      <w:start w:val="1"/>
+      <w:numFmt w:val="lowerLetter"/>
+      <w:lvlText w:val="%5."/>
+      <w:lvlJc w:val="left"/>
+      <w:pPr>
+        <w:ind w:left="3600" w:hanging="360"/>
+      </w:pPr>
+    </w:lvl>
+    <w:lvl w:ilvl="5" w:tplc="0409001B" w:tentative="1">
+      <w:start w:val="1"/>
+      <w:numFmt w:val="lowerRoman"/>
+      <w:lvlText w:val="%6."/>
+      <w:lvlJc w:val="right"/>
+      <w:pPr>
+        <w:ind w:left="4320" w:hanging="180"/>
+      </w:pPr>
+    </w:lvl>
+    <w:lvl w:ilvl="6" w:tplc="0409000F" w:tentative="1">
+      <w:start w:val="1"/>
+      <w:numFmt w:val="decimal"/>
+      <w:lvlText w:val="%7."/>
+      <w:lvlJc w:val="left"/>
+      <w:pPr>
+        <w:ind w:left="5040" w:hanging="360"/>
+      </w:pPr>
+    </w:lvl>
+    <w:lvl w:ilvl="7" w:tplc="04090019" w:tentative="1">
+      <w:start w:val="1"/>
+      <w:numFmt w:val="lowerLetter"/>
+      <w:lvlText w:val="%8."/>
+      <w:lvlJc w:val="left"/>
+      <w:pPr>
+        <w:ind w:left="5760" w:hanging="360"/>
+      </w:pPr>
+    </w:lvl>
+    <w:lvl w:ilvl="8" w:tplc="0409001B" w:tentative="1">
+      <w:start w:val="1"/>
+      <w:numFmt w:val="lowerRoman"/>
+      <w:lvlText w:val="%9."/>
+      <w:lvlJc w:val="right"/>
+      <w:pPr>
+        <w:ind w:left="6480" w:hanging="180"/>
+      </w:pPr>
+    </w:lvl>
+  </w:abstractNum>
+  <w:abstractNum w:abstractNumId="5" w15:restartNumberingAfterBreak="0">
     <w:nsid w:val="6AFC1994"/>
     <w:multiLevelType w:val="multilevel"/>
     <w:tmpl w:val="907A15EC"/>
@@ -3832,7 +4138,7 @@
       </w:rPr>
     </w:lvl>
   </w:abstractNum>
-  <w:abstractNum w:abstractNumId="4" w15:restartNumberingAfterBreak="0">
+  <w:abstractNum w:abstractNumId="6" w15:restartNumberingAfterBreak="0">
     <w:nsid w:val="799C3B84"/>
     <w:multiLevelType w:val="multilevel"/>
     <w:tmpl w:val="A052E1AE"/>
@@ -3973,7 +4279,7 @@
       </w:rPr>
     </w:lvl>
   </w:abstractNum>
-  <w:abstractNum w:abstractNumId="5" w15:restartNumberingAfterBreak="0">
+  <w:abstractNum w:abstractNumId="7" w15:restartNumberingAfterBreak="0">
     <w:nsid w:val="7CE6451A"/>
     <w:multiLevelType w:val="multilevel"/>
     <w:tmpl w:val="907A15EC"/>
@@ -4120,19 +4426,25 @@
     <w:abstractNumId w:val="0"/>
   </w:num>
   <w:num w:numId="2">
-    <w:abstractNumId w:val="4"/>
+    <w:abstractNumId w:val="6"/>
   </w:num>
   <w:num w:numId="3">
-    <w:abstractNumId w:val="2"/>
+    <w:abstractNumId w:val="3"/>
   </w:num>
   <w:num w:numId="4">
     <w:abstractNumId w:val="1"/>
   </w:num>
   <w:num w:numId="5">
+    <w:abstractNumId w:val="7"/>
+  </w:num>
+  <w:num w:numId="6">
     <w:abstractNumId w:val="5"/>
   </w:num>
-  <w:num w:numId="6">
-    <w:abstractNumId w:val="3"/>
+  <w:num w:numId="7">
+    <w:abstractNumId w:val="2"/>
+  </w:num>
+  <w:num w:numId="8">
+    <w:abstractNumId w:val="4"/>
   </w:num>
 </w:numbering>
 </file>
@@ -5126,7 +5438,7 @@
     <w:next w:val="Norml"/>
     <w:autoRedefine/>
     <w:qFormat/>
-    <w:rsid w:val="003A595A"/>
+    <w:rsid w:val="002F79AA"/>
     <w:pPr>
       <w:spacing w:before="120" w:after="240"/>
       <w:ind w:firstLine="0"/>
@@ -5390,6 +5702,18 @@
         <w:insideV w:val="single" w:sz="4" w:space="0" w:color="auto"/>
       </w:tblBorders>
     </w:tblPr>
+  </w:style>
+  <w:style w:type="paragraph" w:styleId="brajegyzk">
+    <w:name w:val="table of figures"/>
+    <w:basedOn w:val="Norml"/>
+    <w:next w:val="Norml"/>
+    <w:uiPriority w:val="99"/>
+    <w:unhideWhenUsed/>
+    <w:rsid w:val="00773E62"/>
+    <w:pPr>
+      <w:spacing w:after="0"/>
+      <w:ind w:firstLine="0"/>
+    </w:pPr>
   </w:style>
 </w:styles>
 </file>
@@ -5660,7 +5984,7 @@
 </file>
 
 <file path=customXml/itemProps1.xml><?xml version="1.0" encoding="utf-8"?>
-<ds:datastoreItem xmlns:ds="http://schemas.openxmlformats.org/officeDocument/2006/customXml" ds:itemID="{9B9B39EB-89E5-4E70-8156-F9285B79A514}">
+<ds:datastoreItem xmlns:ds="http://schemas.openxmlformats.org/officeDocument/2006/customXml" ds:itemID="{AECE0B24-7086-4B7E-9791-933F44F88208}">
   <ds:schemaRefs>
     <ds:schemaRef ds:uri="http://schemas.openxmlformats.org/officeDocument/2006/bibliography"/>
   </ds:schemaRefs>

</xml_diff>

<commit_message>
Back end funkcionális terv done
</commit_message>
<xml_diff>
--- a/diplomaterv.docx
+++ b/diplomaterv.docx
@@ -21,7 +21,15 @@
         <w:t>tanszék saját előírása szerint</w:t>
       </w:r>
       <w:r>
-        <w:t xml:space="preserve"> vagy a tanszéki adminisztrációban lehet átvenni, és a tanszéki pecséttel ellátott, a tanszékvezető által aláírt lapot kell belefűzni a leadott munkába, vagy a tanszékvezető által elektronikusan jóváhagyott feladatkiírást kell a Diplomaterv Portálról letölteni és a leadott munkába belefűzni (ezen oldal HELYETT, ez az oldal csak útmutatás). Az elektronikusan feltöltött dolgozatban már nem kell megismételni a feladatkiírást.</w:t>
+        <w:t xml:space="preserve"> vagy a tanszéki </w:t>
+      </w:r>
+      <w:proofErr w:type="gramStart"/>
+      <w:r>
+        <w:t>adminisztrációban</w:t>
+      </w:r>
+      <w:proofErr w:type="gramEnd"/>
+      <w:r>
+        <w:t xml:space="preserve"> lehet átvenni, és a tanszéki pecséttel ellátott, a tanszékvezető által aláírt lapot kell belefűzni a leadott munkába, vagy a tanszékvezető által elektronikusan jóváhagyott feladatkiírást kell a Diplomaterv Portálról letölteni és a leadott munkába belefűzni (ezen oldal HELYETT, ez az oldal csak útmutatás). Az elektronikusan feltöltött dolgozatban már nem kell megismételni a feladatkiírást.</w:t>
       </w:r>
     </w:p>
     <w:p>
@@ -137,7 +145,7 @@
         <w:pStyle w:val="Cm"/>
       </w:pPr>
       <w:r>
-        <w:t>automatizált adatgyűjtés</w:t>
+        <w:t>Web scraping powershellel</w:t>
       </w:r>
     </w:p>
     <w:p>
@@ -145,13 +153,10 @@
         <w:pStyle w:val="Alcm"/>
       </w:pPr>
       <w:r>
-        <w:t xml:space="preserve">HTML </w:t>
-      </w:r>
-      <w:r>
-        <w:t xml:space="preserve">kiértékelés </w:t>
-      </w:r>
-      <w:r>
-        <w:t>Powershellel</w:t>
+        <w:t>Automatizált adatgyűjtés</w:t>
+      </w:r>
+      <w:r>
+        <w:t xml:space="preserve"> a világhálón</w:t>
       </w:r>
     </w:p>
     <w:p>
@@ -225,6 +230,7 @@
                                 <w:smallCaps/>
                               </w:rPr>
                             </w:pPr>
+                            <w:proofErr w:type="gramStart"/>
                             <w:r>
                               <w:rPr>
                                 <w:smallCaps/>
@@ -237,6 +243,7 @@
                               </w:rPr>
                               <w:t>ek</w:t>
                             </w:r>
+                            <w:proofErr w:type="gramEnd"/>
                           </w:p>
                           <w:p>
                             <w:pPr>
@@ -318,6 +325,7 @@
                           <w:smallCaps/>
                         </w:rPr>
                       </w:pPr>
+                      <w:proofErr w:type="gramStart"/>
                       <w:r>
                         <w:rPr>
                           <w:smallCaps/>
@@ -330,6 +338,7 @@
                         </w:rPr>
                         <w:t>ek</w:t>
                       </w:r>
+                      <w:proofErr w:type="gramEnd"/>
                     </w:p>
                     <w:p>
                       <w:pPr>
@@ -461,7 +470,7 @@
             <w:noProof/>
             <w:webHidden/>
           </w:rPr>
-          <w:t>5</w:t>
+          <w:t>6</w:t>
         </w:r>
         <w:r>
           <w:rPr>
@@ -531,7 +540,7 @@
             <w:noProof/>
             <w:webHidden/>
           </w:rPr>
-          <w:t>6</w:t>
+          <w:t>7</w:t>
         </w:r>
         <w:r>
           <w:rPr>
@@ -601,7 +610,7 @@
             <w:noProof/>
             <w:webHidden/>
           </w:rPr>
-          <w:t>7</w:t>
+          <w:t>8</w:t>
         </w:r>
         <w:r>
           <w:rPr>
@@ -671,7 +680,7 @@
             <w:noProof/>
             <w:webHidden/>
           </w:rPr>
-          <w:t>8</w:t>
+          <w:t>9</w:t>
         </w:r>
         <w:r>
           <w:rPr>
@@ -743,7 +752,7 @@
             <w:noProof/>
             <w:webHidden/>
           </w:rPr>
-          <w:t>8</w:t>
+          <w:t>9</w:t>
         </w:r>
         <w:r>
           <w:rPr>
@@ -815,7 +824,7 @@
             <w:noProof/>
             <w:webHidden/>
           </w:rPr>
-          <w:t>8</w:t>
+          <w:t>9</w:t>
         </w:r>
         <w:r>
           <w:rPr>
@@ -887,7 +896,7 @@
             <w:noProof/>
             <w:webHidden/>
           </w:rPr>
-          <w:t>9</w:t>
+          <w:t>10</w:t>
         </w:r>
         <w:r>
           <w:rPr>
@@ -959,7 +968,7 @@
             <w:noProof/>
             <w:webHidden/>
           </w:rPr>
-          <w:t>9</w:t>
+          <w:t>10</w:t>
         </w:r>
         <w:r>
           <w:rPr>
@@ -1029,7 +1038,7 @@
             <w:noProof/>
             <w:webHidden/>
           </w:rPr>
-          <w:t>10</w:t>
+          <w:t>11</w:t>
         </w:r>
         <w:r>
           <w:rPr>
@@ -1101,7 +1110,7 @@
             <w:noProof/>
             <w:webHidden/>
           </w:rPr>
-          <w:t>10</w:t>
+          <w:t>11</w:t>
         </w:r>
         <w:r>
           <w:rPr>
@@ -1132,7 +1141,21 @@
             <w:rStyle w:val="Hiperhivatkozs"/>
             <w:noProof/>
           </w:rPr>
-          <w:t>3.1.1 Back-end</w:t>
+          <w:t>3.1.1 Back</w:t>
+        </w:r>
+        <w:r>
+          <w:rPr>
+            <w:rStyle w:val="Hiperhivatkozs"/>
+            <w:noProof/>
+          </w:rPr>
+          <w:t>-</w:t>
+        </w:r>
+        <w:r>
+          <w:rPr>
+            <w:rStyle w:val="Hiperhivatkozs"/>
+            <w:noProof/>
+          </w:rPr>
+          <w:t>end</w:t>
         </w:r>
         <w:r>
           <w:rPr>
@@ -1173,7 +1196,7 @@
             <w:noProof/>
             <w:webHidden/>
           </w:rPr>
-          <w:t>10</w:t>
+          <w:t>11</w:t>
         </w:r>
         <w:r>
           <w:rPr>
@@ -1243,7 +1266,7 @@
             <w:noProof/>
             <w:webHidden/>
           </w:rPr>
-          <w:t>13</w:t>
+          <w:t>16</w:t>
         </w:r>
         <w:r>
           <w:rPr>
@@ -1313,7 +1336,7 @@
             <w:noProof/>
             <w:webHidden/>
           </w:rPr>
-          <w:t>14</w:t>
+          <w:t>17</w:t>
         </w:r>
         <w:r>
           <w:rPr>
@@ -1383,7 +1406,7 @@
             <w:noProof/>
             <w:webHidden/>
           </w:rPr>
-          <w:t>15</w:t>
+          <w:t>18</w:t>
         </w:r>
         <w:r>
           <w:rPr>
@@ -1453,7 +1476,7 @@
             <w:noProof/>
             <w:webHidden/>
           </w:rPr>
-          <w:t>16</w:t>
+          <w:t>19</w:t>
         </w:r>
         <w:r>
           <w:rPr>
@@ -1517,7 +1540,7 @@
       <w:r>
         <w:fldChar w:fldCharType="separate"/>
       </w:r>
-      <w:hyperlink w:anchor="_Toc462686599" w:history="1">
+      <w:hyperlink w:anchor="_Toc464308001" w:history="1">
         <w:r>
           <w:rPr>
             <w:rStyle w:val="Hiperhivatkozs"/>
@@ -1544,7 +1567,7 @@
             <w:noProof/>
             <w:webHidden/>
           </w:rPr>
-          <w:instrText xml:space="preserve"> PAGEREF _Toc462686599 \h </w:instrText>
+          <w:instrText xml:space="preserve"> PAGEREF _Toc464308001 \h </w:instrText>
         </w:r>
         <w:r>
           <w:rPr>
@@ -1565,6 +1588,78 @@
             <w:webHidden/>
           </w:rPr>
           <w:t>11</w:t>
+        </w:r>
+        <w:r>
+          <w:rPr>
+            <w:noProof/>
+            <w:webHidden/>
+          </w:rPr>
+          <w:fldChar w:fldCharType="end"/>
+        </w:r>
+      </w:hyperlink>
+    </w:p>
+    <w:p>
+      <w:pPr>
+        <w:pStyle w:val="brajegyzk"/>
+        <w:tabs>
+          <w:tab w:val="right" w:leader="dot" w:pos="8494"/>
+        </w:tabs>
+        <w:rPr>
+          <w:rFonts w:asciiTheme="minorHAnsi" w:eastAsiaTheme="minorEastAsia" w:hAnsiTheme="minorHAnsi" w:cstheme="minorBidi"/>
+          <w:noProof/>
+          <w:sz w:val="22"/>
+          <w:szCs w:val="22"/>
+          <w:lang w:val="en-US"/>
+        </w:rPr>
+      </w:pPr>
+      <w:hyperlink w:anchor="_Toc464308002" w:history="1">
+        <w:r>
+          <w:rPr>
+            <w:rStyle w:val="Hiperhivatkozs"/>
+            <w:noProof/>
+          </w:rPr>
+          <w:t>ábra 2: Back end Use Case diagramja</w:t>
+        </w:r>
+        <w:r>
+          <w:rPr>
+            <w:noProof/>
+            <w:webHidden/>
+          </w:rPr>
+          <w:tab/>
+        </w:r>
+        <w:r>
+          <w:rPr>
+            <w:noProof/>
+            <w:webHidden/>
+          </w:rPr>
+          <w:fldChar w:fldCharType="begin"/>
+        </w:r>
+        <w:r>
+          <w:rPr>
+            <w:noProof/>
+            <w:webHidden/>
+          </w:rPr>
+          <w:instrText xml:space="preserve"> PAGEREF _Toc464308002 \h </w:instrText>
+        </w:r>
+        <w:r>
+          <w:rPr>
+            <w:noProof/>
+            <w:webHidden/>
+          </w:rPr>
+        </w:r>
+        <w:r>
+          <w:rPr>
+            <w:noProof/>
+            <w:webHidden/>
+          </w:rPr>
+          <w:fldChar w:fldCharType="separate"/>
+        </w:r>
+        <w:r>
+          <w:rPr>
+            <w:noProof/>
+            <w:webHidden/>
+          </w:rPr>
+          <w:t>12</w:t>
         </w:r>
         <w:r>
           <w:rPr>
@@ -1607,7 +1702,15 @@
         <w:t>Deák Zsolt</w:t>
       </w:r>
       <w:r>
-        <w:t>, szigorló hallgató kijelentem, hogy ezt a szakdolgozatot meg nem engedett segítség nélkül, saját magam készítettem, csak a megadott forrásokat (szakirodalom, eszközök stb.) használtam fel. Minden olyan részt, melyet szó szerint, vagy azonos értelemben, de átfogalmazva más forrásból átvettem, egyértelműen, a forrás megadásával megjelöltem.</w:t>
+        <w:t xml:space="preserve">, </w:t>
+      </w:r>
+      <w:proofErr w:type="gramStart"/>
+      <w:r>
+        <w:t>szigorló hallgató</w:t>
+      </w:r>
+      <w:proofErr w:type="gramEnd"/>
+      <w:r>
+        <w:t xml:space="preserve"> kijelentem, hogy ezt a szakdolgozatot meg nem engedett segítség nélkül, saját magam készítettem, csak a megadott forrásokat (szakirodalom, eszközök stb.) használtam fel. Minden olyan részt, melyet szó szerint, vagy azonos értelemben, de átfogalmazva más forrásból átvettem, egyértelműen, a forrás megadásával megjelöltem.</w:t>
       </w:r>
     </w:p>
     <w:p>
@@ -1615,7 +1718,31 @@
         <w:pStyle w:val="Nyilatkozatszveg"/>
       </w:pPr>
       <w:r>
-        <w:t>Hozzájárulok, hogy a jelen munkám alapadatait (szerző(k), cím, angol és magyar nyelvű tartalmi kivonat, készítés éve, konzulens(ek) neve) a BME VIK nyilvánosan hozzáférhető elektronikus formában, a munka teljes szövegét pedig az egyetem belső hálózatán keresztül (vagy hitelesített felhasználók számára) közzétegye. Kijelentem, hogy a benyújtott munka és annak elektronikus verziója megegyezik. Dékáni engedéllyel titkosított diplomatervek esetén a dolgozat szövege csak 3 év eltelte után válik hozzáférhetővé.</w:t>
+        <w:t xml:space="preserve">Hozzájárulok, hogy a jelen munkám alapadatait (szerző(k), cím, angol és magyar nyelvű tartalmi kivonat, készítés éve, </w:t>
+      </w:r>
+      <w:proofErr w:type="gramStart"/>
+      <w:r>
+        <w:t>konzulens</w:t>
+      </w:r>
+      <w:proofErr w:type="gramEnd"/>
+      <w:r>
+        <w:t>(</w:t>
+      </w:r>
+      <w:proofErr w:type="spellStart"/>
+      <w:r>
+        <w:t>ek</w:t>
+      </w:r>
+      <w:proofErr w:type="spellEnd"/>
+      <w:r>
+        <w:t xml:space="preserve">) neve) a BME VIK nyilvánosan hozzáférhető elektronikus formában, a munka teljes szövegét pedig az egyetem belső hálózatán keresztül (vagy hitelesített felhasználók számára) </w:t>
+      </w:r>
+      <w:proofErr w:type="spellStart"/>
+      <w:r>
+        <w:t>közzétegye</w:t>
+      </w:r>
+      <w:proofErr w:type="spellEnd"/>
+      <w:r>
+        <w:t>. Kijelentem, hogy a benyújtott munka és annak elektronikus verziója megegyezik. Dékáni engedéllyel titkosított diplomatervek esetén a dolgozat szövege csak 3 év eltelte után válik hozzáférhetővé.</w:t>
       </w:r>
     </w:p>
     <w:p>
@@ -1638,7 +1765,7 @@
         <w:rPr>
           <w:noProof/>
         </w:rPr>
-        <w:t>2016. 09. 26.</w:t>
+        <w:t>2016. 10. 20.</w:t>
       </w:r>
       <w:r>
         <w:fldChar w:fldCharType="end"/>
@@ -1693,18 +1820,96 @@
     </w:p>
     <w:p>
       <w:r>
-        <w:t xml:space="preserve">Adva van egy erőteljes eszköz, a PowerShell, aminek első számú célja a rendszeradminisztráció automatizálása, megkönnyítése. Szintén adott a probléma, hogy az Interneten strukturáltalanul jelen levő információhoz hozzáférhessünk. Ebben a munkámban egy konkrét esettanulmányon keresztül bemutatom, hogy hála a PowerShell sokszínűségének egy alapfeladatától távol eső területen is hatékony megoldást lehet vele készíteni. </w:t>
-      </w:r>
-    </w:p>
-    <w:p>
-      <w:r>
-        <w:t>A példában a Használtautó.hu autóhirdetéseinek adatait nyerem ki és dolgozom fel</w:t>
-      </w:r>
-      <w:r>
-        <w:t xml:space="preserve"> (az ilyen eljárások gyűjtőneve a web scraping)</w:t>
-      </w:r>
-      <w:r>
-        <w:t>. A feldolgozás célja, hogy a site egy hiányosságát, az összehasonlító funkciót pótolja. Eredetileg egy az árukereső.hu azonos lehetőségéhez hasonló, a termékeket adataikkal együtt egymás mellett oszlopokban, táblázat formájában megjelenítő összehasonlítás volt a cél. Ezt kiegészítettem egy rangsorral, amit az autók tulajdonságaiból számított érték alapján állítok fel. Mivel különböző korú és állapotú járművek összehasonlítása lineáris módszerekkel, néhány tulajdonság kiválasztásával még megközelítőleg sem ad valós képet, így ennek alapját egy általam kidolgozott egyszerű (és determinisztikus) algoritmus adja. A nagyjából azonos korú és értékű autók összehasonlítása láthatóan értékes információval is szolgálhat ennek segítségével. A példa teljessége érdekében létrehoztam egy egyszerű weblapot is, hogy online elérhető legyen a szolgáltatás. Ez utóbbi nem PowerShell nyelven van írva, hanem egy szokványos PHP és JavaScript alapú website.</w:t>
+        <w:t>Adva van egy erőteljes eszköz, a PowerShell, aminek első számú célja a rendszer</w:t>
+      </w:r>
+      <w:proofErr w:type="gramStart"/>
+      <w:r>
+        <w:t>adminisztráció</w:t>
+      </w:r>
+      <w:proofErr w:type="gramEnd"/>
+      <w:r>
+        <w:t xml:space="preserve"> automatizálása, megkönnyítése. Szintén adott a </w:t>
+      </w:r>
+      <w:proofErr w:type="gramStart"/>
+      <w:r>
+        <w:t>probléma</w:t>
+      </w:r>
+      <w:proofErr w:type="gramEnd"/>
+      <w:r>
+        <w:t xml:space="preserve">, hogy az Interneten strukturáltalanul jelen levő információhoz hozzáférhessünk. Ebben a munkámban egy </w:t>
+      </w:r>
+      <w:proofErr w:type="gramStart"/>
+      <w:r>
+        <w:t>konkrét</w:t>
+      </w:r>
+      <w:proofErr w:type="gramEnd"/>
+      <w:r>
+        <w:t xml:space="preserve"> esettanulmányon keresztül bemutatom, hogy hála a PowerShell sokszínűségének egy alapfeladatától távol eső területen is hatékony megoldást lehet vele készíteni. </w:t>
+      </w:r>
+    </w:p>
+    <w:p>
+      <w:r>
+        <w:t>A példában a Használtautó.</w:t>
+      </w:r>
+      <w:proofErr w:type="gramStart"/>
+      <w:r>
+        <w:t>hu</w:t>
+      </w:r>
+      <w:proofErr w:type="gramEnd"/>
+      <w:r>
+        <w:t xml:space="preserve"> autóhirdetéseinek adatait nyerem ki és dolgozom fel</w:t>
+      </w:r>
+      <w:r>
+        <w:t xml:space="preserve"> (az ilyen eljárások gyűjtőneve a web </w:t>
+      </w:r>
+      <w:proofErr w:type="spellStart"/>
+      <w:r>
+        <w:t>scraping</w:t>
+      </w:r>
+      <w:proofErr w:type="spellEnd"/>
+      <w:r>
+        <w:t>)</w:t>
+      </w:r>
+      <w:r>
+        <w:t xml:space="preserve">. A feldolgozás célja, hogy a site egy hiányosságát, az összehasonlító </w:t>
+      </w:r>
+      <w:proofErr w:type="gramStart"/>
+      <w:r>
+        <w:t>funkciót</w:t>
+      </w:r>
+      <w:proofErr w:type="gramEnd"/>
+      <w:r>
+        <w:t xml:space="preserve"> pótolja. Eredetileg egy az árukereső.</w:t>
+      </w:r>
+      <w:proofErr w:type="gramStart"/>
+      <w:r>
+        <w:t>hu</w:t>
+      </w:r>
+      <w:proofErr w:type="gramEnd"/>
+      <w:r>
+        <w:t xml:space="preserve"> azonos lehetőségéhez hasonló, a termékeket adataikkal együtt egymás mellett oszlopokban, táblázat formájában megjelenítő összehasonlítás volt a cél.</w:t>
+      </w:r>
+      <w:r>
+        <w:t xml:space="preserve"> Ehhez hasonló már elérhető a Használtautó</w:t>
+      </w:r>
+      <w:proofErr w:type="gramStart"/>
+      <w:r>
+        <w:t>.hu-n</w:t>
+      </w:r>
+      <w:proofErr w:type="gramEnd"/>
+      <w:r>
+        <w:t xml:space="preserve"> is.</w:t>
+      </w:r>
+      <w:r>
+        <w:t xml:space="preserve"> Ezt kiegészítettem egy rangsorral, amit az autók tulajdonságaiból számított érték alapján állítok fel. Mivel különböző korú és állapotú járművek összehasonlítása lineáris módszerekkel, néhány tulajdonság kiválasztásával még megközelítőleg sem ad valós képet, így ennek alapját egy általam kidolgozott egyszerű (és determinisztikus) algoritmus adja. A nagyjából azonos korú és értékű autók összehasonlítása láthatóan értékes </w:t>
+      </w:r>
+      <w:proofErr w:type="gramStart"/>
+      <w:r>
+        <w:t>információval</w:t>
+      </w:r>
+      <w:proofErr w:type="gramEnd"/>
+      <w:r>
+        <w:t xml:space="preserve"> is szolgálhat ennek segítségével. A példa teljessége érdekében létrehoztam egy egyszerű weblapot is, hogy online elérhető legyen a szolgáltatás. Ez utóbbi nem PowerShell nyelven van írva, hanem egy szokványos PHP és JavaScript alapú website.</w:t>
       </w:r>
     </w:p>
     <w:p>
@@ -1712,27 +1917,1341 @@
         <w:pStyle w:val="Fejezetcimszmozsnlkl"/>
       </w:pPr>
       <w:bookmarkStart w:id="1" w:name="_Toc462647072"/>
+      <w:proofErr w:type="spellStart"/>
       <w:r>
         <w:lastRenderedPageBreak/>
         <w:t>Abstract</w:t>
       </w:r>
       <w:bookmarkEnd w:id="1"/>
+      <w:proofErr w:type="spellEnd"/>
     </w:p>
     <w:p>
       <w:bookmarkStart w:id="2" w:name="_Toc332797397"/>
-      <w:r>
-        <w:t>There is a strong tool for system administration given, the PowerShell. There is the problem to be able to access unstructured data and information laying around on the Internet. In this work I made a proof of concept to prove that PowerShell can be used efficiently for tasks very much different from its original usage, thanks to the variety of features it has.</w:t>
-      </w:r>
-    </w:p>
-    <w:p>
-      <w:r>
-        <w:t>The proof of concept is about processing data of Használtautó.hu’s car pages</w:t>
-      </w:r>
-      <w:r>
-        <w:t xml:space="preserve"> (which is called web scraping in general)</w:t>
-      </w:r>
-      <w:r>
-        <w:t>. This processing is focused on the car comparison functionality that is not present on the site. The idea is coming from árukereső.hu’s similar functionality, a table based, side by side comparator of products’ details. I improved this idea by ranking the cars based on their main parameters. Due to the ineffectiveness of linear methodologies in comparing cars of varied ages and conditions by a handful of data, I needed to develop my own simple (and deterministic) algorithm. This gives the base of the car ranking that can produce valuable information about cars of similar ages and prices. For the sake of completeness, I created a webpage for the service to be available online. This is a user friendly abstraction in place of the PowerShell command line, written in PHP and JavaScript.</w:t>
+      <w:proofErr w:type="spellStart"/>
+      <w:r>
+        <w:t>There</w:t>
+      </w:r>
+      <w:proofErr w:type="spellEnd"/>
+      <w:r>
+        <w:t xml:space="preserve"> is a </w:t>
+      </w:r>
+      <w:proofErr w:type="spellStart"/>
+      <w:r>
+        <w:t>strong</w:t>
+      </w:r>
+      <w:proofErr w:type="spellEnd"/>
+      <w:r>
+        <w:t xml:space="preserve"> </w:t>
+      </w:r>
+      <w:proofErr w:type="spellStart"/>
+      <w:r>
+        <w:t>tool</w:t>
+      </w:r>
+      <w:proofErr w:type="spellEnd"/>
+      <w:r>
+        <w:t xml:space="preserve"> </w:t>
+      </w:r>
+      <w:proofErr w:type="spellStart"/>
+      <w:r>
+        <w:t>for</w:t>
+      </w:r>
+      <w:proofErr w:type="spellEnd"/>
+      <w:r>
+        <w:t xml:space="preserve"> </w:t>
+      </w:r>
+      <w:proofErr w:type="spellStart"/>
+      <w:r>
+        <w:t>system</w:t>
+      </w:r>
+      <w:proofErr w:type="spellEnd"/>
+      <w:r>
+        <w:t xml:space="preserve"> </w:t>
+      </w:r>
+      <w:proofErr w:type="spellStart"/>
+      <w:r>
+        <w:t>administration</w:t>
+      </w:r>
+      <w:proofErr w:type="spellEnd"/>
+      <w:r>
+        <w:t xml:space="preserve"> </w:t>
+      </w:r>
+      <w:proofErr w:type="spellStart"/>
+      <w:r>
+        <w:t>given</w:t>
+      </w:r>
+      <w:proofErr w:type="spellEnd"/>
+      <w:r>
+        <w:t xml:space="preserve">, </w:t>
+      </w:r>
+      <w:proofErr w:type="spellStart"/>
+      <w:r>
+        <w:t>the</w:t>
+      </w:r>
+      <w:proofErr w:type="spellEnd"/>
+      <w:r>
+        <w:t xml:space="preserve"> PowerShell. </w:t>
+      </w:r>
+      <w:proofErr w:type="spellStart"/>
+      <w:r>
+        <w:t>There</w:t>
+      </w:r>
+      <w:proofErr w:type="spellEnd"/>
+      <w:r>
+        <w:t xml:space="preserve"> is </w:t>
+      </w:r>
+      <w:proofErr w:type="spellStart"/>
+      <w:r>
+        <w:t>the</w:t>
+      </w:r>
+      <w:proofErr w:type="spellEnd"/>
+      <w:r>
+        <w:t xml:space="preserve"> </w:t>
+      </w:r>
+      <w:proofErr w:type="spellStart"/>
+      <w:r>
+        <w:t>problem</w:t>
+      </w:r>
+      <w:proofErr w:type="spellEnd"/>
+      <w:r>
+        <w:t xml:space="preserve"> </w:t>
+      </w:r>
+      <w:proofErr w:type="spellStart"/>
+      <w:r>
+        <w:t>to</w:t>
+      </w:r>
+      <w:proofErr w:type="spellEnd"/>
+      <w:r>
+        <w:t xml:space="preserve"> be </w:t>
+      </w:r>
+      <w:proofErr w:type="spellStart"/>
+      <w:r>
+        <w:t>able</w:t>
+      </w:r>
+      <w:proofErr w:type="spellEnd"/>
+      <w:r>
+        <w:t xml:space="preserve"> </w:t>
+      </w:r>
+      <w:proofErr w:type="spellStart"/>
+      <w:r>
+        <w:t>to</w:t>
+      </w:r>
+      <w:proofErr w:type="spellEnd"/>
+      <w:r>
+        <w:t xml:space="preserve"> </w:t>
+      </w:r>
+      <w:proofErr w:type="spellStart"/>
+      <w:r>
+        <w:t>access</w:t>
+      </w:r>
+      <w:proofErr w:type="spellEnd"/>
+      <w:r>
+        <w:t xml:space="preserve"> </w:t>
+      </w:r>
+      <w:proofErr w:type="spellStart"/>
+      <w:r>
+        <w:t>unstructured</w:t>
+      </w:r>
+      <w:proofErr w:type="spellEnd"/>
+      <w:r>
+        <w:t xml:space="preserve"> </w:t>
+      </w:r>
+      <w:proofErr w:type="spellStart"/>
+      <w:r>
+        <w:t>data</w:t>
+      </w:r>
+      <w:proofErr w:type="spellEnd"/>
+      <w:r>
+        <w:t xml:space="preserve"> and </w:t>
+      </w:r>
+      <w:proofErr w:type="spellStart"/>
+      <w:r>
+        <w:t>information</w:t>
+      </w:r>
+      <w:proofErr w:type="spellEnd"/>
+      <w:r>
+        <w:t xml:space="preserve"> </w:t>
+      </w:r>
+      <w:proofErr w:type="spellStart"/>
+      <w:r>
+        <w:t>laying</w:t>
+      </w:r>
+      <w:proofErr w:type="spellEnd"/>
+      <w:r>
+        <w:t xml:space="preserve"> </w:t>
+      </w:r>
+      <w:proofErr w:type="spellStart"/>
+      <w:r>
+        <w:t>around</w:t>
+      </w:r>
+      <w:proofErr w:type="spellEnd"/>
+      <w:r>
+        <w:t xml:space="preserve"> </w:t>
+      </w:r>
+      <w:proofErr w:type="spellStart"/>
+      <w:r>
+        <w:t>on</w:t>
+      </w:r>
+      <w:proofErr w:type="spellEnd"/>
+      <w:r>
+        <w:t xml:space="preserve"> </w:t>
+      </w:r>
+      <w:proofErr w:type="spellStart"/>
+      <w:r>
+        <w:t>the</w:t>
+      </w:r>
+      <w:proofErr w:type="spellEnd"/>
+      <w:r>
+        <w:t xml:space="preserve"> Internet. In </w:t>
+      </w:r>
+      <w:proofErr w:type="spellStart"/>
+      <w:r>
+        <w:t>this</w:t>
+      </w:r>
+      <w:proofErr w:type="spellEnd"/>
+      <w:r>
+        <w:t xml:space="preserve"> </w:t>
+      </w:r>
+      <w:proofErr w:type="spellStart"/>
+      <w:r>
+        <w:t>work</w:t>
+      </w:r>
+      <w:proofErr w:type="spellEnd"/>
+      <w:r>
+        <w:t xml:space="preserve"> I made a </w:t>
+      </w:r>
+      <w:proofErr w:type="spellStart"/>
+      <w:r>
+        <w:t>proof</w:t>
+      </w:r>
+      <w:proofErr w:type="spellEnd"/>
+      <w:r>
+        <w:t xml:space="preserve"> of </w:t>
+      </w:r>
+      <w:proofErr w:type="spellStart"/>
+      <w:r>
+        <w:t>concept</w:t>
+      </w:r>
+      <w:proofErr w:type="spellEnd"/>
+      <w:r>
+        <w:t xml:space="preserve"> </w:t>
+      </w:r>
+      <w:proofErr w:type="spellStart"/>
+      <w:r>
+        <w:t>to</w:t>
+      </w:r>
+      <w:proofErr w:type="spellEnd"/>
+      <w:r>
+        <w:t xml:space="preserve"> </w:t>
+      </w:r>
+      <w:proofErr w:type="spellStart"/>
+      <w:r>
+        <w:t>prove</w:t>
+      </w:r>
+      <w:proofErr w:type="spellEnd"/>
+      <w:r>
+        <w:t xml:space="preserve"> </w:t>
+      </w:r>
+      <w:proofErr w:type="spellStart"/>
+      <w:r>
+        <w:t>that</w:t>
+      </w:r>
+      <w:proofErr w:type="spellEnd"/>
+      <w:r>
+        <w:t xml:space="preserve"> PowerShell </w:t>
+      </w:r>
+      <w:proofErr w:type="spellStart"/>
+      <w:r>
+        <w:t>can</w:t>
+      </w:r>
+      <w:proofErr w:type="spellEnd"/>
+      <w:r>
+        <w:t xml:space="preserve"> be </w:t>
+      </w:r>
+      <w:proofErr w:type="spellStart"/>
+      <w:r>
+        <w:t>used</w:t>
+      </w:r>
+      <w:proofErr w:type="spellEnd"/>
+      <w:r>
+        <w:t xml:space="preserve"> </w:t>
+      </w:r>
+      <w:proofErr w:type="spellStart"/>
+      <w:r>
+        <w:t>efficiently</w:t>
+      </w:r>
+      <w:proofErr w:type="spellEnd"/>
+      <w:r>
+        <w:t xml:space="preserve"> </w:t>
+      </w:r>
+      <w:proofErr w:type="spellStart"/>
+      <w:r>
+        <w:t>for</w:t>
+      </w:r>
+      <w:proofErr w:type="spellEnd"/>
+      <w:r>
+        <w:t xml:space="preserve"> </w:t>
+      </w:r>
+      <w:proofErr w:type="spellStart"/>
+      <w:r>
+        <w:t>tasks</w:t>
+      </w:r>
+      <w:proofErr w:type="spellEnd"/>
+      <w:r>
+        <w:t xml:space="preserve"> </w:t>
+      </w:r>
+      <w:proofErr w:type="spellStart"/>
+      <w:r>
+        <w:t>very</w:t>
+      </w:r>
+      <w:proofErr w:type="spellEnd"/>
+      <w:r>
+        <w:t xml:space="preserve"> </w:t>
+      </w:r>
+      <w:proofErr w:type="spellStart"/>
+      <w:r>
+        <w:t>much</w:t>
+      </w:r>
+      <w:proofErr w:type="spellEnd"/>
+      <w:r>
+        <w:t xml:space="preserve"> </w:t>
+      </w:r>
+      <w:proofErr w:type="spellStart"/>
+      <w:r>
+        <w:t>different</w:t>
+      </w:r>
+      <w:proofErr w:type="spellEnd"/>
+      <w:r>
+        <w:t xml:space="preserve"> </w:t>
+      </w:r>
+      <w:proofErr w:type="spellStart"/>
+      <w:r>
+        <w:t>from</w:t>
+      </w:r>
+      <w:proofErr w:type="spellEnd"/>
+      <w:r>
+        <w:t xml:space="preserve"> </w:t>
+      </w:r>
+      <w:proofErr w:type="spellStart"/>
+      <w:r>
+        <w:t>its</w:t>
+      </w:r>
+      <w:proofErr w:type="spellEnd"/>
+      <w:r>
+        <w:t xml:space="preserve"> </w:t>
+      </w:r>
+      <w:proofErr w:type="spellStart"/>
+      <w:r>
+        <w:t>original</w:t>
+      </w:r>
+      <w:proofErr w:type="spellEnd"/>
+      <w:r>
+        <w:t xml:space="preserve"> </w:t>
+      </w:r>
+      <w:proofErr w:type="spellStart"/>
+      <w:r>
+        <w:t>usage</w:t>
+      </w:r>
+      <w:proofErr w:type="spellEnd"/>
+      <w:r>
+        <w:t xml:space="preserve">, </w:t>
+      </w:r>
+      <w:proofErr w:type="spellStart"/>
+      <w:r>
+        <w:t>thanks</w:t>
+      </w:r>
+      <w:proofErr w:type="spellEnd"/>
+      <w:r>
+        <w:t xml:space="preserve"> </w:t>
+      </w:r>
+      <w:proofErr w:type="spellStart"/>
+      <w:r>
+        <w:t>to</w:t>
+      </w:r>
+      <w:proofErr w:type="spellEnd"/>
+      <w:r>
+        <w:t xml:space="preserve"> </w:t>
+      </w:r>
+      <w:proofErr w:type="spellStart"/>
+      <w:r>
+        <w:t>the</w:t>
+      </w:r>
+      <w:proofErr w:type="spellEnd"/>
+      <w:r>
+        <w:t xml:space="preserve"> </w:t>
+      </w:r>
+      <w:proofErr w:type="spellStart"/>
+      <w:r>
+        <w:t>variety</w:t>
+      </w:r>
+      <w:proofErr w:type="spellEnd"/>
+      <w:r>
+        <w:t xml:space="preserve"> of </w:t>
+      </w:r>
+      <w:proofErr w:type="spellStart"/>
+      <w:r>
+        <w:t>features</w:t>
+      </w:r>
+      <w:proofErr w:type="spellEnd"/>
+      <w:r>
+        <w:t xml:space="preserve"> it has.</w:t>
+      </w:r>
+    </w:p>
+    <w:p>
+      <w:r>
+        <w:t xml:space="preserve">The </w:t>
+      </w:r>
+      <w:proofErr w:type="spellStart"/>
+      <w:r>
+        <w:t>proof</w:t>
+      </w:r>
+      <w:proofErr w:type="spellEnd"/>
+      <w:r>
+        <w:t xml:space="preserve"> of </w:t>
+      </w:r>
+      <w:proofErr w:type="spellStart"/>
+      <w:r>
+        <w:t>concept</w:t>
+      </w:r>
+      <w:proofErr w:type="spellEnd"/>
+      <w:r>
+        <w:t xml:space="preserve"> is </w:t>
+      </w:r>
+      <w:proofErr w:type="spellStart"/>
+      <w:r>
+        <w:t>about</w:t>
+      </w:r>
+      <w:proofErr w:type="spellEnd"/>
+      <w:r>
+        <w:t xml:space="preserve"> </w:t>
+      </w:r>
+      <w:proofErr w:type="spellStart"/>
+      <w:r>
+        <w:t>processing</w:t>
+      </w:r>
+      <w:proofErr w:type="spellEnd"/>
+      <w:r>
+        <w:t xml:space="preserve"> </w:t>
+      </w:r>
+      <w:proofErr w:type="spellStart"/>
+      <w:r>
+        <w:t>data</w:t>
+      </w:r>
+      <w:proofErr w:type="spellEnd"/>
+      <w:r>
+        <w:t xml:space="preserve"> of </w:t>
+      </w:r>
+      <w:proofErr w:type="spellStart"/>
+      <w:r>
+        <w:t>Használtautó</w:t>
+      </w:r>
+      <w:proofErr w:type="gramStart"/>
+      <w:r>
+        <w:t>.hu</w:t>
+      </w:r>
+      <w:proofErr w:type="gramEnd"/>
+      <w:r>
+        <w:t>’s</w:t>
+      </w:r>
+      <w:proofErr w:type="spellEnd"/>
+      <w:r>
+        <w:t xml:space="preserve"> </w:t>
+      </w:r>
+      <w:proofErr w:type="spellStart"/>
+      <w:r>
+        <w:t>car</w:t>
+      </w:r>
+      <w:proofErr w:type="spellEnd"/>
+      <w:r>
+        <w:t xml:space="preserve"> </w:t>
+      </w:r>
+      <w:proofErr w:type="spellStart"/>
+      <w:r>
+        <w:t>pages</w:t>
+      </w:r>
+      <w:proofErr w:type="spellEnd"/>
+      <w:r>
+        <w:t xml:space="preserve"> (</w:t>
+      </w:r>
+      <w:proofErr w:type="spellStart"/>
+      <w:r>
+        <w:t>which</w:t>
+      </w:r>
+      <w:proofErr w:type="spellEnd"/>
+      <w:r>
+        <w:t xml:space="preserve"> is </w:t>
+      </w:r>
+      <w:proofErr w:type="spellStart"/>
+      <w:r>
+        <w:t>called</w:t>
+      </w:r>
+      <w:proofErr w:type="spellEnd"/>
+      <w:r>
+        <w:t xml:space="preserve"> web </w:t>
+      </w:r>
+      <w:proofErr w:type="spellStart"/>
+      <w:r>
+        <w:t>scraping</w:t>
+      </w:r>
+      <w:proofErr w:type="spellEnd"/>
+      <w:r>
+        <w:t xml:space="preserve"> in </w:t>
+      </w:r>
+      <w:proofErr w:type="spellStart"/>
+      <w:r>
+        <w:t>general</w:t>
+      </w:r>
+      <w:proofErr w:type="spellEnd"/>
+      <w:r>
+        <w:t>)</w:t>
+      </w:r>
+      <w:r>
+        <w:t xml:space="preserve">. </w:t>
+      </w:r>
+      <w:proofErr w:type="spellStart"/>
+      <w:r>
+        <w:t>This</w:t>
+      </w:r>
+      <w:proofErr w:type="spellEnd"/>
+      <w:r>
+        <w:t xml:space="preserve"> </w:t>
+      </w:r>
+      <w:proofErr w:type="spellStart"/>
+      <w:r>
+        <w:t>processing</w:t>
+      </w:r>
+      <w:proofErr w:type="spellEnd"/>
+      <w:r>
+        <w:t xml:space="preserve"> is </w:t>
+      </w:r>
+      <w:proofErr w:type="spellStart"/>
+      <w:r>
+        <w:t>focused</w:t>
+      </w:r>
+      <w:proofErr w:type="spellEnd"/>
+      <w:r>
+        <w:t xml:space="preserve"> </w:t>
+      </w:r>
+      <w:proofErr w:type="spellStart"/>
+      <w:r>
+        <w:t>on</w:t>
+      </w:r>
+      <w:proofErr w:type="spellEnd"/>
+      <w:r>
+        <w:t xml:space="preserve"> </w:t>
+      </w:r>
+      <w:proofErr w:type="spellStart"/>
+      <w:r>
+        <w:t>the</w:t>
+      </w:r>
+      <w:proofErr w:type="spellEnd"/>
+      <w:r>
+        <w:t xml:space="preserve"> </w:t>
+      </w:r>
+      <w:proofErr w:type="spellStart"/>
+      <w:r>
+        <w:t>car</w:t>
+      </w:r>
+      <w:proofErr w:type="spellEnd"/>
+      <w:r>
+        <w:t xml:space="preserve"> </w:t>
+      </w:r>
+      <w:proofErr w:type="spellStart"/>
+      <w:r>
+        <w:t>comparison</w:t>
+      </w:r>
+      <w:proofErr w:type="spellEnd"/>
+      <w:r>
+        <w:t xml:space="preserve"> </w:t>
+      </w:r>
+      <w:proofErr w:type="spellStart"/>
+      <w:r>
+        <w:t>functionality</w:t>
+      </w:r>
+      <w:proofErr w:type="spellEnd"/>
+      <w:r>
+        <w:t xml:space="preserve"> </w:t>
+      </w:r>
+      <w:proofErr w:type="spellStart"/>
+      <w:r>
+        <w:t>that</w:t>
+      </w:r>
+      <w:proofErr w:type="spellEnd"/>
+      <w:r>
+        <w:t xml:space="preserve"> is </w:t>
+      </w:r>
+      <w:proofErr w:type="spellStart"/>
+      <w:r>
+        <w:t>not</w:t>
+      </w:r>
+      <w:proofErr w:type="spellEnd"/>
+      <w:r>
+        <w:t xml:space="preserve"> </w:t>
+      </w:r>
+      <w:proofErr w:type="spellStart"/>
+      <w:r>
+        <w:t>present</w:t>
+      </w:r>
+      <w:proofErr w:type="spellEnd"/>
+      <w:r>
+        <w:t xml:space="preserve"> </w:t>
+      </w:r>
+      <w:proofErr w:type="spellStart"/>
+      <w:r>
+        <w:t>on</w:t>
+      </w:r>
+      <w:proofErr w:type="spellEnd"/>
+      <w:r>
+        <w:t xml:space="preserve"> </w:t>
+      </w:r>
+      <w:proofErr w:type="spellStart"/>
+      <w:r>
+        <w:t>the</w:t>
+      </w:r>
+      <w:proofErr w:type="spellEnd"/>
+      <w:r>
+        <w:t xml:space="preserve"> site. The </w:t>
+      </w:r>
+      <w:proofErr w:type="gramStart"/>
+      <w:r>
+        <w:t>idea</w:t>
+      </w:r>
+      <w:proofErr w:type="gramEnd"/>
+      <w:r>
+        <w:t xml:space="preserve"> is </w:t>
+      </w:r>
+      <w:proofErr w:type="spellStart"/>
+      <w:r>
+        <w:t>coming</w:t>
+      </w:r>
+      <w:proofErr w:type="spellEnd"/>
+      <w:r>
+        <w:t xml:space="preserve"> </w:t>
+      </w:r>
+      <w:proofErr w:type="spellStart"/>
+      <w:r>
+        <w:t>from</w:t>
+      </w:r>
+      <w:proofErr w:type="spellEnd"/>
+      <w:r>
+        <w:t xml:space="preserve"> </w:t>
+      </w:r>
+      <w:proofErr w:type="spellStart"/>
+      <w:r>
+        <w:t>árukereső.hu’s</w:t>
+      </w:r>
+      <w:proofErr w:type="spellEnd"/>
+      <w:r>
+        <w:t xml:space="preserve"> </w:t>
+      </w:r>
+      <w:proofErr w:type="spellStart"/>
+      <w:r>
+        <w:t>similar</w:t>
+      </w:r>
+      <w:proofErr w:type="spellEnd"/>
+      <w:r>
+        <w:t xml:space="preserve"> </w:t>
+      </w:r>
+      <w:proofErr w:type="spellStart"/>
+      <w:r>
+        <w:t>functionality</w:t>
+      </w:r>
+      <w:proofErr w:type="spellEnd"/>
+      <w:r>
+        <w:t xml:space="preserve">, a </w:t>
+      </w:r>
+      <w:proofErr w:type="spellStart"/>
+      <w:r>
+        <w:t>table</w:t>
+      </w:r>
+      <w:proofErr w:type="spellEnd"/>
+      <w:r>
+        <w:t xml:space="preserve"> </w:t>
+      </w:r>
+      <w:proofErr w:type="spellStart"/>
+      <w:r>
+        <w:t>based</w:t>
+      </w:r>
+      <w:proofErr w:type="spellEnd"/>
+      <w:r>
+        <w:t xml:space="preserve">, </w:t>
+      </w:r>
+      <w:proofErr w:type="spellStart"/>
+      <w:r>
+        <w:t>side</w:t>
+      </w:r>
+      <w:proofErr w:type="spellEnd"/>
+      <w:r>
+        <w:t xml:space="preserve"> </w:t>
+      </w:r>
+      <w:proofErr w:type="spellStart"/>
+      <w:r>
+        <w:t>by</w:t>
+      </w:r>
+      <w:proofErr w:type="spellEnd"/>
+      <w:r>
+        <w:t xml:space="preserve"> </w:t>
+      </w:r>
+      <w:proofErr w:type="spellStart"/>
+      <w:r>
+        <w:t>side</w:t>
+      </w:r>
+      <w:proofErr w:type="spellEnd"/>
+      <w:r>
+        <w:t xml:space="preserve"> </w:t>
+      </w:r>
+      <w:proofErr w:type="spellStart"/>
+      <w:r>
+        <w:t>comparator</w:t>
+      </w:r>
+      <w:proofErr w:type="spellEnd"/>
+      <w:r>
+        <w:t xml:space="preserve"> of </w:t>
+      </w:r>
+      <w:proofErr w:type="spellStart"/>
+      <w:r>
+        <w:t>products</w:t>
+      </w:r>
+      <w:proofErr w:type="spellEnd"/>
+      <w:r>
+        <w:t xml:space="preserve">’ </w:t>
+      </w:r>
+      <w:proofErr w:type="spellStart"/>
+      <w:r>
+        <w:t>details</w:t>
+      </w:r>
+      <w:proofErr w:type="spellEnd"/>
+      <w:r>
+        <w:t>.</w:t>
+      </w:r>
+      <w:r>
+        <w:t xml:space="preserve"> </w:t>
+      </w:r>
+      <w:proofErr w:type="spellStart"/>
+      <w:r>
+        <w:t>One</w:t>
+      </w:r>
+      <w:proofErr w:type="spellEnd"/>
+      <w:r>
+        <w:t xml:space="preserve"> </w:t>
+      </w:r>
+      <w:proofErr w:type="spellStart"/>
+      <w:r>
+        <w:t>very</w:t>
+      </w:r>
+      <w:proofErr w:type="spellEnd"/>
+      <w:r>
+        <w:t xml:space="preserve"> </w:t>
+      </w:r>
+      <w:proofErr w:type="spellStart"/>
+      <w:r>
+        <w:t>similar</w:t>
+      </w:r>
+      <w:proofErr w:type="spellEnd"/>
+      <w:r>
+        <w:t xml:space="preserve"> is </w:t>
+      </w:r>
+      <w:proofErr w:type="spellStart"/>
+      <w:r>
+        <w:t>already</w:t>
+      </w:r>
+      <w:proofErr w:type="spellEnd"/>
+      <w:r>
+        <w:t xml:space="preserve"> </w:t>
+      </w:r>
+      <w:proofErr w:type="spellStart"/>
+      <w:r>
+        <w:t>available</w:t>
+      </w:r>
+      <w:proofErr w:type="spellEnd"/>
+      <w:r>
+        <w:t xml:space="preserve"> </w:t>
+      </w:r>
+      <w:proofErr w:type="spellStart"/>
+      <w:r>
+        <w:t>at</w:t>
+      </w:r>
+      <w:proofErr w:type="spellEnd"/>
+      <w:r>
+        <w:t xml:space="preserve"> </w:t>
+      </w:r>
+      <w:proofErr w:type="spellStart"/>
+      <w:r>
+        <w:t>the</w:t>
+      </w:r>
+      <w:proofErr w:type="spellEnd"/>
+      <w:r>
+        <w:t xml:space="preserve"> </w:t>
+      </w:r>
+      <w:proofErr w:type="spellStart"/>
+      <w:r>
+        <w:t>target</w:t>
+      </w:r>
+      <w:proofErr w:type="spellEnd"/>
+      <w:r>
+        <w:t xml:space="preserve"> </w:t>
+      </w:r>
+      <w:proofErr w:type="spellStart"/>
+      <w:r>
+        <w:t>page</w:t>
+      </w:r>
+      <w:proofErr w:type="spellEnd"/>
+      <w:r>
+        <w:t>.</w:t>
+      </w:r>
+      <w:r>
+        <w:t xml:space="preserve"> I </w:t>
+      </w:r>
+      <w:proofErr w:type="spellStart"/>
+      <w:r>
+        <w:t>improved</w:t>
+      </w:r>
+      <w:proofErr w:type="spellEnd"/>
+      <w:r>
+        <w:t xml:space="preserve"> </w:t>
+      </w:r>
+      <w:proofErr w:type="spellStart"/>
+      <w:r>
+        <w:t>this</w:t>
+      </w:r>
+      <w:proofErr w:type="spellEnd"/>
+      <w:r>
+        <w:t xml:space="preserve"> </w:t>
+      </w:r>
+      <w:proofErr w:type="gramStart"/>
+      <w:r>
+        <w:t>idea</w:t>
+      </w:r>
+      <w:proofErr w:type="gramEnd"/>
+      <w:r>
+        <w:t xml:space="preserve"> </w:t>
+      </w:r>
+      <w:proofErr w:type="spellStart"/>
+      <w:r>
+        <w:t>by</w:t>
+      </w:r>
+      <w:proofErr w:type="spellEnd"/>
+      <w:r>
+        <w:t xml:space="preserve"> </w:t>
+      </w:r>
+      <w:proofErr w:type="spellStart"/>
+      <w:r>
+        <w:t>ranking</w:t>
+      </w:r>
+      <w:proofErr w:type="spellEnd"/>
+      <w:r>
+        <w:t xml:space="preserve"> </w:t>
+      </w:r>
+      <w:proofErr w:type="spellStart"/>
+      <w:r>
+        <w:t>the</w:t>
+      </w:r>
+      <w:proofErr w:type="spellEnd"/>
+      <w:r>
+        <w:t xml:space="preserve"> </w:t>
+      </w:r>
+      <w:proofErr w:type="spellStart"/>
+      <w:r>
+        <w:t>cars</w:t>
+      </w:r>
+      <w:proofErr w:type="spellEnd"/>
+      <w:r>
+        <w:t xml:space="preserve"> </w:t>
+      </w:r>
+      <w:proofErr w:type="spellStart"/>
+      <w:r>
+        <w:t>based</w:t>
+      </w:r>
+      <w:proofErr w:type="spellEnd"/>
+      <w:r>
+        <w:t xml:space="preserve"> </w:t>
+      </w:r>
+      <w:proofErr w:type="spellStart"/>
+      <w:r>
+        <w:t>on</w:t>
+      </w:r>
+      <w:proofErr w:type="spellEnd"/>
+      <w:r>
+        <w:t xml:space="preserve"> </w:t>
+      </w:r>
+      <w:proofErr w:type="spellStart"/>
+      <w:r>
+        <w:t>their</w:t>
+      </w:r>
+      <w:proofErr w:type="spellEnd"/>
+      <w:r>
+        <w:t xml:space="preserve"> main </w:t>
+      </w:r>
+      <w:proofErr w:type="spellStart"/>
+      <w:r>
+        <w:t>parameters</w:t>
+      </w:r>
+      <w:proofErr w:type="spellEnd"/>
+      <w:r>
+        <w:t xml:space="preserve">. </w:t>
+      </w:r>
+      <w:proofErr w:type="spellStart"/>
+      <w:r>
+        <w:t>Due</w:t>
+      </w:r>
+      <w:proofErr w:type="spellEnd"/>
+      <w:r>
+        <w:t xml:space="preserve"> </w:t>
+      </w:r>
+      <w:proofErr w:type="spellStart"/>
+      <w:r>
+        <w:t>to</w:t>
+      </w:r>
+      <w:proofErr w:type="spellEnd"/>
+      <w:r>
+        <w:t xml:space="preserve"> </w:t>
+      </w:r>
+      <w:proofErr w:type="spellStart"/>
+      <w:r>
+        <w:t>the</w:t>
+      </w:r>
+      <w:proofErr w:type="spellEnd"/>
+      <w:r>
+        <w:t xml:space="preserve"> </w:t>
+      </w:r>
+      <w:proofErr w:type="spellStart"/>
+      <w:r>
+        <w:t>ineffectiveness</w:t>
+      </w:r>
+      <w:proofErr w:type="spellEnd"/>
+      <w:r>
+        <w:t xml:space="preserve"> of </w:t>
+      </w:r>
+      <w:proofErr w:type="spellStart"/>
+      <w:r>
+        <w:t>linear</w:t>
+      </w:r>
+      <w:proofErr w:type="spellEnd"/>
+      <w:r>
+        <w:t xml:space="preserve"> </w:t>
+      </w:r>
+      <w:proofErr w:type="spellStart"/>
+      <w:r>
+        <w:t>methodologies</w:t>
+      </w:r>
+      <w:proofErr w:type="spellEnd"/>
+      <w:r>
+        <w:t xml:space="preserve"> in </w:t>
+      </w:r>
+      <w:proofErr w:type="spellStart"/>
+      <w:r>
+        <w:t>comparing</w:t>
+      </w:r>
+      <w:proofErr w:type="spellEnd"/>
+      <w:r>
+        <w:t xml:space="preserve"> </w:t>
+      </w:r>
+      <w:proofErr w:type="spellStart"/>
+      <w:r>
+        <w:t>cars</w:t>
+      </w:r>
+      <w:proofErr w:type="spellEnd"/>
+      <w:r>
+        <w:t xml:space="preserve"> of </w:t>
+      </w:r>
+      <w:proofErr w:type="spellStart"/>
+      <w:r>
+        <w:t>varied</w:t>
+      </w:r>
+      <w:proofErr w:type="spellEnd"/>
+      <w:r>
+        <w:t xml:space="preserve"> </w:t>
+      </w:r>
+      <w:proofErr w:type="spellStart"/>
+      <w:r>
+        <w:t>ages</w:t>
+      </w:r>
+      <w:proofErr w:type="spellEnd"/>
+      <w:r>
+        <w:t xml:space="preserve"> and </w:t>
+      </w:r>
+      <w:proofErr w:type="spellStart"/>
+      <w:r>
+        <w:t>conditions</w:t>
+      </w:r>
+      <w:proofErr w:type="spellEnd"/>
+      <w:r>
+        <w:t xml:space="preserve"> </w:t>
+      </w:r>
+      <w:proofErr w:type="spellStart"/>
+      <w:r>
+        <w:t>by</w:t>
+      </w:r>
+      <w:proofErr w:type="spellEnd"/>
+      <w:r>
+        <w:t xml:space="preserve"> a </w:t>
+      </w:r>
+      <w:proofErr w:type="spellStart"/>
+      <w:r>
+        <w:t>handful</w:t>
+      </w:r>
+      <w:proofErr w:type="spellEnd"/>
+      <w:r>
+        <w:t xml:space="preserve"> of </w:t>
+      </w:r>
+      <w:proofErr w:type="spellStart"/>
+      <w:r>
+        <w:t>data</w:t>
+      </w:r>
+      <w:proofErr w:type="spellEnd"/>
+      <w:r>
+        <w:t xml:space="preserve">, I </w:t>
+      </w:r>
+      <w:proofErr w:type="spellStart"/>
+      <w:r>
+        <w:t>needed</w:t>
+      </w:r>
+      <w:proofErr w:type="spellEnd"/>
+      <w:r>
+        <w:t xml:space="preserve"> </w:t>
+      </w:r>
+      <w:proofErr w:type="spellStart"/>
+      <w:r>
+        <w:t>to</w:t>
+      </w:r>
+      <w:proofErr w:type="spellEnd"/>
+      <w:r>
+        <w:t xml:space="preserve"> </w:t>
+      </w:r>
+      <w:proofErr w:type="spellStart"/>
+      <w:r>
+        <w:t>develop</w:t>
+      </w:r>
+      <w:proofErr w:type="spellEnd"/>
+      <w:r>
+        <w:t xml:space="preserve"> </w:t>
+      </w:r>
+      <w:proofErr w:type="spellStart"/>
+      <w:r>
+        <w:t>my</w:t>
+      </w:r>
+      <w:proofErr w:type="spellEnd"/>
+      <w:r>
+        <w:t xml:space="preserve"> </w:t>
+      </w:r>
+      <w:proofErr w:type="spellStart"/>
+      <w:r>
+        <w:t>own</w:t>
+      </w:r>
+      <w:proofErr w:type="spellEnd"/>
+      <w:r>
+        <w:t xml:space="preserve"> </w:t>
+      </w:r>
+      <w:proofErr w:type="spellStart"/>
+      <w:r>
+        <w:t>simple</w:t>
+      </w:r>
+      <w:proofErr w:type="spellEnd"/>
+      <w:r>
+        <w:t xml:space="preserve"> (and </w:t>
+      </w:r>
+      <w:proofErr w:type="spellStart"/>
+      <w:r>
+        <w:t>deterministic</w:t>
+      </w:r>
+      <w:proofErr w:type="spellEnd"/>
+      <w:r>
+        <w:t xml:space="preserve">) </w:t>
+      </w:r>
+      <w:proofErr w:type="spellStart"/>
+      <w:r>
+        <w:t>algorithm</w:t>
+      </w:r>
+      <w:proofErr w:type="spellEnd"/>
+      <w:r>
+        <w:t xml:space="preserve">. </w:t>
+      </w:r>
+      <w:proofErr w:type="spellStart"/>
+      <w:r>
+        <w:t>This</w:t>
+      </w:r>
+      <w:proofErr w:type="spellEnd"/>
+      <w:r>
+        <w:t xml:space="preserve"> </w:t>
+      </w:r>
+      <w:proofErr w:type="spellStart"/>
+      <w:r>
+        <w:t>gives</w:t>
+      </w:r>
+      <w:proofErr w:type="spellEnd"/>
+      <w:r>
+        <w:t xml:space="preserve"> </w:t>
+      </w:r>
+      <w:proofErr w:type="spellStart"/>
+      <w:r>
+        <w:t>the</w:t>
+      </w:r>
+      <w:proofErr w:type="spellEnd"/>
+      <w:r>
+        <w:t xml:space="preserve"> </w:t>
+      </w:r>
+      <w:proofErr w:type="spellStart"/>
+      <w:r>
+        <w:t>base</w:t>
+      </w:r>
+      <w:proofErr w:type="spellEnd"/>
+      <w:r>
+        <w:t xml:space="preserve"> of </w:t>
+      </w:r>
+      <w:proofErr w:type="spellStart"/>
+      <w:r>
+        <w:t>the</w:t>
+      </w:r>
+      <w:proofErr w:type="spellEnd"/>
+      <w:r>
+        <w:t xml:space="preserve"> </w:t>
+      </w:r>
+      <w:proofErr w:type="spellStart"/>
+      <w:r>
+        <w:t>car</w:t>
+      </w:r>
+      <w:proofErr w:type="spellEnd"/>
+      <w:r>
+        <w:t xml:space="preserve"> </w:t>
+      </w:r>
+      <w:proofErr w:type="spellStart"/>
+      <w:r>
+        <w:t>ranking</w:t>
+      </w:r>
+      <w:proofErr w:type="spellEnd"/>
+      <w:r>
+        <w:t xml:space="preserve"> </w:t>
+      </w:r>
+      <w:proofErr w:type="spellStart"/>
+      <w:r>
+        <w:t>that</w:t>
+      </w:r>
+      <w:proofErr w:type="spellEnd"/>
+      <w:r>
+        <w:t xml:space="preserve"> </w:t>
+      </w:r>
+      <w:proofErr w:type="spellStart"/>
+      <w:r>
+        <w:t>can</w:t>
+      </w:r>
+      <w:proofErr w:type="spellEnd"/>
+      <w:r>
+        <w:t xml:space="preserve"> </w:t>
+      </w:r>
+      <w:proofErr w:type="spellStart"/>
+      <w:r>
+        <w:t>produce</w:t>
+      </w:r>
+      <w:proofErr w:type="spellEnd"/>
+      <w:r>
+        <w:t xml:space="preserve"> </w:t>
+      </w:r>
+      <w:proofErr w:type="spellStart"/>
+      <w:r>
+        <w:t>valuable</w:t>
+      </w:r>
+      <w:proofErr w:type="spellEnd"/>
+      <w:r>
+        <w:t xml:space="preserve"> </w:t>
+      </w:r>
+      <w:proofErr w:type="spellStart"/>
+      <w:r>
+        <w:t>information</w:t>
+      </w:r>
+      <w:proofErr w:type="spellEnd"/>
+      <w:r>
+        <w:t xml:space="preserve"> </w:t>
+      </w:r>
+      <w:proofErr w:type="spellStart"/>
+      <w:r>
+        <w:t>about</w:t>
+      </w:r>
+      <w:proofErr w:type="spellEnd"/>
+      <w:r>
+        <w:t xml:space="preserve"> </w:t>
+      </w:r>
+      <w:proofErr w:type="spellStart"/>
+      <w:r>
+        <w:t>cars</w:t>
+      </w:r>
+      <w:proofErr w:type="spellEnd"/>
+      <w:r>
+        <w:t xml:space="preserve"> of </w:t>
+      </w:r>
+      <w:proofErr w:type="spellStart"/>
+      <w:r>
+        <w:t>similar</w:t>
+      </w:r>
+      <w:proofErr w:type="spellEnd"/>
+      <w:r>
+        <w:t xml:space="preserve"> </w:t>
+      </w:r>
+      <w:proofErr w:type="spellStart"/>
+      <w:r>
+        <w:t>ages</w:t>
+      </w:r>
+      <w:proofErr w:type="spellEnd"/>
+      <w:r>
+        <w:t xml:space="preserve"> and </w:t>
+      </w:r>
+      <w:proofErr w:type="spellStart"/>
+      <w:r>
+        <w:t>prices</w:t>
+      </w:r>
+      <w:proofErr w:type="spellEnd"/>
+      <w:r>
+        <w:t xml:space="preserve">. </w:t>
+      </w:r>
+      <w:proofErr w:type="spellStart"/>
+      <w:r>
+        <w:t>For</w:t>
+      </w:r>
+      <w:proofErr w:type="spellEnd"/>
+      <w:r>
+        <w:t xml:space="preserve"> </w:t>
+      </w:r>
+      <w:proofErr w:type="spellStart"/>
+      <w:r>
+        <w:t>the</w:t>
+      </w:r>
+      <w:proofErr w:type="spellEnd"/>
+      <w:r>
+        <w:t xml:space="preserve"> </w:t>
+      </w:r>
+      <w:proofErr w:type="spellStart"/>
+      <w:r>
+        <w:t>sake</w:t>
+      </w:r>
+      <w:proofErr w:type="spellEnd"/>
+      <w:r>
+        <w:t xml:space="preserve"> of </w:t>
+      </w:r>
+      <w:proofErr w:type="spellStart"/>
+      <w:r>
+        <w:t>completeness</w:t>
+      </w:r>
+      <w:proofErr w:type="spellEnd"/>
+      <w:r>
+        <w:t xml:space="preserve">, I </w:t>
+      </w:r>
+      <w:proofErr w:type="spellStart"/>
+      <w:r>
+        <w:t>created</w:t>
+      </w:r>
+      <w:proofErr w:type="spellEnd"/>
+      <w:r>
+        <w:t xml:space="preserve"> a </w:t>
+      </w:r>
+      <w:proofErr w:type="spellStart"/>
+      <w:r>
+        <w:t>webpage</w:t>
+      </w:r>
+      <w:proofErr w:type="spellEnd"/>
+      <w:r>
+        <w:t xml:space="preserve"> </w:t>
+      </w:r>
+      <w:proofErr w:type="spellStart"/>
+      <w:r>
+        <w:t>for</w:t>
+      </w:r>
+      <w:proofErr w:type="spellEnd"/>
+      <w:r>
+        <w:t xml:space="preserve"> </w:t>
+      </w:r>
+      <w:proofErr w:type="spellStart"/>
+      <w:r>
+        <w:t>the</w:t>
+      </w:r>
+      <w:proofErr w:type="spellEnd"/>
+      <w:r>
+        <w:t xml:space="preserve"> service </w:t>
+      </w:r>
+      <w:proofErr w:type="spellStart"/>
+      <w:r>
+        <w:t>to</w:t>
+      </w:r>
+      <w:proofErr w:type="spellEnd"/>
+      <w:r>
+        <w:t xml:space="preserve"> be </w:t>
+      </w:r>
+      <w:proofErr w:type="spellStart"/>
+      <w:r>
+        <w:t>available</w:t>
+      </w:r>
+      <w:proofErr w:type="spellEnd"/>
+      <w:r>
+        <w:t xml:space="preserve"> online. </w:t>
+      </w:r>
+      <w:proofErr w:type="spellStart"/>
+      <w:r>
+        <w:t>This</w:t>
+      </w:r>
+      <w:proofErr w:type="spellEnd"/>
+      <w:r>
+        <w:t xml:space="preserve"> is </w:t>
+      </w:r>
+      <w:proofErr w:type="gramStart"/>
+      <w:r>
+        <w:t>a</w:t>
+      </w:r>
+      <w:proofErr w:type="gramEnd"/>
+      <w:r>
+        <w:t xml:space="preserve"> </w:t>
+      </w:r>
+      <w:proofErr w:type="spellStart"/>
+      <w:r>
+        <w:t>user</w:t>
+      </w:r>
+      <w:proofErr w:type="spellEnd"/>
+      <w:r>
+        <w:t xml:space="preserve"> </w:t>
+      </w:r>
+      <w:proofErr w:type="spellStart"/>
+      <w:r>
+        <w:t>friendly</w:t>
+      </w:r>
+      <w:proofErr w:type="spellEnd"/>
+      <w:r>
+        <w:t xml:space="preserve"> </w:t>
+      </w:r>
+      <w:proofErr w:type="spellStart"/>
+      <w:r>
+        <w:t>abstraction</w:t>
+      </w:r>
+      <w:proofErr w:type="spellEnd"/>
+      <w:r>
+        <w:t xml:space="preserve"> in </w:t>
+      </w:r>
+      <w:proofErr w:type="spellStart"/>
+      <w:r>
+        <w:t>place</w:t>
+      </w:r>
+      <w:proofErr w:type="spellEnd"/>
+      <w:r>
+        <w:t xml:space="preserve"> of </w:t>
+      </w:r>
+      <w:proofErr w:type="spellStart"/>
+      <w:r>
+        <w:t>the</w:t>
+      </w:r>
+      <w:proofErr w:type="spellEnd"/>
+      <w:r>
+        <w:t xml:space="preserve"> PowerShell </w:t>
+      </w:r>
+      <w:proofErr w:type="spellStart"/>
+      <w:r>
+        <w:t>command</w:t>
+      </w:r>
+      <w:proofErr w:type="spellEnd"/>
+      <w:r>
+        <w:t xml:space="preserve"> line, </w:t>
+      </w:r>
+      <w:proofErr w:type="spellStart"/>
+      <w:r>
+        <w:t>written</w:t>
+      </w:r>
+      <w:proofErr w:type="spellEnd"/>
+      <w:r>
+        <w:t xml:space="preserve"> in PHP and JavaScript.</w:t>
       </w:r>
       <w:bookmarkEnd w:id="2"/>
     </w:p>
@@ -1779,13 +3298,45 @@
         <w:t>A PowerShell</w:t>
       </w:r>
       <w:r>
-        <w:t xml:space="preserve"> egyszerre képes kiváltani a hagyományos Windows Management Instrumentation Command-line-t és nyújt hozzáférést a .NET </w:t>
-      </w:r>
-      <w:r>
-        <w:t>keretrendszerhez egy konvencionális script-nyelven keresztül.</w:t>
-      </w:r>
-      <w:r>
-        <w:t xml:space="preserve"> Lehetőség nyílik rajta keresztül objektumokat használni, függvényeket definiálni és rendelkezik a script-nyelvekre jellemző tömörséggel is. </w:t>
+        <w:t xml:space="preserve"> egyszerre képes kiváltani a hagyományos Windows Management </w:t>
+      </w:r>
+      <w:proofErr w:type="spellStart"/>
+      <w:r>
+        <w:t>Instrumentation</w:t>
+      </w:r>
+      <w:proofErr w:type="spellEnd"/>
+      <w:r>
+        <w:t xml:space="preserve"> </w:t>
+      </w:r>
+      <w:proofErr w:type="spellStart"/>
+      <w:r>
+        <w:t>Command</w:t>
+      </w:r>
+      <w:proofErr w:type="spellEnd"/>
+      <w:r>
+        <w:t xml:space="preserve">-line-t és nyújt hozzáférést a .NET </w:t>
+      </w:r>
+      <w:r>
+        <w:t xml:space="preserve">keretrendszerhez egy </w:t>
+      </w:r>
+      <w:proofErr w:type="gramStart"/>
+      <w:r>
+        <w:t>konvencionális</w:t>
+      </w:r>
+      <w:proofErr w:type="gramEnd"/>
+      <w:r>
+        <w:t xml:space="preserve"> script-nyelven keresztül.</w:t>
+      </w:r>
+      <w:r>
+        <w:t xml:space="preserve"> Lehetőség nyílik rajta keresztül </w:t>
+      </w:r>
+      <w:proofErr w:type="gramStart"/>
+      <w:r>
+        <w:t>objektumokat</w:t>
+      </w:r>
+      <w:proofErr w:type="gramEnd"/>
+      <w:r>
+        <w:t xml:space="preserve"> használni, függvényeket definiálni és rendelkezik a script-nyelvekre jellemző tömörséggel is. </w:t>
       </w:r>
       <w:r>
         <w:fldChar w:fldCharType="begin"/>
@@ -1814,10 +3365,39 @@
         <w:t>,</w:t>
       </w:r>
       <w:r>
-        <w:t xml:space="preserve"> HyperText Markup Language</w:t>
-      </w:r>
-      <w:r>
-        <w:t xml:space="preserve"> (HTML) alapú weblapok automatikus feldolgozásához rendelkezésre állnak-e </w:t>
+        <w:t xml:space="preserve"> </w:t>
+      </w:r>
+      <w:proofErr w:type="spellStart"/>
+      <w:r>
+        <w:t>HyperText</w:t>
+      </w:r>
+      <w:proofErr w:type="spellEnd"/>
+      <w:r>
+        <w:t xml:space="preserve"> </w:t>
+      </w:r>
+      <w:proofErr w:type="spellStart"/>
+      <w:r>
+        <w:t>Markup</w:t>
+      </w:r>
+      <w:proofErr w:type="spellEnd"/>
+      <w:r>
+        <w:t xml:space="preserve"> </w:t>
+      </w:r>
+      <w:proofErr w:type="spellStart"/>
+      <w:r>
+        <w:t>Language</w:t>
+      </w:r>
+      <w:proofErr w:type="spellEnd"/>
+      <w:r>
+        <w:t xml:space="preserve"> (HTML) alapú weblapok </w:t>
+      </w:r>
+      <w:proofErr w:type="gramStart"/>
+      <w:r>
+        <w:t>automatikus</w:t>
+      </w:r>
+      <w:proofErr w:type="gramEnd"/>
+      <w:r>
+        <w:t xml:space="preserve"> feldolgozásához rendelkezésre állnak-e </w:t>
       </w:r>
       <w:r>
         <w:t>eszközök.</w:t>
@@ -1840,24 +3420,71 @@
       <w:r>
         <w:t xml:space="preserve"> </w:t>
       </w:r>
-      <w:r>
-        <w:t xml:space="preserve">Hypertext Transfer Protocol (HTTP) lekérdezésekhez és az általuk visszaadott adatok </w:t>
-      </w:r>
-      <w:r>
-        <w:t>kezelhető struktúrába átalakításához.</w:t>
+      <w:proofErr w:type="spellStart"/>
+      <w:r>
+        <w:t>Hypertext</w:t>
+      </w:r>
+      <w:proofErr w:type="spellEnd"/>
+      <w:r>
+        <w:t xml:space="preserve"> </w:t>
+      </w:r>
+      <w:proofErr w:type="spellStart"/>
+      <w:r>
+        <w:t>Transfer</w:t>
+      </w:r>
+      <w:proofErr w:type="spellEnd"/>
+      <w:r>
+        <w:t xml:space="preserve"> </w:t>
+      </w:r>
+      <w:proofErr w:type="spellStart"/>
+      <w:r>
+        <w:t>Protocol</w:t>
+      </w:r>
+      <w:proofErr w:type="spellEnd"/>
+      <w:r>
+        <w:t xml:space="preserve"> (HTTP) lekérdezésekhez és az általuk visszaadott adatok </w:t>
+      </w:r>
+      <w:r>
+        <w:t xml:space="preserve">kezelhető </w:t>
+      </w:r>
+      <w:proofErr w:type="gramStart"/>
+      <w:r>
+        <w:t>struktúrába</w:t>
+      </w:r>
+      <w:proofErr w:type="gramEnd"/>
+      <w:r>
+        <w:t xml:space="preserve"> átalakításához.</w:t>
       </w:r>
       <w:r>
         <w:t xml:space="preserve"> Verziótól </w:t>
       </w:r>
       <w:r>
-        <w:t>függően több megoldást is nyújtanak az előre definiált könyvtárak. PowerShell 3.0 –</w:t>
-      </w:r>
-      <w:r>
-        <w:t xml:space="preserve"> </w:t>
-      </w:r>
-      <w:r>
-        <w:t>tól elérhetőek az Invoke-Webrequest</w:t>
-      </w:r>
+        <w:t xml:space="preserve">függően több megoldást is nyújtanak az előre </w:t>
+      </w:r>
+      <w:proofErr w:type="gramStart"/>
+      <w:r>
+        <w:t>definiált</w:t>
+      </w:r>
+      <w:proofErr w:type="gramEnd"/>
+      <w:r>
+        <w:t xml:space="preserve"> könyvtárak. PowerShell 3.0 –</w:t>
+      </w:r>
+      <w:r>
+        <w:t xml:space="preserve"> </w:t>
+      </w:r>
+      <w:proofErr w:type="spellStart"/>
+      <w:r>
+        <w:t>tól</w:t>
+      </w:r>
+      <w:proofErr w:type="spellEnd"/>
+      <w:r>
+        <w:t xml:space="preserve"> elérhetőek az </w:t>
+      </w:r>
+      <w:proofErr w:type="spellStart"/>
+      <w:r>
+        <w:t>Invoke-Webrequest</w:t>
+      </w:r>
+      <w:proofErr w:type="spellEnd"/>
       <w:r>
         <w:fldChar w:fldCharType="begin"/>
       </w:r>
@@ -1874,8 +3501,13 @@
         <w:fldChar w:fldCharType="end"/>
       </w:r>
       <w:r>
-        <w:t xml:space="preserve"> és Invoke-RestMethod</w:t>
-      </w:r>
+        <w:t xml:space="preserve"> és </w:t>
+      </w:r>
+      <w:proofErr w:type="spellStart"/>
+      <w:r>
+        <w:t>Invoke-RestMethod</w:t>
+      </w:r>
+      <w:proofErr w:type="spellEnd"/>
       <w:r>
         <w:fldChar w:fldCharType="begin"/>
       </w:r>
@@ -1895,8 +3527,13 @@
         <w:t xml:space="preserve"> függvények.</w:t>
       </w:r>
       <w:r>
-        <w:t xml:space="preserve"> Régebbi verzió esetén az Internet Explorer object</w:t>
-      </w:r>
+        <w:t xml:space="preserve"> Régebbi verzió esetén az Internet Explorer </w:t>
+      </w:r>
+      <w:proofErr w:type="spellStart"/>
+      <w:r>
+        <w:t>object</w:t>
+      </w:r>
+      <w:proofErr w:type="spellEnd"/>
       <w:r>
         <w:fldChar w:fldCharType="begin"/>
       </w:r>
@@ -1936,30 +3573,95 @@
         <w:pStyle w:val="Cmsor3"/>
       </w:pPr>
       <w:bookmarkStart w:id="6" w:name="_Toc462647076"/>
-      <w:r>
-        <w:t>Invoke-Webrequest, Invoke-RestMethod</w:t>
+      <w:proofErr w:type="spellStart"/>
+      <w:r>
+        <w:t>Invoke-Webrequest</w:t>
+      </w:r>
+      <w:proofErr w:type="spellEnd"/>
+      <w:r>
+        <w:t xml:space="preserve">, </w:t>
+      </w:r>
+      <w:proofErr w:type="spellStart"/>
+      <w:r>
+        <w:t>Invoke-RestMethod</w:t>
       </w:r>
       <w:bookmarkEnd w:id="6"/>
-    </w:p>
-    <w:p>
-      <w:r>
-        <w:t xml:space="preserve">Az Invoke-Webrequest és az Invoke-RestMethod nagyon hasonló </w:t>
-      </w:r>
+      <w:proofErr w:type="spellEnd"/>
+    </w:p>
+    <w:p>
+      <w:r>
+        <w:t xml:space="preserve">Az </w:t>
+      </w:r>
+      <w:proofErr w:type="spellStart"/>
+      <w:r>
+        <w:t>Invoke-Webrequest</w:t>
+      </w:r>
+      <w:proofErr w:type="spellEnd"/>
+      <w:r>
+        <w:t xml:space="preserve"> és az </w:t>
+      </w:r>
+      <w:proofErr w:type="spellStart"/>
+      <w:r>
+        <w:t>Invoke-RestMethod</w:t>
+      </w:r>
+      <w:proofErr w:type="spellEnd"/>
+      <w:r>
+        <w:t xml:space="preserve"> nagyon hasonló </w:t>
+      </w:r>
+      <w:proofErr w:type="gramStart"/>
       <w:r>
         <w:t>metódusok</w:t>
       </w:r>
-      <w:r>
-        <w:t>, szembeszökő, hogy paraméterezésük megegyezik. Az első különbség, ami észrevehető, hogy a részletes leírás szerint az Invoke-Webrequest HTTP, HTTPS, FTP, FILE kérések küldésére alkalmas</w:t>
+      <w:proofErr w:type="gramEnd"/>
+      <w:r>
+        <w:t xml:space="preserve">, szembeszökő, hogy paraméterezésük megegyezik. Az első különbség, ami észrevehető, hogy a részletes leírás szerint az </w:t>
+      </w:r>
+      <w:proofErr w:type="spellStart"/>
+      <w:r>
+        <w:t>Invoke-Webrequest</w:t>
+      </w:r>
+      <w:proofErr w:type="spellEnd"/>
+      <w:r>
+        <w:t xml:space="preserve"> HTTP, HTTPS, FTP, FILE kérések küldésére alkalmas</w:t>
       </w:r>
       <w:r>
         <w:t xml:space="preserve"> weblapoknak és webes szolgáltatásoknak</w:t>
       </w:r>
       <w:r>
-        <w:t>, míg az Invok</w:t>
-      </w:r>
-      <w:r>
-        <w:t>e-RestMethod vonatkozó részénél csak a HTTP, és a HTTPS kérések küldése szerepel Representational State Transfer</w:t>
-      </w:r>
+        <w:t xml:space="preserve">, míg az </w:t>
+      </w:r>
+      <w:proofErr w:type="spellStart"/>
+      <w:r>
+        <w:t>Invok</w:t>
+      </w:r>
+      <w:r>
+        <w:t>e-RestMethod</w:t>
+      </w:r>
+      <w:proofErr w:type="spellEnd"/>
+      <w:r>
+        <w:t xml:space="preserve"> vonatkozó részénél csak a HTTP, és a HTTPS kérések küldése szerepel </w:t>
+      </w:r>
+      <w:proofErr w:type="spellStart"/>
+      <w:r>
+        <w:t>Representational</w:t>
+      </w:r>
+      <w:proofErr w:type="spellEnd"/>
+      <w:r>
+        <w:t xml:space="preserve"> </w:t>
+      </w:r>
+      <w:proofErr w:type="spellStart"/>
+      <w:r>
+        <w:t>State</w:t>
+      </w:r>
+      <w:proofErr w:type="spellEnd"/>
+      <w:r>
+        <w:t xml:space="preserve"> </w:t>
+      </w:r>
+      <w:proofErr w:type="spellStart"/>
+      <w:r>
+        <w:t>Transfer</w:t>
+      </w:r>
+      <w:proofErr w:type="spellEnd"/>
       <w:r>
         <w:t xml:space="preserve"> (REST)</w:t>
       </w:r>
@@ -1967,24 +3669,141 @@
         <w:t xml:space="preserve"> web szolgáltatások felé.</w:t>
       </w:r>
       <w:r>
-        <w:t xml:space="preserve"> Ennek ellenére az Invoke-RestMethod Uri paraméterének leírásánál mind a négy féle kérés fel van tüntetve.</w:t>
-      </w:r>
-    </w:p>
-    <w:p>
-      <w:r>
-        <w:t>Különbség lehetne még, hogy Invoke-WebRequest esetén a UseBasicParsing paraméter dokumentációjából kiderül, hogy enélkül a paraméter nélkül</w:t>
-      </w:r>
-      <w:r>
-        <w:t xml:space="preserve"> a háttérben az Internet Explorer (vagy annak modulja) van használva a parse-oláshoz. </w:t>
-      </w:r>
-      <w:r>
-        <w:t>Ugyanez az Invoke-RestMethodról nem mondható el biztosan, mivel a dokumentációja nem szól róla. Ez azonban azért nem döntő értékű, mivel azon a kijelentésen kívül, hogy „</w:t>
-      </w:r>
-      <w:r>
-        <w:t>Indicates that the cmdlet uses basic parsing.</w:t>
-      </w:r>
-      <w:r>
-        <w:t>”, vagyis hogy az alapvető parse-olás használatát jelöli ez a paraméter, azon kívül csak egy másik paraméter leírása van duplikálva itt.</w:t>
+        <w:t xml:space="preserve"> Ennek ellenére az </w:t>
+      </w:r>
+      <w:proofErr w:type="spellStart"/>
+      <w:r>
+        <w:t>Invoke-RestMethod</w:t>
+      </w:r>
+      <w:proofErr w:type="spellEnd"/>
+      <w:r>
+        <w:t xml:space="preserve"> </w:t>
+      </w:r>
+      <w:proofErr w:type="spellStart"/>
+      <w:r>
+        <w:t>Uri</w:t>
+      </w:r>
+      <w:proofErr w:type="spellEnd"/>
+      <w:r>
+        <w:t xml:space="preserve"> paraméterének leírásánál mind a négy féle kérés fel van tüntetve.</w:t>
+      </w:r>
+    </w:p>
+    <w:p>
+      <w:r>
+        <w:t xml:space="preserve">Különbség lehetne még, hogy </w:t>
+      </w:r>
+      <w:proofErr w:type="spellStart"/>
+      <w:r>
+        <w:t>Invoke-WebRequest</w:t>
+      </w:r>
+      <w:proofErr w:type="spellEnd"/>
+      <w:r>
+        <w:t xml:space="preserve"> esetén </w:t>
+      </w:r>
+      <w:proofErr w:type="gramStart"/>
+      <w:r>
+        <w:t>a</w:t>
+      </w:r>
+      <w:proofErr w:type="gramEnd"/>
+      <w:r>
+        <w:t xml:space="preserve"> </w:t>
+      </w:r>
+      <w:proofErr w:type="spellStart"/>
+      <w:r>
+        <w:t>UseBasicParsing</w:t>
+      </w:r>
+      <w:proofErr w:type="spellEnd"/>
+      <w:r>
+        <w:t xml:space="preserve"> paraméter dokumentációjából kiderül, hogy enélkül a paraméter nélkül</w:t>
+      </w:r>
+      <w:r>
+        <w:t xml:space="preserve"> a háttérben az Internet Explorer (vagy annak modulja) van használva a </w:t>
+      </w:r>
+      <w:proofErr w:type="spellStart"/>
+      <w:r>
+        <w:t>parse-oláshoz</w:t>
+      </w:r>
+      <w:proofErr w:type="spellEnd"/>
+      <w:r>
+        <w:t xml:space="preserve">. </w:t>
+      </w:r>
+      <w:r>
+        <w:t xml:space="preserve">Ugyanez az </w:t>
+      </w:r>
+      <w:proofErr w:type="spellStart"/>
+      <w:r>
+        <w:t>Invoke-RestMethodról</w:t>
+      </w:r>
+      <w:proofErr w:type="spellEnd"/>
+      <w:r>
+        <w:t xml:space="preserve"> nem mondható el biztosan, mivel a dokumentációja nem szól róla. Ez azonban azért nem döntő értékű, mivel azon a kijelentésen kívül, hogy „</w:t>
+      </w:r>
+      <w:proofErr w:type="spellStart"/>
+      <w:r>
+        <w:t>Indicates</w:t>
+      </w:r>
+      <w:proofErr w:type="spellEnd"/>
+      <w:r>
+        <w:t xml:space="preserve"> </w:t>
+      </w:r>
+      <w:proofErr w:type="spellStart"/>
+      <w:r>
+        <w:t>that</w:t>
+      </w:r>
+      <w:proofErr w:type="spellEnd"/>
+      <w:r>
+        <w:t xml:space="preserve"> </w:t>
+      </w:r>
+      <w:proofErr w:type="spellStart"/>
+      <w:r>
+        <w:t>the</w:t>
+      </w:r>
+      <w:proofErr w:type="spellEnd"/>
+      <w:r>
+        <w:t xml:space="preserve"> </w:t>
+      </w:r>
+      <w:proofErr w:type="spellStart"/>
+      <w:r>
+        <w:t>cmdlet</w:t>
+      </w:r>
+      <w:proofErr w:type="spellEnd"/>
+      <w:r>
+        <w:t xml:space="preserve"> </w:t>
+      </w:r>
+      <w:proofErr w:type="spellStart"/>
+      <w:r>
+        <w:t>uses</w:t>
+      </w:r>
+      <w:proofErr w:type="spellEnd"/>
+      <w:r>
+        <w:t xml:space="preserve"> </w:t>
+      </w:r>
+      <w:proofErr w:type="spellStart"/>
+      <w:r>
+        <w:t>basic</w:t>
+      </w:r>
+      <w:proofErr w:type="spellEnd"/>
+      <w:r>
+        <w:t xml:space="preserve"> parsing.</w:t>
+      </w:r>
+      <w:r>
+        <w:t xml:space="preserve">”, vagyis hogy az alapvető </w:t>
+      </w:r>
+      <w:proofErr w:type="spellStart"/>
+      <w:r>
+        <w:t>parse-olás</w:t>
+      </w:r>
+      <w:proofErr w:type="spellEnd"/>
+      <w:r>
+        <w:t xml:space="preserve"> használatát jelöli ez a paraméter, azon kívül csak egy másik paraméter leírása van </w:t>
+      </w:r>
+      <w:proofErr w:type="gramStart"/>
+      <w:r>
+        <w:t>duplikálva</w:t>
+      </w:r>
+      <w:proofErr w:type="gramEnd"/>
+      <w:r>
+        <w:t xml:space="preserve"> itt.</w:t>
       </w:r>
     </w:p>
     <w:p>
@@ -2008,9 +3827,14 @@
       </w:pPr>
       <w:bookmarkStart w:id="7" w:name="_Toc462647077"/>
       <w:r>
-        <w:t>Internet Explorer object</w:t>
+        <w:t xml:space="preserve">Internet Explorer </w:t>
+      </w:r>
+      <w:proofErr w:type="spellStart"/>
+      <w:r>
+        <w:t>object</w:t>
       </w:r>
       <w:bookmarkEnd w:id="7"/>
+      <w:proofErr w:type="spellEnd"/>
     </w:p>
     <w:p>
       <w:r>
@@ -2019,9 +3843,11 @@
       <w:r>
         <w:t xml:space="preserve"> (IE) </w:t>
       </w:r>
+      <w:proofErr w:type="spellStart"/>
       <w:r>
         <w:t>ComObject</w:t>
       </w:r>
+      <w:proofErr w:type="spellEnd"/>
       <w:r>
         <w:fldChar w:fldCharType="begin"/>
       </w:r>
@@ -2040,12 +3866,14 @@
       <w:r>
         <w:t xml:space="preserve"> </w:t>
       </w:r>
+      <w:proofErr w:type="spellStart"/>
       <w:r>
         <w:rPr>
           <w:lang w:val="en-US"/>
         </w:rPr>
         <w:t>eg</w:t>
       </w:r>
+      <w:proofErr w:type="spellEnd"/>
       <w:r>
         <w:t>y valódi</w:t>
       </w:r>
@@ -2053,7 +3881,15 @@
         <w:t xml:space="preserve"> IE</w:t>
       </w:r>
       <w:r>
-        <w:t xml:space="preserve"> példány programozott irányítását teszi lehetővé. A Visible nevű tulajdonság segítségével állítható, hogy a folyamat közben látható legyen-e a böngésző, vagy se. </w:t>
+        <w:t xml:space="preserve"> példány programozott irányítását teszi lehetővé. A </w:t>
+      </w:r>
+      <w:proofErr w:type="spellStart"/>
+      <w:r>
+        <w:t>Visible</w:t>
+      </w:r>
+      <w:proofErr w:type="spellEnd"/>
+      <w:r>
+        <w:t xml:space="preserve"> nevű tulajdonság segítségével állítható, hogy a folyamat közben látható legyen-e a böngésző, vagy se. </w:t>
       </w:r>
       <w:r>
         <w:t>Az első kézenfekvő hátránya annak, ha az ember egy valódi böngészőt akar automatizálni az, hogy nem erre fejlesztetté</w:t>
@@ -2061,8 +3897,13 @@
       <w:r>
         <w:t xml:space="preserve">k eredetileg. Az IE esetében </w:t>
       </w:r>
-      <w:r>
-        <w:t>probléma lehet az old</w:t>
+      <w:proofErr w:type="gramStart"/>
+      <w:r>
+        <w:t>probléma</w:t>
+      </w:r>
+      <w:proofErr w:type="gramEnd"/>
+      <w:r>
+        <w:t xml:space="preserve"> lehet az old</w:t>
       </w:r>
       <w:r>
         <w:t>alak betöltésének hatékonysága.</w:t>
@@ -2070,7 +3911,39 @@
     </w:p>
     <w:p>
       <w:r>
-        <w:t>A navigációs Application Pogramming Interface (API)</w:t>
+        <w:t xml:space="preserve">A </w:t>
+      </w:r>
+      <w:proofErr w:type="gramStart"/>
+      <w:r>
+        <w:t>navigációs</w:t>
+      </w:r>
+      <w:proofErr w:type="gramEnd"/>
+      <w:r>
+        <w:t xml:space="preserve"> </w:t>
+      </w:r>
+      <w:proofErr w:type="spellStart"/>
+      <w:r>
+        <w:t>Application</w:t>
+      </w:r>
+      <w:proofErr w:type="spellEnd"/>
+      <w:r>
+        <w:t xml:space="preserve"> </w:t>
+      </w:r>
+      <w:proofErr w:type="spellStart"/>
+      <w:r>
+        <w:t>Pogramming</w:t>
+      </w:r>
+      <w:proofErr w:type="spellEnd"/>
+      <w:r>
+        <w:t xml:space="preserve"> </w:t>
+      </w:r>
+      <w:proofErr w:type="spellStart"/>
+      <w:r>
+        <w:t>Interface</w:t>
+      </w:r>
+      <w:proofErr w:type="spellEnd"/>
+      <w:r>
+        <w:t xml:space="preserve"> (API)</w:t>
       </w:r>
       <w:r>
         <w:fldChar w:fldCharType="begin"/>
@@ -2091,7 +3964,15 @@
         <w:t xml:space="preserve"> egy nemblokkoló híváson keresztül szolgáltatja a funkcionalitását. Ennek következtében </w:t>
       </w:r>
       <w:r>
-        <w:t>vagy egy eseményre való feliratkozással, vagy polling módszerrel lehet értesülni az oldal betöltésének</w:t>
+        <w:t xml:space="preserve">vagy egy eseményre való feliratkozással, vagy </w:t>
+      </w:r>
+      <w:proofErr w:type="spellStart"/>
+      <w:r>
+        <w:t>polling</w:t>
+      </w:r>
+      <w:proofErr w:type="spellEnd"/>
+      <w:r>
+        <w:t xml:space="preserve"> módszerrel lehet értesülni az oldal betöltésének</w:t>
       </w:r>
       <w:r>
         <w:t xml:space="preserve"> végéről. A betöltés jelentősen</w:t>
@@ -2112,7 +3993,23 @@
         <w:t>, mivel itt az össz</w:t>
       </w:r>
       <w:r>
-        <w:t>es forrás is betöltődik (képek, gifek, flash stb.), köszönhetően annak, hogy egy hagyományos böngészőről van szó.</w:t>
+        <w:t xml:space="preserve">es forrás is betöltődik (képek, </w:t>
+      </w:r>
+      <w:proofErr w:type="spellStart"/>
+      <w:r>
+        <w:t>gifek</w:t>
+      </w:r>
+      <w:proofErr w:type="spellEnd"/>
+      <w:r>
+        <w:t xml:space="preserve">, </w:t>
+      </w:r>
+      <w:proofErr w:type="spellStart"/>
+      <w:r>
+        <w:t>flash</w:t>
+      </w:r>
+      <w:proofErr w:type="spellEnd"/>
+      <w:r>
+        <w:t xml:space="preserve"> stb.), köszönhetően annak, hogy egy hagyományos böngészőről van szó.</w:t>
       </w:r>
     </w:p>
     <w:p>
@@ -2148,7 +4045,31 @@
         <w:fldChar w:fldCharType="end"/>
       </w:r>
       <w:r>
-        <w:t>, utánanézni a paraméterezésnek, elolvasni a dokumentáció egy részét. Minden úgy működik, ahogy azt a felhasználók már megszokták az évek során használt programokkal, weblapokkal. A visszakapott eredményeket is könnyebb megérteni, ha valamilyen szép vizuális megjelenítés van társítva hozzájuk, nem csak szimpla logok, vagy excel fájlok a kimenetek.</w:t>
+        <w:t xml:space="preserve">, utánanézni a paraméterezésnek, elolvasni a dokumentáció egy részét. Minden úgy működik, ahogy azt a felhasználók már megszokták az évek során használt programokkal, weblapokkal. A visszakapott eredményeket is könnyebb megérteni, ha valamilyen szép vizuális megjelenítés van társítva hozzájuk, nem csak szimpla </w:t>
+      </w:r>
+      <w:proofErr w:type="spellStart"/>
+      <w:r>
+        <w:t>logok</w:t>
+      </w:r>
+      <w:proofErr w:type="spellEnd"/>
+      <w:r>
+        <w:t xml:space="preserve">, vagy </w:t>
+      </w:r>
+      <w:proofErr w:type="spellStart"/>
+      <w:r>
+        <w:t>excel</w:t>
+      </w:r>
+      <w:proofErr w:type="spellEnd"/>
+      <w:r>
+        <w:t xml:space="preserve"> </w:t>
+      </w:r>
+      <w:proofErr w:type="gramStart"/>
+      <w:r>
+        <w:t>fájlok</w:t>
+      </w:r>
+      <w:proofErr w:type="gramEnd"/>
+      <w:r>
+        <w:t xml:space="preserve"> a kimenetek.</w:t>
       </w:r>
       <w:r>
         <w:t xml:space="preserve"> Mindehhez nincs másra szükség csak egy egyszerű HTML alapú weboldalra és a legelterjedtebb</w:t>
@@ -2205,10 +4126,50 @@
     </w:p>
     <w:p>
       <w:r>
-        <w:t>A back-end három fő és egy mellék komponensre osztható. Ezek a scaper, a rest service, a comparator és a funkcionalitásban részt nem vevő autó li</w:t>
-      </w:r>
-      <w:r>
-        <w:t>nkgyűjtő script. Először ezek funkcionális képességeit ismertetem a pontos architektúra és belső felépítés bemutatásának mellőzésével.</w:t>
+        <w:t xml:space="preserve">A back-end három fő és egy mellék </w:t>
+      </w:r>
+      <w:proofErr w:type="gramStart"/>
+      <w:r>
+        <w:t>komponensre</w:t>
+      </w:r>
+      <w:proofErr w:type="gramEnd"/>
+      <w:r>
+        <w:t xml:space="preserve"> osztható. Ezek a </w:t>
+      </w:r>
+      <w:proofErr w:type="spellStart"/>
+      <w:r>
+        <w:t>scaper</w:t>
+      </w:r>
+      <w:proofErr w:type="spellEnd"/>
+      <w:r>
+        <w:t xml:space="preserve">, a rest service, a </w:t>
+      </w:r>
+      <w:proofErr w:type="spellStart"/>
+      <w:r>
+        <w:t>comparator</w:t>
+      </w:r>
+      <w:proofErr w:type="spellEnd"/>
+      <w:r>
+        <w:t xml:space="preserve"> és a funkcionalitásban részt nem vevő autó </w:t>
+      </w:r>
+      <w:proofErr w:type="gramStart"/>
+      <w:r>
+        <w:t>li</w:t>
+      </w:r>
+      <w:r>
+        <w:t>nk</w:t>
+      </w:r>
+      <w:proofErr w:type="gramEnd"/>
+      <w:r>
+        <w:t xml:space="preserve">gyűjtő script. Először ezek </w:t>
+      </w:r>
+      <w:proofErr w:type="gramStart"/>
+      <w:r>
+        <w:t>funkcionális</w:t>
+      </w:r>
+      <w:proofErr w:type="gramEnd"/>
+      <w:r>
+        <w:t xml:space="preserve"> képességeit ismertetem a pontos architektúra és belső felépítés bemutatásának mellőzésével.</w:t>
       </w:r>
     </w:p>
     <w:p>
@@ -2216,7 +4177,31 @@
         <w:t>A funkcionalitás tervezésénél a használati eseteknek való megfelelés szempontjait járom körbe. Ehhez szükséges első sorban a használati esetek feltérképezése.</w:t>
       </w:r>
       <w:r>
-        <w:t xml:space="preserve"> Mivel a back end teljes egészében script alapú, ezért kétféle képpen lehet rá tekinteni: mint kiszolgáló a front endnek, vagy mint önálló applikáció. A back end  tervezésénél bemutatom mindkét szempontot, viszont az egyes funkciókat csak egyszer, tehát a front end felé nyitott képességek nem kerülnek külön bemutatásra stand-alone szempontból.</w:t>
+        <w:t xml:space="preserve"> Mivel a back end teljes egészében script alapú, ezért kétféle képpen lehet rá tekinteni: mint kiszolgáló a front endnek, vagy mint önálló </w:t>
+      </w:r>
+      <w:proofErr w:type="gramStart"/>
+      <w:r>
+        <w:t>applikáció</w:t>
+      </w:r>
+      <w:proofErr w:type="gramEnd"/>
+      <w:r>
+        <w:t xml:space="preserve">. A back end  tervezésénél bemutatom mindkét szempontot, viszont az egyes </w:t>
+      </w:r>
+      <w:proofErr w:type="gramStart"/>
+      <w:r>
+        <w:t>funkciókat</w:t>
+      </w:r>
+      <w:proofErr w:type="gramEnd"/>
+      <w:r>
+        <w:t xml:space="preserve"> csak egyszer, tehát a front end felé nyitott képességek nem kerülnek külön bemutatásra stand-</w:t>
+      </w:r>
+      <w:proofErr w:type="spellStart"/>
+      <w:r>
+        <w:t>alone</w:t>
+      </w:r>
+      <w:proofErr w:type="spellEnd"/>
+      <w:r>
+        <w:t xml:space="preserve"> szempontból.</w:t>
       </w:r>
     </w:p>
     <w:p>
@@ -2275,9 +4260,14 @@
       <w:pPr>
         <w:pStyle w:val="Kpalrs"/>
       </w:pPr>
-      <w:bookmarkStart w:id="12" w:name="_Toc462686599"/>
-      <w:r>
-        <w:t xml:space="preserve">ábra </w:t>
+      <w:bookmarkStart w:id="12" w:name="_Toc464308001"/>
+      <w:proofErr w:type="gramStart"/>
+      <w:r>
+        <w:t>ábra</w:t>
+      </w:r>
+      <w:proofErr w:type="gramEnd"/>
+      <w:r>
+        <w:t xml:space="preserve"> </w:t>
       </w:r>
       <w:r>
         <w:fldChar w:fldCharType="begin"/>
@@ -2298,20 +4288,99 @@
         <w:fldChar w:fldCharType="end"/>
       </w:r>
       <w:r>
-        <w:t>: Back end Use Case diagramja front end szempontból</w:t>
+        <w:t xml:space="preserve">: Back end </w:t>
+      </w:r>
+      <w:proofErr w:type="spellStart"/>
+      <w:r>
+        <w:t>Use</w:t>
+      </w:r>
+      <w:proofErr w:type="spellEnd"/>
+      <w:r>
+        <w:t xml:space="preserve"> </w:t>
+      </w:r>
+      <w:proofErr w:type="spellStart"/>
+      <w:r>
+        <w:t>Case</w:t>
+      </w:r>
+      <w:proofErr w:type="spellEnd"/>
+      <w:r>
+        <w:t xml:space="preserve"> diagramja front end szempontból</w:t>
       </w:r>
       <w:bookmarkEnd w:id="12"/>
     </w:p>
     <w:p>
-      <w:r>
-        <w:t xml:space="preserve">A Unified Modeling Language (UML) 2 Use case diagramon látható a front end, mint aktor. A </w:t>
+      <w:proofErr w:type="gramStart"/>
+      <w:r>
+        <w:t>A</w:t>
+      </w:r>
+      <w:proofErr w:type="gramEnd"/>
+      <w:r>
+        <w:t xml:space="preserve"> </w:t>
+      </w:r>
+      <w:proofErr w:type="spellStart"/>
+      <w:r>
+        <w:t>Unified</w:t>
+      </w:r>
+      <w:proofErr w:type="spellEnd"/>
+      <w:r>
+        <w:t xml:space="preserve"> </w:t>
+      </w:r>
+      <w:proofErr w:type="spellStart"/>
+      <w:r>
+        <w:t>Modeling</w:t>
+      </w:r>
+      <w:proofErr w:type="spellEnd"/>
+      <w:r>
+        <w:t xml:space="preserve"> </w:t>
+      </w:r>
+      <w:proofErr w:type="spellStart"/>
+      <w:r>
+        <w:t>Language</w:t>
+      </w:r>
+      <w:proofErr w:type="spellEnd"/>
+      <w:r>
+        <w:t xml:space="preserve"> (UML) 2 </w:t>
+      </w:r>
+      <w:proofErr w:type="spellStart"/>
+      <w:r>
+        <w:t>Use</w:t>
+      </w:r>
+      <w:proofErr w:type="spellEnd"/>
+      <w:r>
+        <w:t xml:space="preserve"> </w:t>
+      </w:r>
+      <w:proofErr w:type="spellStart"/>
+      <w:r>
+        <w:t>case</w:t>
+      </w:r>
+      <w:proofErr w:type="spellEnd"/>
+      <w:r>
+        <w:t xml:space="preserve"> diagramon látható a front end, mint </w:t>
+      </w:r>
+      <w:proofErr w:type="spellStart"/>
+      <w:r>
+        <w:t>aktor</w:t>
+      </w:r>
+      <w:proofErr w:type="spellEnd"/>
+      <w:r>
+        <w:t xml:space="preserve">. A </w:t>
       </w:r>
       <w:r>
         <w:t>„</w:t>
       </w:r>
-      <w:r>
-        <w:t>valid POST request</w:t>
-      </w:r>
+      <w:proofErr w:type="spellStart"/>
+      <w:r>
+        <w:t>valid</w:t>
+      </w:r>
+      <w:proofErr w:type="spellEnd"/>
+      <w:r>
+        <w:t xml:space="preserve"> POST </w:t>
+      </w:r>
+      <w:proofErr w:type="spellStart"/>
+      <w:r>
+        <w:t>request</w:t>
+      </w:r>
+      <w:proofErr w:type="spellEnd"/>
       <w:r>
         <w:t>”</w:t>
       </w:r>
@@ -2319,238 +4388,964 @@
         <w:t xml:space="preserve"> </w:t>
       </w:r>
       <w:r>
-        <w:t>nevű use case jelképezi a back end határát, a beérkező kérésk feldolgozását. Ez a „kapott oldalak feldolgozása” használati esettel van asszociálva, ami maga a magja a szolgáltatásnak. Ennek a magnak részegysége az „algoritmus futtatása az adatokon” használati eset, mely minden esetben lefut (ezt jelöli az „include” stereotype a dependecia mellett), mégis kiemelendő.</w:t>
-      </w:r>
-      <w:bookmarkStart w:id="13" w:name="_GoBack"/>
+        <w:t xml:space="preserve">nevű </w:t>
+      </w:r>
+      <w:proofErr w:type="spellStart"/>
+      <w:r>
+        <w:t>use</w:t>
+      </w:r>
+      <w:proofErr w:type="spellEnd"/>
+      <w:r>
+        <w:t xml:space="preserve"> </w:t>
+      </w:r>
+      <w:proofErr w:type="spellStart"/>
+      <w:r>
+        <w:t>case</w:t>
+      </w:r>
+      <w:proofErr w:type="spellEnd"/>
+      <w:r>
+        <w:t xml:space="preserve"> jelképezi a back end határát, a beérkező kérés</w:t>
+      </w:r>
+      <w:r>
+        <w:t>e</w:t>
+      </w:r>
+      <w:r>
+        <w:t>k feldolgozását. Ez a „kapott oldalak feldolgozása” használati esettel van asszociálva, ami maga a magja a szolgáltatásnak. Ennek a magnak részegysége az „algoritmus futtatása az adatokon” használati eset, mely minden esetben lefut (ezt jelöli az „</w:t>
+      </w:r>
+      <w:proofErr w:type="spellStart"/>
+      <w:r>
+        <w:t>include</w:t>
+      </w:r>
+      <w:proofErr w:type="spellEnd"/>
+      <w:r>
+        <w:t xml:space="preserve">” </w:t>
+      </w:r>
+      <w:proofErr w:type="spellStart"/>
+      <w:r>
+        <w:t>stereotype</w:t>
+      </w:r>
+      <w:proofErr w:type="spellEnd"/>
+      <w:r>
+        <w:t xml:space="preserve"> a </w:t>
+      </w:r>
+      <w:proofErr w:type="spellStart"/>
+      <w:r>
+        <w:t>dependecia</w:t>
+      </w:r>
+      <w:proofErr w:type="spellEnd"/>
+      <w:r>
+        <w:t xml:space="preserve"> mellett), mégis kiemelendő.</w:t>
+      </w:r>
+      <w:r>
+        <w:t xml:space="preserve"> A Front end </w:t>
+      </w:r>
+      <w:proofErr w:type="spellStart"/>
+      <w:r>
+        <w:t>actor</w:t>
+      </w:r>
+      <w:proofErr w:type="spellEnd"/>
+      <w:r>
+        <w:t xml:space="preserve"> és a „kapott oldalak feldolgozása” </w:t>
+      </w:r>
+      <w:proofErr w:type="spellStart"/>
+      <w:r>
+        <w:t>logikailag</w:t>
+      </w:r>
+      <w:proofErr w:type="spellEnd"/>
+      <w:r>
+        <w:t xml:space="preserve"> össze lehetne kötve közvetlenül is, viszont a </w:t>
+      </w:r>
+      <w:r>
+        <w:lastRenderedPageBreak/>
+        <w:t xml:space="preserve">köztes használati eset hűebben tükrözi a valóságot, mivel van egy közbenső szereplő, egy proxy is a folyamatban, ami szigorúan véve a front end része, mivel ennek a </w:t>
+      </w:r>
+      <w:proofErr w:type="spellStart"/>
+      <w:r>
+        <w:t>domain</w:t>
+      </w:r>
+      <w:proofErr w:type="spellEnd"/>
+      <w:r>
+        <w:t xml:space="preserve">-jében van, de nem képezi részét a </w:t>
+      </w:r>
+      <w:proofErr w:type="gramStart"/>
+      <w:r>
+        <w:t>kliens</w:t>
+      </w:r>
+      <w:proofErr w:type="gramEnd"/>
+      <w:r>
+        <w:t xml:space="preserve"> oldali alkalmazásnak.</w:t>
+      </w:r>
+    </w:p>
+    <w:p>
+      <w:pPr>
+        <w:pStyle w:val="Kp"/>
+      </w:pPr>
+      <w:r>
+        <w:rPr>
+          <w:noProof/>
+          <w:lang w:val="en-US"/>
+        </w:rPr>
+        <w:drawing>
+          <wp:inline distT="0" distB="0" distL="0" distR="0">
+            <wp:extent cx="5400040" cy="1832610"/>
+            <wp:effectExtent l="0" t="0" r="0" b="0"/>
+            <wp:docPr id="4" name="Kép 4"/>
+            <wp:cNvGraphicFramePr>
+              <a:graphicFrameLocks xmlns:a="http://schemas.openxmlformats.org/drawingml/2006/main" noChangeAspect="1"/>
+            </wp:cNvGraphicFramePr>
+            <a:graphic xmlns:a="http://schemas.openxmlformats.org/drawingml/2006/main">
+              <a:graphicData uri="http://schemas.openxmlformats.org/drawingml/2006/picture">
+                <pic:pic xmlns:pic="http://schemas.openxmlformats.org/drawingml/2006/picture">
+                  <pic:nvPicPr>
+                    <pic:cNvPr id="4" name="UCD_skyscraper2.png"/>
+                    <pic:cNvPicPr/>
+                  </pic:nvPicPr>
+                  <pic:blipFill>
+                    <a:blip r:embed="rId12">
+                      <a:extLst>
+                        <a:ext uri="{28A0092B-C50C-407E-A947-70E740481C1C}">
+                          <a14:useLocalDpi xmlns:a14="http://schemas.microsoft.com/office/drawing/2010/main" val="0"/>
+                        </a:ext>
+                      </a:extLst>
+                    </a:blip>
+                    <a:stretch>
+                      <a:fillRect/>
+                    </a:stretch>
+                  </pic:blipFill>
+                  <pic:spPr>
+                    <a:xfrm>
+                      <a:off x="0" y="0"/>
+                      <a:ext cx="5400040" cy="1832610"/>
+                    </a:xfrm>
+                    <a:prstGeom prst="rect">
+                      <a:avLst/>
+                    </a:prstGeom>
+                  </pic:spPr>
+                </pic:pic>
+              </a:graphicData>
+            </a:graphic>
+          </wp:inline>
+        </w:drawing>
+      </w:r>
+    </w:p>
+    <w:p>
+      <w:pPr>
+        <w:pStyle w:val="Kpalrs"/>
+      </w:pPr>
+      <w:bookmarkStart w:id="13" w:name="_Toc464308002"/>
+      <w:proofErr w:type="gramStart"/>
+      <w:r>
+        <w:t>ábra</w:t>
+      </w:r>
+      <w:proofErr w:type="gramEnd"/>
+      <w:r>
+        <w:t xml:space="preserve"> </w:t>
+      </w:r>
+      <w:r>
+        <w:fldChar w:fldCharType="begin"/>
+      </w:r>
+      <w:r>
+        <w:instrText xml:space="preserve"> SEQ ábra \* ARABIC </w:instrText>
+      </w:r>
+      <w:r>
+        <w:fldChar w:fldCharType="separate"/>
+      </w:r>
+      <w:r>
+        <w:rPr>
+          <w:noProof/>
+        </w:rPr>
+        <w:t>2</w:t>
+      </w:r>
+      <w:r>
+        <w:fldChar w:fldCharType="end"/>
+      </w:r>
+      <w:r>
+        <w:t xml:space="preserve">: Back end </w:t>
+      </w:r>
+      <w:proofErr w:type="spellStart"/>
+      <w:r>
+        <w:t>Use</w:t>
+      </w:r>
+      <w:proofErr w:type="spellEnd"/>
+      <w:r>
+        <w:t xml:space="preserve"> </w:t>
+      </w:r>
+      <w:proofErr w:type="spellStart"/>
+      <w:r>
+        <w:t>Case</w:t>
+      </w:r>
+      <w:proofErr w:type="spellEnd"/>
+      <w:r>
+        <w:t xml:space="preserve"> diagramja</w:t>
+      </w:r>
       <w:bookmarkEnd w:id="13"/>
     </w:p>
     <w:p>
+      <w:r>
+        <w:t xml:space="preserve">A back end front endtől független működésének </w:t>
+      </w:r>
+      <w:proofErr w:type="spellStart"/>
+      <w:r>
+        <w:t>Use</w:t>
+      </w:r>
+      <w:proofErr w:type="spellEnd"/>
+      <w:r>
+        <w:t xml:space="preserve"> </w:t>
+      </w:r>
+      <w:proofErr w:type="spellStart"/>
+      <w:r>
+        <w:t>Case</w:t>
+      </w:r>
+      <w:proofErr w:type="spellEnd"/>
+      <w:r>
+        <w:t xml:space="preserve"> diagramja látható</w:t>
+      </w:r>
+      <w:r>
+        <w:t xml:space="preserve"> az ábra 2-n. A feldolgozási rész itt is ugyan úgy működik, mint az első esetben, </w:t>
+      </w:r>
+      <w:r>
+        <w:t>ha</w:t>
+      </w:r>
+      <w:r>
+        <w:t xml:space="preserve"> az oldalak címei azonos formában rendelkezésre állnak</w:t>
+      </w:r>
+      <w:r>
+        <w:t xml:space="preserve"> már</w:t>
+      </w:r>
+      <w:r>
+        <w:t xml:space="preserve">. </w:t>
+      </w:r>
+      <w:r>
+        <w:t xml:space="preserve">Ehhez először a felhasználó meg </w:t>
+      </w:r>
+      <w:proofErr w:type="gramStart"/>
+      <w:r>
+        <w:t>kell</w:t>
+      </w:r>
+      <w:proofErr w:type="gramEnd"/>
+      <w:r>
+        <w:t xml:space="preserve"> adjon egy elérési utat</w:t>
+      </w:r>
+      <w:r>
+        <w:t xml:space="preserve">, melyen egy text fájl található, ezt a back end feldolgozza és előállítja a szükséges formátumú </w:t>
+      </w:r>
+      <w:r>
+        <w:t>URL</w:t>
+      </w:r>
+      <w:r>
+        <w:t xml:space="preserve"> listát.</w:t>
+      </w:r>
+    </w:p>
+    <w:p>
+      <w:pPr>
+        <w:pStyle w:val="Kp"/>
+      </w:pPr>
+      <w:r>
+        <w:rPr>
+          <w:noProof/>
+          <w:lang w:val="en-US"/>
+        </w:rPr>
+        <w:drawing>
+          <wp:inline distT="0" distB="0" distL="0" distR="0">
+            <wp:extent cx="5400040" cy="1761490"/>
+            <wp:effectExtent l="0" t="0" r="0" b="0"/>
+            <wp:docPr id="6" name="Kép 6"/>
+            <wp:cNvGraphicFramePr>
+              <a:graphicFrameLocks xmlns:a="http://schemas.openxmlformats.org/drawingml/2006/main" noChangeAspect="1"/>
+            </wp:cNvGraphicFramePr>
+            <a:graphic xmlns:a="http://schemas.openxmlformats.org/drawingml/2006/main">
+              <a:graphicData uri="http://schemas.openxmlformats.org/drawingml/2006/picture">
+                <pic:pic xmlns:pic="http://schemas.openxmlformats.org/drawingml/2006/picture">
+                  <pic:nvPicPr>
+                    <pic:cNvPr id="6" name="UCD_skyscraper3.png"/>
+                    <pic:cNvPicPr/>
+                  </pic:nvPicPr>
+                  <pic:blipFill>
+                    <a:blip r:embed="rId13">
+                      <a:extLst>
+                        <a:ext uri="{28A0092B-C50C-407E-A947-70E740481C1C}">
+                          <a14:useLocalDpi xmlns:a14="http://schemas.microsoft.com/office/drawing/2010/main" val="0"/>
+                        </a:ext>
+                      </a:extLst>
+                    </a:blip>
+                    <a:stretch>
+                      <a:fillRect/>
+                    </a:stretch>
+                  </pic:blipFill>
+                  <pic:spPr>
+                    <a:xfrm>
+                      <a:off x="0" y="0"/>
+                      <a:ext cx="5400040" cy="1761490"/>
+                    </a:xfrm>
+                    <a:prstGeom prst="rect">
+                      <a:avLst/>
+                    </a:prstGeom>
+                  </pic:spPr>
+                </pic:pic>
+              </a:graphicData>
+            </a:graphic>
+          </wp:inline>
+        </w:drawing>
+      </w:r>
+    </w:p>
+    <w:p>
+      <w:pPr>
+        <w:pStyle w:val="Kpalrs"/>
+      </w:pPr>
+      <w:proofErr w:type="gramStart"/>
+      <w:r>
+        <w:t>ábra</w:t>
+      </w:r>
+      <w:proofErr w:type="gramEnd"/>
+      <w:r>
+        <w:t xml:space="preserve"> </w:t>
+      </w:r>
+      <w:r>
+        <w:fldChar w:fldCharType="begin"/>
+      </w:r>
+      <w:r>
+        <w:instrText xml:space="preserve"> SEQ ábra \* ARABIC </w:instrText>
+      </w:r>
+      <w:r>
+        <w:fldChar w:fldCharType="separate"/>
+      </w:r>
+      <w:r>
+        <w:rPr>
+          <w:noProof/>
+        </w:rPr>
+        <w:t>3</w:t>
+      </w:r>
+      <w:r>
+        <w:fldChar w:fldCharType="end"/>
+      </w:r>
+      <w:r>
+        <w:t xml:space="preserve">: Back end </w:t>
+      </w:r>
+      <w:proofErr w:type="spellStart"/>
+      <w:r>
+        <w:t>Use</w:t>
+      </w:r>
+      <w:proofErr w:type="spellEnd"/>
+      <w:r>
+        <w:t xml:space="preserve"> </w:t>
+      </w:r>
+      <w:proofErr w:type="spellStart"/>
+      <w:r>
+        <w:t>Case</w:t>
+      </w:r>
+      <w:proofErr w:type="spellEnd"/>
+      <w:r>
+        <w:t xml:space="preserve"> diagramja 2</w:t>
+      </w:r>
+    </w:p>
+    <w:p>
+      <w:r>
+        <w:t xml:space="preserve">A back end harmadik használati esete, mikor a felhasználó a </w:t>
+      </w:r>
+      <w:proofErr w:type="spellStart"/>
+      <w:r>
+        <w:t>scraper</w:t>
+      </w:r>
+      <w:proofErr w:type="spellEnd"/>
+      <w:r>
+        <w:t xml:space="preserve"> scriptet közvetlenül, az ábra 3-on ábrázolt „</w:t>
+      </w:r>
+      <w:proofErr w:type="spellStart"/>
+      <w:r>
+        <w:t>UseSaved</w:t>
+      </w:r>
+      <w:proofErr w:type="spellEnd"/>
+      <w:r>
+        <w:t xml:space="preserve">” </w:t>
+      </w:r>
+      <w:r>
+        <w:t>paramétert megadva indítja. Ebben az esetben, mint látható, a kívánt URL lista helyett közvetlenül az algoritmus futásához szükséges adatok képezik a „</w:t>
+      </w:r>
+      <w:proofErr w:type="gramStart"/>
+      <w:r>
+        <w:t>fájlok</w:t>
+      </w:r>
+      <w:proofErr w:type="gramEnd"/>
+      <w:r>
+        <w:t xml:space="preserve"> feldolgozása” </w:t>
+      </w:r>
+      <w:proofErr w:type="spellStart"/>
+      <w:r>
+        <w:t>use-case</w:t>
+      </w:r>
+      <w:proofErr w:type="spellEnd"/>
+      <w:r>
+        <w:t xml:space="preserve"> kimenetét.</w:t>
+      </w:r>
+    </w:p>
+    <w:p>
+      <w:r>
+        <w:t xml:space="preserve">A back endnek van egy kiegészítő </w:t>
+      </w:r>
+      <w:proofErr w:type="gramStart"/>
+      <w:r>
+        <w:t>funkciója</w:t>
+      </w:r>
+      <w:proofErr w:type="gramEnd"/>
+      <w:r>
+        <w:t xml:space="preserve"> is stand-</w:t>
+      </w:r>
+      <w:proofErr w:type="spellStart"/>
+      <w:r>
+        <w:t>alone</w:t>
+      </w:r>
+      <w:proofErr w:type="spellEnd"/>
+      <w:r>
+        <w:t xml:space="preserve"> használatkor:</w:t>
+      </w:r>
+      <w:r>
+        <w:rPr>
+          <w:lang w:val="en-US"/>
+        </w:rPr>
+        <w:t xml:space="preserve"> </w:t>
+      </w:r>
+      <w:r>
+        <w:rPr>
+          <w:lang w:val="en-US"/>
+        </w:rPr>
+        <w:t xml:space="preserve">a </w:t>
+      </w:r>
+      <w:r>
+        <w:t xml:space="preserve">felhasználó képes kigyűjteni általa egy, vagy több (autó) találati lista linkjeit. Ez akkor jelenthet előnyt, ha egy bonyolult preferencia rendszerrel meghatározta az elfogadható </w:t>
+      </w:r>
+      <w:r>
+        <w:lastRenderedPageBreak/>
+        <w:t>paraméterű autók körét, viszont a program segítségével meg akarja keresni a találatok közül a legjobbat, legjobbakat.</w:t>
+      </w:r>
+    </w:p>
+    <w:p>
       <w:pPr>
         <w:pStyle w:val="Cmsor4"/>
       </w:pPr>
       <w:r>
+        <w:t xml:space="preserve">A </w:t>
+      </w:r>
+      <w:proofErr w:type="spellStart"/>
+      <w:r>
+        <w:t>s</w:t>
+      </w:r>
+      <w:r>
+        <w:t>craper</w:t>
+      </w:r>
+      <w:proofErr w:type="spellEnd"/>
+    </w:p>
+    <w:p>
+      <w:r>
+        <w:t xml:space="preserve">Ez a script </w:t>
+      </w:r>
+      <w:r>
+        <w:t xml:space="preserve">(skyscreper_ie.ps1) </w:t>
+      </w:r>
+      <w:r>
+        <w:t xml:space="preserve">képezi az egész projekt alapját, mivel ez végzi a weblapok </w:t>
+      </w:r>
+      <w:proofErr w:type="gramStart"/>
+      <w:r>
+        <w:t>automatikus</w:t>
+      </w:r>
+      <w:proofErr w:type="gramEnd"/>
+      <w:r>
+        <w:t xml:space="preserve"> feldolgozását, az adatok kinyerését. Háromféle teljesen </w:t>
+      </w:r>
+      <w:proofErr w:type="gramStart"/>
+      <w:r>
+        <w:t>szeparált</w:t>
+      </w:r>
+      <w:proofErr w:type="gramEnd"/>
+      <w:r>
+        <w:t xml:space="preserve"> működésre képes</w:t>
+      </w:r>
+      <w:r>
+        <w:t xml:space="preserve"> paraméterezéstől függően.</w:t>
+      </w:r>
+    </w:p>
+    <w:p>
+      <w:r>
+        <w:t xml:space="preserve">A legfontosabb, hogy képes egy URL, vagy egy URL tömb feldolgozására, melyet az </w:t>
+      </w:r>
+      <w:proofErr w:type="spellStart"/>
+      <w:r>
+        <w:t>Uri</w:t>
+      </w:r>
+      <w:proofErr w:type="spellEnd"/>
+      <w:r>
+        <w:t xml:space="preserve"> </w:t>
+      </w:r>
+      <w:r>
+        <w:t xml:space="preserve">nevesített </w:t>
+      </w:r>
+      <w:r>
+        <w:t>bemeneti paraméteren keresztül vár.</w:t>
+      </w:r>
+      <w:r>
+        <w:t xml:space="preserve"> A feldolgozás</w:t>
+      </w:r>
+      <w:r>
+        <w:t xml:space="preserve"> során vagy a megadott honlap adatait használja fel, vagy ennek egy aznap mentett (gyorsítót</w:t>
+      </w:r>
+      <w:r>
+        <w:t>árazott / cache-</w:t>
+      </w:r>
+      <w:proofErr w:type="spellStart"/>
+      <w:r>
+        <w:t>elt</w:t>
+      </w:r>
+      <w:proofErr w:type="spellEnd"/>
+      <w:r>
+        <w:t>) verzióját.</w:t>
+      </w:r>
+    </w:p>
+    <w:p>
+      <w:r>
+        <w:t>Másodsorban képes egy megadott elérési útvonalon lévő text állományból kiolvasni az URL-</w:t>
+      </w:r>
+      <w:proofErr w:type="spellStart"/>
+      <w:r>
+        <w:t>eket</w:t>
+      </w:r>
+      <w:proofErr w:type="spellEnd"/>
+      <w:r>
+        <w:t xml:space="preserve"> (soronként egy URL-t) és ezeken elvégezni a fent említett feldolgozást. </w:t>
+      </w:r>
+      <w:proofErr w:type="spellStart"/>
+      <w:r>
+        <w:t>Ehez</w:t>
+      </w:r>
+      <w:proofErr w:type="spellEnd"/>
+      <w:r>
+        <w:t xml:space="preserve"> a működéshez a </w:t>
+      </w:r>
+      <w:proofErr w:type="spellStart"/>
+      <w:r>
+        <w:t>Path</w:t>
+      </w:r>
+      <w:proofErr w:type="spellEnd"/>
+      <w:r>
+        <w:t xml:space="preserve"> paramétert kell használni a script indításakor.</w:t>
+      </w:r>
+    </w:p>
+    <w:p>
+      <w:r>
+        <w:t xml:space="preserve">A harmadik típus használatához </w:t>
+      </w:r>
+      <w:proofErr w:type="gramStart"/>
+      <w:r>
+        <w:t>a</w:t>
+      </w:r>
+      <w:proofErr w:type="gramEnd"/>
+      <w:r>
+        <w:t xml:space="preserve"> </w:t>
+      </w:r>
+      <w:proofErr w:type="spellStart"/>
+      <w:r>
+        <w:t>UseSaved</w:t>
+      </w:r>
+      <w:proofErr w:type="spellEnd"/>
+      <w:r>
+        <w:t xml:space="preserve"> paramétert kell </w:t>
+      </w:r>
+      <w:r>
+        <w:t>megadni</w:t>
+      </w:r>
+      <w:r>
+        <w:t xml:space="preserve"> bemenő érték nélkül. Ennek a kapcsoló (</w:t>
+      </w:r>
+      <w:proofErr w:type="spellStart"/>
+      <w:r>
+        <w:t>switch</w:t>
+      </w:r>
+      <w:proofErr w:type="spellEnd"/>
+      <w:r>
+        <w:t xml:space="preserve">) fajtájú paraméternek a jelenléte </w:t>
+      </w:r>
+      <w:proofErr w:type="gramStart"/>
+      <w:r>
+        <w:t>indikálja</w:t>
+      </w:r>
+      <w:proofErr w:type="gramEnd"/>
+      <w:r>
+        <w:t xml:space="preserve">, hogy </w:t>
+      </w:r>
+      <w:r>
+        <w:t>a mentett adatok alapján kell futtatni a programot.</w:t>
+      </w:r>
+      <w:r>
+        <w:t xml:space="preserve"> Így az eddigi futtatások során keletkezett adatokon fog lefutni a kiértékelés, melyek már nem HTML formában vannak tárolva, hanem </w:t>
+      </w:r>
+      <w:proofErr w:type="spellStart"/>
+      <w:r>
+        <w:t>xml</w:t>
+      </w:r>
+      <w:proofErr w:type="spellEnd"/>
+      <w:r>
+        <w:t xml:space="preserve"> (</w:t>
+      </w:r>
+      <w:proofErr w:type="spellStart"/>
+      <w:r>
+        <w:t>Extensible</w:t>
+      </w:r>
+      <w:proofErr w:type="spellEnd"/>
+      <w:r>
+        <w:t xml:space="preserve"> </w:t>
+      </w:r>
+      <w:proofErr w:type="spellStart"/>
+      <w:r>
+        <w:t>Markup</w:t>
+      </w:r>
+      <w:proofErr w:type="spellEnd"/>
+      <w:r>
+        <w:t xml:space="preserve"> </w:t>
+      </w:r>
+      <w:proofErr w:type="spellStart"/>
+      <w:r>
+        <w:t>Language</w:t>
+      </w:r>
+      <w:proofErr w:type="spellEnd"/>
+      <w:r>
+        <w:t xml:space="preserve">) </w:t>
+      </w:r>
+      <w:proofErr w:type="gramStart"/>
+      <w:r>
+        <w:t>fájlokban</w:t>
+      </w:r>
+      <w:proofErr w:type="gramEnd"/>
+      <w:r>
+        <w:t>.</w:t>
+      </w:r>
+    </w:p>
+    <w:p>
+      <w:r>
+        <w:t xml:space="preserve">Látható, hogy a három bemenetből kettő csak kényelmi szempontból szerepel, mivel ugyan azt a szerepet töltik be. Annyiban szerencsés egy </w:t>
+      </w:r>
+      <w:proofErr w:type="gramStart"/>
+      <w:r>
+        <w:t>fájlból</w:t>
+      </w:r>
+      <w:proofErr w:type="gramEnd"/>
+      <w:r>
+        <w:t xml:space="preserve"> beolvasó módot is alkalmazni, hogy így nem vagyunk ráutalva a </w:t>
+      </w:r>
+      <w:proofErr w:type="spellStart"/>
+      <w:r>
+        <w:t>pipeline</w:t>
+      </w:r>
+      <w:proofErr w:type="spellEnd"/>
+      <w:r>
+        <w:t xml:space="preserve"> használatára, ez fontos lehet a </w:t>
+      </w:r>
+      <w:proofErr w:type="spellStart"/>
+      <w:r>
+        <w:t>processek</w:t>
+      </w:r>
+      <w:proofErr w:type="spellEnd"/>
+      <w:r>
+        <w:t xml:space="preserve"> közötti kommunikációban</w:t>
+      </w:r>
+      <w:r>
+        <w:t>, ha nem közvetlenül az URL-</w:t>
+      </w:r>
+      <w:proofErr w:type="spellStart"/>
+      <w:r>
+        <w:t>eket</w:t>
+      </w:r>
+      <w:proofErr w:type="spellEnd"/>
+      <w:r>
+        <w:t xml:space="preserve"> szolgáltató folyamat indítja a scriptet. Fordítva pedig hasznos a </w:t>
+      </w:r>
+      <w:proofErr w:type="spellStart"/>
+      <w:r>
+        <w:t>pipeline-ra</w:t>
+      </w:r>
+      <w:proofErr w:type="spellEnd"/>
+      <w:r>
+        <w:t xml:space="preserve"> hagy</w:t>
+      </w:r>
+      <w:r>
+        <w:t xml:space="preserve">atkozni, ha közvetlenül indítható egy másik programból, vagy kézzel hívjuk meg a scriptet, mondjuk, ha csak egy bemeneti URL-t tartalmazna a </w:t>
+      </w:r>
+      <w:proofErr w:type="gramStart"/>
+      <w:r>
+        <w:t>fájl</w:t>
+      </w:r>
+      <w:proofErr w:type="gramEnd"/>
+      <w:r>
+        <w:t xml:space="preserve">, amit beolvas. Ebben a két esetben az az elvárás, hogy a megadott webcímeken lévő adatokat beolvassa és átalakítsa a script programozottan kezelhető </w:t>
+      </w:r>
+      <w:proofErr w:type="gramStart"/>
+      <w:r>
+        <w:t>struktúrába</w:t>
+      </w:r>
+      <w:proofErr w:type="gramEnd"/>
+      <w:r>
+        <w:t>. Az adatokat és a lapokat későbbi offline tesztelés céljából a</w:t>
+      </w:r>
+      <w:r>
+        <w:t xml:space="preserve"> script képes elmenteni</w:t>
+      </w:r>
+      <w:r>
+        <w:t>.</w:t>
+      </w:r>
+    </w:p>
+    <w:p>
+      <w:r>
+        <w:t xml:space="preserve">A maradék esetben már </w:t>
+      </w:r>
+      <w:r>
+        <w:t>strukturált</w:t>
+      </w:r>
+      <w:r>
+        <w:t xml:space="preserve"> adatok kerülnek visszaolvasásra, így nincs szükség átalakításra. Ezután mindhárom esetben véget ér a script futása, innentől az </w:t>
+      </w:r>
+      <w:r>
         <w:lastRenderedPageBreak/>
-        <w:t>A s</w:t>
-      </w:r>
-      <w:r>
-        <w:t>craper</w:t>
-      </w:r>
-    </w:p>
-    <w:p>
-      <w:r>
-        <w:t xml:space="preserve">Ez a script </w:t>
-      </w:r>
-      <w:r>
-        <w:t xml:space="preserve">(skyscreper_ie.ps1) </w:t>
-      </w:r>
-      <w:r>
-        <w:t>képezi az egész projekt alapját, mivel ez végzi a weblapok automatikus feldolgozását, az adatok kinyerését. Háromféle teljesen szeparált működésre képes</w:t>
-      </w:r>
-      <w:r>
-        <w:t xml:space="preserve"> paraméterezéstől függően.</w:t>
-      </w:r>
-    </w:p>
-    <w:p>
-      <w:r>
-        <w:t xml:space="preserve">A legfontosabb, hogy képes egy URL, vagy egy URL tömb feldolgozására, melyet az Uri </w:t>
-      </w:r>
-      <w:r>
-        <w:t xml:space="preserve">nevesített </w:t>
-      </w:r>
-      <w:r>
-        <w:t>bemeneti paraméteren keresztül vár.</w:t>
-      </w:r>
-      <w:r>
-        <w:t xml:space="preserve"> A feldolgozás</w:t>
-      </w:r>
-      <w:r>
-        <w:t xml:space="preserve"> során vagy a megadott honlap adatait használja fel, vagy ennek egy aznap mentett (gyorsítót</w:t>
-      </w:r>
-      <w:r>
-        <w:t>árazott / cache-elt) verzióját.</w:t>
-      </w:r>
-    </w:p>
-    <w:p>
-      <w:r>
-        <w:t>Másodsorban képes egy megadott elérési útvonalon lévő text állományból kiolvasni az URL-eket (soronként egy URL-t) és ezeken elvégezni a fent említett feldolgozást. Ehez a működéshez a Path paramétert kell használni a script indításakor.</w:t>
-      </w:r>
-    </w:p>
-    <w:p>
-      <w:r>
-        <w:t xml:space="preserve">A harmadik típus használatához a UseSaved paramétert kell </w:t>
-      </w:r>
-      <w:r>
-        <w:t>megadni</w:t>
-      </w:r>
-      <w:r>
-        <w:t xml:space="preserve"> bemenő érték nélkül. Ennek a kapcsoló (switch) fajtájú paraméternek a jelenléte indikálja, hogy </w:t>
-      </w:r>
-      <w:r>
-        <w:t>a mentett adatok alapján kell futtatni a programot.</w:t>
-      </w:r>
-      <w:r>
-        <w:t xml:space="preserve"> Így az eddigi futtatások során keletkezett adatokon fog lefutni a kiértékelés, melyek már nem HTML formában vannak tárolva, hanem xml (Extensible Markup Language) fájlokban.</w:t>
-      </w:r>
-    </w:p>
-    <w:p>
-      <w:r>
-        <w:t>Látható, hogy a három bemenetből kettő csak kényelmi szempontból szerepel, mivel ugyan azt a szerepet töltik be. Annyiban szerencsés egy fájlból beolvasó módot is alkalmazni, hogy így nem vagyunk ráutalva a pipeline használatára, ez fontos lehet a processek közötti kommunikációban</w:t>
-      </w:r>
-      <w:r>
-        <w:t>, ha nem közvetlenül az URL-eket szolgáltató folyamat indítja a scriptet. Fordítva pedig hasznos a pipeline-ra hagy</w:t>
-      </w:r>
-      <w:r>
-        <w:t>atkozni, ha közvetlenül indítható egy másik programból, vagy kézzel hívjuk meg a scriptet, mondjuk, ha csak egy bemeneti URL-t tartalmazna a fájl, amit beolvas. Ebben a két esetben az az elvárás, hogy a megadott webcímeken lévő adatokat beolvassa és átalakítsa a script programozottan kezelhető struktúrába</w:t>
-      </w:r>
-      <w:r>
-        <w:t>. Az adatokat és a lapokat későbbi offline tesztelés céljából a</w:t>
-      </w:r>
-      <w:r>
-        <w:t xml:space="preserve"> script képes elmenteni</w:t>
+        <w:t>algoritmusnak kerülnek átadásra az adatok, illetve ennek visszatérési értéke továbbadódik a hívónak.</w:t>
+      </w:r>
+    </w:p>
+    <w:p>
+      <w:pPr>
+        <w:pStyle w:val="Cmsor4"/>
+      </w:pPr>
+      <w:r>
+        <w:t xml:space="preserve">A </w:t>
+      </w:r>
+      <w:r>
+        <w:t>REST</w:t>
+      </w:r>
+      <w:r>
+        <w:t xml:space="preserve"> service</w:t>
+      </w:r>
+    </w:p>
+    <w:p>
+      <w:r>
+        <w:t xml:space="preserve">A </w:t>
+      </w:r>
+      <w:r>
+        <w:t>REST</w:t>
+      </w:r>
+      <w:r>
+        <w:t xml:space="preserve"> service (skyscraper_rest_service.ps1) azért lett létrehozva, hogy távoli eléréssel is lehessen futtatni a </w:t>
+      </w:r>
+      <w:proofErr w:type="spellStart"/>
+      <w:r>
+        <w:t>scrapert</w:t>
+      </w:r>
+      <w:proofErr w:type="spellEnd"/>
+      <w:r>
+        <w:t xml:space="preserve">. Tehát </w:t>
+      </w:r>
+      <w:r>
+        <w:t>online elérhetővé teszi a kulcs</w:t>
+      </w:r>
+      <w:r>
+        <w:t xml:space="preserve">szolgáltatást, lehetővé téve, hogy a front end és a back end </w:t>
+      </w:r>
+      <w:proofErr w:type="spellStart"/>
+      <w:proofErr w:type="gramStart"/>
+      <w:r>
+        <w:t>szeparálódjon</w:t>
+      </w:r>
+      <w:proofErr w:type="spellEnd"/>
+      <w:proofErr w:type="gramEnd"/>
+      <w:r>
+        <w:t xml:space="preserve"> egymástól. Szükségtelenné válik, hogy a front end szerver és  a back end szerver ugyanazon a gépen, vagy </w:t>
+      </w:r>
+      <w:proofErr w:type="gramStart"/>
+      <w:r>
+        <w:t>virtuális</w:t>
+      </w:r>
+      <w:proofErr w:type="gramEnd"/>
+      <w:r>
+        <w:t xml:space="preserve"> gépen fusson. Ez nagy előny</w:t>
+      </w:r>
+      <w:r>
+        <w:t>t jelent az</w:t>
+      </w:r>
+      <w:r>
+        <w:t xml:space="preserve"> implementációban. A </w:t>
+      </w:r>
+      <w:proofErr w:type="spellStart"/>
+      <w:r>
+        <w:t>PoweShell</w:t>
+      </w:r>
+      <w:proofErr w:type="spellEnd"/>
+      <w:r>
+        <w:t xml:space="preserve"> 2016. augusztusig nem is volt elérhető, csak Windowson. Most már elérhető nyílt forrású </w:t>
+      </w:r>
+      <w:proofErr w:type="spellStart"/>
+      <w:r>
+        <w:t>GitHub</w:t>
+      </w:r>
+      <w:proofErr w:type="spellEnd"/>
+      <w:r>
+        <w:t xml:space="preserve"> projektként és használható Linuxon és OSX-en</w:t>
       </w:r>
       <w:r>
         <w:t>.</w:t>
       </w:r>
-    </w:p>
-    <w:p>
-      <w:r>
-        <w:t xml:space="preserve">A maradék esetben már </w:t>
-      </w:r>
-      <w:r>
-        <w:t>strukturált</w:t>
-      </w:r>
-      <w:r>
-        <w:t xml:space="preserve"> adatok kerülnek visszaolvasásra, így nincs szükség átalakításra. Ezután mindhárom esetben véget ér a script futása, innentől az algoritmusnak kerülnek átadásra az adatok, illetve ennek visszatérési értéke továbbadódik a hívónak.</w:t>
-      </w:r>
-    </w:p>
-    <w:p>
-      <w:pPr>
-        <w:pStyle w:val="Cmsor4"/>
-      </w:pPr>
-      <w:r>
-        <w:lastRenderedPageBreak/>
+      <w:r>
+        <w:fldChar w:fldCharType="begin"/>
+      </w:r>
+      <w:r>
+        <w:instrText xml:space="preserve"> REF _Ref462052572 \r \h </w:instrText>
+      </w:r>
+      <w:r>
+        <w:fldChar w:fldCharType="separate"/>
+      </w:r>
+      <w:r>
+        <w:t>[11]</w:t>
+      </w:r>
+      <w:r>
+        <w:fldChar w:fldCharType="end"/>
+      </w:r>
+      <w:r>
+        <w:t xml:space="preserve"> </w:t>
+      </w:r>
+      <w:r>
         <w:t xml:space="preserve">A </w:t>
       </w:r>
       <w:r>
         <w:t>REST</w:t>
       </w:r>
       <w:r>
-        <w:t xml:space="preserve"> service</w:t>
-      </w:r>
-    </w:p>
-    <w:p>
-      <w:r>
-        <w:t xml:space="preserve">A </w:t>
-      </w:r>
-      <w:r>
-        <w:t>REST</w:t>
-      </w:r>
-      <w:r>
-        <w:t xml:space="preserve"> service (skyscraper_rest_service.ps1) azért lett létrehozva, hogy távoli eléréssel is lehessen futtatni a scrapert. Tehát </w:t>
-      </w:r>
-      <w:r>
-        <w:t>online elérhetővé teszi a kulcs</w:t>
-      </w:r>
-      <w:r>
-        <w:t xml:space="preserve">szolgáltatást, lehetővé téve, hogy a front end és a back end </w:t>
-      </w:r>
-      <w:r>
-        <w:t>szeparálódjon egymástól. Szükségtelenné válik, hogy a front end szerver és  a back end szerver ugyanazon a gépen, vagy virtuális gépen fusson. Ez nagy előny</w:t>
-      </w:r>
-      <w:r>
-        <w:t>t jelent az</w:t>
-      </w:r>
-      <w:r>
-        <w:t xml:space="preserve"> implementációban. A PoweShell 2016. augusztusig nem is volt elérhető, csak Windowson. Most már elérhető nyílt forrású GitHub projektként és használható Linuxon és OSX-en</w:t>
-      </w:r>
+        <w:t xml:space="preserve"> service a 8089-es </w:t>
+      </w:r>
+      <w:proofErr w:type="spellStart"/>
+      <w:r>
+        <w:t>porton</w:t>
+      </w:r>
+      <w:proofErr w:type="spellEnd"/>
+      <w:r>
+        <w:t xml:space="preserve"> várja a kérések beérkezését. </w:t>
+      </w:r>
+      <w:r>
+        <w:t>Ennek a működéséhez az összes tűzfalnak</w:t>
+      </w:r>
+      <w:r>
+        <w:t xml:space="preserve"> és hálózatbiztonsági berendezésnek (amely a gép és a nyilvános hálózat között található) engedélyeznie kell a bejövő és kimenő forgalmat ezen a </w:t>
+      </w:r>
+      <w:proofErr w:type="spellStart"/>
+      <w:r>
+        <w:t>porton</w:t>
+      </w:r>
+      <w:proofErr w:type="spellEnd"/>
       <w:r>
         <w:t>.</w:t>
       </w:r>
+    </w:p>
+    <w:p>
+      <w:r>
+        <w:t>A service egymással időben nem átlapolódó kérések kiszolgálására képes, tehát szekvenciálisan működik. Ez az elv működőképességéhez elegendő, viszont valódi termékben nem alkalmazható módszer, mivel gyakorlatilag kizárja a többfelhasználós működést. Ehhez a tényhez hozzájárul az is, hogy habár jelenleg a bejövő URL-</w:t>
+      </w:r>
+      <w:proofErr w:type="spellStart"/>
+      <w:r>
+        <w:t>ek</w:t>
+      </w:r>
+      <w:proofErr w:type="spellEnd"/>
+      <w:r>
+        <w:t xml:space="preserve"> száma tízben van </w:t>
+      </w:r>
+      <w:proofErr w:type="gramStart"/>
+      <w:r>
+        <w:t>maximálva</w:t>
+      </w:r>
+      <w:proofErr w:type="gramEnd"/>
+      <w:r>
+        <w:t xml:space="preserve">, ezek feldolgozása akár több mint tíz másodpercet is igénybe vehet. Mivel az alapvető célkitűzés nem egy sokfelhasználós internetes szolgáltatás felépítése volt, ezért nem is lett rá hangsúly fektetve. Ennek ellenére a lehetőség adott, mivel a központi funkcionalitás könnyedén skálázható újabb PS </w:t>
+      </w:r>
+      <w:proofErr w:type="spellStart"/>
+      <w:r>
+        <w:t>processek</w:t>
+      </w:r>
+      <w:proofErr w:type="spellEnd"/>
+      <w:r>
+        <w:t xml:space="preserve"> indításával, tehát csak a REST service-</w:t>
+      </w:r>
+      <w:proofErr w:type="spellStart"/>
+      <w:r>
+        <w:t>nek</w:t>
+      </w:r>
+      <w:proofErr w:type="spellEnd"/>
+      <w:r>
+        <w:t xml:space="preserve"> kell erre, illetve a sokszoros kérések kiszolgálására. Ehhez azonban figyelembe kell venni megfontolásokat, mint </w:t>
+      </w:r>
+      <w:proofErr w:type="spellStart"/>
+      <w:r>
+        <w:t>load</w:t>
+      </w:r>
+      <w:proofErr w:type="spellEnd"/>
+      <w:r>
+        <w:t xml:space="preserve"> </w:t>
+      </w:r>
+      <w:proofErr w:type="spellStart"/>
+      <w:r>
+        <w:t>balancing</w:t>
+      </w:r>
+      <w:proofErr w:type="spellEnd"/>
       <w:r>
         <w:fldChar w:fldCharType="begin"/>
       </w:r>
       <w:r>
-        <w:instrText xml:space="preserve"> REF _Ref462052572 \r \h </w:instrText>
+        <w:instrText xml:space="preserve"> REF _Ref462601270 \r \h </w:instrText>
       </w:r>
       <w:r>
         <w:fldChar w:fldCharType="separate"/>
       </w:r>
       <w:r>
-        <w:t>[11]</w:t>
+        <w:t>[12]</w:t>
       </w:r>
       <w:r>
         <w:fldChar w:fldCharType="end"/>
       </w:r>
       <w:r>
-        <w:t xml:space="preserve"> </w:t>
-      </w:r>
-      <w:r>
-        <w:t xml:space="preserve">A </w:t>
-      </w:r>
-      <w:r>
-        <w:t>REST</w:t>
-      </w:r>
-      <w:r>
-        <w:t xml:space="preserve"> service a 8089-es porton várja a kérések beérkezését. </w:t>
-      </w:r>
-      <w:r>
-        <w:t>Ennek a működéséhez az összes tűzfalnak</w:t>
-      </w:r>
-      <w:r>
-        <w:t xml:space="preserve"> és hálózatbiztonsági berendezésnek (amely a gép és a nyilvános hálózat között található) engedélyeznie kell a bejövő és kimenő forgalmat ezen a porton.</w:t>
-      </w:r>
-    </w:p>
-    <w:p>
-      <w:r>
-        <w:t>A service egymással időben nem átlapolódó kérések kiszolgálására képes, tehát szekvenciálisan működik. Ez az elv működőképességéhez elegendő, viszont valódi termékben nem alkalmazható módszer, mivel gyakorlatilag kizárja a többfelhasználós működést. Ehhez a tényhez hozzájárul az is, hogy habár jelenleg a bejövő URL-ek száma tízben van maximálva, ezek feldolgozása akár több mint tíz másodpercet is igénybe vehet. Mivel az alapvető célkitűzés nem egy sokfelhasználós internetes szolgáltatás felépítése volt, ezért nem is lett rá hangsúly fektetve. Ennek ellenére a lehetőség adott, mivel a központi funkcionalitás könnyedén skálázható újabb PS processek indításával, tehát csak a REST service-nek kell erre, illetve a sokszoros kérések kiszolgálására. Ehhez azonban figyelembe kell venni megfontolásokat, mint load balancing</w:t>
-      </w:r>
-      <w:r>
         <w:fldChar w:fldCharType="begin"/>
       </w:r>
       <w:r>
-        <w:instrText xml:space="preserve"> REF _Ref462601270 \r \h </w:instrText>
+        <w:instrText xml:space="preserve"> REF _Ref462601070 \r \h </w:instrText>
+      </w:r>
+      <w:r>
+        <w:fldChar w:fldCharType="end"/>
+      </w:r>
+      <w:r>
+        <w:t xml:space="preserve">, </w:t>
+      </w:r>
+      <w:proofErr w:type="spellStart"/>
+      <w:r>
+        <w:t>DDoS</w:t>
+      </w:r>
+      <w:proofErr w:type="spellEnd"/>
+      <w:r>
+        <w:fldChar w:fldCharType="begin"/>
+      </w:r>
+      <w:r>
+        <w:instrText xml:space="preserve"> REF _Ref462601070 \r \h </w:instrText>
       </w:r>
       <w:r>
         <w:fldChar w:fldCharType="separate"/>
       </w:r>
       <w:r>
-        <w:t>[12]</w:t>
+        <w:t>[13]</w:t>
       </w:r>
       <w:r>
         <w:fldChar w:fldCharType="end"/>
       </w:r>
       <w:r>
-        <w:fldChar w:fldCharType="begin"/>
-      </w:r>
-      <w:r>
-        <w:instrText xml:space="preserve"> REF _Ref462601070 \r \h </w:instrText>
-      </w:r>
-      <w:r>
-        <w:fldChar w:fldCharType="end"/>
-      </w:r>
-      <w:r>
-        <w:t>, DDoS</w:t>
-      </w:r>
-      <w:r>
-        <w:fldChar w:fldCharType="begin"/>
-      </w:r>
-      <w:r>
-        <w:instrText xml:space="preserve"> REF _Ref462601070 \r \h </w:instrText>
-      </w:r>
-      <w:r>
-        <w:fldChar w:fldCharType="separate"/>
-      </w:r>
-      <w:r>
-        <w:t>[13]</w:t>
-      </w:r>
-      <w:r>
-        <w:fldChar w:fldCharType="end"/>
-      </w:r>
-      <w:r>
         <w:t xml:space="preserve"> támadások elleni védekezés</w:t>
       </w:r>
       <w:r>
-        <w:t>, konkurens működés kezelése, közös erőforrás használat</w:t>
+        <w:t xml:space="preserve">, </w:t>
+      </w:r>
+      <w:proofErr w:type="gramStart"/>
+      <w:r>
+        <w:t>konkurens</w:t>
+      </w:r>
+      <w:proofErr w:type="gramEnd"/>
+      <w:r>
+        <w:t xml:space="preserve"> működés kezelése, közös erőforrás használat</w:t>
       </w:r>
       <w:r>
         <w:t xml:space="preserve"> (a teljesség igénye nélkül).</w:t>
@@ -2587,13 +5382,50 @@
         <w:t xml:space="preserve"> </w:t>
       </w:r>
       <w:r>
-        <w:t>egy lépéssel a web scraping</w:t>
-      </w:r>
+        <w:t xml:space="preserve">egy lépéssel a web </w:t>
+      </w:r>
+      <w:proofErr w:type="spellStart"/>
+      <w:r>
+        <w:t>scraping</w:t>
+      </w:r>
+      <w:proofErr w:type="spellEnd"/>
       <w:r>
         <w:t xml:space="preserve"> elvét. A kinyert és immáron strukturált adatokat feldolgozza, majd visszatér a feldolgozás eredményével. </w:t>
       </w:r>
       <w:r>
-        <w:t>A bemeneten egy kulcs-érték párokból álló objektumot vár (hashtáblák tömbje), kimenetként pedig egy ember által olvasható HTML ad vissza és ment el a lokális állományok közé. Az elmentett verzió mindig a legutolsó futtatás eredményeit tartalmazza, míg a HTML kódot azért kell vissza is adni, hogy egyszerű workflow legyen biztosítva a ráépülő szolgáltatásoknak.</w:t>
+        <w:t xml:space="preserve">A bemeneten egy kulcs-érték párokból álló </w:t>
+      </w:r>
+      <w:proofErr w:type="gramStart"/>
+      <w:r>
+        <w:t>objektumot</w:t>
+      </w:r>
+      <w:proofErr w:type="gramEnd"/>
+      <w:r>
+        <w:t xml:space="preserve"> vár (</w:t>
+      </w:r>
+      <w:proofErr w:type="spellStart"/>
+      <w:r>
+        <w:t>hashtáblák</w:t>
+      </w:r>
+      <w:proofErr w:type="spellEnd"/>
+      <w:r>
+        <w:t xml:space="preserve"> tömbje), kimenetként pedig egy ember által olvasható HTML</w:t>
+      </w:r>
+      <w:r>
+        <w:t xml:space="preserve"> szöveget</w:t>
+      </w:r>
+      <w:r>
+        <w:t xml:space="preserve"> ad vissza és ment el a lokális állományok közé. Az elmentett verzió mindig a legutolsó futtatás eredményeit </w:t>
+      </w:r>
+      <w:r>
+        <w:lastRenderedPageBreak/>
+        <w:t xml:space="preserve">tartalmazza, míg a HTML kódot azért kell vissza is adni, hogy egyszerű </w:t>
+      </w:r>
+      <w:r>
+        <w:t>adatelérés</w:t>
+      </w:r>
+      <w:r>
+        <w:t xml:space="preserve"> legyen biztosítva a ráépülő szolgáltatásoknak.</w:t>
       </w:r>
     </w:p>
     <w:p>
@@ -2604,7 +5436,6 @@
         <w:rPr>
           <w:lang w:val="en-US"/>
         </w:rPr>
-        <w:lastRenderedPageBreak/>
         <w:t>Link</w:t>
       </w:r>
       <w:r>
@@ -2616,19 +5447,88 @@
     </w:p>
     <w:p>
       <w:r>
-        <w:t xml:space="preserve">Ez a script ugyan nincs elérhetővé téve a REST endpointon keresztül, tehát nincs rá épülő front end szolgáltatás, viszont stand alone alkalmazásként használva a scriptcsomagot nagyon hasznos. Azt a használati esetet fedi le, mikor  a felhasználó nem kifejezetten kiválasztott különböző márkájú, vagy évjáratú autókat akar összehasonlítani, amit biztosít maga a scraper és a comparator, hanem azt az esetet, mikor a felhasználó kihasználná az egymás mellé helyezés és rangsorolás adta lehetőségeket. </w:t>
-      </w:r>
-      <w:r>
-        <w:t xml:space="preserve">Tehát például van egy felhasználó, akinek megvannak a preferenciái: adott márkát keres (Suzuki), azon belül adott típust (Swift), meghatározott korút (2010 és utána gyártott), és természetesen van egy büdzséje a vásárlásra (max 4 millió forint). Ezek alapján futtat egy keresést a Hasznaltauto.hu-n és kap egy eredményt (majdnem száz autóhirdetés). </w:t>
-      </w:r>
-    </w:p>
-    <w:p>
-      <w:r>
-        <w:t>Ezeknek az egyesével végigböngészése helyett a találati olda</w:t>
-      </w:r>
-      <w:r>
-        <w:t>l URL-jét bemenetül adva a link</w:t>
-      </w:r>
+        <w:t xml:space="preserve">Ez a script ugyan nincs elérhetővé téve a REST </w:t>
+      </w:r>
+      <w:proofErr w:type="spellStart"/>
+      <w:r>
+        <w:t>endpointon</w:t>
+      </w:r>
+      <w:proofErr w:type="spellEnd"/>
+      <w:r>
+        <w:t xml:space="preserve"> keresztül, tehát nincs rá épülő front </w:t>
+      </w:r>
+      <w:proofErr w:type="gramStart"/>
+      <w:r>
+        <w:t>end szolgáltatás</w:t>
+      </w:r>
+      <w:proofErr w:type="gramEnd"/>
+      <w:r>
+        <w:t xml:space="preserve">, viszont stand </w:t>
+      </w:r>
+      <w:proofErr w:type="spellStart"/>
+      <w:r>
+        <w:t>alone</w:t>
+      </w:r>
+      <w:proofErr w:type="spellEnd"/>
+      <w:r>
+        <w:t xml:space="preserve"> alkalmazásként használva a scriptcsomagot nagyon hasznos. Azt a használati esetet fedi le, </w:t>
+      </w:r>
+      <w:proofErr w:type="gramStart"/>
+      <w:r>
+        <w:t>mikor  a</w:t>
+      </w:r>
+      <w:proofErr w:type="gramEnd"/>
+      <w:r>
+        <w:t xml:space="preserve"> felhasználó nem kifejezetten kiválasztott különböző márkájú, vagy évjáratú autókat akar összehasonlítani, amit biztosít maga a </w:t>
+      </w:r>
+      <w:proofErr w:type="spellStart"/>
+      <w:r>
+        <w:t>scraper</w:t>
+      </w:r>
+      <w:proofErr w:type="spellEnd"/>
+      <w:r>
+        <w:t xml:space="preserve"> és a </w:t>
+      </w:r>
+      <w:proofErr w:type="spellStart"/>
+      <w:r>
+        <w:t>comparator</w:t>
+      </w:r>
+      <w:proofErr w:type="spellEnd"/>
+      <w:r>
+        <w:t xml:space="preserve">, hanem azt az esetet, mikor a felhasználó kihasználná az egymás mellé helyezés és rangsorolás adta lehetőségeket. </w:t>
+      </w:r>
+      <w:r>
+        <w:t>Tehát például van egy felhasználó, akinek megvannak a preferenciái: adott márkát keres (Suzuki), azon belül adott típust (Swift), meghatározott korút (2010 és utána gyártott), és természetesen van egy büdzséje a vásárlásra (</w:t>
+      </w:r>
+      <w:proofErr w:type="spellStart"/>
+      <w:r>
+        <w:t>max</w:t>
+      </w:r>
+      <w:proofErr w:type="spellEnd"/>
+      <w:r>
+        <w:t xml:space="preserve"> 4 millió forint). Ezek alapján futtat egy keresést a Hasznaltauto.hu-n és kap egy eredményt (majdnem száz autóhirdetés). </w:t>
+      </w:r>
+    </w:p>
+    <w:p>
+      <w:r>
+        <w:t xml:space="preserve">Ezeknek az egyesével </w:t>
+      </w:r>
+      <w:proofErr w:type="spellStart"/>
+      <w:r>
+        <w:t>végigböngészése</w:t>
+      </w:r>
+      <w:proofErr w:type="spellEnd"/>
+      <w:r>
+        <w:t xml:space="preserve"> helyett a találati olda</w:t>
+      </w:r>
+      <w:r>
+        <w:t xml:space="preserve">l URL-jét bemenetül adva a </w:t>
+      </w:r>
+      <w:proofErr w:type="gramStart"/>
+      <w:r>
+        <w:t>link</w:t>
+      </w:r>
+      <w:proofErr w:type="gramEnd"/>
       <w:r>
         <w:t>gyűjtő scriptnek az kimenti egy fájlba az összes hirdetés linkjét, amely</w:t>
       </w:r>
@@ -2636,12 +5536,44 @@
         <w:t xml:space="preserve"> </w:t>
       </w:r>
       <w:r>
-        <w:t>fájl közvetlen bemenetként át lehet adva a scaper-nek. A scraper lefuttatása után pedig lesz egy rangsor a látszólag ugyanolyan, vagy nagyon hasonló autókról. Természetesen ez a rangsor is tartalmazhat azonos elemeket, viszont egyfajta szűrést mindenképp jelent, már csak a hirdetésekben található adatok mennyiségét tekintve is, mivel negatívabban bírál el olyan hirdetéseket, ahol valamely adatok hiányoznak.</w:t>
-      </w:r>
-    </w:p>
-    <w:p>
-      <w:r>
-        <w:t>A linkgyűjtő ezen kívül képes egy másik paraméterben átvenni a linkgyűjtés mélységét, vagyis, hogy hány lapozást végezzen. Lapozás alatt a találati lista következő 10 autója értendő</w:t>
+        <w:t xml:space="preserve">fájl közvetlen bemenetként át lehet adva a </w:t>
+      </w:r>
+      <w:proofErr w:type="spellStart"/>
+      <w:r>
+        <w:t>scaper-nek</w:t>
+      </w:r>
+      <w:proofErr w:type="spellEnd"/>
+      <w:r>
+        <w:t xml:space="preserve">. A </w:t>
+      </w:r>
+      <w:proofErr w:type="spellStart"/>
+      <w:r>
+        <w:t>scraper</w:t>
+      </w:r>
+      <w:proofErr w:type="spellEnd"/>
+      <w:r>
+        <w:t xml:space="preserve"> lefuttatása után pedig lesz egy rangsor a látszólag ugyanolyan, vagy nagyon hasonló autókról. Természetesen ez a rangsor is tartalmazhat azonos elemeket, viszont egyfajta szűrést mindenképp jelent, már csak a hirdetésekben található adatok mennyiségét tekintve is, mivel negatívabban bírál el olyan hirdetéseket, ahol valamely adatok hiányoznak.</w:t>
+      </w:r>
+    </w:p>
+    <w:p>
+      <w:r>
+        <w:t xml:space="preserve">A </w:t>
+      </w:r>
+      <w:proofErr w:type="gramStart"/>
+      <w:r>
+        <w:t>link</w:t>
+      </w:r>
+      <w:proofErr w:type="gramEnd"/>
+      <w:r>
+        <w:t xml:space="preserve">gyűjtő ezen kívül képes egy másik paraméterben átvenni a linkgyűjtés mélységét, vagyis, hogy hány lapozást végezzen. Lapozás alatt a találati </w:t>
+      </w:r>
+      <w:proofErr w:type="gramStart"/>
+      <w:r>
+        <w:t>lista következő</w:t>
+      </w:r>
+      <w:proofErr w:type="gramEnd"/>
+      <w:r>
+        <w:t xml:space="preserve"> 10 autója értendő</w:t>
       </w:r>
       <w:r>
         <w:rPr>
@@ -2650,30 +5582,62 @@
         <w:t>.</w:t>
       </w:r>
       <w:r>
-        <w:t xml:space="preserve"> Ugyanígy, mikor megnyitja a kapott linket, a tíz autót megjelenítő változatot fogja értelmezni. Ha a megadott mélység túlmutat az oldalak számán, a script leáll az utolsó még valós lap linkjeinek mentését követően.</w:t>
+        <w:t xml:space="preserve"> Ugyanígy, mikor megnyitja a kapott </w:t>
+      </w:r>
+      <w:proofErr w:type="gramStart"/>
+      <w:r>
+        <w:t>linket</w:t>
+      </w:r>
+      <w:proofErr w:type="gramEnd"/>
+      <w:r>
+        <w:t xml:space="preserve">, a tíz autót megjelenítő változatot fogja értelmezni. Ha a megadott mélység túlmutat az oldalak számán, a script leáll az utolsó még valós lap </w:t>
+      </w:r>
+      <w:proofErr w:type="gramStart"/>
+      <w:r>
+        <w:t>linkjeinek</w:t>
+      </w:r>
+      <w:proofErr w:type="gramEnd"/>
+      <w:r>
+        <w:t xml:space="preserve"> mentését követően.</w:t>
+      </w:r>
+    </w:p>
+    <w:p>
+      <w:r>
+        <w:br w:type="page"/>
+      </w:r>
+    </w:p>
+    <w:p>
+      <w:pPr>
+        <w:pStyle w:val="Cmsor3"/>
+      </w:pPr>
+      <w:bookmarkStart w:id="14" w:name="_GoBack"/>
+      <w:bookmarkEnd w:id="14"/>
+      <w:r>
+        <w:lastRenderedPageBreak/>
+        <w:t>Front end</w:t>
       </w:r>
     </w:p>
     <w:p>
       <w:pPr>
         <w:pStyle w:val="Cmsor1"/>
       </w:pPr>
-      <w:bookmarkStart w:id="14" w:name="_Toc462647082"/>
+      <w:bookmarkStart w:id="15" w:name="_Toc462647082"/>
       <w:r>
         <w:lastRenderedPageBreak/>
         <w:t>Összefoglalás</w:t>
       </w:r>
-      <w:bookmarkEnd w:id="14"/>
+      <w:bookmarkEnd w:id="15"/>
     </w:p>
     <w:p>
       <w:pPr>
         <w:pStyle w:val="Cmsor1"/>
       </w:pPr>
-      <w:bookmarkStart w:id="15" w:name="_Toc462647083"/>
+      <w:bookmarkStart w:id="16" w:name="_Toc462647083"/>
       <w:r>
         <w:lastRenderedPageBreak/>
         <w:t>Irodalomjegyzék</w:t>
       </w:r>
-      <w:bookmarkEnd w:id="15"/>
+      <w:bookmarkEnd w:id="16"/>
     </w:p>
     <w:p>
       <w:pPr>
@@ -2682,7 +5646,7 @@
       <w:r>
         <w:t xml:space="preserve"> </w:t>
       </w:r>
-      <w:bookmarkStart w:id="16" w:name="_Ref455415234"/>
+      <w:bookmarkStart w:id="17" w:name="_Ref455415234"/>
       <w:r>
         <w:t xml:space="preserve">TechNet: </w:t>
       </w:r>
@@ -2695,7 +5659,7 @@
       <w:r>
         <w:t xml:space="preserve">, </w:t>
       </w:r>
-      <w:hyperlink r:id="rId12" w:history="1">
+      <w:hyperlink r:id="rId14" w:history="1">
         <w:r>
           <w:rPr>
             <w:rStyle w:val="Hiperhivatkozs"/>
@@ -2706,13 +5670,13 @@
       <w:r>
         <w:t xml:space="preserve"> (revision 15:03, 4 July 2016)</w:t>
       </w:r>
-      <w:bookmarkEnd w:id="16"/>
+      <w:bookmarkEnd w:id="17"/>
     </w:p>
     <w:p>
       <w:pPr>
         <w:pStyle w:val="Irodalomjegyzksor"/>
       </w:pPr>
-      <w:bookmarkStart w:id="17" w:name="_Ref461454255"/>
+      <w:bookmarkStart w:id="18" w:name="_Ref461454255"/>
       <w:r>
         <w:t xml:space="preserve">TechNet: </w:t>
       </w:r>
@@ -2731,7 +5695,7 @@
       <w:r>
         <w:t xml:space="preserve">, </w:t>
       </w:r>
-      <w:hyperlink r:id="rId13" w:history="1">
+      <w:hyperlink r:id="rId15" w:history="1">
         <w:r>
           <w:rPr>
             <w:rStyle w:val="Hiperhivatkozs"/>
@@ -2742,13 +5706,13 @@
       <w:r>
         <w:t xml:space="preserve"> (revision 09:57, 10 September 2016)</w:t>
       </w:r>
-      <w:bookmarkEnd w:id="17"/>
+      <w:bookmarkEnd w:id="18"/>
     </w:p>
     <w:p>
       <w:pPr>
         <w:pStyle w:val="Irodalomjegyzksor"/>
       </w:pPr>
-      <w:bookmarkStart w:id="18" w:name="_Ref461454279"/>
+      <w:bookmarkStart w:id="19" w:name="_Ref461454279"/>
       <w:r>
         <w:t xml:space="preserve">TechNet: </w:t>
       </w:r>
@@ -2761,7 +5725,7 @@
       <w:r>
         <w:t xml:space="preserve">, </w:t>
       </w:r>
-      <w:hyperlink r:id="rId14" w:history="1">
+      <w:hyperlink r:id="rId16" w:history="1">
         <w:r>
           <w:rPr>
             <w:rStyle w:val="Hiperhivatkozs"/>
@@ -2772,13 +5736,13 @@
       <w:r>
         <w:t xml:space="preserve"> (revision 09:58, 10 September 2016)</w:t>
       </w:r>
-      <w:bookmarkEnd w:id="18"/>
+      <w:bookmarkEnd w:id="19"/>
     </w:p>
     <w:p>
       <w:pPr>
         <w:pStyle w:val="Irodalomjegyzksor"/>
       </w:pPr>
-      <w:bookmarkStart w:id="19" w:name="_Ref461453782"/>
+      <w:bookmarkStart w:id="20" w:name="_Ref461453782"/>
       <w:r>
         <w:t xml:space="preserve">MSDN: </w:t>
       </w:r>
@@ -2791,7 +5755,7 @@
       <w:r>
         <w:t xml:space="preserve">, </w:t>
       </w:r>
-      <w:hyperlink r:id="rId15" w:anchor="properties" w:history="1">
+      <w:hyperlink r:id="rId17" w:anchor="properties" w:history="1">
         <w:r>
           <w:rPr>
             <w:rStyle w:val="Hiperhivatkozs"/>
@@ -2802,13 +5766,13 @@
       <w:r>
         <w:t xml:space="preserve"> (revision, 14:25, 12 September 2016)</w:t>
       </w:r>
-      <w:bookmarkEnd w:id="19"/>
+      <w:bookmarkEnd w:id="20"/>
     </w:p>
     <w:p>
       <w:pPr>
         <w:pStyle w:val="Irodalomjegyzksor"/>
       </w:pPr>
-      <w:bookmarkStart w:id="20" w:name="_Ref461453778"/>
+      <w:bookmarkStart w:id="21" w:name="_Ref461453778"/>
       <w:r>
         <w:t xml:space="preserve">PowerShell Team: </w:t>
       </w:r>
@@ -2821,7 +5785,7 @@
       <w:r>
         <w:t xml:space="preserve">, </w:t>
       </w:r>
-      <w:hyperlink r:id="rId16" w:history="1">
+      <w:hyperlink r:id="rId18" w:history="1">
         <w:r>
           <w:rPr>
             <w:rStyle w:val="Hiperhivatkozs"/>
@@ -2832,7 +5796,7 @@
       <w:r>
         <w:t xml:space="preserve"> (revision, 14:22, 12 September 2016)</w:t>
       </w:r>
-      <w:bookmarkEnd w:id="20"/>
+      <w:bookmarkEnd w:id="21"/>
     </w:p>
     <w:p>
       <w:pPr>
@@ -2850,7 +5814,7 @@
       <w:r>
         <w:t xml:space="preserve">, </w:t>
       </w:r>
-      <w:hyperlink r:id="rId17" w:history="1">
+      <w:hyperlink r:id="rId19" w:history="1">
         <w:r>
           <w:rPr>
             <w:rStyle w:val="Hiperhivatkozs"/>
@@ -2872,7 +5836,7 @@
       <w:pPr>
         <w:pStyle w:val="Irodalomjegyzksor"/>
       </w:pPr>
-      <w:bookmarkStart w:id="21" w:name="_Ref461645609"/>
+      <w:bookmarkStart w:id="22" w:name="_Ref461645609"/>
       <w:r>
         <w:t xml:space="preserve">JuanPablo Jofre (MSDN): </w:t>
       </w:r>
@@ -2885,7 +5849,7 @@
       <w:r>
         <w:t xml:space="preserve">, </w:t>
       </w:r>
-      <w:hyperlink r:id="rId18" w:anchor="creating-com-objects-with-new-object" w:history="1">
+      <w:hyperlink r:id="rId20" w:anchor="creating-com-objects-with-new-object" w:history="1">
         <w:r>
           <w:rPr>
             <w:rStyle w:val="Hiperhivatkozs"/>
@@ -2902,13 +5866,13 @@
       <w:r>
         <w:t>:42, 14 September 2016)</w:t>
       </w:r>
-      <w:bookmarkEnd w:id="21"/>
+      <w:bookmarkEnd w:id="22"/>
     </w:p>
     <w:p>
       <w:pPr>
         <w:pStyle w:val="Irodalomjegyzksor"/>
       </w:pPr>
-      <w:bookmarkStart w:id="22" w:name="_Ref461648161"/>
+      <w:bookmarkStart w:id="23" w:name="_Ref461648161"/>
       <w:r>
         <w:t xml:space="preserve">MSDN: </w:t>
       </w:r>
@@ -2921,7 +5885,7 @@
       <w:r>
         <w:t xml:space="preserve">, </w:t>
       </w:r>
-      <w:hyperlink r:id="rId19" w:history="1">
+      <w:hyperlink r:id="rId21" w:history="1">
         <w:r>
           <w:rPr>
             <w:rStyle w:val="Hiperhivatkozs"/>
@@ -2932,13 +5896,13 @@
       <w:r>
         <w:t xml:space="preserve"> (revision 20:26, 14 September 2016)</w:t>
       </w:r>
-      <w:bookmarkEnd w:id="22"/>
+      <w:bookmarkEnd w:id="23"/>
     </w:p>
     <w:p>
       <w:pPr>
         <w:pStyle w:val="Irodalomjegyzksor"/>
       </w:pPr>
-      <w:bookmarkStart w:id="23" w:name="_Ref461899459"/>
+      <w:bookmarkStart w:id="24" w:name="_Ref461899459"/>
       <w:r>
         <w:t xml:space="preserve">TechNet: </w:t>
       </w:r>
@@ -2951,7 +5915,7 @@
       <w:r>
         <w:t xml:space="preserve">, </w:t>
       </w:r>
-      <w:hyperlink r:id="rId20" w:history="1">
+      <w:hyperlink r:id="rId22" w:history="1">
         <w:r>
           <w:rPr>
             <w:rStyle w:val="Hiperhivatkozs"/>
@@ -2962,13 +5926,13 @@
       <w:r>
         <w:t xml:space="preserve"> (revision 18:14, 17 September 2016)</w:t>
       </w:r>
-      <w:bookmarkEnd w:id="23"/>
+      <w:bookmarkEnd w:id="24"/>
     </w:p>
     <w:p>
       <w:pPr>
         <w:pStyle w:val="Irodalomjegyzksor"/>
       </w:pPr>
-      <w:bookmarkStart w:id="24" w:name="_Ref461902893"/>
+      <w:bookmarkStart w:id="25" w:name="_Ref461902893"/>
       <w:r>
         <w:t xml:space="preserve">Bootstrap: </w:t>
       </w:r>
@@ -2981,7 +5945,7 @@
       <w:r>
         <w:t xml:space="preserve">, </w:t>
       </w:r>
-      <w:hyperlink r:id="rId21" w:history="1">
+      <w:hyperlink r:id="rId23" w:history="1">
         <w:r>
           <w:rPr>
             <w:rStyle w:val="Hiperhivatkozs"/>
@@ -2992,13 +5956,13 @@
       <w:r>
         <w:t xml:space="preserve"> (revision 19:10, 17 September 2016)</w:t>
       </w:r>
-      <w:bookmarkEnd w:id="24"/>
+      <w:bookmarkEnd w:id="25"/>
     </w:p>
     <w:p>
       <w:pPr>
         <w:pStyle w:val="Irodalomjegyzksor"/>
       </w:pPr>
-      <w:bookmarkStart w:id="25" w:name="_Ref462052572"/>
+      <w:bookmarkStart w:id="26" w:name="_Ref462052572"/>
       <w:r>
         <w:t xml:space="preserve">PowerShell Team: </w:t>
       </w:r>
@@ -3011,7 +5975,7 @@
       <w:r>
         <w:t xml:space="preserve">, </w:t>
       </w:r>
-      <w:hyperlink r:id="rId22" w:history="1">
+      <w:hyperlink r:id="rId24" w:history="1">
         <w:r>
           <w:rPr>
             <w:rStyle w:val="Hiperhivatkozs"/>
@@ -3022,13 +5986,13 @@
       <w:r>
         <w:t xml:space="preserve"> (revision 12:40, 19 September)</w:t>
       </w:r>
-      <w:bookmarkEnd w:id="25"/>
+      <w:bookmarkEnd w:id="26"/>
     </w:p>
     <w:p>
       <w:pPr>
         <w:pStyle w:val="Irodalomjegyzksor"/>
       </w:pPr>
-      <w:bookmarkStart w:id="26" w:name="_Ref462601270"/>
+      <w:bookmarkStart w:id="27" w:name="_Ref462601270"/>
       <w:r>
         <w:t xml:space="preserve">Wikipedia: </w:t>
       </w:r>
@@ -3041,7 +6005,7 @@
       <w:r>
         <w:t xml:space="preserve">, </w:t>
       </w:r>
-      <w:hyperlink r:id="rId23" w:history="1">
+      <w:hyperlink r:id="rId25" w:history="1">
         <w:r>
           <w:rPr>
             <w:rStyle w:val="Hiperhivatkozs"/>
@@ -3052,13 +6016,13 @@
       <w:r>
         <w:t xml:space="preserve"> (revision 21:10, 25 September)</w:t>
       </w:r>
-      <w:bookmarkEnd w:id="26"/>
+      <w:bookmarkEnd w:id="27"/>
     </w:p>
     <w:p>
       <w:pPr>
         <w:pStyle w:val="Irodalomjegyzksor"/>
       </w:pPr>
-      <w:bookmarkStart w:id="27" w:name="_Ref462601070"/>
+      <w:bookmarkStart w:id="28" w:name="_Ref462601070"/>
       <w:r>
         <w:t xml:space="preserve">Wikipedia: </w:t>
       </w:r>
@@ -3071,7 +6035,7 @@
       <w:r>
         <w:t xml:space="preserve">, </w:t>
       </w:r>
-      <w:hyperlink r:id="rId24" w:history="1">
+      <w:hyperlink r:id="rId26" w:history="1">
         <w:r>
           <w:rPr>
             <w:rStyle w:val="Hiperhivatkozs"/>
@@ -3082,18 +6046,18 @@
       <w:r>
         <w:t xml:space="preserve"> (revision 21:06, 25 September)</w:t>
       </w:r>
-      <w:bookmarkEnd w:id="27"/>
+      <w:bookmarkEnd w:id="28"/>
     </w:p>
     <w:p>
       <w:pPr>
         <w:pStyle w:val="Cmsor1"/>
       </w:pPr>
-      <w:bookmarkStart w:id="28" w:name="_Toc462647084"/>
+      <w:bookmarkStart w:id="29" w:name="_Toc462647084"/>
       <w:r>
         <w:lastRenderedPageBreak/>
         <w:t>Rövidítések jegyzéke</w:t>
       </w:r>
-      <w:bookmarkEnd w:id="28"/>
+      <w:bookmarkEnd w:id="29"/>
     </w:p>
     <w:tbl>
       <w:tblPr>
@@ -3131,9 +6095,27 @@
               <w:ind w:firstLine="0"/>
               <w:jc w:val="center"/>
             </w:pPr>
+            <w:proofErr w:type="spellStart"/>
             <w:r>
-              <w:t>HyperText Markup Language</w:t>
+              <w:t>HyperText</w:t>
             </w:r>
+            <w:proofErr w:type="spellEnd"/>
+            <w:r>
+              <w:t xml:space="preserve"> </w:t>
+            </w:r>
+            <w:proofErr w:type="spellStart"/>
+            <w:r>
+              <w:t>Markup</w:t>
+            </w:r>
+            <w:proofErr w:type="spellEnd"/>
+            <w:r>
+              <w:t xml:space="preserve"> </w:t>
+            </w:r>
+            <w:proofErr w:type="spellStart"/>
+            <w:r>
+              <w:t>Language</w:t>
+            </w:r>
+            <w:proofErr w:type="spellEnd"/>
           </w:p>
         </w:tc>
       </w:tr>
@@ -3195,9 +6177,27 @@
               <w:ind w:firstLine="0"/>
               <w:jc w:val="center"/>
             </w:pPr>
+            <w:proofErr w:type="spellStart"/>
             <w:r>
-              <w:t>Hypertext Transfer Protocol</w:t>
+              <w:t>Hypertext</w:t>
             </w:r>
+            <w:proofErr w:type="spellEnd"/>
+            <w:r>
+              <w:t xml:space="preserve"> </w:t>
+            </w:r>
+            <w:proofErr w:type="spellStart"/>
+            <w:r>
+              <w:t>Transfer</w:t>
+            </w:r>
+            <w:proofErr w:type="spellEnd"/>
+            <w:r>
+              <w:t xml:space="preserve"> </w:t>
+            </w:r>
+            <w:proofErr w:type="spellStart"/>
+            <w:r>
+              <w:t>Protocol</w:t>
+            </w:r>
+            <w:proofErr w:type="spellEnd"/>
           </w:p>
         </w:tc>
       </w:tr>
@@ -3227,9 +6227,35 @@
               <w:ind w:firstLine="0"/>
               <w:jc w:val="center"/>
             </w:pPr>
+            <w:proofErr w:type="spellStart"/>
             <w:r>
-              <w:t>Hypertext Transfer Protocol Secure</w:t>
+              <w:t>Hypertext</w:t>
             </w:r>
+            <w:proofErr w:type="spellEnd"/>
+            <w:r>
+              <w:t xml:space="preserve"> </w:t>
+            </w:r>
+            <w:proofErr w:type="spellStart"/>
+            <w:r>
+              <w:t>Transfer</w:t>
+            </w:r>
+            <w:proofErr w:type="spellEnd"/>
+            <w:r>
+              <w:t xml:space="preserve"> </w:t>
+            </w:r>
+            <w:proofErr w:type="spellStart"/>
+            <w:r>
+              <w:t>Protocol</w:t>
+            </w:r>
+            <w:proofErr w:type="spellEnd"/>
+            <w:r>
+              <w:t xml:space="preserve"> </w:t>
+            </w:r>
+            <w:proofErr w:type="spellStart"/>
+            <w:r>
+              <w:t>Secure</w:t>
+            </w:r>
+            <w:proofErr w:type="spellEnd"/>
           </w:p>
         </w:tc>
       </w:tr>
@@ -3259,9 +6285,27 @@
               <w:ind w:firstLine="0"/>
               <w:jc w:val="center"/>
             </w:pPr>
+            <w:proofErr w:type="spellStart"/>
             <w:r>
-              <w:t>Representational State Transfer</w:t>
+              <w:t>Representational</w:t>
             </w:r>
+            <w:proofErr w:type="spellEnd"/>
+            <w:r>
+              <w:t xml:space="preserve"> </w:t>
+            </w:r>
+            <w:proofErr w:type="spellStart"/>
+            <w:r>
+              <w:t>State</w:t>
+            </w:r>
+            <w:proofErr w:type="spellEnd"/>
+            <w:r>
+              <w:t xml:space="preserve"> </w:t>
+            </w:r>
+            <w:proofErr w:type="spellStart"/>
+            <w:r>
+              <w:t>Transfer</w:t>
+            </w:r>
+            <w:proofErr w:type="spellEnd"/>
           </w:p>
         </w:tc>
       </w:tr>
@@ -3291,9 +6335,27 @@
               <w:ind w:firstLine="0"/>
               <w:jc w:val="center"/>
             </w:pPr>
+            <w:proofErr w:type="spellStart"/>
             <w:r>
-              <w:t>Application Programming Interface</w:t>
+              <w:t>Application</w:t>
             </w:r>
+            <w:proofErr w:type="spellEnd"/>
+            <w:r>
+              <w:t xml:space="preserve"> </w:t>
+            </w:r>
+            <w:proofErr w:type="spellStart"/>
+            <w:r>
+              <w:t>Programming</w:t>
+            </w:r>
+            <w:proofErr w:type="spellEnd"/>
+            <w:r>
+              <w:t xml:space="preserve"> </w:t>
+            </w:r>
+            <w:proofErr w:type="spellStart"/>
+            <w:r>
+              <w:t>Interface</w:t>
+            </w:r>
+            <w:proofErr w:type="spellEnd"/>
           </w:p>
         </w:tc>
       </w:tr>
@@ -3324,8 +6386,21 @@
               <w:jc w:val="center"/>
             </w:pPr>
             <w:r>
-              <w:t>Uniform Resource Locator</w:t>
+              <w:t xml:space="preserve">Uniform </w:t>
             </w:r>
+            <w:proofErr w:type="spellStart"/>
+            <w:r>
+              <w:t>Resource</w:t>
+            </w:r>
+            <w:proofErr w:type="spellEnd"/>
+            <w:r>
+              <w:t xml:space="preserve"> </w:t>
+            </w:r>
+            <w:proofErr w:type="spellStart"/>
+            <w:r>
+              <w:t>Locator</w:t>
+            </w:r>
+            <w:proofErr w:type="spellEnd"/>
           </w:p>
         </w:tc>
       </w:tr>
@@ -3355,9 +6430,27 @@
               <w:ind w:firstLine="0"/>
               <w:jc w:val="center"/>
             </w:pPr>
+            <w:proofErr w:type="spellStart"/>
             <w:r>
-              <w:t>Extensible Markup Langugage</w:t>
+              <w:t>Extensible</w:t>
             </w:r>
+            <w:proofErr w:type="spellEnd"/>
+            <w:r>
+              <w:t xml:space="preserve"> </w:t>
+            </w:r>
+            <w:proofErr w:type="spellStart"/>
+            <w:r>
+              <w:t>Markup</w:t>
+            </w:r>
+            <w:proofErr w:type="spellEnd"/>
+            <w:r>
+              <w:t xml:space="preserve"> </w:t>
+            </w:r>
+            <w:proofErr w:type="spellStart"/>
+            <w:r>
+              <w:t>Langugage</w:t>
+            </w:r>
+            <w:proofErr w:type="spellEnd"/>
           </w:p>
         </w:tc>
       </w:tr>
@@ -3372,9 +6465,11 @@
               <w:ind w:firstLine="0"/>
               <w:jc w:val="center"/>
             </w:pPr>
+            <w:proofErr w:type="spellStart"/>
             <w:r>
               <w:t>PaaS</w:t>
             </w:r>
+            <w:proofErr w:type="spellEnd"/>
           </w:p>
         </w:tc>
         <w:tc>
@@ -3388,7 +6483,15 @@
               <w:jc w:val="center"/>
             </w:pPr>
             <w:r>
-              <w:t>Platform as a Service</w:t>
+              <w:t xml:space="preserve">Platform </w:t>
+            </w:r>
+            <w:proofErr w:type="spellStart"/>
+            <w:r>
+              <w:t>as</w:t>
+            </w:r>
+            <w:proofErr w:type="spellEnd"/>
+            <w:r>
+              <w:t xml:space="preserve"> a Service</w:t>
             </w:r>
           </w:p>
         </w:tc>
@@ -3431,18 +6534,18 @@
       <w:pPr>
         <w:pStyle w:val="Fejezetcimszmozsnlkl"/>
       </w:pPr>
-      <w:bookmarkStart w:id="29" w:name="_Toc462647085"/>
+      <w:bookmarkStart w:id="30" w:name="_Toc462647085"/>
       <w:r>
         <w:lastRenderedPageBreak/>
         <w:t>Függelék</w:t>
       </w:r>
-      <w:bookmarkEnd w:id="29"/>
+      <w:bookmarkEnd w:id="30"/>
     </w:p>
     <w:p/>
     <w:p/>
     <w:sectPr>
-      <w:headerReference w:type="even" r:id="rId25"/>
-      <w:footerReference w:type="default" r:id="rId26"/>
+      <w:headerReference w:type="even" r:id="rId27"/>
+      <w:footerReference w:type="default" r:id="rId28"/>
       <w:type w:val="continuous"/>
       <w:pgSz w:w="11907" w:h="16840" w:code="9"/>
       <w:pgMar w:top="1418" w:right="1418" w:bottom="1418" w:left="1418" w:header="709" w:footer="709" w:gutter="567"/>
@@ -3565,7 +6668,7 @@
         <w:rStyle w:val="Oldalszm"/>
         <w:noProof/>
       </w:rPr>
-      <w:t>11</w:t>
+      <w:t>20</w:t>
     </w:r>
     <w:r>
       <w:rPr>
@@ -5984,7 +9087,7 @@
 </file>
 
 <file path=customXml/itemProps1.xml><?xml version="1.0" encoding="utf-8"?>
-<ds:datastoreItem xmlns:ds="http://schemas.openxmlformats.org/officeDocument/2006/customXml" ds:itemID="{AECE0B24-7086-4B7E-9791-933F44F88208}">
+<ds:datastoreItem xmlns:ds="http://schemas.openxmlformats.org/officeDocument/2006/customXml" ds:itemID="{C6614F6D-BC1F-4AEA-9430-1871C6E017D9}">
   <ds:schemaRefs>
     <ds:schemaRef ds:uri="http://schemas.openxmlformats.org/officeDocument/2006/bibliography"/>
   </ds:schemaRefs>

</xml_diff>

<commit_message>
felhasználói szempontú funkcionális követelmények
</commit_message>
<xml_diff>
--- a/diplomaterv.docx
+++ b/diplomaterv.docx
@@ -399,7 +399,7 @@
       <w:r>
         <w:fldChar w:fldCharType="separate"/>
       </w:r>
-      <w:hyperlink w:anchor="_Toc465080500" w:history="1">
+      <w:hyperlink w:anchor="_Toc465266731" w:history="1">
         <w:r>
           <w:rPr>
             <w:rStyle w:val="Hiperhivatkozs"/>
@@ -426,7 +426,7 @@
             <w:noProof/>
             <w:webHidden/>
           </w:rPr>
-          <w:instrText xml:space="preserve"> PAGEREF _Toc465080500 \h </w:instrText>
+          <w:instrText xml:space="preserve"> PAGEREF _Toc465266731 \h </w:instrText>
         </w:r>
         <w:r>
           <w:rPr>
@@ -469,7 +469,7 @@
           <w:lang w:val="en-US"/>
         </w:rPr>
       </w:pPr>
-      <w:hyperlink w:anchor="_Toc465080501" w:history="1">
+      <w:hyperlink w:anchor="_Toc465266732" w:history="1">
         <w:r>
           <w:rPr>
             <w:rStyle w:val="Hiperhivatkozs"/>
@@ -496,7 +496,7 @@
             <w:noProof/>
             <w:webHidden/>
           </w:rPr>
-          <w:instrText xml:space="preserve"> PAGEREF _Toc465080501 \h </w:instrText>
+          <w:instrText xml:space="preserve"> PAGEREF _Toc465266732 \h </w:instrText>
         </w:r>
         <w:r>
           <w:rPr>
@@ -539,7 +539,7 @@
           <w:lang w:val="en-US"/>
         </w:rPr>
       </w:pPr>
-      <w:hyperlink w:anchor="_Toc465080502" w:history="1">
+      <w:hyperlink w:anchor="_Toc465266733" w:history="1">
         <w:r>
           <w:rPr>
             <w:rStyle w:val="Hiperhivatkozs"/>
@@ -566,7 +566,7 @@
             <w:noProof/>
             <w:webHidden/>
           </w:rPr>
-          <w:instrText xml:space="preserve"> PAGEREF _Toc465080502 \h </w:instrText>
+          <w:instrText xml:space="preserve"> PAGEREF _Toc465266733 \h </w:instrText>
         </w:r>
         <w:r>
           <w:rPr>
@@ -609,7 +609,7 @@
           <w:lang w:val="en-US"/>
         </w:rPr>
       </w:pPr>
-      <w:hyperlink w:anchor="_Toc465080503" w:history="1">
+      <w:hyperlink w:anchor="_Toc465266734" w:history="1">
         <w:r>
           <w:rPr>
             <w:rStyle w:val="Hiperhivatkozs"/>
@@ -636,7 +636,7 @@
             <w:noProof/>
             <w:webHidden/>
           </w:rPr>
-          <w:instrText xml:space="preserve"> PAGEREF _Toc465080503 \h </w:instrText>
+          <w:instrText xml:space="preserve"> PAGEREF _Toc465266734 \h </w:instrText>
         </w:r>
         <w:r>
           <w:rPr>
@@ -681,7 +681,7 @@
           <w:lang w:val="en-US"/>
         </w:rPr>
       </w:pPr>
-      <w:hyperlink w:anchor="_Toc465080504" w:history="1">
+      <w:hyperlink w:anchor="_Toc465266735" w:history="1">
         <w:r>
           <w:rPr>
             <w:rStyle w:val="Hiperhivatkozs"/>
@@ -708,7 +708,7 @@
             <w:noProof/>
             <w:webHidden/>
           </w:rPr>
-          <w:instrText xml:space="preserve"> PAGEREF _Toc465080504 \h </w:instrText>
+          <w:instrText xml:space="preserve"> PAGEREF _Toc465266735 \h </w:instrText>
         </w:r>
         <w:r>
           <w:rPr>
@@ -753,7 +753,7 @@
           <w:lang w:val="en-US"/>
         </w:rPr>
       </w:pPr>
-      <w:hyperlink w:anchor="_Toc465080505" w:history="1">
+      <w:hyperlink w:anchor="_Toc465266736" w:history="1">
         <w:r>
           <w:rPr>
             <w:rStyle w:val="Hiperhivatkozs"/>
@@ -780,7 +780,7 @@
             <w:noProof/>
             <w:webHidden/>
           </w:rPr>
-          <w:instrText xml:space="preserve"> PAGEREF _Toc465080505 \h </w:instrText>
+          <w:instrText xml:space="preserve"> PAGEREF _Toc465266736 \h </w:instrText>
         </w:r>
         <w:r>
           <w:rPr>
@@ -825,7 +825,7 @@
           <w:lang w:val="en-US"/>
         </w:rPr>
       </w:pPr>
-      <w:hyperlink w:anchor="_Toc465080506" w:history="1">
+      <w:hyperlink w:anchor="_Toc465266737" w:history="1">
         <w:r>
           <w:rPr>
             <w:rStyle w:val="Hiperhivatkozs"/>
@@ -852,7 +852,7 @@
             <w:noProof/>
             <w:webHidden/>
           </w:rPr>
-          <w:instrText xml:space="preserve"> PAGEREF _Toc465080506 \h </w:instrText>
+          <w:instrText xml:space="preserve"> PAGEREF _Toc465266737 \h </w:instrText>
         </w:r>
         <w:r>
           <w:rPr>
@@ -897,7 +897,7 @@
           <w:lang w:val="en-US"/>
         </w:rPr>
       </w:pPr>
-      <w:hyperlink w:anchor="_Toc465080507" w:history="1">
+      <w:hyperlink w:anchor="_Toc465266738" w:history="1">
         <w:r>
           <w:rPr>
             <w:rStyle w:val="Hiperhivatkozs"/>
@@ -924,7 +924,7 @@
             <w:noProof/>
             <w:webHidden/>
           </w:rPr>
-          <w:instrText xml:space="preserve"> PAGEREF _Toc465080507 \h </w:instrText>
+          <w:instrText xml:space="preserve"> PAGEREF _Toc465266738 \h </w:instrText>
         </w:r>
         <w:r>
           <w:rPr>
@@ -967,7 +967,7 @@
           <w:lang w:val="en-US"/>
         </w:rPr>
       </w:pPr>
-      <w:hyperlink w:anchor="_Toc465080508" w:history="1">
+      <w:hyperlink w:anchor="_Toc465266739" w:history="1">
         <w:r>
           <w:rPr>
             <w:rStyle w:val="Hiperhivatkozs"/>
@@ -994,7 +994,7 @@
             <w:noProof/>
             <w:webHidden/>
           </w:rPr>
-          <w:instrText xml:space="preserve"> PAGEREF _Toc465080508 \h </w:instrText>
+          <w:instrText xml:space="preserve"> PAGEREF _Toc465266739 \h </w:instrText>
         </w:r>
         <w:r>
           <w:rPr>
@@ -1039,7 +1039,7 @@
           <w:lang w:val="en-US"/>
         </w:rPr>
       </w:pPr>
-      <w:hyperlink w:anchor="_Toc465080509" w:history="1">
+      <w:hyperlink w:anchor="_Toc465266740" w:history="1">
         <w:r>
           <w:rPr>
             <w:rStyle w:val="Hiperhivatkozs"/>
@@ -1066,7 +1066,7 @@
             <w:noProof/>
             <w:webHidden/>
           </w:rPr>
-          <w:instrText xml:space="preserve"> PAGEREF _Toc465080509 \h </w:instrText>
+          <w:instrText xml:space="preserve"> PAGEREF _Toc465266740 \h </w:instrText>
         </w:r>
         <w:r>
           <w:rPr>
@@ -1111,7 +1111,7 @@
           <w:lang w:val="en-US"/>
         </w:rPr>
       </w:pPr>
-      <w:hyperlink w:anchor="_Toc465080510" w:history="1">
+      <w:hyperlink w:anchor="_Toc465266741" w:history="1">
         <w:r>
           <w:rPr>
             <w:rStyle w:val="Hiperhivatkozs"/>
@@ -1138,7 +1138,7 @@
             <w:noProof/>
             <w:webHidden/>
           </w:rPr>
-          <w:instrText xml:space="preserve"> PAGEREF _Toc465080510 \h </w:instrText>
+          <w:instrText xml:space="preserve"> PAGEREF _Toc465266741 \h </w:instrText>
         </w:r>
         <w:r>
           <w:rPr>
@@ -1183,13 +1183,27 @@
           <w:lang w:val="en-US"/>
         </w:rPr>
       </w:pPr>
-      <w:hyperlink w:anchor="_Toc465080511" w:history="1">
+      <w:hyperlink w:anchor="_Toc465266742" w:history="1">
         <w:r>
           <w:rPr>
             <w:rStyle w:val="Hiperhivatkozs"/>
             <w:noProof/>
           </w:rPr>
-          <w:t>3.1.2 Front end</w:t>
+          <w:t>3.1.2 Fron</w:t>
+        </w:r>
+        <w:r>
+          <w:rPr>
+            <w:rStyle w:val="Hiperhivatkozs"/>
+            <w:noProof/>
+          </w:rPr>
+          <w:t>t</w:t>
+        </w:r>
+        <w:r>
+          <w:rPr>
+            <w:rStyle w:val="Hiperhivatkozs"/>
+            <w:noProof/>
+          </w:rPr>
+          <w:t xml:space="preserve"> end</w:t>
         </w:r>
         <w:r>
           <w:rPr>
@@ -1210,7 +1224,7 @@
             <w:noProof/>
             <w:webHidden/>
           </w:rPr>
-          <w:instrText xml:space="preserve"> PAGEREF _Toc465080511 \h </w:instrText>
+          <w:instrText xml:space="preserve"> PAGEREF _Toc465266742 \h </w:instrText>
         </w:r>
         <w:r>
           <w:rPr>
@@ -1255,7 +1269,7 @@
           <w:lang w:val="en-US"/>
         </w:rPr>
       </w:pPr>
-      <w:hyperlink w:anchor="_Toc465080512" w:history="1">
+      <w:hyperlink w:anchor="_Toc465266743" w:history="1">
         <w:r>
           <w:rPr>
             <w:rStyle w:val="Hiperhivatkozs"/>
@@ -1282,7 +1296,7 @@
             <w:noProof/>
             <w:webHidden/>
           </w:rPr>
-          <w:instrText xml:space="preserve"> PAGEREF _Toc465080512 \h </w:instrText>
+          <w:instrText xml:space="preserve"> PAGEREF _Toc465266743 \h </w:instrText>
         </w:r>
         <w:r>
           <w:rPr>
@@ -1327,7 +1341,7 @@
           <w:lang w:val="en-US"/>
         </w:rPr>
       </w:pPr>
-      <w:hyperlink w:anchor="_Toc465080513" w:history="1">
+      <w:hyperlink w:anchor="_Toc465266744" w:history="1">
         <w:r>
           <w:rPr>
             <w:rStyle w:val="Hiperhivatkozs"/>
@@ -1354,7 +1368,7 @@
             <w:noProof/>
             <w:webHidden/>
           </w:rPr>
-          <w:instrText xml:space="preserve"> PAGEREF _Toc465080513 \h </w:instrText>
+          <w:instrText xml:space="preserve"> PAGEREF _Toc465266744 \h </w:instrText>
         </w:r>
         <w:r>
           <w:rPr>
@@ -1397,7 +1411,7 @@
           <w:lang w:val="en-US"/>
         </w:rPr>
       </w:pPr>
-      <w:hyperlink w:anchor="_Toc465080514" w:history="1">
+      <w:hyperlink w:anchor="_Toc465266745" w:history="1">
         <w:r>
           <w:rPr>
             <w:rStyle w:val="Hiperhivatkozs"/>
@@ -1424,7 +1438,7 @@
             <w:noProof/>
             <w:webHidden/>
           </w:rPr>
-          <w:instrText xml:space="preserve"> PAGEREF _Toc465080514 \h </w:instrText>
+          <w:instrText xml:space="preserve"> PAGEREF _Toc465266745 \h </w:instrText>
         </w:r>
         <w:r>
           <w:rPr>
@@ -1467,7 +1481,7 @@
           <w:lang w:val="en-US"/>
         </w:rPr>
       </w:pPr>
-      <w:hyperlink w:anchor="_Toc465080515" w:history="1">
+      <w:hyperlink w:anchor="_Toc465266746" w:history="1">
         <w:r>
           <w:rPr>
             <w:rStyle w:val="Hiperhivatkozs"/>
@@ -1494,7 +1508,7 @@
             <w:noProof/>
             <w:webHidden/>
           </w:rPr>
-          <w:instrText xml:space="preserve"> PAGEREF _Toc465080515 \h </w:instrText>
+          <w:instrText xml:space="preserve"> PAGEREF _Toc465266746 \h </w:instrText>
         </w:r>
         <w:r>
           <w:rPr>
@@ -1537,7 +1551,7 @@
           <w:lang w:val="en-US"/>
         </w:rPr>
       </w:pPr>
-      <w:hyperlink w:anchor="_Toc465080516" w:history="1">
+      <w:hyperlink w:anchor="_Toc465266747" w:history="1">
         <w:r>
           <w:rPr>
             <w:rStyle w:val="Hiperhivatkozs"/>
@@ -1564,7 +1578,7 @@
             <w:noProof/>
             <w:webHidden/>
           </w:rPr>
-          <w:instrText xml:space="preserve"> PAGEREF _Toc465080516 \h </w:instrText>
+          <w:instrText xml:space="preserve"> PAGEREF _Toc465266747 \h </w:instrText>
         </w:r>
         <w:r>
           <w:rPr>
@@ -1607,7 +1621,7 @@
           <w:lang w:val="en-US"/>
         </w:rPr>
       </w:pPr>
-      <w:hyperlink w:anchor="_Toc465080517" w:history="1">
+      <w:hyperlink w:anchor="_Toc465266748" w:history="1">
         <w:r>
           <w:rPr>
             <w:rStyle w:val="Hiperhivatkozs"/>
@@ -1634,7 +1648,7 @@
             <w:noProof/>
             <w:webHidden/>
           </w:rPr>
-          <w:instrText xml:space="preserve"> PAGEREF _Toc465080517 \h </w:instrText>
+          <w:instrText xml:space="preserve"> PAGEREF _Toc465266748 \h </w:instrText>
         </w:r>
         <w:r>
           <w:rPr>
@@ -2012,7 +2026,35 @@
             <w:rStyle w:val="Hiperhivatkozs"/>
             <w:noProof/>
           </w:rPr>
-          <w:t>ábra 5: Front end – back end interakció</w:t>
+          <w:t>ábra 5: Front end – b</w:t>
+        </w:r>
+        <w:r>
+          <w:rPr>
+            <w:rStyle w:val="Hiperhivatkozs"/>
+            <w:noProof/>
+          </w:rPr>
+          <w:t>a</w:t>
+        </w:r>
+        <w:r>
+          <w:rPr>
+            <w:rStyle w:val="Hiperhivatkozs"/>
+            <w:noProof/>
+          </w:rPr>
+          <w:t>ck en</w:t>
+        </w:r>
+        <w:r>
+          <w:rPr>
+            <w:rStyle w:val="Hiperhivatkozs"/>
+            <w:noProof/>
+          </w:rPr>
+          <w:t>d</w:t>
+        </w:r>
+        <w:r>
+          <w:rPr>
+            <w:rStyle w:val="Hiperhivatkozs"/>
+            <w:noProof/>
+          </w:rPr>
+          <w:t xml:space="preserve"> interakció</w:t>
         </w:r>
         <w:r>
           <w:rPr>
@@ -2127,7 +2169,7 @@
         <w:rPr>
           <w:noProof/>
         </w:rPr>
-        <w:t>2016. 10. 24.</w:t>
+        <w:t>2016. 10. 26.</w:t>
       </w:r>
       <w:r>
         <w:fldChar w:fldCharType="end"/>
@@ -2173,7 +2215,7 @@
       <w:pPr>
         <w:pStyle w:val="Fejezetcimszmozsnlkl"/>
       </w:pPr>
-      <w:bookmarkStart w:id="0" w:name="_Toc465080500"/>
+      <w:bookmarkStart w:id="0" w:name="_Toc465266731"/>
       <w:r>
         <w:lastRenderedPageBreak/>
         <w:t>Összefoglaló</w:t>
@@ -2206,7 +2248,7 @@
       <w:pPr>
         <w:pStyle w:val="Fejezetcimszmozsnlkl"/>
       </w:pPr>
-      <w:bookmarkStart w:id="1" w:name="_Toc465080501"/>
+      <w:bookmarkStart w:id="1" w:name="_Toc465266732"/>
       <w:r>
         <w:lastRenderedPageBreak/>
         <w:t>Abstract</w:t>
@@ -2241,7 +2283,7 @@
       <w:pPr>
         <w:pStyle w:val="Cmsor1"/>
       </w:pPr>
-      <w:bookmarkStart w:id="3" w:name="_Toc465080502"/>
+      <w:bookmarkStart w:id="3" w:name="_Toc465266733"/>
       <w:r>
         <w:lastRenderedPageBreak/>
         <w:t>Bevezetés</w:t>
@@ -2252,7 +2294,7 @@
       <w:pPr>
         <w:pStyle w:val="Cmsor1"/>
       </w:pPr>
-      <w:bookmarkStart w:id="4" w:name="_Toc465080503"/>
+      <w:bookmarkStart w:id="4" w:name="_Toc465266734"/>
       <w:r>
         <w:lastRenderedPageBreak/>
         <w:t>Irodalomkutatás</w:t>
@@ -2263,7 +2305,7 @@
       <w:pPr>
         <w:pStyle w:val="Cmsor2"/>
       </w:pPr>
-      <w:bookmarkStart w:id="5" w:name="_Toc465080504"/>
+      <w:bookmarkStart w:id="5" w:name="_Toc465266735"/>
       <w:r>
         <w:t>PowerShell</w:t>
       </w:r>
@@ -2436,7 +2478,7 @@
       <w:pPr>
         <w:pStyle w:val="Cmsor3"/>
       </w:pPr>
-      <w:bookmarkStart w:id="6" w:name="_Toc465080505"/>
+      <w:bookmarkStart w:id="6" w:name="_Toc465266736"/>
       <w:r>
         <w:t>Invoke-Webrequest, Invoke-RestMethod</w:t>
       </w:r>
@@ -2507,7 +2549,7 @@
       <w:pPr>
         <w:pStyle w:val="Cmsor3"/>
       </w:pPr>
-      <w:bookmarkStart w:id="7" w:name="_Toc465080506"/>
+      <w:bookmarkStart w:id="7" w:name="_Toc465266737"/>
       <w:r>
         <w:t>Internet Explorer object</w:t>
       </w:r>
@@ -2620,7 +2662,7 @@
       <w:pPr>
         <w:pStyle w:val="Cmsor2"/>
       </w:pPr>
-      <w:bookmarkStart w:id="8" w:name="_Toc465080507"/>
+      <w:bookmarkStart w:id="8" w:name="_Toc465266738"/>
       <w:r>
         <w:t>Front-end</w:t>
       </w:r>
@@ -2649,10 +2691,22 @@
         <w:fldChar w:fldCharType="end"/>
       </w:r>
       <w:r>
-        <w:t>, utánanézni a paraméterezésnek, elolvasni a dokumentáció egy részét. Minden úgy működik, ahogy azt a felhasználók már megszokták az évek során használt programokkal, weblapokkal. A visszakapott eredményeket is könnyebb megérteni, ha valamilyen szép vizuális megjelenítés van társítva hozzájuk, nem csak szimpla logok, vagy excel fájlok a kimenetek.</w:t>
-      </w:r>
-      <w:r>
-        <w:t xml:space="preserve"> Mindehhez nincs másra szükség csak egy egyszerű HTML alapú weboldalra és a legelterjedtebb</w:t>
+        <w:t>, utánanézni a paraméterezésnek, elolvasni a dokumentáció egy részét. Minden úgy működik, ahogy azt a felhasználók már megszokták az évek során használt programokkal, weblapokkal. A visszakapott eredményeket is könnyebb megérteni, ha valamilyen szép</w:t>
+      </w:r>
+      <w:r>
+        <w:t>,</w:t>
+      </w:r>
+      <w:r>
+        <w:t xml:space="preserve"> vizuális megjelenítés van társítva hozzájuk, nem csak szimpla logok, vagy excel fájlok a kimenetek.</w:t>
+      </w:r>
+      <w:r>
+        <w:t xml:space="preserve"> Mindehhez nincs másra szükség</w:t>
+      </w:r>
+      <w:r>
+        <w:t xml:space="preserve"> fejlesztői szemszögből</w:t>
+      </w:r>
+      <w:r>
+        <w:t xml:space="preserve"> csak egy egyszerű weboldalra és a legelterjedtebb</w:t>
       </w:r>
       <w:r>
         <w:fldChar w:fldCharType="begin"/>
@@ -2670,14 +2724,17 @@
         <w:fldChar w:fldCharType="end"/>
       </w:r>
       <w:r>
-        <w:t xml:space="preserve"> webes front-end keretrendszer megértésére és használatára.</w:t>
+        <w:t xml:space="preserve"> webes front </w:t>
+      </w:r>
+      <w:r>
+        <w:t>end keretrendszer megértésére és használatára.</w:t>
       </w:r>
     </w:p>
     <w:p>
       <w:pPr>
         <w:pStyle w:val="Cmsor1"/>
       </w:pPr>
-      <w:bookmarkStart w:id="9" w:name="_Toc465080508"/>
+      <w:bookmarkStart w:id="9" w:name="_Toc465266739"/>
       <w:r>
         <w:lastRenderedPageBreak/>
         <w:t>Tervezés</w:t>
@@ -2844,7 +2901,7 @@
       <w:pPr>
         <w:pStyle w:val="Cmsor2"/>
       </w:pPr>
-      <w:bookmarkStart w:id="11" w:name="_Toc465080509"/>
+      <w:bookmarkStart w:id="11" w:name="_Toc465266740"/>
       <w:r>
         <w:t>Funkcionalitás</w:t>
       </w:r>
@@ -2855,17 +2912,14 @@
     </w:p>
     <w:p>
       <w:r>
-        <w:t>A funkcionalitás tervezésénél a használati eseteknek való megfelelés szempontjait járom körbe. Ehhez szükséges első sorban a h</w:t>
-      </w:r>
-      <w:r>
-        <w:t>asználati esetek feltérképezése, majd az egyes komponensekben a megvalósítás megtervezése.</w:t>
+        <w:t>A funkcionalitás tervezésénél a használati eseteknek való megfelelés szempontjait járom körbe. Ehhez szükséges első sorban a használati esetek feltérképezése, majd az egyes komponensekben a megvalósítás megtervezése.</w:t>
       </w:r>
     </w:p>
     <w:p>
       <w:pPr>
         <w:pStyle w:val="Cmsor3"/>
       </w:pPr>
-      <w:bookmarkStart w:id="12" w:name="_Toc465080510"/>
+      <w:bookmarkStart w:id="12" w:name="_Toc465266741"/>
       <w:r>
         <w:t>Back-end</w:t>
       </w:r>
@@ -3637,7 +3691,7 @@
       <w:pPr>
         <w:pStyle w:val="Cmsor3"/>
       </w:pPr>
-      <w:bookmarkStart w:id="16" w:name="_Toc465080511"/>
+      <w:bookmarkStart w:id="16" w:name="_Toc465266742"/>
       <w:r>
         <w:lastRenderedPageBreak/>
         <w:t>Front end</w:t>
@@ -3654,27 +3708,267 @@
       <w:r>
         <w:t>módon.</w:t>
       </w:r>
+      <w:r>
+        <w:t xml:space="preserve"> </w:t>
+      </w:r>
+      <w:r>
+        <w:t>A program használatakor a felhasználó kizárólag a felhasználói felülettel (ezesetben GUI, Graphical User Interface) áll interakcióban. Ezen kívül van még egy front end komponens, egy köztes réteg, egy front end domain-beli back end, amivel csak közvetve áll kapcsolatban a felhasználó.</w:t>
+      </w:r>
+    </w:p>
+    <w:p>
+      <w:pPr>
+        <w:pStyle w:val="Kp"/>
+      </w:pPr>
+      <w:r>
+        <w:rPr>
+          <w:noProof/>
+          <w:lang w:val="en-US"/>
+        </w:rPr>
+        <w:drawing>
+          <wp:inline distT="0" distB="0" distL="0" distR="0">
+            <wp:extent cx="5400040" cy="3761105"/>
+            <wp:effectExtent l="0" t="0" r="0" b="0"/>
+            <wp:docPr id="1" name="Kép 1"/>
+            <wp:cNvGraphicFramePr>
+              <a:graphicFrameLocks xmlns:a="http://schemas.openxmlformats.org/drawingml/2006/main" noChangeAspect="1"/>
+            </wp:cNvGraphicFramePr>
+            <a:graphic xmlns:a="http://schemas.openxmlformats.org/drawingml/2006/main">
+              <a:graphicData uri="http://schemas.openxmlformats.org/drawingml/2006/picture">
+                <pic:pic xmlns:pic="http://schemas.openxmlformats.org/drawingml/2006/picture">
+                  <pic:nvPicPr>
+                    <pic:cNvPr id="1" name="UCD_Front_End.png"/>
+                    <pic:cNvPicPr/>
+                  </pic:nvPicPr>
+                  <pic:blipFill>
+                    <a:blip r:embed="rId15">
+                      <a:extLst>
+                        <a:ext uri="{28A0092B-C50C-407E-A947-70E740481C1C}">
+                          <a14:useLocalDpi xmlns:a14="http://schemas.microsoft.com/office/drawing/2010/main" val="0"/>
+                        </a:ext>
+                      </a:extLst>
+                    </a:blip>
+                    <a:stretch>
+                      <a:fillRect/>
+                    </a:stretch>
+                  </pic:blipFill>
+                  <pic:spPr>
+                    <a:xfrm>
+                      <a:off x="0" y="0"/>
+                      <a:ext cx="5400040" cy="3761105"/>
+                    </a:xfrm>
+                    <a:prstGeom prst="rect">
+                      <a:avLst/>
+                    </a:prstGeom>
+                  </pic:spPr>
+                </pic:pic>
+              </a:graphicData>
+            </a:graphic>
+          </wp:inline>
+        </w:drawing>
+      </w:r>
+    </w:p>
+    <w:p>
+      <w:pPr>
+        <w:pStyle w:val="Kpalrs"/>
+      </w:pPr>
+      <w:r>
+        <w:t xml:space="preserve">ábra </w:t>
+      </w:r>
+      <w:r>
+        <w:fldChar w:fldCharType="begin"/>
+      </w:r>
+      <w:r>
+        <w:instrText xml:space="preserve"> SEQ ábra \* ARABIC </w:instrText>
+      </w:r>
+      <w:r>
+        <w:fldChar w:fldCharType="separate"/>
+      </w:r>
+      <w:r>
+        <w:rPr>
+          <w:noProof/>
+        </w:rPr>
+        <w:t>5</w:t>
+      </w:r>
+      <w:r>
+        <w:fldChar w:fldCharType="end"/>
+      </w:r>
+      <w:r>
+        <w:t>: Front end használati esetek diagramja</w:t>
+      </w:r>
+    </w:p>
+    <w:p>
+      <w:r>
+        <w:t>Ez a közvetett kapcsolat az</w:t>
+      </w:r>
+      <w:r>
+        <w:t xml:space="preserve"> ábra</w:t>
+      </w:r>
+      <w:r>
+        <w:t xml:space="preserve"> </w:t>
+      </w:r>
+      <w:r>
+        <w:t xml:space="preserve">5-ön az </w:t>
+      </w:r>
+      <w:r>
+        <w:t>„URL ek elküldése” és a „Feldolgozott adatok” use case-ekben</w:t>
+      </w:r>
+      <w:r>
+        <w:t xml:space="preserve"> jelenik meg működési szinten. A „Felhasználó” nevű aktor el tudja küldeni az általa megadott URL-ek listáját a „Back end” aktornak, aki képes a „Feldolgozott adatok” használati eseten keresztül eredményt szolgáltatni. A felhasználó szintén ezen utóbbi használati eseten keresztül tud hozzáférni az eredményekhez. A fent említett négy kapcsolat irányított asszociációkkal van jelképezve az ábrán.</w:t>
+      </w:r>
+      <w:r>
+        <w:rPr>
+          <w:lang w:val="en-US"/>
+        </w:rPr>
+        <w:t xml:space="preserve"> </w:t>
+      </w:r>
+      <w:r>
+        <w:t>Ahhoz, hogy az URL-eket el lehessen küldeni, nyilván a lehetőséget kell biztosítani a felhasználónak, hogy felvegyen URL-eket. Ezt jelképezi értelemszerűen az „új URL bevitele” use case</w:t>
+      </w:r>
+      <w:r>
+        <w:t>, aminek van egy „URL módosítása” extensionje is</w:t>
+      </w:r>
+      <w:r>
+        <w:t xml:space="preserve">, vagyis nem minden bevitelt követ </w:t>
+      </w:r>
+      <w:r>
+        <w:lastRenderedPageBreak/>
+        <w:t>(vagy része) egy módosítás, de van rá lehetőség.</w:t>
+      </w:r>
+      <w:r>
+        <w:t xml:space="preserve"> Ezen kívül van lehetőség törlésre két formában: lehet törölni az URL-t, vagy az egész mezőt, amely az URL-t tartalmazza.</w:t>
+      </w:r>
+    </w:p>
+    <w:p>
+      <w:pPr>
+        <w:pStyle w:val="Cmsor4"/>
+      </w:pPr>
+      <w:r>
+        <w:t>GUI</w:t>
+      </w:r>
+    </w:p>
+    <w:p>
+      <w:pPr>
+        <w:rPr>
+          <w:lang w:val="en-US"/>
+        </w:rPr>
+      </w:pPr>
+      <w:r>
+        <w:t>Felhasználói szempontból képes kell legyen URL-eket beolvasni</w:t>
+      </w:r>
+      <w:r>
+        <w:t xml:space="preserve"> és lehetőséget kell biztosítson ezek </w:t>
+      </w:r>
+      <w:r>
+        <w:t xml:space="preserve">feldolgozásra </w:t>
+      </w:r>
+      <w:r>
+        <w:t>küldésére</w:t>
+      </w:r>
+      <w:r>
+        <w:t>, ahogy ez az előző pontban felvázolt használati esetekből is látszott</w:t>
+      </w:r>
+      <w:r>
+        <w:t>.</w:t>
+      </w:r>
+      <w:r>
+        <w:t xml:space="preserve"> Ezután a feldolgozás eredményéről képes kell legyen értesíteni a felhasználót.</w:t>
+      </w:r>
+      <w:r>
+        <w:t xml:space="preserve"> </w:t>
+      </w:r>
+      <w:r>
+        <w:t>Ez az eredmény lehet a feldolgozásból származó adathalmaz, vagy hibaüzenet.</w:t>
+      </w:r>
+    </w:p>
+    <w:p>
+      <w:pPr>
+        <w:pStyle w:val="Kp"/>
+      </w:pPr>
+      <w:r>
+        <w:rPr>
+          <w:noProof/>
+          <w:lang w:val="en-US"/>
+        </w:rPr>
+        <w:drawing>
+          <wp:inline distT="0" distB="0" distL="0" distR="0">
+            <wp:extent cx="5400040" cy="385445"/>
+            <wp:effectExtent l="0" t="0" r="0" b="0"/>
+            <wp:docPr id="8" name="Kép 8"/>
+            <wp:cNvGraphicFramePr>
+              <a:graphicFrameLocks xmlns:a="http://schemas.openxmlformats.org/drawingml/2006/main" noChangeAspect="1"/>
+            </wp:cNvGraphicFramePr>
+            <a:graphic xmlns:a="http://schemas.openxmlformats.org/drawingml/2006/main">
+              <a:graphicData uri="http://schemas.openxmlformats.org/drawingml/2006/picture">
+                <pic:pic xmlns:pic="http://schemas.openxmlformats.org/drawingml/2006/picture">
+                  <pic:nvPicPr>
+                    <pic:cNvPr id="8" name="error_msg.PNG"/>
+                    <pic:cNvPicPr/>
+                  </pic:nvPicPr>
+                  <pic:blipFill>
+                    <a:blip r:embed="rId16">
+                      <a:extLst>
+                        <a:ext uri="{28A0092B-C50C-407E-A947-70E740481C1C}">
+                          <a14:useLocalDpi xmlns:a14="http://schemas.microsoft.com/office/drawing/2010/main" val="0"/>
+                        </a:ext>
+                      </a:extLst>
+                    </a:blip>
+                    <a:stretch>
+                      <a:fillRect/>
+                    </a:stretch>
+                  </pic:blipFill>
+                  <pic:spPr>
+                    <a:xfrm>
+                      <a:off x="0" y="0"/>
+                      <a:ext cx="5400040" cy="385445"/>
+                    </a:xfrm>
+                    <a:prstGeom prst="rect">
+                      <a:avLst/>
+                    </a:prstGeom>
+                  </pic:spPr>
+                </pic:pic>
+              </a:graphicData>
+            </a:graphic>
+          </wp:inline>
+        </w:drawing>
+      </w:r>
+    </w:p>
+    <w:p>
+      <w:pPr>
+        <w:pStyle w:val="Kpalrs"/>
+      </w:pPr>
+      <w:r>
+        <w:t xml:space="preserve">ábra </w:t>
+      </w:r>
+      <w:r>
+        <w:fldChar w:fldCharType="begin"/>
+      </w:r>
+      <w:r>
+        <w:instrText xml:space="preserve"> SEQ ábra \* ARABIC </w:instrText>
+      </w:r>
+      <w:r>
+        <w:fldChar w:fldCharType="separate"/>
+      </w:r>
+      <w:r>
+        <w:rPr>
+          <w:noProof/>
+        </w:rPr>
+        <w:t>6</w:t>
+      </w:r>
+      <w:r>
+        <w:fldChar w:fldCharType="end"/>
+      </w:r>
+      <w:r>
+        <w:t>: Hibaüzenet példa</w:t>
+      </w:r>
+    </w:p>
+    <w:p>
+      <w:r>
+        <w:t>Mivel az egyetlen művelet, ami nem elhanyagolható eséllyel hibát eredményez, az az URL-ek elküldése, csak ennek eredményeképp kaphat a felhasználó hibaüzenetet a GUI-tól. Ez tartalmaz egy segítség részt, illetve a művelet során a back end felől visszakapott státuszt.</w:t>
+      </w:r>
       <w:bookmarkStart w:id="17" w:name="_GoBack"/>
       <w:bookmarkEnd w:id="17"/>
     </w:p>
     <w:p>
-      <w:pPr>
-        <w:pStyle w:val="Cmsor4"/>
-      </w:pPr>
-    </w:p>
-    <w:p>
-      <w:r>
-        <w:t>Felhasználói szempontból képes kell legyen URL-eket beolvasni</w:t>
-      </w:r>
-      <w:r>
-        <w:t xml:space="preserve"> és lehetőséget kell biztosítson ezek elküldésére feldolgozásra.</w:t>
-      </w:r>
-      <w:r>
-        <w:t xml:space="preserve"> Ezután a feldolgozás eredményéről képes kell legyen értesíteni a felhasználót.</w:t>
-      </w:r>
-    </w:p>
-    <w:p/>
-    <w:p>
       <w:r>
         <w:br w:type="page"/>
       </w:r>
@@ -3683,7 +3977,7 @@
       <w:pPr>
         <w:pStyle w:val="Cmsor2"/>
       </w:pPr>
-      <w:bookmarkStart w:id="18" w:name="_Toc465080512"/>
+      <w:bookmarkStart w:id="18" w:name="_Toc465266743"/>
       <w:r>
         <w:lastRenderedPageBreak/>
         <w:t>Funkcionalitás (rendszer és komponens szint)</w:t>
@@ -3694,7 +3988,7 @@
       <w:pPr>
         <w:pStyle w:val="Cmsor3"/>
       </w:pPr>
-      <w:bookmarkStart w:id="19" w:name="_Toc465080513"/>
+      <w:bookmarkStart w:id="19" w:name="_Toc465266744"/>
       <w:r>
         <w:t>Back end</w:t>
       </w:r>
@@ -3733,7 +4027,7 @@
                     <pic:cNvPicPr/>
                   </pic:nvPicPr>
                   <pic:blipFill>
-                    <a:blip r:embed="rId15">
+                    <a:blip r:embed="rId17">
                       <a:extLst>
                         <a:ext uri="{28A0092B-C50C-407E-A947-70E740481C1C}">
                           <a14:useLocalDpi xmlns:a14="http://schemas.microsoft.com/office/drawing/2010/main" val="0"/>
@@ -3781,7 +4075,7 @@
         <w:rPr>
           <w:noProof/>
         </w:rPr>
-        <w:t>5</w:t>
+        <w:t>7</w:t>
       </w:r>
       <w:r>
         <w:fldChar w:fldCharType="end"/>
@@ -3806,7 +4100,7 @@
       <w:pPr>
         <w:pStyle w:val="Cmsor1"/>
       </w:pPr>
-      <w:bookmarkStart w:id="21" w:name="_Toc465080514"/>
+      <w:bookmarkStart w:id="21" w:name="_Toc465266745"/>
       <w:r>
         <w:lastRenderedPageBreak/>
         <w:t>Összefoglalás</w:t>
@@ -3817,7 +4111,7 @@
       <w:pPr>
         <w:pStyle w:val="Cmsor1"/>
       </w:pPr>
-      <w:bookmarkStart w:id="22" w:name="_Toc465080515"/>
+      <w:bookmarkStart w:id="22" w:name="_Toc465266746"/>
       <w:r>
         <w:lastRenderedPageBreak/>
         <w:t>Irodalomjegyzék</w:t>
@@ -3844,7 +4138,7 @@
       <w:r>
         <w:t xml:space="preserve">, </w:t>
       </w:r>
-      <w:hyperlink r:id="rId16" w:history="1">
+      <w:hyperlink r:id="rId18" w:history="1">
         <w:r>
           <w:rPr>
             <w:rStyle w:val="Hiperhivatkozs"/>
@@ -3880,7 +4174,7 @@
       <w:r>
         <w:t xml:space="preserve">, </w:t>
       </w:r>
-      <w:hyperlink r:id="rId17" w:history="1">
+      <w:hyperlink r:id="rId19" w:history="1">
         <w:r>
           <w:rPr>
             <w:rStyle w:val="Hiperhivatkozs"/>
@@ -3910,7 +4204,7 @@
       <w:r>
         <w:t xml:space="preserve">, </w:t>
       </w:r>
-      <w:hyperlink r:id="rId18" w:history="1">
+      <w:hyperlink r:id="rId20" w:history="1">
         <w:r>
           <w:rPr>
             <w:rStyle w:val="Hiperhivatkozs"/>
@@ -3940,7 +4234,7 @@
       <w:r>
         <w:t xml:space="preserve">, </w:t>
       </w:r>
-      <w:hyperlink r:id="rId19" w:anchor="properties" w:history="1">
+      <w:hyperlink r:id="rId21" w:anchor="properties" w:history="1">
         <w:r>
           <w:rPr>
             <w:rStyle w:val="Hiperhivatkozs"/>
@@ -3970,7 +4264,7 @@
       <w:r>
         <w:t xml:space="preserve">, </w:t>
       </w:r>
-      <w:hyperlink r:id="rId20" w:history="1">
+      <w:hyperlink r:id="rId22" w:history="1">
         <w:r>
           <w:rPr>
             <w:rStyle w:val="Hiperhivatkozs"/>
@@ -3999,7 +4293,7 @@
       <w:r>
         <w:t xml:space="preserve">, </w:t>
       </w:r>
-      <w:hyperlink r:id="rId21" w:history="1">
+      <w:hyperlink r:id="rId23" w:history="1">
         <w:r>
           <w:rPr>
             <w:rStyle w:val="Hiperhivatkozs"/>
@@ -4034,7 +4328,7 @@
       <w:r>
         <w:t xml:space="preserve">, </w:t>
       </w:r>
-      <w:hyperlink r:id="rId22" w:anchor="creating-com-objects-with-new-object" w:history="1">
+      <w:hyperlink r:id="rId24" w:anchor="creating-com-objects-with-new-object" w:history="1">
         <w:r>
           <w:rPr>
             <w:rStyle w:val="Hiperhivatkozs"/>
@@ -4070,7 +4364,7 @@
       <w:r>
         <w:t xml:space="preserve">, </w:t>
       </w:r>
-      <w:hyperlink r:id="rId23" w:history="1">
+      <w:hyperlink r:id="rId25" w:history="1">
         <w:r>
           <w:rPr>
             <w:rStyle w:val="Hiperhivatkozs"/>
@@ -4100,7 +4394,7 @@
       <w:r>
         <w:t xml:space="preserve">, </w:t>
       </w:r>
-      <w:hyperlink r:id="rId24" w:history="1">
+      <w:hyperlink r:id="rId26" w:history="1">
         <w:r>
           <w:rPr>
             <w:rStyle w:val="Hiperhivatkozs"/>
@@ -4130,7 +4424,7 @@
       <w:r>
         <w:t xml:space="preserve">, </w:t>
       </w:r>
-      <w:hyperlink r:id="rId25" w:history="1">
+      <w:hyperlink r:id="rId27" w:history="1">
         <w:r>
           <w:rPr>
             <w:rStyle w:val="Hiperhivatkozs"/>
@@ -4160,7 +4454,7 @@
       <w:r>
         <w:t xml:space="preserve">, </w:t>
       </w:r>
-      <w:hyperlink r:id="rId26" w:history="1">
+      <w:hyperlink r:id="rId28" w:history="1">
         <w:r>
           <w:rPr>
             <w:rStyle w:val="Hiperhivatkozs"/>
@@ -4196,7 +4490,7 @@
       <w:r>
         <w:t xml:space="preserve">, </w:t>
       </w:r>
-      <w:hyperlink r:id="rId27" w:history="1">
+      <w:hyperlink r:id="rId29" w:history="1">
         <w:r>
           <w:rPr>
             <w:rStyle w:val="Hiperhivatkozs"/>
@@ -4232,7 +4526,7 @@
       <w:r>
         <w:t xml:space="preserve">, </w:t>
       </w:r>
-      <w:hyperlink r:id="rId28" w:history="1">
+      <w:hyperlink r:id="rId30" w:history="1">
         <w:r>
           <w:rPr>
             <w:rStyle w:val="Hiperhivatkozs"/>
@@ -4268,7 +4562,7 @@
       <w:r>
         <w:t xml:space="preserve">, </w:t>
       </w:r>
-      <w:hyperlink r:id="rId29" w:history="1">
+      <w:hyperlink r:id="rId31" w:history="1">
         <w:r>
           <w:rPr>
             <w:rStyle w:val="Hiperhivatkozs"/>
@@ -4285,7 +4579,7 @@
       <w:pPr>
         <w:pStyle w:val="Cmsor1"/>
       </w:pPr>
-      <w:bookmarkStart w:id="36" w:name="_Toc465080516"/>
+      <w:bookmarkStart w:id="36" w:name="_Toc465266747"/>
       <w:r>
         <w:lastRenderedPageBreak/>
         <w:t>Rövidítések jegyzéke</w:t>
@@ -4622,13 +4916,45 @@
           </w:p>
         </w:tc>
       </w:tr>
+      <w:tr>
+        <w:tc>
+          <w:tcPr>
+            <w:tcW w:w="4247" w:type="dxa"/>
+            <w:vAlign w:val="center"/>
+          </w:tcPr>
+          <w:p>
+            <w:pPr>
+              <w:ind w:firstLine="0"/>
+              <w:jc w:val="center"/>
+            </w:pPr>
+            <w:r>
+              <w:t>GUI</w:t>
+            </w:r>
+          </w:p>
+        </w:tc>
+        <w:tc>
+          <w:tcPr>
+            <w:tcW w:w="4247" w:type="dxa"/>
+            <w:vAlign w:val="center"/>
+          </w:tcPr>
+          <w:p>
+            <w:pPr>
+              <w:ind w:firstLine="0"/>
+              <w:jc w:val="center"/>
+            </w:pPr>
+            <w:r>
+              <w:t>Graphical User Interface</w:t>
+            </w:r>
+          </w:p>
+        </w:tc>
+      </w:tr>
     </w:tbl>
     <w:p/>
     <w:p>
       <w:pPr>
         <w:pStyle w:val="Fejezetcimszmozsnlkl"/>
       </w:pPr>
-      <w:bookmarkStart w:id="37" w:name="_Toc465080517"/>
+      <w:bookmarkStart w:id="37" w:name="_Toc465266748"/>
       <w:r>
         <w:lastRenderedPageBreak/>
         <w:t>Függelék</w:t>
@@ -4638,8 +4964,8 @@
     <w:p/>
     <w:p/>
     <w:sectPr>
-      <w:headerReference w:type="even" r:id="rId30"/>
-      <w:footerReference w:type="default" r:id="rId31"/>
+      <w:headerReference w:type="even" r:id="rId32"/>
+      <w:footerReference w:type="default" r:id="rId33"/>
       <w:type w:val="continuous"/>
       <w:pgSz w:w="11907" w:h="16840" w:code="9"/>
       <w:pgMar w:top="1418" w:right="1418" w:bottom="1418" w:left="1418" w:header="709" w:footer="709" w:gutter="567"/>
@@ -4696,6 +5022,7 @@
         <w:docPartUnique/>
       </w:docPartObj>
     </w:sdtPr>
+    <w:sdtEndPr/>
     <w:sdtContent>
       <w:p>
         <w:pPr>
@@ -4761,7 +5088,7 @@
         <w:rStyle w:val="Oldalszm"/>
         <w:noProof/>
       </w:rPr>
-      <w:t>17</w:t>
+      <w:t>18</w:t>
     </w:r>
     <w:r>
       <w:rPr>
@@ -7180,7 +7507,7 @@
 </file>
 
 <file path=customXml/itemProps1.xml><?xml version="1.0" encoding="utf-8"?>
-<ds:datastoreItem xmlns:ds="http://schemas.openxmlformats.org/officeDocument/2006/customXml" ds:itemID="{74FE0A4D-0EA7-41D2-9CB0-08BF3BA9A6C0}">
+<ds:datastoreItem xmlns:ds="http://schemas.openxmlformats.org/officeDocument/2006/customXml" ds:itemID="{5270CCB1-C263-4C19-B5FB-192888BC052D}">
   <ds:schemaRefs>
     <ds:schemaRef ds:uri="http://schemas.openxmlformats.org/officeDocument/2006/bibliography"/>
   </ds:schemaRefs>

</xml_diff>

<commit_message>
front end architektúra tervek
</commit_message>
<xml_diff>
--- a/diplomaterv.docx
+++ b/diplomaterv.docx
@@ -411,7 +411,7 @@
       <w:r>
         <w:fldChar w:fldCharType="separate"/>
       </w:r>
-      <w:hyperlink w:anchor="_Toc465609852" w:history="1">
+      <w:hyperlink w:anchor="_Toc465753759" w:history="1">
         <w:r>
           <w:rPr>
             <w:rStyle w:val="Hiperhivatkozs"/>
@@ -438,7 +438,7 @@
             <w:noProof/>
             <w:webHidden/>
           </w:rPr>
-          <w:instrText xml:space="preserve"> PAGEREF _Toc465609852 \h </w:instrText>
+          <w:instrText xml:space="preserve"> PAGEREF _Toc465753759 \h </w:instrText>
         </w:r>
         <w:r>
           <w:rPr>
@@ -481,7 +481,7 @@
           <w:lang w:val="en-US"/>
         </w:rPr>
       </w:pPr>
-      <w:hyperlink w:anchor="_Toc465609853" w:history="1">
+      <w:hyperlink w:anchor="_Toc465753760" w:history="1">
         <w:r>
           <w:rPr>
             <w:rStyle w:val="Hiperhivatkozs"/>
@@ -508,7 +508,7 @@
             <w:noProof/>
             <w:webHidden/>
           </w:rPr>
-          <w:instrText xml:space="preserve"> PAGEREF _Toc465609853 \h </w:instrText>
+          <w:instrText xml:space="preserve"> PAGEREF _Toc465753760 \h </w:instrText>
         </w:r>
         <w:r>
           <w:rPr>
@@ -551,7 +551,7 @@
           <w:lang w:val="en-US"/>
         </w:rPr>
       </w:pPr>
-      <w:hyperlink w:anchor="_Toc465609854" w:history="1">
+      <w:hyperlink w:anchor="_Toc465753761" w:history="1">
         <w:r>
           <w:rPr>
             <w:rStyle w:val="Hiperhivatkozs"/>
@@ -578,7 +578,7 @@
             <w:noProof/>
             <w:webHidden/>
           </w:rPr>
-          <w:instrText xml:space="preserve"> PAGEREF _Toc465609854 \h </w:instrText>
+          <w:instrText xml:space="preserve"> PAGEREF _Toc465753761 \h </w:instrText>
         </w:r>
         <w:r>
           <w:rPr>
@@ -621,7 +621,7 @@
           <w:lang w:val="en-US"/>
         </w:rPr>
       </w:pPr>
-      <w:hyperlink w:anchor="_Toc465609855" w:history="1">
+      <w:hyperlink w:anchor="_Toc465753762" w:history="1">
         <w:r>
           <w:rPr>
             <w:rStyle w:val="Hiperhivatkozs"/>
@@ -648,7 +648,7 @@
             <w:noProof/>
             <w:webHidden/>
           </w:rPr>
-          <w:instrText xml:space="preserve"> PAGEREF _Toc465609855 \h </w:instrText>
+          <w:instrText xml:space="preserve"> PAGEREF _Toc465753762 \h </w:instrText>
         </w:r>
         <w:r>
           <w:rPr>
@@ -693,7 +693,7 @@
           <w:lang w:val="en-US"/>
         </w:rPr>
       </w:pPr>
-      <w:hyperlink w:anchor="_Toc465609856" w:history="1">
+      <w:hyperlink w:anchor="_Toc465753763" w:history="1">
         <w:r>
           <w:rPr>
             <w:rStyle w:val="Hiperhivatkozs"/>
@@ -720,7 +720,7 @@
             <w:noProof/>
             <w:webHidden/>
           </w:rPr>
-          <w:instrText xml:space="preserve"> PAGEREF _Toc465609856 \h </w:instrText>
+          <w:instrText xml:space="preserve"> PAGEREF _Toc465753763 \h </w:instrText>
         </w:r>
         <w:r>
           <w:rPr>
@@ -765,7 +765,7 @@
           <w:lang w:val="en-US"/>
         </w:rPr>
       </w:pPr>
-      <w:hyperlink w:anchor="_Toc465609857" w:history="1">
+      <w:hyperlink w:anchor="_Toc465753764" w:history="1">
         <w:r>
           <w:rPr>
             <w:rStyle w:val="Hiperhivatkozs"/>
@@ -792,7 +792,7 @@
             <w:noProof/>
             <w:webHidden/>
           </w:rPr>
-          <w:instrText xml:space="preserve"> PAGEREF _Toc465609857 \h </w:instrText>
+          <w:instrText xml:space="preserve"> PAGEREF _Toc465753764 \h </w:instrText>
         </w:r>
         <w:r>
           <w:rPr>
@@ -837,7 +837,7 @@
           <w:lang w:val="en-US"/>
         </w:rPr>
       </w:pPr>
-      <w:hyperlink w:anchor="_Toc465609858" w:history="1">
+      <w:hyperlink w:anchor="_Toc465753765" w:history="1">
         <w:r>
           <w:rPr>
             <w:rStyle w:val="Hiperhivatkozs"/>
@@ -864,7 +864,7 @@
             <w:noProof/>
             <w:webHidden/>
           </w:rPr>
-          <w:instrText xml:space="preserve"> PAGEREF _Toc465609858 \h </w:instrText>
+          <w:instrText xml:space="preserve"> PAGEREF _Toc465753765 \h </w:instrText>
         </w:r>
         <w:r>
           <w:rPr>
@@ -909,7 +909,7 @@
           <w:lang w:val="en-US"/>
         </w:rPr>
       </w:pPr>
-      <w:hyperlink w:anchor="_Toc465609859" w:history="1">
+      <w:hyperlink w:anchor="_Toc465753766" w:history="1">
         <w:r>
           <w:rPr>
             <w:rStyle w:val="Hiperhivatkozs"/>
@@ -936,7 +936,7 @@
             <w:noProof/>
             <w:webHidden/>
           </w:rPr>
-          <w:instrText xml:space="preserve"> PAGEREF _Toc465609859 \h </w:instrText>
+          <w:instrText xml:space="preserve"> PAGEREF _Toc465753766 \h </w:instrText>
         </w:r>
         <w:r>
           <w:rPr>
@@ -979,7 +979,7 @@
           <w:lang w:val="en-US"/>
         </w:rPr>
       </w:pPr>
-      <w:hyperlink w:anchor="_Toc465609860" w:history="1">
+      <w:hyperlink w:anchor="_Toc465753767" w:history="1">
         <w:r>
           <w:rPr>
             <w:rStyle w:val="Hiperhivatkozs"/>
@@ -1006,7 +1006,7 @@
             <w:noProof/>
             <w:webHidden/>
           </w:rPr>
-          <w:instrText xml:space="preserve"> PAGEREF _Toc465609860 \h </w:instrText>
+          <w:instrText xml:space="preserve"> PAGEREF _Toc465753767 \h </w:instrText>
         </w:r>
         <w:r>
           <w:rPr>
@@ -1051,7 +1051,7 @@
           <w:lang w:val="en-US"/>
         </w:rPr>
       </w:pPr>
-      <w:hyperlink w:anchor="_Toc465609861" w:history="1">
+      <w:hyperlink w:anchor="_Toc465753768" w:history="1">
         <w:r>
           <w:rPr>
             <w:rStyle w:val="Hiperhivatkozs"/>
@@ -1078,7 +1078,7 @@
             <w:noProof/>
             <w:webHidden/>
           </w:rPr>
-          <w:instrText xml:space="preserve"> PAGEREF _Toc465609861 \h </w:instrText>
+          <w:instrText xml:space="preserve"> PAGEREF _Toc465753768 \h </w:instrText>
         </w:r>
         <w:r>
           <w:rPr>
@@ -1123,7 +1123,7 @@
           <w:lang w:val="en-US"/>
         </w:rPr>
       </w:pPr>
-      <w:hyperlink w:anchor="_Toc465609862" w:history="1">
+      <w:hyperlink w:anchor="_Toc465753769" w:history="1">
         <w:r>
           <w:rPr>
             <w:rStyle w:val="Hiperhivatkozs"/>
@@ -1150,7 +1150,7 @@
             <w:noProof/>
             <w:webHidden/>
           </w:rPr>
-          <w:instrText xml:space="preserve"> PAGEREF _Toc465609862 \h </w:instrText>
+          <w:instrText xml:space="preserve"> PAGEREF _Toc465753769 \h </w:instrText>
         </w:r>
         <w:r>
           <w:rPr>
@@ -1195,7 +1195,7 @@
           <w:lang w:val="en-US"/>
         </w:rPr>
       </w:pPr>
-      <w:hyperlink w:anchor="_Toc465609863" w:history="1">
+      <w:hyperlink w:anchor="_Toc465753770" w:history="1">
         <w:r>
           <w:rPr>
             <w:rStyle w:val="Hiperhivatkozs"/>
@@ -1222,7 +1222,7 @@
             <w:noProof/>
             <w:webHidden/>
           </w:rPr>
-          <w:instrText xml:space="preserve"> PAGEREF _Toc465609863 \h </w:instrText>
+          <w:instrText xml:space="preserve"> PAGEREF _Toc465753770 \h </w:instrText>
         </w:r>
         <w:r>
           <w:rPr>
@@ -1267,7 +1267,7 @@
           <w:lang w:val="en-US"/>
         </w:rPr>
       </w:pPr>
-      <w:hyperlink w:anchor="_Toc465609864" w:history="1">
+      <w:hyperlink w:anchor="_Toc465753771" w:history="1">
         <w:r>
           <w:rPr>
             <w:rStyle w:val="Hiperhivatkozs"/>
@@ -1294,7 +1294,7 @@
             <w:noProof/>
             <w:webHidden/>
           </w:rPr>
-          <w:instrText xml:space="preserve"> PAGEREF _Toc465609864 \h </w:instrText>
+          <w:instrText xml:space="preserve"> PAGEREF _Toc465753771 \h </w:instrText>
         </w:r>
         <w:r>
           <w:rPr>
@@ -1339,7 +1339,7 @@
           <w:lang w:val="en-US"/>
         </w:rPr>
       </w:pPr>
-      <w:hyperlink w:anchor="_Toc465609865" w:history="1">
+      <w:hyperlink w:anchor="_Toc465753772" w:history="1">
         <w:r>
           <w:rPr>
             <w:rStyle w:val="Hiperhivatkozs"/>
@@ -1366,7 +1366,7 @@
             <w:noProof/>
             <w:webHidden/>
           </w:rPr>
-          <w:instrText xml:space="preserve"> PAGEREF _Toc465609865 \h </w:instrText>
+          <w:instrText xml:space="preserve"> PAGEREF _Toc465753772 \h </w:instrText>
         </w:r>
         <w:r>
           <w:rPr>
@@ -1411,7 +1411,7 @@
           <w:lang w:val="en-US"/>
         </w:rPr>
       </w:pPr>
-      <w:hyperlink w:anchor="_Toc465609866" w:history="1">
+      <w:hyperlink w:anchor="_Toc465753773" w:history="1">
         <w:r>
           <w:rPr>
             <w:rStyle w:val="Hiperhivatkozs"/>
@@ -1438,7 +1438,7 @@
             <w:noProof/>
             <w:webHidden/>
           </w:rPr>
-          <w:instrText xml:space="preserve"> PAGEREF _Toc465609866 \h </w:instrText>
+          <w:instrText xml:space="preserve"> PAGEREF _Toc465753773 \h </w:instrText>
         </w:r>
         <w:r>
           <w:rPr>
@@ -1483,7 +1483,7 @@
           <w:lang w:val="en-US"/>
         </w:rPr>
       </w:pPr>
-      <w:hyperlink w:anchor="_Toc465609867" w:history="1">
+      <w:hyperlink w:anchor="_Toc465753774" w:history="1">
         <w:r>
           <w:rPr>
             <w:rStyle w:val="Hiperhivatkozs"/>
@@ -1510,7 +1510,7 @@
             <w:noProof/>
             <w:webHidden/>
           </w:rPr>
-          <w:instrText xml:space="preserve"> PAGEREF _Toc465609867 \h </w:instrText>
+          <w:instrText xml:space="preserve"> PAGEREF _Toc465753774 \h </w:instrText>
         </w:r>
         <w:r>
           <w:rPr>
@@ -1531,6 +1531,79 @@
             <w:webHidden/>
           </w:rPr>
           <w:t>21</w:t>
+        </w:r>
+        <w:r>
+          <w:rPr>
+            <w:noProof/>
+            <w:webHidden/>
+          </w:rPr>
+          <w:fldChar w:fldCharType="end"/>
+        </w:r>
+      </w:hyperlink>
+    </w:p>
+    <w:p>
+      <w:pPr>
+        <w:pStyle w:val="TJ3"/>
+        <w:tabs>
+          <w:tab w:val="right" w:leader="dot" w:pos="8494"/>
+        </w:tabs>
+        <w:rPr>
+          <w:rFonts w:asciiTheme="minorHAnsi" w:eastAsiaTheme="minorEastAsia" w:hAnsiTheme="minorHAnsi" w:cstheme="minorBidi"/>
+          <w:noProof/>
+          <w:sz w:val="22"/>
+          <w:szCs w:val="22"/>
+          <w:lang w:val="en-US"/>
+        </w:rPr>
+      </w:pPr>
+      <w:hyperlink w:anchor="_Toc465753775" w:history="1">
+        <w:r>
+          <w:rPr>
+            <w:rStyle w:val="Hiperhivatkozs"/>
+            <w:noProof/>
+            <w:lang w:val="en-US"/>
+          </w:rPr>
+          <w:t>3.3.1 Front end</w:t>
+        </w:r>
+        <w:r>
+          <w:rPr>
+            <w:noProof/>
+            <w:webHidden/>
+          </w:rPr>
+          <w:tab/>
+        </w:r>
+        <w:r>
+          <w:rPr>
+            <w:noProof/>
+            <w:webHidden/>
+          </w:rPr>
+          <w:fldChar w:fldCharType="begin"/>
+        </w:r>
+        <w:r>
+          <w:rPr>
+            <w:noProof/>
+            <w:webHidden/>
+          </w:rPr>
+          <w:instrText xml:space="preserve"> PAGEREF _Toc465753775 \h </w:instrText>
+        </w:r>
+        <w:r>
+          <w:rPr>
+            <w:noProof/>
+            <w:webHidden/>
+          </w:rPr>
+        </w:r>
+        <w:r>
+          <w:rPr>
+            <w:noProof/>
+            <w:webHidden/>
+          </w:rPr>
+          <w:fldChar w:fldCharType="separate"/>
+        </w:r>
+        <w:r>
+          <w:rPr>
+            <w:noProof/>
+            <w:webHidden/>
+          </w:rPr>
+          <w:t>22</w:t>
         </w:r>
         <w:r>
           <w:rPr>
@@ -1553,7 +1626,7 @@
           <w:lang w:val="en-US"/>
         </w:rPr>
       </w:pPr>
-      <w:hyperlink w:anchor="_Toc465609868" w:history="1">
+      <w:hyperlink w:anchor="_Toc465753776" w:history="1">
         <w:r>
           <w:rPr>
             <w:rStyle w:val="Hiperhivatkozs"/>
@@ -1580,7 +1653,7 @@
             <w:noProof/>
             <w:webHidden/>
           </w:rPr>
-          <w:instrText xml:space="preserve"> PAGEREF _Toc465609868 \h </w:instrText>
+          <w:instrText xml:space="preserve"> PAGEREF _Toc465753776 \h </w:instrText>
         </w:r>
         <w:r>
           <w:rPr>
@@ -1600,7 +1673,7 @@
             <w:noProof/>
             <w:webHidden/>
           </w:rPr>
-          <w:t>22</w:t>
+          <w:t>23</w:t>
         </w:r>
         <w:r>
           <w:rPr>
@@ -1623,7 +1696,7 @@
           <w:lang w:val="en-US"/>
         </w:rPr>
       </w:pPr>
-      <w:hyperlink w:anchor="_Toc465609869" w:history="1">
+      <w:hyperlink w:anchor="_Toc465753777" w:history="1">
         <w:r>
           <w:rPr>
             <w:rStyle w:val="Hiperhivatkozs"/>
@@ -1650,7 +1723,7 @@
             <w:noProof/>
             <w:webHidden/>
           </w:rPr>
-          <w:instrText xml:space="preserve"> PAGEREF _Toc465609869 \h </w:instrText>
+          <w:instrText xml:space="preserve"> PAGEREF _Toc465753777 \h </w:instrText>
         </w:r>
         <w:r>
           <w:rPr>
@@ -1670,7 +1743,7 @@
             <w:noProof/>
             <w:webHidden/>
           </w:rPr>
-          <w:t>23</w:t>
+          <w:t>24</w:t>
         </w:r>
         <w:r>
           <w:rPr>
@@ -1693,7 +1766,7 @@
           <w:lang w:val="en-US"/>
         </w:rPr>
       </w:pPr>
-      <w:hyperlink w:anchor="_Toc465609870" w:history="1">
+      <w:hyperlink w:anchor="_Toc465753778" w:history="1">
         <w:r>
           <w:rPr>
             <w:rStyle w:val="Hiperhivatkozs"/>
@@ -1720,7 +1793,7 @@
             <w:noProof/>
             <w:webHidden/>
           </w:rPr>
-          <w:instrText xml:space="preserve"> PAGEREF _Toc465609870 \h </w:instrText>
+          <w:instrText xml:space="preserve"> PAGEREF _Toc465753778 \h </w:instrText>
         </w:r>
         <w:r>
           <w:rPr>
@@ -1740,7 +1813,7 @@
             <w:noProof/>
             <w:webHidden/>
           </w:rPr>
-          <w:t>25</w:t>
+          <w:t>26</w:t>
         </w:r>
         <w:r>
           <w:rPr>
@@ -1763,7 +1836,7 @@
           <w:lang w:val="en-US"/>
         </w:rPr>
       </w:pPr>
-      <w:hyperlink w:anchor="_Toc465609871" w:history="1">
+      <w:hyperlink w:anchor="_Toc465753779" w:history="1">
         <w:r>
           <w:rPr>
             <w:rStyle w:val="Hiperhivatkozs"/>
@@ -1790,7 +1863,7 @@
             <w:noProof/>
             <w:webHidden/>
           </w:rPr>
-          <w:instrText xml:space="preserve"> PAGEREF _Toc465609871 \h </w:instrText>
+          <w:instrText xml:space="preserve"> PAGEREF _Toc465753779 \h </w:instrText>
         </w:r>
         <w:r>
           <w:rPr>
@@ -1810,7 +1883,7 @@
             <w:noProof/>
             <w:webHidden/>
           </w:rPr>
-          <w:t>26</w:t>
+          <w:t>27</w:t>
         </w:r>
         <w:r>
           <w:rPr>
@@ -1874,7 +1947,7 @@
       <w:r>
         <w:fldChar w:fldCharType="separate"/>
       </w:r>
-      <w:hyperlink w:anchor="_Toc465609872" w:history="1">
+      <w:hyperlink w:anchor="_Toc465753780" w:history="1">
         <w:r>
           <w:rPr>
             <w:rStyle w:val="Hiperhivatkozs"/>
@@ -1901,7 +1974,7 @@
             <w:noProof/>
             <w:webHidden/>
           </w:rPr>
-          <w:instrText xml:space="preserve"> PAGEREF _Toc465609872 \h </w:instrText>
+          <w:instrText xml:space="preserve"> PAGEREF _Toc465753780 \h </w:instrText>
         </w:r>
         <w:r>
           <w:rPr>
@@ -1946,7 +2019,7 @@
           <w:lang w:val="en-US"/>
         </w:rPr>
       </w:pPr>
-      <w:hyperlink w:anchor="_Toc465609873" w:history="1">
+      <w:hyperlink w:anchor="_Toc465753781" w:history="1">
         <w:r>
           <w:rPr>
             <w:rStyle w:val="Hiperhivatkozs"/>
@@ -1973,7 +2046,7 @@
             <w:noProof/>
             <w:webHidden/>
           </w:rPr>
-          <w:instrText xml:space="preserve"> PAGEREF _Toc465609873 \h </w:instrText>
+          <w:instrText xml:space="preserve"> PAGEREF _Toc465753781 \h </w:instrText>
         </w:r>
         <w:r>
           <w:rPr>
@@ -2018,7 +2091,7 @@
           <w:lang w:val="en-US"/>
         </w:rPr>
       </w:pPr>
-      <w:hyperlink w:anchor="_Toc465609874" w:history="1">
+      <w:hyperlink w:anchor="_Toc465753782" w:history="1">
         <w:r>
           <w:rPr>
             <w:rStyle w:val="Hiperhivatkozs"/>
@@ -2045,7 +2118,7 @@
             <w:noProof/>
             <w:webHidden/>
           </w:rPr>
-          <w:instrText xml:space="preserve"> PAGEREF _Toc465609874 \h </w:instrText>
+          <w:instrText xml:space="preserve"> PAGEREF _Toc465753782 \h </w:instrText>
         </w:r>
         <w:r>
           <w:rPr>
@@ -2090,7 +2163,7 @@
           <w:lang w:val="en-US"/>
         </w:rPr>
       </w:pPr>
-      <w:hyperlink w:anchor="_Toc465609875" w:history="1">
+      <w:hyperlink w:anchor="_Toc465753783" w:history="1">
         <w:r>
           <w:rPr>
             <w:rStyle w:val="Hiperhivatkozs"/>
@@ -2117,7 +2190,7 @@
             <w:noProof/>
             <w:webHidden/>
           </w:rPr>
-          <w:instrText xml:space="preserve"> PAGEREF _Toc465609875 \h </w:instrText>
+          <w:instrText xml:space="preserve"> PAGEREF _Toc465753783 \h </w:instrText>
         </w:r>
         <w:r>
           <w:rPr>
@@ -2162,7 +2235,7 @@
           <w:lang w:val="en-US"/>
         </w:rPr>
       </w:pPr>
-      <w:hyperlink w:anchor="_Toc465609876" w:history="1">
+      <w:hyperlink w:anchor="_Toc465753784" w:history="1">
         <w:r>
           <w:rPr>
             <w:rStyle w:val="Hiperhivatkozs"/>
@@ -2189,7 +2262,7 @@
             <w:noProof/>
             <w:webHidden/>
           </w:rPr>
-          <w:instrText xml:space="preserve"> PAGEREF _Toc465609876 \h </w:instrText>
+          <w:instrText xml:space="preserve"> PAGEREF _Toc465753784 \h </w:instrText>
         </w:r>
         <w:r>
           <w:rPr>
@@ -2234,7 +2307,7 @@
           <w:lang w:val="en-US"/>
         </w:rPr>
       </w:pPr>
-      <w:hyperlink w:anchor="_Toc465609877" w:history="1">
+      <w:hyperlink w:anchor="_Toc465753785" w:history="1">
         <w:r>
           <w:rPr>
             <w:rStyle w:val="Hiperhivatkozs"/>
@@ -2261,7 +2334,7 @@
             <w:noProof/>
             <w:webHidden/>
           </w:rPr>
-          <w:instrText xml:space="preserve"> PAGEREF _Toc465609877 \h </w:instrText>
+          <w:instrText xml:space="preserve"> PAGEREF _Toc465753785 \h </w:instrText>
         </w:r>
         <w:r>
           <w:rPr>
@@ -2306,7 +2379,7 @@
           <w:lang w:val="en-US"/>
         </w:rPr>
       </w:pPr>
-      <w:hyperlink w:anchor="_Toc465609878" w:history="1">
+      <w:hyperlink w:anchor="_Toc465753786" w:history="1">
         <w:r>
           <w:rPr>
             <w:rStyle w:val="Hiperhivatkozs"/>
@@ -2333,7 +2406,7 @@
             <w:noProof/>
             <w:webHidden/>
           </w:rPr>
-          <w:instrText xml:space="preserve"> PAGEREF _Toc465609878 \h </w:instrText>
+          <w:instrText xml:space="preserve"> PAGEREF _Toc465753786 \h </w:instrText>
         </w:r>
         <w:r>
           <w:rPr>
@@ -2354,6 +2427,78 @@
             <w:webHidden/>
           </w:rPr>
           <w:t>19</w:t>
+        </w:r>
+        <w:r>
+          <w:rPr>
+            <w:noProof/>
+            <w:webHidden/>
+          </w:rPr>
+          <w:fldChar w:fldCharType="end"/>
+        </w:r>
+      </w:hyperlink>
+    </w:p>
+    <w:p>
+      <w:pPr>
+        <w:pStyle w:val="brajegyzk"/>
+        <w:tabs>
+          <w:tab w:val="right" w:leader="dot" w:pos="8494"/>
+        </w:tabs>
+        <w:rPr>
+          <w:rFonts w:asciiTheme="minorHAnsi" w:eastAsiaTheme="minorEastAsia" w:hAnsiTheme="minorHAnsi" w:cstheme="minorBidi"/>
+          <w:noProof/>
+          <w:sz w:val="22"/>
+          <w:szCs w:val="22"/>
+          <w:lang w:val="en-US"/>
+        </w:rPr>
+      </w:pPr>
+      <w:hyperlink w:anchor="_Toc465753787" w:history="1">
+        <w:r>
+          <w:rPr>
+            <w:rStyle w:val="Hiperhivatkozs"/>
+            <w:noProof/>
+          </w:rPr>
+          <w:t>ábra 8: Rendszer-kommunikáció szekvencia diagram</w:t>
+        </w:r>
+        <w:r>
+          <w:rPr>
+            <w:noProof/>
+            <w:webHidden/>
+          </w:rPr>
+          <w:tab/>
+        </w:r>
+        <w:r>
+          <w:rPr>
+            <w:noProof/>
+            <w:webHidden/>
+          </w:rPr>
+          <w:fldChar w:fldCharType="begin"/>
+        </w:r>
+        <w:r>
+          <w:rPr>
+            <w:noProof/>
+            <w:webHidden/>
+          </w:rPr>
+          <w:instrText xml:space="preserve"> PAGEREF _Toc465753787 \h </w:instrText>
+        </w:r>
+        <w:r>
+          <w:rPr>
+            <w:noProof/>
+            <w:webHidden/>
+          </w:rPr>
+        </w:r>
+        <w:r>
+          <w:rPr>
+            <w:noProof/>
+            <w:webHidden/>
+          </w:rPr>
+          <w:fldChar w:fldCharType="separate"/>
+        </w:r>
+        <w:r>
+          <w:rPr>
+            <w:noProof/>
+            <w:webHidden/>
+          </w:rPr>
+          <w:t>22</w:t>
         </w:r>
         <w:r>
           <w:rPr>
@@ -2443,7 +2588,7 @@
         <w:rPr>
           <w:noProof/>
         </w:rPr>
-        <w:t>2016. 10. 30.</w:t>
+        <w:t>2016. 11. 07.</w:t>
       </w:r>
       <w:r>
         <w:fldChar w:fldCharType="end"/>
@@ -2489,7 +2634,7 @@
       <w:pPr>
         <w:pStyle w:val="Fejezetcimszmozsnlkl"/>
       </w:pPr>
-      <w:bookmarkStart w:id="0" w:name="_Toc465609852"/>
+      <w:bookmarkStart w:id="0" w:name="_Toc465753759"/>
       <w:r>
         <w:lastRenderedPageBreak/>
         <w:t>Összefoglaló</w:t>
@@ -2586,7 +2731,7 @@
       <w:pPr>
         <w:pStyle w:val="Fejezetcimszmozsnlkl"/>
       </w:pPr>
-      <w:bookmarkStart w:id="1" w:name="_Toc465609853"/>
+      <w:bookmarkStart w:id="1" w:name="_Toc465753760"/>
       <w:r>
         <w:lastRenderedPageBreak/>
         <w:t>Abstract</w:t>
@@ -2653,7 +2798,7 @@
       <w:pPr>
         <w:pStyle w:val="Cmsor1"/>
       </w:pPr>
-      <w:bookmarkStart w:id="3" w:name="_Toc465609854"/>
+      <w:bookmarkStart w:id="3" w:name="_Toc465753761"/>
       <w:r>
         <w:lastRenderedPageBreak/>
         <w:t>Bevezetés</w:t>
@@ -2664,7 +2809,7 @@
       <w:pPr>
         <w:pStyle w:val="Cmsor1"/>
       </w:pPr>
-      <w:bookmarkStart w:id="4" w:name="_Toc465609855"/>
+      <w:bookmarkStart w:id="4" w:name="_Toc465753762"/>
       <w:r>
         <w:lastRenderedPageBreak/>
         <w:t>Irodalomkutatás</w:t>
@@ -2675,7 +2820,7 @@
       <w:pPr>
         <w:pStyle w:val="Cmsor2"/>
       </w:pPr>
-      <w:bookmarkStart w:id="5" w:name="_Toc465609856"/>
+      <w:bookmarkStart w:id="5" w:name="_Toc465753763"/>
       <w:r>
         <w:t>PowerShell</w:t>
       </w:r>
@@ -2888,7 +3033,7 @@
       <w:pPr>
         <w:pStyle w:val="Cmsor3"/>
       </w:pPr>
-      <w:bookmarkStart w:id="6" w:name="_Toc465609857"/>
+      <w:bookmarkStart w:id="6" w:name="_Toc465753764"/>
       <w:r>
         <w:t>Invoke-Webrequest, Invoke-RestMethod</w:t>
       </w:r>
@@ -2977,7 +3122,7 @@
       <w:pPr>
         <w:pStyle w:val="Cmsor3"/>
       </w:pPr>
-      <w:bookmarkStart w:id="7" w:name="_Toc465609858"/>
+      <w:bookmarkStart w:id="7" w:name="_Toc465753765"/>
       <w:r>
         <w:t>Internet Explorer object</w:t>
       </w:r>
@@ -3103,7 +3248,7 @@
       <w:pPr>
         <w:pStyle w:val="Cmsor2"/>
       </w:pPr>
-      <w:bookmarkStart w:id="8" w:name="_Toc465609859"/>
+      <w:bookmarkStart w:id="8" w:name="_Toc465753766"/>
       <w:r>
         <w:t>Front-end</w:t>
       </w:r>
@@ -3183,7 +3328,7 @@
       <w:pPr>
         <w:pStyle w:val="Cmsor1"/>
       </w:pPr>
-      <w:bookmarkStart w:id="9" w:name="_Toc465609860"/>
+      <w:bookmarkStart w:id="9" w:name="_Toc465753767"/>
       <w:r>
         <w:lastRenderedPageBreak/>
         <w:t>Tervezés</w:t>
@@ -3395,7 +3540,7 @@
       <w:pPr>
         <w:pStyle w:val="Kpalrs"/>
       </w:pPr>
-      <w:bookmarkStart w:id="10" w:name="_Toc465609872"/>
+      <w:bookmarkStart w:id="10" w:name="_Toc465753780"/>
       <w:proofErr w:type="gramStart"/>
       <w:r>
         <w:t>ábra</w:t>
@@ -3444,7 +3589,7 @@
       <w:pPr>
         <w:pStyle w:val="Cmsor2"/>
       </w:pPr>
-      <w:bookmarkStart w:id="11" w:name="_Toc465609861"/>
+      <w:bookmarkStart w:id="11" w:name="_Toc465753768"/>
       <w:r>
         <w:t>Funkcionalitás</w:t>
       </w:r>
@@ -3470,7 +3615,7 @@
       <w:pPr>
         <w:pStyle w:val="Cmsor3"/>
       </w:pPr>
-      <w:bookmarkStart w:id="12" w:name="_Toc465609862"/>
+      <w:bookmarkStart w:id="12" w:name="_Toc465753769"/>
       <w:r>
         <w:t>Back-end</w:t>
       </w:r>
@@ -3579,7 +3724,7 @@
       <w:pPr>
         <w:pStyle w:val="Kpalrs"/>
       </w:pPr>
-      <w:bookmarkStart w:id="13" w:name="_Toc465609873"/>
+      <w:bookmarkStart w:id="13" w:name="_Toc465753781"/>
       <w:proofErr w:type="gramStart"/>
       <w:r>
         <w:t>ábra</w:t>
@@ -3714,7 +3859,7 @@
       <w:pPr>
         <w:pStyle w:val="Kpalrs"/>
       </w:pPr>
-      <w:bookmarkStart w:id="14" w:name="_Toc465609874"/>
+      <w:bookmarkStart w:id="14" w:name="_Toc465753782"/>
       <w:proofErr w:type="gramStart"/>
       <w:r>
         <w:t>ábra</w:t>
@@ -3842,7 +3987,7 @@
       <w:pPr>
         <w:pStyle w:val="Kpalrs"/>
       </w:pPr>
-      <w:bookmarkStart w:id="15" w:name="_Toc465609875"/>
+      <w:bookmarkStart w:id="15" w:name="_Toc465753783"/>
       <w:proofErr w:type="gramStart"/>
       <w:r>
         <w:t>ábra</w:t>
@@ -4308,7 +4453,7 @@
       <w:pPr>
         <w:pStyle w:val="Cmsor3"/>
       </w:pPr>
-      <w:bookmarkStart w:id="16" w:name="_Toc465609863"/>
+      <w:bookmarkStart w:id="16" w:name="_Toc465753770"/>
       <w:r>
         <w:lastRenderedPageBreak/>
         <w:t>Front end</w:t>
@@ -4409,7 +4554,7 @@
       <w:pPr>
         <w:pStyle w:val="Kpalrs"/>
       </w:pPr>
-      <w:bookmarkStart w:id="17" w:name="_Toc465609876"/>
+      <w:bookmarkStart w:id="17" w:name="_Toc465753784"/>
       <w:proofErr w:type="gramStart"/>
       <w:r>
         <w:t>ábra</w:t>
@@ -4612,7 +4757,7 @@
       <w:pPr>
         <w:pStyle w:val="Kpalrs"/>
       </w:pPr>
-      <w:bookmarkStart w:id="18" w:name="_Toc465609877"/>
+      <w:bookmarkStart w:id="18" w:name="_Toc465753785"/>
       <w:proofErr w:type="gramStart"/>
       <w:r>
         <w:t>ábra</w:t>
@@ -4754,7 +4899,7 @@
       <w:pPr>
         <w:pStyle w:val="Cmsor2"/>
       </w:pPr>
-      <w:bookmarkStart w:id="19" w:name="_Toc465609864"/>
+      <w:bookmarkStart w:id="19" w:name="_Toc465753771"/>
       <w:r>
         <w:lastRenderedPageBreak/>
         <w:t xml:space="preserve">Funkcionalitás (rendszer és </w:t>
@@ -4773,7 +4918,7 @@
       <w:pPr>
         <w:pStyle w:val="Cmsor3"/>
       </w:pPr>
-      <w:bookmarkStart w:id="20" w:name="_Toc465609865"/>
+      <w:bookmarkStart w:id="20" w:name="_Toc465753772"/>
       <w:r>
         <w:t>Back end</w:t>
       </w:r>
@@ -4843,7 +4988,7 @@
       <w:pPr>
         <w:pStyle w:val="Kpalrs"/>
       </w:pPr>
-      <w:bookmarkStart w:id="21" w:name="_Toc465609878"/>
+      <w:bookmarkStart w:id="21" w:name="_Toc465753786"/>
       <w:r>
         <w:t xml:space="preserve">ábra </w:t>
       </w:r>
@@ -5071,7 +5216,7 @@
       <w:pPr>
         <w:pStyle w:val="Cmsor3"/>
       </w:pPr>
-      <w:bookmarkStart w:id="22" w:name="_Toc465609866"/>
+      <w:bookmarkStart w:id="22" w:name="_Toc465753773"/>
       <w:r>
         <w:t>Front end</w:t>
       </w:r>
@@ -5183,7 +5328,7 @@
       <w:pPr>
         <w:pStyle w:val="Cmsor2"/>
       </w:pPr>
-      <w:bookmarkStart w:id="23" w:name="_Toc465609867"/>
+      <w:bookmarkStart w:id="23" w:name="_Toc465753774"/>
       <w:r>
         <w:lastRenderedPageBreak/>
         <w:t>Architekt</w:t>
@@ -5215,7 +5360,7 @@
       </w:r>
       <w:proofErr w:type="gramEnd"/>
       <w:r>
-        <w:t xml:space="preserve"> egyszerűen megvalósítható legyen és a felhasználó igényeit maradéktalanul kielégítő. A back end szempontjából a témaválasztás miatt adott volt a technológia</w:t>
+        <w:t xml:space="preserve"> egyszerűen megvalósítható legyen és a felhasználó igényeit maradéktalanul kielégítő. A back end szempontjából a témaválasztás miatt adott a technológia</w:t>
       </w:r>
       <w:r>
         <w:t>.</w:t>
@@ -5223,7 +5368,19 @@
     </w:p>
     <w:p>
       <w:r>
-        <w:t>A front end technológiáinál fontos szempont, hogy a tanulási folyamat gyors legyen, mivel a fejlesztési időnek nagyobb a termelt értéke a PS fejlesztésekor (és tanulásakor), mivel ez a központi elem, ez a</w:t>
+        <w:t>A front end technológiáinál fontos szempont, hogy a tanulási folyamat gyors legyen, mivel</w:t>
+      </w:r>
+      <w:r>
+        <w:t xml:space="preserve"> a fejlesztési időnek nagyobb az </w:t>
+      </w:r>
+      <w:r>
+        <w:t xml:space="preserve">értéke a PS fejlesztésekor (és tanulásakor), </w:t>
+      </w:r>
+      <w:r>
+        <w:t>lévén</w:t>
+      </w:r>
+      <w:r>
+        <w:t xml:space="preserve"> ez a központi elem, ez a</w:t>
       </w:r>
       <w:r>
         <w:t xml:space="preserve"> magasabb</w:t>
@@ -5235,15 +5392,24 @@
         <w:t xml:space="preserve"> fontossággal bír</w:t>
       </w:r>
       <w:r>
-        <w:t xml:space="preserve"> emellett, hogy egy megszokott felhasználói felület legyen az eredmény, így elérje a front end a célját és az </w:t>
-      </w:r>
-      <w:proofErr w:type="gramStart"/>
-      <w:r>
-        <w:t>absztrakció</w:t>
-      </w:r>
-      <w:proofErr w:type="gramEnd"/>
-      <w:r>
-        <w:t xml:space="preserve"> hatékony legyen. Egy nehezen használható rendezetlen felhasználói felület épp akkora hátrány egy programnál, mint ha csak command line-ból irányítható: mindkettőt meg kell tanulni, meg kell szokni, energiát kell befektetni ahhoz, hogy hozzáférjen a felhasználó a termék érdemi részéhez.</w:t>
+        <w:t>, hogy egy megszokott felhasználói felület legyen az eredmény, így elérje a front end a célját</w:t>
+      </w:r>
+      <w:r>
+        <w:t xml:space="preserve">, a hatékony </w:t>
+      </w:r>
+      <w:proofErr w:type="gramStart"/>
+      <w:r>
+        <w:t>absztrakciót</w:t>
+      </w:r>
+      <w:proofErr w:type="gramEnd"/>
+      <w:r>
+        <w:t xml:space="preserve">. Egy nehezen használható rendezetlen felhasználói felület épp akkora hátrány egy programnál, mint ha csak </w:t>
+      </w:r>
+      <w:r>
+        <w:t>parancssor</w:t>
+      </w:r>
+      <w:r>
+        <w:t>ból irányítható: mindkettőt meg kell tanulni, meg kell szokni, energiát kell befektetni ahhoz, hogy hozzáférjen a felhasználó a termék érdemi részéhez.</w:t>
       </w:r>
       <w:r>
         <w:t xml:space="preserve"> A web mai állása szerint viszont a felhasználók az első néhány másodperc alapján eldöntik, hogy használni akarják-e a </w:t>
@@ -5305,7 +5471,13 @@
       </w:r>
       <w:proofErr w:type="gramEnd"/>
       <w:r>
-        <w:t xml:space="preserve"> leírásból is viszonylag jól kivehető kommunikációs szekvenciát szemlélteti a következő ábra. Ahogy már ott szerepelt a felhasználótól indul a folyamat a GUI-n kattintásával („küldés”). </w:t>
+        <w:t xml:space="preserve"> leírásból is viszonylag jól kivehető kommunikációs szekvenciát szemlélteti a következő ábra. Ahogy már ott szerepelt a felhasználótól indul a folyamat a GUI-n kattintásával („</w:t>
+      </w:r>
+      <w:r>
+        <w:t>Elk</w:t>
+      </w:r>
+      <w:r>
+        <w:t xml:space="preserve">üldés”). </w:t>
       </w:r>
       <w:proofErr w:type="gramStart"/>
       <w:r>
@@ -5376,6 +5548,7 @@
       <w:pPr>
         <w:pStyle w:val="Kpalrs"/>
       </w:pPr>
+      <w:bookmarkStart w:id="24" w:name="_Toc465753787"/>
       <w:proofErr w:type="gramStart"/>
       <w:r>
         <w:t>ábra</w:t>
@@ -5405,10 +5578,17 @@
       <w:r>
         <w:t>: Rendszer-kommunikáció szekvencia diagram</w:t>
       </w:r>
-    </w:p>
-    <w:p>
-      <w:r>
-        <w:t xml:space="preserve">Az oldalakból ismét nem elhanyagolható, ám az előbbinél jóval rövidebb idő alatt felépül az adathalmaz, ezt kapja meg a Comparator, még mindig ugyanannak a PS processnek egy újabb szintjén. Ez előállítja a kimenetet az adatokból, lefuttatva raja az algoritmust. Az eredmény visszaszivárog a hívási láncon a Proxy-ig. Mivel az eredeti hívás a Proxy felé aszinkron volt, ezért a GUI </w:t>
+      <w:bookmarkEnd w:id="24"/>
+    </w:p>
+    <w:p>
+      <w:r>
+        <w:t>Az oldalakból ismét nem elhanyagolható, ám az előbbinél jóval rövidebb idő alatt felépül az adathalmaz, ezt kapja meg a Comparator, még mindig ugyanannak a PS processnek egy újabb szintjén. Ez előállítja a kimenetet az adatokból, lefuttatva raj</w:t>
+      </w:r>
+      <w:r>
+        <w:t>t</w:t>
+      </w:r>
+      <w:r>
+        <w:t xml:space="preserve">a az algoritmust. Az eredmény visszaszivárog a hívási láncon a Proxy-ig. Mivel az eredeti hívás a Proxy felé aszinkron volt, ezért a GUI </w:t>
       </w:r>
       <w:r>
         <w:t xml:space="preserve">egy callbacken </w:t>
@@ -5427,7 +5607,13 @@
       </w:r>
       <w:proofErr w:type="gramEnd"/>
       <w:r>
-        <w:t xml:space="preserve"> technikai akadályai miatt ilyen hosszú, ezzel szemben a valóságbán attól függ a hosszuk, hogy milyen gépen fut a böngésző. Normál körülmények között olyan elhanyagolható időt vesz igénybe, ami nem is megjeleníthető az ábra arányaiban. Ugyan ez igaz a hívások között eltelő időkre, csak a szemléletesség kedvéért vannak helyek hagyva. A lényegi </w:t>
+        <w:t xml:space="preserve"> technikai akadályai miatt ilyen hosszú, ezzel szemben a valóságbán attól függ a hosszuk, hogy milyen gépen fut a böngésző. Normál körülmények között olyan elhanyagolható időt vesz igénybe, ami nem is megjeleníthető az ábra </w:t>
+      </w:r>
+      <w:r>
+        <w:t>többi folyamatának méretéhez viszonyítva</w:t>
+      </w:r>
+      <w:r>
+        <w:t xml:space="preserve">. Ugyan ez igaz a hívások között eltelő időkre, csak a szemléletesség kedvéért vannak helyek hagyva. A lényegi </w:t>
       </w:r>
       <w:proofErr w:type="gramStart"/>
       <w:r>
@@ -5435,10 +5621,14 @@
       </w:r>
       <w:proofErr w:type="gramEnd"/>
       <w:r>
-        <w:t xml:space="preserve"> a sorrendiség, az IE-rel való kommunikáció sebességkülönbsége a többi híváshoz képest és az algoritmus futásának időigénye.</w:t>
-      </w:r>
-      <w:bookmarkStart w:id="24" w:name="_GoBack"/>
-      <w:bookmarkEnd w:id="24"/>
+        <w:t xml:space="preserve"> a sorrendiség, az IE-rel való kommunikáció és az algoritmus futásának időigénye</w:t>
+      </w:r>
+      <w:r>
+        <w:t>, a többi híváshoz képest, mivel itt több nagyságrend különbség is lehet</w:t>
+      </w:r>
+      <w:r>
+        <w:t>.</w:t>
+      </w:r>
     </w:p>
     <w:p>
       <w:pPr>
@@ -5447,39 +5637,241 @@
           <w:lang w:val="en-US"/>
         </w:rPr>
       </w:pPr>
+      <w:bookmarkStart w:id="25" w:name="_Toc465753775"/>
       <w:r>
         <w:rPr>
           <w:lang w:val="en-US"/>
         </w:rPr>
         <w:t>Front end</w:t>
       </w:r>
-    </w:p>
-    <w:p>
-      <w:r>
-        <w:t>Az architektúra részleteit az adat áramlásával megegyező irányból közelítem meg. Az adatok a front enden születnek meg a felhasználó által.</w:t>
+      <w:bookmarkEnd w:id="25"/>
+    </w:p>
+    <w:p>
+      <w:r>
+        <w:t>Az architektúra részleteit az adat áramlásával megegyező irányból közelítem meg. Az adatok a front enden s</w:t>
+      </w:r>
+      <w:r>
+        <w:t>zületnek meg, mikor a felhasználó beviszi őket a szövegmezőkbe</w:t>
+      </w:r>
+      <w:r>
+        <w:t>.</w:t>
+      </w:r>
+    </w:p>
+    <w:p>
+      <w:r>
+        <w:lastRenderedPageBreak/>
+        <w:t xml:space="preserve">A felület az internetes </w:t>
+      </w:r>
+      <w:proofErr w:type="gramStart"/>
+      <w:r>
+        <w:t>trendeknek</w:t>
+      </w:r>
+      <w:proofErr w:type="gramEnd"/>
+      <w:r>
+        <w:t xml:space="preserve"> megfelelően HTML(5) alapú. Ez </w:t>
+      </w:r>
+      <w:r>
+        <w:t xml:space="preserve">a nyelv strukturáltságával, széleskörű támogatottságával </w:t>
+      </w:r>
+      <w:proofErr w:type="gramStart"/>
+      <w:r>
+        <w:t>ideális</w:t>
+      </w:r>
+      <w:proofErr w:type="gramEnd"/>
+      <w:r>
+        <w:t xml:space="preserve"> alap, jól kombinálható technológiák egész tárházával. A felület szerkezete tehát ezen a nyelven </w:t>
+      </w:r>
+      <w:proofErr w:type="gramStart"/>
+      <w:r>
+        <w:t>kell</w:t>
+      </w:r>
+      <w:proofErr w:type="gramEnd"/>
+      <w:r>
+        <w:t xml:space="preserve"> elkészüljön. A szerkezet magában pont olyan, mint a lakóházak esetében: lehetne lakni vakolatlan, kifestetlen házakban, ahol nincs áram, ajtók, ablakok, víz, hiszen kész van a kívánt modell. Az általános architektúrális követelményeknek való megfelelést ez az egy specializált </w:t>
+      </w:r>
+      <w:r>
+        <w:t>al</w:t>
+      </w:r>
+      <w:r>
+        <w:t>követelmény tehát</w:t>
+      </w:r>
+      <w:r>
+        <w:t xml:space="preserve"> nem teszi lehetővé. A felületnek szüksége van dinamikára (víz, áram, ajtó…) és elfogadható kinézetre (festés, bútorok, képek…).</w:t>
+      </w:r>
+    </w:p>
+    <w:p>
+      <w:r>
+        <w:t>A dinamika technológiája szintén adja magát, r</w:t>
+      </w:r>
+      <w:r>
+        <w:t>észben. Manapság egy HTML weboldal szinte kizárólagosan JavaScriptet (JS)</w:t>
+      </w:r>
+      <w:r>
+        <w:t xml:space="preserve"> </w:t>
+      </w:r>
+      <w:r>
+        <w:t xml:space="preserve">használhat </w:t>
+      </w:r>
+      <w:r>
+        <w:t xml:space="preserve">a </w:t>
+      </w:r>
+      <w:proofErr w:type="gramStart"/>
+      <w:r>
+        <w:t>kliens</w:t>
+      </w:r>
+      <w:proofErr w:type="gramEnd"/>
+      <w:r>
+        <w:t xml:space="preserve"> oldali műveletekhez. JS-en belül igen sok keretrendszer áll rendelkezésre, különböző módokon téve egyszerűbbé a kódot és a fejlesztést. Ezekre külön idő fordítása egy ilyen vékony </w:t>
+      </w:r>
+      <w:proofErr w:type="gramStart"/>
+      <w:r>
+        <w:t>kliens</w:t>
+      </w:r>
+      <w:proofErr w:type="gramEnd"/>
+      <w:r>
+        <w:t xml:space="preserve"> </w:t>
+      </w:r>
+      <w:r>
+        <w:t xml:space="preserve">réteg </w:t>
+      </w:r>
+      <w:r>
+        <w:t xml:space="preserve">esetén </w:t>
+      </w:r>
+      <w:r>
+        <w:t xml:space="preserve">overengineering, architektúrális szempontból tehát irrelevánsak. </w:t>
+      </w:r>
+    </w:p>
+    <w:p>
+      <w:r>
+        <w:t>Nagyjából hasonlók igazak a kinézetre</w:t>
+      </w:r>
+      <w:r>
+        <w:t xml:space="preserve"> is. HTML külső formázásra egyértelműen CSS-t (Cascading Style Sheets) használ a webfejlesztő társadalom. Az erre épülő keretrendszerek szintén nagy számban vannak jelen az interneten. Sok közülük szabadon használható, jól dokumentált, egyszerű példákkal illusztrált, elterjedten használt. Ezek közül vannak kiemelkedő</w:t>
+      </w:r>
+      <w:r>
+        <w:t xml:space="preserve">k, mint a jQuery UI, ami főleg a felület dinamikusságát könnyíti meg és előre </w:t>
+      </w:r>
+      <w:proofErr w:type="gramStart"/>
+      <w:r>
+        <w:t>definiált</w:t>
+      </w:r>
+      <w:proofErr w:type="gramEnd"/>
+      <w:r>
+        <w:t xml:space="preserve"> elemeket (widget) nyújt</w:t>
+      </w:r>
+      <w:r>
+        <w:t>, a</w:t>
+      </w:r>
+      <w:r>
+        <w:t xml:space="preserve"> Foundation (</w:t>
+      </w:r>
+      <w:r>
+        <w:t xml:space="preserve">pl Pixar weblap designja), vagy a Bootstrap (Twitter fejlesztés). Ezek közül a Bootstrap </w:t>
+      </w:r>
+      <w:r>
+        <w:t xml:space="preserve">tűnik </w:t>
+      </w:r>
+      <w:r>
+        <w:t xml:space="preserve">legjobban támogatottnak és a legegyszerűbbnek is használat szempontjából. Követve a leírásokat, egy ilyen </w:t>
+      </w:r>
+      <w:r>
+        <w:t xml:space="preserve">kis front endet ezzel lehet a leghatékonyabban felhasználó-barát kinézetűvé alakítani, miközben látható a referencia oldalakon, hogy a jövőbeni terjeszkedésnek, fejlesztésnek is teret enged. Mindezt úgy teszi lehetővé, hogy magát a CSS-t jóformán nem is kell használni, csupán az általuk </w:t>
+      </w:r>
+      <w:proofErr w:type="gramStart"/>
+      <w:r>
+        <w:t>definiált</w:t>
+      </w:r>
+      <w:proofErr w:type="gramEnd"/>
+      <w:r>
+        <w:t xml:space="preserve"> kinézeti elemeket kell megfelelően kombinálni az elemek class attribútumain keresztül.</w:t>
+      </w:r>
+    </w:p>
+    <w:p>
+      <w:r>
+        <w:t xml:space="preserve">Az adatáramlás következő lépcsője a Proxy </w:t>
+      </w:r>
+      <w:proofErr w:type="gramStart"/>
+      <w:r>
+        <w:t>komponens</w:t>
+      </w:r>
+      <w:proofErr w:type="gramEnd"/>
+      <w:r>
+        <w:t xml:space="preserve">. Ez a </w:t>
+      </w:r>
+      <w:proofErr w:type="gramStart"/>
+      <w:r>
+        <w:t>komponens</w:t>
+      </w:r>
+      <w:proofErr w:type="gramEnd"/>
+      <w:r>
+        <w:t xml:space="preserve"> egy viszonylag egyszerű funkcionalitást lát el, így tetszőleges back end technológián megvalósítható. </w:t>
+      </w:r>
+      <w:r>
+        <w:t xml:space="preserve">A kiválasztás szempontja így a támogatottság </w:t>
+      </w:r>
+      <w:r>
+        <w:t xml:space="preserve">és elterjedtség kellett legyen, így a választás </w:t>
+      </w:r>
+      <w:r>
+        <w:t xml:space="preserve">egyértelműen a PHP-ra </w:t>
+      </w:r>
+      <w:r>
+        <w:t>esett</w:t>
+      </w:r>
+      <w:bookmarkStart w:id="26" w:name="_GoBack"/>
+      <w:bookmarkEnd w:id="26"/>
+      <w:r>
+        <w:t>, elsősorban az elsöprő többségű piaci részesedése</w:t>
+      </w:r>
+      <w:r>
+        <w:fldChar w:fldCharType="begin"/>
+      </w:r>
+      <w:r>
+        <w:instrText xml:space="preserve"> REF _Ref466276711 \r \h </w:instrText>
+      </w:r>
+      <w:r>
+        <w:fldChar w:fldCharType="separate"/>
+      </w:r>
+      <w:r>
+        <w:t>[18]</w:t>
+      </w:r>
+      <w:r>
+        <w:fldChar w:fldCharType="end"/>
+      </w:r>
+      <w:r>
+        <w:t xml:space="preserve"> miatt, másodsorban amiatt, hogy ha valóban a nyilvánosság számára elérhető weblap a cél, a PHP gyakorlatilag minden PaaS szolgáltatónál elérhető.</w:t>
+      </w:r>
+    </w:p>
+    <w:p>
+      <w:pPr>
+        <w:pStyle w:val="Cmsor3"/>
+      </w:pPr>
+      <w:r>
+        <w:lastRenderedPageBreak/>
+        <w:t>Back end</w:t>
       </w:r>
     </w:p>
     <w:p>
       <w:pPr>
         <w:pStyle w:val="Cmsor1"/>
       </w:pPr>
-      <w:bookmarkStart w:id="25" w:name="_Toc465609868"/>
+      <w:bookmarkStart w:id="27" w:name="_Toc465753776"/>
       <w:r>
         <w:lastRenderedPageBreak/>
         <w:t>Összefoglalás</w:t>
       </w:r>
-      <w:bookmarkEnd w:id="25"/>
+      <w:bookmarkEnd w:id="27"/>
     </w:p>
     <w:p>
       <w:pPr>
         <w:pStyle w:val="Cmsor1"/>
       </w:pPr>
-      <w:bookmarkStart w:id="26" w:name="_Toc465609869"/>
+      <w:bookmarkStart w:id="28" w:name="_Toc465753777"/>
       <w:r>
         <w:lastRenderedPageBreak/>
         <w:t>Irodalomjegyzék</w:t>
       </w:r>
-      <w:bookmarkEnd w:id="26"/>
+      <w:bookmarkEnd w:id="28"/>
     </w:p>
     <w:p>
       <w:pPr>
@@ -5488,7 +5880,7 @@
       <w:r>
         <w:t xml:space="preserve"> </w:t>
       </w:r>
-      <w:bookmarkStart w:id="27" w:name="_Ref455415234"/>
+      <w:bookmarkStart w:id="29" w:name="_Ref455415234"/>
       <w:r>
         <w:t xml:space="preserve">TechNet: </w:t>
       </w:r>
@@ -5512,13 +5904,13 @@
       <w:r>
         <w:t xml:space="preserve"> (revision 15:03, 4 July 2016)</w:t>
       </w:r>
-      <w:bookmarkEnd w:id="27"/>
+      <w:bookmarkEnd w:id="29"/>
     </w:p>
     <w:p>
       <w:pPr>
         <w:pStyle w:val="Irodalomjegyzksor"/>
       </w:pPr>
-      <w:bookmarkStart w:id="28" w:name="_Ref461454255"/>
+      <w:bookmarkStart w:id="30" w:name="_Ref461454255"/>
       <w:r>
         <w:t xml:space="preserve">TechNet: </w:t>
       </w:r>
@@ -5548,13 +5940,13 @@
       <w:r>
         <w:t xml:space="preserve"> (revision 09:57, 10 September 2016)</w:t>
       </w:r>
-      <w:bookmarkEnd w:id="28"/>
+      <w:bookmarkEnd w:id="30"/>
     </w:p>
     <w:p>
       <w:pPr>
         <w:pStyle w:val="Irodalomjegyzksor"/>
       </w:pPr>
-      <w:bookmarkStart w:id="29" w:name="_Ref461454279"/>
+      <w:bookmarkStart w:id="31" w:name="_Ref461454279"/>
       <w:r>
         <w:t xml:space="preserve">TechNet: </w:t>
       </w:r>
@@ -5578,13 +5970,13 @@
       <w:r>
         <w:t xml:space="preserve"> (revision 09:58, 10 September 2016)</w:t>
       </w:r>
-      <w:bookmarkEnd w:id="29"/>
+      <w:bookmarkEnd w:id="31"/>
     </w:p>
     <w:p>
       <w:pPr>
         <w:pStyle w:val="Irodalomjegyzksor"/>
       </w:pPr>
-      <w:bookmarkStart w:id="30" w:name="_Ref461453782"/>
+      <w:bookmarkStart w:id="32" w:name="_Ref461453782"/>
       <w:r>
         <w:t xml:space="preserve">MSDN: </w:t>
       </w:r>
@@ -5608,13 +6000,13 @@
       <w:r>
         <w:t xml:space="preserve"> (revision, 14:25, 12 September 2016)</w:t>
       </w:r>
-      <w:bookmarkEnd w:id="30"/>
+      <w:bookmarkEnd w:id="32"/>
     </w:p>
     <w:p>
       <w:pPr>
         <w:pStyle w:val="Irodalomjegyzksor"/>
       </w:pPr>
-      <w:bookmarkStart w:id="31" w:name="_Ref461453778"/>
+      <w:bookmarkStart w:id="33" w:name="_Ref461453778"/>
       <w:r>
         <w:t xml:space="preserve">PowerShell Team: </w:t>
       </w:r>
@@ -5638,7 +6030,7 @@
       <w:r>
         <w:t xml:space="preserve"> (revision, 14:22, 12 September 2016)</w:t>
       </w:r>
-      <w:bookmarkEnd w:id="31"/>
+      <w:bookmarkEnd w:id="33"/>
     </w:p>
     <w:p>
       <w:pPr>
@@ -5678,7 +6070,7 @@
       <w:pPr>
         <w:pStyle w:val="Irodalomjegyzksor"/>
       </w:pPr>
-      <w:bookmarkStart w:id="32" w:name="_Ref461645609"/>
+      <w:bookmarkStart w:id="34" w:name="_Ref461645609"/>
       <w:r>
         <w:t xml:space="preserve">JuanPablo Jofre (MSDN): </w:t>
       </w:r>
@@ -5708,13 +6100,13 @@
       <w:r>
         <w:t>:42, 14 September 2016)</w:t>
       </w:r>
-      <w:bookmarkEnd w:id="32"/>
+      <w:bookmarkEnd w:id="34"/>
     </w:p>
     <w:p>
       <w:pPr>
         <w:pStyle w:val="Irodalomjegyzksor"/>
       </w:pPr>
-      <w:bookmarkStart w:id="33" w:name="_Ref461648161"/>
+      <w:bookmarkStart w:id="35" w:name="_Ref461648161"/>
       <w:r>
         <w:t xml:space="preserve">MSDN: </w:t>
       </w:r>
@@ -5738,13 +6130,13 @@
       <w:r>
         <w:t xml:space="preserve"> (revision 20:26, 14 September 2016)</w:t>
       </w:r>
-      <w:bookmarkEnd w:id="33"/>
+      <w:bookmarkEnd w:id="35"/>
     </w:p>
     <w:p>
       <w:pPr>
         <w:pStyle w:val="Irodalomjegyzksor"/>
       </w:pPr>
-      <w:bookmarkStart w:id="34" w:name="_Ref461899459"/>
+      <w:bookmarkStart w:id="36" w:name="_Ref461899459"/>
       <w:r>
         <w:t xml:space="preserve">TechNet: </w:t>
       </w:r>
@@ -5768,13 +6160,13 @@
       <w:r>
         <w:t xml:space="preserve"> (revision 18:14, 17 September 2016)</w:t>
       </w:r>
-      <w:bookmarkEnd w:id="34"/>
+      <w:bookmarkEnd w:id="36"/>
     </w:p>
     <w:p>
       <w:pPr>
         <w:pStyle w:val="Irodalomjegyzksor"/>
       </w:pPr>
-      <w:bookmarkStart w:id="35" w:name="_Ref461902893"/>
+      <w:bookmarkStart w:id="37" w:name="_Ref461902893"/>
       <w:r>
         <w:t xml:space="preserve">Bootstrap: </w:t>
       </w:r>
@@ -5798,14 +6190,14 @@
       <w:r>
         <w:t xml:space="preserve"> (revision 19:10, 17 September 2016)</w:t>
       </w:r>
-      <w:bookmarkEnd w:id="35"/>
+      <w:bookmarkEnd w:id="37"/>
     </w:p>
     <w:p>
       <w:pPr>
         <w:pStyle w:val="Irodalomjegyzksor"/>
       </w:pPr>
-      <w:bookmarkStart w:id="36" w:name="_Ref465072345"/>
-      <w:bookmarkStart w:id="37" w:name="_Ref462052572"/>
+      <w:bookmarkStart w:id="38" w:name="_Ref465072345"/>
+      <w:bookmarkStart w:id="39" w:name="_Ref462052572"/>
       <w:r>
         <w:t xml:space="preserve">Wikipedia: </w:t>
       </w:r>
@@ -5829,13 +6221,13 @@
       <w:r>
         <w:t xml:space="preserve"> (revision 11:35, 24 October 2016)</w:t>
       </w:r>
-      <w:bookmarkEnd w:id="36"/>
+      <w:bookmarkEnd w:id="38"/>
     </w:p>
     <w:p>
       <w:pPr>
         <w:pStyle w:val="Irodalomjegyzksor"/>
       </w:pPr>
-      <w:bookmarkStart w:id="38" w:name="_Ref465533208"/>
+      <w:bookmarkStart w:id="40" w:name="_Ref465533208"/>
       <w:r>
         <w:t xml:space="preserve">PowerShell Team: </w:t>
       </w:r>
@@ -5865,14 +6257,14 @@
       <w:r>
         <w:t>)</w:t>
       </w:r>
-      <w:bookmarkEnd w:id="37"/>
-      <w:bookmarkEnd w:id="38"/>
+      <w:bookmarkEnd w:id="39"/>
+      <w:bookmarkEnd w:id="40"/>
     </w:p>
     <w:p>
       <w:pPr>
         <w:pStyle w:val="Irodalomjegyzksor"/>
       </w:pPr>
-      <w:bookmarkStart w:id="39" w:name="_Ref462601270"/>
+      <w:bookmarkStart w:id="41" w:name="_Ref462601270"/>
       <w:r>
         <w:t xml:space="preserve">Wikipedia: </w:t>
       </w:r>
@@ -5902,13 +6294,13 @@
       <w:r>
         <w:t>)</w:t>
       </w:r>
-      <w:bookmarkEnd w:id="39"/>
+      <w:bookmarkEnd w:id="41"/>
     </w:p>
     <w:p>
       <w:pPr>
         <w:pStyle w:val="Irodalomjegyzksor"/>
       </w:pPr>
-      <w:bookmarkStart w:id="40" w:name="_Ref462601070"/>
+      <w:bookmarkStart w:id="42" w:name="_Ref462601070"/>
       <w:r>
         <w:t xml:space="preserve">Wikipedia: </w:t>
       </w:r>
@@ -5938,13 +6330,13 @@
       <w:r>
         <w:t>)</w:t>
       </w:r>
-      <w:bookmarkEnd w:id="40"/>
+      <w:bookmarkEnd w:id="42"/>
     </w:p>
     <w:p>
       <w:pPr>
         <w:pStyle w:val="Irodalomjegyzksor"/>
       </w:pPr>
-      <w:bookmarkStart w:id="41" w:name="_Ref465532981"/>
+      <w:bookmarkStart w:id="43" w:name="_Ref465532981"/>
       <w:r>
         <w:lastRenderedPageBreak/>
         <w:t xml:space="preserve">Wikipedia: </w:t>
@@ -5969,13 +6361,13 @@
       <w:r>
         <w:t xml:space="preserve"> (revision 19:05, 29 October 2016)</w:t>
       </w:r>
-      <w:bookmarkEnd w:id="41"/>
+      <w:bookmarkEnd w:id="43"/>
     </w:p>
     <w:p>
       <w:pPr>
         <w:pStyle w:val="Irodalomjegyzksor"/>
       </w:pPr>
-      <w:bookmarkStart w:id="42" w:name="_Ref465533546"/>
+      <w:bookmarkStart w:id="44" w:name="_Ref465533546"/>
       <w:r>
         <w:t xml:space="preserve">Wikipedia: </w:t>
       </w:r>
@@ -5999,13 +6391,13 @@
       <w:r>
         <w:t xml:space="preserve"> (revision 19:40, 29 October 2016)</w:t>
       </w:r>
-      <w:bookmarkEnd w:id="42"/>
+      <w:bookmarkEnd w:id="44"/>
     </w:p>
     <w:p>
       <w:pPr>
         <w:pStyle w:val="Irodalomjegyzksor"/>
       </w:pPr>
-      <w:bookmarkStart w:id="43" w:name="_Ref465618758"/>
+      <w:bookmarkStart w:id="45" w:name="_Ref465618758"/>
       <w:r>
         <w:t xml:space="preserve">Peep Laja: </w:t>
       </w:r>
@@ -6029,18 +6421,48 @@
       <w:r>
         <w:t xml:space="preserve"> (revision 19:22, 30 October 2016)</w:t>
       </w:r>
-      <w:bookmarkEnd w:id="43"/>
+      <w:bookmarkEnd w:id="45"/>
+    </w:p>
+    <w:p>
+      <w:pPr>
+        <w:pStyle w:val="Irodalomjegyzksor"/>
+      </w:pPr>
+      <w:bookmarkStart w:id="46" w:name="_Ref466276711"/>
+      <w:r>
+        <w:t xml:space="preserve">W3Techs: </w:t>
+      </w:r>
+      <w:r>
+        <w:rPr>
+          <w:i/>
+        </w:rPr>
+        <w:t>Usage of server-side programming languages for websites</w:t>
+      </w:r>
+      <w:r>
+        <w:t xml:space="preserve">, </w:t>
+      </w:r>
+      <w:hyperlink r:id="rId36" w:history="1">
+        <w:r>
+          <w:rPr>
+            <w:rStyle w:val="Hiperhivatkozs"/>
+          </w:rPr>
+          <w:t>https://w3techs.com/technologies/overview/programming_language/all</w:t>
+        </w:r>
+      </w:hyperlink>
+      <w:r>
+        <w:t xml:space="preserve"> (revision 10:08, 7 November 2016)</w:t>
+      </w:r>
+      <w:bookmarkEnd w:id="46"/>
     </w:p>
     <w:p>
       <w:pPr>
         <w:pStyle w:val="Cmsor1"/>
       </w:pPr>
-      <w:bookmarkStart w:id="44" w:name="_Toc465609870"/>
+      <w:bookmarkStart w:id="47" w:name="_Toc465753778"/>
       <w:r>
         <w:lastRenderedPageBreak/>
         <w:t>Rövidítések jegyzéke</w:t>
       </w:r>
-      <w:bookmarkEnd w:id="44"/>
+      <w:bookmarkEnd w:id="47"/>
     </w:p>
     <w:tbl>
       <w:tblPr>
@@ -6564,24 +6986,120 @@
           </w:p>
         </w:tc>
       </w:tr>
+      <w:tr>
+        <w:tc>
+          <w:tcPr>
+            <w:tcW w:w="4247" w:type="dxa"/>
+            <w:vAlign w:val="center"/>
+          </w:tcPr>
+          <w:p>
+            <w:pPr>
+              <w:ind w:firstLine="0"/>
+              <w:jc w:val="center"/>
+            </w:pPr>
+            <w:r>
+              <w:t>JS</w:t>
+            </w:r>
+          </w:p>
+        </w:tc>
+        <w:tc>
+          <w:tcPr>
+            <w:tcW w:w="4247" w:type="dxa"/>
+            <w:vAlign w:val="center"/>
+          </w:tcPr>
+          <w:p>
+            <w:pPr>
+              <w:ind w:firstLine="0"/>
+              <w:jc w:val="center"/>
+            </w:pPr>
+            <w:r>
+              <w:t>JavaScript</w:t>
+            </w:r>
+          </w:p>
+        </w:tc>
+      </w:tr>
+      <w:tr>
+        <w:tc>
+          <w:tcPr>
+            <w:tcW w:w="4247" w:type="dxa"/>
+            <w:vAlign w:val="center"/>
+          </w:tcPr>
+          <w:p>
+            <w:pPr>
+              <w:ind w:firstLine="0"/>
+              <w:jc w:val="center"/>
+            </w:pPr>
+            <w:r>
+              <w:t>CSS</w:t>
+            </w:r>
+          </w:p>
+        </w:tc>
+        <w:tc>
+          <w:tcPr>
+            <w:tcW w:w="4247" w:type="dxa"/>
+            <w:vAlign w:val="center"/>
+          </w:tcPr>
+          <w:p>
+            <w:pPr>
+              <w:ind w:firstLine="0"/>
+              <w:jc w:val="center"/>
+            </w:pPr>
+            <w:r>
+              <w:t>Cascading Style Sheets</w:t>
+            </w:r>
+          </w:p>
+        </w:tc>
+      </w:tr>
+      <w:tr>
+        <w:tc>
+          <w:tcPr>
+            <w:tcW w:w="4247" w:type="dxa"/>
+            <w:vAlign w:val="center"/>
+          </w:tcPr>
+          <w:p>
+            <w:pPr>
+              <w:ind w:firstLine="0"/>
+              <w:jc w:val="center"/>
+            </w:pPr>
+            <w:r>
+              <w:t>PHP</w:t>
+            </w:r>
+          </w:p>
+        </w:tc>
+        <w:tc>
+          <w:tcPr>
+            <w:tcW w:w="4247" w:type="dxa"/>
+            <w:vAlign w:val="center"/>
+          </w:tcPr>
+          <w:p>
+            <w:pPr>
+              <w:ind w:firstLine="0"/>
+              <w:jc w:val="center"/>
+            </w:pPr>
+            <w:r>
+              <w:t>PHP: Hypertext Processor</w:t>
+            </w:r>
+          </w:p>
+        </w:tc>
+      </w:tr>
     </w:tbl>
     <w:p/>
     <w:p>
       <w:pPr>
         <w:pStyle w:val="Fejezetcimszmozsnlkl"/>
       </w:pPr>
-      <w:bookmarkStart w:id="45" w:name="_Toc465609871"/>
+      <w:bookmarkStart w:id="48" w:name="_Toc465753779"/>
       <w:r>
         <w:lastRenderedPageBreak/>
         <w:t>Függelék</w:t>
       </w:r>
-      <w:bookmarkEnd w:id="45"/>
+      <w:bookmarkEnd w:id="48"/>
     </w:p>
     <w:p/>
     <w:p/>
     <w:sectPr>
-      <w:headerReference w:type="even" r:id="rId36"/>
-      <w:footerReference w:type="default" r:id="rId37"/>
+      <w:headerReference w:type="even" r:id="rId37"/>
+      <w:footerReference w:type="default" r:id="rId38"/>
       <w:type w:val="continuous"/>
       <w:pgSz w:w="11907" w:h="16840" w:code="9"/>
       <w:pgMar w:top="1418" w:right="1418" w:bottom="1418" w:left="1418" w:header="709" w:footer="709" w:gutter="567"/>
@@ -6638,6 +7156,7 @@
         <w:docPartUnique/>
       </w:docPartObj>
     </w:sdtPr>
+    <w:sdtEndPr/>
     <w:sdtContent>
       <w:p>
         <w:pPr>
@@ -6703,7 +7222,7 @@
         <w:rStyle w:val="Oldalszm"/>
         <w:noProof/>
       </w:rPr>
-      <w:t>26</w:t>
+      <w:t>27</w:t>
     </w:r>
     <w:r>
       <w:rPr>
@@ -9163,7 +9682,7 @@
 </file>
 
 <file path=customXml/itemProps1.xml><?xml version="1.0" encoding="utf-8"?>
-<ds:datastoreItem xmlns:ds="http://schemas.openxmlformats.org/officeDocument/2006/customXml" ds:itemID="{51F0094A-7488-4C27-80D9-F789A02FD8CD}">
+<ds:datastoreItem xmlns:ds="http://schemas.openxmlformats.org/officeDocument/2006/customXml" ds:itemID="{6C793D8C-B453-4EE8-A59A-25528335C7A3}">
   <ds:schemaRefs>
     <ds:schemaRef ds:uri="http://schemas.openxmlformats.org/officeDocument/2006/bibliography"/>
   </ds:schemaRefs>

</xml_diff>

<commit_message>
back end archi terv almost done
</commit_message>
<xml_diff>
--- a/diplomaterv.docx
+++ b/diplomaterv.docx
@@ -5136,6 +5136,209 @@
       <w:r>
         <w:t xml:space="preserve"> a projekt keretein.</w:t>
       </w:r>
+      <w:r>
+        <w:t xml:space="preserve"> A rendszer szintén nincs felkészítve a man in the middle jellegű támadásokra. Fel kell legyen készülve azonban az injection jellegű támadásokra, mivel ezek nem csak a szolgáltatás kimaradását, vagy egy-egy felhasználó</w:t>
+      </w:r>
+      <w:r>
+        <w:t>nak adott rossz válaszokat eredményezhet, hanem az egész back end környezet meghibásodását, rosszabb esetben véglegesen. Ennek elkerülésére a bemeneten érkező URI-ka</w:t>
+      </w:r>
+      <w:r>
+        <w:t>t white-listelni kell, vagyis csak a megengedett típusú (potenciálisan hasznaltauto.hu autó weblap) címek érkezhetnek meg feldolgozásra.</w:t>
+      </w:r>
+    </w:p>
+    <w:p>
+      <w:r>
+        <w:t xml:space="preserve">Harmadrészt fontos nemfunkcionális szempont a rendszer sebességét leginkább szolgáló megoldások használata. Az architektúra áttekintésénél a szekvencia diagramon </w:t>
+      </w:r>
+      <w:r>
+        <w:lastRenderedPageBreak/>
+        <w:t>látszott, hogy a lapok lekérdezése és parse-olása a sebesség szempontjából legkritikusabb szakasz. Ezek optimumának megtalálására tehát külön mini projekteket kell létrehozni, a megfelelő tervezés lefolytatásához. Az egyik ilyen a parseSpeedTest.ps1</w:t>
+      </w:r>
+      <w:r>
+        <w:t>.</w:t>
+      </w:r>
+    </w:p>
+    <w:p>
+      <w:r>
+        <w:t>A parse-olási sebességek összehasonlításánál az első lépésben letöltöttem egy dokumentumot, az új verziókban használatos Invoke-WebRequesttel. Ez csak annyiban fontos, hogy más parse-olást használ az IE-es megoldás dokumentum objektuma, mint ez, de a régi verzióban az IE objektum akár dupla vagy tripla ideig is töltheti az oldalt az újabb megoldáshoz képest, úgyhogy ebben az esetben a parse-olási sebesség már valóban sokadlagos, elhanyagolható idő.</w:t>
+      </w:r>
+    </w:p>
+    <w:p>
+      <w:pPr>
+        <w:ind w:firstLine="0"/>
+      </w:pPr>
+      <w:r>
+        <w:t>A betöltött dokumentumot ezután először a pipeline használata nélkül dolgozom fel:</w:t>
+      </w:r>
+    </w:p>
+    <w:p>
+      <w:pPr>
+        <w:pStyle w:val="Kd"/>
+      </w:pPr>
+      <w:r>
+        <w:t>$tables = $doc.ParsedHtml.GetElementsByTagName("TABLE")</w:t>
+      </w:r>
+    </w:p>
+    <w:p>
+      <w:pPr>
+        <w:pStyle w:val="Kd"/>
+      </w:pPr>
+      <w:r>
+        <w:t xml:space="preserve">    ForEach($item in $tables){</w:t>
+      </w:r>
+    </w:p>
+    <w:p>
+      <w:pPr>
+        <w:pStyle w:val="Kd"/>
+      </w:pPr>
+      <w:r>
+        <w:t xml:space="preserve">        if($item.className -eq "hirdetesadatok"){</w:t>
+      </w:r>
+    </w:p>
+    <w:p>
+      <w:pPr>
+        <w:pStyle w:val="Kd"/>
+      </w:pPr>
+      <w:r>
+        <w:t xml:space="preserve">            $elements = $item</w:t>
+      </w:r>
+    </w:p>
+    <w:p>
+      <w:pPr>
+        <w:pStyle w:val="Kd"/>
+      </w:pPr>
+      <w:r>
+        <w:t xml:space="preserve">        }</w:t>
+      </w:r>
+    </w:p>
+    <w:p>
+      <w:pPr>
+        <w:pStyle w:val="Kd"/>
+      </w:pPr>
+      <w:r>
+        <w:t xml:space="preserve">    }</w:t>
+      </w:r>
+    </w:p>
+    <w:p>
+      <w:pPr>
+        <w:ind w:firstLine="0"/>
+      </w:pPr>
+      <w:r>
+        <w:t xml:space="preserve">Ez a kódrészlet először leszűkíti a </w:t>
+      </w:r>
+      <w:r>
+        <w:t>lap elemeit (node-jait)</w:t>
+      </w:r>
+      <w:r>
+        <w:t xml:space="preserve"> táblázatokra, majd ezek közt megkeresi azt a táblázatot, amely a hirdeté</w:t>
+      </w:r>
+      <w:r>
+        <w:t>s adatait tartalmazza. Ezt a folyamatot tízszer megismételve az időt átlagolva kijön egy nagyságrendi viszonyítási pont.</w:t>
+      </w:r>
+    </w:p>
+    <w:p>
+      <w:pPr>
+        <w:ind w:firstLine="0"/>
+      </w:pPr>
+      <w:r>
+        <w:t>Ezután a dokumentumot ismét tízszer beparse-olja a pipeline-t használó verzió is:</w:t>
+      </w:r>
+    </w:p>
+    <w:p>
+      <w:pPr>
+        <w:pStyle w:val="Kd"/>
+      </w:pPr>
+      <w:r>
+        <w:t>$elements = $doc.ParsedHtml.GetElementsByTagName("TABLE") | Where-Object className -eq "hirdetesadatok"</w:t>
+      </w:r>
+    </w:p>
+    <w:p>
+      <w:pPr>
+        <w:ind w:firstLine="0"/>
+      </w:pPr>
+      <w:r>
+        <w:t>Itt is átlagolódik az idő, majd kilép az alkalmazás. Meglepő módon a következő eredményeket kaptam:</w:t>
+      </w:r>
+    </w:p>
+    <w:p>
+      <w:pPr>
+        <w:pStyle w:val="Kp"/>
+      </w:pPr>
+      <w:r>
+        <w:rPr>
+          <w:noProof/>
+          <w:lang w:val="en-US"/>
+        </w:rPr>
+        <w:drawing>
+          <wp:inline distT="0" distB="0" distL="0" distR="0" wp14:anchorId="036868D7" wp14:editId="7C4F4CDF">
+            <wp:extent cx="3028950" cy="533400"/>
+            <wp:effectExtent l="0" t="0" r="0" b="0"/>
+            <wp:docPr id="11" name="Kép 11"/>
+            <wp:cNvGraphicFramePr>
+              <a:graphicFrameLocks xmlns:a="http://schemas.openxmlformats.org/drawingml/2006/main" noChangeAspect="1"/>
+            </wp:cNvGraphicFramePr>
+            <a:graphic xmlns:a="http://schemas.openxmlformats.org/drawingml/2006/main">
+              <a:graphicData uri="http://schemas.openxmlformats.org/drawingml/2006/picture">
+                <pic:pic xmlns:pic="http://schemas.openxmlformats.org/drawingml/2006/picture">
+                  <pic:nvPicPr>
+                    <pic:cNvPr id="1" name=""/>
+                    <pic:cNvPicPr/>
+                  </pic:nvPicPr>
+                  <pic:blipFill>
+                    <a:blip r:embed="rId19"/>
+                    <a:stretch>
+                      <a:fillRect/>
+                    </a:stretch>
+                  </pic:blipFill>
+                  <pic:spPr>
+                    <a:xfrm>
+                      <a:off x="0" y="0"/>
+                      <a:ext cx="3028950" cy="533400"/>
+                    </a:xfrm>
+                    <a:prstGeom prst="rect">
+                      <a:avLst/>
+                    </a:prstGeom>
+                  </pic:spPr>
+                </pic:pic>
+              </a:graphicData>
+            </a:graphic>
+          </wp:inline>
+        </w:drawing>
+      </w:r>
+    </w:p>
+    <w:p>
+      <w:pPr>
+        <w:pStyle w:val="Kpalrs"/>
+      </w:pPr>
+      <w:r>
+        <w:t xml:space="preserve">ábra </w:t>
+      </w:r>
+      <w:r>
+        <w:fldChar w:fldCharType="begin"/>
+      </w:r>
+      <w:r>
+        <w:instrText xml:space="preserve"> SEQ ábra \* ARABIC </w:instrText>
+      </w:r>
+      <w:r>
+        <w:fldChar w:fldCharType="separate"/>
+      </w:r>
+      <w:r>
+        <w:rPr>
+          <w:noProof/>
+        </w:rPr>
+        <w:t>9</w:t>
+      </w:r>
+      <w:r>
+        <w:fldChar w:fldCharType="end"/>
+      </w:r>
+      <w:r>
+        <w:t>: Parse-olási sebesség eredmények</w:t>
+      </w:r>
+    </w:p>
+    <w:p>
+      <w:r>
+        <w:t>A két módszer között négyszeres az eltérés, továbbá látható, hogy a parse-olás a rosszabbik esetben is tizedmásodperces nagyságrendbe esik.</w:t>
+      </w:r>
       <w:bookmarkStart w:id="27" w:name="_GoBack"/>
       <w:bookmarkEnd w:id="27"/>
     </w:p>
@@ -5181,7 +5384,7 @@
       <w:r>
         <w:t xml:space="preserve">, </w:t>
       </w:r>
-      <w:hyperlink r:id="rId19" w:history="1">
+      <w:hyperlink r:id="rId20" w:history="1">
         <w:r>
           <w:rPr>
             <w:rStyle w:val="Hiperhivatkozs"/>
@@ -5217,7 +5420,7 @@
       <w:r>
         <w:t xml:space="preserve">, </w:t>
       </w:r>
-      <w:hyperlink r:id="rId20" w:history="1">
+      <w:hyperlink r:id="rId21" w:history="1">
         <w:r>
           <w:rPr>
             <w:rStyle w:val="Hiperhivatkozs"/>
@@ -5247,7 +5450,7 @@
       <w:r>
         <w:t xml:space="preserve">, </w:t>
       </w:r>
-      <w:hyperlink r:id="rId21" w:history="1">
+      <w:hyperlink r:id="rId22" w:history="1">
         <w:r>
           <w:rPr>
             <w:rStyle w:val="Hiperhivatkozs"/>
@@ -5277,7 +5480,7 @@
       <w:r>
         <w:t xml:space="preserve">, </w:t>
       </w:r>
-      <w:hyperlink r:id="rId22" w:anchor="properties" w:history="1">
+      <w:hyperlink r:id="rId23" w:anchor="properties" w:history="1">
         <w:r>
           <w:rPr>
             <w:rStyle w:val="Hiperhivatkozs"/>
@@ -5307,7 +5510,7 @@
       <w:r>
         <w:t xml:space="preserve">, </w:t>
       </w:r>
-      <w:hyperlink r:id="rId23" w:history="1">
+      <w:hyperlink r:id="rId24" w:history="1">
         <w:r>
           <w:rPr>
             <w:rStyle w:val="Hiperhivatkozs"/>
@@ -5336,7 +5539,7 @@
       <w:r>
         <w:t xml:space="preserve">, </w:t>
       </w:r>
-      <w:hyperlink r:id="rId24" w:history="1">
+      <w:hyperlink r:id="rId25" w:history="1">
         <w:r>
           <w:rPr>
             <w:rStyle w:val="Hiperhivatkozs"/>
@@ -5371,7 +5574,7 @@
       <w:r>
         <w:t xml:space="preserve">, </w:t>
       </w:r>
-      <w:hyperlink r:id="rId25" w:anchor="creating-com-objects-with-new-object" w:history="1">
+      <w:hyperlink r:id="rId26" w:anchor="creating-com-objects-with-new-object" w:history="1">
         <w:r>
           <w:rPr>
             <w:rStyle w:val="Hiperhivatkozs"/>
@@ -5407,7 +5610,7 @@
       <w:r>
         <w:t xml:space="preserve">, </w:t>
       </w:r>
-      <w:hyperlink r:id="rId26" w:history="1">
+      <w:hyperlink r:id="rId27" w:history="1">
         <w:r>
           <w:rPr>
             <w:rStyle w:val="Hiperhivatkozs"/>
@@ -5437,7 +5640,7 @@
       <w:r>
         <w:t xml:space="preserve">, </w:t>
       </w:r>
-      <w:hyperlink r:id="rId27" w:history="1">
+      <w:hyperlink r:id="rId28" w:history="1">
         <w:r>
           <w:rPr>
             <w:rStyle w:val="Hiperhivatkozs"/>
@@ -5467,7 +5670,7 @@
       <w:r>
         <w:t xml:space="preserve">, </w:t>
       </w:r>
-      <w:hyperlink r:id="rId28" w:history="1">
+      <w:hyperlink r:id="rId29" w:history="1">
         <w:r>
           <w:rPr>
             <w:rStyle w:val="Hiperhivatkozs"/>
@@ -5498,7 +5701,7 @@
       <w:r>
         <w:t xml:space="preserve">, </w:t>
       </w:r>
-      <w:hyperlink r:id="rId29" w:history="1">
+      <w:hyperlink r:id="rId30" w:history="1">
         <w:r>
           <w:rPr>
             <w:rStyle w:val="Hiperhivatkozs"/>
@@ -5528,7 +5731,7 @@
       <w:r>
         <w:t xml:space="preserve">, </w:t>
       </w:r>
-      <w:hyperlink r:id="rId30" w:history="1">
+      <w:hyperlink r:id="rId31" w:history="1">
         <w:r>
           <w:rPr>
             <w:rStyle w:val="Hiperhivatkozs"/>
@@ -5565,7 +5768,7 @@
       <w:r>
         <w:t xml:space="preserve">, </w:t>
       </w:r>
-      <w:hyperlink r:id="rId31" w:history="1">
+      <w:hyperlink r:id="rId32" w:history="1">
         <w:r>
           <w:rPr>
             <w:rStyle w:val="Hiperhivatkozs"/>
@@ -5601,7 +5804,7 @@
       <w:r>
         <w:t xml:space="preserve">, </w:t>
       </w:r>
-      <w:hyperlink r:id="rId32" w:history="1">
+      <w:hyperlink r:id="rId33" w:history="1">
         <w:r>
           <w:rPr>
             <w:rStyle w:val="Hiperhivatkozs"/>
@@ -5638,7 +5841,7 @@
       <w:r>
         <w:t xml:space="preserve">, </w:t>
       </w:r>
-      <w:hyperlink r:id="rId33" w:history="1">
+      <w:hyperlink r:id="rId34" w:history="1">
         <w:r>
           <w:rPr>
             <w:rStyle w:val="Hiperhivatkozs"/>
@@ -5668,7 +5871,7 @@
       <w:r>
         <w:t xml:space="preserve">, </w:t>
       </w:r>
-      <w:hyperlink r:id="rId34" w:history="1">
+      <w:hyperlink r:id="rId35" w:history="1">
         <w:r>
           <w:rPr>
             <w:rStyle w:val="Hiperhivatkozs"/>
@@ -5698,7 +5901,7 @@
       <w:r>
         <w:t xml:space="preserve">, </w:t>
       </w:r>
-      <w:hyperlink r:id="rId35" w:history="1">
+      <w:hyperlink r:id="rId36" w:history="1">
         <w:r>
           <w:rPr>
             <w:rStyle w:val="Hiperhivatkozs"/>
@@ -5728,7 +5931,7 @@
       <w:r>
         <w:t xml:space="preserve">, </w:t>
       </w:r>
-      <w:hyperlink r:id="rId36" w:history="1">
+      <w:hyperlink r:id="rId37" w:history="1">
         <w:r>
           <w:rPr>
             <w:rStyle w:val="Hiperhivatkozs"/>
@@ -5757,7 +5960,7 @@
       <w:r>
         <w:t xml:space="preserve">, </w:t>
       </w:r>
-      <w:hyperlink r:id="rId37" w:history="1">
+      <w:hyperlink r:id="rId38" w:history="1">
         <w:r>
           <w:rPr>
             <w:rStyle w:val="Hiperhivatkozs"/>
@@ -6010,6 +6213,38 @@
             </w:pPr>
             <w:r>
               <w:t>Uniform Resource Locator</w:t>
+            </w:r>
+          </w:p>
+        </w:tc>
+      </w:tr>
+      <w:tr>
+        <w:tc>
+          <w:tcPr>
+            <w:tcW w:w="4247" w:type="dxa"/>
+            <w:vAlign w:val="center"/>
+          </w:tcPr>
+          <w:p>
+            <w:pPr>
+              <w:ind w:firstLine="0"/>
+              <w:jc w:val="center"/>
+            </w:pPr>
+            <w:r>
+              <w:t>URI</w:t>
+            </w:r>
+          </w:p>
+        </w:tc>
+        <w:tc>
+          <w:tcPr>
+            <w:tcW w:w="4247" w:type="dxa"/>
+            <w:vAlign w:val="center"/>
+          </w:tcPr>
+          <w:p>
+            <w:pPr>
+              <w:ind w:firstLine="0"/>
+              <w:jc w:val="center"/>
+            </w:pPr>
+            <w:r>
+              <w:t>Uniform Resource Identifier</w:t>
             </w:r>
           </w:p>
         </w:tc>
@@ -6446,8 +6681,8 @@
     <w:p/>
     <w:p/>
     <w:sectPr>
-      <w:headerReference w:type="even" r:id="rId38"/>
-      <w:footerReference w:type="default" r:id="rId39"/>
+      <w:headerReference w:type="even" r:id="rId39"/>
+      <w:footerReference w:type="default" r:id="rId40"/>
       <w:type w:val="continuous"/>
       <w:pgSz w:w="11907" w:h="16840" w:code="9"/>
       <w:pgMar w:top="1418" w:right="1418" w:bottom="1418" w:left="1418" w:header="709" w:footer="709" w:gutter="567"/>
@@ -6569,7 +6804,7 @@
         <w:rStyle w:val="Oldalszm"/>
         <w:noProof/>
       </w:rPr>
-      <w:t>24</w:t>
+      <w:t>25</w:t>
     </w:r>
     <w:r>
       <w:rPr>
@@ -9029,7 +9264,7 @@
 </file>
 
 <file path=customXml/itemProps1.xml><?xml version="1.0" encoding="utf-8"?>
-<ds:datastoreItem xmlns:ds="http://schemas.openxmlformats.org/officeDocument/2006/customXml" ds:itemID="{E8340473-D0A2-45C3-9887-F9D5B32E2D83}">
+<ds:datastoreItem xmlns:ds="http://schemas.openxmlformats.org/officeDocument/2006/customXml" ds:itemID="{C9655F15-D51D-4496-BF48-55B314138A93}">
   <ds:schemaRefs>
     <ds:schemaRef ds:uri="http://schemas.openxmlformats.org/officeDocument/2006/bibliography"/>
   </ds:schemaRefs>

</xml_diff>

<commit_message>
Sent version to Gábor
</commit_message>
<xml_diff>
--- a/diplomaterv.docx
+++ b/diplomaterv.docx
@@ -6,6 +6,8 @@
       <w:pPr>
         <w:pStyle w:val="Nyilatkozatcm"/>
       </w:pPr>
+      <w:bookmarkStart w:id="0" w:name="_GoBack"/>
+      <w:bookmarkEnd w:id="0"/>
       <w:r>
         <w:t>FELADATKIÍRÁS</w:t>
       </w:r>
@@ -405,21 +407,7 @@
             <w:rStyle w:val="Hiperhivatkozs"/>
             <w:noProof/>
           </w:rPr>
-          <w:t>1 Beveze</w:t>
-        </w:r>
-        <w:r>
-          <w:rPr>
-            <w:rStyle w:val="Hiperhivatkozs"/>
-            <w:noProof/>
-          </w:rPr>
-          <w:t>t</w:t>
-        </w:r>
-        <w:r>
-          <w:rPr>
-            <w:rStyle w:val="Hiperhivatkozs"/>
-            <w:noProof/>
-          </w:rPr>
-          <w:t>és</w:t>
+          <w:t>1 Bevezetés</w:t>
         </w:r>
         <w:r>
           <w:rPr>
@@ -3878,7 +3866,7 @@
         <w:rPr>
           <w:noProof/>
         </w:rPr>
-        <w:t>2016. 12. 02.</w:t>
+        <w:t>2016. 12. 03.</w:t>
       </w:r>
       <w:r>
         <w:fldChar w:fldCharType="end"/>
@@ -3950,14 +3938,12 @@
       <w:r>
         <w:t xml:space="preserve"> Ezt kiegészítettem egy rangsorral, amit az autók tulajdonságaiból számított érték alapján állítok fel. Mivel különböző korú és állapotú járművek összehasonlítása lineáris módszerekkel, néhány tulajdonság kiválasztásával még megközelítőleg sem ad valós képet, így </w:t>
       </w:r>
-      <w:ins w:id="0" w:author="mregina" w:date="2016-11-28T11:45:00Z">
-        <w:r>
-          <w:t>a rangsorolás</w:t>
-        </w:r>
-        <w:r>
-          <w:t xml:space="preserve"> </w:t>
-        </w:r>
-      </w:ins>
+      <w:r>
+        <w:t>a rangsorolás</w:t>
+      </w:r>
+      <w:r>
+        <w:t xml:space="preserve"> </w:t>
+      </w:r>
       <w:r>
         <w:t>alapját egy általam kidolgozott egyszerű (és determinisztikus) algoritmus adja</w:t>
       </w:r>
@@ -3992,18 +3978,6 @@
       <w:bookmarkStart w:id="1" w:name="_Toc332797397"/>
       <w:r>
         <w:rPr>
-          <w:rStyle w:val="Jegyzethivatkozs"/>
-        </w:rPr>
-        <w:commentReference w:id="2"/>
-      </w:r>
-      <w:r>
-        <w:rPr>
-          <w:rStyle w:val="Jegyzethivatkozs"/>
-        </w:rPr>
-        <w:commentReference w:id="3"/>
-      </w:r>
-      <w:r>
-        <w:rPr>
           <w:lang w:val="en-US"/>
         </w:rPr>
         <w:t>Given one of the most powerful system administration tools available</w:t>
@@ -4044,18 +4018,16 @@
         </w:rPr>
         <w:t xml:space="preserve"> In this work I made a proof of concept to prove that PowerShell can be used efficiently for tasks very different from its original </w:t>
       </w:r>
-      <w:ins w:id="4" w:author="mregina" w:date="2016-11-28T12:02:00Z">
-        <w:r>
-          <w:rPr>
-            <w:lang w:val="en-US"/>
-          </w:rPr>
-          <w:t>purpose</w:t>
-        </w:r>
-      </w:ins>
       <w:r>
         <w:rPr>
           <w:lang w:val="en-US"/>
         </w:rPr>
+        <w:t>purpose</w:t>
+      </w:r>
+      <w:r>
+        <w:rPr>
+          <w:lang w:val="en-US"/>
+        </w:rPr>
         <w:t>, thanks to the variety of features it has.</w:t>
       </w:r>
     </w:p>
@@ -4179,391 +4151,174 @@
       <w:pPr>
         <w:pStyle w:val="Cmsor1"/>
       </w:pPr>
-      <w:bookmarkStart w:id="5" w:name="_Toc468309814"/>
+      <w:bookmarkStart w:id="2" w:name="_Toc468309814"/>
       <w:r>
         <w:lastRenderedPageBreak/>
         <w:t>Bevezetés</w:t>
       </w:r>
-      <w:bookmarkEnd w:id="5"/>
-    </w:p>
-    <w:p>
-      <w:pPr>
-        <w:rPr>
-          <w:ins w:id="6" w:author="Zsolt" w:date="2016-12-02T21:03:00Z"/>
-        </w:rPr>
-      </w:pPr>
-      <w:ins w:id="7" w:author="Zsolt" w:date="2016-12-02T20:53:00Z">
-        <w:r>
-          <w:t xml:space="preserve">A scraping </w:t>
-        </w:r>
-      </w:ins>
-      <w:ins w:id="8" w:author="Zsolt" w:date="2016-12-02T20:54:00Z">
-        <w:r>
-          <w:t xml:space="preserve">arra szolgál, hogy adatokat tudjunk kinyerni website-okból. </w:t>
-        </w:r>
-      </w:ins>
-      <w:ins w:id="9" w:author="Zsolt" w:date="2016-12-02T20:55:00Z">
-        <w:r>
-          <w:fldChar w:fldCharType="begin"/>
-        </w:r>
-        <w:r>
-          <w:instrText xml:space="preserve"> REF _Ref468475436 \r \h </w:instrText>
-        </w:r>
-      </w:ins>
+      <w:bookmarkEnd w:id="2"/>
+    </w:p>
+    <w:p>
+      <w:r>
+        <w:t xml:space="preserve">A scraping arra szolgál, hogy adatokat tudjunk kinyerni website-okból. </w:t>
+      </w:r>
+      <w:r>
+        <w:fldChar w:fldCharType="begin"/>
+      </w:r>
+      <w:r>
+        <w:instrText xml:space="preserve"> REF _Ref468475436 \r \h </w:instrText>
+      </w:r>
       <w:r>
         <w:fldChar w:fldCharType="separate"/>
       </w:r>
-      <w:ins w:id="10" w:author="Zsolt" w:date="2016-12-02T20:55:00Z">
-        <w:r>
-          <w:t>[2]</w:t>
-        </w:r>
-        <w:r>
-          <w:fldChar w:fldCharType="end"/>
-        </w:r>
-      </w:ins>
-      <w:ins w:id="11" w:author="Zsolt" w:date="2016-12-02T20:58:00Z">
-        <w:r>
-          <w:t xml:space="preserve"> Több fajtája és felhasználása létezik.</w:t>
-        </w:r>
-      </w:ins>
-      <w:ins w:id="12" w:author="Zsolt" w:date="2016-12-02T21:00:00Z">
-        <w:r>
-          <w:t xml:space="preserve"> Egyik legelterjedtebb felhasználása a keresőmotorok adatgyűjtő mechanizmusa, vagy egy másik a data mining</w:t>
-        </w:r>
-      </w:ins>
-      <w:ins w:id="13" w:author="Zsolt" w:date="2016-12-02T21:01:00Z">
-        <w:r>
-          <w:t>. Ezekkel ellentétben a scraping nem kizárólagosan automatizált adatgyűjtést jelent, lehet részben, vagy teljesen manuális is. Rész</w:t>
-        </w:r>
-        <w:r>
-          <w:t xml:space="preserve">ben manuálisan lehet egy scraper tool felhasználásával, vagy mondjuk kézi weblap letöltéssel adatot gyűjteni, majd kiértékelni </w:t>
-        </w:r>
-      </w:ins>
-      <w:ins w:id="14" w:author="Zsolt" w:date="2016-12-02T21:03:00Z">
-        <w:r>
-          <w:t>programmal. Az általam vázolt megoldás teljesen automatikus, csak a célpont webcímet kell megadni neki.</w:t>
-        </w:r>
-      </w:ins>
-    </w:p>
-    <w:p>
-      <w:pPr>
-        <w:rPr>
-          <w:ins w:id="15" w:author="Zsolt" w:date="2016-12-02T20:53:00Z"/>
-        </w:rPr>
-      </w:pPr>
-      <w:ins w:id="16" w:author="Zsolt" w:date="2016-12-02T21:05:00Z">
-        <w:r>
-          <w:t>Módszertől függően szükség lehet az adatok feldolgozására is</w:t>
-        </w:r>
-      </w:ins>
-      <w:ins w:id="17" w:author="Zsolt" w:date="2016-12-02T21:06:00Z">
-        <w:r>
-          <w:t>, amelynek szintén</w:t>
-        </w:r>
-      </w:ins>
-      <w:ins w:id="18" w:author="Zsolt" w:date="2016-12-02T21:05:00Z">
-        <w:r>
-          <w:t xml:space="preserve"> több módja van</w:t>
-        </w:r>
-      </w:ins>
-      <w:ins w:id="19" w:author="Zsolt" w:date="2016-12-02T21:06:00Z">
-        <w:r>
-          <w:t>. Természetesen történhet kézzel, vagy HTML parse-olással</w:t>
-        </w:r>
-      </w:ins>
-      <w:ins w:id="20" w:author="Zsolt" w:date="2016-12-02T21:07:00Z">
-        <w:r>
-          <w:t xml:space="preserve">, pattern matchinggel és még sok más eszközzel. </w:t>
-        </w:r>
-      </w:ins>
-      <w:ins w:id="21" w:author="Zsolt" w:date="2016-12-02T21:09:00Z">
-        <w:r>
-          <w:t>A módszerek kiválasztása nyílt kérdés még a területen, mivel nem sok elterjedt keretrendszer áll rendelkezésre. Például a legnagyobb online enciklopédia a Wikipédia csak egyet sorol fel, ez Python nyelven van megírva. A Py</w:t>
-        </w:r>
-        <w:r>
-          <w:t xml:space="preserve">thon nyelv eszközeiben és tömör script mivoltában </w:t>
-        </w:r>
-        <w:r>
-          <w:t>tökéletesen alkalmas ilyen feladatok megvalósítására.</w:t>
-        </w:r>
-      </w:ins>
-      <w:ins w:id="22" w:author="Zsolt" w:date="2016-12-02T21:12:00Z">
-        <w:r>
-          <w:t xml:space="preserve"> </w:t>
-        </w:r>
-      </w:ins>
-      <w:ins w:id="23" w:author="Zsolt" w:date="2016-12-02T21:14:00Z">
-        <w:r>
-          <w:t xml:space="preserve">A </w:t>
-        </w:r>
-      </w:ins>
-      <w:ins w:id="24" w:author="Zsolt" w:date="2016-12-02T21:12:00Z">
-        <w:r>
-          <w:t xml:space="preserve">PowerSehell </w:t>
-        </w:r>
-      </w:ins>
-      <w:ins w:id="25" w:author="Zsolt" w:date="2016-12-02T21:14:00Z">
-        <w:r>
-          <w:t>ezen a téren még nem kapott akkora nyilvánosságot, mint a Python</w:t>
-        </w:r>
-      </w:ins>
-      <w:ins w:id="26" w:author="Zsolt" w:date="2016-12-02T21:12:00Z">
-        <w:r>
-          <w:t>, pedig hasonlóan tömör, kifejező nyelv, szintén jelentős eszköztárral (a teljes .NET keretrendszer kis megszorításokkal).</w:t>
-        </w:r>
-      </w:ins>
-    </w:p>
-    <w:p>
-      <w:pPr>
-        <w:rPr>
-          <w:ins w:id="27" w:author="Zsolt" w:date="2016-12-02T20:07:00Z"/>
-        </w:rPr>
-      </w:pPr>
-      <w:ins w:id="28" w:author="Zsolt" w:date="2016-12-02T20:21:00Z">
-        <w:r>
-          <w:t xml:space="preserve">A projekt fókuszában a scrapingben rejlő lehetőségek PowerShelles kiaknázásának egy aspektusa van. Az </w:t>
-        </w:r>
-      </w:ins>
-      <w:ins w:id="29" w:author="Zsolt" w:date="2016-12-02T20:22:00Z">
-        <w:r>
-          <w:t>irodalomkutatás</w:t>
-        </w:r>
-      </w:ins>
-      <w:ins w:id="30" w:author="Zsolt" w:date="2016-12-02T20:25:00Z">
-        <w:r>
-          <w:t>ban</w:t>
-        </w:r>
-      </w:ins>
-      <w:ins w:id="31" w:author="Zsolt" w:date="2016-12-02T20:22:00Z">
-        <w:r>
-          <w:t xml:space="preserve"> elsősorban a technológia megszorításait jár</w:t>
-        </w:r>
-      </w:ins>
-      <w:ins w:id="32" w:author="Zsolt" w:date="2016-12-02T20:25:00Z">
-        <w:r>
-          <w:t>om</w:t>
-        </w:r>
-      </w:ins>
-      <w:ins w:id="33" w:author="Zsolt" w:date="2016-12-02T20:22:00Z">
-        <w:r>
-          <w:t xml:space="preserve"> körbe.</w:t>
-        </w:r>
-      </w:ins>
-      <w:ins w:id="34" w:author="Zsolt" w:date="2016-12-02T20:31:00Z">
-        <w:r>
-          <w:t xml:space="preserve"> Ezután a tervezésben végig veszem a felhasználási eseteket, meghatározom a követelményeket és </w:t>
-        </w:r>
-      </w:ins>
-      <w:ins w:id="35" w:author="Zsolt" w:date="2016-12-02T20:37:00Z">
-        <w:r>
-          <w:t xml:space="preserve">megtervezek egy architektúrát a megvalósításhoz. </w:t>
-        </w:r>
-      </w:ins>
-      <w:ins w:id="36" w:author="Zsolt" w:date="2016-12-02T20:48:00Z">
-        <w:r>
-          <w:t>Végül</w:t>
-        </w:r>
-      </w:ins>
-      <w:ins w:id="37" w:author="Zsolt" w:date="2016-12-02T20:37:00Z">
-        <w:r>
-          <w:t xml:space="preserve"> a megvalósításban bemutatom az implementáció kihívásait,</w:t>
-        </w:r>
-      </w:ins>
-      <w:ins w:id="38" w:author="Zsolt" w:date="2016-12-02T20:40:00Z">
-        <w:r>
-          <w:t xml:space="preserve"> </w:t>
-        </w:r>
-      </w:ins>
-      <w:ins w:id="39" w:author="Zsolt" w:date="2016-12-02T20:37:00Z">
-        <w:r>
-          <w:t>fontosabb pontjait és a szükséges teszteseteket.</w:t>
-        </w:r>
-      </w:ins>
-      <w:ins w:id="40" w:author="Zsolt" w:date="2016-12-02T20:48:00Z">
-        <w:r>
-          <w:t xml:space="preserve"> </w:t>
-        </w:r>
-      </w:ins>
-    </w:p>
-    <w:p>
-      <w:ins w:id="41" w:author="Zsolt" w:date="2016-12-02T17:32:00Z">
-        <w:r>
-          <w:t>Egy technológia felderítése</w:t>
-        </w:r>
-      </w:ins>
-      <w:ins w:id="42" w:author="Zsolt" w:date="2016-12-02T18:01:00Z">
-        <w:r>
-          <w:t xml:space="preserve"> öncélú, ha nincs mögötte semmilyen felhasználói </w:t>
-        </w:r>
-      </w:ins>
-      <w:ins w:id="43" w:author="Zsolt" w:date="2016-12-02T18:04:00Z">
-        <w:r>
-          <w:t>igény</w:t>
-        </w:r>
-      </w:ins>
-      <w:ins w:id="44" w:author="Zsolt" w:date="2016-12-02T18:01:00Z">
-        <w:r>
-          <w:t>, vagy üzleti szükség.</w:t>
-        </w:r>
-      </w:ins>
-      <w:ins w:id="45" w:author="Zsolt" w:date="2016-12-02T18:04:00Z">
-        <w:r>
-          <w:t xml:space="preserve"> </w:t>
-        </w:r>
-      </w:ins>
-      <w:ins w:id="46" w:author="Zsolt" w:date="2016-12-02T18:47:00Z">
-        <w:r>
-          <w:t>Ugyanúgy ahogy az autók értékét igazából nem a paramétereik határozzák meg, hanem a vásárlók érdeklődése a paraméterek iránt, egy szoftver értékét is</w:t>
-        </w:r>
-      </w:ins>
-      <w:ins w:id="47" w:author="Zsolt" w:date="2016-12-02T18:51:00Z">
-        <w:r>
-          <w:t xml:space="preserve"> a használata</w:t>
-        </w:r>
-      </w:ins>
-      <w:ins w:id="48" w:author="Zsolt" w:date="2016-12-02T18:47:00Z">
-        <w:r>
-          <w:t xml:space="preserve"> tölt</w:t>
-        </w:r>
-      </w:ins>
-      <w:ins w:id="49" w:author="Zsolt" w:date="2016-12-02T18:49:00Z">
-        <w:r>
-          <w:t>i</w:t>
-        </w:r>
-      </w:ins>
-      <w:ins w:id="50" w:author="Zsolt" w:date="2016-12-02T18:47:00Z">
-        <w:r>
-          <w:t xml:space="preserve"> meg valós tartalommal, nem a </w:t>
-        </w:r>
-      </w:ins>
-      <w:ins w:id="51" w:author="Zsolt" w:date="2016-12-02T18:49:00Z">
-        <w:r>
-          <w:t>gondos tervezés és megvalósítás.</w:t>
-        </w:r>
-      </w:ins>
-      <w:ins w:id="52" w:author="Zsolt" w:date="2016-12-02T18:51:00Z">
-        <w:r>
-          <w:t xml:space="preserve"> A használat persze nem garantált, de javítani lehet a valószínűségét, ha </w:t>
-        </w:r>
-      </w:ins>
-      <w:ins w:id="53" w:author="Zsolt" w:date="2016-12-02T18:58:00Z">
-        <w:r>
-          <w:t>nagy</w:t>
-        </w:r>
-      </w:ins>
-      <w:ins w:id="54" w:author="Zsolt" w:date="2016-12-02T18:51:00Z">
-        <w:r>
-          <w:t xml:space="preserve"> a potenciális használók köre. A projekt természetesen jelen tárgyalt formájában nem a valós felhasználást célozza, de alapot terem</w:t>
-        </w:r>
-        <w:r>
-          <w:t xml:space="preserve">t valaminek, ami már </w:t>
-        </w:r>
-      </w:ins>
-      <w:ins w:id="55" w:author="Zsolt" w:date="2016-12-02T18:56:00Z">
-        <w:r>
-          <w:t xml:space="preserve">célozhatja. Fontos tehát </w:t>
-        </w:r>
-      </w:ins>
-      <w:ins w:id="56" w:author="Zsolt" w:date="2016-12-02T18:59:00Z">
-        <w:r>
-          <w:t>felmérni</w:t>
-        </w:r>
-      </w:ins>
-      <w:ins w:id="57" w:author="Zsolt" w:date="2016-12-02T18:56:00Z">
-        <w:r>
-          <w:t xml:space="preserve"> a felhasználók körét</w:t>
-        </w:r>
-      </w:ins>
-      <w:ins w:id="58" w:author="Zsolt" w:date="2016-12-02T18:59:00Z">
-        <w:r>
-          <w:t>, értelmet adva a programnak</w:t>
-        </w:r>
-      </w:ins>
-      <w:ins w:id="59" w:author="Zsolt" w:date="2016-12-02T18:56:00Z">
-        <w:r>
-          <w:t>.</w:t>
-        </w:r>
-      </w:ins>
-      <w:ins w:id="60" w:author="Zsolt" w:date="2016-12-02T18:59:00Z">
-        <w:r>
-          <w:t xml:space="preserve"> Mivel egy magyar oldalt </w:t>
-        </w:r>
-        <w:r>
-          <w:lastRenderedPageBreak/>
-          <w:t xml:space="preserve">céloz az alkalmazás, ez már erősen korlátozza a felhasználók körét. Ezen belül azonban jelentős a köre azoknak, akiknek szüksége lehet a programra. Az első felhasználói kör a hirdetők, akik el akarják adni autóikat, mivel érdekelheti őket, hogy a hasonló autókhoz képest milyen értéket képvisel az </w:t>
-        </w:r>
-      </w:ins>
-      <w:ins w:id="61" w:author="Zsolt" w:date="2016-12-02T19:06:00Z">
-        <w:r>
-          <w:t>övék. Az oldalon lévő autóhirdetésekből kiindulva ez 95 000-nél is több, ami közt nyilván vannak kereskedők is, de megfelelő nagyságrendi alap. Emellett</w:t>
-        </w:r>
-      </w:ins>
-      <w:ins w:id="62" w:author="Zsolt" w:date="2016-12-02T19:14:00Z">
-        <w:r>
-          <w:t xml:space="preserve"> a Használtautó.hu indexe szerint </w:t>
-        </w:r>
-        <w:r>
-          <w:fldChar w:fldCharType="begin"/>
-        </w:r>
-        <w:r>
-          <w:instrText xml:space="preserve"> REF _Ref468469426 \r \h </w:instrText>
-        </w:r>
-      </w:ins>
+      <w:r>
+        <w:t>[2]</w:t>
+      </w:r>
+      <w:r>
+        <w:fldChar w:fldCharType="end"/>
+      </w:r>
+      <w:r>
+        <w:t xml:space="preserve"> Több fajtája és felhasználása létezik. Egyik legelterjedtebb felhasználása a keresőmotorok adatgyűjtő mechanizmusa, egy másik </w:t>
+      </w:r>
+      <w:r>
+        <w:t xml:space="preserve">hatalmas terület </w:t>
+      </w:r>
+      <w:r>
+        <w:t xml:space="preserve">a data mining. </w:t>
+      </w:r>
+      <w:r>
+        <w:t>Ugyanakkor</w:t>
+      </w:r>
+      <w:r>
+        <w:t xml:space="preserve"> a scraping nem kizárólagosan automatizált adatgyűjtést jelent, lehet részben, vagy teljesen manuális is. Rész</w:t>
+      </w:r>
+      <w:r>
+        <w:t>ben manuálisan lehet egy scraper tool felhasználásával, vagy mondjuk kézi weblap letöltéssel adatot gyűjteni, majd kiértékelni programmal. A</w:t>
+      </w:r>
+      <w:r>
+        <w:t xml:space="preserve"> diplomatervben</w:t>
+      </w:r>
+      <w:r>
+        <w:t xml:space="preserve"> általam vázolt megoldás teljesen automatikus, csak a célpont webcímet kell megadni neki.</w:t>
+      </w:r>
+    </w:p>
+    <w:p>
+      <w:r>
+        <w:t>Módszertől függően szükség lehet az adatok feldolgozására is, amelynek szintén több módja van. Természetesen történhet kézzel, vagy HTML parse-olással, pattern matchinggel és még sok más eszközzel. A módszerek kiválasztása nyílt kérdés még a területen, mivel nem sok elterjedt keretrendszer áll rendelkezésre. Például a legnagyobb online enciklopédia a Wikipédia csak egyet sorol fel, ez Python nyelven van megírva. A Py</w:t>
+      </w:r>
+      <w:r>
+        <w:t xml:space="preserve">thon nyelv eszközeiben és tömör script mivoltában </w:t>
+      </w:r>
+      <w:r>
+        <w:t>tökéletesen alkalmas ilyen feladatok megvalósítására.</w:t>
+      </w:r>
+      <w:r>
+        <w:t xml:space="preserve"> A PowerSehell ezen a téren még nem kapott akkora nyilvánosságot, mint a Python, pedig hasonlóan tömör, kifejező nyelv, szintén jelentős eszköztárral (a teljes .NET keretrendszer kis megszorításokkal).</w:t>
+      </w:r>
+    </w:p>
+    <w:p>
+      <w:r>
+        <w:t>Jelen</w:t>
+      </w:r>
+      <w:r>
+        <w:t xml:space="preserve"> projekt fókuszában a scrapingben rejlő lehetőségek PowerShelles kiaknázásának egy aspektusa van. Az irodalomkutatásban elsősorban a technológia megszorításait járom körbe.</w:t>
+      </w:r>
+      <w:r>
+        <w:t xml:space="preserve"> Ezután a tervezésben végig veszem a felhasználási eseteket, meghatározom a követelményeket és megtervezek egy architektúrát a megvalósításhoz. </w:t>
+      </w:r>
+      <w:r>
+        <w:t>Végül</w:t>
+      </w:r>
+      <w:r>
+        <w:t xml:space="preserve"> a megvalósításban bemutatom az implementáció kihívásait, fontosabb pontjait és a szükséges teszteseteket.</w:t>
+      </w:r>
+      <w:r>
+        <w:t xml:space="preserve"> </w:t>
+      </w:r>
+    </w:p>
+    <w:p>
+      <w:r>
+        <w:t>Akkor van értelme a scrapinggel foglalkozni, ha van egy terület, amin lehet alkalmazni az ötleteket, emellett kell legyen motiváció is a fejlesztésben. Mivel az autós világ trendjeit, árait, magas szintről tekintett technológiáit követem a mindennapokban, ez a téma megfelelő motivációt nyújt, hogy a maximumot igyekezzek kihozni az alkalmazásból és a technológiából is.</w:t>
+      </w:r>
+    </w:p>
+    <w:p>
+      <w:r>
+        <w:t>Egy technológia felderítése</w:t>
+      </w:r>
+      <w:r>
+        <w:t xml:space="preserve"> öncélú, ha nincs mögötte semmilyen felhasználói igény, vagy üzleti szükség. </w:t>
+      </w:r>
+      <w:r>
+        <w:t xml:space="preserve">Ugyanúgy ahogy az autók értékét igazából nem a </w:t>
+      </w:r>
+      <w:r>
+        <w:lastRenderedPageBreak/>
+        <w:t xml:space="preserve">paramétereik határozzák meg, hanem a vásárlók érdeklődése a paraméterek iránt, egy szoftver értékét is a használata tölti meg valós tartalommal, nem a gondos tervezés és megvalósítás. A használat persze nem garantált, de javítani lehet a valószínűségét, ha </w:t>
+      </w:r>
+      <w:r>
+        <w:t>nagy</w:t>
+      </w:r>
+      <w:r>
+        <w:t xml:space="preserve"> a potenciális használók köre. A projekt természetesen jelen tárgyalt formájában</w:t>
+      </w:r>
+      <w:r>
+        <w:t xml:space="preserve"> még</w:t>
+      </w:r>
+      <w:r>
+        <w:t xml:space="preserve"> nem a valós felhasználást célozza, de alapot terem</w:t>
+      </w:r>
+      <w:r>
+        <w:t>t</w:t>
+      </w:r>
+      <w:r>
+        <w:t>het egy olyan alkalmazásnak</w:t>
+      </w:r>
+      <w:r>
+        <w:t xml:space="preserve"> , ami már célozhatja. Fontos tehát felmérni a felhasználók körét, értelmet adva a programnak. Mivel egy magyar oldalt céloz az alkalmazás, ez már erősen korlátozza a felhasználók körét. Ezen belül azonban jelentős a köre azoknak, akiknek szüksége lehet a programra. Az első felhasználói kör a hirdetők, akik el akarják adni autóikat, mivel érdekelheti őket, hogy a hasonló autókhoz képest milyen értéket képvisel az </w:t>
+      </w:r>
+      <w:r>
+        <w:t xml:space="preserve">övék. Az oldalon lévő autóhirdetésekből kiindulva ez 95 000-nél is több, ami közt nyilván vannak kereskedők is, de megfelelő nagyságrendi alap. Emellett a Használtautó.hu indexe szerint </w:t>
+      </w:r>
+      <w:r>
+        <w:fldChar w:fldCharType="begin"/>
+      </w:r>
+      <w:r>
+        <w:instrText xml:space="preserve"> REF _Ref468469426 \r \h </w:instrText>
+      </w:r>
       <w:r>
         <w:fldChar w:fldCharType="separate"/>
       </w:r>
-      <w:ins w:id="63" w:author="Zsolt" w:date="2016-12-02T19:14:00Z">
-        <w:r>
-          <w:t>[1]</w:t>
-        </w:r>
-        <w:r>
-          <w:fldChar w:fldCharType="end"/>
-        </w:r>
-      </w:ins>
-      <w:ins w:id="64" w:author="Zsolt" w:date="2016-12-02T19:15:00Z">
-        <w:r>
-          <w:t xml:space="preserve"> havi több mint 50 000 autó cserél gazdát</w:t>
-        </w:r>
-      </w:ins>
-      <w:ins w:id="65" w:author="Zsolt" w:date="2016-12-02T19:16:00Z">
-        <w:r>
-          <w:t xml:space="preserve"> havonta Magyarországon (és a </w:t>
-        </w:r>
-      </w:ins>
-      <w:ins w:id="66" w:author="Zsolt" w:date="2016-12-02T19:17:00Z">
-        <w:r>
-          <w:t>Használtautó.hu a legnagyobb magyar használt autó hirdető portál).</w:t>
-        </w:r>
-      </w:ins>
-      <w:ins w:id="67" w:author="Zsolt" w:date="2016-12-02T19:18:00Z">
-        <w:r>
-          <w:t xml:space="preserve"> Ők képezik azt a felhasználói csoportot</w:t>
-        </w:r>
-      </w:ins>
-      <w:ins w:id="68" w:author="Zsolt" w:date="2016-12-02T19:20:00Z">
-        <w:r>
-          <w:t>, amely a legjobb döntést igyekeznek meghozni vásárláskor. Ilyen jelentős kiadások előtt feltehető, hogy minden megfontolást figyelembe vesznek a vásárlók. Ez teremt tehát alapot a projektnek.</w:t>
-        </w:r>
-      </w:ins>
+      <w:r>
+        <w:t>[1]</w:t>
+      </w:r>
+      <w:r>
+        <w:fldChar w:fldCharType="end"/>
+      </w:r>
+      <w:r>
+        <w:t xml:space="preserve"> havi több mint 50 000 autó cserél gazdát</w:t>
+      </w:r>
+      <w:r>
+        <w:t xml:space="preserve"> havonta Magyarországon (és a Használtautó.hu a legnagyobb magyar használt autó hirdető portál). Ők képezik azt a felhasználói csoportot, amely a legjobb döntést igyekeznek meghozni vásárláskor. Ilyen jelentős kiadások előtt feltehető, hogy minden megfontolást figyelembe vesznek a vásárlók. Ez teremt tehát alapot a projektnek.</w:t>
+      </w:r>
     </w:p>
     <w:p>
       <w:pPr>
         <w:pStyle w:val="Cmsor1"/>
       </w:pPr>
-      <w:bookmarkStart w:id="69" w:name="_Ref466301568"/>
-      <w:bookmarkStart w:id="70" w:name="_Toc468309815"/>
+      <w:bookmarkStart w:id="3" w:name="_Ref466301568"/>
+      <w:bookmarkStart w:id="4" w:name="_Toc468309815"/>
       <w:r>
         <w:lastRenderedPageBreak/>
         <w:t>Irodalomkutatás</w:t>
       </w:r>
-      <w:bookmarkEnd w:id="69"/>
-      <w:bookmarkEnd w:id="70"/>
+      <w:bookmarkEnd w:id="3"/>
+      <w:bookmarkEnd w:id="4"/>
     </w:p>
     <w:p>
       <w:pPr>
         <w:pStyle w:val="Cmsor2"/>
       </w:pPr>
-      <w:bookmarkStart w:id="71" w:name="_Toc468309816"/>
+      <w:bookmarkStart w:id="5" w:name="_Toc468309816"/>
       <w:r>
         <w:t>PowerShell</w:t>
       </w:r>
@@ -4573,7 +4328,7 @@
       <w:r>
         <w:t xml:space="preserve"> és képességei</w:t>
       </w:r>
-      <w:bookmarkEnd w:id="71"/>
+      <w:bookmarkEnd w:id="5"/>
     </w:p>
     <w:p>
       <w:r>
@@ -4751,11 +4506,11 @@
       <w:pPr>
         <w:pStyle w:val="Cmsor3"/>
       </w:pPr>
-      <w:bookmarkStart w:id="72" w:name="_Toc468309817"/>
+      <w:bookmarkStart w:id="6" w:name="_Toc468309817"/>
       <w:r>
         <w:t>Invoke-Webrequest, Invoke-RestMethod</w:t>
       </w:r>
-      <w:bookmarkEnd w:id="72"/>
+      <w:bookmarkEnd w:id="6"/>
     </w:p>
     <w:p>
       <w:r>
@@ -4867,11 +4622,11 @@
       <w:pPr>
         <w:pStyle w:val="Cmsor3"/>
       </w:pPr>
-      <w:bookmarkStart w:id="73" w:name="_Toc468309818"/>
+      <w:bookmarkStart w:id="7" w:name="_Toc468309818"/>
       <w:r>
         <w:t>Internet Explorer object</w:t>
       </w:r>
-      <w:bookmarkEnd w:id="73"/>
+      <w:bookmarkEnd w:id="7"/>
     </w:p>
     <w:p>
       <w:r>
@@ -5007,14 +4762,14 @@
       <w:pPr>
         <w:pStyle w:val="Cmsor2"/>
       </w:pPr>
-      <w:bookmarkStart w:id="74" w:name="_Toc468309819"/>
+      <w:bookmarkStart w:id="8" w:name="_Toc468309819"/>
       <w:r>
         <w:t xml:space="preserve">Front </w:t>
       </w:r>
       <w:r>
         <w:t>end</w:t>
       </w:r>
-      <w:bookmarkEnd w:id="74"/>
+      <w:bookmarkEnd w:id="8"/>
     </w:p>
     <w:p>
       <w:r>
@@ -5091,12 +4846,12 @@
       <w:pPr>
         <w:pStyle w:val="Cmsor1"/>
       </w:pPr>
-      <w:bookmarkStart w:id="75" w:name="_Toc468309820"/>
+      <w:bookmarkStart w:id="9" w:name="_Toc468309820"/>
       <w:r>
         <w:lastRenderedPageBreak/>
         <w:t>Tervezés</w:t>
       </w:r>
-      <w:bookmarkEnd w:id="75"/>
+      <w:bookmarkEnd w:id="9"/>
     </w:p>
     <w:p>
       <w:r>
@@ -5246,7 +5001,7 @@
                     <pic:cNvPicPr/>
                   </pic:nvPicPr>
                   <pic:blipFill>
-                    <a:blip r:embed="rId13">
+                    <a:blip r:embed="rId11">
                       <a:extLst>
                         <a:ext uri="{28A0092B-C50C-407E-A947-70E740481C1C}">
                           <a14:useLocalDpi xmlns:a14="http://schemas.microsoft.com/office/drawing/2010/main" val="0"/>
@@ -5277,7 +5032,7 @@
       <w:pPr>
         <w:pStyle w:val="Kpalrs"/>
       </w:pPr>
-      <w:bookmarkStart w:id="76" w:name="_Toc468309842"/>
+      <w:bookmarkStart w:id="10" w:name="_Toc468309842"/>
       <w:r>
         <w:t xml:space="preserve">ábra </w:t>
       </w:r>
@@ -5302,7 +5057,7 @@
       <w:r>
         <w:t>: V- modell</w:t>
       </w:r>
-      <w:bookmarkEnd w:id="76"/>
+      <w:bookmarkEnd w:id="10"/>
     </w:p>
     <w:p>
       <w:pPr>
@@ -5330,14 +5085,14 @@
       <w:pPr>
         <w:pStyle w:val="Cmsor2"/>
       </w:pPr>
-      <w:bookmarkStart w:id="77" w:name="_Toc468309821"/>
+      <w:bookmarkStart w:id="11" w:name="_Toc468309821"/>
       <w:r>
         <w:t>Funkcionalitás</w:t>
       </w:r>
       <w:r>
         <w:t xml:space="preserve"> (felhasználói szint)</w:t>
       </w:r>
-      <w:bookmarkEnd w:id="77"/>
+      <w:bookmarkEnd w:id="11"/>
     </w:p>
     <w:p>
       <w:r>
@@ -5348,7 +5103,7 @@
       <w:pPr>
         <w:pStyle w:val="Cmsor3"/>
       </w:pPr>
-      <w:bookmarkStart w:id="78" w:name="_Toc468309822"/>
+      <w:bookmarkStart w:id="12" w:name="_Toc468309822"/>
       <w:r>
         <w:t>Back</w:t>
       </w:r>
@@ -5358,7 +5113,7 @@
       <w:r>
         <w:t>end</w:t>
       </w:r>
-      <w:bookmarkEnd w:id="78"/>
+      <w:bookmarkEnd w:id="12"/>
     </w:p>
     <w:p>
       <w:r>
@@ -5408,7 +5163,7 @@
                     <pic:cNvPicPr/>
                   </pic:nvPicPr>
                   <pic:blipFill>
-                    <a:blip r:embed="rId14">
+                    <a:blip r:embed="rId12">
                       <a:extLst>
                         <a:ext uri="{28A0092B-C50C-407E-A947-70E740481C1C}">
                           <a14:useLocalDpi xmlns:a14="http://schemas.microsoft.com/office/drawing/2010/main" val="0"/>
@@ -5439,7 +5194,7 @@
       <w:pPr>
         <w:pStyle w:val="Kpalrs"/>
       </w:pPr>
-      <w:bookmarkStart w:id="79" w:name="_Toc468309843"/>
+      <w:bookmarkStart w:id="13" w:name="_Toc468309843"/>
       <w:r>
         <w:t xml:space="preserve">ábra </w:t>
       </w:r>
@@ -5467,7 +5222,7 @@
       <w:r>
         <w:t>end alapvető Use Case diagramja</w:t>
       </w:r>
-      <w:bookmarkEnd w:id="79"/>
+      <w:bookmarkEnd w:id="13"/>
     </w:p>
     <w:p>
       <w:r>
@@ -5533,7 +5288,7 @@
                     <pic:cNvPicPr/>
                   </pic:nvPicPr>
                   <pic:blipFill>
-                    <a:blip r:embed="rId15">
+                    <a:blip r:embed="rId13">
                       <a:extLst>
                         <a:ext uri="{28A0092B-C50C-407E-A947-70E740481C1C}">
                           <a14:useLocalDpi xmlns:a14="http://schemas.microsoft.com/office/drawing/2010/main" val="0"/>
@@ -5564,8 +5319,8 @@
       <w:pPr>
         <w:pStyle w:val="Kpalrs"/>
       </w:pPr>
-      <w:bookmarkStart w:id="80" w:name="_Ref467483081"/>
-      <w:bookmarkStart w:id="81" w:name="_Toc468309844"/>
+      <w:bookmarkStart w:id="14" w:name="_Ref467483081"/>
+      <w:bookmarkStart w:id="15" w:name="_Toc468309844"/>
       <w:r>
         <w:t xml:space="preserve">ábra </w:t>
       </w:r>
@@ -5587,11 +5342,11 @@
       <w:r>
         <w:fldChar w:fldCharType="end"/>
       </w:r>
-      <w:bookmarkEnd w:id="80"/>
+      <w:bookmarkEnd w:id="14"/>
       <w:r>
         <w:t>: Back end Use Case diagramja</w:t>
       </w:r>
-      <w:bookmarkEnd w:id="81"/>
+      <w:bookmarkEnd w:id="15"/>
     </w:p>
     <w:p>
       <w:r>
@@ -5683,7 +5438,7 @@
                     <pic:cNvPicPr/>
                   </pic:nvPicPr>
                   <pic:blipFill>
-                    <a:blip r:embed="rId16">
+                    <a:blip r:embed="rId14">
                       <a:extLst>
                         <a:ext uri="{28A0092B-C50C-407E-A947-70E740481C1C}">
                           <a14:useLocalDpi xmlns:a14="http://schemas.microsoft.com/office/drawing/2010/main" val="0"/>
@@ -5714,8 +5469,8 @@
       <w:pPr>
         <w:pStyle w:val="Kpalrs"/>
       </w:pPr>
-      <w:bookmarkStart w:id="82" w:name="_Ref467483355"/>
-      <w:bookmarkStart w:id="83" w:name="_Toc468309845"/>
+      <w:bookmarkStart w:id="16" w:name="_Ref467483355"/>
+      <w:bookmarkStart w:id="17" w:name="_Toc468309845"/>
       <w:r>
         <w:t xml:space="preserve">ábra </w:t>
       </w:r>
@@ -5737,11 +5492,11 @@
       <w:r>
         <w:fldChar w:fldCharType="end"/>
       </w:r>
-      <w:bookmarkEnd w:id="82"/>
+      <w:bookmarkEnd w:id="16"/>
       <w:r>
         <w:t>: Back end Use Case diagramja 2</w:t>
       </w:r>
-      <w:bookmarkEnd w:id="83"/>
+      <w:bookmarkEnd w:id="17"/>
     </w:p>
     <w:p>
       <w:r>
@@ -6079,27 +5834,13 @@
         <w:t>.</w:t>
       </w:r>
       <w:r>
-        <w:t xml:space="preserve"> </w:t>
-      </w:r>
-      <w:commentRangeStart w:id="84"/>
-      <w:r>
-        <w:t>Ugyanígy, mikor megnyitja a kapott linket, a tíz autót megjelenítő változatot fogja értelmezni</w:t>
+        <w:t xml:space="preserve"> Ugyanígy, mikor megnyitja a kapott linket, a tíz autót megjelenítő változatot fogja értelmezni</w:t>
       </w:r>
       <w:r>
         <w:t>, függetlenül attól, hány autó listázását állította be a felhasználó a kereső felületen</w:t>
       </w:r>
       <w:r>
-        <w:t xml:space="preserve">. </w:t>
-      </w:r>
-      <w:commentRangeEnd w:id="84"/>
-      <w:r>
-        <w:rPr>
-          <w:rStyle w:val="Jegyzethivatkozs"/>
-        </w:rPr>
-        <w:commentReference w:id="84"/>
-      </w:r>
-      <w:r>
-        <w:t>Ha a megadott mélység túlmutat az oldalak számán, a script leáll az utolsó még valós lap linkjeinek mentését követően.</w:t>
+        <w:t>. Ha a megadott mélység túlmutat az oldalak számán, a script leáll az utolsó még valós lap linkjeinek mentését követően.</w:t>
       </w:r>
     </w:p>
     <w:p>
@@ -6111,12 +5852,12 @@
       <w:pPr>
         <w:pStyle w:val="Cmsor3"/>
       </w:pPr>
-      <w:bookmarkStart w:id="85" w:name="_Toc468309823"/>
+      <w:bookmarkStart w:id="18" w:name="_Toc468309823"/>
       <w:r>
         <w:lastRenderedPageBreak/>
         <w:t>Front end</w:t>
       </w:r>
-      <w:bookmarkEnd w:id="85"/>
+      <w:bookmarkEnd w:id="18"/>
     </w:p>
     <w:p>
       <w:r>
@@ -6165,7 +5906,7 @@
                     <pic:cNvPicPr/>
                   </pic:nvPicPr>
                   <pic:blipFill>
-                    <a:blip r:embed="rId17">
+                    <a:blip r:embed="rId15">
                       <a:extLst>
                         <a:ext uri="{28A0092B-C50C-407E-A947-70E740481C1C}">
                           <a14:useLocalDpi xmlns:a14="http://schemas.microsoft.com/office/drawing/2010/main" val="0"/>
@@ -6196,7 +5937,7 @@
       <w:pPr>
         <w:pStyle w:val="Kpalrs"/>
       </w:pPr>
-      <w:bookmarkStart w:id="86" w:name="_Toc468309846"/>
+      <w:bookmarkStart w:id="19" w:name="_Toc468309846"/>
       <w:r>
         <w:t xml:space="preserve">ábra </w:t>
       </w:r>
@@ -6221,7 +5962,7 @@
       <w:r>
         <w:t>: Front end használati esetek diagramja</w:t>
       </w:r>
-      <w:bookmarkEnd w:id="86"/>
+      <w:bookmarkEnd w:id="19"/>
     </w:p>
     <w:p>
       <w:r>
@@ -6365,7 +6106,7 @@
                     <pic:cNvPicPr/>
                   </pic:nvPicPr>
                   <pic:blipFill>
-                    <a:blip r:embed="rId18">
+                    <a:blip r:embed="rId16">
                       <a:extLst>
                         <a:ext uri="{28A0092B-C50C-407E-A947-70E740481C1C}">
                           <a14:useLocalDpi xmlns:a14="http://schemas.microsoft.com/office/drawing/2010/main" val="0"/>
@@ -6396,8 +6137,8 @@
       <w:pPr>
         <w:pStyle w:val="Kpalrs"/>
       </w:pPr>
-      <w:bookmarkStart w:id="87" w:name="_Ref467944008"/>
-      <w:bookmarkStart w:id="88" w:name="_Toc468309847"/>
+      <w:bookmarkStart w:id="20" w:name="_Ref467944008"/>
+      <w:bookmarkStart w:id="21" w:name="_Toc468309847"/>
       <w:r>
         <w:t xml:space="preserve">ábra </w:t>
       </w:r>
@@ -6422,8 +6163,8 @@
       <w:r>
         <w:t>: Hibaüzenet példa</w:t>
       </w:r>
-      <w:bookmarkEnd w:id="87"/>
-      <w:bookmarkEnd w:id="88"/>
+      <w:bookmarkEnd w:id="20"/>
+      <w:bookmarkEnd w:id="21"/>
     </w:p>
     <w:p>
       <w:r>
@@ -6473,7 +6214,6 @@
       <w:r>
         <w:t xml:space="preserve"> Erre user experience (UX) szempontból van szükség, mivel ha a felhasználó mondjuk nem elég türelmes és az algoritmus futása közben a frissítésre kattint, elvesznének az addig bevitt adatai, vagyis legrosszabb esetben tíz URL-t is újra be kéne vinnie. Ráadásul, mivel ezek a szövegek nem túl olvasmányosak, nehezen megjegyezhetők, a felhasználó valószínűleg másolni fogja őket, tehát lehet, hogy ezzel az URL-ek újra kikeresését is szükségessé tenné az alkalmazás. Failure Mode and Effect Analysis (FMEA) szempontból ez a veszély </w:t>
       </w:r>
-      <w:commentRangeStart w:id="89"/>
       <w:r>
         <w:t>v</w:t>
       </w:r>
@@ -6481,17 +6221,7 @@
         <w:t>iszonylag gyakori</w:t>
       </w:r>
       <w:r>
-        <w:t xml:space="preserve"> </w:t>
-      </w:r>
-      <w:commentRangeEnd w:id="89"/>
-      <w:r>
-        <w:rPr>
-          <w:rStyle w:val="Jegyzethivatkozs"/>
-        </w:rPr>
-        <w:commentReference w:id="89"/>
-      </w:r>
-      <w:r>
-        <w:t>(Probability)</w:t>
+        <w:t xml:space="preserve"> (Probability)</w:t>
       </w:r>
       <w:r>
         <w:t>, design tekintetében kritikus a bekövetkezés hatásának súlyossága</w:t>
@@ -6533,22 +6263,22 @@
       <w:pPr>
         <w:pStyle w:val="Cmsor2"/>
       </w:pPr>
-      <w:bookmarkStart w:id="90" w:name="_Toc468309824"/>
+      <w:bookmarkStart w:id="22" w:name="_Toc468309824"/>
       <w:r>
         <w:lastRenderedPageBreak/>
         <w:t>Funkcionalitás (rendszer és komponens szint)</w:t>
       </w:r>
-      <w:bookmarkEnd w:id="90"/>
+      <w:bookmarkEnd w:id="22"/>
     </w:p>
     <w:p>
       <w:pPr>
         <w:pStyle w:val="Cmsor3"/>
       </w:pPr>
-      <w:bookmarkStart w:id="91" w:name="_Toc468309825"/>
+      <w:bookmarkStart w:id="23" w:name="_Toc468309825"/>
       <w:r>
         <w:t>Back end</w:t>
       </w:r>
-      <w:bookmarkEnd w:id="91"/>
+      <w:bookmarkEnd w:id="23"/>
     </w:p>
     <w:p>
       <w:r>
@@ -6589,7 +6319,7 @@
                     <pic:cNvPicPr/>
                   </pic:nvPicPr>
                   <pic:blipFill>
-                    <a:blip r:embed="rId19">
+                    <a:blip r:embed="rId17">
                       <a:extLst>
                         <a:ext uri="{28A0092B-C50C-407E-A947-70E740481C1C}">
                           <a14:useLocalDpi xmlns:a14="http://schemas.microsoft.com/office/drawing/2010/main" val="0"/>
@@ -6620,7 +6350,7 @@
       <w:pPr>
         <w:pStyle w:val="Kpalrs"/>
       </w:pPr>
-      <w:bookmarkStart w:id="92" w:name="_Toc468309848"/>
+      <w:bookmarkStart w:id="24" w:name="_Toc468309848"/>
       <w:r>
         <w:t xml:space="preserve">ábra </w:t>
       </w:r>
@@ -6645,7 +6375,7 @@
       <w:r>
         <w:t>: Front end – back end interakció</w:t>
       </w:r>
-      <w:bookmarkEnd w:id="92"/>
+      <w:bookmarkEnd w:id="24"/>
     </w:p>
     <w:p>
       <w:r>
@@ -6843,11 +6573,11 @@
       <w:pPr>
         <w:pStyle w:val="Cmsor3"/>
       </w:pPr>
-      <w:bookmarkStart w:id="93" w:name="_Toc468309826"/>
+      <w:bookmarkStart w:id="25" w:name="_Toc468309826"/>
       <w:r>
         <w:t>Front end</w:t>
       </w:r>
-      <w:bookmarkEnd w:id="93"/>
+      <w:bookmarkEnd w:id="25"/>
     </w:p>
     <w:p>
       <w:r>
@@ -6945,7 +6675,7 @@
       <w:pPr>
         <w:pStyle w:val="Cmsor2"/>
       </w:pPr>
-      <w:bookmarkStart w:id="94" w:name="_Toc468309827"/>
+      <w:bookmarkStart w:id="26" w:name="_Toc468309827"/>
       <w:r>
         <w:lastRenderedPageBreak/>
         <w:t>Architekt</w:t>
@@ -6953,7 +6683,7 @@
       <w:r>
         <w:t>úra</w:t>
       </w:r>
-      <w:bookmarkEnd w:id="94"/>
+      <w:bookmarkEnd w:id="26"/>
     </w:p>
     <w:p>
       <w:r>
@@ -7043,21 +6773,7 @@
         <w:t>ból irányítható: mindkettőt meg kell tanulni, meg kell szokni, energiát kell befektetni ahhoz, hogy hozzáférjen a felhasználó a termék érdemi részéhez.</w:t>
       </w:r>
       <w:r>
-        <w:t xml:space="preserve"> A </w:t>
-      </w:r>
-      <w:commentRangeStart w:id="95"/>
-      <w:r>
-        <w:t xml:space="preserve">web mai állása </w:t>
-      </w:r>
-      <w:commentRangeEnd w:id="95"/>
-      <w:r>
-        <w:rPr>
-          <w:rStyle w:val="Jegyzethivatkozs"/>
-        </w:rPr>
-        <w:commentReference w:id="95"/>
-      </w:r>
-      <w:r>
-        <w:t>szerint viszont a felhasználók az első néhány másodperc alapján eldöntik, hogy használni akarják-e a weblapot amire navigáltak, vagy se</w:t>
+        <w:t xml:space="preserve"> A web mai állása szerint viszont a felhasználók az első néhány másodperc alapján eldöntik, hogy használni akarják-e a weblapot amire navigáltak, vagy se</w:t>
       </w:r>
       <w:r>
         <w:t>m</w:t>
@@ -7148,7 +6864,7 @@
                     <pic:cNvPicPr/>
                   </pic:nvPicPr>
                   <pic:blipFill>
-                    <a:blip r:embed="rId20">
+                    <a:blip r:embed="rId18">
                       <a:extLst>
                         <a:ext uri="{28A0092B-C50C-407E-A947-70E740481C1C}">
                           <a14:useLocalDpi xmlns:a14="http://schemas.microsoft.com/office/drawing/2010/main" val="0"/>
@@ -7179,7 +6895,7 @@
       <w:pPr>
         <w:pStyle w:val="Kpalrs"/>
       </w:pPr>
-      <w:bookmarkStart w:id="96" w:name="_Toc468309849"/>
+      <w:bookmarkStart w:id="27" w:name="_Toc468309849"/>
       <w:r>
         <w:t xml:space="preserve">ábra </w:t>
       </w:r>
@@ -7204,7 +6920,7 @@
       <w:r>
         <w:t>: Rendszer-kommunikáció szekvencia diagram</w:t>
       </w:r>
-      <w:bookmarkEnd w:id="96"/>
+      <w:bookmarkEnd w:id="27"/>
     </w:p>
     <w:p>
       <w:r>
@@ -7274,7 +6990,7 @@
           <w:lang w:val="en-US"/>
         </w:rPr>
       </w:pPr>
-      <w:bookmarkStart w:id="97" w:name="_Toc468309828"/>
+      <w:bookmarkStart w:id="28" w:name="_Toc468309828"/>
       <w:r>
         <w:rPr>
           <w:lang w:val="en-US"/>
@@ -7282,7 +6998,7 @@
         <w:lastRenderedPageBreak/>
         <w:t>Front end</w:t>
       </w:r>
-      <w:bookmarkEnd w:id="97"/>
+      <w:bookmarkEnd w:id="28"/>
     </w:p>
     <w:p>
       <w:r>
@@ -7479,11 +7195,11 @@
       <w:pPr>
         <w:pStyle w:val="Cmsor3"/>
       </w:pPr>
-      <w:bookmarkStart w:id="98" w:name="_Toc468309829"/>
+      <w:bookmarkStart w:id="29" w:name="_Toc468309829"/>
       <w:r>
         <w:t>Back end</w:t>
       </w:r>
-      <w:bookmarkEnd w:id="98"/>
+      <w:bookmarkEnd w:id="29"/>
     </w:p>
     <w:p>
       <w:r>
@@ -7837,7 +7553,7 @@
                     <pic:cNvPicPr/>
                   </pic:nvPicPr>
                   <pic:blipFill>
-                    <a:blip r:embed="rId21">
+                    <a:blip r:embed="rId19">
                       <a:extLst>
                         <a:ext uri="{28A0092B-C50C-407E-A947-70E740481C1C}">
                           <a14:useLocalDpi xmlns:a14="http://schemas.microsoft.com/office/drawing/2010/main" val="0"/>
@@ -7868,7 +7584,7 @@
       <w:pPr>
         <w:pStyle w:val="Kpalrs"/>
       </w:pPr>
-      <w:bookmarkStart w:id="99" w:name="_Toc468309850"/>
+      <w:bookmarkStart w:id="30" w:name="_Toc468309850"/>
       <w:r>
         <w:t xml:space="preserve">ábra </w:t>
       </w:r>
@@ -7893,7 +7609,7 @@
       <w:r>
         <w:t>: Parse-olási sebesség eredmények</w:t>
       </w:r>
-      <w:bookmarkEnd w:id="99"/>
+      <w:bookmarkEnd w:id="30"/>
     </w:p>
     <w:p>
       <w:r>
@@ -8178,7 +7894,7 @@
                     <pic:cNvPicPr/>
                   </pic:nvPicPr>
                   <pic:blipFill rotWithShape="1">
-                    <a:blip r:embed="rId22">
+                    <a:blip r:embed="rId20">
                       <a:extLst>
                         <a:ext uri="{28A0092B-C50C-407E-A947-70E740481C1C}">
                           <a14:useLocalDpi xmlns:a14="http://schemas.microsoft.com/office/drawing/2010/main" val="0"/>
@@ -8216,7 +7932,7 @@
       <w:pPr>
         <w:pStyle w:val="Kpalrs"/>
       </w:pPr>
-      <w:bookmarkStart w:id="100" w:name="_Toc468309851"/>
+      <w:bookmarkStart w:id="31" w:name="_Toc468309851"/>
       <w:r>
         <w:t xml:space="preserve">ábra </w:t>
       </w:r>
@@ -8244,25 +7960,11 @@
       <w:r>
         <w:t>Oldal lekérdezés átlagsebességek</w:t>
       </w:r>
-      <w:bookmarkEnd w:id="100"/>
-    </w:p>
-    <w:p>
-      <w:r>
-        <w:t xml:space="preserve">Erről az ábráról is azt lehet leolvasni, ami többszöri futtatás után is kijött. Az átlagos sebesség hozzávetőleg </w:t>
-      </w:r>
-      <w:commentRangeStart w:id="101"/>
-      <w:r>
-        <w:t xml:space="preserve">egy tizedmásodpercen </w:t>
-      </w:r>
-      <w:commentRangeEnd w:id="101"/>
-      <w:r>
-        <w:rPr>
-          <w:rStyle w:val="Jegyzethivatkozs"/>
-        </w:rPr>
-        <w:commentReference w:id="101"/>
-      </w:r>
-      <w:r>
-        <w:t>belül van minden módszer esetén, tehát nem jelentős a különbség</w:t>
+      <w:bookmarkEnd w:id="31"/>
+    </w:p>
+    <w:p>
+      <w:r>
+        <w:t>Erről az ábráról is azt lehet leolvasni, ami többszöri futtatás után is kijött. Az átlagos sebesség hozzávetőleg egy tizedmásodpercen belül van minden módszer esetén, tehát nem jelentős a különbség</w:t>
       </w:r>
       <w:r>
         <w:t xml:space="preserve"> (a példában 5 URL volt a bemenet)</w:t>
@@ -8275,15 +7977,6 @@
       </w:r>
     </w:p>
     <w:p>
-      <w:pPr>
-        <w:pPrChange w:id="102" w:author="mregina" w:date="2016-11-29T09:43:00Z">
-          <w:pPr>
-            <w:spacing w:after="160" w:line="259" w:lineRule="auto"/>
-            <w:ind w:firstLine="0"/>
-            <w:jc w:val="left"/>
-          </w:pPr>
-        </w:pPrChange>
-      </w:pPr>
       <w:r>
         <w:t xml:space="preserve">A fenti két kísérlet alátámasztja a szekvencia diagramon látott időviszonyokat, valamint az is kiderül belőlük, hogy még a parse-olás ideje se szignifikáns </w:t>
       </w:r>
@@ -8359,27 +8052,16 @@
       <w:pPr>
         <w:pStyle w:val="Cmsor1"/>
       </w:pPr>
-      <w:bookmarkStart w:id="103" w:name="_Toc468309830"/>
+      <w:bookmarkStart w:id="32" w:name="_Toc468309830"/>
       <w:r>
         <w:lastRenderedPageBreak/>
         <w:t>Megvalósítás</w:t>
       </w:r>
-      <w:bookmarkEnd w:id="103"/>
-    </w:p>
-    <w:p>
-      <w:commentRangeStart w:id="104"/>
-      <w:r>
-        <w:t>Adva vannak az irányelvek, a felhasználónak való megfeleléshez</w:t>
-      </w:r>
-      <w:commentRangeEnd w:id="104"/>
-      <w:r>
-        <w:rPr>
-          <w:rStyle w:val="Jegyzethivatkozs"/>
-        </w:rPr>
-        <w:commentReference w:id="104"/>
-      </w:r>
-      <w:r>
-        <w:t>. Meg van határozva az MVP eléréséhez szükséges feature lista</w:t>
+      <w:bookmarkEnd w:id="32"/>
+    </w:p>
+    <w:p>
+      <w:r>
+        <w:t>Adva vannak az irányelvek, a felhasználónak való megfeleléshez. Meg van határozva az MVP eléréséhez szükséges feature lista</w:t>
       </w:r>
       <w:r>
         <w:t xml:space="preserve">. Meg vannak tervezve a kommunikációs interface-ek, csakúgy, mint a kommunikáció tartalmi sémája. Ki vannak találva a folyamatok, a sorrendiség és az együttműködő komponensek. </w:t>
@@ -8398,14 +8080,14 @@
       <w:pPr>
         <w:pStyle w:val="Cmsor2"/>
       </w:pPr>
-      <w:bookmarkStart w:id="105" w:name="_Toc468309831"/>
+      <w:bookmarkStart w:id="33" w:name="_Toc468309831"/>
       <w:r>
         <w:t>Back</w:t>
       </w:r>
       <w:r>
         <w:t xml:space="preserve"> end</w:t>
       </w:r>
-      <w:bookmarkEnd w:id="105"/>
+      <w:bookmarkEnd w:id="33"/>
     </w:p>
     <w:p>
       <w:r>
@@ -8422,11 +8104,11 @@
       <w:pPr>
         <w:pStyle w:val="Cmsor3"/>
       </w:pPr>
-      <w:bookmarkStart w:id="106" w:name="_Toc468309832"/>
+      <w:bookmarkStart w:id="34" w:name="_Toc468309832"/>
       <w:r>
         <w:t>Link gyűjtő</w:t>
       </w:r>
-      <w:bookmarkEnd w:id="106"/>
+      <w:bookmarkEnd w:id="34"/>
     </w:p>
     <w:p>
       <w:r>
@@ -8458,14 +8140,14 @@
       <w:pPr>
         <w:pStyle w:val="Cmsor3"/>
       </w:pPr>
-      <w:bookmarkStart w:id="107" w:name="_Toc468309833"/>
+      <w:bookmarkStart w:id="35" w:name="_Toc468309833"/>
       <w:r>
         <w:t>REST</w:t>
       </w:r>
       <w:r>
         <w:t xml:space="preserve"> végpont</w:t>
       </w:r>
-      <w:bookmarkEnd w:id="107"/>
+      <w:bookmarkEnd w:id="35"/>
     </w:p>
     <w:p>
       <w:r>
@@ -8510,11 +8192,11 @@
       <w:pPr>
         <w:pStyle w:val="Cmsor3"/>
       </w:pPr>
-      <w:bookmarkStart w:id="108" w:name="_Toc468309834"/>
+      <w:bookmarkStart w:id="36" w:name="_Toc468309834"/>
       <w:r>
         <w:t>Scraper</w:t>
       </w:r>
-      <w:bookmarkEnd w:id="108"/>
+      <w:bookmarkEnd w:id="36"/>
     </w:p>
     <w:p>
       <w:r>
@@ -8672,7 +8354,7 @@
                     <pic:cNvPicPr/>
                   </pic:nvPicPr>
                   <pic:blipFill rotWithShape="1">
-                    <a:blip r:embed="rId23">
+                    <a:blip r:embed="rId21">
                       <a:extLst>
                         <a:ext uri="{28A0092B-C50C-407E-A947-70E740481C1C}">
                           <a14:useLocalDpi xmlns:a14="http://schemas.microsoft.com/office/drawing/2010/main" val="0"/>
@@ -8710,7 +8392,7 @@
       <w:pPr>
         <w:pStyle w:val="Kpalrs"/>
       </w:pPr>
-      <w:bookmarkStart w:id="109" w:name="_Toc468309852"/>
+      <w:bookmarkStart w:id="37" w:name="_Toc468309852"/>
       <w:r>
         <w:t xml:space="preserve">ábra </w:t>
       </w:r>
@@ -8735,7 +8417,7 @@
       <w:r>
         <w:t>:Példa a rossz paraméterezésre</w:t>
       </w:r>
-      <w:bookmarkEnd w:id="109"/>
+      <w:bookmarkEnd w:id="37"/>
     </w:p>
     <w:p>
       <w:r>
@@ -8948,12 +8630,12 @@
       <w:pPr>
         <w:pStyle w:val="Cmsor3"/>
       </w:pPr>
-      <w:bookmarkStart w:id="110" w:name="_Toc468309835"/>
+      <w:bookmarkStart w:id="38" w:name="_Toc468309835"/>
       <w:r>
         <w:lastRenderedPageBreak/>
         <w:t>Comparator</w:t>
       </w:r>
-      <w:bookmarkEnd w:id="110"/>
+      <w:bookmarkEnd w:id="38"/>
     </w:p>
     <w:p>
       <w:r>
@@ -9125,13 +8807,13 @@
       <w:r>
         <w:t xml:space="preserve"> </w:t>
       </w:r>
-      <w:bookmarkStart w:id="111" w:name="OLE_LINK1"/>
-      <w:bookmarkStart w:id="112" w:name="OLE_LINK2"/>
+      <w:bookmarkStart w:id="39" w:name="OLE_LINK1"/>
+      <w:bookmarkStart w:id="40" w:name="OLE_LINK2"/>
       <w:r>
         <w:t>Edmunds</w:t>
       </w:r>
-      <w:bookmarkEnd w:id="111"/>
-      <w:bookmarkEnd w:id="112"/>
+      <w:bookmarkEnd w:id="39"/>
+      <w:bookmarkEnd w:id="40"/>
       <w:r>
         <w:t xml:space="preserve"> </w:t>
       </w:r>
@@ -9490,21 +9172,7 @@
     </w:p>
     <w:p>
       <w:r>
-        <w:t xml:space="preserve">Ezen hét érték összege plusz hetven egy autó </w:t>
-      </w:r>
-      <w:commentRangeStart w:id="113"/>
-      <w:r>
-        <w:t>értéke</w:t>
-      </w:r>
-      <w:commentRangeEnd w:id="113"/>
-      <w:r>
-        <w:rPr>
-          <w:rStyle w:val="Jegyzethivatkozs"/>
-        </w:rPr>
-        <w:commentReference w:id="113"/>
-      </w:r>
-      <w:r>
-        <w:t xml:space="preserve">. A </w:t>
+        <w:t xml:space="preserve">Ezen hét érték összege plusz hetven egy autó értéke. A </w:t>
       </w:r>
       <w:r>
         <w:t>konstans eltolásra</w:t>
@@ -9575,11 +9243,11 @@
       <w:pPr>
         <w:pStyle w:val="Cmsor3"/>
       </w:pPr>
-      <w:bookmarkStart w:id="114" w:name="_Toc468309836"/>
+      <w:bookmarkStart w:id="41" w:name="_Toc468309836"/>
       <w:r>
         <w:t>Tesztelés</w:t>
       </w:r>
-      <w:bookmarkEnd w:id="114"/>
+      <w:bookmarkEnd w:id="41"/>
     </w:p>
     <w:p>
       <w:pPr>
@@ -10687,7 +10355,7 @@
                     <pic:cNvPicPr/>
                   </pic:nvPicPr>
                   <pic:blipFill>
-                    <a:blip r:embed="rId24">
+                    <a:blip r:embed="rId22">
                       <a:extLst>
                         <a:ext uri="{28A0092B-C50C-407E-A947-70E740481C1C}">
                           <a14:useLocalDpi xmlns:a14="http://schemas.microsoft.com/office/drawing/2010/main" val="0"/>
@@ -10718,7 +10386,7 @@
       <w:pPr>
         <w:pStyle w:val="Kpalrs"/>
       </w:pPr>
-      <w:bookmarkStart w:id="115" w:name="_Toc468309853"/>
+      <w:bookmarkStart w:id="42" w:name="_Toc468309853"/>
       <w:r>
         <w:t xml:space="preserve">ábra </w:t>
       </w:r>
@@ -10743,7 +10411,7 @@
       <w:r>
         <w:t>: Futtatás eredménye egy autó adataira</w:t>
       </w:r>
-      <w:bookmarkEnd w:id="115"/>
+      <w:bookmarkEnd w:id="42"/>
     </w:p>
     <w:p>
       <w:pPr>
@@ -10805,44 +10473,16 @@
           <w:insideV w:val="single" w:sz="4" w:space="0" w:color="auto"/>
         </w:tblBorders>
         <w:tblLook w:val="04A0" w:firstRow="1" w:lastRow="0" w:firstColumn="1" w:lastColumn="0" w:noHBand="0" w:noVBand="1"/>
-        <w:tblPrChange w:id="116" w:author="Zsolt" w:date="2016-12-02T21:21:00Z">
-          <w:tblPr>
-            <w:tblW w:w="4427" w:type="dxa"/>
-            <w:jc w:val="center"/>
-            <w:tblBorders>
-              <w:top w:val="single" w:sz="4" w:space="0" w:color="auto"/>
-              <w:left w:val="single" w:sz="4" w:space="0" w:color="auto"/>
-              <w:bottom w:val="single" w:sz="4" w:space="0" w:color="auto"/>
-              <w:right w:val="single" w:sz="4" w:space="0" w:color="auto"/>
-              <w:insideH w:val="single" w:sz="4" w:space="0" w:color="auto"/>
-              <w:insideV w:val="single" w:sz="4" w:space="0" w:color="auto"/>
-            </w:tblBorders>
-            <w:tblLook w:val="04A0" w:firstRow="1" w:lastRow="0" w:firstColumn="1" w:lastColumn="0" w:noHBand="0" w:noVBand="1"/>
-          </w:tblPr>
-        </w:tblPrChange>
       </w:tblPr>
       <w:tblGrid>
         <w:gridCol w:w="2030"/>
         <w:gridCol w:w="1712"/>
         <w:gridCol w:w="1650"/>
-        <w:tblGridChange w:id="117">
-          <w:tblGrid>
-            <w:gridCol w:w="1820"/>
-            <w:gridCol w:w="1535"/>
-            <w:gridCol w:w="1177"/>
-          </w:tblGrid>
-        </w:tblGridChange>
       </w:tblGrid>
       <w:tr>
         <w:trPr>
           <w:trHeight w:val="455"/>
           <w:jc w:val="center"/>
-          <w:trPrChange w:id="118" w:author="Zsolt" w:date="2016-12-02T21:21:00Z">
-            <w:trPr>
-              <w:trHeight w:val="288"/>
-              <w:jc w:val="center"/>
-            </w:trPr>
-          </w:trPrChange>
         </w:trPr>
         <w:tc>
           <w:tcPr>
@@ -10851,15 +10491,6 @@
             <w:noWrap/>
             <w:vAlign w:val="bottom"/>
             <w:hideMark/>
-            <w:tcPrChange w:id="119" w:author="Zsolt" w:date="2016-12-02T21:21:00Z">
-              <w:tcPr>
-                <w:tcW w:w="1820" w:type="dxa"/>
-                <w:shd w:val="clear" w:color="auto" w:fill="auto"/>
-                <w:noWrap/>
-                <w:vAlign w:val="bottom"/>
-                <w:hideMark/>
-              </w:tcPr>
-            </w:tcPrChange>
           </w:tcPr>
           <w:p>
             <w:pPr>
@@ -10893,15 +10524,6 @@
             <w:noWrap/>
             <w:vAlign w:val="bottom"/>
             <w:hideMark/>
-            <w:tcPrChange w:id="120" w:author="Zsolt" w:date="2016-12-02T21:21:00Z">
-              <w:tcPr>
-                <w:tcW w:w="1460" w:type="dxa"/>
-                <w:shd w:val="clear" w:color="auto" w:fill="auto"/>
-                <w:noWrap/>
-                <w:vAlign w:val="bottom"/>
-                <w:hideMark/>
-              </w:tcPr>
-            </w:tcPrChange>
           </w:tcPr>
           <w:p>
             <w:pPr>
@@ -10935,15 +10557,6 @@
             <w:noWrap/>
             <w:vAlign w:val="bottom"/>
             <w:hideMark/>
-            <w:tcPrChange w:id="121" w:author="Zsolt" w:date="2016-12-02T21:21:00Z">
-              <w:tcPr>
-                <w:tcW w:w="1147" w:type="dxa"/>
-                <w:shd w:val="clear" w:color="auto" w:fill="auto"/>
-                <w:noWrap/>
-                <w:vAlign w:val="bottom"/>
-                <w:hideMark/>
-              </w:tcPr>
-            </w:tcPrChange>
           </w:tcPr>
           <w:p>
             <w:pPr>
@@ -10975,12 +10588,6 @@
         <w:trPr>
           <w:trHeight w:val="455"/>
           <w:jc w:val="center"/>
-          <w:trPrChange w:id="122" w:author="Zsolt" w:date="2016-12-02T21:21:00Z">
-            <w:trPr>
-              <w:trHeight w:val="288"/>
-              <w:jc w:val="center"/>
-            </w:trPr>
-          </w:trPrChange>
         </w:trPr>
         <w:tc>
           <w:tcPr>
@@ -10989,15 +10596,6 @@
             <w:noWrap/>
             <w:vAlign w:val="bottom"/>
             <w:hideMark/>
-            <w:tcPrChange w:id="123" w:author="Zsolt" w:date="2016-12-02T21:21:00Z">
-              <w:tcPr>
-                <w:tcW w:w="1820" w:type="dxa"/>
-                <w:shd w:val="clear" w:color="auto" w:fill="auto"/>
-                <w:noWrap/>
-                <w:vAlign w:val="bottom"/>
-                <w:hideMark/>
-              </w:tcPr>
-            </w:tcPrChange>
           </w:tcPr>
           <w:p>
             <w:pPr>
@@ -11031,15 +10629,6 @@
             <w:noWrap/>
             <w:vAlign w:val="bottom"/>
             <w:hideMark/>
-            <w:tcPrChange w:id="124" w:author="Zsolt" w:date="2016-12-02T21:21:00Z">
-              <w:tcPr>
-                <w:tcW w:w="1460" w:type="dxa"/>
-                <w:shd w:val="clear" w:color="auto" w:fill="auto"/>
-                <w:noWrap/>
-                <w:vAlign w:val="bottom"/>
-                <w:hideMark/>
-              </w:tcPr>
-            </w:tcPrChange>
           </w:tcPr>
           <w:p>
             <w:pPr>
@@ -11073,15 +10662,6 @@
             <w:noWrap/>
             <w:vAlign w:val="bottom"/>
             <w:hideMark/>
-            <w:tcPrChange w:id="125" w:author="Zsolt" w:date="2016-12-02T21:21:00Z">
-              <w:tcPr>
-                <w:tcW w:w="1147" w:type="dxa"/>
-                <w:shd w:val="clear" w:color="auto" w:fill="auto"/>
-                <w:noWrap/>
-                <w:vAlign w:val="bottom"/>
-                <w:hideMark/>
-              </w:tcPr>
-            </w:tcPrChange>
           </w:tcPr>
           <w:p>
             <w:pPr>
@@ -11113,12 +10693,6 @@
         <w:trPr>
           <w:trHeight w:val="455"/>
           <w:jc w:val="center"/>
-          <w:trPrChange w:id="126" w:author="Zsolt" w:date="2016-12-02T21:21:00Z">
-            <w:trPr>
-              <w:trHeight w:val="288"/>
-              <w:jc w:val="center"/>
-            </w:trPr>
-          </w:trPrChange>
         </w:trPr>
         <w:tc>
           <w:tcPr>
@@ -11127,15 +10701,6 @@
             <w:noWrap/>
             <w:vAlign w:val="bottom"/>
             <w:hideMark/>
-            <w:tcPrChange w:id="127" w:author="Zsolt" w:date="2016-12-02T21:21:00Z">
-              <w:tcPr>
-                <w:tcW w:w="1820" w:type="dxa"/>
-                <w:shd w:val="clear" w:color="auto" w:fill="auto"/>
-                <w:noWrap/>
-                <w:vAlign w:val="bottom"/>
-                <w:hideMark/>
-              </w:tcPr>
-            </w:tcPrChange>
           </w:tcPr>
           <w:p>
             <w:pPr>
@@ -11169,15 +10734,6 @@
             <w:noWrap/>
             <w:vAlign w:val="bottom"/>
             <w:hideMark/>
-            <w:tcPrChange w:id="128" w:author="Zsolt" w:date="2016-12-02T21:21:00Z">
-              <w:tcPr>
-                <w:tcW w:w="1460" w:type="dxa"/>
-                <w:shd w:val="clear" w:color="auto" w:fill="auto"/>
-                <w:noWrap/>
-                <w:vAlign w:val="bottom"/>
-                <w:hideMark/>
-              </w:tcPr>
-            </w:tcPrChange>
           </w:tcPr>
           <w:p>
             <w:pPr>
@@ -11211,15 +10767,6 @@
             <w:noWrap/>
             <w:vAlign w:val="bottom"/>
             <w:hideMark/>
-            <w:tcPrChange w:id="129" w:author="Zsolt" w:date="2016-12-02T21:21:00Z">
-              <w:tcPr>
-                <w:tcW w:w="1147" w:type="dxa"/>
-                <w:shd w:val="clear" w:color="auto" w:fill="auto"/>
-                <w:noWrap/>
-                <w:vAlign w:val="bottom"/>
-                <w:hideMark/>
-              </w:tcPr>
-            </w:tcPrChange>
           </w:tcPr>
           <w:p>
             <w:pPr>
@@ -11251,12 +10798,6 @@
         <w:trPr>
           <w:trHeight w:val="455"/>
           <w:jc w:val="center"/>
-          <w:trPrChange w:id="130" w:author="Zsolt" w:date="2016-12-02T21:21:00Z">
-            <w:trPr>
-              <w:trHeight w:val="288"/>
-              <w:jc w:val="center"/>
-            </w:trPr>
-          </w:trPrChange>
         </w:trPr>
         <w:tc>
           <w:tcPr>
@@ -11265,15 +10806,6 @@
             <w:noWrap/>
             <w:vAlign w:val="bottom"/>
             <w:hideMark/>
-            <w:tcPrChange w:id="131" w:author="Zsolt" w:date="2016-12-02T21:21:00Z">
-              <w:tcPr>
-                <w:tcW w:w="1820" w:type="dxa"/>
-                <w:shd w:val="clear" w:color="auto" w:fill="auto"/>
-                <w:noWrap/>
-                <w:vAlign w:val="bottom"/>
-                <w:hideMark/>
-              </w:tcPr>
-            </w:tcPrChange>
           </w:tcPr>
           <w:p>
             <w:pPr>
@@ -11307,15 +10839,6 @@
             <w:noWrap/>
             <w:vAlign w:val="bottom"/>
             <w:hideMark/>
-            <w:tcPrChange w:id="132" w:author="Zsolt" w:date="2016-12-02T21:21:00Z">
-              <w:tcPr>
-                <w:tcW w:w="1460" w:type="dxa"/>
-                <w:shd w:val="clear" w:color="auto" w:fill="auto"/>
-                <w:noWrap/>
-                <w:vAlign w:val="bottom"/>
-                <w:hideMark/>
-              </w:tcPr>
-            </w:tcPrChange>
           </w:tcPr>
           <w:p>
             <w:pPr>
@@ -11349,15 +10872,6 @@
             <w:noWrap/>
             <w:vAlign w:val="bottom"/>
             <w:hideMark/>
-            <w:tcPrChange w:id="133" w:author="Zsolt" w:date="2016-12-02T21:21:00Z">
-              <w:tcPr>
-                <w:tcW w:w="1147" w:type="dxa"/>
-                <w:shd w:val="clear" w:color="auto" w:fill="auto"/>
-                <w:noWrap/>
-                <w:vAlign w:val="bottom"/>
-                <w:hideMark/>
-              </w:tcPr>
-            </w:tcPrChange>
           </w:tcPr>
           <w:p>
             <w:pPr>
@@ -11389,12 +10903,6 @@
         <w:trPr>
           <w:trHeight w:val="455"/>
           <w:jc w:val="center"/>
-          <w:trPrChange w:id="134" w:author="Zsolt" w:date="2016-12-02T21:21:00Z">
-            <w:trPr>
-              <w:trHeight w:val="288"/>
-              <w:jc w:val="center"/>
-            </w:trPr>
-          </w:trPrChange>
         </w:trPr>
         <w:tc>
           <w:tcPr>
@@ -11403,15 +10911,6 @@
             <w:noWrap/>
             <w:vAlign w:val="bottom"/>
             <w:hideMark/>
-            <w:tcPrChange w:id="135" w:author="Zsolt" w:date="2016-12-02T21:21:00Z">
-              <w:tcPr>
-                <w:tcW w:w="1820" w:type="dxa"/>
-                <w:shd w:val="clear" w:color="auto" w:fill="auto"/>
-                <w:noWrap/>
-                <w:vAlign w:val="bottom"/>
-                <w:hideMark/>
-              </w:tcPr>
-            </w:tcPrChange>
           </w:tcPr>
           <w:p>
             <w:pPr>
@@ -11445,15 +10944,6 @@
             <w:noWrap/>
             <w:vAlign w:val="bottom"/>
             <w:hideMark/>
-            <w:tcPrChange w:id="136" w:author="Zsolt" w:date="2016-12-02T21:21:00Z">
-              <w:tcPr>
-                <w:tcW w:w="1460" w:type="dxa"/>
-                <w:shd w:val="clear" w:color="auto" w:fill="auto"/>
-                <w:noWrap/>
-                <w:vAlign w:val="bottom"/>
-                <w:hideMark/>
-              </w:tcPr>
-            </w:tcPrChange>
           </w:tcPr>
           <w:p>
             <w:pPr>
@@ -11487,15 +10977,6 @@
             <w:noWrap/>
             <w:vAlign w:val="bottom"/>
             <w:hideMark/>
-            <w:tcPrChange w:id="137" w:author="Zsolt" w:date="2016-12-02T21:21:00Z">
-              <w:tcPr>
-                <w:tcW w:w="1147" w:type="dxa"/>
-                <w:shd w:val="clear" w:color="auto" w:fill="auto"/>
-                <w:noWrap/>
-                <w:vAlign w:val="bottom"/>
-                <w:hideMark/>
-              </w:tcPr>
-            </w:tcPrChange>
           </w:tcPr>
           <w:p>
             <w:pPr>
@@ -11527,12 +11008,6 @@
         <w:trPr>
           <w:trHeight w:val="455"/>
           <w:jc w:val="center"/>
-          <w:trPrChange w:id="138" w:author="Zsolt" w:date="2016-12-02T21:21:00Z">
-            <w:trPr>
-              <w:trHeight w:val="288"/>
-              <w:jc w:val="center"/>
-            </w:trPr>
-          </w:trPrChange>
         </w:trPr>
         <w:tc>
           <w:tcPr>
@@ -11541,15 +11016,6 @@
             <w:noWrap/>
             <w:vAlign w:val="bottom"/>
             <w:hideMark/>
-            <w:tcPrChange w:id="139" w:author="Zsolt" w:date="2016-12-02T21:21:00Z">
-              <w:tcPr>
-                <w:tcW w:w="1820" w:type="dxa"/>
-                <w:shd w:val="clear" w:color="auto" w:fill="auto"/>
-                <w:noWrap/>
-                <w:vAlign w:val="bottom"/>
-                <w:hideMark/>
-              </w:tcPr>
-            </w:tcPrChange>
           </w:tcPr>
           <w:p>
             <w:pPr>
@@ -11583,15 +11049,6 @@
             <w:noWrap/>
             <w:vAlign w:val="bottom"/>
             <w:hideMark/>
-            <w:tcPrChange w:id="140" w:author="Zsolt" w:date="2016-12-02T21:21:00Z">
-              <w:tcPr>
-                <w:tcW w:w="1460" w:type="dxa"/>
-                <w:shd w:val="clear" w:color="auto" w:fill="auto"/>
-                <w:noWrap/>
-                <w:vAlign w:val="bottom"/>
-                <w:hideMark/>
-              </w:tcPr>
-            </w:tcPrChange>
           </w:tcPr>
           <w:p>
             <w:pPr>
@@ -11615,15 +11072,6 @@
             <w:noWrap/>
             <w:vAlign w:val="bottom"/>
             <w:hideMark/>
-            <w:tcPrChange w:id="141" w:author="Zsolt" w:date="2016-12-02T21:21:00Z">
-              <w:tcPr>
-                <w:tcW w:w="1147" w:type="dxa"/>
-                <w:shd w:val="clear" w:color="auto" w:fill="auto"/>
-                <w:noWrap/>
-                <w:vAlign w:val="bottom"/>
-                <w:hideMark/>
-              </w:tcPr>
-            </w:tcPrChange>
           </w:tcPr>
           <w:p>
             <w:pPr>
@@ -11655,12 +11103,6 @@
         <w:trPr>
           <w:trHeight w:val="455"/>
           <w:jc w:val="center"/>
-          <w:trPrChange w:id="142" w:author="Zsolt" w:date="2016-12-02T21:21:00Z">
-            <w:trPr>
-              <w:trHeight w:val="288"/>
-              <w:jc w:val="center"/>
-            </w:trPr>
-          </w:trPrChange>
         </w:trPr>
         <w:tc>
           <w:tcPr>
@@ -11669,15 +11111,6 @@
             <w:noWrap/>
             <w:vAlign w:val="bottom"/>
             <w:hideMark/>
-            <w:tcPrChange w:id="143" w:author="Zsolt" w:date="2016-12-02T21:21:00Z">
-              <w:tcPr>
-                <w:tcW w:w="1820" w:type="dxa"/>
-                <w:shd w:val="clear" w:color="auto" w:fill="auto"/>
-                <w:noWrap/>
-                <w:vAlign w:val="bottom"/>
-                <w:hideMark/>
-              </w:tcPr>
-            </w:tcPrChange>
           </w:tcPr>
           <w:p>
             <w:pPr>
@@ -11711,15 +11144,6 @@
             <w:noWrap/>
             <w:vAlign w:val="bottom"/>
             <w:hideMark/>
-            <w:tcPrChange w:id="144" w:author="Zsolt" w:date="2016-12-02T21:21:00Z">
-              <w:tcPr>
-                <w:tcW w:w="1460" w:type="dxa"/>
-                <w:shd w:val="clear" w:color="auto" w:fill="auto"/>
-                <w:noWrap/>
-                <w:vAlign w:val="bottom"/>
-                <w:hideMark/>
-              </w:tcPr>
-            </w:tcPrChange>
           </w:tcPr>
           <w:p>
             <w:pPr>
@@ -11743,15 +11167,6 @@
             <w:noWrap/>
             <w:vAlign w:val="bottom"/>
             <w:hideMark/>
-            <w:tcPrChange w:id="145" w:author="Zsolt" w:date="2016-12-02T21:21:00Z">
-              <w:tcPr>
-                <w:tcW w:w="1147" w:type="dxa"/>
-                <w:shd w:val="clear" w:color="auto" w:fill="auto"/>
-                <w:noWrap/>
-                <w:vAlign w:val="bottom"/>
-                <w:hideMark/>
-              </w:tcPr>
-            </w:tcPrChange>
           </w:tcPr>
           <w:p>
             <w:pPr>
@@ -11799,7 +11214,7 @@
                     <pic:cNvPicPr/>
                   </pic:nvPicPr>
                   <pic:blipFill>
-                    <a:blip r:embed="rId25">
+                    <a:blip r:embed="rId23">
                       <a:extLst>
                         <a:ext uri="{28A0092B-C50C-407E-A947-70E740481C1C}">
                           <a14:useLocalDpi xmlns:a14="http://schemas.microsoft.com/office/drawing/2010/main" val="0"/>
@@ -11830,7 +11245,7 @@
       <w:pPr>
         <w:pStyle w:val="Kpalrs"/>
       </w:pPr>
-      <w:bookmarkStart w:id="146" w:name="_Toc468309854"/>
+      <w:bookmarkStart w:id="43" w:name="_Toc468309854"/>
       <w:r>
         <w:t xml:space="preserve">ábra </w:t>
       </w:r>
@@ -11855,7 +11270,7 @@
       <w:r>
         <w:t>: Futtatás eredménye 2 autóra</w:t>
       </w:r>
-      <w:bookmarkEnd w:id="146"/>
+      <w:bookmarkEnd w:id="43"/>
     </w:p>
     <w:p>
       <w:pPr>
@@ -11903,135 +11318,67 @@
       <w:pPr>
         <w:pStyle w:val="Kp"/>
       </w:pPr>
-      <w:ins w:id="147" w:author="Zsolt" w:date="2016-12-02T21:27:00Z">
-        <w:r>
-          <w:rPr>
-            <w:noProof/>
-            <w:lang w:val="en-US"/>
-          </w:rPr>
-          <w:lastRenderedPageBreak/>
-          <w:drawing>
-            <wp:inline distT="0" distB="0" distL="0" distR="0" wp14:anchorId="6297014A" wp14:editId="70839CF6">
-              <wp:extent cx="4069080" cy="7809524"/>
-              <wp:effectExtent l="0" t="0" r="7620" b="1270"/>
-              <wp:docPr id="23" name="Kép 23"/>
-              <wp:cNvGraphicFramePr>
-                <a:graphicFrameLocks xmlns:a="http://schemas.openxmlformats.org/drawingml/2006/main" noChangeAspect="1"/>
-              </wp:cNvGraphicFramePr>
-              <a:graphic xmlns:a="http://schemas.openxmlformats.org/drawingml/2006/main">
-                <a:graphicData uri="http://schemas.openxmlformats.org/drawingml/2006/picture">
-                  <pic:pic xmlns:pic="http://schemas.openxmlformats.org/drawingml/2006/picture">
-                    <pic:nvPicPr>
-                      <pic:cNvPr id="23" name="test3.PNG"/>
-                      <pic:cNvPicPr/>
-                    </pic:nvPicPr>
-                    <pic:blipFill rotWithShape="1">
-                      <a:blip r:embed="rId26">
-                        <a:extLst>
-                          <a:ext uri="{28A0092B-C50C-407E-A947-70E740481C1C}">
-                            <a14:useLocalDpi xmlns:a14="http://schemas.microsoft.com/office/drawing/2010/main" val="0"/>
-                          </a:ext>
-                        </a:extLst>
-                      </a:blip>
-                      <a:srcRect r="77140"/>
-                      <a:stretch/>
-                    </pic:blipFill>
-                    <pic:spPr bwMode="auto">
-                      <a:xfrm>
-                        <a:off x="0" y="0"/>
-                        <a:ext cx="4102834" cy="7874305"/>
-                      </a:xfrm>
-                      <a:prstGeom prst="rect">
-                        <a:avLst/>
-                      </a:prstGeom>
-                      <a:ln>
-                        <a:noFill/>
-                      </a:ln>
+      <w:r>
+        <w:rPr>
+          <w:noProof/>
+          <w:lang w:val="en-US"/>
+        </w:rPr>
+        <w:lastRenderedPageBreak/>
+        <w:drawing>
+          <wp:inline distT="0" distB="0" distL="0" distR="0" wp14:anchorId="6297014A" wp14:editId="70839CF6">
+            <wp:extent cx="4069080" cy="7809524"/>
+            <wp:effectExtent l="0" t="0" r="7620" b="1270"/>
+            <wp:docPr id="23" name="Kép 23"/>
+            <wp:cNvGraphicFramePr>
+              <a:graphicFrameLocks xmlns:a="http://schemas.openxmlformats.org/drawingml/2006/main" noChangeAspect="1"/>
+            </wp:cNvGraphicFramePr>
+            <a:graphic xmlns:a="http://schemas.openxmlformats.org/drawingml/2006/main">
+              <a:graphicData uri="http://schemas.openxmlformats.org/drawingml/2006/picture">
+                <pic:pic xmlns:pic="http://schemas.openxmlformats.org/drawingml/2006/picture">
+                  <pic:nvPicPr>
+                    <pic:cNvPr id="23" name="test3.PNG"/>
+                    <pic:cNvPicPr/>
+                  </pic:nvPicPr>
+                  <pic:blipFill rotWithShape="1">
+                    <a:blip r:embed="rId24">
                       <a:extLst>
-                        <a:ext uri="{53640926-AAD7-44D8-BBD7-CCE9431645EC}">
-                          <a14:shadowObscured xmlns:a14="http://schemas.microsoft.com/office/drawing/2010/main"/>
+                        <a:ext uri="{28A0092B-C50C-407E-A947-70E740481C1C}">
+                          <a14:useLocalDpi xmlns:a14="http://schemas.microsoft.com/office/drawing/2010/main" val="0"/>
                         </a:ext>
                       </a:extLst>
-                    </pic:spPr>
-                  </pic:pic>
-                </a:graphicData>
-              </a:graphic>
-            </wp:inline>
-          </w:drawing>
-        </w:r>
-      </w:ins>
-      <w:del w:id="148" w:author="Zsolt" w:date="2016-12-02T21:23:00Z">
-        <w:r>
-          <w:rPr>
-            <w:noProof/>
-            <w:lang w:val="en-US"/>
-          </w:rPr>
-          <w:drawing>
-            <wp:inline distT="0" distB="0" distL="0" distR="0" wp14:anchorId="42A1318E" wp14:editId="7E26EE22">
-              <wp:extent cx="1737360" cy="2513777"/>
-              <wp:effectExtent l="0" t="0" r="0" b="1270"/>
-              <wp:docPr id="12" name="Kép 12"/>
-              <wp:cNvGraphicFramePr>
-                <a:graphicFrameLocks xmlns:a="http://schemas.openxmlformats.org/drawingml/2006/main" noChangeAspect="1"/>
-              </wp:cNvGraphicFramePr>
-              <a:graphic xmlns:a="http://schemas.openxmlformats.org/drawingml/2006/main">
-                <a:graphicData uri="http://schemas.openxmlformats.org/drawingml/2006/picture">
-                  <pic:pic xmlns:pic="http://schemas.openxmlformats.org/drawingml/2006/picture">
-                    <pic:nvPicPr>
-                      <pic:cNvPr id="12" name="test3.PNG"/>
-                      <pic:cNvPicPr/>
-                    </pic:nvPicPr>
-                    <pic:blipFill rotWithShape="1">
-                      <a:blip r:embed="rId26" cstate="print">
-                        <a:extLst>
-                          <a:ext uri="{28A0092B-C50C-407E-A947-70E740481C1C}">
-                            <a14:useLocalDpi xmlns:a14="http://schemas.microsoft.com/office/drawing/2010/main" val="0"/>
-                          </a:ext>
-                        </a:extLst>
-                      </a:blip>
-                      <a:srcRect r="69677"/>
-                      <a:stretch/>
-                    </pic:blipFill>
-                    <pic:spPr bwMode="auto">
-                      <a:xfrm>
-                        <a:off x="0" y="0"/>
-                        <a:ext cx="1737360" cy="2513777"/>
-                      </a:xfrm>
-                      <a:prstGeom prst="rect">
-                        <a:avLst/>
-                      </a:prstGeom>
-                      <a:ln>
-                        <a:noFill/>
-                      </a:ln>
-                      <a:extLst>
-                        <a:ext uri="{53640926-AAD7-44D8-BBD7-CCE9431645EC}">
-                          <a14:shadowObscured xmlns:a14="http://schemas.microsoft.com/office/drawing/2010/main"/>
-                        </a:ext>
-                      </a:extLst>
-                    </pic:spPr>
-                  </pic:pic>
-                </a:graphicData>
-              </a:graphic>
-            </wp:inline>
-          </w:drawing>
-        </w:r>
-      </w:del>
+                    </a:blip>
+                    <a:srcRect r="77140"/>
+                    <a:stretch/>
+                  </pic:blipFill>
+                  <pic:spPr bwMode="auto">
+                    <a:xfrm>
+                      <a:off x="0" y="0"/>
+                      <a:ext cx="4102834" cy="7874305"/>
+                    </a:xfrm>
+                    <a:prstGeom prst="rect">
+                      <a:avLst/>
+                    </a:prstGeom>
+                    <a:ln>
+                      <a:noFill/>
+                    </a:ln>
+                    <a:extLst>
+                      <a:ext uri="{53640926-AAD7-44D8-BBD7-CCE9431645EC}">
+                        <a14:shadowObscured xmlns:a14="http://schemas.microsoft.com/office/drawing/2010/main"/>
+                      </a:ext>
+                    </a:extLst>
+                  </pic:spPr>
+                </pic:pic>
+              </a:graphicData>
+            </a:graphic>
+          </wp:inline>
+        </w:drawing>
+      </w:r>
     </w:p>
     <w:p>
       <w:pPr>
         <w:pStyle w:val="Kpalrs"/>
-        <w:rPr>
-          <w:rPrChange w:id="149" w:author="Zsolt" w:date="2016-12-02T21:28:00Z">
-            <w:rPr/>
-          </w:rPrChange>
-        </w:rPr>
-        <w:pPrChange w:id="150" w:author="Zsolt" w:date="2016-12-02T21:29:00Z">
-          <w:pPr>
-            <w:pStyle w:val="Kpalrs"/>
-          </w:pPr>
-        </w:pPrChange>
-      </w:pPr>
-      <w:bookmarkStart w:id="151" w:name="_Toc468309855"/>
+      </w:pPr>
+      <w:bookmarkStart w:id="44" w:name="_Toc468309855"/>
       <w:r>
         <w:t xml:space="preserve">ábra </w:t>
       </w:r>
@@ -12054,30 +11401,15 @@
         <w:fldChar w:fldCharType="end"/>
       </w:r>
       <w:r>
-        <w:t xml:space="preserve">: </w:t>
-      </w:r>
-      <w:commentRangeStart w:id="152"/>
-      <w:r>
-        <w:t>Futtatás eredmény egy része 150 autóra</w:t>
-      </w:r>
-      <w:commentRangeEnd w:id="152"/>
-      <w:r>
-        <w:rPr>
-          <w:rStyle w:val="Jegyzethivatkozs"/>
-          <w:b w:val="0"/>
-          <w:bCs w:val="0"/>
-        </w:rPr>
-        <w:commentReference w:id="152"/>
-      </w:r>
-      <w:bookmarkStart w:id="153" w:name="_GoBack"/>
-      <w:bookmarkEnd w:id="151"/>
-      <w:bookmarkEnd w:id="153"/>
+        <w:t>: Futtatás eredmény egy része 150 autóra</w:t>
+      </w:r>
+      <w:bookmarkEnd w:id="44"/>
     </w:p>
     <w:p>
       <w:pPr>
         <w:pStyle w:val="Cmsor2"/>
       </w:pPr>
-      <w:bookmarkStart w:id="154" w:name="_Toc468309837"/>
+      <w:bookmarkStart w:id="45" w:name="_Toc468309837"/>
       <w:r>
         <w:lastRenderedPageBreak/>
         <w:t>Front</w:t>
@@ -12085,7 +11417,7 @@
       <w:r>
         <w:t xml:space="preserve"> end</w:t>
       </w:r>
-      <w:bookmarkEnd w:id="154"/>
+      <w:bookmarkEnd w:id="45"/>
     </w:p>
     <w:p>
       <w:r>
@@ -12133,14 +11465,14 @@
       <w:pPr>
         <w:pStyle w:val="Cmsor3"/>
       </w:pPr>
-      <w:bookmarkStart w:id="155" w:name="_Toc468309838"/>
+      <w:bookmarkStart w:id="46" w:name="_Toc468309838"/>
       <w:r>
         <w:t>Graphical User Inter</w:t>
       </w:r>
       <w:r>
         <w:t>face</w:t>
       </w:r>
-      <w:bookmarkEnd w:id="155"/>
+      <w:bookmarkEnd w:id="46"/>
     </w:p>
     <w:p>
       <w:pPr>
@@ -12170,7 +11502,7 @@
                     <pic:cNvPicPr/>
                   </pic:nvPicPr>
                   <pic:blipFill rotWithShape="1">
-                    <a:blip r:embed="rId27"/>
+                    <a:blip r:embed="rId25"/>
                     <a:srcRect r="22878"/>
                     <a:stretch/>
                   </pic:blipFill>
@@ -12202,7 +11534,7 @@
       <w:pPr>
         <w:pStyle w:val="Kpalrs"/>
       </w:pPr>
-      <w:bookmarkStart w:id="156" w:name="_Toc468309856"/>
+      <w:bookmarkStart w:id="47" w:name="_Toc468309856"/>
       <w:r>
         <w:t xml:space="preserve">ábra </w:t>
       </w:r>
@@ -12225,22 +11557,9 @@
         <w:fldChar w:fldCharType="end"/>
       </w:r>
       <w:r>
-        <w:t>: GUI k</w:t>
-      </w:r>
-      <w:commentRangeStart w:id="157"/>
-      <w:r>
-        <w:t>ezdőképernyő</w:t>
-      </w:r>
-      <w:commentRangeEnd w:id="157"/>
-      <w:r>
-        <w:rPr>
-          <w:rStyle w:val="Jegyzethivatkozs"/>
-          <w:b w:val="0"/>
-          <w:bCs w:val="0"/>
-        </w:rPr>
-        <w:commentReference w:id="157"/>
-      </w:r>
-      <w:bookmarkEnd w:id="156"/>
+        <w:t>: GUI kezdőképernyő</w:t>
+      </w:r>
+      <w:bookmarkEnd w:id="47"/>
     </w:p>
     <w:p>
       <w:r>
@@ -12550,12 +11869,12 @@
       <w:pPr>
         <w:pStyle w:val="Cmsor3"/>
       </w:pPr>
-      <w:bookmarkStart w:id="158" w:name="_Toc468309839"/>
+      <w:bookmarkStart w:id="48" w:name="_Toc468309839"/>
       <w:r>
         <w:lastRenderedPageBreak/>
         <w:t>Proxy</w:t>
       </w:r>
-      <w:bookmarkEnd w:id="158"/>
+      <w:bookmarkEnd w:id="48"/>
     </w:p>
     <w:p>
       <w:r>
@@ -12605,11 +11924,11 @@
       <w:pPr>
         <w:pStyle w:val="Cmsor3"/>
       </w:pPr>
-      <w:bookmarkStart w:id="159" w:name="_Toc468309840"/>
+      <w:bookmarkStart w:id="49" w:name="_Toc468309840"/>
       <w:r>
         <w:t>Teszt</w:t>
       </w:r>
-      <w:bookmarkEnd w:id="159"/>
+      <w:bookmarkEnd w:id="49"/>
     </w:p>
     <w:p>
       <w:r>
@@ -12665,6 +11984,9 @@
       </w:r>
       <w:r>
         <w:t>, legalul, ahogy már feljebb is látható volt a számított értékkel.</w:t>
+      </w:r>
+      <w:r>
+        <w:t xml:space="preserve"> (Egy az egyben megkapja a back enden generált táblázatot.)</w:t>
       </w:r>
     </w:p>
     <w:p>
@@ -12692,7 +12014,7 @@
                     <pic:cNvPicPr/>
                   </pic:nvPicPr>
                   <pic:blipFill>
-                    <a:blip r:embed="rId28" cstate="print">
+                    <a:blip r:embed="rId26" cstate="print">
                       <a:extLst>
                         <a:ext uri="{28A0092B-C50C-407E-A947-70E740481C1C}">
                           <a14:useLocalDpi xmlns:a14="http://schemas.microsoft.com/office/drawing/2010/main" val="0"/>
@@ -12723,7 +12045,7 @@
       <w:pPr>
         <w:pStyle w:val="Kpalrs"/>
       </w:pPr>
-      <w:bookmarkStart w:id="160" w:name="_Toc468309857"/>
+      <w:bookmarkStart w:id="50" w:name="_Toc468309857"/>
       <w:r>
         <w:t xml:space="preserve">ábra </w:t>
       </w:r>
@@ -12746,22 +12068,9 @@
         <w:fldChar w:fldCharType="end"/>
       </w:r>
       <w:r>
-        <w:t xml:space="preserve">: GUI tesz </w:t>
-      </w:r>
-      <w:commentRangeStart w:id="161"/>
-      <w:r>
-        <w:t>pozitív eset</w:t>
-      </w:r>
-      <w:commentRangeEnd w:id="161"/>
-      <w:r>
-        <w:rPr>
-          <w:rStyle w:val="Jegyzethivatkozs"/>
-          <w:b w:val="0"/>
-          <w:bCs w:val="0"/>
-        </w:rPr>
-        <w:commentReference w:id="161"/>
-      </w:r>
-      <w:bookmarkEnd w:id="160"/>
+        <w:t>: GUI tesz pozitív eset</w:t>
+      </w:r>
+      <w:bookmarkEnd w:id="50"/>
     </w:p>
     <w:p>
       <w:pPr>
@@ -12822,7 +12131,7 @@
                     <pic:cNvPicPr/>
                   </pic:nvPicPr>
                   <pic:blipFill>
-                    <a:blip r:embed="rId29">
+                    <a:blip r:embed="rId27">
                       <a:extLst>
                         <a:ext uri="{28A0092B-C50C-407E-A947-70E740481C1C}">
                           <a14:useLocalDpi xmlns:a14="http://schemas.microsoft.com/office/drawing/2010/main" val="0"/>
@@ -12856,7 +12165,7 @@
           <w:lang w:val="en-US"/>
         </w:rPr>
       </w:pPr>
-      <w:bookmarkStart w:id="162" w:name="_Toc468309858"/>
+      <w:bookmarkStart w:id="51" w:name="_Toc468309858"/>
       <w:r>
         <w:t xml:space="preserve">ábra </w:t>
       </w:r>
@@ -12881,7 +12190,7 @@
       <w:r>
         <w:t>: GUI teszt azonos bemenetek</w:t>
       </w:r>
-      <w:bookmarkEnd w:id="162"/>
+      <w:bookmarkEnd w:id="51"/>
     </w:p>
     <w:p>
       <w:pPr>
@@ -12932,7 +12241,7 @@
                     <pic:cNvPicPr/>
                   </pic:nvPicPr>
                   <pic:blipFill>
-                    <a:blip r:embed="rId30">
+                    <a:blip r:embed="rId28">
                       <a:extLst>
                         <a:ext uri="{28A0092B-C50C-407E-A947-70E740481C1C}">
                           <a14:useLocalDpi xmlns:a14="http://schemas.microsoft.com/office/drawing/2010/main" val="0"/>
@@ -12963,7 +12272,7 @@
       <w:pPr>
         <w:pStyle w:val="Kpalrs"/>
       </w:pPr>
-      <w:bookmarkStart w:id="163" w:name="_Toc468309859"/>
+      <w:bookmarkStart w:id="52" w:name="_Toc468309859"/>
       <w:r>
         <w:t xml:space="preserve">ábra </w:t>
       </w:r>
@@ -12988,7 +12297,7 @@
       <w:r>
         <w:t>: GUI teszt hibás bemenet</w:t>
       </w:r>
-      <w:bookmarkEnd w:id="163"/>
+      <w:bookmarkEnd w:id="52"/>
     </w:p>
     <w:p>
       <w:pPr>
@@ -13039,7 +12348,7 @@
                     <pic:cNvPicPr/>
                   </pic:nvPicPr>
                   <pic:blipFill>
-                    <a:blip r:embed="rId31">
+                    <a:blip r:embed="rId29">
                       <a:extLst>
                         <a:ext uri="{28A0092B-C50C-407E-A947-70E740481C1C}">
                           <a14:useLocalDpi xmlns:a14="http://schemas.microsoft.com/office/drawing/2010/main" val="0"/>
@@ -13070,7 +12379,7 @@
       <w:pPr>
         <w:pStyle w:val="Kpalrs"/>
       </w:pPr>
-      <w:bookmarkStart w:id="164" w:name="_Toc468309860"/>
+      <w:bookmarkStart w:id="53" w:name="_Toc468309860"/>
       <w:r>
         <w:t xml:space="preserve">ábra </w:t>
       </w:r>
@@ -13095,7 +12404,7 @@
       <w:r>
         <w:t>: GUI teszt üres bemenetek</w:t>
       </w:r>
-      <w:bookmarkEnd w:id="164"/>
+      <w:bookmarkEnd w:id="53"/>
     </w:p>
     <w:p>
       <w:pPr>
@@ -13193,12 +12502,6 @@
     </w:p>
     <w:p>
       <w:r>
-        <w:rPr>
-          <w:rStyle w:val="Jegyzethivatkozs"/>
-        </w:rPr>
-        <w:commentReference w:id="165"/>
-      </w:r>
-      <w:r>
         <w:t>Érdemes megjegyezni</w:t>
       </w:r>
       <w:r>
@@ -13259,21 +12562,7 @@
         <w:t>, amely megmutatja a PowerShell képességét scraping feladatok</w:t>
       </w:r>
       <w:r>
-        <w:t xml:space="preserve"> ellátására, ezen belül pedig egy konkrét felhasználási mód példázza ennek </w:t>
-      </w:r>
-      <w:commentRangeStart w:id="166"/>
-      <w:r>
-        <w:t>hasznosságát</w:t>
-      </w:r>
-      <w:commentRangeEnd w:id="166"/>
-      <w:r>
-        <w:rPr>
-          <w:rStyle w:val="Jegyzethivatkozs"/>
-        </w:rPr>
-        <w:commentReference w:id="166"/>
-      </w:r>
-      <w:r>
-        <w:t xml:space="preserve">. </w:t>
+        <w:t xml:space="preserve"> ellátására, ezen belül pedig egy konkrét felhasználási mód példázza ennek hasznosságát. </w:t>
       </w:r>
     </w:p>
     <w:p>
@@ -13288,11 +12577,8 @@
     <w:p>
       <w:pPr>
         <w:pStyle w:val="Irodalomjegyzksor"/>
-        <w:rPr>
-          <w:ins w:id="167" w:author="Zsolt" w:date="2016-12-02T20:18:00Z"/>
-        </w:rPr>
-      </w:pPr>
-      <w:bookmarkStart w:id="168" w:name="_Ref468469426"/>
+      </w:pPr>
+      <w:bookmarkStart w:id="54" w:name="_Ref468469426"/>
       <w:r>
         <w:t xml:space="preserve">Hasznaltauto.hu: </w:t>
       </w:r>
@@ -13305,105 +12591,212 @@
       <w:r>
         <w:t xml:space="preserve">,  </w:t>
       </w:r>
+      <w:hyperlink r:id="rId30" w:history="1">
+        <w:r>
+          <w:rPr>
+            <w:rStyle w:val="Hiperhivatkozs"/>
+          </w:rPr>
+          <w:t>http://hasznaltauto-index.hu/cikk/trendfordulo_elott_a_hasznaltauto-piac-81</w:t>
+        </w:r>
+      </w:hyperlink>
+      <w:r>
+        <w:t xml:space="preserve"> (revision 15:28, 2 December 2016)</w:t>
+      </w:r>
+      <w:bookmarkEnd w:id="54"/>
+      <w:r>
+        <w:t xml:space="preserve"> </w:t>
+      </w:r>
+      <w:bookmarkStart w:id="55" w:name="_Ref455415234"/>
+    </w:p>
+    <w:p>
+      <w:pPr>
+        <w:pStyle w:val="Irodalomjegyzksor"/>
+      </w:pPr>
+      <w:bookmarkStart w:id="56" w:name="_Ref468475436"/>
+      <w:r>
+        <w:t xml:space="preserve">Wikipedia.com: </w:t>
+      </w:r>
+      <w:r>
+        <w:rPr>
+          <w:i/>
+        </w:rPr>
+        <w:t>Web scraping</w:t>
+      </w:r>
+      <w:r>
+        <w:t xml:space="preserve">, </w:t>
+      </w:r>
+      <w:hyperlink r:id="rId31" w:history="1">
+        <w:r>
+          <w:rPr>
+            <w:rStyle w:val="Hiperhivatkozs"/>
+          </w:rPr>
+          <w:t>https://en.wikipedia.org/wiki/Web_scraping</w:t>
+        </w:r>
+      </w:hyperlink>
+      <w:r>
+        <w:t xml:space="preserve"> (revision 20:19, 2 December 2016)</w:t>
+      </w:r>
+      <w:bookmarkEnd w:id="56"/>
+    </w:p>
+    <w:p>
+      <w:pPr>
+        <w:pStyle w:val="Irodalomjegyzksor"/>
+      </w:pPr>
+      <w:r>
+        <w:t xml:space="preserve">TechNet: </w:t>
+      </w:r>
+      <w:r>
+        <w:rPr>
+          <w:rStyle w:val="Irodalomjegyzkforrs"/>
+        </w:rPr>
+        <w:t>Scripting with Windows PowerShell</w:t>
+      </w:r>
+      <w:r>
+        <w:t xml:space="preserve">, </w:t>
+      </w:r>
       <w:hyperlink r:id="rId32" w:history="1">
         <w:r>
           <w:rPr>
             <w:rStyle w:val="Hiperhivatkozs"/>
           </w:rPr>
-          <w:t>http://hasznaltauto-index.hu/cikk/trendfordulo_elott_a_hasznaltauto-piac-81</w:t>
+          <w:t>https://technet.microsoft.com/en-us/library/bb978526.aspx</w:t>
         </w:r>
       </w:hyperlink>
       <w:r>
-        <w:t xml:space="preserve"> (revision 15:28, 2 December 2016)</w:t>
-      </w:r>
-      <w:bookmarkEnd w:id="168"/>
-      <w:r>
-        <w:t xml:space="preserve"> </w:t>
-      </w:r>
-      <w:bookmarkStart w:id="169" w:name="_Ref455415234"/>
+        <w:t xml:space="preserve"> (revision 15:03, 4 July 2016)</w:t>
+      </w:r>
+      <w:bookmarkEnd w:id="55"/>
     </w:p>
     <w:p>
       <w:pPr>
         <w:pStyle w:val="Irodalomjegyzksor"/>
       </w:pPr>
-      <w:bookmarkStart w:id="170" w:name="_Ref468475436"/>
-      <w:ins w:id="171" w:author="Zsolt" w:date="2016-12-02T20:18:00Z">
-        <w:r>
-          <w:t xml:space="preserve">Wikipedia.com: </w:t>
-        </w:r>
-        <w:r>
-          <w:rPr>
-            <w:i/>
-          </w:rPr>
-          <w:t>Web scraping</w:t>
-        </w:r>
-        <w:r>
-          <w:t xml:space="preserve">, </w:t>
-        </w:r>
-        <w:r>
-          <w:fldChar w:fldCharType="begin"/>
-        </w:r>
-        <w:r>
-          <w:instrText xml:space="preserve"> HYPERLINK "</w:instrText>
-        </w:r>
-        <w:r>
-          <w:instrText>https://en.wikipedia.org/wiki/Web_scraping</w:instrText>
-        </w:r>
-        <w:r>
-          <w:instrText xml:space="preserve">" </w:instrText>
-        </w:r>
-        <w:r>
-          <w:fldChar w:fldCharType="separate"/>
-        </w:r>
+      <w:bookmarkStart w:id="57" w:name="_Ref461454255"/>
+      <w:r>
+        <w:t xml:space="preserve">TechNet: </w:t>
+      </w:r>
+      <w:r>
+        <w:rPr>
+          <w:i/>
+        </w:rPr>
+        <w:t>Invoke-WebRequ</w:t>
+      </w:r>
+      <w:r>
+        <w:rPr>
+          <w:i/>
+        </w:rPr>
+        <w:t>est</w:t>
+      </w:r>
+      <w:r>
+        <w:t xml:space="preserve">, </w:t>
+      </w:r>
+      <w:hyperlink r:id="rId33" w:history="1">
         <w:r>
           <w:rPr>
             <w:rStyle w:val="Hiperhivatkozs"/>
           </w:rPr>
-          <w:t>https://en.wikipedia.org/wiki/Web_scraping</w:t>
-        </w:r>
-        <w:r>
-          <w:fldChar w:fldCharType="end"/>
-        </w:r>
-        <w:r>
-          <w:t xml:space="preserve"> (revision 20:19, 2 December 2016)</w:t>
-        </w:r>
-      </w:ins>
-      <w:bookmarkEnd w:id="170"/>
+          <w:t>https://technet.microsoft.com/en-us/library/hh849901.aspx</w:t>
+        </w:r>
+      </w:hyperlink>
+      <w:r>
+        <w:t xml:space="preserve"> (revision 09:57, 10 September 2016)</w:t>
+      </w:r>
+      <w:bookmarkEnd w:id="57"/>
     </w:p>
     <w:p>
       <w:pPr>
         <w:pStyle w:val="Irodalomjegyzksor"/>
       </w:pPr>
+      <w:bookmarkStart w:id="58" w:name="_Ref461454279"/>
       <w:r>
         <w:t xml:space="preserve">TechNet: </w:t>
       </w:r>
       <w:r>
         <w:rPr>
-          <w:rStyle w:val="Irodalomjegyzkforrs"/>
-        </w:rPr>
-        <w:t>Scripting with Windows PowerShell</w:t>
+          <w:i/>
+        </w:rPr>
+        <w:t>Invoke-RestMethod</w:t>
       </w:r>
       <w:r>
         <w:t xml:space="preserve">, </w:t>
       </w:r>
-      <w:hyperlink r:id="rId33" w:history="1">
+      <w:hyperlink r:id="rId34" w:history="1">
         <w:r>
           <w:rPr>
             <w:rStyle w:val="Hiperhivatkozs"/>
           </w:rPr>
-          <w:t>https://technet.microsoft.com/en-us/library/bb978526.aspx</w:t>
+          <w:t>https://technet.microsoft.com/en-us/library/hh849971.aspx</w:t>
         </w:r>
       </w:hyperlink>
       <w:r>
-        <w:t xml:space="preserve"> (revision 15:03, 4 July 2016)</w:t>
-      </w:r>
-      <w:bookmarkEnd w:id="169"/>
+        <w:t xml:space="preserve"> (revision 09:58, 10 September 2016)</w:t>
+      </w:r>
+      <w:bookmarkEnd w:id="58"/>
     </w:p>
     <w:p>
       <w:pPr>
         <w:pStyle w:val="Irodalomjegyzksor"/>
       </w:pPr>
-      <w:bookmarkStart w:id="172" w:name="_Ref461454255"/>
+      <w:bookmarkStart w:id="59" w:name="_Ref461453782"/>
+      <w:r>
+        <w:t xml:space="preserve">MSDN: </w:t>
+      </w:r>
+      <w:r>
+        <w:rPr>
+          <w:i/>
+        </w:rPr>
+        <w:t>InternetExplorer object</w:t>
+      </w:r>
+      <w:r>
+        <w:t xml:space="preserve">, </w:t>
+      </w:r>
+      <w:hyperlink r:id="rId35" w:anchor="properties" w:history="1">
+        <w:r>
+          <w:rPr>
+            <w:rStyle w:val="Hiperhivatkozs"/>
+          </w:rPr>
+          <w:t>https://msdn.microsoft.com/en-us/library/aa752084(v=vs.85).aspx#properties</w:t>
+        </w:r>
+      </w:hyperlink>
+      <w:r>
+        <w:t xml:space="preserve"> (revision, 14:25, 12 September 2016)</w:t>
+      </w:r>
+      <w:bookmarkEnd w:id="59"/>
+    </w:p>
+    <w:p>
+      <w:pPr>
+        <w:pStyle w:val="Irodalomjegyzksor"/>
+      </w:pPr>
+      <w:bookmarkStart w:id="60" w:name="_Ref461453778"/>
+      <w:r>
+        <w:t xml:space="preserve">PowerShell Team: </w:t>
+      </w:r>
+      <w:r>
+        <w:rPr>
+          <w:i/>
+        </w:rPr>
+        <w:t>Controlling Internet Explorer object from PowerShell</w:t>
+      </w:r>
+      <w:r>
+        <w:t xml:space="preserve">, </w:t>
+      </w:r>
+      <w:hyperlink r:id="rId36" w:history="1">
+        <w:r>
+          <w:rPr>
+            <w:rStyle w:val="Hiperhivatkozs"/>
+          </w:rPr>
+          <w:t>https://blogs.msdn.microsoft.com/powershell/2006/09/10/controlling-internet-explorer-object-from-powershell/</w:t>
+        </w:r>
+      </w:hyperlink>
+      <w:r>
+        <w:t xml:space="preserve"> (revision, 14:22, 12 September 2016)</w:t>
+      </w:r>
+      <w:bookmarkEnd w:id="60"/>
+    </w:p>
+    <w:p>
+      <w:pPr>
+        <w:pStyle w:val="Irodalomjegyzksor"/>
+      </w:pPr>
       <w:r>
         <w:t xml:space="preserve">TechNet: </w:t>
       </w:r>
@@ -13411,35 +12804,100 @@
         <w:rPr>
           <w:i/>
         </w:rPr>
-        <w:t>Invoke-WebRequ</w:t>
+        <w:t>about-Variables</w:t>
+      </w:r>
+      <w:r>
+        <w:t xml:space="preserve">, </w:t>
+      </w:r>
+      <w:hyperlink r:id="rId37" w:history="1">
+        <w:r>
+          <w:rPr>
+            <w:rStyle w:val="Hiperhivatkozs"/>
+          </w:rPr>
+          <w:t>https://technet.microsoft.com/en-us/library/hh847734.aspx</w:t>
+        </w:r>
+      </w:hyperlink>
+      <w:r>
+        <w:t xml:space="preserve"> (revision 21:32, 8 </w:t>
+      </w:r>
+      <w:r>
+        <w:t>S</w:t>
+      </w:r>
+      <w:r>
+        <w:t>eptember 2016)</w:t>
+      </w:r>
+    </w:p>
+    <w:p>
+      <w:pPr>
+        <w:pStyle w:val="Irodalomjegyzksor"/>
+      </w:pPr>
+      <w:bookmarkStart w:id="61" w:name="_Ref461645609"/>
+      <w:r>
+        <w:t xml:space="preserve">JuanPablo Jofre (MSDN): </w:t>
       </w:r>
       <w:r>
         <w:rPr>
           <w:i/>
         </w:rPr>
-        <w:t>est</w:t>
+        <w:t>Creating .NET and COM Objects (New-Object)</w:t>
       </w:r>
       <w:r>
         <w:t xml:space="preserve">, </w:t>
       </w:r>
-      <w:hyperlink r:id="rId34" w:history="1">
+      <w:hyperlink r:id="rId38" w:anchor="creating-com-objects-with-new-object" w:history="1">
         <w:r>
           <w:rPr>
             <w:rStyle w:val="Hiperhivatkozs"/>
           </w:rPr>
-          <w:t>https://technet.microsoft.com/en-us/library/hh849901.aspx</w:t>
+          <w:t>https://msdn.microsoft.com/en-us/powershell/scripting/getting-started/cookbooks/creating-.net-and-com-objects--new-object-#creating-com-objects-with-new-object</w:t>
         </w:r>
       </w:hyperlink>
       <w:r>
-        <w:t xml:space="preserve"> (revision 09:57, 10 September 2016)</w:t>
-      </w:r>
-      <w:bookmarkEnd w:id="172"/>
+        <w:t xml:space="preserve"> (revision </w:t>
+      </w:r>
+      <w:r>
+        <w:t>19</w:t>
+      </w:r>
+      <w:r>
+        <w:t>:42, 14 September 2016)</w:t>
+      </w:r>
+      <w:bookmarkEnd w:id="61"/>
     </w:p>
     <w:p>
       <w:pPr>
         <w:pStyle w:val="Irodalomjegyzksor"/>
       </w:pPr>
-      <w:bookmarkStart w:id="173" w:name="_Ref461454279"/>
+      <w:bookmarkStart w:id="62" w:name="_Ref461648161"/>
+      <w:r>
+        <w:t xml:space="preserve">MSDN: </w:t>
+      </w:r>
+      <w:r>
+        <w:rPr>
+          <w:i/>
+        </w:rPr>
+        <w:t>Navigate method</w:t>
+      </w:r>
+      <w:r>
+        <w:t xml:space="preserve">, </w:t>
+      </w:r>
+      <w:hyperlink r:id="rId39" w:history="1">
+        <w:r>
+          <w:rPr>
+            <w:rStyle w:val="Hiperhivatkozs"/>
+          </w:rPr>
+          <w:t>https://msdn.microsoft.com/en-us/library/aa752093(v=vs.85).aspx</w:t>
+        </w:r>
+      </w:hyperlink>
+      <w:r>
+        <w:t xml:space="preserve"> (revision 20:26, 14 September 2016)</w:t>
+      </w:r>
+      <w:bookmarkEnd w:id="62"/>
+    </w:p>
+    <w:p>
+      <w:pPr>
+        <w:pStyle w:val="Irodalomjegyzksor"/>
+      </w:pPr>
+      <w:bookmarkStart w:id="63" w:name="_Ref461899459"/>
       <w:r>
         <w:t xml:space="preserve">TechNet: </w:t>
       </w:r>
@@ -13447,59 +12905,90 @@
         <w:rPr>
           <w:i/>
         </w:rPr>
-        <w:t>Invoke-RestMethod</w:t>
+        <w:t>Using the Set-ExecutionPolicyCmdlet</w:t>
       </w:r>
       <w:r>
         <w:t xml:space="preserve">, </w:t>
       </w:r>
-      <w:hyperlink r:id="rId35" w:history="1">
+      <w:hyperlink r:id="rId40" w:history="1">
         <w:r>
           <w:rPr>
             <w:rStyle w:val="Hiperhivatkozs"/>
           </w:rPr>
-          <w:t>https://technet.microsoft.com/en-us/library/hh849971.aspx</w:t>
+          <w:t>https://technet.microsoft.com/en-us/library/ee176961.aspx</w:t>
         </w:r>
       </w:hyperlink>
       <w:r>
-        <w:t xml:space="preserve"> (revision 09:58, 10 September 2016)</w:t>
-      </w:r>
-      <w:bookmarkEnd w:id="173"/>
+        <w:t xml:space="preserve"> (revision 18:14, 17 September 2016)</w:t>
+      </w:r>
+      <w:bookmarkEnd w:id="63"/>
     </w:p>
     <w:p>
       <w:pPr>
         <w:pStyle w:val="Irodalomjegyzksor"/>
       </w:pPr>
-      <w:bookmarkStart w:id="174" w:name="_Ref461453782"/>
-      <w:r>
-        <w:t xml:space="preserve">MSDN: </w:t>
+      <w:bookmarkStart w:id="64" w:name="_Ref461902893"/>
+      <w:r>
+        <w:t xml:space="preserve">Bootstrap: </w:t>
       </w:r>
       <w:r>
         <w:rPr>
           <w:i/>
         </w:rPr>
-        <w:t>InternetExplorer object</w:t>
+        <w:t>Bootstrap index page</w:t>
       </w:r>
       <w:r>
         <w:t xml:space="preserve">, </w:t>
       </w:r>
-      <w:hyperlink r:id="rId36" w:anchor="properties" w:history="1">
+      <w:hyperlink r:id="rId41" w:history="1">
         <w:r>
           <w:rPr>
             <w:rStyle w:val="Hiperhivatkozs"/>
           </w:rPr>
-          <w:t>https://msdn.microsoft.com/en-us/library/aa752084(v=vs.85).aspx#properties</w:t>
+          <w:t>http://getbootstrap.com/</w:t>
         </w:r>
       </w:hyperlink>
       <w:r>
-        <w:t xml:space="preserve"> (revision, 14:25, 12 September 2016)</w:t>
-      </w:r>
-      <w:bookmarkEnd w:id="174"/>
+        <w:t xml:space="preserve"> (revision 19:10, 17 September 2016)</w:t>
+      </w:r>
+      <w:bookmarkEnd w:id="64"/>
     </w:p>
     <w:p>
       <w:pPr>
         <w:pStyle w:val="Irodalomjegyzksor"/>
       </w:pPr>
-      <w:bookmarkStart w:id="175" w:name="_Ref461453778"/>
+      <w:bookmarkStart w:id="65" w:name="_Ref465072345"/>
+      <w:bookmarkStart w:id="66" w:name="_Ref462052572"/>
+      <w:r>
+        <w:t xml:space="preserve">Wikipedia: </w:t>
+      </w:r>
+      <w:r>
+        <w:rPr>
+          <w:i/>
+        </w:rPr>
+        <w:t>V-Model</w:t>
+      </w:r>
+      <w:r>
+        <w:t xml:space="preserve">, </w:t>
+      </w:r>
+      <w:hyperlink r:id="rId42" w:history="1">
+        <w:r>
+          <w:rPr>
+            <w:rStyle w:val="Hiperhivatkozs"/>
+          </w:rPr>
+          <w:t>https://en.wikipedia.org/wiki/V-Model</w:t>
+        </w:r>
+      </w:hyperlink>
+      <w:r>
+        <w:t xml:space="preserve"> (revision 11:35, 24 October 2016)</w:t>
+      </w:r>
+      <w:bookmarkEnd w:id="65"/>
+    </w:p>
+    <w:p>
+      <w:pPr>
+        <w:pStyle w:val="Irodalomjegyzksor"/>
+      </w:pPr>
+      <w:bookmarkStart w:id="67" w:name="_Ref465533208"/>
       <w:r>
         <w:t xml:space="preserve">PowerShell Team: </w:t>
       </w:r>
@@ -13507,257 +12996,36 @@
         <w:rPr>
           <w:i/>
         </w:rPr>
-        <w:t>Controlling Internet Explorer object from PowerShell</w:t>
+        <w:t>PowerShell on Linux and Open Source!</w:t>
       </w:r>
       <w:r>
         <w:t xml:space="preserve">, </w:t>
       </w:r>
-      <w:hyperlink r:id="rId37" w:history="1">
+      <w:hyperlink r:id="rId43" w:history="1">
         <w:r>
           <w:rPr>
             <w:rStyle w:val="Hiperhivatkozs"/>
           </w:rPr>
-          <w:t>https://blogs.msdn.microsoft.com/powershell/2006/09/10/controlling-internet-explorer-object-from-powershell/</w:t>
+          <w:t>https://blogs.msdn.microsoft.com/powershell/2016/08/18/powershell-on-linux-and-open-source-2/</w:t>
         </w:r>
       </w:hyperlink>
       <w:r>
-        <w:t xml:space="preserve"> (revision, 14:22, 12 September 2016)</w:t>
-      </w:r>
-      <w:bookmarkEnd w:id="175"/>
+        <w:t xml:space="preserve"> (revision 12:40, 19 September</w:t>
+      </w:r>
+      <w:r>
+        <w:t xml:space="preserve"> 2016</w:t>
+      </w:r>
+      <w:r>
+        <w:t>)</w:t>
+      </w:r>
+      <w:bookmarkEnd w:id="66"/>
+      <w:bookmarkEnd w:id="67"/>
     </w:p>
     <w:p>
       <w:pPr>
         <w:pStyle w:val="Irodalomjegyzksor"/>
       </w:pPr>
-      <w:r>
-        <w:t xml:space="preserve">TechNet: </w:t>
-      </w:r>
-      <w:r>
-        <w:rPr>
-          <w:i/>
-        </w:rPr>
-        <w:t>about-Variables</w:t>
-      </w:r>
-      <w:r>
-        <w:t xml:space="preserve">, </w:t>
-      </w:r>
-      <w:hyperlink r:id="rId38" w:history="1">
-        <w:r>
-          <w:rPr>
-            <w:rStyle w:val="Hiperhivatkozs"/>
-          </w:rPr>
-          <w:t>https://technet.microsoft.com/en-us/library/hh847734.aspx</w:t>
-        </w:r>
-      </w:hyperlink>
-      <w:r>
-        <w:t xml:space="preserve"> (revision 21:32, 8 </w:t>
-      </w:r>
-      <w:r>
-        <w:t>S</w:t>
-      </w:r>
-      <w:r>
-        <w:t>eptember 2016)</w:t>
-      </w:r>
-    </w:p>
-    <w:p>
-      <w:pPr>
-        <w:pStyle w:val="Irodalomjegyzksor"/>
-      </w:pPr>
-      <w:bookmarkStart w:id="176" w:name="_Ref461645609"/>
-      <w:r>
-        <w:t xml:space="preserve">JuanPablo Jofre (MSDN): </w:t>
-      </w:r>
-      <w:r>
-        <w:rPr>
-          <w:i/>
-        </w:rPr>
-        <w:t>Creating .NET and COM Objects (New-Object)</w:t>
-      </w:r>
-      <w:r>
-        <w:t xml:space="preserve">, </w:t>
-      </w:r>
-      <w:hyperlink r:id="rId39" w:anchor="creating-com-objects-with-new-object" w:history="1">
-        <w:r>
-          <w:rPr>
-            <w:rStyle w:val="Hiperhivatkozs"/>
-          </w:rPr>
-          <w:t>https://msdn.microsoft.com/en-us/powershell/scripting/getting-started/cookbooks/creating-.net-and-com-objects--new-object-#creating-com-objects-with-new-object</w:t>
-        </w:r>
-      </w:hyperlink>
-      <w:r>
-        <w:t xml:space="preserve"> (revision </w:t>
-      </w:r>
-      <w:r>
-        <w:t>19</w:t>
-      </w:r>
-      <w:r>
-        <w:t>:42, 14 September 2016)</w:t>
-      </w:r>
-      <w:bookmarkEnd w:id="176"/>
-    </w:p>
-    <w:p>
-      <w:pPr>
-        <w:pStyle w:val="Irodalomjegyzksor"/>
-      </w:pPr>
-      <w:bookmarkStart w:id="177" w:name="_Ref461648161"/>
-      <w:r>
-        <w:t xml:space="preserve">MSDN: </w:t>
-      </w:r>
-      <w:r>
-        <w:rPr>
-          <w:i/>
-        </w:rPr>
-        <w:t>Navigate method</w:t>
-      </w:r>
-      <w:r>
-        <w:t xml:space="preserve">, </w:t>
-      </w:r>
-      <w:hyperlink r:id="rId40" w:history="1">
-        <w:r>
-          <w:rPr>
-            <w:rStyle w:val="Hiperhivatkozs"/>
-          </w:rPr>
-          <w:t>https://msdn.microsoft.com/en-us/library/aa752093(v=vs.85).aspx</w:t>
-        </w:r>
-      </w:hyperlink>
-      <w:r>
-        <w:t xml:space="preserve"> (revision 20:26, 14 September 2016)</w:t>
-      </w:r>
-      <w:bookmarkEnd w:id="177"/>
-    </w:p>
-    <w:p>
-      <w:pPr>
-        <w:pStyle w:val="Irodalomjegyzksor"/>
-      </w:pPr>
-      <w:bookmarkStart w:id="178" w:name="_Ref461899459"/>
-      <w:r>
-        <w:t xml:space="preserve">TechNet: </w:t>
-      </w:r>
-      <w:r>
-        <w:rPr>
-          <w:i/>
-        </w:rPr>
-        <w:t>Using the Set-ExecutionPolicyCmdlet</w:t>
-      </w:r>
-      <w:r>
-        <w:t xml:space="preserve">, </w:t>
-      </w:r>
-      <w:hyperlink r:id="rId41" w:history="1">
-        <w:r>
-          <w:rPr>
-            <w:rStyle w:val="Hiperhivatkozs"/>
-          </w:rPr>
-          <w:t>https://technet.microsoft.com/en-us/library/ee176961.aspx</w:t>
-        </w:r>
-      </w:hyperlink>
-      <w:r>
-        <w:t xml:space="preserve"> (revision 18:14, 17 September 2016)</w:t>
-      </w:r>
-      <w:bookmarkEnd w:id="178"/>
-    </w:p>
-    <w:p>
-      <w:pPr>
-        <w:pStyle w:val="Irodalomjegyzksor"/>
-      </w:pPr>
-      <w:bookmarkStart w:id="179" w:name="_Ref461902893"/>
-      <w:r>
-        <w:t xml:space="preserve">Bootstrap: </w:t>
-      </w:r>
-      <w:r>
-        <w:rPr>
-          <w:i/>
-        </w:rPr>
-        <w:t>Bootstrap index page</w:t>
-      </w:r>
-      <w:r>
-        <w:t xml:space="preserve">, </w:t>
-      </w:r>
-      <w:hyperlink r:id="rId42" w:history="1">
-        <w:r>
-          <w:rPr>
-            <w:rStyle w:val="Hiperhivatkozs"/>
-          </w:rPr>
-          <w:t>http://getbootstrap.com/</w:t>
-        </w:r>
-      </w:hyperlink>
-      <w:r>
-        <w:t xml:space="preserve"> (revision 19:10, 17 September 2016)</w:t>
-      </w:r>
-      <w:bookmarkEnd w:id="179"/>
-    </w:p>
-    <w:p>
-      <w:pPr>
-        <w:pStyle w:val="Irodalomjegyzksor"/>
-      </w:pPr>
-      <w:bookmarkStart w:id="180" w:name="_Ref465072345"/>
-      <w:bookmarkStart w:id="181" w:name="_Ref462052572"/>
-      <w:r>
-        <w:t xml:space="preserve">Wikipedia: </w:t>
-      </w:r>
-      <w:r>
-        <w:rPr>
-          <w:i/>
-        </w:rPr>
-        <w:t>V-Model</w:t>
-      </w:r>
-      <w:r>
-        <w:t xml:space="preserve">, </w:t>
-      </w:r>
-      <w:hyperlink r:id="rId43" w:history="1">
-        <w:r>
-          <w:rPr>
-            <w:rStyle w:val="Hiperhivatkozs"/>
-          </w:rPr>
-          <w:t>https://en.wikipedia.org/wiki/V-Model</w:t>
-        </w:r>
-      </w:hyperlink>
-      <w:r>
-        <w:t xml:space="preserve"> (revision 11:35, 24 October 2016)</w:t>
-      </w:r>
-      <w:bookmarkEnd w:id="180"/>
-    </w:p>
-    <w:p>
-      <w:pPr>
-        <w:pStyle w:val="Irodalomjegyzksor"/>
-      </w:pPr>
-      <w:bookmarkStart w:id="182" w:name="_Ref465533208"/>
-      <w:r>
-        <w:t xml:space="preserve">PowerShell Team: </w:t>
-      </w:r>
-      <w:r>
-        <w:rPr>
-          <w:i/>
-        </w:rPr>
-        <w:t>PowerShell on Linux and Open Source!</w:t>
-      </w:r>
-      <w:r>
-        <w:t xml:space="preserve">, </w:t>
-      </w:r>
-      <w:hyperlink r:id="rId44" w:history="1">
-        <w:r>
-          <w:rPr>
-            <w:rStyle w:val="Hiperhivatkozs"/>
-          </w:rPr>
-          <w:t>https://blogs.msdn.microsoft.com/powershell/2016/08/18/powershell-on-linux-and-open-source-2/</w:t>
-        </w:r>
-      </w:hyperlink>
-      <w:r>
-        <w:t xml:space="preserve"> (revision 12:40, 19 September</w:t>
-      </w:r>
-      <w:r>
-        <w:t xml:space="preserve"> 2016</w:t>
-      </w:r>
-      <w:r>
-        <w:t>)</w:t>
-      </w:r>
-      <w:bookmarkEnd w:id="181"/>
-      <w:bookmarkEnd w:id="182"/>
-    </w:p>
-    <w:p>
-      <w:pPr>
-        <w:pStyle w:val="Irodalomjegyzksor"/>
-      </w:pPr>
-      <w:bookmarkStart w:id="183" w:name="_Ref462601270"/>
+      <w:bookmarkStart w:id="68" w:name="_Ref462601270"/>
       <w:r>
         <w:lastRenderedPageBreak/>
         <w:t xml:space="preserve">Wikipedia: </w:t>
@@ -13771,16 +13039,52 @@
       <w:r>
         <w:t xml:space="preserve">, </w:t>
       </w:r>
+      <w:hyperlink r:id="rId44" w:history="1">
+        <w:r>
+          <w:rPr>
+            <w:rStyle w:val="Hiperhivatkozs"/>
+          </w:rPr>
+          <w:t>https://en.wikipedia.org/wiki/Load_balancing_(computing)</w:t>
+        </w:r>
+      </w:hyperlink>
+      <w:r>
+        <w:t xml:space="preserve"> (revision 21:10, 25 September</w:t>
+      </w:r>
+      <w:r>
+        <w:t xml:space="preserve"> 2016</w:t>
+      </w:r>
+      <w:r>
+        <w:t>)</w:t>
+      </w:r>
+      <w:bookmarkEnd w:id="68"/>
+    </w:p>
+    <w:p>
+      <w:pPr>
+        <w:pStyle w:val="Irodalomjegyzksor"/>
+      </w:pPr>
+      <w:bookmarkStart w:id="69" w:name="_Ref462601070"/>
+      <w:r>
+        <w:t xml:space="preserve">Wikipedia: </w:t>
+      </w:r>
+      <w:r>
+        <w:rPr>
+          <w:i/>
+        </w:rPr>
+        <w:t>Denial-of-service attack</w:t>
+      </w:r>
+      <w:r>
+        <w:t xml:space="preserve">, </w:t>
+      </w:r>
       <w:hyperlink r:id="rId45" w:history="1">
         <w:r>
           <w:rPr>
             <w:rStyle w:val="Hiperhivatkozs"/>
           </w:rPr>
-          <w:t>https://en.wikipedia.org/wiki/Load_balancing_(computing)</w:t>
+          <w:t>https://en.wikipedia.org/wiki/Denial-of-service_attack</w:t>
         </w:r>
       </w:hyperlink>
       <w:r>
-        <w:t xml:space="preserve"> (revision 21:10, 25 September</w:t>
+        <w:t xml:space="preserve"> (revision 21:06, 25 September</w:t>
       </w:r>
       <w:r>
         <w:t xml:space="preserve"> 2016</w:t>
@@ -13788,13 +13092,13 @@
       <w:r>
         <w:t>)</w:t>
       </w:r>
-      <w:bookmarkEnd w:id="183"/>
+      <w:bookmarkEnd w:id="69"/>
     </w:p>
     <w:p>
       <w:pPr>
         <w:pStyle w:val="Irodalomjegyzksor"/>
       </w:pPr>
-      <w:bookmarkStart w:id="184" w:name="_Ref462601070"/>
+      <w:bookmarkStart w:id="70" w:name="_Ref465532981"/>
       <w:r>
         <w:t xml:space="preserve">Wikipedia: </w:t>
       </w:r>
@@ -13802,7 +13106,7 @@
         <w:rPr>
           <w:i/>
         </w:rPr>
-        <w:t>Denial-of-service attack</w:t>
+        <w:t>Multitenancy</w:t>
       </w:r>
       <w:r>
         <w:t xml:space="preserve">, </w:t>
@@ -13812,25 +13116,19 @@
           <w:rPr>
             <w:rStyle w:val="Hiperhivatkozs"/>
           </w:rPr>
-          <w:t>https://en.wikipedia.org/wiki/Denial-of-service_attack</w:t>
+          <w:t>https://en.wikipedia.org/wiki/Multitenancy</w:t>
         </w:r>
       </w:hyperlink>
       <w:r>
-        <w:t xml:space="preserve"> (revision 21:06, 25 September</w:t>
-      </w:r>
-      <w:r>
-        <w:t xml:space="preserve"> 2016</w:t>
-      </w:r>
-      <w:r>
-        <w:t>)</w:t>
-      </w:r>
-      <w:bookmarkEnd w:id="184"/>
+        <w:t xml:space="preserve"> (revision 19:05, 29 October 2016)</w:t>
+      </w:r>
+      <w:bookmarkEnd w:id="70"/>
     </w:p>
     <w:p>
       <w:pPr>
         <w:pStyle w:val="Irodalomjegyzksor"/>
       </w:pPr>
-      <w:bookmarkStart w:id="185" w:name="_Ref465532981"/>
+      <w:bookmarkStart w:id="71" w:name="_Ref465533546"/>
       <w:r>
         <w:t xml:space="preserve">Wikipedia: </w:t>
       </w:r>
@@ -13838,7 +13136,7 @@
         <w:rPr>
           <w:i/>
         </w:rPr>
-        <w:t>Multitenancy</w:t>
+        <w:t>Same-origin policy</w:t>
       </w:r>
       <w:r>
         <w:t xml:space="preserve">, </w:t>
@@ -13848,19 +13146,107 @@
           <w:rPr>
             <w:rStyle w:val="Hiperhivatkozs"/>
           </w:rPr>
-          <w:t>https://en.wikipedia.org/wiki/Multitenancy</w:t>
+          <w:t>https://en.wikipedia.org/wiki/Same-origin_policy</w:t>
         </w:r>
       </w:hyperlink>
       <w:r>
-        <w:t xml:space="preserve"> (revision 19:05, 29 October 2016)</w:t>
-      </w:r>
-      <w:bookmarkEnd w:id="185"/>
+        <w:t xml:space="preserve"> (revision 19:40, 29 October 2016)</w:t>
+      </w:r>
+      <w:bookmarkEnd w:id="71"/>
     </w:p>
     <w:p>
       <w:pPr>
         <w:pStyle w:val="Irodalomjegyzksor"/>
       </w:pPr>
-      <w:bookmarkStart w:id="186" w:name="_Ref465533546"/>
+      <w:bookmarkStart w:id="72" w:name="_Ref465618758"/>
+      <w:r>
+        <w:t xml:space="preserve">Peep Laja: </w:t>
+      </w:r>
+      <w:r>
+        <w:rPr>
+          <w:i/>
+        </w:rPr>
+        <w:t>First Impressions Matter: The Importance of Geat Visual Design</w:t>
+      </w:r>
+      <w:r>
+        <w:t xml:space="preserve">, </w:t>
+      </w:r>
+      <w:hyperlink r:id="rId48" w:history="1">
+        <w:r>
+          <w:rPr>
+            <w:rStyle w:val="Hiperhivatkozs"/>
+          </w:rPr>
+          <w:t>http://conversionxl.com/first-impressions-matter-the-importance-of-great-visual-design/</w:t>
+        </w:r>
+      </w:hyperlink>
+      <w:r>
+        <w:t xml:space="preserve"> (revision 19:22, 30 October 2016)</w:t>
+      </w:r>
+      <w:bookmarkEnd w:id="72"/>
+    </w:p>
+    <w:p>
+      <w:pPr>
+        <w:pStyle w:val="Irodalomjegyzksor"/>
+      </w:pPr>
+      <w:bookmarkStart w:id="73" w:name="_Ref466276711"/>
+      <w:r>
+        <w:t xml:space="preserve">W3Techs: </w:t>
+      </w:r>
+      <w:r>
+        <w:rPr>
+          <w:i/>
+        </w:rPr>
+        <w:t>Usage of server-side programming languages for websites</w:t>
+      </w:r>
+      <w:r>
+        <w:t xml:space="preserve">, </w:t>
+      </w:r>
+      <w:hyperlink r:id="rId49" w:history="1">
+        <w:r>
+          <w:rPr>
+            <w:rStyle w:val="Hiperhivatkozs"/>
+          </w:rPr>
+          <w:t>https://w3techs.com/technologies/overview/programming_language/all</w:t>
+        </w:r>
+      </w:hyperlink>
+      <w:r>
+        <w:t xml:space="preserve"> (revision 10:08, 7 November 2016)</w:t>
+      </w:r>
+      <w:bookmarkEnd w:id="73"/>
+    </w:p>
+    <w:p>
+      <w:pPr>
+        <w:pStyle w:val="Irodalomjegyzksor"/>
+      </w:pPr>
+      <w:r>
+        <w:t xml:space="preserve">The Scripting Guys: </w:t>
+      </w:r>
+      <w:r>
+        <w:rPr>
+          <w:i/>
+        </w:rPr>
+        <w:t>Backwards Compatibility in PowerShell</w:t>
+      </w:r>
+      <w:r>
+        <w:t xml:space="preserve">, </w:t>
+      </w:r>
+      <w:hyperlink r:id="rId50" w:history="1">
+        <w:r>
+          <w:rPr>
+            <w:rStyle w:val="Hiperhivatkozs"/>
+          </w:rPr>
+          <w:t>https://blogs.technet.microsoft.com/heyscriptingguy/2015/09/14/backwards-compatibility-in-powershell/</w:t>
+        </w:r>
+      </w:hyperlink>
+      <w:r>
+        <w:t xml:space="preserve"> (revision 18:04, 7 November 2016)</w:t>
+      </w:r>
+    </w:p>
+    <w:p>
+      <w:pPr>
+        <w:pStyle w:val="Irodalomjegyzksor"/>
+      </w:pPr>
+      <w:bookmarkStart w:id="74" w:name="_Ref467516009"/>
       <w:r>
         <w:t xml:space="preserve">Wikipedia: </w:t>
       </w:r>
@@ -13868,171 +13254,53 @@
         <w:rPr>
           <w:i/>
         </w:rPr>
-        <w:t>Same-origin policy</w:t>
+        <w:t>Spike (software development)</w:t>
       </w:r>
       <w:r>
         <w:t xml:space="preserve">, </w:t>
       </w:r>
-      <w:hyperlink r:id="rId48" w:history="1">
+      <w:hyperlink r:id="rId51" w:history="1">
         <w:r>
           <w:rPr>
             <w:rStyle w:val="Hiperhivatkozs"/>
           </w:rPr>
-          <w:t>https://en.wikipedia.org/wiki/Same-origin_policy</w:t>
+          <w:t>https://en.wikipedia.org/wiki/Spike_(software_development)</w:t>
         </w:r>
       </w:hyperlink>
       <w:r>
-        <w:t xml:space="preserve"> (revision 19:40, 29 October 2016)</w:t>
-      </w:r>
-      <w:bookmarkEnd w:id="186"/>
+        <w:t xml:space="preserve"> (revision 18:23, 21 November 2016)</w:t>
+      </w:r>
+      <w:bookmarkEnd w:id="74"/>
     </w:p>
     <w:p>
       <w:pPr>
         <w:pStyle w:val="Irodalomjegyzksor"/>
       </w:pPr>
-      <w:bookmarkStart w:id="187" w:name="_Ref465618758"/>
-      <w:r>
-        <w:t xml:space="preserve">Peep Laja: </w:t>
+      <w:bookmarkStart w:id="75" w:name="_Ref467521065"/>
+      <w:r>
+        <w:t xml:space="preserve">Edmunds: </w:t>
       </w:r>
       <w:r>
         <w:rPr>
           <w:i/>
         </w:rPr>
-        <w:t>First Impressions Matter: The Importance of Geat Visual Design</w:t>
+        <w:t>Depreciation Infographic: How Fast Does My New Car Lose Value?</w:t>
       </w:r>
       <w:r>
         <w:t xml:space="preserve">, </w:t>
       </w:r>
-      <w:hyperlink r:id="rId49" w:history="1">
+      <w:hyperlink r:id="rId52" w:history="1">
         <w:r>
           <w:rPr>
             <w:rStyle w:val="Hiperhivatkozs"/>
           </w:rPr>
-          <w:t>http://conversionxl.com/first-impressions-matter-the-importance-of-great-visual-design/</w:t>
+          <w:t>http://www.edmunds.com/car-buying/how-fast-does-my-new-car-lose-value-infographic.html</w:t>
         </w:r>
       </w:hyperlink>
       <w:r>
-        <w:t xml:space="preserve"> (revision 19:22, 30 October 2016)</w:t>
-      </w:r>
-      <w:bookmarkEnd w:id="187"/>
-    </w:p>
-    <w:p>
-      <w:pPr>
-        <w:pStyle w:val="Irodalomjegyzksor"/>
-      </w:pPr>
-      <w:bookmarkStart w:id="188" w:name="_Ref466276711"/>
-      <w:r>
-        <w:t xml:space="preserve">W3Techs: </w:t>
-      </w:r>
-      <w:r>
-        <w:rPr>
-          <w:i/>
-        </w:rPr>
-        <w:t>Usage of server-side programming languages for websites</w:t>
-      </w:r>
-      <w:r>
-        <w:t xml:space="preserve">, </w:t>
-      </w:r>
-      <w:hyperlink r:id="rId50" w:history="1">
-        <w:r>
-          <w:rPr>
-            <w:rStyle w:val="Hiperhivatkozs"/>
-          </w:rPr>
-          <w:t>https://w3techs.com/technologies/overview/programming_language/all</w:t>
-        </w:r>
-      </w:hyperlink>
-      <w:r>
-        <w:t xml:space="preserve"> (revision 10:08, 7 November 2016)</w:t>
-      </w:r>
-      <w:bookmarkEnd w:id="188"/>
-    </w:p>
-    <w:p>
-      <w:pPr>
-        <w:pStyle w:val="Irodalomjegyzksor"/>
-      </w:pPr>
-      <w:r>
-        <w:t xml:space="preserve">The Scripting Guys: </w:t>
-      </w:r>
-      <w:r>
-        <w:rPr>
-          <w:i/>
-        </w:rPr>
-        <w:t>Backwards Compatibility in PowerShell</w:t>
-      </w:r>
-      <w:r>
-        <w:t xml:space="preserve">, </w:t>
-      </w:r>
-      <w:hyperlink r:id="rId51" w:history="1">
-        <w:r>
-          <w:rPr>
-            <w:rStyle w:val="Hiperhivatkozs"/>
-          </w:rPr>
-          <w:t>https://blogs.technet.microsoft.com/heyscriptingguy/2015/09/14/backwards-compatibility-in-powershell/</w:t>
-        </w:r>
-      </w:hyperlink>
-      <w:r>
-        <w:t xml:space="preserve"> (revision 18:04, 7 November 2016)</w:t>
-      </w:r>
-    </w:p>
-    <w:p>
-      <w:pPr>
-        <w:pStyle w:val="Irodalomjegyzksor"/>
-      </w:pPr>
-      <w:bookmarkStart w:id="189" w:name="_Ref467516009"/>
-      <w:r>
-        <w:t xml:space="preserve">Wikipedia: </w:t>
-      </w:r>
-      <w:r>
-        <w:rPr>
-          <w:i/>
-        </w:rPr>
-        <w:t>Spike (software development)</w:t>
-      </w:r>
-      <w:r>
-        <w:t xml:space="preserve">, </w:t>
-      </w:r>
-      <w:hyperlink r:id="rId52" w:history="1">
-        <w:r>
-          <w:rPr>
-            <w:rStyle w:val="Hiperhivatkozs"/>
-          </w:rPr>
-          <w:t>https://en.wikipedia.org/wiki/Spike_(software_development)</w:t>
-        </w:r>
-      </w:hyperlink>
-      <w:r>
-        <w:t xml:space="preserve"> (revision 18:23, 21 November 2016)</w:t>
-      </w:r>
-      <w:bookmarkEnd w:id="189"/>
-    </w:p>
-    <w:p>
-      <w:pPr>
-        <w:pStyle w:val="Irodalomjegyzksor"/>
-      </w:pPr>
-      <w:bookmarkStart w:id="190" w:name="_Ref467521065"/>
-      <w:r>
-        <w:t xml:space="preserve">Edmunds: </w:t>
-      </w:r>
-      <w:r>
-        <w:rPr>
-          <w:i/>
-        </w:rPr>
-        <w:t>Depreciation Infographic: How Fast Does My New Car Lose Value?</w:t>
-      </w:r>
-      <w:r>
-        <w:t xml:space="preserve">, </w:t>
-      </w:r>
-      <w:hyperlink r:id="rId53" w:history="1">
-        <w:r>
-          <w:rPr>
-            <w:rStyle w:val="Hiperhivatkozs"/>
-          </w:rPr>
-          <w:t>http://www.edmunds.com/car-buying/how-fast-does-my-new-car-lose-value-infographic.html</w:t>
-        </w:r>
-      </w:hyperlink>
-      <w:r>
         <w:t xml:space="preserve"> (revision 19:47, 21 November 2016)</w:t>
       </w:r>
-      <w:bookmarkEnd w:id="190"/>
+      <w:bookmarkEnd w:id="75"/>
     </w:p>
     <w:p>
       <w:pPr>
@@ -14699,18 +13967,18 @@
       <w:pPr>
         <w:pStyle w:val="Fejezetcimszmozsnlkl"/>
       </w:pPr>
-      <w:bookmarkStart w:id="191" w:name="_Toc468309841"/>
+      <w:bookmarkStart w:id="76" w:name="_Toc468309841"/>
       <w:r>
         <w:lastRenderedPageBreak/>
         <w:t>Függelék</w:t>
       </w:r>
-      <w:bookmarkEnd w:id="191"/>
+      <w:bookmarkEnd w:id="76"/>
     </w:p>
     <w:p/>
     <w:p/>
     <w:sectPr>
-      <w:headerReference w:type="even" r:id="rId54"/>
-      <w:footerReference w:type="default" r:id="rId55"/>
+      <w:headerReference w:type="even" r:id="rId53"/>
+      <w:footerReference w:type="default" r:id="rId54"/>
       <w:type w:val="continuous"/>
       <w:pgSz w:w="11907" w:h="16840" w:code="9"/>
       <w:pgMar w:top="1418" w:right="1418" w:bottom="1418" w:left="1418" w:header="709" w:footer="709" w:gutter="567"/>
@@ -14720,240 +13988,6 @@
     </w:sectPr>
   </w:body>
 </w:document>
-</file>
-
-<file path=word/comments.xml><?xml version="1.0" encoding="utf-8"?>
-<w:comments xmlns:wpc="http://schemas.microsoft.com/office/word/2010/wordprocessingCanvas" xmlns:cx="http://schemas.microsoft.com/office/drawing/2014/chartex" xmlns:mc="http://schemas.openxmlformats.org/markup-compatibility/2006" xmlns:o="urn:schemas-microsoft-com:office:office" xmlns:r="http://schemas.openxmlformats.org/officeDocument/2006/relationships" xmlns:m="http://schemas.openxmlformats.org/officeDocument/2006/math" xmlns:v="urn:schemas-microsoft-com:vml" xmlns:wp14="http://schemas.microsoft.com/office/word/2010/wordprocessingDrawing" xmlns:wp="http://schemas.openxmlformats.org/drawingml/2006/wordprocessingDrawing" xmlns:w10="urn:schemas-microsoft-com:office:word" xmlns:w="http://schemas.openxmlformats.org/wordprocessingml/2006/main" xmlns:w14="http://schemas.microsoft.com/office/word/2010/wordml" xmlns:w15="http://schemas.microsoft.com/office/word/2012/wordml" xmlns:w16se="http://schemas.microsoft.com/office/word/2015/wordml/symex" xmlns:wpg="http://schemas.microsoft.com/office/word/2010/wordprocessingGroup" xmlns:wpi="http://schemas.microsoft.com/office/word/2010/wordprocessingInk" xmlns:wne="http://schemas.microsoft.com/office/word/2006/wordml" xmlns:wps="http://schemas.microsoft.com/office/word/2010/wordprocessingShape" mc:Ignorable="w14 w15 w16se wp14">
-  <w:comment w:id="2" w:author="mregina" w:date="2016-11-28T11:47:00Z" w:initials="m">
-    <w:p>
-      <w:pPr>
-        <w:pStyle w:val="Jegyzetszveg"/>
-      </w:pPr>
-      <w:r>
-        <w:rPr>
-          <w:rStyle w:val="Jegyzethivatkozs"/>
-        </w:rPr>
-        <w:annotationRef/>
-      </w:r>
-      <w:r>
-        <w:t>Ez főleg így angolul furán hangzik</w:t>
-      </w:r>
-    </w:p>
-    <w:p>
-      <w:pPr>
-        <w:pStyle w:val="Jegyzetszveg"/>
-        <w:ind w:firstLine="0"/>
-      </w:pPr>
-    </w:p>
-  </w:comment>
-  <w:comment w:id="3" w:author="Zsolt" w:date="2016-11-30T19:09:00Z" w:initials="Z">
-    <w:p>
-      <w:pPr>
-        <w:pStyle w:val="Jegyzetszveg"/>
-      </w:pPr>
-      <w:r>
-        <w:rPr>
-          <w:rStyle w:val="Jegyzethivatkozs"/>
-        </w:rPr>
-        <w:annotationRef/>
-      </w:r>
-    </w:p>
-  </w:comment>
-  <w:comment w:id="84" w:author="mregina" w:date="2016-11-28T12:33:00Z" w:initials="m">
-    <w:p>
-      <w:pPr>
-        <w:pStyle w:val="Jegyzetszveg"/>
-      </w:pPr>
-      <w:r>
-        <w:rPr>
-          <w:rStyle w:val="Jegyzethivatkozs"/>
-        </w:rPr>
-        <w:annotationRef/>
-      </w:r>
-      <w:r>
-        <w:t>??</w:t>
-      </w:r>
-    </w:p>
-  </w:comment>
-  <w:comment w:id="89" w:author="mregina" w:date="2016-11-28T12:38:00Z" w:initials="m">
-    <w:p>
-      <w:pPr>
-        <w:pStyle w:val="Jegyzetszveg"/>
-      </w:pPr>
-      <w:r>
-        <w:rPr>
-          <w:rStyle w:val="Jegyzethivatkozs"/>
-        </w:rPr>
-        <w:annotationRef/>
-      </w:r>
-      <w:r>
-        <w:t>Ezt használják így magyarul?</w:t>
-      </w:r>
-    </w:p>
-  </w:comment>
-  <w:comment w:id="95" w:author="mregina" w:date="2016-11-28T12:56:00Z" w:initials="m">
-    <w:p>
-      <w:pPr>
-        <w:pStyle w:val="Jegyzetszveg"/>
-      </w:pPr>
-      <w:r>
-        <w:rPr>
-          <w:rStyle w:val="Jegyzethivatkozs"/>
-        </w:rPr>
-        <w:annotationRef/>
-      </w:r>
-      <w:r>
-        <w:t>? esetleg a webbel kapcsolatos kutatások mai állása?</w:t>
-      </w:r>
-    </w:p>
-  </w:comment>
-  <w:comment w:id="101" w:author="mregina" w:date="2016-11-29T09:40:00Z" w:initials="m">
-    <w:p>
-      <w:pPr>
-        <w:pStyle w:val="Jegyzetszveg"/>
-      </w:pPr>
-      <w:r>
-        <w:rPr>
-          <w:rStyle w:val="Jegyzethivatkozs"/>
-        </w:rPr>
-        <w:annotationRef/>
-      </w:r>
-      <w:r>
-        <w:t>Ezek szerint 5 url-en futott a kísérlet? Ezt nem írtad le</w:t>
-      </w:r>
-    </w:p>
-  </w:comment>
-  <w:comment w:id="104" w:author="mregina" w:date="2016-11-29T09:47:00Z" w:initials="m">
-    <w:p>
-      <w:pPr>
-        <w:pStyle w:val="Jegyzetszveg"/>
-      </w:pPr>
-      <w:r>
-        <w:rPr>
-          <w:rStyle w:val="Jegyzethivatkozs"/>
-        </w:rPr>
-        <w:annotationRef/>
-      </w:r>
-      <w:r>
-        <w:t>Maradhat, de szerintem ezek a nagyon passzív szerkezetek furák magyarul</w:t>
-      </w:r>
-    </w:p>
-  </w:comment>
-  <w:comment w:id="113" w:author="mregina" w:date="2016-11-30T15:03:00Z" w:initials="m">
-    <w:p>
-      <w:pPr>
-        <w:pStyle w:val="Jegyzetszveg"/>
-      </w:pPr>
-      <w:r>
-        <w:rPr>
-          <w:rStyle w:val="Jegyzethivatkozs"/>
-        </w:rPr>
-        <w:annotationRef/>
-      </w:r>
-      <w:r>
-        <w:t>Jó lenne ha betűjelet adnál a paramétereknek és bepötyögnéd a teljes képletet</w:t>
-      </w:r>
-    </w:p>
-  </w:comment>
-  <w:comment w:id="152" w:author="mregina" w:date="2016-11-30T15:09:00Z" w:initials="m">
-    <w:p>
-      <w:pPr>
-        <w:pStyle w:val="Jegyzetszveg"/>
-      </w:pPr>
-      <w:r>
-        <w:rPr>
-          <w:rStyle w:val="Jegyzethivatkozs"/>
-        </w:rPr>
-        <w:annotationRef/>
-      </w:r>
-      <w:r>
-        <w:t>Van értelme betenni, ha úgysem látszik semmi? Esetleg kivághatnád az első 5öt vagy ilyesmi</w:t>
-      </w:r>
-    </w:p>
-  </w:comment>
-  <w:comment w:id="157" w:author="mregina" w:date="2016-11-30T15:12:00Z" w:initials="m">
-    <w:p>
-      <w:pPr>
-        <w:pStyle w:val="Jegyzetszveg"/>
-      </w:pPr>
-      <w:r>
-        <w:rPr>
-          <w:rStyle w:val="Jegyzethivatkozs"/>
-        </w:rPr>
-        <w:annotationRef/>
-      </w:r>
-      <w:r>
-        <w:t>Inkább vágj le a széléből és legyen nagyobb</w:t>
-      </w:r>
-    </w:p>
-  </w:comment>
-  <w:comment w:id="161" w:author="mregina" w:date="2016-11-30T15:24:00Z" w:initials="m">
-    <w:p>
-      <w:pPr>
-        <w:pStyle w:val="Jegyzetszveg"/>
-      </w:pPr>
-      <w:r>
-        <w:rPr>
-          <w:rStyle w:val="Jegyzethivatkozs"/>
-        </w:rPr>
-        <w:annotationRef/>
-      </w:r>
-      <w:r>
-        <w:t>Pont nem látszik a számított érték</w:t>
-      </w:r>
-    </w:p>
-  </w:comment>
-  <w:comment w:id="165" w:author="mregina" w:date="2016-11-30T15:44:00Z" w:initials="m">
-    <w:p>
-      <w:pPr>
-        <w:pStyle w:val="Jegyzetszveg"/>
-      </w:pPr>
-      <w:r>
-        <w:rPr>
-          <w:rStyle w:val="Jegyzethivatkozs"/>
-        </w:rPr>
-        <w:annotationRef/>
-      </w:r>
-      <w:r>
-        <w:t>Nekem nem tűnt ki</w:t>
-      </w:r>
-    </w:p>
-  </w:comment>
-  <w:comment w:id="166" w:author="mregina" w:date="2016-11-30T15:44:00Z" w:initials="m">
-    <w:p>
-      <w:pPr>
-        <w:pStyle w:val="Jegyzetszveg"/>
-      </w:pPr>
-      <w:r>
-        <w:rPr>
-          <w:rStyle w:val="Jegyzethivatkozs"/>
-        </w:rPr>
-        <w:annotationRef/>
-      </w:r>
-      <w:r>
-        <w:t>Nem kell ennél hosszabb lezárás, tömör, és értelmes</w:t>
-      </w:r>
-    </w:p>
-  </w:comment>
-</w:comments>
-</file>
-
-<file path=word/commentsExtended.xml><?xml version="1.0" encoding="utf-8"?>
-<w15:commentsEx xmlns:wpc="http://schemas.microsoft.com/office/word/2010/wordprocessingCanvas" xmlns:cx="http://schemas.microsoft.com/office/drawing/2014/chartex" xmlns:mc="http://schemas.openxmlformats.org/markup-compatibility/2006" xmlns:o="urn:schemas-microsoft-com:office:office" xmlns:r="http://schemas.openxmlformats.org/officeDocument/2006/relationships" xmlns:m="http://schemas.openxmlformats.org/officeDocument/2006/math" xmlns:v="urn:schemas-microsoft-com:vml" xmlns:wp14="http://schemas.microsoft.com/office/word/2010/wordprocessingDrawing" xmlns:wp="http://schemas.openxmlformats.org/drawingml/2006/wordprocessingDrawing" xmlns:w10="urn:schemas-microsoft-com:office:word" xmlns:w="http://schemas.openxmlformats.org/wordprocessingml/2006/main" xmlns:w14="http://schemas.microsoft.com/office/word/2010/wordml" xmlns:w15="http://schemas.microsoft.com/office/word/2012/wordml" xmlns:w16se="http://schemas.microsoft.com/office/word/2015/wordml/symex" xmlns:wpg="http://schemas.microsoft.com/office/word/2010/wordprocessingGroup" xmlns:wpi="http://schemas.microsoft.com/office/word/2010/wordprocessingInk" xmlns:wne="http://schemas.microsoft.com/office/word/2006/wordml" xmlns:wps="http://schemas.microsoft.com/office/word/2010/wordprocessingShape" mc:Ignorable="w14 w15 w16se wp14">
-  <w15:commentEx w15:paraId="09B17A3B" w15:done="0"/>
-  <w15:commentEx w15:paraId="6B0DE32D" w15:paraIdParent="09B17A3B" w15:done="0"/>
-  <w15:commentEx w15:paraId="3F11FA40" w15:done="1"/>
-  <w15:commentEx w15:paraId="57AA4D2E" w15:done="1"/>
-  <w15:commentEx w15:paraId="2E153F36" w15:done="1"/>
-  <w15:commentEx w15:paraId="217D0F30" w15:done="1"/>
-  <w15:commentEx w15:paraId="00CEE455" w15:done="1"/>
-  <w15:commentEx w15:paraId="5535CC31" w15:done="1"/>
-  <w15:commentEx w15:paraId="5B673DEE" w15:done="0"/>
-  <w15:commentEx w15:paraId="59FE5772" w15:done="1"/>
-  <w15:commentEx w15:paraId="33BB93C0" w15:done="0"/>
-  <w15:commentEx w15:paraId="1CF5444C" w15:done="0"/>
-  <w15:commentEx w15:paraId="58211441" w15:done="1"/>
-</w15:commentsEx>
 </file>
 
 <file path=word/endnotes.xml><?xml version="1.0" encoding="utf-8"?>
@@ -15066,7 +14100,7 @@
         <w:rStyle w:val="Oldalszm"/>
         <w:noProof/>
       </w:rPr>
-      <w:t>47</w:t>
+      <w:t>21</w:t>
     </w:r>
     <w:r>
       <w:rPr>
@@ -16424,17 +15458,6 @@
     <w:abstractNumId w:val="5"/>
   </w:num>
 </w:numbering>
-</file>
-
-<file path=word/people.xml><?xml version="1.0" encoding="utf-8"?>
-<w15:people xmlns:wpc="http://schemas.microsoft.com/office/word/2010/wordprocessingCanvas" xmlns:cx="http://schemas.microsoft.com/office/drawing/2014/chartex" xmlns:mc="http://schemas.openxmlformats.org/markup-compatibility/2006" xmlns:o="urn:schemas-microsoft-com:office:office" xmlns:r="http://schemas.openxmlformats.org/officeDocument/2006/relationships" xmlns:m="http://schemas.openxmlformats.org/officeDocument/2006/math" xmlns:v="urn:schemas-microsoft-com:vml" xmlns:wp14="http://schemas.microsoft.com/office/word/2010/wordprocessingDrawing" xmlns:wp="http://schemas.openxmlformats.org/drawingml/2006/wordprocessingDrawing" xmlns:w10="urn:schemas-microsoft-com:office:word" xmlns:w="http://schemas.openxmlformats.org/wordprocessingml/2006/main" xmlns:w14="http://schemas.microsoft.com/office/word/2010/wordml" xmlns:w15="http://schemas.microsoft.com/office/word/2012/wordml" xmlns:w16se="http://schemas.microsoft.com/office/word/2015/wordml/symex" xmlns:wpg="http://schemas.microsoft.com/office/word/2010/wordprocessingGroup" xmlns:wpi="http://schemas.microsoft.com/office/word/2010/wordprocessingInk" xmlns:wne="http://schemas.microsoft.com/office/word/2006/wordml" xmlns:wps="http://schemas.microsoft.com/office/word/2010/wordprocessingShape" mc:Ignorable="w14 w15 w16se wp14">
-  <w15:person w15:author="mregina">
-    <w15:presenceInfo w15:providerId="None" w15:userId="mregina"/>
-  </w15:person>
-  <w15:person w15:author="Zsolt">
-    <w15:presenceInfo w15:providerId="None" w15:userId="Zsolt"/>
-  </w15:person>
-</w15:people>
 </file>
 
 <file path=word/styles.xml><?xml version="1.0" encoding="utf-8"?>
@@ -17320,7 +16343,7 @@
     <w:basedOn w:val="Norml"/>
     <w:next w:val="Norml"/>
     <w:autoRedefine/>
-    <w:rsid w:val="003A595A"/>
+    <w:rsid w:val="00311DC5"/>
     <w:pPr>
       <w:keepNext/>
       <w:pageBreakBefore/>
@@ -17871,6 +16894,22 @@
       <w:lang w:val="hu-HU"/>
     </w:rPr>
   </w:style>
+  <w:style w:type="paragraph" w:styleId="Vltozat">
+    <w:name w:val="Revision"/>
+    <w:hidden/>
+    <w:uiPriority w:val="99"/>
+    <w:semiHidden/>
+    <w:rsid w:val="00311DC5"/>
+    <w:pPr>
+      <w:spacing w:after="0" w:line="240" w:lineRule="auto"/>
+    </w:pPr>
+    <w:rPr>
+      <w:rFonts w:ascii="Times New Roman" w:eastAsia="Times New Roman" w:hAnsi="Times New Roman" w:cs="Times New Roman"/>
+      <w:sz w:val="24"/>
+      <w:szCs w:val="24"/>
+      <w:lang w:val="hu-HU"/>
+    </w:rPr>
+  </w:style>
 </w:styles>
 </file>
 
@@ -18140,7 +17179,7 @@
 </file>
 
 <file path=customXml/itemProps1.xml><?xml version="1.0" encoding="utf-8"?>
-<ds:datastoreItem xmlns:ds="http://schemas.openxmlformats.org/officeDocument/2006/customXml" ds:itemID="{6554BE10-17EB-4115-91C1-688A3DB1ED74}">
+<ds:datastoreItem xmlns:ds="http://schemas.openxmlformats.org/officeDocument/2006/customXml" ds:itemID="{2745DA33-0D33-4B04-B50A-AF61DA2D3410}">
   <ds:schemaRefs>
     <ds:schemaRef ds:uri="http://schemas.openxmlformats.org/officeDocument/2006/bibliography"/>
   </ds:schemaRefs>

</xml_diff>

<commit_message>
G. B. első kérése done?
</commit_message>
<xml_diff>
--- a/diplomaterv.docx
+++ b/diplomaterv.docx
@@ -5313,8 +5313,8 @@
       <w:pPr>
         <w:pStyle w:val="Kpalrs"/>
       </w:pPr>
-      <w:bookmarkStart w:id="9" w:name="_Ref468642038"/>
-      <w:bookmarkStart w:id="10" w:name="_Toc468634557"/>
+      <w:bookmarkStart w:id="9" w:name="_Toc468634557"/>
+      <w:bookmarkStart w:id="10" w:name="_Ref468642038"/>
       <w:r>
         <w:t xml:space="preserve">ábra </w:t>
       </w:r>
@@ -5336,11 +5336,11 @@
       <w:r>
         <w:fldChar w:fldCharType="end"/>
       </w:r>
+      <w:bookmarkEnd w:id="10"/>
+      <w:r>
+        <w:t>: V- modell</w:t>
+      </w:r>
       <w:bookmarkEnd w:id="9"/>
-      <w:r>
-        <w:t>: V- modell</w:t>
-      </w:r>
-      <w:bookmarkEnd w:id="10"/>
     </w:p>
     <w:p>
       <w:pPr>
@@ -5431,19 +5431,29 @@
       </w:r>
     </w:p>
     <w:p>
+      <w:r>
+        <w:t>A 2. ábrán együtt szerepel az összes</w:t>
+      </w:r>
+      <w:r>
+        <w:t xml:space="preserve"> standalone use case egy diagramon.</w:t>
+      </w:r>
+    </w:p>
+    <w:p>
       <w:pPr>
         <w:pStyle w:val="Kp"/>
       </w:pPr>
+      <w:bookmarkStart w:id="13" w:name="_GoBack"/>
       <w:r>
         <w:rPr>
           <w:noProof/>
           <w:lang w:val="en-US"/>
         </w:rPr>
+        <w:lastRenderedPageBreak/>
         <w:drawing>
-          <wp:inline distT="0" distB="0" distL="0" distR="0" wp14:anchorId="1689660F" wp14:editId="301D1CA6">
-            <wp:extent cx="3826645" cy="2194560"/>
+          <wp:inline distT="0" distB="0" distL="0" distR="0" wp14:anchorId="22DE942F" wp14:editId="08B799ED">
+            <wp:extent cx="5400040" cy="3674745"/>
             <wp:effectExtent l="0" t="0" r="0" b="0"/>
-            <wp:docPr id="5" name="Kép 5"/>
+            <wp:docPr id="27" name="Kép 27"/>
             <wp:cNvGraphicFramePr>
               <a:graphicFrameLocks xmlns:a="http://schemas.openxmlformats.org/drawingml/2006/main" noChangeAspect="1"/>
             </wp:cNvGraphicFramePr>
@@ -5451,11 +5461,11 @@
               <a:graphicData uri="http://schemas.openxmlformats.org/drawingml/2006/picture">
                 <pic:pic xmlns:pic="http://schemas.openxmlformats.org/drawingml/2006/picture">
                   <pic:nvPicPr>
-                    <pic:cNvPr id="5" name="UCD_skyscraper1.png"/>
+                    <pic:cNvPr id="27" name="UCD_skyscraper_all.png"/>
                     <pic:cNvPicPr/>
                   </pic:nvPicPr>
                   <pic:blipFill>
-                    <a:blip r:embed="rId12" cstate="print">
+                    <a:blip r:embed="rId12">
                       <a:extLst>
                         <a:ext uri="{28A0092B-C50C-407E-A947-70E740481C1C}">
                           <a14:useLocalDpi xmlns:a14="http://schemas.microsoft.com/office/drawing/2010/main" val="0"/>
@@ -5469,7 +5479,7 @@
                   <pic:spPr>
                     <a:xfrm>
                       <a:off x="0" y="0"/>
-                      <a:ext cx="3920244" cy="2248239"/>
+                      <a:ext cx="5400040" cy="3674745"/>
                     </a:xfrm>
                     <a:prstGeom prst="rect">
                       <a:avLst/>
@@ -5481,12 +5491,12 @@
           </wp:inline>
         </w:drawing>
       </w:r>
+      <w:bookmarkEnd w:id="13"/>
     </w:p>
     <w:p>
       <w:pPr>
         <w:pStyle w:val="Kpalrs"/>
       </w:pPr>
-      <w:bookmarkStart w:id="13" w:name="_Toc468634558"/>
       <w:r>
         <w:t xml:space="preserve">ábra </w:t>
       </w:r>
@@ -5509,50 +5519,63 @@
         <w:fldChar w:fldCharType="end"/>
       </w:r>
       <w:r>
-        <w:t xml:space="preserve">: Back </w:t>
-      </w:r>
-      <w:r>
-        <w:t>end alapvető Use Case diagramja</w:t>
-      </w:r>
-      <w:bookmarkEnd w:id="13"/>
-    </w:p>
-    <w:p>
-      <w:r>
-        <w:lastRenderedPageBreak/>
-        <w:t xml:space="preserve">A Unified Modeling Language (UML) 2 Use case diagramon látható a </w:t>
-      </w:r>
-      <w:r>
-        <w:t>felhasználó</w:t>
-      </w:r>
-      <w:r>
-        <w:t xml:space="preserve">, mint aktor. </w:t>
-      </w:r>
-      <w:r>
-        <w:t>Az aktor képes egy vagy több URL-t megadni az alkalmazásnak (scriptnek)</w:t>
-      </w:r>
-      <w:r>
-        <w:t>, ezt jelképezi az „URL bevitele” és ennek a leszármazottja az „URL tömb bevitele” use case-ek.</w:t>
+        <w:t>: Back end összefoglaló Use Case diagram</w:t>
+      </w:r>
+    </w:p>
+    <w:p>
+      <w:r>
+        <w:t>Ebből az ábrából kiindulva a</w:t>
+      </w:r>
+      <w:r>
+        <w:t xml:space="preserve"> Unified Modeling Language (UML) 2</w:t>
       </w:r>
       <w:r>
         <w:t xml:space="preserve"> </w:t>
       </w:r>
       <w:r>
-        <w:t>A</w:t>
-      </w:r>
-      <w:r>
-        <w:t>z</w:t>
-      </w:r>
-      <w:r>
-        <w:t xml:space="preserve"> előbbi</w:t>
-      </w:r>
-      <w:r>
-        <w:t xml:space="preserve"> a „kapott oldalak feldolgozása” használati esettel van asszociálva, ami a magja a szolgáltatásnak. Ennek a magnak részegysége az „algoritmus futtatása az adatokon” használati eset, mely minden esetben lefut (ezt jelöli az „include” stereotype a dependecia</w:t>
-      </w:r>
-      <w:r>
-        <w:t xml:space="preserve"> jel</w:t>
-      </w:r>
-      <w:r>
-        <w:t xml:space="preserve"> mellett), mégis kiemelendő.</w:t>
+        <w:fldChar w:fldCharType="begin"/>
+      </w:r>
+      <w:r>
+        <w:instrText xml:space="preserve"> REF _Ref468823613 \r \h </w:instrText>
+      </w:r>
+      <w:r>
+        <w:fldChar w:fldCharType="separate"/>
+      </w:r>
+      <w:r>
+        <w:t>[14]</w:t>
+      </w:r>
+      <w:r>
+        <w:fldChar w:fldCharType="end"/>
+      </w:r>
+      <w:r>
+        <w:t xml:space="preserve"> Use Case</w:t>
+      </w:r>
+      <w:r>
+        <w:t xml:space="preserve"> diagramok segítségével bemutatom az egyes részeset-sorozatait az összefoglaló használati eset ábrának. F</w:t>
+      </w:r>
+      <w:r>
+        <w:t xml:space="preserve">ontos látni, hogy a részesetek száma a tárgyalni kívánt részletességtől függ, definíció szerint lehet use case bármely folyamat vagy állapot sorozat, amely </w:t>
+      </w:r>
+      <w:r>
+        <w:t xml:space="preserve">a felhasználó(k) számára értékes információt szolgáltathat. </w:t>
+      </w:r>
+      <w:r>
+        <w:fldChar w:fldCharType="begin"/>
+      </w:r>
+      <w:r>
+        <w:instrText xml:space="preserve"> REF _Ref468823613 \r \h </w:instrText>
+      </w:r>
+      <w:r>
+        <w:fldChar w:fldCharType="separate"/>
+      </w:r>
+      <w:r>
+        <w:t>[14]</w:t>
+      </w:r>
+      <w:r>
+        <w:fldChar w:fldCharType="end"/>
+      </w:r>
+      <w:r>
+        <w:t xml:space="preserve"> Így tehát funkcionalitás követelményeinek legjobb meghatározása végett egy viszonylag részletest diagramból indultam ki.</w:t>
       </w:r>
     </w:p>
     <w:p>
@@ -5565,10 +5588,10 @@
           <w:lang w:val="en-US"/>
         </w:rPr>
         <w:drawing>
-          <wp:inline distT="0" distB="0" distL="0" distR="0" wp14:anchorId="67E0E5EB" wp14:editId="39E14B80">
-            <wp:extent cx="5400040" cy="1832610"/>
+          <wp:inline distT="0" distB="0" distL="0" distR="0" wp14:anchorId="3E87D563" wp14:editId="2839B1BE">
+            <wp:extent cx="3759200" cy="2155882"/>
             <wp:effectExtent l="0" t="0" r="0" b="0"/>
-            <wp:docPr id="4" name="Kép 4"/>
+            <wp:docPr id="24" name="Kép 24"/>
             <wp:cNvGraphicFramePr>
               <a:graphicFrameLocks xmlns:a="http://schemas.openxmlformats.org/drawingml/2006/main" noChangeAspect="1"/>
             </wp:cNvGraphicFramePr>
@@ -5576,11 +5599,160 @@
               <a:graphicData uri="http://schemas.openxmlformats.org/drawingml/2006/picture">
                 <pic:pic xmlns:pic="http://schemas.openxmlformats.org/drawingml/2006/picture">
                   <pic:nvPicPr>
-                    <pic:cNvPr id="4" name="UCD_skyscraper2.png"/>
+                    <pic:cNvPr id="24" name="UCD_skyscraper1.png"/>
                     <pic:cNvPicPr/>
                   </pic:nvPicPr>
                   <pic:blipFill>
-                    <a:blip r:embed="rId13" cstate="print">
+                    <a:blip r:embed="rId13">
+                      <a:extLst>
+                        <a:ext uri="{28A0092B-C50C-407E-A947-70E740481C1C}">
+                          <a14:useLocalDpi xmlns:a14="http://schemas.microsoft.com/office/drawing/2010/main" val="0"/>
+                        </a:ext>
+                      </a:extLst>
+                    </a:blip>
+                    <a:stretch>
+                      <a:fillRect/>
+                    </a:stretch>
+                  </pic:blipFill>
+                  <pic:spPr>
+                    <a:xfrm>
+                      <a:off x="0" y="0"/>
+                      <a:ext cx="3803404" cy="2181233"/>
+                    </a:xfrm>
+                    <a:prstGeom prst="rect">
+                      <a:avLst/>
+                    </a:prstGeom>
+                  </pic:spPr>
+                </pic:pic>
+              </a:graphicData>
+            </a:graphic>
+          </wp:inline>
+        </w:drawing>
+      </w:r>
+    </w:p>
+    <w:p>
+      <w:pPr>
+        <w:pStyle w:val="Kpalrs"/>
+      </w:pPr>
+      <w:bookmarkStart w:id="14" w:name="_Toc468634558"/>
+      <w:r>
+        <w:t xml:space="preserve">ábra </w:t>
+      </w:r>
+      <w:r>
+        <w:fldChar w:fldCharType="begin"/>
+      </w:r>
+      <w:r>
+        <w:instrText xml:space="preserve"> SEQ ábra \* ARABIC </w:instrText>
+      </w:r>
+      <w:r>
+        <w:fldChar w:fldCharType="separate"/>
+      </w:r>
+      <w:r>
+        <w:rPr>
+          <w:noProof/>
+        </w:rPr>
+        <w:t>3</w:t>
+      </w:r>
+      <w:r>
+        <w:fldChar w:fldCharType="end"/>
+      </w:r>
+      <w:r>
+        <w:t xml:space="preserve">: Back </w:t>
+      </w:r>
+      <w:r>
+        <w:t>end alapvető Use Case diagramja</w:t>
+      </w:r>
+      <w:bookmarkEnd w:id="14"/>
+    </w:p>
+    <w:p>
+      <w:r>
+        <w:lastRenderedPageBreak/>
+        <w:t>A</w:t>
+      </w:r>
+      <w:r>
+        <w:t>z 3. ábra</w:t>
+      </w:r>
+      <w:r>
+        <w:t xml:space="preserve"> </w:t>
+      </w:r>
+      <w:r>
+        <w:t xml:space="preserve">diagramján </w:t>
+      </w:r>
+      <w:r>
+        <w:t xml:space="preserve">látható a </w:t>
+      </w:r>
+      <w:r>
+        <w:t>felhasználó</w:t>
+      </w:r>
+      <w:r>
+        <w:t xml:space="preserve">, mint aktor. </w:t>
+      </w:r>
+      <w:r>
+        <w:t>Az aktor képes egy vagy több URL-t megadni az alkalmazásnak (scriptnek)</w:t>
+      </w:r>
+      <w:r>
+        <w:t>, ezt jelképezi az „URL bevitele” és ennek a leszármazottja az „URL tömb bevitele” use case-ek.</w:t>
+      </w:r>
+      <w:r>
+        <w:t xml:space="preserve"> </w:t>
+      </w:r>
+      <w:r>
+        <w:t>A</w:t>
+      </w:r>
+      <w:r>
+        <w:t>z</w:t>
+      </w:r>
+      <w:r>
+        <w:t xml:space="preserve"> előbbi</w:t>
+      </w:r>
+      <w:r>
+        <w:t xml:space="preserve"> a „kapott oldalak feldolgozása” használati esettel van </w:t>
+      </w:r>
+      <w:r>
+        <w:t>függőségben</w:t>
+      </w:r>
+      <w:r>
+        <w:t>, ami a magja a szolgáltatásnak. Ennek a magnak részegysége az „algoritmus futtatása az adatokon” használati eset, mely minden esetben lefut (ezt jelöli az „include” stereotype a dependecia</w:t>
+      </w:r>
+      <w:r>
+        <w:t xml:space="preserve"> jel</w:t>
+      </w:r>
+      <w:r>
+        <w:t xml:space="preserve"> mellett), mégis kiemelendő</w:t>
+      </w:r>
+      <w:r>
+        <w:t>, pont mint a „kapott oldalak feldolgozása” eset</w:t>
+      </w:r>
+      <w:r>
+        <w:t>.</w:t>
+      </w:r>
+    </w:p>
+    <w:p>
+      <w:pPr>
+        <w:pStyle w:val="Kp"/>
+      </w:pPr>
+      <w:r>
+        <w:rPr>
+          <w:noProof/>
+          <w:lang w:val="en-US"/>
+        </w:rPr>
+        <w:drawing>
+          <wp:inline distT="0" distB="0" distL="0" distR="0" wp14:anchorId="7EB2A993" wp14:editId="645794BC">
+            <wp:extent cx="5400040" cy="1832610"/>
+            <wp:effectExtent l="0" t="0" r="0" b="0"/>
+            <wp:docPr id="25" name="Kép 25"/>
+            <wp:cNvGraphicFramePr>
+              <a:graphicFrameLocks xmlns:a="http://schemas.openxmlformats.org/drawingml/2006/main" noChangeAspect="1"/>
+            </wp:cNvGraphicFramePr>
+            <a:graphic xmlns:a="http://schemas.openxmlformats.org/drawingml/2006/main">
+              <a:graphicData uri="http://schemas.openxmlformats.org/drawingml/2006/picture">
+                <pic:pic xmlns:pic="http://schemas.openxmlformats.org/drawingml/2006/picture">
+                  <pic:nvPicPr>
+                    <pic:cNvPr id="25" name="UCD_skyscraper2.png"/>
+                    <pic:cNvPicPr/>
+                  </pic:nvPicPr>
+                  <pic:blipFill>
+                    <a:blip r:embed="rId14">
                       <a:extLst>
                         <a:ext uri="{28A0092B-C50C-407E-A947-70E740481C1C}">
                           <a14:useLocalDpi xmlns:a14="http://schemas.microsoft.com/office/drawing/2010/main" val="0"/>
@@ -5611,8 +5783,8 @@
       <w:pPr>
         <w:pStyle w:val="Kpalrs"/>
       </w:pPr>
-      <w:bookmarkStart w:id="14" w:name="_Ref467483081"/>
       <w:bookmarkStart w:id="15" w:name="_Toc468634559"/>
+      <w:bookmarkStart w:id="16" w:name="_Ref467483081"/>
       <w:r>
         <w:t xml:space="preserve">ábra </w:t>
       </w:r>
@@ -5629,12 +5801,12 @@
         <w:rPr>
           <w:noProof/>
         </w:rPr>
-        <w:t>3</w:t>
+        <w:t>4</w:t>
       </w:r>
       <w:r>
         <w:fldChar w:fldCharType="end"/>
       </w:r>
-      <w:bookmarkEnd w:id="14"/>
+      <w:bookmarkEnd w:id="16"/>
       <w:r>
         <w:t>: Back end Use Case diagramja</w:t>
       </w:r>
@@ -5663,7 +5835,13 @@
         <w:t>3. ábrán</w:t>
       </w:r>
       <w:r>
-        <w:t xml:space="preserve">. A feldolgozási rész itt is ugyan úgy működik, mint az első esetben, </w:t>
+        <w:t xml:space="preserve">. A feldolgozási rész itt is ugyan úgy </w:t>
+      </w:r>
+      <w:r>
+        <w:t>kell működjön</w:t>
+      </w:r>
+      <w:r>
+        <w:t xml:space="preserve">, mint az első esetben, </w:t>
       </w:r>
       <w:r>
         <w:t>ha</w:t>
@@ -5694,10 +5872,10 @@
           <w:lang w:val="en-US"/>
         </w:rPr>
         <w:drawing>
-          <wp:inline distT="0" distB="0" distL="0" distR="0" wp14:anchorId="131A5341" wp14:editId="73F8B1B6">
-            <wp:extent cx="5400040" cy="1761490"/>
+          <wp:inline distT="0" distB="0" distL="0" distR="0" wp14:anchorId="7A88BD2A" wp14:editId="15720885">
+            <wp:extent cx="5400040" cy="1718945"/>
             <wp:effectExtent l="0" t="0" r="0" b="0"/>
-            <wp:docPr id="6" name="Kép 6"/>
+            <wp:docPr id="26" name="Kép 26"/>
             <wp:cNvGraphicFramePr>
               <a:graphicFrameLocks xmlns:a="http://schemas.openxmlformats.org/drawingml/2006/main" noChangeAspect="1"/>
             </wp:cNvGraphicFramePr>
@@ -5705,11 +5883,11 @@
               <a:graphicData uri="http://schemas.openxmlformats.org/drawingml/2006/picture">
                 <pic:pic xmlns:pic="http://schemas.openxmlformats.org/drawingml/2006/picture">
                   <pic:nvPicPr>
-                    <pic:cNvPr id="6" name="UCD_skyscraper3.png"/>
+                    <pic:cNvPr id="26" name="UCD_skyscraper3.png"/>
                     <pic:cNvPicPr/>
                   </pic:nvPicPr>
                   <pic:blipFill>
-                    <a:blip r:embed="rId14" cstate="print">
+                    <a:blip r:embed="rId15">
                       <a:extLst>
                         <a:ext uri="{28A0092B-C50C-407E-A947-70E740481C1C}">
                           <a14:useLocalDpi xmlns:a14="http://schemas.microsoft.com/office/drawing/2010/main" val="0"/>
@@ -5723,7 +5901,7 @@
                   <pic:spPr>
                     <a:xfrm>
                       <a:off x="0" y="0"/>
-                      <a:ext cx="5400040" cy="1761490"/>
+                      <a:ext cx="5400040" cy="1718945"/>
                     </a:xfrm>
                     <a:prstGeom prst="rect">
                       <a:avLst/>
@@ -5740,8 +5918,8 @@
       <w:pPr>
         <w:pStyle w:val="Kpalrs"/>
       </w:pPr>
-      <w:bookmarkStart w:id="16" w:name="_Ref467483355"/>
       <w:bookmarkStart w:id="17" w:name="_Toc468634560"/>
+      <w:bookmarkStart w:id="18" w:name="_Ref467483355"/>
       <w:r>
         <w:t xml:space="preserve">ábra </w:t>
       </w:r>
@@ -5758,12 +5936,12 @@
         <w:rPr>
           <w:noProof/>
         </w:rPr>
-        <w:t>4</w:t>
+        <w:t>5</w:t>
       </w:r>
       <w:r>
         <w:fldChar w:fldCharType="end"/>
       </w:r>
-      <w:bookmarkEnd w:id="16"/>
+      <w:bookmarkEnd w:id="18"/>
       <w:r>
         <w:t>: Back end Use Case diagramja 2</w:t>
       </w:r>
@@ -5780,11 +5958,26 @@
         <w:t xml:space="preserve">ábrázolt „UseSaved” </w:t>
       </w:r>
       <w:r>
-        <w:t xml:space="preserve">paramétert megadva indítja. Ebben az </w:t>
+        <w:t>paramétert megadva indítja</w:t>
+      </w:r>
+      <w:r>
+        <w:t xml:space="preserve"> (ez a Felhasználó és a program indítása közötti asszociáció neve is)</w:t>
+      </w:r>
+      <w:r>
+        <w:t xml:space="preserve">. Ebben az esetben, mint látható, a kívánt URL lista helyett közvetlenül az algoritmus futásához szükséges adatok </w:t>
       </w:r>
       <w:r>
         <w:lastRenderedPageBreak/>
-        <w:t>esetben, mint látható, a kívánt URL lista helyett közvetlenül az algoritmus futásához szükséges adatok képezik a „fájlok feldolgozása” use-case kimenetét.</w:t>
+        <w:t>kell képezzék</w:t>
+      </w:r>
+      <w:r>
+        <w:t xml:space="preserve"> a „fájlok feldolgozása” use-case kimenetét</w:t>
+      </w:r>
+      <w:r>
+        <w:t>, hiszen ez közvetlenül az „algoritmus futtatása az adatokon” esettel áll kapcsolatban, méghozzá részesete neki</w:t>
+      </w:r>
+      <w:r>
+        <w:t>.</w:t>
       </w:r>
     </w:p>
     <w:p>
@@ -6120,12 +6313,12 @@
       <w:pPr>
         <w:pStyle w:val="Cmsor3"/>
       </w:pPr>
-      <w:bookmarkStart w:id="18" w:name="_Toc468634538"/>
+      <w:bookmarkStart w:id="19" w:name="_Toc468634538"/>
       <w:r>
         <w:lastRenderedPageBreak/>
         <w:t>Front end</w:t>
       </w:r>
-      <w:bookmarkEnd w:id="18"/>
+      <w:bookmarkEnd w:id="19"/>
     </w:p>
     <w:p>
       <w:r>
@@ -6180,7 +6373,7 @@
                     <pic:cNvPicPr/>
                   </pic:nvPicPr>
                   <pic:blipFill>
-                    <a:blip r:embed="rId15" cstate="print">
+                    <a:blip r:embed="rId16" cstate="print">
                       <a:extLst>
                         <a:ext uri="{28A0092B-C50C-407E-A947-70E740481C1C}">
                           <a14:useLocalDpi xmlns:a14="http://schemas.microsoft.com/office/drawing/2010/main" val="0"/>
@@ -6211,7 +6404,7 @@
       <w:pPr>
         <w:pStyle w:val="Kpalrs"/>
       </w:pPr>
-      <w:bookmarkStart w:id="19" w:name="_Toc468634561"/>
+      <w:bookmarkStart w:id="20" w:name="_Toc468634561"/>
       <w:r>
         <w:t xml:space="preserve">ábra </w:t>
       </w:r>
@@ -6228,7 +6421,7 @@
         <w:rPr>
           <w:noProof/>
         </w:rPr>
-        <w:t>5</w:t>
+        <w:t>6</w:t>
       </w:r>
       <w:r>
         <w:fldChar w:fldCharType="end"/>
@@ -6236,7 +6429,7 @@
       <w:r>
         <w:t>: Front end használati esetek diagramja</w:t>
       </w:r>
-      <w:bookmarkEnd w:id="19"/>
+      <w:bookmarkEnd w:id="20"/>
     </w:p>
     <w:p>
       <w:r>
@@ -6380,7 +6573,7 @@
                     <pic:cNvPicPr/>
                   </pic:nvPicPr>
                   <pic:blipFill>
-                    <a:blip r:embed="rId16" cstate="print">
+                    <a:blip r:embed="rId17" cstate="print">
                       <a:extLst>
                         <a:ext uri="{28A0092B-C50C-407E-A947-70E740481C1C}">
                           <a14:useLocalDpi xmlns:a14="http://schemas.microsoft.com/office/drawing/2010/main" val="0"/>
@@ -6411,8 +6604,8 @@
       <w:pPr>
         <w:pStyle w:val="Kpalrs"/>
       </w:pPr>
-      <w:bookmarkStart w:id="20" w:name="_Ref467944008"/>
-      <w:bookmarkStart w:id="21" w:name="_Toc468634562"/>
+      <w:bookmarkStart w:id="21" w:name="_Ref467944008"/>
+      <w:bookmarkStart w:id="22" w:name="_Toc468634562"/>
       <w:r>
         <w:t xml:space="preserve">ábra </w:t>
       </w:r>
@@ -6429,7 +6622,7 @@
         <w:rPr>
           <w:noProof/>
         </w:rPr>
-        <w:t>6</w:t>
+        <w:t>7</w:t>
       </w:r>
       <w:r>
         <w:fldChar w:fldCharType="end"/>
@@ -6437,8 +6630,8 @@
       <w:r>
         <w:t>: Hibaüzenet példa</w:t>
       </w:r>
-      <w:bookmarkEnd w:id="20"/>
       <w:bookmarkEnd w:id="21"/>
+      <w:bookmarkEnd w:id="22"/>
     </w:p>
     <w:p>
       <w:r>
@@ -6543,22 +6736,22 @@
       <w:pPr>
         <w:pStyle w:val="Cmsor2"/>
       </w:pPr>
-      <w:bookmarkStart w:id="22" w:name="_Toc468634539"/>
+      <w:bookmarkStart w:id="23" w:name="_Toc468634539"/>
       <w:r>
         <w:lastRenderedPageBreak/>
         <w:t>Funkcionalitás (rendszer és komponens szint)</w:t>
       </w:r>
-      <w:bookmarkEnd w:id="22"/>
+      <w:bookmarkEnd w:id="23"/>
     </w:p>
     <w:p>
       <w:pPr>
         <w:pStyle w:val="Cmsor3"/>
       </w:pPr>
-      <w:bookmarkStart w:id="23" w:name="_Toc468634540"/>
+      <w:bookmarkStart w:id="24" w:name="_Toc468634540"/>
       <w:r>
         <w:t>Back end</w:t>
       </w:r>
-      <w:bookmarkEnd w:id="23"/>
+      <w:bookmarkEnd w:id="24"/>
     </w:p>
     <w:p>
       <w:r>
@@ -6599,7 +6792,7 @@
                     <pic:cNvPicPr/>
                   </pic:nvPicPr>
                   <pic:blipFill rotWithShape="1">
-                    <a:blip r:embed="rId17">
+                    <a:blip r:embed="rId18">
                       <a:extLst>
                         <a:ext uri="{28A0092B-C50C-407E-A947-70E740481C1C}">
                           <a14:useLocalDpi xmlns:a14="http://schemas.microsoft.com/office/drawing/2010/main" val="0"/>
@@ -6637,7 +6830,7 @@
       <w:pPr>
         <w:pStyle w:val="Kpalrs"/>
       </w:pPr>
-      <w:bookmarkStart w:id="24" w:name="_Toc468634563"/>
+      <w:bookmarkStart w:id="25" w:name="_Toc468634563"/>
       <w:r>
         <w:t xml:space="preserve">ábra </w:t>
       </w:r>
@@ -6654,7 +6847,7 @@
         <w:rPr>
           <w:noProof/>
         </w:rPr>
-        <w:t>7</w:t>
+        <w:t>8</w:t>
       </w:r>
       <w:r>
         <w:fldChar w:fldCharType="end"/>
@@ -6662,7 +6855,7 @@
       <w:r>
         <w:t>: Front end – back end interakció</w:t>
       </w:r>
-      <w:bookmarkEnd w:id="24"/>
+      <w:bookmarkEnd w:id="25"/>
     </w:p>
     <w:p>
       <w:r>
@@ -6671,8 +6864,6 @@
       <w:r>
         <w:t>, ez szemlélteti a funkcionalitást, amelyet a back end rendszer szinten hivatott ellátni</w:t>
       </w:r>
-      <w:bookmarkStart w:id="25" w:name="_GoBack"/>
-      <w:bookmarkEnd w:id="25"/>
       <w:r>
         <w:t>. A Front end határát ebben az esetben a Proxy képezi. Mivel egy domainben vannak és ezen az ábrán nincs külön jelentősége a szétválasztásnak, ezért csak a „Front end” mint egyfajta ős, vagy összefogó entitás lifeline-ja szerepel. Egy POST reques</w:t>
       </w:r>
@@ -7160,7 +7351,7 @@
                     <pic:cNvPicPr/>
                   </pic:nvPicPr>
                   <pic:blipFill>
-                    <a:blip r:embed="rId18" cstate="print">
+                    <a:blip r:embed="rId19" cstate="print">
                       <a:extLst>
                         <a:ext uri="{28A0092B-C50C-407E-A947-70E740481C1C}">
                           <a14:useLocalDpi xmlns:a14="http://schemas.microsoft.com/office/drawing/2010/main" val="0"/>
@@ -7208,7 +7399,7 @@
         <w:rPr>
           <w:noProof/>
         </w:rPr>
-        <w:t>8</w:t>
+        <w:t>9</w:t>
       </w:r>
       <w:r>
         <w:fldChar w:fldCharType="end"/>
@@ -7869,7 +8060,7 @@
                     <pic:cNvPicPr/>
                   </pic:nvPicPr>
                   <pic:blipFill>
-                    <a:blip r:embed="rId19" cstate="print">
+                    <a:blip r:embed="rId20" cstate="print">
                       <a:extLst>
                         <a:ext uri="{28A0092B-C50C-407E-A947-70E740481C1C}">
                           <a14:useLocalDpi xmlns:a14="http://schemas.microsoft.com/office/drawing/2010/main" val="0"/>
@@ -7917,7 +8108,7 @@
         <w:rPr>
           <w:noProof/>
         </w:rPr>
-        <w:t>9</w:t>
+        <w:t>10</w:t>
       </w:r>
       <w:r>
         <w:fldChar w:fldCharType="end"/>
@@ -8216,7 +8407,7 @@
                     <pic:cNvPicPr/>
                   </pic:nvPicPr>
                   <pic:blipFill rotWithShape="1">
-                    <a:blip r:embed="rId20" cstate="print">
+                    <a:blip r:embed="rId21" cstate="print">
                       <a:extLst>
                         <a:ext uri="{28A0092B-C50C-407E-A947-70E740481C1C}">
                           <a14:useLocalDpi xmlns:a14="http://schemas.microsoft.com/office/drawing/2010/main" val="0"/>
@@ -8271,7 +8462,7 @@
         <w:rPr>
           <w:noProof/>
         </w:rPr>
-        <w:t>10</w:t>
+        <w:t>11</w:t>
       </w:r>
       <w:r>
         <w:fldChar w:fldCharType="end"/>
@@ -8676,7 +8867,7 @@
                     <pic:cNvPicPr/>
                   </pic:nvPicPr>
                   <pic:blipFill rotWithShape="1">
-                    <a:blip r:embed="rId21" cstate="print">
+                    <a:blip r:embed="rId22" cstate="print">
                       <a:extLst>
                         <a:ext uri="{28A0092B-C50C-407E-A947-70E740481C1C}">
                           <a14:useLocalDpi xmlns:a14="http://schemas.microsoft.com/office/drawing/2010/main" val="0"/>
@@ -8731,7 +8922,7 @@
         <w:rPr>
           <w:noProof/>
         </w:rPr>
-        <w:t>11</w:t>
+        <w:t>12</w:t>
       </w:r>
       <w:r>
         <w:fldChar w:fldCharType="end"/>
@@ -10625,7 +10816,7 @@
                     <pic:cNvPicPr/>
                   </pic:nvPicPr>
                   <pic:blipFill>
-                    <a:blip r:embed="rId22" cstate="print">
+                    <a:blip r:embed="rId23" cstate="print">
                       <a:extLst>
                         <a:ext uri="{28A0092B-C50C-407E-A947-70E740481C1C}">
                           <a14:useLocalDpi xmlns:a14="http://schemas.microsoft.com/office/drawing/2010/main" val="0"/>
@@ -10673,7 +10864,7 @@
         <w:rPr>
           <w:noProof/>
         </w:rPr>
-        <w:t>12</w:t>
+        <w:t>13</w:t>
       </w:r>
       <w:r>
         <w:fldChar w:fldCharType="end"/>
@@ -11444,7 +11635,7 @@
                     <pic:cNvPicPr/>
                   </pic:nvPicPr>
                   <pic:blipFill>
-                    <a:blip r:embed="rId23" cstate="print">
+                    <a:blip r:embed="rId24" cstate="print">
                       <a:extLst>
                         <a:ext uri="{28A0092B-C50C-407E-A947-70E740481C1C}">
                           <a14:useLocalDpi xmlns:a14="http://schemas.microsoft.com/office/drawing/2010/main" val="0"/>
@@ -11492,7 +11683,7 @@
         <w:rPr>
           <w:noProof/>
         </w:rPr>
-        <w:t>13</w:t>
+        <w:t>14</w:t>
       </w:r>
       <w:r>
         <w:fldChar w:fldCharType="end"/>
@@ -11570,7 +11761,7 @@
                     <pic:cNvPicPr/>
                   </pic:nvPicPr>
                   <pic:blipFill>
-                    <a:blip r:embed="rId24">
+                    <a:blip r:embed="rId25">
                       <a:extLst>
                         <a:ext uri="{28A0092B-C50C-407E-A947-70E740481C1C}">
                           <a14:useLocalDpi xmlns:a14="http://schemas.microsoft.com/office/drawing/2010/main" val="0"/>
@@ -11618,7 +11809,7 @@
         <w:rPr>
           <w:noProof/>
         </w:rPr>
-        <w:t>14</w:t>
+        <w:t>15</w:t>
       </w:r>
       <w:r>
         <w:fldChar w:fldCharType="end"/>
@@ -11728,7 +11919,7 @@
                     <pic:cNvPicPr/>
                   </pic:nvPicPr>
                   <pic:blipFill rotWithShape="1">
-                    <a:blip r:embed="rId25" cstate="print"/>
+                    <a:blip r:embed="rId26" cstate="print"/>
                     <a:srcRect r="22878"/>
                     <a:stretch/>
                   </pic:blipFill>
@@ -11777,7 +11968,7 @@
         <w:rPr>
           <w:noProof/>
         </w:rPr>
-        <w:t>15</w:t>
+        <w:t>16</w:t>
       </w:r>
       <w:r>
         <w:fldChar w:fldCharType="end"/>
@@ -12225,7 +12416,7 @@
                     <pic:cNvPicPr/>
                   </pic:nvPicPr>
                   <pic:blipFill>
-                    <a:blip r:embed="rId26" cstate="print">
+                    <a:blip r:embed="rId27" cstate="print">
                       <a:extLst>
                         <a:ext uri="{28A0092B-C50C-407E-A947-70E740481C1C}">
                           <a14:useLocalDpi xmlns:a14="http://schemas.microsoft.com/office/drawing/2010/main" val="0"/>
@@ -12273,7 +12464,7 @@
         <w:rPr>
           <w:noProof/>
         </w:rPr>
-        <w:t>16</w:t>
+        <w:t>17</w:t>
       </w:r>
       <w:r>
         <w:fldChar w:fldCharType="end"/>
@@ -12342,7 +12533,7 @@
                     <pic:cNvPicPr/>
                   </pic:nvPicPr>
                   <pic:blipFill>
-                    <a:blip r:embed="rId27" cstate="print">
+                    <a:blip r:embed="rId28" cstate="print">
                       <a:extLst>
                         <a:ext uri="{28A0092B-C50C-407E-A947-70E740481C1C}">
                           <a14:useLocalDpi xmlns:a14="http://schemas.microsoft.com/office/drawing/2010/main" val="0"/>
@@ -12393,7 +12584,7 @@
         <w:rPr>
           <w:noProof/>
         </w:rPr>
-        <w:t>17</w:t>
+        <w:t>18</w:t>
       </w:r>
       <w:r>
         <w:fldChar w:fldCharType="end"/>
@@ -12452,7 +12643,7 @@
                     <pic:cNvPicPr/>
                   </pic:nvPicPr>
                   <pic:blipFill>
-                    <a:blip r:embed="rId28" cstate="print">
+                    <a:blip r:embed="rId29" cstate="print">
                       <a:extLst>
                         <a:ext uri="{28A0092B-C50C-407E-A947-70E740481C1C}">
                           <a14:useLocalDpi xmlns:a14="http://schemas.microsoft.com/office/drawing/2010/main" val="0"/>
@@ -12500,7 +12691,7 @@
         <w:rPr>
           <w:noProof/>
         </w:rPr>
-        <w:t>18</w:t>
+        <w:t>19</w:t>
       </w:r>
       <w:r>
         <w:fldChar w:fldCharType="end"/>
@@ -12559,7 +12750,7 @@
                     <pic:cNvPicPr/>
                   </pic:nvPicPr>
                   <pic:blipFill>
-                    <a:blip r:embed="rId29" cstate="print">
+                    <a:blip r:embed="rId30" cstate="print">
                       <a:extLst>
                         <a:ext uri="{28A0092B-C50C-407E-A947-70E740481C1C}">
                           <a14:useLocalDpi xmlns:a14="http://schemas.microsoft.com/office/drawing/2010/main" val="0"/>
@@ -12607,7 +12798,7 @@
         <w:rPr>
           <w:noProof/>
         </w:rPr>
-        <w:t>19</w:t>
+        <w:t>20</w:t>
       </w:r>
       <w:r>
         <w:fldChar w:fldCharType="end"/>
@@ -12812,7 +13003,7 @@
       <w:r>
         <w:t xml:space="preserve">, </w:t>
       </w:r>
-      <w:hyperlink r:id="rId30" w:history="1">
+      <w:hyperlink r:id="rId31" w:history="1">
         <w:r>
           <w:rPr>
             <w:rStyle w:val="Hiperhivatkozs"/>
@@ -12842,7 +13033,7 @@
       <w:r>
         <w:t xml:space="preserve">,  </w:t>
       </w:r>
-      <w:hyperlink r:id="rId31" w:history="1">
+      <w:hyperlink r:id="rId32" w:history="1">
         <w:r>
           <w:rPr>
             <w:rStyle w:val="Hiperhivatkozs"/>
@@ -12877,7 +13068,7 @@
       <w:r>
         <w:t xml:space="preserve">, </w:t>
       </w:r>
-      <w:hyperlink r:id="rId32" w:history="1">
+      <w:hyperlink r:id="rId33" w:history="1">
         <w:r>
           <w:rPr>
             <w:rStyle w:val="Hiperhivatkozs"/>
@@ -12914,7 +13105,7 @@
       <w:r>
         <w:t xml:space="preserve">, </w:t>
       </w:r>
-      <w:hyperlink r:id="rId33" w:history="1">
+      <w:hyperlink r:id="rId34" w:history="1">
         <w:r>
           <w:rPr>
             <w:rStyle w:val="Hiperhivatkozs"/>
@@ -12944,7 +13135,7 @@
       <w:r>
         <w:t xml:space="preserve">, </w:t>
       </w:r>
-      <w:hyperlink r:id="rId34" w:history="1">
+      <w:hyperlink r:id="rId35" w:history="1">
         <w:r>
           <w:rPr>
             <w:rStyle w:val="Hiperhivatkozs"/>
@@ -12974,7 +13165,7 @@
       <w:r>
         <w:t xml:space="preserve">, </w:t>
       </w:r>
-      <w:hyperlink r:id="rId35" w:anchor="properties" w:history="1">
+      <w:hyperlink r:id="rId36" w:anchor="properties" w:history="1">
         <w:r>
           <w:rPr>
             <w:rStyle w:val="Hiperhivatkozs"/>
@@ -13004,7 +13195,7 @@
       <w:r>
         <w:t xml:space="preserve">, </w:t>
       </w:r>
-      <w:hyperlink r:id="rId36" w:history="1">
+      <w:hyperlink r:id="rId37" w:history="1">
         <w:r>
           <w:rPr>
             <w:rStyle w:val="Hiperhivatkozs"/>
@@ -13033,7 +13224,7 @@
       <w:r>
         <w:t xml:space="preserve">, </w:t>
       </w:r>
-      <w:hyperlink r:id="rId37" w:history="1">
+      <w:hyperlink r:id="rId38" w:history="1">
         <w:r>
           <w:rPr>
             <w:rStyle w:val="Hiperhivatkozs"/>
@@ -13068,7 +13259,7 @@
       <w:r>
         <w:t xml:space="preserve">, </w:t>
       </w:r>
-      <w:hyperlink r:id="rId38" w:anchor="creating-com-objects-with-new-object" w:history="1">
+      <w:hyperlink r:id="rId39" w:anchor="creating-com-objects-with-new-object" w:history="1">
         <w:r>
           <w:rPr>
             <w:rStyle w:val="Hiperhivatkozs"/>
@@ -13104,7 +13295,7 @@
       <w:r>
         <w:t xml:space="preserve">, </w:t>
       </w:r>
-      <w:hyperlink r:id="rId39" w:history="1">
+      <w:hyperlink r:id="rId40" w:history="1">
         <w:r>
           <w:rPr>
             <w:rStyle w:val="Hiperhivatkozs"/>
@@ -13134,7 +13325,7 @@
       <w:r>
         <w:t xml:space="preserve">, </w:t>
       </w:r>
-      <w:hyperlink r:id="rId40" w:history="1">
+      <w:hyperlink r:id="rId41" w:history="1">
         <w:r>
           <w:rPr>
             <w:rStyle w:val="Hiperhivatkozs"/>
@@ -13164,7 +13355,7 @@
       <w:r>
         <w:t xml:space="preserve">, </w:t>
       </w:r>
-      <w:hyperlink r:id="rId41" w:history="1">
+      <w:hyperlink r:id="rId42" w:history="1">
         <w:r>
           <w:rPr>
             <w:rStyle w:val="Hiperhivatkozs"/>
@@ -13195,7 +13386,7 @@
       <w:r>
         <w:t xml:space="preserve">, </w:t>
       </w:r>
-      <w:hyperlink r:id="rId42" w:history="1">
+      <w:hyperlink r:id="rId43" w:history="1">
         <w:r>
           <w:rPr>
             <w:rStyle w:val="Hiperhivatkozs"/>
@@ -13212,8 +13403,39 @@
       <w:pPr>
         <w:pStyle w:val="Irodalomjegyzksor"/>
       </w:pPr>
-      <w:bookmarkStart w:id="71" w:name="_Ref465533208"/>
-      <w:r>
+      <w:bookmarkStart w:id="71" w:name="_Ref468823613"/>
+      <w:r>
+        <w:t xml:space="preserve">Object Management Group, </w:t>
+      </w:r>
+      <w:r>
+        <w:rPr>
+          <w:i/>
+        </w:rPr>
+        <w:t>Unified Modeling Language: Superstructure</w:t>
+      </w:r>
+      <w:r>
+        <w:t xml:space="preserve">, </w:t>
+      </w:r>
+      <w:hyperlink r:id="rId44" w:history="1">
+        <w:r>
+          <w:rPr>
+            <w:rStyle w:val="Hiperhivatkozs"/>
+          </w:rPr>
+          <w:t>http://doc.omg.org/formal/2005-07-04.pdf</w:t>
+        </w:r>
+      </w:hyperlink>
+      <w:r>
+        <w:t xml:space="preserve"> (revision 21:36, 6 December 2016)</w:t>
+      </w:r>
+      <w:bookmarkEnd w:id="71"/>
+    </w:p>
+    <w:p>
+      <w:pPr>
+        <w:pStyle w:val="Irodalomjegyzksor"/>
+      </w:pPr>
+      <w:bookmarkStart w:id="72" w:name="_Ref465533208"/>
+      <w:r>
+        <w:lastRenderedPageBreak/>
         <w:t xml:space="preserve">PowerShell Team: </w:t>
       </w:r>
       <w:r>
@@ -13225,7 +13447,7 @@
       <w:r>
         <w:t xml:space="preserve">, </w:t>
       </w:r>
-      <w:hyperlink r:id="rId43" w:history="1">
+      <w:hyperlink r:id="rId45" w:history="1">
         <w:r>
           <w:rPr>
             <w:rStyle w:val="Hiperhivatkozs"/>
@@ -13243,15 +13465,14 @@
         <w:t>)</w:t>
       </w:r>
       <w:bookmarkEnd w:id="70"/>
-      <w:bookmarkEnd w:id="71"/>
+      <w:bookmarkEnd w:id="72"/>
     </w:p>
     <w:p>
       <w:pPr>
         <w:pStyle w:val="Irodalomjegyzksor"/>
       </w:pPr>
-      <w:bookmarkStart w:id="72" w:name="_Ref462601270"/>
-      <w:r>
-        <w:lastRenderedPageBreak/>
+      <w:bookmarkStart w:id="73" w:name="_Ref462601270"/>
+      <w:r>
         <w:t xml:space="preserve">Wikipedia: </w:t>
       </w:r>
       <w:r>
@@ -13263,7 +13484,7 @@
       <w:r>
         <w:t xml:space="preserve">, </w:t>
       </w:r>
-      <w:hyperlink r:id="rId44" w:history="1">
+      <w:hyperlink r:id="rId46" w:history="1">
         <w:r>
           <w:rPr>
             <w:rStyle w:val="Hiperhivatkozs"/>
@@ -13280,13 +13501,13 @@
       <w:r>
         <w:t>)</w:t>
       </w:r>
-      <w:bookmarkEnd w:id="72"/>
+      <w:bookmarkEnd w:id="73"/>
     </w:p>
     <w:p>
       <w:pPr>
         <w:pStyle w:val="Irodalomjegyzksor"/>
       </w:pPr>
-      <w:bookmarkStart w:id="73" w:name="_Ref462601070"/>
+      <w:bookmarkStart w:id="74" w:name="_Ref462601070"/>
       <w:r>
         <w:t xml:space="preserve">Wikipedia: </w:t>
       </w:r>
@@ -13299,7 +13520,7 @@
       <w:r>
         <w:t xml:space="preserve">, </w:t>
       </w:r>
-      <w:hyperlink r:id="rId45" w:history="1">
+      <w:hyperlink r:id="rId47" w:history="1">
         <w:r>
           <w:rPr>
             <w:rStyle w:val="Hiperhivatkozs"/>
@@ -13316,13 +13537,13 @@
       <w:r>
         <w:t>)</w:t>
       </w:r>
-      <w:bookmarkEnd w:id="73"/>
+      <w:bookmarkEnd w:id="74"/>
     </w:p>
     <w:p>
       <w:pPr>
         <w:pStyle w:val="Irodalomjegyzksor"/>
       </w:pPr>
-      <w:bookmarkStart w:id="74" w:name="_Ref465532981"/>
+      <w:bookmarkStart w:id="75" w:name="_Ref465532981"/>
       <w:r>
         <w:t xml:space="preserve">Wikipedia: </w:t>
       </w:r>
@@ -13335,7 +13556,7 @@
       <w:r>
         <w:t xml:space="preserve">, </w:t>
       </w:r>
-      <w:hyperlink r:id="rId46" w:history="1">
+      <w:hyperlink r:id="rId48" w:history="1">
         <w:r>
           <w:rPr>
             <w:rStyle w:val="Hiperhivatkozs"/>
@@ -13346,13 +13567,13 @@
       <w:r>
         <w:t xml:space="preserve"> (revision 19:05, 29 October 2016)</w:t>
       </w:r>
-      <w:bookmarkEnd w:id="74"/>
+      <w:bookmarkEnd w:id="75"/>
     </w:p>
     <w:p>
       <w:pPr>
         <w:pStyle w:val="Irodalomjegyzksor"/>
       </w:pPr>
-      <w:bookmarkStart w:id="75" w:name="_Ref465533546"/>
+      <w:bookmarkStart w:id="76" w:name="_Ref465533546"/>
       <w:r>
         <w:t xml:space="preserve">Wikipedia: </w:t>
       </w:r>
@@ -13365,7 +13586,7 @@
       <w:r>
         <w:t xml:space="preserve">, </w:t>
       </w:r>
-      <w:hyperlink r:id="rId47" w:history="1">
+      <w:hyperlink r:id="rId49" w:history="1">
         <w:r>
           <w:rPr>
             <w:rStyle w:val="Hiperhivatkozs"/>
@@ -13376,13 +13597,13 @@
       <w:r>
         <w:t xml:space="preserve"> (revision 19:40, 29 October 2016)</w:t>
       </w:r>
-      <w:bookmarkEnd w:id="75"/>
+      <w:bookmarkEnd w:id="76"/>
     </w:p>
     <w:p>
       <w:pPr>
         <w:pStyle w:val="Irodalomjegyzksor"/>
       </w:pPr>
-      <w:bookmarkStart w:id="76" w:name="_Ref465618758"/>
+      <w:bookmarkStart w:id="77" w:name="_Ref465618758"/>
       <w:r>
         <w:t xml:space="preserve">Peep Laja: </w:t>
       </w:r>
@@ -13395,7 +13616,7 @@
       <w:r>
         <w:t xml:space="preserve">, </w:t>
       </w:r>
-      <w:hyperlink r:id="rId48" w:history="1">
+      <w:hyperlink r:id="rId50" w:history="1">
         <w:r>
           <w:rPr>
             <w:rStyle w:val="Hiperhivatkozs"/>
@@ -13406,13 +13627,13 @@
       <w:r>
         <w:t xml:space="preserve"> (revision 19:22, 30 October 2016)</w:t>
       </w:r>
-      <w:bookmarkEnd w:id="76"/>
+      <w:bookmarkEnd w:id="77"/>
     </w:p>
     <w:p>
       <w:pPr>
         <w:pStyle w:val="Irodalomjegyzksor"/>
       </w:pPr>
-      <w:bookmarkStart w:id="77" w:name="_Ref466276711"/>
+      <w:bookmarkStart w:id="78" w:name="_Ref466276711"/>
       <w:r>
         <w:t xml:space="preserve">W3Techs: </w:t>
       </w:r>
@@ -13425,7 +13646,7 @@
       <w:r>
         <w:t xml:space="preserve">, </w:t>
       </w:r>
-      <w:hyperlink r:id="rId49" w:history="1">
+      <w:hyperlink r:id="rId51" w:history="1">
         <w:r>
           <w:rPr>
             <w:rStyle w:val="Hiperhivatkozs"/>
@@ -13436,7 +13657,7 @@
       <w:r>
         <w:t xml:space="preserve"> (revision 10:08, 7 November 2016)</w:t>
       </w:r>
-      <w:bookmarkEnd w:id="77"/>
+      <w:bookmarkEnd w:id="78"/>
     </w:p>
     <w:p>
       <w:pPr>
@@ -13454,7 +13675,7 @@
       <w:r>
         <w:t xml:space="preserve">, </w:t>
       </w:r>
-      <w:hyperlink r:id="rId50" w:history="1">
+      <w:hyperlink r:id="rId52" w:history="1">
         <w:r>
           <w:rPr>
             <w:rStyle w:val="Hiperhivatkozs"/>
@@ -13470,7 +13691,7 @@
       <w:pPr>
         <w:pStyle w:val="Irodalomjegyzksor"/>
       </w:pPr>
-      <w:bookmarkStart w:id="78" w:name="_Ref467516009"/>
+      <w:bookmarkStart w:id="79" w:name="_Ref467516009"/>
       <w:r>
         <w:t xml:space="preserve">Wikipedia: </w:t>
       </w:r>
@@ -13483,7 +13704,7 @@
       <w:r>
         <w:t xml:space="preserve">, </w:t>
       </w:r>
-      <w:hyperlink r:id="rId51" w:history="1">
+      <w:hyperlink r:id="rId53" w:history="1">
         <w:r>
           <w:rPr>
             <w:rStyle w:val="Hiperhivatkozs"/>
@@ -13494,13 +13715,13 @@
       <w:r>
         <w:t xml:space="preserve"> (revision 18:23, 21 November 2016)</w:t>
       </w:r>
-      <w:bookmarkEnd w:id="78"/>
+      <w:bookmarkEnd w:id="79"/>
     </w:p>
     <w:p>
       <w:pPr>
         <w:pStyle w:val="Irodalomjegyzksor"/>
       </w:pPr>
-      <w:bookmarkStart w:id="79" w:name="_Ref467521065"/>
+      <w:bookmarkStart w:id="80" w:name="_Ref467521065"/>
       <w:r>
         <w:t xml:space="preserve">Edmunds: </w:t>
       </w:r>
@@ -13513,7 +13734,7 @@
       <w:r>
         <w:t xml:space="preserve">, </w:t>
       </w:r>
-      <w:hyperlink r:id="rId52" w:history="1">
+      <w:hyperlink r:id="rId54" w:history="1">
         <w:r>
           <w:rPr>
             <w:rStyle w:val="Hiperhivatkozs"/>
@@ -13524,7 +13745,7 @@
       <w:r>
         <w:t xml:space="preserve"> (revision 19:47, 21 November 2016)</w:t>
       </w:r>
-      <w:bookmarkEnd w:id="79"/>
+      <w:bookmarkEnd w:id="80"/>
     </w:p>
     <w:p>
       <w:pPr>
@@ -14191,18 +14412,18 @@
       <w:pPr>
         <w:pStyle w:val="Fejezetcimszmozsnlkl"/>
       </w:pPr>
-      <w:bookmarkStart w:id="80" w:name="_Toc468634556"/>
+      <w:bookmarkStart w:id="81" w:name="_Toc468634556"/>
       <w:r>
         <w:lastRenderedPageBreak/>
         <w:t>Függelék</w:t>
       </w:r>
-      <w:bookmarkEnd w:id="80"/>
+      <w:bookmarkEnd w:id="81"/>
     </w:p>
     <w:p/>
     <w:p/>
     <w:sectPr>
-      <w:headerReference w:type="even" r:id="rId53"/>
-      <w:footerReference w:type="default" r:id="rId54"/>
+      <w:headerReference w:type="even" r:id="rId55"/>
+      <w:footerReference w:type="default" r:id="rId56"/>
       <w:type w:val="continuous"/>
       <w:pgSz w:w="11907" w:h="16840" w:code="9"/>
       <w:pgMar w:top="1418" w:right="1418" w:bottom="1418" w:left="1418" w:header="709" w:footer="709" w:gutter="567"/>
@@ -14327,7 +14548,7 @@
         <w:rStyle w:val="Oldalszm"/>
         <w:noProof/>
       </w:rPr>
-      <w:t>22</w:t>
+      <w:t>17</w:t>
     </w:r>
     <w:r>
       <w:rPr>
@@ -17406,7 +17627,7 @@
 </file>
 
 <file path=customXml/itemProps1.xml><?xml version="1.0" encoding="utf-8"?>
-<ds:datastoreItem xmlns:ds="http://schemas.openxmlformats.org/officeDocument/2006/customXml" ds:itemID="{65B74399-DBD9-4D7C-A62C-4A81B6A66FFE}">
+<ds:datastoreItem xmlns:ds="http://schemas.openxmlformats.org/officeDocument/2006/customXml" ds:itemID="{1024FD08-97F1-4ADB-8F61-0596B2EF5EC7}">
   <ds:schemaRefs>
     <ds:schemaRef ds:uri="http://schemas.openxmlformats.org/officeDocument/2006/bibliography"/>
   </ds:schemaRefs>

</xml_diff>

<commit_message>
1.2. szintű fejezetekhez bevezetés, összefoglalás kiegészítése
</commit_message>
<xml_diff>
--- a/diplomaterv.docx
+++ b/diplomaterv.docx
@@ -4,39 +4,13 @@
   <w:body>
     <w:p>
       <w:pPr>
-        <w:pStyle w:val="Nyilatkozatcm"/>
-      </w:pPr>
-      <w:r>
-        <w:t>FELADATKIÍRÁS</w:t>
-      </w:r>
-    </w:p>
-    <w:p>
-      <w:r>
-        <w:t xml:space="preserve">A feladatkiírást a </w:t>
-      </w:r>
-      <w:r>
-        <w:rPr>
-          <w:rStyle w:val="Kiemels2"/>
-        </w:rPr>
-        <w:t>tanszék saját előírása szerint</w:t>
-      </w:r>
-      <w:r>
-        <w:t xml:space="preserve"> vagy a tanszéki adminisztrációban lehet átvenni, és a tanszéki pecséttel ellátott, a tanszékvezető által aláírt lapot kell belefűzni a leadott munkába, vagy a tanszékvezető által elektronikusan jóváhagyott feladatkiírást kell a Diplomaterv Portálról letölteni és a leadott munkába belefűzni (ezen oldal HELYETT, ez az oldal csak útmutatás). Az elektronikusan feltöltött dolgozatban már nem kell megismételni a feladatkiírást.</w:t>
-      </w:r>
-    </w:p>
-    <w:p>
-      <w:pPr>
         <w:pStyle w:val="Cmlaplog"/>
       </w:pPr>
-      <w:r>
-        <w:br w:type="page"/>
-      </w:r>
       <w:r>
         <w:rPr>
           <w:noProof/>
           <w:lang w:val="en-US"/>
         </w:rPr>
-        <w:lastRenderedPageBreak/>
         <w:drawing>
           <wp:inline distT="0" distB="0" distL="0" distR="0" wp14:anchorId="076BC4F6" wp14:editId="4C6FBD0D">
             <wp:extent cx="1937385" cy="544195"/>
@@ -4351,6 +4325,14 @@
       </w:r>
       <w:bookmarkEnd w:id="2"/>
       <w:bookmarkEnd w:id="3"/>
+    </w:p>
+    <w:p>
+      <w:r>
+        <w:t>Az irodalomkutatás célja megvizsgálni a technológiákat és felmérni a lehetőségeket, a rendelkezésre álló dokumentációk, cikkek alapján. Ez első sorban a témából adódóan a PowerShell releváns funkcionalitásainak kutatása, másod sorban a front end létjogosultságának és</w:t>
+      </w:r>
+      <w:r>
+        <w:t xml:space="preserve"> működési elvének bemutatása.</w:t>
+      </w:r>
     </w:p>
     <w:p>
       <w:pPr>
@@ -4773,6 +4755,7 @@
               <w:jc w:val="center"/>
             </w:pPr>
             <w:r>
+              <w:lastRenderedPageBreak/>
               <w:t>HTTP</w:t>
             </w:r>
           </w:p>
@@ -4968,268 +4951,268 @@
     </w:tbl>
     <w:p>
       <w:r>
+        <w:t xml:space="preserve">Ennek ellenére az Invoke-RestMethod Uri paraméterének leírásánál mind a négy féle </w:t>
+      </w:r>
+      <w:r>
+        <w:t xml:space="preserve">protokoll </w:t>
+      </w:r>
+      <w:r>
+        <w:t>fel van tüntetve.</w:t>
+      </w:r>
+    </w:p>
+    <w:p>
+      <w:r>
+        <w:t>Különbség lehet</w:t>
+      </w:r>
+      <w:r>
+        <w:t xml:space="preserve"> még, hogy Invoke-WebRequest esetén a UseBasicParsing paraméter dokumentációjából kiderül, hogy enélkül a paraméter nélkül</w:t>
+      </w:r>
+      <w:r>
+        <w:t xml:space="preserve"> </w:t>
+      </w:r>
+      <w:r>
+        <w:t xml:space="preserve">a metódus </w:t>
+      </w:r>
+      <w:r>
+        <w:t>a háttérben az Internet Explorer</w:t>
+      </w:r>
+      <w:r>
+        <w:t>t</w:t>
+      </w:r>
+      <w:r>
+        <w:t xml:space="preserve"> (vagy annak modulj</w:t>
+      </w:r>
+      <w:r>
+        <w:t>át</w:t>
+      </w:r>
+      <w:r>
+        <w:t>)</w:t>
+      </w:r>
+      <w:r>
+        <w:t xml:space="preserve"> használ</w:t>
+      </w:r>
+      <w:r>
+        <w:t>j</w:t>
+      </w:r>
+      <w:r>
+        <w:t xml:space="preserve">a a parse-oláshoz. </w:t>
+      </w:r>
+      <w:r>
+        <w:t>Ugyanez az Invoke-RestMethodról nem mondható el biztosan, mivel a dokumentációja nem szól róla. Ez azonban azért nem döntő értékű, mivel azon a kijelentésen kívül, hogy „</w:t>
+      </w:r>
+      <w:r>
+        <w:t>Indicates that the cmdlet uses basic parsing.</w:t>
+      </w:r>
+      <w:r>
+        <w:t xml:space="preserve">”, vagyis hogy az alapvető parse-olás használatát jelöli ez a paraméter, azon kívül </w:t>
+      </w:r>
+      <w:r>
+        <w:t xml:space="preserve">a dokumentáció </w:t>
+      </w:r>
+      <w:r>
+        <w:t>csak egy másik paraméter leírás</w:t>
+      </w:r>
+      <w:r>
+        <w:t>ának</w:t>
+      </w:r>
+      <w:r>
+        <w:t xml:space="preserve"> </w:t>
+      </w:r>
+      <w:r>
+        <w:t>másolatát tartalmazza</w:t>
+      </w:r>
+      <w:r>
+        <w:t>.</w:t>
+      </w:r>
+    </w:p>
+    <w:p>
+      <w:r>
+        <w:t>A fentiek alapján a hivatalos dokumentáció nem elégséges annak eldöntésére, hogy mely</w:t>
+      </w:r>
+      <w:r>
+        <w:t>ik függvényt érdemes használni</w:t>
+      </w:r>
+      <w:r>
+        <w:t>,</w:t>
+      </w:r>
+      <w:r>
+        <w:t xml:space="preserve"> így a </w:t>
+      </w:r>
+      <w:r>
+        <w:fldChar w:fldCharType="begin"/>
+      </w:r>
+      <w:r>
+        <w:instrText xml:space="preserve"> REF _Ref468641277 \r \h </w:instrText>
+      </w:r>
+      <w:r>
+        <w:fldChar w:fldCharType="separate"/>
+      </w:r>
+      <w:r>
+        <w:t>3.3.2</w:t>
+      </w:r>
+      <w:r>
+        <w:fldChar w:fldCharType="end"/>
+      </w:r>
+      <w:r>
+        <w:t xml:space="preserve"> </w:t>
+      </w:r>
+      <w:r>
+        <w:t>szakaszban az irodalomkutatáson túlmutató kísérletek segítségével választom ki a megfelelőt.</w:t>
+      </w:r>
+      <w:r>
+        <w:t xml:space="preserve"> A kiválasztás során végül a legfontosabb szempont nem a paraméterezés (mivel a mindkettő által támogatott HTTP protokollt használom), hanem a sebesség.</w:t>
+      </w:r>
+    </w:p>
+    <w:p>
+      <w:pPr>
+        <w:pStyle w:val="Cmsor3"/>
+      </w:pPr>
+      <w:bookmarkStart w:id="6" w:name="_Toc468908829"/>
+      <w:r>
+        <w:t>Internet Explorer object</w:t>
+      </w:r>
+      <w:bookmarkEnd w:id="6"/>
+    </w:p>
+    <w:p>
+      <w:r>
+        <w:t>Az Internet Explorer</w:t>
+      </w:r>
+      <w:r>
+        <w:t xml:space="preserve"> (IE) </w:t>
+      </w:r>
+      <w:r>
+        <w:t>ComObject</w:t>
+      </w:r>
+      <w:r>
+        <w:t xml:space="preserve"> </w:t>
+      </w:r>
+      <w:r>
+        <w:fldChar w:fldCharType="begin"/>
+      </w:r>
+      <w:r>
+        <w:instrText xml:space="preserve"> REF _Ref461645609 \r \h </w:instrText>
+      </w:r>
+      <w:r>
+        <w:fldChar w:fldCharType="separate"/>
+      </w:r>
+      <w:r>
+        <w:t>[11]</w:t>
+      </w:r>
+      <w:r>
+        <w:fldChar w:fldCharType="end"/>
+      </w:r>
+      <w:r>
+        <w:t xml:space="preserve"> </w:t>
+      </w:r>
+      <w:r>
+        <w:rPr>
+          <w:lang w:val="en-US"/>
+        </w:rPr>
+        <w:t>eg</w:t>
+      </w:r>
+      <w:r>
+        <w:t>y valódi</w:t>
+      </w:r>
+      <w:r>
+        <w:t xml:space="preserve"> IE</w:t>
+      </w:r>
+      <w:r>
+        <w:t xml:space="preserve"> példány programozott irányítását teszi lehetővé. A Visible nevű tulajdonság segítségével állítható, hogy a folyamat közben látható legyen-e a böngésző, vagy se</w:t>
+      </w:r>
+      <w:r>
+        <w:t>m</w:t>
+      </w:r>
+      <w:r>
+        <w:t xml:space="preserve">. </w:t>
+      </w:r>
+      <w:r>
+        <w:t>Ugyanakkor</w:t>
+      </w:r>
+      <w:r>
+        <w:t xml:space="preserve"> kézenfekvő hátránya egy valódi böngésző automatizál</w:t>
+      </w:r>
+      <w:r>
+        <w:t>ásának</w:t>
+      </w:r>
+      <w:r>
+        <w:t xml:space="preserve">, hogy </w:t>
+      </w:r>
+      <w:r>
+        <w:t xml:space="preserve">a böngészőket eredetileg </w:t>
+      </w:r>
+      <w:r>
+        <w:t>nem erre fejlesztetté</w:t>
+      </w:r>
+      <w:r>
+        <w:t xml:space="preserve">k. Az IE esetében </w:t>
+      </w:r>
+      <w:r>
+        <w:t>probléma lehet az old</w:t>
+      </w:r>
+      <w:r>
+        <w:t>alak betöltésének hatékonysága.</w:t>
+      </w:r>
+    </w:p>
+    <w:p>
+      <w:r>
+        <w:t xml:space="preserve">A navigációs </w:t>
+      </w:r>
+      <w:r>
+        <w:t>API</w:t>
+      </w:r>
+      <w:r>
+        <w:t xml:space="preserve"> </w:t>
+      </w:r>
+      <w:r>
+        <w:fldChar w:fldCharType="begin"/>
+      </w:r>
+      <w:r>
+        <w:instrText xml:space="preserve"> REF _Ref461648161 \r \h </w:instrText>
+      </w:r>
+      <w:r>
+        <w:fldChar w:fldCharType="separate"/>
+      </w:r>
+      <w:r>
+        <w:t>[12]</w:t>
+      </w:r>
+      <w:r>
+        <w:fldChar w:fldCharType="end"/>
+      </w:r>
+      <w:r>
+        <w:t xml:space="preserve"> egy nemblokkoló híváson keresztül szolgáltatja a funkcionalitását. Ennek következtében </w:t>
+      </w:r>
+      <w:r>
+        <w:t>vagy egy eseményre való feliratkozással, vagy polling módszerrel lehet értesülni az oldal betöltésének</w:t>
+      </w:r>
+      <w:r>
+        <w:t xml:space="preserve"> végéről. A betöltés jelentősen</w:t>
+      </w:r>
+      <w:r>
+        <w:t xml:space="preserve"> lassabb</w:t>
+      </w:r>
+      <w:r>
+        <w:t xml:space="preserve"> lehet</w:t>
+      </w:r>
+      <w:r>
+        <w:t>, mint a fent tárgyalt két eset</w:t>
+      </w:r>
+      <w:r>
+        <w:t>ben</w:t>
+      </w:r>
+      <w:r>
+        <w:t>, mivel itt az össz</w:t>
+      </w:r>
+      <w:r>
+        <w:t>es forrás is betöltődik (képek, gifek, flash stb.), köszönhetően annak, hogy egy hagyományos böngészőről van szó.</w:t>
+      </w:r>
+    </w:p>
+    <w:p>
+      <w:pPr>
+        <w:pStyle w:val="Cmsor2"/>
+      </w:pPr>
+      <w:bookmarkStart w:id="7" w:name="_Toc468908830"/>
+      <w:r>
         <w:lastRenderedPageBreak/>
-        <w:t xml:space="preserve">Ennek ellenére az Invoke-RestMethod Uri paraméterének leírásánál mind a négy féle </w:t>
-      </w:r>
-      <w:r>
-        <w:t xml:space="preserve">protokoll </w:t>
-      </w:r>
-      <w:r>
-        <w:t>fel van tüntetve.</w:t>
-      </w:r>
-    </w:p>
-    <w:p>
-      <w:r>
-        <w:t>Különbség lehet</w:t>
-      </w:r>
-      <w:r>
-        <w:t xml:space="preserve"> még, hogy Invoke-WebRequest esetén a UseBasicParsing paraméter dokumentációjából kiderül, hogy enélkül a paraméter nélkül</w:t>
-      </w:r>
-      <w:r>
-        <w:t xml:space="preserve"> </w:t>
-      </w:r>
-      <w:r>
-        <w:t xml:space="preserve">a metódus </w:t>
-      </w:r>
-      <w:r>
-        <w:t>a háttérben az Internet Explorer</w:t>
-      </w:r>
-      <w:r>
-        <w:t>t</w:t>
-      </w:r>
-      <w:r>
-        <w:t xml:space="preserve"> (vagy annak modulj</w:t>
-      </w:r>
-      <w:r>
-        <w:t>át</w:t>
-      </w:r>
-      <w:r>
-        <w:t>)</w:t>
-      </w:r>
-      <w:r>
-        <w:t xml:space="preserve"> használ</w:t>
-      </w:r>
-      <w:r>
-        <w:t>j</w:t>
-      </w:r>
-      <w:r>
-        <w:t xml:space="preserve">a a parse-oláshoz. </w:t>
-      </w:r>
-      <w:r>
-        <w:t>Ugyanez az Invoke-RestMethodról nem mondható el biztosan, mivel a dokumentációja nem szól róla. Ez azonban azért nem döntő értékű, mivel azon a kijelentésen kívül, hogy „</w:t>
-      </w:r>
-      <w:r>
-        <w:t>Indicates that the cmdlet uses basic parsing.</w:t>
-      </w:r>
-      <w:r>
-        <w:t xml:space="preserve">”, vagyis hogy az alapvető parse-olás használatát jelöli ez a paraméter, azon kívül </w:t>
-      </w:r>
-      <w:r>
-        <w:t xml:space="preserve">a dokumentáció </w:t>
-      </w:r>
-      <w:r>
-        <w:t>csak egy másik paraméter leírás</w:t>
-      </w:r>
-      <w:r>
-        <w:t>ának</w:t>
-      </w:r>
-      <w:r>
-        <w:t xml:space="preserve"> </w:t>
-      </w:r>
-      <w:r>
-        <w:t>másolatát tartalmazza</w:t>
-      </w:r>
-      <w:r>
-        <w:t>.</w:t>
-      </w:r>
-    </w:p>
-    <w:p>
-      <w:r>
-        <w:t>A fentiek alapján a hivatalos dokumentáció nem elégséges annak eldöntésére, hogy mely</w:t>
-      </w:r>
-      <w:r>
-        <w:t>ik függvényt érdemes használni</w:t>
-      </w:r>
-      <w:r>
-        <w:t>,</w:t>
-      </w:r>
-      <w:r>
-        <w:t xml:space="preserve"> így a </w:t>
-      </w:r>
-      <w:r>
-        <w:fldChar w:fldCharType="begin"/>
-      </w:r>
-      <w:r>
-        <w:instrText xml:space="preserve"> REF _Ref468641277 \r \h </w:instrText>
-      </w:r>
-      <w:r>
-        <w:fldChar w:fldCharType="separate"/>
-      </w:r>
-      <w:r>
-        <w:t>3.3.2</w:t>
-      </w:r>
-      <w:r>
-        <w:fldChar w:fldCharType="end"/>
-      </w:r>
-      <w:r>
-        <w:t xml:space="preserve"> </w:t>
-      </w:r>
-      <w:r>
-        <w:t>szakaszban az irodalomkutatáson túlmutató kísérletek segítségével választom ki a megfelelőt.</w:t>
-      </w:r>
-      <w:r>
-        <w:t xml:space="preserve"> A kiválasztás során végül a legfontosabb szempont nem a paraméterezés (mivel a mindkettő által támogatott HTTP protokollt használom), hanem a sebesség.</w:t>
-      </w:r>
-    </w:p>
-    <w:p>
-      <w:pPr>
-        <w:pStyle w:val="Cmsor3"/>
-      </w:pPr>
-      <w:bookmarkStart w:id="6" w:name="_Toc468908829"/>
-      <w:r>
-        <w:t>Internet Explorer object</w:t>
-      </w:r>
-      <w:bookmarkEnd w:id="6"/>
-    </w:p>
-    <w:p>
-      <w:r>
-        <w:t>Az Internet Explorer</w:t>
-      </w:r>
-      <w:r>
-        <w:t xml:space="preserve"> (IE) </w:t>
-      </w:r>
-      <w:r>
-        <w:t>ComObject</w:t>
-      </w:r>
-      <w:r>
-        <w:t xml:space="preserve"> </w:t>
-      </w:r>
-      <w:r>
-        <w:fldChar w:fldCharType="begin"/>
-      </w:r>
-      <w:r>
-        <w:instrText xml:space="preserve"> REF _Ref461645609 \r \h </w:instrText>
-      </w:r>
-      <w:r>
-        <w:fldChar w:fldCharType="separate"/>
-      </w:r>
-      <w:r>
-        <w:t>[11]</w:t>
-      </w:r>
-      <w:r>
-        <w:fldChar w:fldCharType="end"/>
-      </w:r>
-      <w:r>
-        <w:t xml:space="preserve"> </w:t>
-      </w:r>
-      <w:r>
-        <w:rPr>
-          <w:lang w:val="en-US"/>
-        </w:rPr>
-        <w:t>eg</w:t>
-      </w:r>
-      <w:r>
-        <w:t>y valódi</w:t>
-      </w:r>
-      <w:r>
-        <w:t xml:space="preserve"> IE</w:t>
-      </w:r>
-      <w:r>
-        <w:t xml:space="preserve"> példány programozott irányítását teszi lehetővé. A Visible nevű tulajdonság segítségével állítható, hogy a folyamat közben látható legyen-e a böngésző, vagy se</w:t>
-      </w:r>
-      <w:r>
-        <w:t>m</w:t>
-      </w:r>
-      <w:r>
-        <w:t xml:space="preserve">. </w:t>
-      </w:r>
-      <w:r>
-        <w:t>Ugyanakkor</w:t>
-      </w:r>
-      <w:r>
-        <w:t xml:space="preserve"> kézenfekvő hátránya egy valódi böngésző automatizál</w:t>
-      </w:r>
-      <w:r>
-        <w:t>ásának</w:t>
-      </w:r>
-      <w:r>
-        <w:t xml:space="preserve">, hogy </w:t>
-      </w:r>
-      <w:r>
-        <w:t xml:space="preserve">a böngészőket eredetileg </w:t>
-      </w:r>
-      <w:r>
-        <w:t>nem erre fejlesztetté</w:t>
-      </w:r>
-      <w:r>
-        <w:t xml:space="preserve">k. Az IE esetében </w:t>
-      </w:r>
-      <w:r>
-        <w:t>probléma lehet az old</w:t>
-      </w:r>
-      <w:r>
-        <w:t>alak betöltésének hatékonysága.</w:t>
-      </w:r>
-    </w:p>
-    <w:p>
-      <w:r>
-        <w:t xml:space="preserve">A navigációs </w:t>
-      </w:r>
-      <w:r>
-        <w:t>API</w:t>
-      </w:r>
-      <w:r>
-        <w:t xml:space="preserve"> </w:t>
-      </w:r>
-      <w:r>
-        <w:fldChar w:fldCharType="begin"/>
-      </w:r>
-      <w:r>
-        <w:instrText xml:space="preserve"> REF _Ref461648161 \r \h </w:instrText>
-      </w:r>
-      <w:r>
-        <w:fldChar w:fldCharType="separate"/>
-      </w:r>
-      <w:r>
-        <w:t>[12]</w:t>
-      </w:r>
-      <w:r>
-        <w:fldChar w:fldCharType="end"/>
-      </w:r>
-      <w:r>
-        <w:t xml:space="preserve"> egy nemblokkoló híváson keresztül szolgáltatja a funkcionalitását. Ennek következtében </w:t>
-      </w:r>
-      <w:r>
-        <w:t>vagy egy eseményre való feliratkozással, vagy polling módszerrel lehet értesülni az oldal betöltésének</w:t>
-      </w:r>
-      <w:r>
-        <w:t xml:space="preserve"> végéről. A betöltés jelentősen</w:t>
-      </w:r>
-      <w:r>
-        <w:t xml:space="preserve"> lassabb</w:t>
-      </w:r>
-      <w:r>
-        <w:t xml:space="preserve"> lehet</w:t>
-      </w:r>
-      <w:r>
-        <w:t>, mint a fent tárgyalt két eset</w:t>
-      </w:r>
-      <w:r>
-        <w:t>ben</w:t>
-      </w:r>
-      <w:r>
-        <w:t>, mivel itt az össz</w:t>
-      </w:r>
-      <w:r>
-        <w:t>es forrás is betöltődik (képek, gifek, flash stb.), köszönhetően annak, hogy egy hagyományos böngészőről van szó.</w:t>
-      </w:r>
-    </w:p>
-    <w:p>
-      <w:pPr>
-        <w:pStyle w:val="Cmsor2"/>
-      </w:pPr>
-      <w:bookmarkStart w:id="7" w:name="_Toc468908830"/>
-      <w:r>
         <w:t xml:space="preserve">Front </w:t>
       </w:r>
       <w:r>
@@ -5245,11 +5228,7 @@
         <w:t>endre azért van szükség, hogy könnyebben fogyaszthatóvá, használhatóbbá tegye a programot. Kiküszöböli</w:t>
       </w:r>
       <w:r>
-        <w:t xml:space="preserve"> a parancssor használatának nehézségeit: nem kell külön engedélyezni a scriptek futtatását (vagy egy megbízható szervtől aláírást </w:t>
-      </w:r>
-      <w:r>
-        <w:lastRenderedPageBreak/>
-        <w:t>szerezni rájuk)</w:t>
+        <w:t xml:space="preserve"> a parancssor használatának nehézségeit: nem kell külön engedélyezni a scriptek futtatását (vagy egy megbízható szervtől aláírást szerezni rájuk)</w:t>
       </w:r>
       <w:r>
         <w:t xml:space="preserve"> </w:t>
@@ -5601,7 +5580,13 @@
     </w:p>
     <w:p>
       <w:r>
-        <w:t>A funkcionalitás tervezésénél a használati eseteknek való megfelelés szempontjait járom körbe. Ehhez szükséges első sorban a használati esetek feltérképezése, majd az egyes komponensekben a megvalósítás megtervezése.</w:t>
+        <w:t>A funkcionalitás tervezésénél a használati eseteknek való megfelelés szempontjait járom körbe. Ehhez szükséges első sorban a használati esetek feltérképezése,</w:t>
+      </w:r>
+      <w:r>
+        <w:t xml:space="preserve"> majd az egyes komponensekre vetített követelmények meghatározása, melyek később az architektúra alapját adják</w:t>
+      </w:r>
+      <w:r>
+        <w:t>.</w:t>
       </w:r>
     </w:p>
     <w:p>
@@ -7079,12 +7064,6 @@
       </w:r>
     </w:p>
     <w:p>
-      <w:r>
-        <w:lastRenderedPageBreak/>
-        <w:br w:type="page"/>
-      </w:r>
-    </w:p>
-    <w:p>
       <w:pPr>
         <w:pStyle w:val="Cmsor2"/>
       </w:pPr>
@@ -7094,6 +7073,11 @@
         <w:t>Funkcionalitás (rendszer és komponens szint)</w:t>
       </w:r>
       <w:bookmarkEnd w:id="23"/>
+    </w:p>
+    <w:p>
+      <w:r>
+        <w:t>Ez a fejezet hivatott összefoglalni a rendszerrel szemben támasztott mindazon funkcionális követelményeket, melyek nem felhasználói igényeket elégítenek ki, vagy nem közvetlenül. Ezek a követelmények többnyire jóval technikaibbak, mivel a rendszer és az egyes komponensek belső működését specifikálják.</w:t>
+      </w:r>
     </w:p>
     <w:p>
       <w:pPr>
@@ -7223,7 +7207,11 @@
         <w:t>t teremti meg a kapcsolatot a Back enddel, egész pontosan a REST service komponenssel. A PowerShell script révén inkább feladat orientált, mint objektum orientált, ezért is vannak az egybe tartozó nagyobb részek külön scriptek egységébe foglalva. Ezért van, hogy az ábrán a back end egyes egységei egy-egy entitásként szerepelnek. Szintén ezért van, hogy a „call” hívás nem a Skyscraperen meghívott call metódust jelenti, ahogy az hagyományos objektum orientált esetben jelentené, hanem, hogy a REST service meghívja magát a Skyscrapert, elindítja azt.</w:t>
       </w:r>
       <w:r>
-        <w:t xml:space="preserve"> A Skyscraper önmagán belül elvégzi a process elnevezésű műveletet, amely a 2. ábrán látott „kapott oldalak feldolgozása” use-case megvalósításának része, végül a Skyscraper meghívja a Comparator szolgáltatást.</w:t>
+        <w:t xml:space="preserve"> A Skyscraper önmagán belül elvégzi a process elnevezésű műveletet, </w:t>
+      </w:r>
+      <w:r>
+        <w:lastRenderedPageBreak/>
+        <w:t>amely a 2. ábrán látott „kapott oldalak feldolgozása” use-case megvalósításának része, végül a Skyscraper meghívja a Comparator szolgáltatást.</w:t>
       </w:r>
     </w:p>
     <w:p>
@@ -7231,84 +7219,223 @@
         <w:pStyle w:val="Cmsor4"/>
       </w:pPr>
       <w:r>
+        <w:t>A REST service</w:t>
+      </w:r>
+    </w:p>
+    <w:p>
+      <w:r>
+        <w:t xml:space="preserve">A REST service (skyscraper_rest_service.ps1) azért lett létrehozva, hogy távoli eléréssel is lehessen futtatni a scrapert. Tehát online elérhetővé teszi a kulcsszolgáltatást, lehetővé téve, hogy a front end és a back end különválhasson egymástól. Szükségtelenné válik, hogy a front end szerver és a back end szerver ugyanazon a gépen, vagy virtuális gépen fusson. Ez nagy előnyt jelent az implementációban. A PoweShell 2016. augusztusig nem is </w:t>
+      </w:r>
+      <w:r>
+        <w:t>volt elérhető, csak Windowson, m</w:t>
+      </w:r>
+      <w:r>
+        <w:t>ost már elérhető nyílt forrású GitHub projektként és használható Linuxon és OSX-en.</w:t>
+      </w:r>
+      <w:r>
+        <w:fldChar w:fldCharType="begin"/>
+      </w:r>
+      <w:r>
+        <w:instrText xml:space="preserve"> REF _Ref465533208 \r \h </w:instrText>
+      </w:r>
+      <w:r>
+        <w:fldChar w:fldCharType="separate"/>
+      </w:r>
+      <w:r>
+        <w:t>[23]</w:t>
+      </w:r>
+      <w:r>
+        <w:fldChar w:fldCharType="end"/>
+      </w:r>
+      <w:r>
+        <w:t xml:space="preserve"> A REST service a 8089-es porton várja a kérések beérkezését. Ennek a működéséhez az összes tűzfalnak és hálózatbiztonsági berendezésnek (amely a gép és a nyilvános hálózat között található) engedélyeznie kell a bejövő és kimenő forgalmat ezen a porton.</w:t>
+      </w:r>
+    </w:p>
+    <w:p>
+      <w:r>
+        <w:t>A service egymással időben nem átlapolódó kérések kiszolgálására képes, tehát szekvenciálisan</w:t>
+      </w:r>
+      <w:r>
+        <w:t xml:space="preserve"> (szinkron)</w:t>
+      </w:r>
+      <w:r>
+        <w:t xml:space="preserve"> működik. Ez az elv </w:t>
+      </w:r>
+      <w:r>
+        <w:t>működőképességének bizonyításához</w:t>
+      </w:r>
+      <w:r>
+        <w:t xml:space="preserve"> elegendő, viszont valódi termékben nem alkalmazható módszer, mivel gyakorlatilag kizárja a többfelhasználós </w:t>
+      </w:r>
+      <w:r>
+        <w:t>rendszert</w:t>
+      </w:r>
+      <w:r>
+        <w:t xml:space="preserve">. Ennek ellenére a </w:t>
+      </w:r>
+      <w:r>
+        <w:t xml:space="preserve">továbbfejlesztés </w:t>
+      </w:r>
+      <w:r>
+        <w:t>lehetőség</w:t>
+      </w:r>
+      <w:r>
+        <w:t>e</w:t>
+      </w:r>
+      <w:r>
+        <w:t xml:space="preserve"> adott, mivel a központi funkcionalitás skálázható újabb PS processek indításával</w:t>
+      </w:r>
+      <w:r>
+        <w:t>. Viszont ekkor</w:t>
+      </w:r>
+      <w:r>
+        <w:t xml:space="preserve"> figyelembe kell venni </w:t>
+      </w:r>
+      <w:r>
+        <w:t xml:space="preserve">olyan </w:t>
+      </w:r>
+      <w:r>
+        <w:t>megfontolásokat, mint load balancing</w:t>
+      </w:r>
+      <w:r>
+        <w:t xml:space="preserve"> </w:t>
+      </w:r>
+      <w:r>
+        <w:fldChar w:fldCharType="begin"/>
+      </w:r>
+      <w:r>
+        <w:instrText xml:space="preserve"> REF _Ref462601270 \r \h </w:instrText>
+      </w:r>
+      <w:r>
+        <w:fldChar w:fldCharType="separate"/>
+      </w:r>
+      <w:r>
+        <w:t>[24]</w:t>
+      </w:r>
+      <w:r>
+        <w:fldChar w:fldCharType="end"/>
+      </w:r>
+      <w:r>
+        <w:t>, DDoS</w:t>
+      </w:r>
+      <w:r>
+        <w:t xml:space="preserve"> </w:t>
+      </w:r>
+      <w:r>
+        <w:fldChar w:fldCharType="begin"/>
+      </w:r>
+      <w:r>
+        <w:instrText xml:space="preserve"> REF _Ref462601070 \r \h </w:instrText>
+      </w:r>
+      <w:r>
+        <w:fldChar w:fldCharType="separate"/>
+      </w:r>
+      <w:r>
+        <w:t>[25]</w:t>
+      </w:r>
+      <w:r>
+        <w:fldChar w:fldCharType="end"/>
+      </w:r>
+      <w:r>
+        <w:t xml:space="preserve"> támadások elleni védekezés, konkurens működés kezelése, közös erőforrás használat (a teljesség igénye nélkül)</w:t>
+      </w:r>
+      <w:r>
+        <w:t>, egy valóban jól működő multitenancy</w:t>
+      </w:r>
+      <w:r>
+        <w:fldChar w:fldCharType="begin"/>
+      </w:r>
+      <w:r>
+        <w:instrText xml:space="preserve"> REF _Ref465532981 \r \h </w:instrText>
+      </w:r>
+      <w:r>
+        <w:fldChar w:fldCharType="separate"/>
+      </w:r>
+      <w:r>
+        <w:t>[26]</w:t>
+      </w:r>
+      <w:r>
+        <w:fldChar w:fldCharType="end"/>
+      </w:r>
+      <w:r>
+        <w:t xml:space="preserve"> rendszer</w:t>
+      </w:r>
+      <w:r>
+        <w:t xml:space="preserve"> </w:t>
+      </w:r>
+      <w:r>
+        <w:t>kialakításához</w:t>
+      </w:r>
+      <w:r>
+        <w:t>.</w:t>
+      </w:r>
+    </w:p>
+    <w:p>
+      <w:pPr>
+        <w:pStyle w:val="Cmsor3"/>
+      </w:pPr>
+      <w:bookmarkStart w:id="26" w:name="_Toc468908837"/>
+      <w:r>
+        <w:t>Front end</w:t>
+      </w:r>
+      <w:bookmarkEnd w:id="26"/>
+    </w:p>
+    <w:p>
+      <w:r>
+        <w:t>Az alkalmazásra, mint rendszerre tekintve a front end elsődleges szerepe a felhasználó számára absztrahálni a belső, bonyolultabb működést. Ennek a megvalósításához szükség van</w:t>
+      </w:r>
+      <w:r>
+        <w:t xml:space="preserve"> arra</w:t>
+      </w:r>
+      <w:r>
+        <w:t>, hogy eljuttassa a GUI-ról gyűjtött inputokat a back endnek és vica versa. Ezt a rendszer szintű funkcionális követelményt valósítja meg a front end proxy (proxy.php) komponens.</w:t>
+      </w:r>
+    </w:p>
+    <w:p>
+      <w:pPr>
+        <w:pStyle w:val="Cmsor4"/>
+      </w:pPr>
+      <w:r>
         <w:lastRenderedPageBreak/>
-        <w:t>A REST service</w:t>
-      </w:r>
-    </w:p>
-    <w:p>
-      <w:r>
-        <w:t xml:space="preserve">A REST service (skyscraper_rest_service.ps1) azért lett létrehozva, hogy távoli eléréssel is lehessen futtatni a scrapert. Tehát online elérhetővé teszi a kulcsszolgáltatást, lehetővé téve, hogy a front end és a back end különválhasson egymástól. Szükségtelenné válik, hogy a front end szerver és a back end szerver ugyanazon a gépen, vagy virtuális gépen fusson. Ez nagy előnyt jelent az implementációban. A PoweShell 2016. augusztusig nem is </w:t>
-      </w:r>
-      <w:r>
-        <w:t>volt elérhető, csak Windowson, m</w:t>
-      </w:r>
-      <w:r>
-        <w:t>ost már elérhető nyílt forrású GitHub projektként és használható Linuxon és OSX-en.</w:t>
+        <w:t>Front end proxy</w:t>
+      </w:r>
+    </w:p>
+    <w:p>
+      <w:r>
+        <w:t>A front end proxy</w:t>
+      </w:r>
+      <w:r>
+        <w:t xml:space="preserve"> teszi lehetővé a front end és a back end különválasztását. A ma használt </w:t>
+      </w:r>
+      <w:r>
+        <w:t>böngészők</w:t>
+      </w:r>
+      <w:r>
+        <w:t xml:space="preserve"> szigorú biztonsági protokollokkal dolgoznak, ezek közül az egyik a Same-origin policy</w:t>
+      </w:r>
+      <w:r>
+        <w:t xml:space="preserve"> </w:t>
       </w:r>
       <w:r>
         <w:fldChar w:fldCharType="begin"/>
       </w:r>
       <w:r>
-        <w:instrText xml:space="preserve"> REF _Ref465533208 \r \h </w:instrText>
+        <w:instrText xml:space="preserve"> REF _Ref465533546 \r \h </w:instrText>
       </w:r>
       <w:r>
         <w:fldChar w:fldCharType="separate"/>
       </w:r>
       <w:r>
-        <w:t>[23]</w:t>
+        <w:t>[27]</w:t>
       </w:r>
       <w:r>
         <w:fldChar w:fldCharType="end"/>
       </w:r>
       <w:r>
-        <w:t xml:space="preserve"> A REST service a 8089-es porton várja a kérések beérkezését. Ennek a működéséhez az összes tűzfalnak és hálózatbiztonsági berendezésnek (amely a gép és a nyilvános hálózat között található) engedélyeznie kell a bejövő és kimenő forgalmat ezen a porton.</w:t>
-      </w:r>
-    </w:p>
-    <w:p>
-      <w:r>
-        <w:t>A service egymással időben nem átlapolódó kérések kiszolgálására képes, tehát szekvenciálisan</w:t>
-      </w:r>
-      <w:r>
-        <w:t xml:space="preserve"> (szinkron)</w:t>
-      </w:r>
-      <w:r>
-        <w:t xml:space="preserve"> működik. Ez az elv </w:t>
-      </w:r>
-      <w:r>
-        <w:t>működőképességének bizonyításához</w:t>
-      </w:r>
-      <w:r>
-        <w:t xml:space="preserve"> elegendő, viszont valódi termékben nem alkalmazható módszer, mivel gyakorlatilag kizárja a többfelhasználós </w:t>
-      </w:r>
-      <w:r>
-        <w:t>rendszert</w:t>
-      </w:r>
-      <w:r>
-        <w:t xml:space="preserve">. Ennek ellenére a </w:t>
-      </w:r>
-      <w:r>
-        <w:t xml:space="preserve">továbbfejlesztés </w:t>
-      </w:r>
-      <w:r>
-        <w:t>lehetőség</w:t>
-      </w:r>
-      <w:r>
-        <w:t>e</w:t>
-      </w:r>
-      <w:r>
-        <w:t xml:space="preserve"> adott, mivel a központi funkcionalitás skálázható újabb PS processek indításával</w:t>
-      </w:r>
-      <w:r>
-        <w:t>. Viszont ekkor</w:t>
-      </w:r>
-      <w:r>
-        <w:t xml:space="preserve"> figyelembe kell venni </w:t>
-      </w:r>
-      <w:r>
-        <w:t xml:space="preserve">olyan </w:t>
-      </w:r>
-      <w:r>
-        <w:t>megfontolásokat, mint load balancing</w:t>
+        <w:t>.</w:t>
+      </w:r>
+      <w:r>
+        <w:t xml:space="preserve"> Ez többek közt nem engedélyezi a különböző domainek közötti Asynchronous JavaScript and XML (AJAX)</w:t>
       </w:r>
       <w:r>
         <w:t xml:space="preserve"> </w:t>
@@ -7317,162 +7444,19 @@
         <w:fldChar w:fldCharType="begin"/>
       </w:r>
       <w:r>
-        <w:instrText xml:space="preserve"> REF _Ref462601270 \r \h </w:instrText>
+        <w:instrText xml:space="preserve"> REF _Ref468901306 \r \h </w:instrText>
       </w:r>
       <w:r>
         <w:fldChar w:fldCharType="separate"/>
       </w:r>
       <w:r>
-        <w:t>[24]</w:t>
+        <w:t>[28]</w:t>
       </w:r>
       <w:r>
         <w:fldChar w:fldCharType="end"/>
       </w:r>
       <w:r>
-        <w:t>, DDoS</w:t>
-      </w:r>
-      <w:r>
-        <w:t xml:space="preserve"> </w:t>
-      </w:r>
-      <w:r>
-        <w:fldChar w:fldCharType="begin"/>
-      </w:r>
-      <w:r>
-        <w:instrText xml:space="preserve"> REF _Ref462601070 \r \h </w:instrText>
-      </w:r>
-      <w:r>
-        <w:fldChar w:fldCharType="separate"/>
-      </w:r>
-      <w:r>
-        <w:t>[25]</w:t>
-      </w:r>
-      <w:r>
-        <w:fldChar w:fldCharType="end"/>
-      </w:r>
-      <w:r>
-        <w:t xml:space="preserve"> támadások elleni védekezés, konkurens működés kezelése, közös erőforrás használat (a teljesség igénye nélkül)</w:t>
-      </w:r>
-      <w:r>
-        <w:t>, egy valóban jól működő multitenancy</w:t>
-      </w:r>
-      <w:r>
-        <w:fldChar w:fldCharType="begin"/>
-      </w:r>
-      <w:r>
-        <w:instrText xml:space="preserve"> REF _Ref465532981 \r \h </w:instrText>
-      </w:r>
-      <w:r>
-        <w:fldChar w:fldCharType="separate"/>
-      </w:r>
-      <w:r>
-        <w:t>[26]</w:t>
-      </w:r>
-      <w:r>
-        <w:fldChar w:fldCharType="end"/>
-      </w:r>
-      <w:r>
-        <w:t xml:space="preserve"> rendszer</w:t>
-      </w:r>
-      <w:r>
-        <w:t xml:space="preserve"> </w:t>
-      </w:r>
-      <w:r>
-        <w:t>kialakításához</w:t>
-      </w:r>
-      <w:r>
-        <w:t>.</w:t>
-      </w:r>
-    </w:p>
-    <w:p>
-      <w:pPr>
-        <w:pStyle w:val="Cmsor3"/>
-      </w:pPr>
-      <w:bookmarkStart w:id="26" w:name="_Toc468908837"/>
-      <w:r>
-        <w:t>Front end</w:t>
-      </w:r>
-      <w:bookmarkEnd w:id="26"/>
-    </w:p>
-    <w:p>
-      <w:r>
-        <w:t>Az alkalmazásra, mint rendszerre tekintve a front end elsődleges szerepe a felhasználó számára absztrahálni a belső, bonyolultabb működést. Ennek a megvalósításához szükség van</w:t>
-      </w:r>
-      <w:r>
-        <w:t xml:space="preserve"> arra</w:t>
-      </w:r>
-      <w:r>
-        <w:t>, hogy eljuttassa a GUI-ról gyűjtött inputokat a back endnek és vica versa. Ezt a rendszer szintű funkcionális követelményt valósítja meg a front end proxy (proxy.php) komponens.</w:t>
-      </w:r>
-    </w:p>
-    <w:p>
-      <w:pPr>
-        <w:pStyle w:val="Cmsor4"/>
-      </w:pPr>
-      <w:r>
-        <w:t>Front end proxy</w:t>
-      </w:r>
-    </w:p>
-    <w:p>
-      <w:r>
-        <w:t>A front end proxy</w:t>
-      </w:r>
-      <w:r>
-        <w:t xml:space="preserve"> teszi lehetővé a front end és a back end különválasztását. A ma használt </w:t>
-      </w:r>
-      <w:r>
-        <w:t>böngészők</w:t>
-      </w:r>
-      <w:r>
-        <w:t xml:space="preserve"> szigorú biztonsági protokollokkal dolgoznak, ezek közül az egyik a Same-origin policy</w:t>
-      </w:r>
-      <w:r>
-        <w:t xml:space="preserve"> </w:t>
-      </w:r>
-      <w:r>
-        <w:fldChar w:fldCharType="begin"/>
-      </w:r>
-      <w:r>
-        <w:instrText xml:space="preserve"> REF _Ref465533546 \r \h </w:instrText>
-      </w:r>
-      <w:r>
-        <w:fldChar w:fldCharType="separate"/>
-      </w:r>
-      <w:r>
-        <w:t>[27]</w:t>
-      </w:r>
-      <w:r>
-        <w:fldChar w:fldCharType="end"/>
-      </w:r>
-      <w:r>
-        <w:t>.</w:t>
-      </w:r>
-      <w:r>
-        <w:t xml:space="preserve"> Ez többek közt nem engedélyezi a különböző domainek közötti Asynchronous JavaScript and XML (AJAX)</w:t>
-      </w:r>
-      <w:r>
-        <w:t xml:space="preserve"> </w:t>
-      </w:r>
-      <w:r>
-        <w:fldChar w:fldCharType="begin"/>
-      </w:r>
-      <w:r>
-        <w:instrText xml:space="preserve"> REF _Ref468901306 \r \h </w:instrText>
-      </w:r>
-      <w:r>
-        <w:fldChar w:fldCharType="separate"/>
-      </w:r>
-      <w:r>
-        <w:t>[28]</w:t>
-      </w:r>
-      <w:r>
-        <w:fldChar w:fldCharType="end"/>
-      </w:r>
-      <w:r>
-        <w:t xml:space="preserve"> hívásokat, melyek </w:t>
-      </w:r>
-      <w:r>
-        <w:lastRenderedPageBreak/>
-        <w:t>alapját képezik a back end – font end kommunikációnak. A probléma feloldására vannak szabványosított kiskapuk, mint például a Cross-Origin Resource Sharing (CORS)</w:t>
+        <w:t xml:space="preserve"> hívásokat, melyek alapját képezik a back end – font end kommunikációnak. A probléma feloldására vannak szabványosított kiskapuk, mint például a Cross-Origin Resource Sharing (CORS)</w:t>
       </w:r>
       <w:r>
         <w:t xml:space="preserve"> </w:t>
@@ -8279,52 +8263,47 @@
         <w:fldChar w:fldCharType="end"/>
       </w:r>
       <w:r>
-        <w:t xml:space="preserve"> miatt, másodsorb</w:t>
-      </w:r>
-      <w:bookmarkStart w:id="31" w:name="_GoBack"/>
+        <w:t xml:space="preserve"> miatt, másodsorban amiatt, hogy ha valóban a nyilvánosság számára elérhető weblap a cél, a PHP gyakorlatilag minden PaaS</w:t>
+      </w:r>
+      <w:r>
+        <w:t xml:space="preserve"> </w:t>
+      </w:r>
+      <w:r>
+        <w:fldChar w:fldCharType="begin"/>
+      </w:r>
+      <w:r>
+        <w:instrText xml:space="preserve"> REF _Ref468907834 \r \h </w:instrText>
+      </w:r>
+      <w:r>
+        <w:fldChar w:fldCharType="separate"/>
+      </w:r>
+      <w:r>
+        <w:t>[37]</w:t>
+      </w:r>
+      <w:r>
+        <w:fldChar w:fldCharType="end"/>
+      </w:r>
+      <w:r>
+        <w:t xml:space="preserve"> szolgáltatónál elérhető</w:t>
+      </w:r>
+      <w:r>
+        <w:t xml:space="preserve"> (future-proof design)</w:t>
+      </w:r>
+      <w:r>
+        <w:t>.</w:t>
+      </w:r>
+    </w:p>
+    <w:p>
+      <w:pPr>
+        <w:pStyle w:val="Cmsor3"/>
+      </w:pPr>
+      <w:bookmarkStart w:id="31" w:name="_Ref468641277"/>
+      <w:bookmarkStart w:id="32" w:name="_Toc468908840"/>
+      <w:r>
+        <w:t>Back end</w:t>
+      </w:r>
       <w:bookmarkEnd w:id="31"/>
-      <w:r>
-        <w:t>an amiatt, hogy ha valóban a nyilvánosság számára elérhető weblap a cél, a PHP gyakorlatilag minden PaaS</w:t>
-      </w:r>
-      <w:r>
-        <w:t xml:space="preserve"> </w:t>
-      </w:r>
-      <w:r>
-        <w:fldChar w:fldCharType="begin"/>
-      </w:r>
-      <w:r>
-        <w:instrText xml:space="preserve"> REF _Ref468907834 \r \h </w:instrText>
-      </w:r>
-      <w:r>
-        <w:fldChar w:fldCharType="separate"/>
-      </w:r>
-      <w:r>
-        <w:t>[37]</w:t>
-      </w:r>
-      <w:r>
-        <w:fldChar w:fldCharType="end"/>
-      </w:r>
-      <w:r>
-        <w:t xml:space="preserve"> szolgáltatónál elérhető</w:t>
-      </w:r>
-      <w:r>
-        <w:t xml:space="preserve"> (future-proof design)</w:t>
-      </w:r>
-      <w:r>
-        <w:t>.</w:t>
-      </w:r>
-    </w:p>
-    <w:p>
-      <w:pPr>
-        <w:pStyle w:val="Cmsor3"/>
-      </w:pPr>
-      <w:bookmarkStart w:id="32" w:name="_Ref468641277"/>
-      <w:bookmarkStart w:id="33" w:name="_Toc468908840"/>
-      <w:r>
-        <w:t>Back end</w:t>
-      </w:r>
       <w:bookmarkEnd w:id="32"/>
-      <w:bookmarkEnd w:id="33"/>
     </w:p>
     <w:p>
       <w:r>
@@ -8790,7 +8769,7 @@
       <w:pPr>
         <w:pStyle w:val="Kpalrs"/>
       </w:pPr>
-      <w:bookmarkStart w:id="34" w:name="_Toc468908863"/>
+      <w:bookmarkStart w:id="33" w:name="_Toc468908863"/>
       <w:r>
         <w:t xml:space="preserve">ábra </w:t>
       </w:r>
@@ -8815,7 +8794,7 @@
       <w:r>
         <w:t>: Parse-olási sebesség eredmények</w:t>
       </w:r>
-      <w:bookmarkEnd w:id="34"/>
+      <w:bookmarkEnd w:id="33"/>
     </w:p>
     <w:p>
       <w:r>
@@ -9147,7 +9126,7 @@
       <w:pPr>
         <w:pStyle w:val="Kpalrs"/>
       </w:pPr>
-      <w:bookmarkStart w:id="35" w:name="_Toc468908864"/>
+      <w:bookmarkStart w:id="34" w:name="_Toc468908864"/>
       <w:r>
         <w:t xml:space="preserve">ábra </w:t>
       </w:r>
@@ -9175,7 +9154,7 @@
       <w:r>
         <w:t>Oldal lekérdezés átlagsebességek</w:t>
       </w:r>
-      <w:bookmarkEnd w:id="35"/>
+      <w:bookmarkEnd w:id="34"/>
     </w:p>
     <w:p>
       <w:r>
@@ -9264,111 +9243,111 @@
       <w:pPr>
         <w:pStyle w:val="Cmsor1"/>
       </w:pPr>
-      <w:bookmarkStart w:id="36" w:name="_Toc468908841"/>
+      <w:bookmarkStart w:id="35" w:name="_Toc468908841"/>
       <w:r>
         <w:lastRenderedPageBreak/>
         <w:t>Megvalósítás</w:t>
       </w:r>
+      <w:bookmarkEnd w:id="35"/>
+    </w:p>
+    <w:p>
+      <w:r>
+        <w:t>Adva vannak az irányelvek, a felhasználónak való megfeleléshez. Meg van határozva az MVP eléréséhez szükséges feature lista</w:t>
+      </w:r>
+      <w:r>
+        <w:t xml:space="preserve">. Meg vannak tervezve a kommunikációs </w:t>
+      </w:r>
+      <w:r>
+        <w:t>csatornák (GUI – Proxy, illetve Proxy – REST service</w:t>
+      </w:r>
+      <w:r>
+        <w:t>)</w:t>
+      </w:r>
+      <w:r>
+        <w:t xml:space="preserve">, csakúgy, mint a kommunikáció tartalmi sémája. Ki vannak találva a folyamatok, a sorrendiség és az együttműködő komponensek. </w:t>
+      </w:r>
+      <w:r>
+        <w:t>Szükséges még</w:t>
+      </w:r>
+      <w:r>
+        <w:t xml:space="preserve"> a kivitelezés fon</w:t>
+      </w:r>
+      <w:r>
+        <w:t>tosabb részleteinek tárgyalása és a teszt megfontolások.</w:t>
+      </w:r>
+    </w:p>
+    <w:p>
+      <w:pPr>
+        <w:pStyle w:val="Cmsor2"/>
+      </w:pPr>
+      <w:bookmarkStart w:id="36" w:name="_Toc468908842"/>
+      <w:r>
+        <w:t>Back</w:t>
+      </w:r>
+      <w:r>
+        <w:t xml:space="preserve"> end</w:t>
+      </w:r>
       <w:bookmarkEnd w:id="36"/>
     </w:p>
     <w:p>
       <w:r>
-        <w:t>Adva vannak az irányelvek, a felhasználónak való megfeleléshez. Meg van határozva az MVP eléréséhez szükséges feature lista</w:t>
-      </w:r>
-      <w:r>
-        <w:t xml:space="preserve">. Meg vannak tervezve a kommunikációs </w:t>
-      </w:r>
-      <w:r>
-        <w:t>csatornák (GUI – Proxy, illetve Proxy – REST service</w:t>
-      </w:r>
-      <w:r>
-        <w:t>)</w:t>
-      </w:r>
-      <w:r>
-        <w:t xml:space="preserve">, csakúgy, mint a kommunikáció tartalmi sémája. Ki vannak találva a folyamatok, a sorrendiség és az együttműködő komponensek. </w:t>
-      </w:r>
-      <w:r>
-        <w:t>Szükséges még</w:t>
-      </w:r>
-      <w:r>
-        <w:t xml:space="preserve"> a kivitelezés fon</w:t>
-      </w:r>
-      <w:r>
-        <w:t>tosabb részleteinek tárgyalása és a teszt megfontolások.</w:t>
-      </w:r>
-    </w:p>
-    <w:p>
-      <w:pPr>
-        <w:pStyle w:val="Cmsor2"/>
-      </w:pPr>
-      <w:bookmarkStart w:id="37" w:name="_Toc468908842"/>
-      <w:r>
-        <w:t>Back</w:t>
-      </w:r>
-      <w:r>
-        <w:t xml:space="preserve"> end</w:t>
+        <w:t>Először a kisegítő funkciókat ismertetem, majd a hívási láncon lefele haladva a back end funkcionalitás lényegi elemei</w:t>
+      </w:r>
+      <w:r>
+        <w:t>re is kitérek</w:t>
+      </w:r>
+      <w:r>
+        <w:t>.</w:t>
+      </w:r>
+    </w:p>
+    <w:p>
+      <w:pPr>
+        <w:pStyle w:val="Cmsor3"/>
+      </w:pPr>
+      <w:bookmarkStart w:id="37" w:name="_Toc468908843"/>
+      <w:r>
+        <w:t>Link gyűjtő</w:t>
       </w:r>
       <w:bookmarkEnd w:id="37"/>
     </w:p>
     <w:p>
       <w:r>
-        <w:t>Először a kisegítő funkciókat ismertetem, majd a hívási láncon lefele haladva a back end funkcionalitás lényegi elemei</w:t>
-      </w:r>
-      <w:r>
-        <w:t>re is kitérek</w:t>
-      </w:r>
-      <w:r>
-        <w:t>.</w:t>
+        <w:t xml:space="preserve">A link gyűjtő segédalkalmazás a bemenetén egy URL-t vár és opcionálisan egy számot, aminek alapértelmezése 5. Belül egy ciklus fut annyiszor, ahányat a felhasználó ebben a paraméterben megadott, kivéve, ha nincs annyi találati </w:t>
+      </w:r>
+      <w:r>
+        <w:t>oldal. A ciklus belsejében egy a tervezésből már ismert WebRequest lekérdezi az aktuális oldalt, majd ebből egy egyszerű reguláris kifejezés (</w:t>
+      </w:r>
+      <w:r>
+        <w:t>http://www.hasznaltauto.hu/auto/(.*/.*)*`"&gt;)</w:t>
+      </w:r>
+      <w:r>
+        <w:t xml:space="preserve"> kigyűjti a használt autó linkeket és elmenti egy előre meghatározott fájlba. A ciklus következő futása előtt a program átírja az aktuális találati lista linkjét. Itt tehát tamperinget alkalmazok a találati lista oldalak közötti navigáláshoz. Ennek előnye, hogy a háttérben a linkek elnevezési struktúrája sokkal kevésbé valószínű, hogy </w:t>
+      </w:r>
+      <w:r>
+        <w:t>meg</w:t>
+      </w:r>
+      <w:r>
+        <w:t xml:space="preserve">változzon, mint mondjuk a node-ok struktúrája, amelyek tartalmazzák a linket a következő oldalra. Hátránya, hogy validálni kell, valóban </w:t>
+      </w:r>
+      <w:r>
+        <w:t>létezik</w:t>
+      </w:r>
+      <w:r>
+        <w:t>-e következő oldal. Ezt a válaszban kapott link és a lekért link összehasonlításával teszem meg, tehát legrosszabb esetben egy felesleges lekérdezés történik.</w:t>
       </w:r>
     </w:p>
     <w:p>
       <w:pPr>
         <w:pStyle w:val="Cmsor3"/>
       </w:pPr>
-      <w:bookmarkStart w:id="38" w:name="_Toc468908843"/>
-      <w:r>
-        <w:t>Link gyűjtő</w:t>
+      <w:bookmarkStart w:id="38" w:name="_Toc468908844"/>
+      <w:r>
+        <w:t>REST</w:t>
+      </w:r>
+      <w:r>
+        <w:t xml:space="preserve"> végpont</w:t>
       </w:r>
       <w:bookmarkEnd w:id="38"/>
-    </w:p>
-    <w:p>
-      <w:r>
-        <w:t xml:space="preserve">A link gyűjtő segédalkalmazás a bemenetén egy URL-t vár és opcionálisan egy számot, aminek alapértelmezése 5. Belül egy ciklus fut annyiszor, ahányat a felhasználó ebben a paraméterben megadott, kivéve, ha nincs annyi találati </w:t>
-      </w:r>
-      <w:r>
-        <w:t>oldal. A ciklus belsejében egy a tervezésből már ismert WebRequest lekérdezi az aktuális oldalt, majd ebből egy egyszerű reguláris kifejezés (</w:t>
-      </w:r>
-      <w:r>
-        <w:t>http://www.hasznaltauto.hu/auto/(.*/.*)*`"&gt;)</w:t>
-      </w:r>
-      <w:r>
-        <w:t xml:space="preserve"> kigyűjti a használt autó linkeket és elmenti egy előre meghatározott fájlba. A ciklus következő futása előtt a program átírja az aktuális találati lista linkjét. Itt tehát tamperinget alkalmazok a találati lista oldalak közötti navigáláshoz. Ennek előnye, hogy a háttérben a linkek elnevezési struktúrája sokkal kevésbé valószínű, hogy </w:t>
-      </w:r>
-      <w:r>
-        <w:t>meg</w:t>
-      </w:r>
-      <w:r>
-        <w:t xml:space="preserve">változzon, mint mondjuk a node-ok struktúrája, amelyek tartalmazzák a linket a következő oldalra. Hátránya, hogy validálni kell, valóban </w:t>
-      </w:r>
-      <w:r>
-        <w:t>létezik</w:t>
-      </w:r>
-      <w:r>
-        <w:t>-e következő oldal. Ezt a válaszban kapott link és a lekért link összehasonlításával teszem meg, tehát legrosszabb esetben egy felesleges lekérdezés történik.</w:t>
-      </w:r>
-    </w:p>
-    <w:p>
-      <w:pPr>
-        <w:pStyle w:val="Cmsor3"/>
-      </w:pPr>
-      <w:bookmarkStart w:id="39" w:name="_Toc468908844"/>
-      <w:r>
-        <w:t>REST</w:t>
-      </w:r>
-      <w:r>
-        <w:t xml:space="preserve"> végpont</w:t>
-      </w:r>
-      <w:bookmarkEnd w:id="39"/>
     </w:p>
     <w:p>
       <w:r>
@@ -9413,11 +9392,11 @@
       <w:pPr>
         <w:pStyle w:val="Cmsor3"/>
       </w:pPr>
-      <w:bookmarkStart w:id="40" w:name="_Toc468908845"/>
+      <w:bookmarkStart w:id="39" w:name="_Toc468908845"/>
       <w:r>
         <w:t>Scraper</w:t>
       </w:r>
-      <w:bookmarkEnd w:id="40"/>
+      <w:bookmarkEnd w:id="39"/>
     </w:p>
     <w:p>
       <w:r>
@@ -9612,7 +9591,7 @@
       <w:pPr>
         <w:pStyle w:val="Kpalrs"/>
       </w:pPr>
-      <w:bookmarkStart w:id="41" w:name="_Toc468908865"/>
+      <w:bookmarkStart w:id="40" w:name="_Toc468908865"/>
       <w:r>
         <w:t xml:space="preserve">ábra </w:t>
       </w:r>
@@ -9643,7 +9622,7 @@
       <w:r>
         <w:t>Példa a rossz paraméterezésre</w:t>
       </w:r>
-      <w:bookmarkEnd w:id="41"/>
+      <w:bookmarkEnd w:id="40"/>
     </w:p>
     <w:p>
       <w:r>
@@ -9857,11 +9836,11 @@
       <w:pPr>
         <w:pStyle w:val="Cmsor3"/>
       </w:pPr>
-      <w:bookmarkStart w:id="42" w:name="_Toc468908846"/>
+      <w:bookmarkStart w:id="41" w:name="_Toc468908846"/>
       <w:r>
         <w:t>Comparator</w:t>
       </w:r>
-      <w:bookmarkEnd w:id="42"/>
+      <w:bookmarkEnd w:id="41"/>
     </w:p>
     <w:p>
       <w:r>
@@ -10033,13 +10012,13 @@
       <w:r>
         <w:t xml:space="preserve"> </w:t>
       </w:r>
-      <w:bookmarkStart w:id="43" w:name="OLE_LINK1"/>
-      <w:bookmarkStart w:id="44" w:name="OLE_LINK2"/>
+      <w:bookmarkStart w:id="42" w:name="OLE_LINK1"/>
+      <w:bookmarkStart w:id="43" w:name="OLE_LINK2"/>
       <w:r>
         <w:t>Edmunds</w:t>
       </w:r>
+      <w:bookmarkEnd w:id="42"/>
       <w:bookmarkEnd w:id="43"/>
-      <w:bookmarkEnd w:id="44"/>
       <w:r>
         <w:t xml:space="preserve"> </w:t>
       </w:r>
@@ -10466,11 +10445,11 @@
       <w:pPr>
         <w:pStyle w:val="Cmsor3"/>
       </w:pPr>
-      <w:bookmarkStart w:id="45" w:name="_Toc468908847"/>
+      <w:bookmarkStart w:id="44" w:name="_Toc468908847"/>
       <w:r>
         <w:t>Tesztelés</w:t>
       </w:r>
-      <w:bookmarkEnd w:id="45"/>
+      <w:bookmarkEnd w:id="44"/>
     </w:p>
     <w:p>
       <w:pPr>
@@ -11557,7 +11536,7 @@
       <w:pPr>
         <w:pStyle w:val="Kpalrs"/>
       </w:pPr>
-      <w:bookmarkStart w:id="46" w:name="_Toc468908866"/>
+      <w:bookmarkStart w:id="45" w:name="_Toc468908866"/>
       <w:r>
         <w:t xml:space="preserve">ábra </w:t>
       </w:r>
@@ -11582,7 +11561,7 @@
       <w:r>
         <w:t>: Futtatás eredménye egy autó adataira</w:t>
       </w:r>
-      <w:bookmarkEnd w:id="46"/>
+      <w:bookmarkEnd w:id="45"/>
     </w:p>
     <w:p>
       <w:pPr>
@@ -12376,7 +12355,7 @@
       <w:pPr>
         <w:pStyle w:val="Kpalrs"/>
       </w:pPr>
-      <w:bookmarkStart w:id="47" w:name="_Toc468908867"/>
+      <w:bookmarkStart w:id="46" w:name="_Toc468908867"/>
       <w:r>
         <w:t xml:space="preserve">ábra </w:t>
       </w:r>
@@ -12401,7 +12380,7 @@
       <w:r>
         <w:t>: Futtatás eredménye 2 autóra</w:t>
       </w:r>
-      <w:bookmarkEnd w:id="47"/>
+      <w:bookmarkEnd w:id="46"/>
     </w:p>
     <w:p>
       <w:pPr>
@@ -12502,7 +12481,7 @@
       <w:pPr>
         <w:pStyle w:val="Kpalrs"/>
       </w:pPr>
-      <w:bookmarkStart w:id="48" w:name="_Toc468908868"/>
+      <w:bookmarkStart w:id="47" w:name="_Toc468908868"/>
       <w:r>
         <w:t xml:space="preserve">ábra </w:t>
       </w:r>
@@ -12527,20 +12506,20 @@
       <w:r>
         <w:t>: Futtatás eredmény egy része 150 autóra</w:t>
       </w:r>
+      <w:bookmarkEnd w:id="47"/>
+    </w:p>
+    <w:p>
+      <w:pPr>
+        <w:pStyle w:val="Cmsor2"/>
+      </w:pPr>
+      <w:bookmarkStart w:id="48" w:name="_Toc468908848"/>
+      <w:r>
+        <w:t>Front</w:t>
+      </w:r>
+      <w:r>
+        <w:t xml:space="preserve"> end</w:t>
+      </w:r>
       <w:bookmarkEnd w:id="48"/>
-    </w:p>
-    <w:p>
-      <w:pPr>
-        <w:pStyle w:val="Cmsor2"/>
-      </w:pPr>
-      <w:bookmarkStart w:id="49" w:name="_Toc468908848"/>
-      <w:r>
-        <w:t>Front</w:t>
-      </w:r>
-      <w:r>
-        <w:t xml:space="preserve"> end</w:t>
-      </w:r>
-      <w:bookmarkEnd w:id="49"/>
     </w:p>
     <w:p>
       <w:r>
@@ -12619,14 +12598,14 @@
       <w:pPr>
         <w:pStyle w:val="Cmsor3"/>
       </w:pPr>
-      <w:bookmarkStart w:id="50" w:name="_Toc468908849"/>
+      <w:bookmarkStart w:id="49" w:name="_Toc468908849"/>
       <w:r>
         <w:t>Graphical User Inter</w:t>
       </w:r>
       <w:r>
         <w:t>face</w:t>
       </w:r>
-      <w:bookmarkEnd w:id="50"/>
+      <w:bookmarkEnd w:id="49"/>
     </w:p>
     <w:p>
       <w:pPr>
@@ -12688,7 +12667,7 @@
       <w:pPr>
         <w:pStyle w:val="Kpalrs"/>
       </w:pPr>
-      <w:bookmarkStart w:id="51" w:name="_Toc468908869"/>
+      <w:bookmarkStart w:id="50" w:name="_Toc468908869"/>
       <w:r>
         <w:t xml:space="preserve">ábra </w:t>
       </w:r>
@@ -12713,7 +12692,7 @@
       <w:r>
         <w:t>: GUI kezdőképernyő</w:t>
       </w:r>
-      <w:bookmarkEnd w:id="51"/>
+      <w:bookmarkEnd w:id="50"/>
     </w:p>
     <w:p>
       <w:r>
@@ -13005,11 +12984,11 @@
       <w:pPr>
         <w:pStyle w:val="Cmsor3"/>
       </w:pPr>
-      <w:bookmarkStart w:id="52" w:name="_Toc468908850"/>
+      <w:bookmarkStart w:id="51" w:name="_Toc468908850"/>
       <w:r>
         <w:t>Proxy</w:t>
       </w:r>
-      <w:bookmarkEnd w:id="52"/>
+      <w:bookmarkEnd w:id="51"/>
     </w:p>
     <w:p>
       <w:r>
@@ -13063,11 +13042,11 @@
       <w:pPr>
         <w:pStyle w:val="Cmsor3"/>
       </w:pPr>
-      <w:bookmarkStart w:id="53" w:name="_Toc468908851"/>
+      <w:bookmarkStart w:id="52" w:name="_Toc468908851"/>
       <w:r>
         <w:t>Teszt</w:t>
       </w:r>
-      <w:bookmarkEnd w:id="53"/>
+      <w:bookmarkEnd w:id="52"/>
     </w:p>
     <w:p>
       <w:r>
@@ -13184,7 +13163,7 @@
       <w:pPr>
         <w:pStyle w:val="Kpalrs"/>
       </w:pPr>
-      <w:bookmarkStart w:id="54" w:name="_Toc468908870"/>
+      <w:bookmarkStart w:id="53" w:name="_Toc468908870"/>
       <w:r>
         <w:t xml:space="preserve">ábra </w:t>
       </w:r>
@@ -13209,7 +13188,7 @@
       <w:r>
         <w:t>: GUI tesz pozitív eset</w:t>
       </w:r>
-      <w:bookmarkEnd w:id="54"/>
+      <w:bookmarkEnd w:id="53"/>
     </w:p>
     <w:p>
       <w:pPr>
@@ -13304,7 +13283,7 @@
           <w:lang w:val="en-US"/>
         </w:rPr>
       </w:pPr>
-      <w:bookmarkStart w:id="55" w:name="_Toc468908871"/>
+      <w:bookmarkStart w:id="54" w:name="_Toc468908871"/>
       <w:r>
         <w:t xml:space="preserve">ábra </w:t>
       </w:r>
@@ -13329,7 +13308,7 @@
       <w:r>
         <w:t>: GUI teszt azonos bemenetek</w:t>
       </w:r>
-      <w:bookmarkEnd w:id="55"/>
+      <w:bookmarkEnd w:id="54"/>
     </w:p>
     <w:p>
       <w:pPr>
@@ -13411,7 +13390,7 @@
       <w:pPr>
         <w:pStyle w:val="Kpalrs"/>
       </w:pPr>
-      <w:bookmarkStart w:id="56" w:name="_Toc468908872"/>
+      <w:bookmarkStart w:id="55" w:name="_Toc468908872"/>
       <w:r>
         <w:t xml:space="preserve">ábra </w:t>
       </w:r>
@@ -13436,7 +13415,7 @@
       <w:r>
         <w:t>: GUI teszt hibás bemenet</w:t>
       </w:r>
-      <w:bookmarkEnd w:id="56"/>
+      <w:bookmarkEnd w:id="55"/>
     </w:p>
     <w:p>
       <w:pPr>
@@ -13518,7 +13497,7 @@
       <w:pPr>
         <w:pStyle w:val="Kpalrs"/>
       </w:pPr>
-      <w:bookmarkStart w:id="57" w:name="_Toc468908873"/>
+      <w:bookmarkStart w:id="56" w:name="_Toc468908873"/>
       <w:r>
         <w:t xml:space="preserve">ábra </w:t>
       </w:r>
@@ -13543,7 +13522,7 @@
       <w:r>
         <w:t>: GUI teszt üres bemenetek</w:t>
       </w:r>
-      <w:bookmarkEnd w:id="57"/>
+      <w:bookmarkEnd w:id="56"/>
     </w:p>
     <w:p>
       <w:pPr>
@@ -13556,6 +13535,28 @@
     </w:p>
     <w:p>
       <w:r>
+        <w:t>A munka elején az Irodalomkutatásban lehetőségem volt megismerni a megvalósításhoz rendelkezésemre álló eszközöket, elméleti hátteret nyerni a feladat elvégzéséhez. Ennek végére kialakult bennem egy átfogó terv, egy vision, hogy mik pontosan az elérendő célok és körvonalazódtak az utak is amelyeken el lehet érni ezeket.</w:t>
+      </w:r>
+    </w:p>
+    <w:p>
+      <w:r>
+        <w:t>Ezek után a tervek első lépéseként meghatároztam minden elvárást a rendszerrel szemben, ami egy felhasználó oldaláról felmerülhet az adott business scope-on belül (MVP). Tettem ezt már egyben két komponens csoport definiálásával, hogy minimálisan ugyan de konkrét tárgyai legyenek a követelményeknek.</w:t>
+      </w:r>
+    </w:p>
+    <w:p>
+      <w:r>
+        <w:t>Miután már világosak voltak a legmagasabb szintű követelmények, meghatároztam, hogy ezek milyen belső folyamatok mellett kell teljesüljenek. A folyamatok meghatározása azon funkciónális követelmények körét jelenti, melyek nem kapcsolhatók közvetlenül a felhasználóhoz.</w:t>
+      </w:r>
+    </w:p>
+    <w:p>
+      <w:r>
+        <w:t>A követelmények rendelkezésre állásával lehetőség nyílt az architektúra megtervezésére és a konkrétan használt technológiák körének meghatározására. Itt nyert struktúrát az addig csak implicit összerendelt komponensek halmaza. Ez alapján a terv alapján lehetett egy elvárásoknak megfelelő implementációt készíteni.</w:t>
+      </w:r>
+      <w:bookmarkStart w:id="57" w:name="_GoBack"/>
+      <w:bookmarkEnd w:id="57"/>
+    </w:p>
+    <w:p>
+      <w:r>
         <w:t xml:space="preserve">A tervekből és megvalósításból látható, hogy az MVP teljesíti a </w:t>
       </w:r>
       <w:r>
@@ -13630,6 +13631,7 @@
         <w:t xml:space="preserve">rálni. </w:t>
       </w:r>
       <w:r>
+        <w:lastRenderedPageBreak/>
         <w:t>Lehetne kialakítani felhasználói profilokat, amelyekhez hozzá lehetne rendelni keresési előzményeket és preferenciákat, kedvenceket</w:t>
       </w:r>
       <w:r>
@@ -13691,7 +13693,6 @@
     </w:p>
     <w:p>
       <w:r>
-        <w:lastRenderedPageBreak/>
         <w:t xml:space="preserve">Szakdolgozatomban </w:t>
       </w:r>
       <w:r>
@@ -15849,7 +15850,7 @@
           <w:rPr>
             <w:noProof/>
           </w:rPr>
-          <w:t>6</w:t>
+          <w:t>5</w:t>
         </w:r>
         <w:r>
           <w:rPr>
@@ -15898,7 +15899,7 @@
         <w:rStyle w:val="Oldalszm"/>
         <w:noProof/>
       </w:rPr>
-      <w:t>30</w:t>
+      <w:t>45</w:t>
     </w:r>
     <w:r>
       <w:rPr>
@@ -18977,7 +18978,7 @@
 </file>
 
 <file path=customXml/itemProps1.xml><?xml version="1.0" encoding="utf-8"?>
-<ds:datastoreItem xmlns:ds="http://schemas.openxmlformats.org/officeDocument/2006/customXml" ds:itemID="{EF20F075-C62D-487E-919D-547EA3E1F595}">
+<ds:datastoreItem xmlns:ds="http://schemas.openxmlformats.org/officeDocument/2006/customXml" ds:itemID="{9E6130E5-01F2-44AC-8684-AEFB4E52FBA9}">
   <ds:schemaRefs>
     <ds:schemaRef ds:uri="http://schemas.openxmlformats.org/officeDocument/2006/bibliography"/>
   </ds:schemaRefs>

</xml_diff>